<commit_message>
Release: corrected channel<->instance order for monitor signal and shared variable in EssMech
</commit_message>
<xml_diff>
--- a/uvvm_vvc_framework/doc/internal_UVVM_VVC_Framework_Essential_Mechanisms.docx
+++ b/uvvm_vvc_framework/doc/internal_UVVM_VVC_Framework_Essential_Mechanisms.docx
@@ -14654,38 +14654,53 @@
     </w:p>
     <w:p>
       <w:r>
-        <w:t>The Transaction info provided out of a Monitor uses a global signal. This signal and all related VHDL types are defined in transaction_pkg.</w:t>
-      </w:r>
-    </w:p>
-    <w:p>
-      <w:r>
-        <w:t xml:space="preserve">-  Monitor DTT </w:t>
-      </w:r>
-      <w:r>
-        <w:t xml:space="preserve">trigger </w:t>
-      </w:r>
-      <w:r>
-        <w:t>signal : global_&lt;protocol-name&gt;_monitor_transaction</w:t>
-      </w:r>
-      <w:r>
-        <w:t>_trigger</w:t>
-      </w:r>
-      <w:r>
-        <w:t>,  e.g. global_uart_monitor_transaction</w:t>
-      </w:r>
-      <w:r>
-        <w:t>_trigger</w:t>
-      </w:r>
-      <w:r>
-        <w:t>(instance number, channel)</w:t>
-      </w:r>
-    </w:p>
-    <w:p>
-      <w:r>
-        <w:t>-  Monitor DTT shared variable : shared_&lt;protocol-name&gt;_monitor_transaction_info, e.g. shared_uart_monitor_transaction_info(instance number, channel)</w:t>
+        <w:t>The Transaction info provided o</w:t>
       </w:r>
       <w:bookmarkStart w:id="43" w:name="_GoBack"/>
       <w:bookmarkEnd w:id="43"/>
+      <w:r>
+        <w:t>ut of a Monitor uses a global signal. This signal and all related VHDL types are defined in transaction_pkg.</w:t>
+      </w:r>
+    </w:p>
+    <w:p>
+      <w:r>
+        <w:t xml:space="preserve">-  Monitor DTT </w:t>
+      </w:r>
+      <w:r>
+        <w:t xml:space="preserve">trigger </w:t>
+      </w:r>
+      <w:r>
+        <w:t>signal : global_&lt;protocol-name&gt;_monitor_transaction</w:t>
+      </w:r>
+      <w:r>
+        <w:t>_trigger</w:t>
+      </w:r>
+      <w:r>
+        <w:t>,  e.g. global_uart_monitor_transaction</w:t>
+      </w:r>
+      <w:r>
+        <w:t>_trigger</w:t>
+      </w:r>
+      <w:r>
+        <w:t>(</w:t>
+      </w:r>
+      <w:r>
+        <w:t xml:space="preserve">channel, </w:t>
+      </w:r>
+      <w:r>
+        <w:t>instance number)</w:t>
+      </w:r>
+    </w:p>
+    <w:p>
+      <w:r>
+        <w:t>-  Monitor DTT shared variable : shared_&lt;protocol-name&gt;_monitor_transaction_info, e.g. shared_uart_monitor_transaction_info(</w:t>
+      </w:r>
+      <w:r>
+        <w:t xml:space="preserve">channel, </w:t>
+      </w:r>
+      <w:r>
+        <w:t>instance number)</w:t>
+      </w:r>
     </w:p>
     <w:p/>
     <w:p>
@@ -16319,7 +16334,7 @@
               <w:sz w:val="14"/>
               <w:lang w:val="en-US"/>
             </w:rPr>
-            <w:t>2020-01-22</w:t>
+            <w:t>2020-01-23</w:t>
           </w:r>
           <w:r>
             <w:rPr>
@@ -19929,7 +19944,7 @@
 </file>
 
 <file path=customXml/itemProps1.xml><?xml version="1.0" encoding="utf-8"?>
-<ds:datastoreItem xmlns:ds="http://schemas.openxmlformats.org/officeDocument/2006/customXml" ds:itemID="{CE18ACD8-E41C-1E41-A7FF-D323FD2531EF}">
+<ds:datastoreItem xmlns:ds="http://schemas.openxmlformats.org/officeDocument/2006/customXml" ds:itemID="{10DDC7A0-07D0-3646-992D-89CB88AD313C}">
   <ds:schemaRefs>
     <ds:schemaRef ds:uri="http://schemas.openxmlformats.org/officeDocument/2006/bibliography"/>
   </ds:schemaRefs>

</xml_diff>

<commit_message>
Release: added figures for UVVM EssMech section 6 describing different DTT approaches.
</commit_message>
<xml_diff>
--- a/uvvm_vvc_framework/doc/internal_UVVM_VVC_Framework_Essential_Mechanisms.docx
+++ b/uvvm_vvc_framework/doc/internal_UVVM_VVC_Framework_Essential_Mechanisms.docx
@@ -5587,15 +5587,6 @@
         <w:rPr>
           <w:noProof/>
         </w:rPr>
-        <w:t>4</w:t>
-      </w:r>
-      <w:r>
-        <w:noBreakHyphen/>
-      </w:r>
-      <w:r>
-        <w:rPr>
-          <w:noProof/>
-        </w:rPr>
         <w:t>1</w:t>
       </w:r>
       <w:r>
@@ -5697,28 +5688,7 @@
         <w:fldChar w:fldCharType="begin"/>
       </w:r>
       <w:r>
-        <w:instrText xml:space="preserve"> STYLEREF 1 \s </w:instrText>
-      </w:r>
-      <w:r>
-        <w:fldChar w:fldCharType="separate"/>
-      </w:r>
-      <w:r>
-        <w:rPr>
-          <w:noProof/>
-        </w:rPr>
-        <w:t>4</w:t>
-      </w:r>
-      <w:r>
-        <w:fldChar w:fldCharType="end"/>
-      </w:r>
-      <w:r>
-        <w:noBreakHyphen/>
-      </w:r>
-      <w:r>
-        <w:fldChar w:fldCharType="begin"/>
-      </w:r>
-      <w:r>
-        <w:instrText xml:space="preserve"> SEQ Figure \* ARABIC \s 1 </w:instrText>
+        <w:instrText xml:space="preserve"> SEQ Figure \* ARABIC </w:instrText>
       </w:r>
       <w:r>
         <w:fldChar w:fldCharType="separate"/>
@@ -5800,7 +5770,7 @@
         <w:t xml:space="preserve">and </w:t>
       </w:r>
       <w:r>
-        <w:t>will during simulations update the activity watchdog with their current activity status</w:t>
+        <w:t>will during simulation update the activity watchdog with their current activity status</w:t>
       </w:r>
       <w:r>
         <w:t xml:space="preserve">, i.e. active </w:t>
@@ -5827,7 +5797,10 @@
         <w:t xml:space="preserve"> VVC activity is registered in the activity watchdog</w:t>
       </w:r>
       <w:r>
-        <w:t xml:space="preserve"> and </w:t>
+        <w:t>. The timeout counter</w:t>
+      </w:r>
+      <w:r>
+        <w:t xml:space="preserve"> </w:t>
       </w:r>
       <w:r>
         <w:t xml:space="preserve">is </w:t>
@@ -5839,7 +5812,7 @@
         <w:t xml:space="preserve">eset </w:t>
       </w:r>
       <w:r>
-        <w:t xml:space="preserve">with </w:t>
+        <w:t xml:space="preserve">on any </w:t>
       </w:r>
       <w:r>
         <w:t>VVC activity. An alert will be raised if no VVC ha</w:t>
@@ -6505,7 +6478,21 @@
                 <w:rFonts w:ascii="Verdana" w:hAnsi="Verdana" w:cs="Courier New"/>
                 <w:sz w:val="14"/>
               </w:rPr>
-              <w:t>“AW_1”</w:t>
+              <w:t>“A</w:t>
+            </w:r>
+            <w:r>
+              <w:rPr>
+                <w:rFonts w:ascii="Verdana" w:hAnsi="Verdana" w:cs="Courier New"/>
+                <w:sz w:val="14"/>
+              </w:rPr>
+              <w:t>ctivity_Watchdog</w:t>
+            </w:r>
+            <w:r>
+              <w:rPr>
+                <w:rFonts w:ascii="Verdana" w:hAnsi="Verdana" w:cs="Courier New"/>
+                <w:sz w:val="14"/>
+              </w:rPr>
+              <w:t>”</w:t>
             </w:r>
           </w:p>
         </w:tc>
@@ -6756,7 +6743,22 @@
         <w:t xml:space="preserve">many different ways, but the main purpose is to share information inside the testbench of activity or accesses on a given DUT interface. </w:t>
       </w:r>
       <w:r>
-        <w:t xml:space="preserve">Normally such information is provided from a dedicated interface monitor, but making such a dedicated monitor is sometimes quite time consuming and often not really needed. For that reason UVVM provides a mechanism for getting the transaction information directly from the </w:t>
+        <w:t>S</w:t>
+      </w:r>
+      <w:r>
+        <w:t xml:space="preserve">uch information </w:t>
+      </w:r>
+      <w:r>
+        <w:t>could typically be</w:t>
+      </w:r>
+      <w:r>
+        <w:t xml:space="preserve"> provided from a dedicated interface monitor, but making such a dedicated monitor is sometimes quite time consuming and often not really needed. For that reason</w:t>
+      </w:r>
+      <w:r>
+        <w:t>,</w:t>
+      </w:r>
+      <w:r>
+        <w:t xml:space="preserve"> UVVM provides a mechanism for getting the transaction information directly from the </w:t>
       </w:r>
       <w:r>
         <w:t xml:space="preserve">VVC. </w:t>
@@ -6894,11 +6896,20 @@
         <w:t xml:space="preserve">of course </w:t>
       </w:r>
       <w:r>
-        <w:t>look at the interfaces and analyse the transactions itself, but distributing this task to the VVC or monitor makes the testbench far more structured and significantly improves overview, maintenance, extensibility and reuse</w:t>
+        <w:t xml:space="preserve">look at the interfaces and analyse the </w:t>
+      </w:r>
+      <w:r>
+        <w:t xml:space="preserve">actual </w:t>
+      </w:r>
+      <w:r>
+        <w:t>transactions, but distributing this task to the VVC or monitor makes the testbench far more structured and significantly improves overview, maintenance, extensibility and reuse</w:t>
       </w:r>
       <w:r>
         <w:t xml:space="preserve"> – at least for anything above medium simple verification challenges.</w:t>
       </w:r>
+      <w:r>
+        <w:t xml:space="preserve"> </w:t>
+      </w:r>
     </w:p>
     <w:p/>
     <w:p>
@@ -6906,6 +6917,218 @@
         <w:t>Another purpose of providing transaction information is for progress viewing and debugging – typically via the wave view or simulation transcripts.</w:t>
       </w:r>
     </w:p>
+    <w:p/>
+    <w:tbl>
+      <w:tblPr>
+        <w:tblStyle w:val="Tabellrutenett"/>
+        <w:tblpPr w:leftFromText="141" w:rightFromText="141" w:vertAnchor="text" w:horzAnchor="margin" w:tblpY="50"/>
+        <w:tblW w:w="0" w:type="auto"/>
+        <w:tblBorders>
+          <w:top w:val="none" w:sz="0" w:space="0" w:color="auto"/>
+          <w:left w:val="none" w:sz="0" w:space="0" w:color="auto"/>
+          <w:bottom w:val="none" w:sz="0" w:space="0" w:color="auto"/>
+          <w:right w:val="none" w:sz="0" w:space="0" w:color="auto"/>
+          <w:insideH w:val="none" w:sz="0" w:space="0" w:color="auto"/>
+          <w:insideV w:val="none" w:sz="0" w:space="0" w:color="auto"/>
+        </w:tblBorders>
+        <w:tblLook w:val="04A0" w:firstRow="1" w:lastRow="0" w:firstColumn="1" w:lastColumn="0" w:noHBand="0" w:noVBand="1"/>
+      </w:tblPr>
+      <w:tblGrid>
+        <w:gridCol w:w="7564"/>
+        <w:gridCol w:w="7565"/>
+      </w:tblGrid>
+      <w:tr>
+        <w:trPr>
+          <w:trHeight w:val="3528"/>
+        </w:trPr>
+        <w:tc>
+          <w:tcPr>
+            <w:tcW w:w="7564" w:type="dxa"/>
+            <w:vAlign w:val="center"/>
+          </w:tcPr>
+          <w:p>
+            <w:pPr>
+              <w:keepNext/>
+            </w:pPr>
+            <w:r>
+              <w:rPr>
+                <w:noProof/>
+              </w:rPr>
+              <w:drawing>
+                <wp:inline distT="0" distB="0" distL="0" distR="0" wp14:anchorId="16BFC168" wp14:editId="556B64D5">
+                  <wp:extent cx="4445000" cy="1955800"/>
+                  <wp:effectExtent l="0" t="0" r="0" b="0"/>
+                  <wp:docPr id="15" name="Bilde 15"/>
+                  <wp:cNvGraphicFramePr>
+                    <a:graphicFrameLocks xmlns:a="http://schemas.openxmlformats.org/drawingml/2006/main" noChangeAspect="1"/>
+                  </wp:cNvGraphicFramePr>
+                  <a:graphic xmlns:a="http://schemas.openxmlformats.org/drawingml/2006/main">
+                    <a:graphicData uri="http://schemas.openxmlformats.org/drawingml/2006/picture">
+                      <pic:pic xmlns:pic="http://schemas.openxmlformats.org/drawingml/2006/picture">
+                        <pic:nvPicPr>
+                          <pic:cNvPr id="15" name="internal_direct_transaction_transfer_example_A_B.png"/>
+                          <pic:cNvPicPr/>
+                        </pic:nvPicPr>
+                        <pic:blipFill>
+                          <a:blip r:embed="rId10">
+                            <a:extLst>
+                              <a:ext uri="{28A0092B-C50C-407E-A947-70E740481C1C}">
+                                <a14:useLocalDpi xmlns:a14="http://schemas.microsoft.com/office/drawing/2010/main" val="0"/>
+                              </a:ext>
+                            </a:extLst>
+                          </a:blip>
+                          <a:stretch>
+                            <a:fillRect/>
+                          </a:stretch>
+                        </pic:blipFill>
+                        <pic:spPr>
+                          <a:xfrm>
+                            <a:off x="0" y="0"/>
+                            <a:ext cx="4510445" cy="1984596"/>
+                          </a:xfrm>
+                          <a:prstGeom prst="rect">
+                            <a:avLst/>
+                          </a:prstGeom>
+                        </pic:spPr>
+                      </pic:pic>
+                    </a:graphicData>
+                  </a:graphic>
+                </wp:inline>
+              </w:drawing>
+            </w:r>
+          </w:p>
+          <w:p>
+            <w:pPr>
+              <w:pStyle w:val="Bildetekst"/>
+              <w:jc w:val="center"/>
+            </w:pPr>
+            <w:r>
+              <w:t xml:space="preserve">Figure </w:t>
+            </w:r>
+            <w:r>
+              <w:fldChar w:fldCharType="begin"/>
+            </w:r>
+            <w:r>
+              <w:instrText xml:space="preserve"> SEQ Figure \* ARABIC </w:instrText>
+            </w:r>
+            <w:r>
+              <w:fldChar w:fldCharType="separate"/>
+            </w:r>
+            <w:r>
+              <w:rPr>
+                <w:noProof/>
+              </w:rPr>
+              <w:t>2</w:t>
+            </w:r>
+            <w:r>
+              <w:fldChar w:fldCharType="end"/>
+            </w:r>
+            <w:r>
+              <w:t xml:space="preserve"> Direct Transaction Transfer </w:t>
+            </w:r>
+            <w:r>
+              <w:t>Approach</w:t>
+            </w:r>
+            <w:r>
+              <w:t xml:space="preserve"> A and B</w:t>
+            </w:r>
+          </w:p>
+        </w:tc>
+        <w:tc>
+          <w:tcPr>
+            <w:tcW w:w="7565" w:type="dxa"/>
+            <w:vAlign w:val="center"/>
+          </w:tcPr>
+          <w:p>
+            <w:pPr>
+              <w:keepNext/>
+            </w:pPr>
+            <w:r>
+              <w:rPr>
+                <w:noProof/>
+              </w:rPr>
+              <w:drawing>
+                <wp:inline distT="0" distB="0" distL="0" distR="0" wp14:anchorId="1408261C" wp14:editId="17AAB4C6">
+                  <wp:extent cx="4532148" cy="1955800"/>
+                  <wp:effectExtent l="0" t="0" r="1905" b="0"/>
+                  <wp:docPr id="16" name="Bilde 16"/>
+                  <wp:cNvGraphicFramePr>
+                    <a:graphicFrameLocks xmlns:a="http://schemas.openxmlformats.org/drawingml/2006/main" noChangeAspect="1"/>
+                  </wp:cNvGraphicFramePr>
+                  <a:graphic xmlns:a="http://schemas.openxmlformats.org/drawingml/2006/main">
+                    <a:graphicData uri="http://schemas.openxmlformats.org/drawingml/2006/picture">
+                      <pic:pic xmlns:pic="http://schemas.openxmlformats.org/drawingml/2006/picture">
+                        <pic:nvPicPr>
+                          <pic:cNvPr id="16" name="internal_direct_transaction_transfer_example_C.png"/>
+                          <pic:cNvPicPr/>
+                        </pic:nvPicPr>
+                        <pic:blipFill>
+                          <a:blip r:embed="rId11">
+                            <a:extLst>
+                              <a:ext uri="{28A0092B-C50C-407E-A947-70E740481C1C}">
+                                <a14:useLocalDpi xmlns:a14="http://schemas.microsoft.com/office/drawing/2010/main" val="0"/>
+                              </a:ext>
+                            </a:extLst>
+                          </a:blip>
+                          <a:stretch>
+                            <a:fillRect/>
+                          </a:stretch>
+                        </pic:blipFill>
+                        <pic:spPr>
+                          <a:xfrm>
+                            <a:off x="0" y="0"/>
+                            <a:ext cx="4577292" cy="1975281"/>
+                          </a:xfrm>
+                          <a:prstGeom prst="rect">
+                            <a:avLst/>
+                          </a:prstGeom>
+                        </pic:spPr>
+                      </pic:pic>
+                    </a:graphicData>
+                  </a:graphic>
+                </wp:inline>
+              </w:drawing>
+            </w:r>
+          </w:p>
+          <w:p>
+            <w:pPr>
+              <w:pStyle w:val="Bildetekst"/>
+              <w:jc w:val="center"/>
+            </w:pPr>
+            <w:r>
+              <w:t xml:space="preserve">Figure </w:t>
+            </w:r>
+            <w:r>
+              <w:fldChar w:fldCharType="begin"/>
+            </w:r>
+            <w:r>
+              <w:instrText xml:space="preserve"> SEQ Figure \* ARABIC </w:instrText>
+            </w:r>
+            <w:r>
+              <w:fldChar w:fldCharType="separate"/>
+            </w:r>
+            <w:r>
+              <w:rPr>
+                <w:noProof/>
+              </w:rPr>
+              <w:t>3</w:t>
+            </w:r>
+            <w:r>
+              <w:fldChar w:fldCharType="end"/>
+            </w:r>
+            <w:r>
+              <w:t xml:space="preserve"> Direct Transaction Transfer </w:t>
+            </w:r>
+            <w:r>
+              <w:t>Approach</w:t>
+            </w:r>
+            <w:r>
+              <w:t xml:space="preserve"> C</w:t>
+            </w:r>
+          </w:p>
+        </w:tc>
+      </w:tr>
+    </w:tbl>
     <w:p>
       <w:pPr>
         <w:pStyle w:val="Overskrift2"/>
@@ -6913,6 +7136,7 @@
       <w:bookmarkStart w:id="22" w:name="_Ref17292099"/>
       <w:bookmarkStart w:id="23" w:name="_Toc17306315"/>
       <w:r>
+        <w:lastRenderedPageBreak/>
         <w:t>Transaction definitions</w:t>
       </w:r>
       <w:bookmarkEnd w:id="22"/>
@@ -6932,7 +7156,14 @@
         <w:t>The word transaction is however also used for both sub-sets and super-sets of this – depending on the protocol and even on how we want to control our system or testbench. In order to communicate properly and to assure that transactions are properly understood, the following terms are defined:</w:t>
       </w:r>
     </w:p>
-    <w:p/>
+    <w:p>
+      <w:pPr>
+        <w:rPr>
+          <w:sz w:val="10"/>
+          <w:szCs w:val="10"/>
+        </w:rPr>
+      </w:pPr>
+    </w:p>
     <w:p>
       <w:pPr>
         <w:pStyle w:val="Listeavsnitt"/>
@@ -7029,7 +7260,7 @@
         <w:t xml:space="preserve"> and Avalon Read Response</w:t>
       </w:r>
       <w:r>
-        <w:t>, and AXI-Stream individual words as parts of a base transaction.</w:t>
+        <w:t>.</w:t>
       </w:r>
     </w:p>
     <w:p>
@@ -7132,6 +7363,9 @@
       <w:r>
         <w:t xml:space="preserve">  or a UART transmit of N consecutive bytes.</w:t>
       </w:r>
+      <w:r>
+        <w:t xml:space="preserve"> No compound transaction need to be defined. </w:t>
+      </w:r>
     </w:p>
     <w:p>
       <w:pPr>
@@ -7139,7 +7373,6 @@
       </w:pPr>
       <w:bookmarkStart w:id="24" w:name="_Toc17306316"/>
       <w:r>
-        <w:lastRenderedPageBreak/>
         <w:t xml:space="preserve">Transaction </w:t>
       </w:r>
       <w:r>
@@ -7290,7 +7523,6 @@
         <w:t>Monitor will use the same interface dedicated transaction record type – with some fields potentially unused.</w:t>
       </w:r>
     </w:p>
-    <w:p/>
     <w:p>
       <w:pPr>
         <w:pStyle w:val="Bildetekst"/>
@@ -7329,6 +7561,944 @@
       </w:r>
       <w:r>
         <w:t>.   The greyed-out fields indicate optional or protocol dedicated fields</w:t>
+      </w:r>
+    </w:p>
+    <w:tbl>
+      <w:tblPr>
+        <w:tblW w:w="5000" w:type="pct"/>
+        <w:tblBorders>
+          <w:top w:val="single" w:sz="6" w:space="0" w:color="000000"/>
+          <w:left w:val="single" w:sz="6" w:space="0" w:color="000000"/>
+          <w:bottom w:val="single" w:sz="6" w:space="0" w:color="000000"/>
+          <w:right w:val="single" w:sz="6" w:space="0" w:color="000000"/>
+          <w:insideH w:val="single" w:sz="6" w:space="0" w:color="000000"/>
+          <w:insideV w:val="single" w:sz="6" w:space="0" w:color="000000"/>
+        </w:tblBorders>
+        <w:tblLook w:val="04A0" w:firstRow="1" w:lastRow="0" w:firstColumn="1" w:lastColumn="0" w:noHBand="0" w:noVBand="1"/>
+      </w:tblPr>
+      <w:tblGrid>
+        <w:gridCol w:w="1569"/>
+        <w:gridCol w:w="1676"/>
+        <w:gridCol w:w="11878"/>
+      </w:tblGrid>
+      <w:tr>
+        <w:tc>
+          <w:tcPr>
+            <w:tcW w:w="519" w:type="pct"/>
+            <w:shd w:val="solid" w:color="000000" w:fill="FFFFFF"/>
+          </w:tcPr>
+          <w:p>
+            <w:pPr>
+              <w:tabs>
+                <w:tab w:val="left" w:pos="4820"/>
+              </w:tabs>
+              <w:rPr>
+                <w:b/>
+                <w:bCs/>
+                <w:szCs w:val="18"/>
+              </w:rPr>
+            </w:pPr>
+            <w:r>
+              <w:rPr>
+                <w:b/>
+                <w:bCs/>
+                <w:szCs w:val="18"/>
+              </w:rPr>
+              <w:t>Field name</w:t>
+            </w:r>
+          </w:p>
+        </w:tc>
+        <w:tc>
+          <w:tcPr>
+            <w:tcW w:w="554" w:type="pct"/>
+            <w:shd w:val="solid" w:color="000000" w:fill="FFFFFF"/>
+          </w:tcPr>
+          <w:p>
+            <w:pPr>
+              <w:tabs>
+                <w:tab w:val="left" w:pos="4820"/>
+              </w:tabs>
+              <w:rPr>
+                <w:b/>
+                <w:bCs/>
+                <w:szCs w:val="18"/>
+              </w:rPr>
+            </w:pPr>
+            <w:r>
+              <w:rPr>
+                <w:b/>
+                <w:bCs/>
+                <w:szCs w:val="18"/>
+              </w:rPr>
+              <w:t>Type name</w:t>
+            </w:r>
+          </w:p>
+        </w:tc>
+        <w:tc>
+          <w:tcPr>
+            <w:tcW w:w="3927" w:type="pct"/>
+            <w:shd w:val="solid" w:color="000000" w:fill="FFFFFF"/>
+          </w:tcPr>
+          <w:p>
+            <w:pPr>
+              <w:tabs>
+                <w:tab w:val="left" w:pos="4820"/>
+              </w:tabs>
+              <w:rPr>
+                <w:b/>
+                <w:bCs/>
+                <w:szCs w:val="18"/>
+              </w:rPr>
+            </w:pPr>
+            <w:r>
+              <w:rPr>
+                <w:b/>
+                <w:bCs/>
+                <w:szCs w:val="18"/>
+              </w:rPr>
+              <w:t>Description</w:t>
+            </w:r>
+          </w:p>
+        </w:tc>
+      </w:tr>
+      <w:tr>
+        <w:tc>
+          <w:tcPr>
+            <w:tcW w:w="519" w:type="pct"/>
+            <w:shd w:val="clear" w:color="auto" w:fill="auto"/>
+          </w:tcPr>
+          <w:p>
+            <w:pPr>
+              <w:tabs>
+                <w:tab w:val="left" w:pos="4820"/>
+              </w:tabs>
+              <w:spacing w:before="20" w:after="20" w:line="20" w:lineRule="atLeast"/>
+              <w:rPr>
+                <w:rFonts w:ascii="Verdana" w:hAnsi="Verdana" w:cs="Helvetica"/>
+                <w:sz w:val="14"/>
+              </w:rPr>
+            </w:pPr>
+            <w:r>
+              <w:rPr>
+                <w:rFonts w:ascii="Verdana" w:hAnsi="Verdana" w:cs="Helvetica"/>
+                <w:sz w:val="14"/>
+              </w:rPr>
+              <w:t>Operation</w:t>
+            </w:r>
+          </w:p>
+        </w:tc>
+        <w:tc>
+          <w:tcPr>
+            <w:tcW w:w="554" w:type="pct"/>
+          </w:tcPr>
+          <w:p>
+            <w:pPr>
+              <w:tabs>
+                <w:tab w:val="left" w:pos="4820"/>
+              </w:tabs>
+              <w:spacing w:before="20" w:after="20" w:line="20" w:lineRule="atLeast"/>
+              <w:rPr>
+                <w:rFonts w:ascii="Verdana" w:hAnsi="Verdana"/>
+                <w:sz w:val="14"/>
+              </w:rPr>
+            </w:pPr>
+            <w:r>
+              <w:rPr>
+                <w:rFonts w:ascii="Verdana" w:hAnsi="Verdana"/>
+                <w:sz w:val="14"/>
+              </w:rPr>
+              <w:t>t_operation</w:t>
+            </w:r>
+          </w:p>
+        </w:tc>
+        <w:tc>
+          <w:tcPr>
+            <w:tcW w:w="3927" w:type="pct"/>
+            <w:shd w:val="clear" w:color="auto" w:fill="auto"/>
+          </w:tcPr>
+          <w:p>
+            <w:pPr>
+              <w:tabs>
+                <w:tab w:val="left" w:pos="4820"/>
+              </w:tabs>
+              <w:spacing w:before="20" w:after="20" w:line="20" w:lineRule="atLeast"/>
+              <w:rPr>
+                <w:rFonts w:ascii="Verdana" w:hAnsi="Verdana"/>
+                <w:sz w:val="14"/>
+              </w:rPr>
+            </w:pPr>
+            <w:r>
+              <w:rPr>
+                <w:rFonts w:ascii="Verdana" w:hAnsi="Verdana"/>
+                <w:sz w:val="14"/>
+              </w:rPr>
+              <w:t>Protocol operation on the given DUT interface. E.g. NO_OPERATION, WRITE, READ, TRANSMIT, POLL_UNTIL, …</w:t>
+            </w:r>
+          </w:p>
+          <w:p>
+            <w:pPr>
+              <w:tabs>
+                <w:tab w:val="left" w:pos="4820"/>
+              </w:tabs>
+              <w:spacing w:before="20" w:after="20" w:line="20" w:lineRule="atLeast"/>
+              <w:rPr>
+                <w:rFonts w:ascii="Verdana" w:hAnsi="Verdana"/>
+                <w:sz w:val="14"/>
+              </w:rPr>
+            </w:pPr>
+            <w:r>
+              <w:rPr>
+                <w:rFonts w:ascii="Verdana" w:hAnsi="Verdana"/>
+                <w:sz w:val="14"/>
+              </w:rPr>
+              <w:t xml:space="preserve">NO_OPERATION is default and thus used when there is no access. All operations will be separated with a NO_OPERATION for at least 1 delta cycle, e.g. NO_OPERATION – WRITE – NO_OPERATION – READ – NO_OPERATION. </w:t>
+            </w:r>
+          </w:p>
+        </w:tc>
+      </w:tr>
+      <w:tr>
+        <w:tc>
+          <w:tcPr>
+            <w:tcW w:w="519" w:type="pct"/>
+            <w:shd w:val="clear" w:color="auto" w:fill="D0CECE" w:themeFill="background2" w:themeFillShade="E6"/>
+          </w:tcPr>
+          <w:p>
+            <w:pPr>
+              <w:tabs>
+                <w:tab w:val="left" w:pos="4820"/>
+              </w:tabs>
+              <w:spacing w:before="20" w:after="20" w:line="20" w:lineRule="atLeast"/>
+              <w:rPr>
+                <w:rFonts w:ascii="Verdana" w:hAnsi="Verdana" w:cs="Helvetica"/>
+                <w:sz w:val="14"/>
+              </w:rPr>
+            </w:pPr>
+            <w:r>
+              <w:rPr>
+                <w:rFonts w:ascii="Verdana" w:hAnsi="Verdana" w:cs="Helvetica"/>
+                <w:sz w:val="14"/>
+              </w:rPr>
+              <w:t xml:space="preserve">&lt;Optional </w:t>
+            </w:r>
+            <w:r>
+              <w:rPr>
+                <w:rFonts w:ascii="Verdana" w:hAnsi="Verdana" w:cs="Helvetica"/>
+                <w:sz w:val="14"/>
+              </w:rPr>
+              <w:t>protocol dedicated</w:t>
+            </w:r>
+            <w:r>
+              <w:rPr>
+                <w:rFonts w:ascii="Verdana" w:hAnsi="Verdana" w:cs="Helvetica"/>
+                <w:sz w:val="14"/>
+              </w:rPr>
+              <w:t xml:space="preserve"> field(s)&gt;</w:t>
+            </w:r>
+          </w:p>
+        </w:tc>
+        <w:tc>
+          <w:tcPr>
+            <w:tcW w:w="554" w:type="pct"/>
+            <w:shd w:val="clear" w:color="auto" w:fill="D0CECE" w:themeFill="background2" w:themeFillShade="E6"/>
+          </w:tcPr>
+          <w:p>
+            <w:pPr>
+              <w:tabs>
+                <w:tab w:val="left" w:pos="4820"/>
+              </w:tabs>
+              <w:spacing w:before="20" w:after="20" w:line="20" w:lineRule="atLeast"/>
+              <w:rPr>
+                <w:rFonts w:ascii="Verdana" w:hAnsi="Verdana" w:cs="Courier New"/>
+                <w:sz w:val="14"/>
+              </w:rPr>
+            </w:pPr>
+            <w:r>
+              <w:rPr>
+                <w:rFonts w:ascii="Verdana" w:hAnsi="Verdana" w:cs="Courier New"/>
+                <w:sz w:val="14"/>
+              </w:rPr>
+              <w:t>&lt;Protocol dedicated&gt;</w:t>
+            </w:r>
+          </w:p>
+        </w:tc>
+        <w:tc>
+          <w:tcPr>
+            <w:tcW w:w="3927" w:type="pct"/>
+            <w:shd w:val="clear" w:color="auto" w:fill="D0CECE" w:themeFill="background2" w:themeFillShade="E6"/>
+          </w:tcPr>
+          <w:p>
+            <w:pPr>
+              <w:tabs>
+                <w:tab w:val="left" w:pos="4820"/>
+              </w:tabs>
+              <w:spacing w:before="20" w:after="20" w:line="20" w:lineRule="atLeast"/>
+              <w:rPr>
+                <w:rFonts w:ascii="Verdana" w:hAnsi="Verdana" w:cs="Courier New"/>
+                <w:sz w:val="14"/>
+              </w:rPr>
+            </w:pPr>
+            <w:r>
+              <w:rPr>
+                <w:rFonts w:ascii="Verdana" w:hAnsi="Verdana" w:cs="Courier New"/>
+                <w:sz w:val="14"/>
+              </w:rPr>
+              <w:t>One or more fields required to complete the transaction info</w:t>
+            </w:r>
+            <w:r>
+              <w:rPr>
+                <w:rFonts w:ascii="Verdana" w:hAnsi="Verdana" w:cs="Courier New"/>
+                <w:sz w:val="14"/>
+              </w:rPr>
+              <w:br/>
+              <w:t>E.g. for UART: Single field ‘data’;   for SBI: field 1: ‘addr’, field 2: ‘data’;   for Ethernet: Most ethernet fields as separate fields here – or a better solution include as a complete sub-record</w:t>
+            </w:r>
+          </w:p>
+        </w:tc>
+      </w:tr>
+      <w:tr>
+        <w:tc>
+          <w:tcPr>
+            <w:tcW w:w="519" w:type="pct"/>
+            <w:shd w:val="clear" w:color="auto" w:fill="auto"/>
+          </w:tcPr>
+          <w:p>
+            <w:pPr>
+              <w:tabs>
+                <w:tab w:val="left" w:pos="4820"/>
+              </w:tabs>
+              <w:spacing w:before="20" w:after="20" w:line="20" w:lineRule="atLeast"/>
+              <w:rPr>
+                <w:rFonts w:ascii="Verdana" w:hAnsi="Verdana" w:cs="Helvetica"/>
+                <w:sz w:val="14"/>
+              </w:rPr>
+            </w:pPr>
+            <w:r>
+              <w:rPr>
+                <w:rFonts w:ascii="Verdana" w:hAnsi="Verdana" w:cs="Helvetica"/>
+                <w:sz w:val="14"/>
+              </w:rPr>
+              <w:t>Transaction_status</w:t>
+            </w:r>
+          </w:p>
+        </w:tc>
+        <w:tc>
+          <w:tcPr>
+            <w:tcW w:w="554" w:type="pct"/>
+          </w:tcPr>
+          <w:p>
+            <w:pPr>
+              <w:tabs>
+                <w:tab w:val="left" w:pos="4820"/>
+              </w:tabs>
+              <w:spacing w:before="20" w:after="20" w:line="20" w:lineRule="atLeast"/>
+              <w:rPr>
+                <w:rFonts w:ascii="Verdana" w:hAnsi="Verdana" w:cs="Courier New"/>
+                <w:sz w:val="14"/>
+                <w:lang w:val="en-US"/>
+              </w:rPr>
+            </w:pPr>
+            <w:r>
+              <w:rPr>
+                <w:rFonts w:ascii="Verdana" w:hAnsi="Verdana" w:cs="Courier New"/>
+                <w:sz w:val="14"/>
+                <w:lang w:val="en-US"/>
+              </w:rPr>
+              <w:t>t</w:t>
+            </w:r>
+            <w:r>
+              <w:rPr>
+                <w:rFonts w:ascii="Verdana" w:hAnsi="Verdana" w:cs="Courier New"/>
+                <w:sz w:val="14"/>
+                <w:lang w:val="en-US"/>
+              </w:rPr>
+              <w:t>_transaction_</w:t>
+            </w:r>
+            <w:r>
+              <w:rPr>
+                <w:rFonts w:ascii="Verdana" w:hAnsi="Verdana" w:cs="Courier New"/>
+                <w:sz w:val="14"/>
+                <w:lang w:val="en-US"/>
+              </w:rPr>
+              <w:t>status</w:t>
+            </w:r>
+          </w:p>
+        </w:tc>
+        <w:tc>
+          <w:tcPr>
+            <w:tcW w:w="3927" w:type="pct"/>
+            <w:shd w:val="clear" w:color="auto" w:fill="auto"/>
+          </w:tcPr>
+          <w:p>
+            <w:pPr>
+              <w:tabs>
+                <w:tab w:val="left" w:pos="4820"/>
+              </w:tabs>
+              <w:spacing w:before="20" w:after="20" w:line="20" w:lineRule="atLeast"/>
+              <w:rPr>
+                <w:rFonts w:ascii="Verdana" w:hAnsi="Verdana" w:cs="Courier New"/>
+                <w:sz w:val="14"/>
+                <w:lang w:val="en-US"/>
+              </w:rPr>
+            </w:pPr>
+            <w:r>
+              <w:rPr>
+                <w:rFonts w:ascii="Verdana" w:hAnsi="Verdana" w:cs="Courier New"/>
+                <w:sz w:val="14"/>
+                <w:lang w:val="en-US"/>
+              </w:rPr>
+              <w:t>Transaction status</w:t>
+            </w:r>
+            <w:r>
+              <w:rPr>
+                <w:rFonts w:ascii="Verdana" w:hAnsi="Verdana" w:cs="Courier New"/>
+                <w:sz w:val="14"/>
+                <w:lang w:val="en-US"/>
+              </w:rPr>
+              <w:t xml:space="preserve">. Handled slightly different </w:t>
+            </w:r>
+            <w:r>
+              <w:rPr>
+                <w:rFonts w:ascii="Verdana" w:hAnsi="Verdana" w:cs="Courier New"/>
+                <w:sz w:val="14"/>
+                <w:lang w:val="en-US"/>
+              </w:rPr>
+              <w:t>from a VVC and a Monitor.</w:t>
+            </w:r>
+            <w:r>
+              <w:rPr>
+                <w:rFonts w:ascii="Verdana" w:hAnsi="Verdana" w:cs="Courier New"/>
+                <w:sz w:val="14"/>
+                <w:lang w:val="en-US"/>
+              </w:rPr>
+              <w:br/>
+              <w:t xml:space="preserve">VVC: Will show ‘IN_PROGRESS’ during the transaction and INACTIVE in between (for at least one delta cycle) </w:t>
+            </w:r>
+            <w:r>
+              <w:rPr>
+                <w:rFonts w:ascii="Verdana" w:hAnsi="Verdana" w:cs="Courier New"/>
+                <w:sz w:val="14"/>
+                <w:lang w:val="en-US"/>
+              </w:rPr>
+              <w:br/>
+              <w:t xml:space="preserve">Monitor: Will show FAILED or SUCCEEDED immediately as soon as this is 100% certain – and keep this info for the display period defined in the Monitor configuration record, or until the </w:t>
+            </w:r>
+            <w:r>
+              <w:rPr>
+                <w:rFonts w:ascii="Verdana" w:hAnsi="Verdana" w:cs="Courier New"/>
+                <w:sz w:val="14"/>
+                <w:lang w:val="en-US"/>
+              </w:rPr>
+              <w:t xml:space="preserve">start of the </w:t>
+            </w:r>
+            <w:r>
+              <w:rPr>
+                <w:rFonts w:ascii="Verdana" w:hAnsi="Verdana" w:cs="Courier New"/>
+                <w:sz w:val="14"/>
+                <w:lang w:val="en-US"/>
+              </w:rPr>
+              <w:t>next transaction</w:t>
+            </w:r>
+            <w:r>
+              <w:rPr>
+                <w:rFonts w:ascii="Verdana" w:hAnsi="Verdana" w:cs="Courier New"/>
+                <w:sz w:val="14"/>
+                <w:lang w:val="en-US"/>
+              </w:rPr>
+              <w:t>, whichever occurs first</w:t>
+            </w:r>
+            <w:r>
+              <w:rPr>
+                <w:rFonts w:ascii="Verdana" w:hAnsi="Verdana" w:cs="Courier New"/>
+                <w:sz w:val="14"/>
+                <w:lang w:val="en-US"/>
+              </w:rPr>
+              <w:t>.</w:t>
+            </w:r>
+            <w:r>
+              <w:rPr>
+                <w:rFonts w:ascii="Verdana" w:hAnsi="Verdana" w:cs="Courier New"/>
+                <w:sz w:val="14"/>
+                <w:lang w:val="en-US"/>
+              </w:rPr>
+              <w:t xml:space="preserve"> Other than that it will show </w:t>
+            </w:r>
+            <w:r>
+              <w:rPr>
+                <w:rFonts w:ascii="Verdana" w:hAnsi="Verdana" w:cs="Courier New"/>
+                <w:sz w:val="14"/>
+                <w:lang w:val="en-US"/>
+              </w:rPr>
+              <w:t xml:space="preserve">IN_PROGRESS when active or </w:t>
+            </w:r>
+            <w:r>
+              <w:rPr>
+                <w:rFonts w:ascii="Verdana" w:hAnsi="Verdana" w:cs="Courier New"/>
+                <w:sz w:val="14"/>
+                <w:lang w:val="en-US"/>
+              </w:rPr>
+              <w:t>INACTIVE</w:t>
+            </w:r>
+            <w:r>
+              <w:rPr>
+                <w:rFonts w:ascii="Verdana" w:hAnsi="Verdana" w:cs="Courier New"/>
+                <w:sz w:val="14"/>
+                <w:lang w:val="en-US"/>
+              </w:rPr>
+              <w:t xml:space="preserve"> when not.</w:t>
+            </w:r>
+          </w:p>
+        </w:tc>
+      </w:tr>
+      <w:tr>
+        <w:tc>
+          <w:tcPr>
+            <w:tcW w:w="519" w:type="pct"/>
+            <w:shd w:val="clear" w:color="auto" w:fill="auto"/>
+          </w:tcPr>
+          <w:p>
+            <w:pPr>
+              <w:tabs>
+                <w:tab w:val="left" w:pos="4820"/>
+              </w:tabs>
+              <w:spacing w:before="20" w:after="20" w:line="20" w:lineRule="atLeast"/>
+              <w:rPr>
+                <w:rFonts w:ascii="Verdana" w:hAnsi="Verdana" w:cs="Helvetica"/>
+                <w:sz w:val="14"/>
+              </w:rPr>
+            </w:pPr>
+            <w:r>
+              <w:rPr>
+                <w:rFonts w:ascii="Verdana" w:hAnsi="Verdana" w:cs="Helvetica"/>
+                <w:sz w:val="14"/>
+              </w:rPr>
+              <w:t>VVC_</w:t>
+            </w:r>
+            <w:r>
+              <w:rPr>
+                <w:rFonts w:ascii="Verdana" w:hAnsi="Verdana" w:cs="Helvetica"/>
+                <w:sz w:val="14"/>
+              </w:rPr>
+              <w:t xml:space="preserve">Meta </w:t>
+            </w:r>
+          </w:p>
+        </w:tc>
+        <w:tc>
+          <w:tcPr>
+            <w:tcW w:w="554" w:type="pct"/>
+          </w:tcPr>
+          <w:p>
+            <w:pPr>
+              <w:tabs>
+                <w:tab w:val="left" w:pos="4820"/>
+              </w:tabs>
+              <w:spacing w:before="20" w:after="20" w:line="20" w:lineRule="atLeast"/>
+              <w:rPr>
+                <w:rFonts w:ascii="Verdana" w:hAnsi="Verdana" w:cs="Courier New"/>
+                <w:sz w:val="14"/>
+                <w:lang w:val="en-US"/>
+              </w:rPr>
+            </w:pPr>
+            <w:r>
+              <w:rPr>
+                <w:rFonts w:ascii="Verdana" w:hAnsi="Verdana" w:cs="Courier New"/>
+                <w:sz w:val="14"/>
+                <w:lang w:val="en-US"/>
+              </w:rPr>
+              <w:t>t_vvc_meta</w:t>
+            </w:r>
+          </w:p>
+        </w:tc>
+        <w:tc>
+          <w:tcPr>
+            <w:tcW w:w="3927" w:type="pct"/>
+            <w:shd w:val="clear" w:color="auto" w:fill="auto"/>
+          </w:tcPr>
+          <w:p>
+            <w:pPr>
+              <w:tabs>
+                <w:tab w:val="left" w:pos="4820"/>
+              </w:tabs>
+              <w:spacing w:before="20" w:after="20" w:line="20" w:lineRule="atLeast"/>
+              <w:rPr>
+                <w:rFonts w:ascii="Verdana" w:hAnsi="Verdana" w:cs="Courier New"/>
+                <w:sz w:val="14"/>
+                <w:lang w:val="en-US"/>
+              </w:rPr>
+            </w:pPr>
+            <w:r>
+              <w:rPr>
+                <w:rFonts w:ascii="Verdana" w:hAnsi="Verdana" w:cs="Courier New"/>
+                <w:sz w:val="14"/>
+                <w:lang w:val="en-US"/>
+              </w:rPr>
+              <w:t>Additional transaction information – only known by the VVC</w:t>
+            </w:r>
+            <w:r>
+              <w:rPr>
+                <w:rFonts w:ascii="Verdana" w:hAnsi="Verdana" w:cs="Courier New"/>
+                <w:sz w:val="14"/>
+                <w:lang w:val="en-US"/>
+              </w:rPr>
+              <w:t>. So far ‘</w:t>
+            </w:r>
+            <w:r>
+              <w:rPr>
+                <w:rFonts w:ascii="Verdana" w:hAnsi="Verdana" w:cs="Courier New"/>
+                <w:sz w:val="14"/>
+                <w:lang w:val="en-US"/>
+              </w:rPr>
+              <w:t xml:space="preserve">msg’ </w:t>
+            </w:r>
+            <w:r>
+              <w:rPr>
+                <w:rFonts w:ascii="Verdana" w:hAnsi="Verdana" w:cs="Courier New"/>
+                <w:sz w:val="14"/>
+                <w:lang w:val="en-US"/>
+              </w:rPr>
+              <w:t xml:space="preserve">and </w:t>
+            </w:r>
+            <w:r>
+              <w:rPr>
+                <w:rFonts w:ascii="Verdana" w:hAnsi="Verdana" w:cs="Courier New"/>
+                <w:sz w:val="14"/>
+                <w:lang w:val="en-US"/>
+              </w:rPr>
+              <w:t xml:space="preserve">‘cmd_idx’ </w:t>
+            </w:r>
+            <w:r>
+              <w:rPr>
+                <w:rFonts w:ascii="Verdana" w:hAnsi="Verdana" w:cs="Courier New"/>
+                <w:sz w:val="14"/>
+                <w:lang w:val="en-US"/>
+              </w:rPr>
+              <w:t>(the free running command inde</w:t>
+            </w:r>
+            <w:r>
+              <w:rPr>
+                <w:rFonts w:ascii="Verdana" w:hAnsi="Verdana" w:cs="Courier New"/>
+                <w:sz w:val="14"/>
+                <w:lang w:val="en-US"/>
+              </w:rPr>
+              <w:t xml:space="preserve">x) </w:t>
+            </w:r>
+            <w:r>
+              <w:rPr>
+                <w:rFonts w:ascii="Verdana" w:hAnsi="Verdana" w:cs="Courier New"/>
+                <w:sz w:val="14"/>
+                <w:lang w:val="en-US"/>
+              </w:rPr>
+              <w:br/>
+              <w:t xml:space="preserve">A monitor has no knowledge of this as </w:t>
+            </w:r>
+            <w:r>
+              <w:rPr>
+                <w:rFonts w:ascii="Verdana" w:hAnsi="Verdana" w:cs="Courier New"/>
+                <w:sz w:val="14"/>
+                <w:lang w:val="en-US"/>
+              </w:rPr>
+              <w:t>and will</w:t>
+            </w:r>
+            <w:r>
+              <w:rPr>
+                <w:rFonts w:ascii="Verdana" w:hAnsi="Verdana" w:cs="Courier New"/>
+                <w:sz w:val="14"/>
+                <w:lang w:val="en-US"/>
+              </w:rPr>
+              <w:t xml:space="preserve"> set them to msg = “”, cmd_idx = -1</w:t>
+            </w:r>
+          </w:p>
+        </w:tc>
+      </w:tr>
+      <w:tr>
+        <w:tc>
+          <w:tcPr>
+            <w:tcW w:w="519" w:type="pct"/>
+            <w:shd w:val="clear" w:color="auto" w:fill="D0CECE" w:themeFill="background2" w:themeFillShade="E6"/>
+          </w:tcPr>
+          <w:p>
+            <w:pPr>
+              <w:tabs>
+                <w:tab w:val="left" w:pos="4820"/>
+              </w:tabs>
+              <w:spacing w:before="20" w:after="20" w:line="20" w:lineRule="atLeast"/>
+              <w:rPr>
+                <w:rFonts w:ascii="Verdana" w:hAnsi="Verdana" w:cs="Helvetica"/>
+                <w:sz w:val="14"/>
+              </w:rPr>
+            </w:pPr>
+            <w:r>
+              <w:rPr>
+                <w:rFonts w:ascii="Verdana" w:hAnsi="Verdana" w:cs="Helvetica"/>
+                <w:sz w:val="14"/>
+              </w:rPr>
+              <w:t>Error_info</w:t>
+            </w:r>
+          </w:p>
+        </w:tc>
+        <w:tc>
+          <w:tcPr>
+            <w:tcW w:w="554" w:type="pct"/>
+            <w:shd w:val="clear" w:color="auto" w:fill="D0CECE" w:themeFill="background2" w:themeFillShade="E6"/>
+          </w:tcPr>
+          <w:p>
+            <w:pPr>
+              <w:tabs>
+                <w:tab w:val="left" w:pos="4820"/>
+              </w:tabs>
+              <w:spacing w:before="20" w:after="20" w:line="20" w:lineRule="atLeast"/>
+              <w:rPr>
+                <w:rFonts w:ascii="Verdana" w:hAnsi="Verdana" w:cs="Courier New"/>
+                <w:sz w:val="14"/>
+                <w:lang w:val="en-US"/>
+              </w:rPr>
+            </w:pPr>
+            <w:r>
+              <w:rPr>
+                <w:rFonts w:ascii="Verdana" w:hAnsi="Verdana" w:cs="Courier New"/>
+                <w:sz w:val="14"/>
+                <w:lang w:val="en-US"/>
+              </w:rPr>
+              <w:t>t_error_info</w:t>
+            </w:r>
+          </w:p>
+        </w:tc>
+        <w:tc>
+          <w:tcPr>
+            <w:tcW w:w="3927" w:type="pct"/>
+            <w:shd w:val="clear" w:color="auto" w:fill="D0CECE" w:themeFill="background2" w:themeFillShade="E6"/>
+          </w:tcPr>
+          <w:p>
+            <w:pPr>
+              <w:tabs>
+                <w:tab w:val="left" w:pos="4820"/>
+              </w:tabs>
+              <w:spacing w:before="20" w:after="20" w:line="20" w:lineRule="atLeast"/>
+              <w:rPr>
+                <w:rFonts w:ascii="Verdana" w:hAnsi="Verdana" w:cs="Courier New"/>
+                <w:sz w:val="14"/>
+                <w:lang w:val="en-US"/>
+              </w:rPr>
+            </w:pPr>
+            <w:r>
+              <w:rPr>
+                <w:rFonts w:ascii="Verdana" w:hAnsi="Verdana" w:cs="Courier New"/>
+                <w:sz w:val="14"/>
+                <w:lang w:val="en-US"/>
+              </w:rPr>
+              <w:t>Any type of error injection relevant for the given protocol</w:t>
+            </w:r>
+            <w:r>
+              <w:rPr>
+                <w:rFonts w:ascii="Verdana" w:hAnsi="Verdana" w:cs="Courier New"/>
+                <w:sz w:val="14"/>
+                <w:lang w:val="en-US"/>
+              </w:rPr>
+              <w:t>.  Typically parity or stop-bit error in a</w:t>
+            </w:r>
+            <w:r>
+              <w:rPr>
+                <w:rFonts w:ascii="Verdana" w:hAnsi="Verdana" w:cs="Courier New"/>
+                <w:sz w:val="14"/>
+                <w:lang w:val="en-US"/>
+              </w:rPr>
+              <w:t>n</w:t>
+            </w:r>
+            <w:r>
+              <w:rPr>
+                <w:rFonts w:ascii="Verdana" w:hAnsi="Verdana" w:cs="Courier New"/>
+                <w:sz w:val="14"/>
+                <w:lang w:val="en-US"/>
+              </w:rPr>
+              <w:t xml:space="preserve"> UART or </w:t>
+            </w:r>
+            <w:r>
+              <w:rPr>
+                <w:rFonts w:ascii="Verdana" w:hAnsi="Verdana" w:cs="Courier New"/>
+                <w:sz w:val="14"/>
+                <w:lang w:val="en-US"/>
+              </w:rPr>
+              <w:t xml:space="preserve">a </w:t>
+            </w:r>
+            <w:r>
+              <w:rPr>
+                <w:rFonts w:ascii="Verdana" w:hAnsi="Verdana" w:cs="Courier New"/>
+                <w:sz w:val="14"/>
+                <w:lang w:val="en-US"/>
+              </w:rPr>
+              <w:t>CRC error in an Ethernet.</w:t>
+            </w:r>
+            <w:r>
+              <w:rPr>
+                <w:rFonts w:ascii="Verdana" w:hAnsi="Verdana" w:cs="Courier New"/>
+                <w:sz w:val="14"/>
+                <w:lang w:val="en-US"/>
+              </w:rPr>
+              <w:br/>
+              <w:t xml:space="preserve">If no error injection or detection has been implemented, this sub-record may be left </w:t>
+            </w:r>
+            <w:r>
+              <w:rPr>
+                <w:rFonts w:ascii="Verdana" w:hAnsi="Verdana" w:cs="Courier New"/>
+                <w:sz w:val="14"/>
+                <w:lang w:val="en-US"/>
+              </w:rPr>
+              <w:t>out</w:t>
+            </w:r>
+            <w:r>
+              <w:rPr>
+                <w:rFonts w:ascii="Verdana" w:hAnsi="Verdana" w:cs="Courier New"/>
+                <w:sz w:val="14"/>
+                <w:lang w:val="en-US"/>
+              </w:rPr>
+              <w:t>.</w:t>
+            </w:r>
+          </w:p>
+        </w:tc>
+      </w:tr>
+      <w:tr>
+        <w:tc>
+          <w:tcPr>
+            <w:tcW w:w="5000" w:type="pct"/>
+            <w:gridSpan w:val="3"/>
+            <w:shd w:val="clear" w:color="auto" w:fill="FFFFFF" w:themeFill="background1"/>
+          </w:tcPr>
+          <w:p>
+            <w:pPr>
+              <w:tabs>
+                <w:tab w:val="left" w:pos="4820"/>
+              </w:tabs>
+              <w:spacing w:before="20" w:after="20" w:line="20" w:lineRule="atLeast"/>
+              <w:rPr>
+                <w:rFonts w:ascii="Verdana" w:hAnsi="Verdana" w:cs="Courier New"/>
+                <w:sz w:val="14"/>
+                <w:lang w:val="en-US"/>
+              </w:rPr>
+            </w:pPr>
+            <w:r>
+              <w:rPr>
+                <w:rFonts w:ascii="Verdana" w:hAnsi="Verdana" w:cs="Courier New"/>
+                <w:sz w:val="14"/>
+                <w:lang w:val="en-US"/>
+              </w:rPr>
+              <w:t xml:space="preserve">NOTES: </w:t>
+            </w:r>
+            <w:r>
+              <w:rPr>
+                <w:rFonts w:ascii="Verdana" w:hAnsi="Verdana" w:cs="Courier New"/>
+                <w:sz w:val="14"/>
+                <w:lang w:val="en-US"/>
+              </w:rPr>
+              <w:br/>
+              <w:t xml:space="preserve">- For transaction info </w:t>
+            </w:r>
+            <w:r>
+              <w:rPr>
+                <w:rFonts w:ascii="Verdana" w:hAnsi="Verdana" w:cs="Courier New"/>
+                <w:sz w:val="14"/>
+                <w:lang w:val="en-US"/>
+              </w:rPr>
+              <w:t xml:space="preserve">from a VVC </w:t>
+            </w:r>
+            <w:r>
+              <w:rPr>
+                <w:rFonts w:ascii="Verdana" w:hAnsi="Verdana" w:cs="Courier New"/>
+                <w:sz w:val="14"/>
+                <w:lang w:val="en-US"/>
+              </w:rPr>
+              <w:t xml:space="preserve">the record reflects the </w:t>
+            </w:r>
+            <w:r>
+              <w:rPr>
+                <w:rFonts w:ascii="Verdana" w:hAnsi="Verdana" w:cs="Courier New"/>
+                <w:sz w:val="14"/>
+                <w:lang w:val="en-US"/>
+              </w:rPr>
+              <w:t xml:space="preserve">command status, i.e. the status assumed by the VVC when initiating the command, </w:t>
+            </w:r>
+            <w:r>
+              <w:rPr>
+                <w:rFonts w:ascii="Verdana" w:hAnsi="Verdana" w:cs="Courier New"/>
+                <w:sz w:val="14"/>
+                <w:lang w:val="en-US"/>
+              </w:rPr>
+              <w:t xml:space="preserve">whereas the Monitor will set up the record only after knowing </w:t>
+            </w:r>
+            <w:r>
+              <w:rPr>
+                <w:rFonts w:ascii="Verdana" w:hAnsi="Verdana" w:cs="Courier New"/>
+                <w:sz w:val="14"/>
+                <w:lang w:val="en-US"/>
+              </w:rPr>
+              <w:t xml:space="preserve">whether </w:t>
+            </w:r>
+            <w:r>
+              <w:rPr>
+                <w:rFonts w:ascii="Verdana" w:hAnsi="Verdana" w:cs="Courier New"/>
+                <w:sz w:val="14"/>
+                <w:lang w:val="en-US"/>
+              </w:rPr>
+              <w:t>the transaction</w:t>
+            </w:r>
+            <w:r>
+              <w:rPr>
+                <w:rFonts w:ascii="Verdana" w:hAnsi="Verdana" w:cs="Courier New"/>
+                <w:sz w:val="14"/>
+                <w:lang w:val="en-US"/>
+              </w:rPr>
+              <w:t xml:space="preserve"> has failed or succeeded.</w:t>
+            </w:r>
+            <w:r>
+              <w:rPr>
+                <w:rFonts w:ascii="Verdana" w:hAnsi="Verdana" w:cs="Courier New"/>
+                <w:sz w:val="14"/>
+                <w:lang w:val="en-US"/>
+              </w:rPr>
+              <w:t xml:space="preserve"> The VVC does not know the BFM status, and this is fine because the BFM will issue an alert for unexpected behavior.</w:t>
+            </w:r>
+          </w:p>
+        </w:tc>
+      </w:tr>
+    </w:tbl>
+    <w:p/>
+    <w:p/>
+    <w:p>
+      <w:pPr>
+        <w:pStyle w:val="Bildetekst"/>
+        <w:keepNext/>
+        <w:jc w:val="center"/>
+      </w:pPr>
+      <w:r>
+        <w:t xml:space="preserve">Table </w:t>
+      </w:r>
+      <w:r>
+        <w:fldChar w:fldCharType="begin"/>
+      </w:r>
+      <w:r>
+        <w:instrText xml:space="preserve"> SEQ Table \* ARABIC </w:instrText>
+      </w:r>
+      <w:r>
+        <w:fldChar w:fldCharType="separate"/>
+      </w:r>
+      <w:r>
+        <w:rPr>
+          <w:noProof/>
+        </w:rPr>
+        <w:t>2</w:t>
+      </w:r>
+      <w:r>
+        <w:fldChar w:fldCharType="end"/>
+      </w:r>
+      <w:r>
+        <w:t xml:space="preserve"> – </w:t>
+      </w:r>
+      <w:r>
+        <w:t xml:space="preserve">SBI specific </w:t>
+      </w:r>
+      <w:r>
+        <w:t>Transaction record t_transaction</w:t>
+      </w:r>
+      <w:r>
+        <w:t>.   The greyed-out fields indicate protocol dedicated fields</w:t>
       </w:r>
     </w:p>
     <w:tbl>
@@ -7404,7 +8574,7 @@
         </w:tc>
         <w:tc>
           <w:tcPr>
-            <w:tcW w:w="3867" w:type="pct"/>
+            <w:tcW w:w="3866" w:type="pct"/>
             <w:shd w:val="solid" w:color="000000" w:fill="FFFFFF"/>
           </w:tcPr>
           <w:p>
@@ -7481,7 +8651,7 @@
         </w:tc>
         <w:tc>
           <w:tcPr>
-            <w:tcW w:w="3867" w:type="pct"/>
+            <w:tcW w:w="3866" w:type="pct"/>
             <w:shd w:val="clear" w:color="auto" w:fill="auto"/>
           </w:tcPr>
           <w:p>
@@ -7500,26 +8670,7 @@
                 <w:rFonts w:ascii="Verdana" w:hAnsi="Verdana"/>
                 <w:sz w:val="14"/>
               </w:rPr>
-              <w:t>Protocol operation on the given DUT interface. E.g. NO_OPERATION, WRITE, READ, TRANSMIT, POLL_UNTIL, …</w:t>
-            </w:r>
-          </w:p>
-          <w:p>
-            <w:pPr>
-              <w:tabs>
-                <w:tab w:val="left" w:pos="4820"/>
-              </w:tabs>
-              <w:spacing w:before="20" w:after="20" w:line="20" w:lineRule="atLeast"/>
-              <w:rPr>
-                <w:rFonts w:ascii="Verdana" w:hAnsi="Verdana"/>
-                <w:sz w:val="14"/>
-              </w:rPr>
-            </w:pPr>
-            <w:r>
-              <w:rPr>
-                <w:rFonts w:ascii="Verdana" w:hAnsi="Verdana"/>
-                <w:sz w:val="14"/>
-              </w:rPr>
-              <w:t xml:space="preserve">NO_OPERATION is default and thus used when there is no access. All operations will be separated with a NO_OPERATION for at least 1 delta cycle, e.g. NO_OPERATION – WRITE – NO_OPERATION – READ – NO_OPERATION. </w:t>
+              <w:t>Either of WRITE, READ or CHECK, but could also be POLL_UNTIL or a more complex compound transaction</w:t>
             </w:r>
           </w:p>
         </w:tc>
@@ -7546,21 +8697,7 @@
                 <w:rFonts w:ascii="Verdana" w:hAnsi="Verdana" w:cs="Helvetica"/>
                 <w:sz w:val="14"/>
               </w:rPr>
-              <w:t xml:space="preserve">&lt;Optional </w:t>
-            </w:r>
-            <w:r>
-              <w:rPr>
-                <w:rFonts w:ascii="Verdana" w:hAnsi="Verdana" w:cs="Helvetica"/>
-                <w:sz w:val="14"/>
-              </w:rPr>
-              <w:t>protocol dedicated</w:t>
-            </w:r>
-            <w:r>
-              <w:rPr>
-                <w:rFonts w:ascii="Verdana" w:hAnsi="Verdana" w:cs="Helvetica"/>
-                <w:sz w:val="14"/>
-              </w:rPr>
-              <w:t xml:space="preserve"> field(s)&gt;</w:t>
+              <w:t>Address</w:t>
             </w:r>
           </w:p>
         </w:tc>
@@ -7585,13 +8722,13 @@
                 <w:rFonts w:ascii="Verdana" w:hAnsi="Verdana" w:cs="Courier New"/>
                 <w:sz w:val="14"/>
               </w:rPr>
-              <w:t>&lt;Protocol dedicated&gt;</w:t>
+              <w:t>unsigned</w:t>
             </w:r>
           </w:p>
         </w:tc>
         <w:tc>
           <w:tcPr>
-            <w:tcW w:w="3867" w:type="pct"/>
+            <w:tcW w:w="3866" w:type="pct"/>
             <w:shd w:val="clear" w:color="auto" w:fill="D0CECE" w:themeFill="background2" w:themeFillShade="E6"/>
           </w:tcPr>
           <w:p>
@@ -7605,21 +8742,76 @@
                 <w:sz w:val="14"/>
               </w:rPr>
             </w:pPr>
-            <w:r>
+          </w:p>
+        </w:tc>
+      </w:tr>
+      <w:tr>
+        <w:tc>
+          <w:tcPr>
+            <w:tcW w:w="548" w:type="pct"/>
+            <w:shd w:val="clear" w:color="auto" w:fill="D0CECE" w:themeFill="background2" w:themeFillShade="E6"/>
+          </w:tcPr>
+          <w:p>
+            <w:pPr>
+              <w:tabs>
+                <w:tab w:val="left" w:pos="4820"/>
+              </w:tabs>
+              <w:spacing w:before="20" w:after="20" w:line="20" w:lineRule="atLeast"/>
+              <w:rPr>
+                <w:rFonts w:ascii="Verdana" w:hAnsi="Verdana" w:cs="Helvetica"/>
+                <w:sz w:val="14"/>
+              </w:rPr>
+            </w:pPr>
+            <w:r>
+              <w:rPr>
+                <w:rFonts w:ascii="Verdana" w:hAnsi="Verdana" w:cs="Helvetica"/>
+                <w:sz w:val="14"/>
+              </w:rPr>
+              <w:t>Data</w:t>
+            </w:r>
+          </w:p>
+        </w:tc>
+        <w:tc>
+          <w:tcPr>
+            <w:tcW w:w="586" w:type="pct"/>
+            <w:shd w:val="clear" w:color="auto" w:fill="D0CECE" w:themeFill="background2" w:themeFillShade="E6"/>
+          </w:tcPr>
+          <w:p>
+            <w:pPr>
+              <w:tabs>
+                <w:tab w:val="left" w:pos="4820"/>
+              </w:tabs>
+              <w:spacing w:before="20" w:after="20" w:line="20" w:lineRule="atLeast"/>
               <w:rPr>
                 <w:rFonts w:ascii="Verdana" w:hAnsi="Verdana" w:cs="Courier New"/>
                 <w:sz w:val="14"/>
               </w:rPr>
-              <w:t>One or more fields required to complete the transaction info</w:t>
-            </w:r>
+            </w:pPr>
             <w:r>
               <w:rPr>
                 <w:rFonts w:ascii="Verdana" w:hAnsi="Verdana" w:cs="Courier New"/>
                 <w:sz w:val="14"/>
               </w:rPr>
-              <w:br/>
-              <w:t>E.g. for UART: Single field ‘data’;   for SBI: field 1: ‘addr’, field 2: ‘data’;   for Ethernet: Most ethernet fields as separate fields here – or a better solution include as a complete sub-record</w:t>
-            </w:r>
+              <w:t>std_logic_vector</w:t>
+            </w:r>
+          </w:p>
+        </w:tc>
+        <w:tc>
+          <w:tcPr>
+            <w:tcW w:w="3866" w:type="pct"/>
+            <w:shd w:val="clear" w:color="auto" w:fill="D0CECE" w:themeFill="background2" w:themeFillShade="E6"/>
+          </w:tcPr>
+          <w:p>
+            <w:pPr>
+              <w:tabs>
+                <w:tab w:val="left" w:pos="4820"/>
+              </w:tabs>
+              <w:spacing w:before="20" w:after="20" w:line="20" w:lineRule="atLeast"/>
+              <w:rPr>
+                <w:rFonts w:ascii="Verdana" w:hAnsi="Verdana" w:cs="Courier New"/>
+                <w:sz w:val="14"/>
+              </w:rPr>
+            </w:pPr>
           </w:p>
         </w:tc>
       </w:tr>
@@ -7645,7 +8837,14 @@
                 <w:rFonts w:ascii="Verdana" w:hAnsi="Verdana" w:cs="Helvetica"/>
                 <w:sz w:val="14"/>
               </w:rPr>
-              <w:t>Transaction_status</w:t>
+              <w:t>Transaction_</w:t>
+            </w:r>
+            <w:r>
+              <w:rPr>
+                <w:rFonts w:ascii="Verdana" w:hAnsi="Verdana" w:cs="Helvetica"/>
+                <w:sz w:val="14"/>
+              </w:rPr>
+              <w:t>status</w:t>
             </w:r>
           </w:p>
         </w:tc>
@@ -7693,7 +8892,7 @@
         </w:tc>
         <w:tc>
           <w:tcPr>
-            <w:tcW w:w="3867" w:type="pct"/>
+            <w:tcW w:w="3866" w:type="pct"/>
             <w:shd w:val="clear" w:color="auto" w:fill="auto"/>
           </w:tcPr>
           <w:p>
@@ -7705,115 +8904,10 @@
               <w:rPr>
                 <w:rFonts w:ascii="Verdana" w:hAnsi="Verdana" w:cs="Courier New"/>
                 <w:sz w:val="14"/>
+                <w:szCs w:val="14"/>
                 <w:lang w:val="en-US"/>
               </w:rPr>
             </w:pPr>
-            <w:r>
-              <w:rPr>
-                <w:rFonts w:ascii="Verdana" w:hAnsi="Verdana" w:cs="Courier New"/>
-                <w:sz w:val="14"/>
-                <w:lang w:val="en-US"/>
-              </w:rPr>
-              <w:t>Transaction status</w:t>
-            </w:r>
-            <w:r>
-              <w:rPr>
-                <w:rFonts w:ascii="Verdana" w:hAnsi="Verdana" w:cs="Courier New"/>
-                <w:sz w:val="14"/>
-                <w:lang w:val="en-US"/>
-              </w:rPr>
-              <w:t xml:space="preserve">. Handled slightly different </w:t>
-            </w:r>
-            <w:r>
-              <w:rPr>
-                <w:rFonts w:ascii="Verdana" w:hAnsi="Verdana" w:cs="Courier New"/>
-                <w:sz w:val="14"/>
-                <w:lang w:val="en-US"/>
-              </w:rPr>
-              <w:t>from a VVC and a Monitor.</w:t>
-            </w:r>
-            <w:r>
-              <w:rPr>
-                <w:rFonts w:ascii="Verdana" w:hAnsi="Verdana" w:cs="Courier New"/>
-                <w:sz w:val="14"/>
-                <w:lang w:val="en-US"/>
-              </w:rPr>
-              <w:br/>
-              <w:t xml:space="preserve">VVC: Will show ‘IN_PROGRESS’ during the transaction and INACTIVE in between (for at least one delta cycle) </w:t>
-            </w:r>
-            <w:r>
-              <w:rPr>
-                <w:rFonts w:ascii="Verdana" w:hAnsi="Verdana" w:cs="Courier New"/>
-                <w:sz w:val="14"/>
-                <w:lang w:val="en-US"/>
-              </w:rPr>
-              <w:br/>
-              <w:t xml:space="preserve">Monitor: Will show FAILED or SUCCEEDED immediately as soon as this is 100% certain – and keep this info for the display period defined in the Monitor configuration record, or until the </w:t>
-            </w:r>
-            <w:r>
-              <w:rPr>
-                <w:rFonts w:ascii="Verdana" w:hAnsi="Verdana" w:cs="Courier New"/>
-                <w:sz w:val="14"/>
-                <w:lang w:val="en-US"/>
-              </w:rPr>
-              <w:t xml:space="preserve">start of the </w:t>
-            </w:r>
-            <w:r>
-              <w:rPr>
-                <w:rFonts w:ascii="Verdana" w:hAnsi="Verdana" w:cs="Courier New"/>
-                <w:sz w:val="14"/>
-                <w:lang w:val="en-US"/>
-              </w:rPr>
-              <w:t>next transaction</w:t>
-            </w:r>
-            <w:r>
-              <w:rPr>
-                <w:rFonts w:ascii="Verdana" w:hAnsi="Verdana" w:cs="Courier New"/>
-                <w:sz w:val="14"/>
-                <w:lang w:val="en-US"/>
-              </w:rPr>
-              <w:t>, whichever occurs first</w:t>
-            </w:r>
-            <w:r>
-              <w:rPr>
-                <w:rFonts w:ascii="Verdana" w:hAnsi="Verdana" w:cs="Courier New"/>
-                <w:sz w:val="14"/>
-                <w:lang w:val="en-US"/>
-              </w:rPr>
-              <w:t>.</w:t>
-            </w:r>
-            <w:r>
-              <w:rPr>
-                <w:rFonts w:ascii="Verdana" w:hAnsi="Verdana" w:cs="Courier New"/>
-                <w:sz w:val="14"/>
-                <w:lang w:val="en-US"/>
-              </w:rPr>
-              <w:t xml:space="preserve"> Other than that it will show </w:t>
-            </w:r>
-            <w:r>
-              <w:rPr>
-                <w:rFonts w:ascii="Verdana" w:hAnsi="Verdana" w:cs="Courier New"/>
-                <w:sz w:val="14"/>
-                <w:lang w:val="en-US"/>
-              </w:rPr>
-              <w:t xml:space="preserve">IN_PROGRESS when active or </w:t>
-            </w:r>
-            <w:r>
-              <w:rPr>
-                <w:rFonts w:ascii="Verdana" w:hAnsi="Verdana" w:cs="Courier New"/>
-                <w:sz w:val="14"/>
-                <w:lang w:val="en-US"/>
-              </w:rPr>
-              <w:t>INACTIVE</w:t>
-            </w:r>
-            <w:r>
-              <w:rPr>
-                <w:rFonts w:ascii="Verdana" w:hAnsi="Verdana" w:cs="Courier New"/>
-                <w:sz w:val="14"/>
-                <w:lang w:val="en-US"/>
-              </w:rPr>
-              <w:t xml:space="preserve"> when not.</w:t>
-            </w:r>
           </w:p>
         </w:tc>
       </w:tr>
@@ -7878,7 +8972,7 @@
         </w:tc>
         <w:tc>
           <w:tcPr>
-            <w:tcW w:w="3867" w:type="pct"/>
+            <w:tcW w:w="3866" w:type="pct"/>
             <w:shd w:val="clear" w:color="auto" w:fill="auto"/>
           </w:tcPr>
           <w:p>
@@ -7893,233 +8987,6 @@
                 <w:lang w:val="en-US"/>
               </w:rPr>
             </w:pPr>
-            <w:r>
-              <w:rPr>
-                <w:rFonts w:ascii="Verdana" w:hAnsi="Verdana" w:cs="Courier New"/>
-                <w:sz w:val="14"/>
-                <w:lang w:val="en-US"/>
-              </w:rPr>
-              <w:t>Additional transaction information – only known by the VVC</w:t>
-            </w:r>
-            <w:r>
-              <w:rPr>
-                <w:rFonts w:ascii="Verdana" w:hAnsi="Verdana" w:cs="Courier New"/>
-                <w:sz w:val="14"/>
-                <w:lang w:val="en-US"/>
-              </w:rPr>
-              <w:t>. So far ‘</w:t>
-            </w:r>
-            <w:r>
-              <w:rPr>
-                <w:rFonts w:ascii="Verdana" w:hAnsi="Verdana" w:cs="Courier New"/>
-                <w:sz w:val="14"/>
-                <w:lang w:val="en-US"/>
-              </w:rPr>
-              <w:t xml:space="preserve">msg’ </w:t>
-            </w:r>
-            <w:r>
-              <w:rPr>
-                <w:rFonts w:ascii="Verdana" w:hAnsi="Verdana" w:cs="Courier New"/>
-                <w:sz w:val="14"/>
-                <w:lang w:val="en-US"/>
-              </w:rPr>
-              <w:t xml:space="preserve">and </w:t>
-            </w:r>
-            <w:r>
-              <w:rPr>
-                <w:rFonts w:ascii="Verdana" w:hAnsi="Verdana" w:cs="Courier New"/>
-                <w:sz w:val="14"/>
-                <w:lang w:val="en-US"/>
-              </w:rPr>
-              <w:t xml:space="preserve">‘cmd_idx’ </w:t>
-            </w:r>
-            <w:r>
-              <w:rPr>
-                <w:rFonts w:ascii="Verdana" w:hAnsi="Verdana" w:cs="Courier New"/>
-                <w:sz w:val="14"/>
-                <w:lang w:val="en-US"/>
-              </w:rPr>
-              <w:t>(the free running command inde</w:t>
-            </w:r>
-            <w:r>
-              <w:rPr>
-                <w:rFonts w:ascii="Verdana" w:hAnsi="Verdana" w:cs="Courier New"/>
-                <w:sz w:val="14"/>
-                <w:lang w:val="en-US"/>
-              </w:rPr>
-              <w:t xml:space="preserve">x) </w:t>
-            </w:r>
-            <w:r>
-              <w:rPr>
-                <w:rFonts w:ascii="Verdana" w:hAnsi="Verdana" w:cs="Courier New"/>
-                <w:sz w:val="14"/>
-                <w:lang w:val="en-US"/>
-              </w:rPr>
-              <w:br/>
-              <w:t xml:space="preserve">A monitor has no knowledge of this as </w:t>
-            </w:r>
-            <w:r>
-              <w:rPr>
-                <w:rFonts w:ascii="Verdana" w:hAnsi="Verdana" w:cs="Courier New"/>
-                <w:sz w:val="14"/>
-                <w:lang w:val="en-US"/>
-              </w:rPr>
-              <w:t>and will</w:t>
-            </w:r>
-            <w:r>
-              <w:rPr>
-                <w:rFonts w:ascii="Verdana" w:hAnsi="Verdana" w:cs="Courier New"/>
-                <w:sz w:val="14"/>
-                <w:lang w:val="en-US"/>
-              </w:rPr>
-              <w:t xml:space="preserve"> set them to msg = “”, cmd_idx = -1</w:t>
-            </w:r>
-          </w:p>
-        </w:tc>
-      </w:tr>
-      <w:tr>
-        <w:tc>
-          <w:tcPr>
-            <w:tcW w:w="548" w:type="pct"/>
-            <w:shd w:val="clear" w:color="auto" w:fill="D0CECE" w:themeFill="background2" w:themeFillShade="E6"/>
-          </w:tcPr>
-          <w:p>
-            <w:pPr>
-              <w:tabs>
-                <w:tab w:val="left" w:pos="4820"/>
-              </w:tabs>
-              <w:spacing w:before="20" w:after="20" w:line="20" w:lineRule="atLeast"/>
-              <w:rPr>
-                <w:rFonts w:ascii="Verdana" w:hAnsi="Verdana" w:cs="Helvetica"/>
-                <w:sz w:val="14"/>
-              </w:rPr>
-            </w:pPr>
-            <w:r>
-              <w:rPr>
-                <w:rFonts w:ascii="Verdana" w:hAnsi="Verdana" w:cs="Helvetica"/>
-                <w:sz w:val="14"/>
-              </w:rPr>
-              <w:t>Error_info</w:t>
-            </w:r>
-          </w:p>
-        </w:tc>
-        <w:tc>
-          <w:tcPr>
-            <w:tcW w:w="586" w:type="pct"/>
-            <w:shd w:val="clear" w:color="auto" w:fill="D0CECE" w:themeFill="background2" w:themeFillShade="E6"/>
-          </w:tcPr>
-          <w:p>
-            <w:pPr>
-              <w:tabs>
-                <w:tab w:val="left" w:pos="4820"/>
-              </w:tabs>
-              <w:spacing w:before="20" w:after="20" w:line="20" w:lineRule="atLeast"/>
-              <w:rPr>
-                <w:rFonts w:ascii="Verdana" w:hAnsi="Verdana" w:cs="Courier New"/>
-                <w:sz w:val="14"/>
-                <w:lang w:val="en-US"/>
-              </w:rPr>
-            </w:pPr>
-            <w:r>
-              <w:rPr>
-                <w:rFonts w:ascii="Verdana" w:hAnsi="Verdana" w:cs="Courier New"/>
-                <w:sz w:val="14"/>
-                <w:lang w:val="en-US"/>
-              </w:rPr>
-              <w:t>t_error_info</w:t>
-            </w:r>
-          </w:p>
-        </w:tc>
-        <w:tc>
-          <w:tcPr>
-            <w:tcW w:w="3867" w:type="pct"/>
-            <w:shd w:val="clear" w:color="auto" w:fill="D0CECE" w:themeFill="background2" w:themeFillShade="E6"/>
-          </w:tcPr>
-          <w:p>
-            <w:pPr>
-              <w:tabs>
-                <w:tab w:val="left" w:pos="4820"/>
-              </w:tabs>
-              <w:spacing w:before="20" w:after="20" w:line="20" w:lineRule="atLeast"/>
-              <w:rPr>
-                <w:rFonts w:ascii="Verdana" w:hAnsi="Verdana" w:cs="Courier New"/>
-                <w:sz w:val="14"/>
-                <w:lang w:val="en-US"/>
-              </w:rPr>
-            </w:pPr>
-            <w:r>
-              <w:rPr>
-                <w:rFonts w:ascii="Verdana" w:hAnsi="Verdana" w:cs="Courier New"/>
-                <w:sz w:val="14"/>
-                <w:lang w:val="en-US"/>
-              </w:rPr>
-              <w:t>Any type of error injection relevant for the given protocol</w:t>
-            </w:r>
-            <w:r>
-              <w:rPr>
-                <w:rFonts w:ascii="Verdana" w:hAnsi="Verdana" w:cs="Courier New"/>
-                <w:sz w:val="14"/>
-                <w:lang w:val="en-US"/>
-              </w:rPr>
-              <w:t>.  Typically parity or stop-bit error in a</w:t>
-            </w:r>
-            <w:r>
-              <w:rPr>
-                <w:rFonts w:ascii="Verdana" w:hAnsi="Verdana" w:cs="Courier New"/>
-                <w:sz w:val="14"/>
-                <w:lang w:val="en-US"/>
-              </w:rPr>
-              <w:t>n</w:t>
-            </w:r>
-            <w:r>
-              <w:rPr>
-                <w:rFonts w:ascii="Verdana" w:hAnsi="Verdana" w:cs="Courier New"/>
-                <w:sz w:val="14"/>
-                <w:lang w:val="en-US"/>
-              </w:rPr>
-              <w:t xml:space="preserve"> UART or </w:t>
-            </w:r>
-            <w:r>
-              <w:rPr>
-                <w:rFonts w:ascii="Verdana" w:hAnsi="Verdana" w:cs="Courier New"/>
-                <w:sz w:val="14"/>
-                <w:lang w:val="en-US"/>
-              </w:rPr>
-              <w:t xml:space="preserve">a </w:t>
-            </w:r>
-            <w:r>
-              <w:rPr>
-                <w:rFonts w:ascii="Verdana" w:hAnsi="Verdana" w:cs="Courier New"/>
-                <w:sz w:val="14"/>
-                <w:lang w:val="en-US"/>
-              </w:rPr>
-              <w:t>CRC error in an Ethernet.</w:t>
-            </w:r>
-            <w:r>
-              <w:rPr>
-                <w:rFonts w:ascii="Verdana" w:hAnsi="Verdana" w:cs="Courier New"/>
-                <w:sz w:val="14"/>
-                <w:lang w:val="en-US"/>
-              </w:rPr>
-              <w:br/>
-              <w:t xml:space="preserve">If no error injection or detection has been implemented, this sub-record may be left </w:t>
-            </w:r>
-            <w:r>
-              <w:rPr>
-                <w:rFonts w:ascii="Verdana" w:hAnsi="Verdana" w:cs="Courier New"/>
-                <w:sz w:val="14"/>
-                <w:lang w:val="en-US"/>
-              </w:rPr>
-              <w:t>out</w:t>
-            </w:r>
-            <w:r>
-              <w:rPr>
-                <w:rFonts w:ascii="Verdana" w:hAnsi="Verdana" w:cs="Courier New"/>
-                <w:sz w:val="14"/>
-                <w:lang w:val="en-US"/>
-              </w:rPr>
-              <w:t>.</w:t>
-            </w:r>
           </w:p>
         </w:tc>
       </w:tr>
@@ -8144,691 +9011,55 @@
             </w:pPr>
             <w:r>
               <w:rPr>
-                <w:rFonts w:ascii="Verdana" w:hAnsi="Verdana" w:cs="Courier New"/>
-                <w:sz w:val="14"/>
-                <w:lang w:val="en-US"/>
-              </w:rPr>
-              <w:t xml:space="preserve">NOTES: </w:t>
-            </w:r>
-            <w:r>
-              <w:rPr>
-                <w:rFonts w:ascii="Verdana" w:hAnsi="Verdana" w:cs="Courier New"/>
-                <w:sz w:val="14"/>
-                <w:lang w:val="en-US"/>
-              </w:rPr>
-              <w:br/>
-              <w:t xml:space="preserve">- For transaction info </w:t>
-            </w:r>
-            <w:r>
-              <w:rPr>
-                <w:rFonts w:ascii="Verdana" w:hAnsi="Verdana" w:cs="Courier New"/>
-                <w:sz w:val="14"/>
-                <w:lang w:val="en-US"/>
-              </w:rPr>
-              <w:t xml:space="preserve">from a VVC </w:t>
-            </w:r>
-            <w:r>
-              <w:rPr>
-                <w:rFonts w:ascii="Verdana" w:hAnsi="Verdana" w:cs="Courier New"/>
-                <w:sz w:val="14"/>
-                <w:lang w:val="en-US"/>
-              </w:rPr>
-              <w:t xml:space="preserve">the record reflects the </w:t>
-            </w:r>
-            <w:r>
-              <w:rPr>
-                <w:rFonts w:ascii="Verdana" w:hAnsi="Verdana" w:cs="Courier New"/>
-                <w:sz w:val="14"/>
-                <w:lang w:val="en-US"/>
-              </w:rPr>
-              <w:t xml:space="preserve">command status, i.e. the status assumed by the VVC when initiating the command, </w:t>
-            </w:r>
-            <w:r>
-              <w:rPr>
-                <w:rFonts w:ascii="Verdana" w:hAnsi="Verdana" w:cs="Courier New"/>
-                <w:sz w:val="14"/>
-                <w:lang w:val="en-US"/>
-              </w:rPr>
-              <w:t xml:space="preserve">whereas the Monitor will set up the record only after knowing </w:t>
-            </w:r>
-            <w:r>
-              <w:rPr>
-                <w:rFonts w:ascii="Verdana" w:hAnsi="Verdana" w:cs="Courier New"/>
-                <w:sz w:val="14"/>
-                <w:lang w:val="en-US"/>
-              </w:rPr>
-              <w:t xml:space="preserve">whether </w:t>
-            </w:r>
-            <w:r>
-              <w:rPr>
-                <w:rFonts w:ascii="Verdana" w:hAnsi="Verdana" w:cs="Courier New"/>
-                <w:sz w:val="14"/>
-                <w:lang w:val="en-US"/>
-              </w:rPr>
-              <w:t>the transaction</w:t>
-            </w:r>
-            <w:r>
-              <w:rPr>
-                <w:rFonts w:ascii="Verdana" w:hAnsi="Verdana" w:cs="Courier New"/>
-                <w:sz w:val="14"/>
-                <w:lang w:val="en-US"/>
-              </w:rPr>
-              <w:t xml:space="preserve"> has failed or succeeded.</w:t>
-            </w:r>
-            <w:r>
-              <w:rPr>
-                <w:rFonts w:ascii="Verdana" w:hAnsi="Verdana" w:cs="Courier New"/>
-                <w:sz w:val="14"/>
-                <w:lang w:val="en-US"/>
-              </w:rPr>
-              <w:t xml:space="preserve"> The VVC does not know the BFM status, and this is fine because the BFM will issue an alert for unexpected behavior.</w:t>
+                <w:rFonts w:ascii="Verdana" w:hAnsi="Verdana" w:cs="Helvetica"/>
+                <w:sz w:val="14"/>
+              </w:rPr>
+              <w:t>Note: No error_info field as no error injection or detection has been implemented</w:t>
+            </w:r>
+            <w:r>
+              <w:rPr>
+                <w:rFonts w:ascii="Verdana" w:hAnsi="Verdana" w:cs="Helvetica"/>
+                <w:sz w:val="14"/>
+              </w:rPr>
+              <w:t xml:space="preserve"> in neither</w:t>
+            </w:r>
+            <w:r>
+              <w:rPr>
+                <w:rFonts w:ascii="Verdana" w:hAnsi="Verdana" w:cs="Helvetica"/>
+                <w:sz w:val="14"/>
+              </w:rPr>
+              <w:t xml:space="preserve"> V</w:t>
+            </w:r>
+            <w:r>
+              <w:rPr>
+                <w:rFonts w:ascii="Verdana" w:hAnsi="Verdana" w:cs="Helvetica"/>
+                <w:sz w:val="14"/>
+              </w:rPr>
+              <w:t>VC nor Monitor</w:t>
+            </w:r>
+            <w:r>
+              <w:rPr>
+                <w:rFonts w:ascii="Verdana" w:hAnsi="Verdana" w:cs="Helvetica"/>
+                <w:sz w:val="14"/>
+              </w:rPr>
+              <w:t xml:space="preserve"> – at this stage.</w:t>
             </w:r>
           </w:p>
         </w:tc>
       </w:tr>
     </w:tbl>
     <w:p/>
+    <w:p>
+      <w:r>
+        <w:t>Other interfaces will of course have different protocol dedicated fields, or even a complete protocol dedicated sub-record (e.g. for Ethernet packet fields)</w:t>
+      </w:r>
+    </w:p>
     <w:p/>
     <w:p>
       <w:pPr>
-        <w:pStyle w:val="Bildetekst"/>
-        <w:keepNext/>
-        <w:jc w:val="center"/>
-      </w:pPr>
-      <w:r>
-        <w:t xml:space="preserve">Table </w:t>
-      </w:r>
-      <w:r>
-        <w:fldChar w:fldCharType="begin"/>
-      </w:r>
-      <w:r>
-        <w:instrText xml:space="preserve"> SEQ Table \* ARABIC </w:instrText>
-      </w:r>
-      <w:r>
-        <w:fldChar w:fldCharType="separate"/>
-      </w:r>
-      <w:r>
-        <w:rPr>
-          <w:noProof/>
-        </w:rPr>
-        <w:t>2</w:t>
-      </w:r>
-      <w:r>
-        <w:fldChar w:fldCharType="end"/>
-      </w:r>
-      <w:r>
-        <w:t xml:space="preserve"> – </w:t>
-      </w:r>
-      <w:r>
-        <w:t xml:space="preserve">SBI specific </w:t>
-      </w:r>
-      <w:r>
-        <w:t>Transaction record t_transaction</w:t>
-      </w:r>
-      <w:r>
-        <w:t>.   The greyed-out fields indicate protocol dedicated fields</w:t>
-      </w:r>
-    </w:p>
-    <w:tbl>
-      <w:tblPr>
-        <w:tblW w:w="4918" w:type="pct"/>
-        <w:tblBorders>
-          <w:top w:val="single" w:sz="6" w:space="0" w:color="000000"/>
-          <w:left w:val="single" w:sz="6" w:space="0" w:color="000000"/>
-          <w:bottom w:val="single" w:sz="6" w:space="0" w:color="000000"/>
-          <w:right w:val="single" w:sz="6" w:space="0" w:color="000000"/>
-          <w:insideH w:val="single" w:sz="6" w:space="0" w:color="000000"/>
-          <w:insideV w:val="single" w:sz="6" w:space="0" w:color="000000"/>
-        </w:tblBorders>
-        <w:tblLook w:val="04A0" w:firstRow="1" w:lastRow="0" w:firstColumn="1" w:lastColumn="0" w:noHBand="0" w:noVBand="1"/>
-      </w:tblPr>
-      <w:tblGrid>
-        <w:gridCol w:w="1631"/>
-        <w:gridCol w:w="1743"/>
-        <w:gridCol w:w="11501"/>
-      </w:tblGrid>
-      <w:tr>
-        <w:tc>
-          <w:tcPr>
-            <w:tcW w:w="548" w:type="pct"/>
-            <w:shd w:val="solid" w:color="000000" w:fill="FFFFFF"/>
-          </w:tcPr>
-          <w:p>
-            <w:pPr>
-              <w:tabs>
-                <w:tab w:val="left" w:pos="4820"/>
-              </w:tabs>
-              <w:rPr>
-                <w:b/>
-                <w:bCs/>
-                <w:szCs w:val="18"/>
-              </w:rPr>
-            </w:pPr>
-            <w:r>
-              <w:rPr>
-                <w:b/>
-                <w:bCs/>
-                <w:szCs w:val="18"/>
-              </w:rPr>
-              <w:t>Field name</w:t>
-            </w:r>
-          </w:p>
-        </w:tc>
-        <w:tc>
-          <w:tcPr>
-            <w:tcW w:w="586" w:type="pct"/>
-            <w:shd w:val="solid" w:color="000000" w:fill="FFFFFF"/>
-          </w:tcPr>
-          <w:p>
-            <w:pPr>
-              <w:tabs>
-                <w:tab w:val="left" w:pos="4820"/>
-              </w:tabs>
-              <w:rPr>
-                <w:b/>
-                <w:bCs/>
-                <w:szCs w:val="18"/>
-              </w:rPr>
-            </w:pPr>
-            <w:r>
-              <w:rPr>
-                <w:b/>
-                <w:bCs/>
-                <w:szCs w:val="18"/>
-              </w:rPr>
-              <w:t>Type name</w:t>
-            </w:r>
-          </w:p>
-        </w:tc>
-        <w:tc>
-          <w:tcPr>
-            <w:tcW w:w="3866" w:type="pct"/>
-            <w:shd w:val="solid" w:color="000000" w:fill="FFFFFF"/>
-          </w:tcPr>
-          <w:p>
-            <w:pPr>
-              <w:tabs>
-                <w:tab w:val="left" w:pos="4820"/>
-              </w:tabs>
-              <w:rPr>
-                <w:b/>
-                <w:bCs/>
-                <w:szCs w:val="18"/>
-              </w:rPr>
-            </w:pPr>
-            <w:r>
-              <w:rPr>
-                <w:b/>
-                <w:bCs/>
-                <w:szCs w:val="18"/>
-              </w:rPr>
-              <w:t>Description</w:t>
-            </w:r>
-          </w:p>
-        </w:tc>
-      </w:tr>
-      <w:tr>
-        <w:tc>
-          <w:tcPr>
-            <w:tcW w:w="548" w:type="pct"/>
-            <w:shd w:val="clear" w:color="auto" w:fill="auto"/>
-          </w:tcPr>
-          <w:p>
-            <w:pPr>
-              <w:tabs>
-                <w:tab w:val="left" w:pos="4820"/>
-              </w:tabs>
-              <w:spacing w:before="20" w:after="20" w:line="20" w:lineRule="atLeast"/>
-              <w:rPr>
-                <w:rFonts w:ascii="Verdana" w:hAnsi="Verdana" w:cs="Helvetica"/>
-                <w:sz w:val="14"/>
-              </w:rPr>
-            </w:pPr>
-            <w:r>
-              <w:rPr>
-                <w:rFonts w:ascii="Verdana" w:hAnsi="Verdana" w:cs="Helvetica"/>
-                <w:sz w:val="14"/>
-              </w:rPr>
-              <w:t>Operation</w:t>
-            </w:r>
-          </w:p>
-        </w:tc>
-        <w:tc>
-          <w:tcPr>
-            <w:tcW w:w="586" w:type="pct"/>
-          </w:tcPr>
-          <w:p>
-            <w:pPr>
-              <w:tabs>
-                <w:tab w:val="left" w:pos="4820"/>
-              </w:tabs>
-              <w:spacing w:before="20" w:after="20" w:line="20" w:lineRule="atLeast"/>
-              <w:rPr>
-                <w:rFonts w:ascii="Verdana" w:hAnsi="Verdana"/>
-                <w:sz w:val="14"/>
-              </w:rPr>
-            </w:pPr>
-            <w:r>
-              <w:rPr>
-                <w:rFonts w:ascii="Verdana" w:hAnsi="Verdana"/>
-                <w:sz w:val="14"/>
-              </w:rPr>
-              <w:t>t_operation</w:t>
-            </w:r>
-          </w:p>
-        </w:tc>
-        <w:tc>
-          <w:tcPr>
-            <w:tcW w:w="3866" w:type="pct"/>
-            <w:shd w:val="clear" w:color="auto" w:fill="auto"/>
-          </w:tcPr>
-          <w:p>
-            <w:pPr>
-              <w:tabs>
-                <w:tab w:val="left" w:pos="4820"/>
-              </w:tabs>
-              <w:spacing w:before="20" w:after="20" w:line="20" w:lineRule="atLeast"/>
-              <w:rPr>
-                <w:rFonts w:ascii="Verdana" w:hAnsi="Verdana"/>
-                <w:sz w:val="14"/>
-              </w:rPr>
-            </w:pPr>
-            <w:r>
-              <w:rPr>
-                <w:rFonts w:ascii="Verdana" w:hAnsi="Verdana"/>
-                <w:sz w:val="14"/>
-              </w:rPr>
-              <w:t>Either of WRITE, READ or CHECK, but could also be POLL_UNTIL or a more complex compound transaction</w:t>
-            </w:r>
-          </w:p>
-        </w:tc>
-      </w:tr>
-      <w:tr>
-        <w:tc>
-          <w:tcPr>
-            <w:tcW w:w="548" w:type="pct"/>
-            <w:shd w:val="clear" w:color="auto" w:fill="D0CECE" w:themeFill="background2" w:themeFillShade="E6"/>
-          </w:tcPr>
-          <w:p>
-            <w:pPr>
-              <w:tabs>
-                <w:tab w:val="left" w:pos="4820"/>
-              </w:tabs>
-              <w:spacing w:before="20" w:after="20" w:line="20" w:lineRule="atLeast"/>
-              <w:rPr>
-                <w:rFonts w:ascii="Verdana" w:hAnsi="Verdana" w:cs="Helvetica"/>
-                <w:sz w:val="14"/>
-              </w:rPr>
-            </w:pPr>
-            <w:r>
-              <w:rPr>
-                <w:rFonts w:ascii="Verdana" w:hAnsi="Verdana" w:cs="Helvetica"/>
-                <w:sz w:val="14"/>
-              </w:rPr>
-              <w:t>Address</w:t>
-            </w:r>
-          </w:p>
-        </w:tc>
-        <w:tc>
-          <w:tcPr>
-            <w:tcW w:w="586" w:type="pct"/>
-            <w:shd w:val="clear" w:color="auto" w:fill="D0CECE" w:themeFill="background2" w:themeFillShade="E6"/>
-          </w:tcPr>
-          <w:p>
-            <w:pPr>
-              <w:tabs>
-                <w:tab w:val="left" w:pos="4820"/>
-              </w:tabs>
-              <w:spacing w:before="20" w:after="20" w:line="20" w:lineRule="atLeast"/>
-              <w:rPr>
-                <w:rFonts w:ascii="Verdana" w:hAnsi="Verdana" w:cs="Courier New"/>
-                <w:sz w:val="14"/>
-              </w:rPr>
-            </w:pPr>
-            <w:r>
-              <w:rPr>
-                <w:rFonts w:ascii="Verdana" w:hAnsi="Verdana" w:cs="Courier New"/>
-                <w:sz w:val="14"/>
-              </w:rPr>
-              <w:t>unsigned</w:t>
-            </w:r>
-          </w:p>
-        </w:tc>
-        <w:tc>
-          <w:tcPr>
-            <w:tcW w:w="3866" w:type="pct"/>
-            <w:shd w:val="clear" w:color="auto" w:fill="D0CECE" w:themeFill="background2" w:themeFillShade="E6"/>
-          </w:tcPr>
-          <w:p>
-            <w:pPr>
-              <w:tabs>
-                <w:tab w:val="left" w:pos="4820"/>
-              </w:tabs>
-              <w:spacing w:before="20" w:after="20" w:line="20" w:lineRule="atLeast"/>
-              <w:rPr>
-                <w:rFonts w:ascii="Verdana" w:hAnsi="Verdana" w:cs="Courier New"/>
-                <w:sz w:val="14"/>
-              </w:rPr>
-            </w:pPr>
-          </w:p>
-        </w:tc>
-      </w:tr>
-      <w:tr>
-        <w:tc>
-          <w:tcPr>
-            <w:tcW w:w="548" w:type="pct"/>
-            <w:shd w:val="clear" w:color="auto" w:fill="D0CECE" w:themeFill="background2" w:themeFillShade="E6"/>
-          </w:tcPr>
-          <w:p>
-            <w:pPr>
-              <w:tabs>
-                <w:tab w:val="left" w:pos="4820"/>
-              </w:tabs>
-              <w:spacing w:before="20" w:after="20" w:line="20" w:lineRule="atLeast"/>
-              <w:rPr>
-                <w:rFonts w:ascii="Verdana" w:hAnsi="Verdana" w:cs="Helvetica"/>
-                <w:sz w:val="14"/>
-              </w:rPr>
-            </w:pPr>
-            <w:r>
-              <w:rPr>
-                <w:rFonts w:ascii="Verdana" w:hAnsi="Verdana" w:cs="Helvetica"/>
-                <w:sz w:val="14"/>
-              </w:rPr>
-              <w:t>Data</w:t>
-            </w:r>
-          </w:p>
-        </w:tc>
-        <w:tc>
-          <w:tcPr>
-            <w:tcW w:w="586" w:type="pct"/>
-            <w:shd w:val="clear" w:color="auto" w:fill="D0CECE" w:themeFill="background2" w:themeFillShade="E6"/>
-          </w:tcPr>
-          <w:p>
-            <w:pPr>
-              <w:tabs>
-                <w:tab w:val="left" w:pos="4820"/>
-              </w:tabs>
-              <w:spacing w:before="20" w:after="20" w:line="20" w:lineRule="atLeast"/>
-              <w:rPr>
-                <w:rFonts w:ascii="Verdana" w:hAnsi="Verdana" w:cs="Courier New"/>
-                <w:sz w:val="14"/>
-              </w:rPr>
-            </w:pPr>
-            <w:r>
-              <w:rPr>
-                <w:rFonts w:ascii="Verdana" w:hAnsi="Verdana" w:cs="Courier New"/>
-                <w:sz w:val="14"/>
-              </w:rPr>
-              <w:t>std_logic_vector</w:t>
-            </w:r>
-          </w:p>
-        </w:tc>
-        <w:tc>
-          <w:tcPr>
-            <w:tcW w:w="3866" w:type="pct"/>
-            <w:shd w:val="clear" w:color="auto" w:fill="D0CECE" w:themeFill="background2" w:themeFillShade="E6"/>
-          </w:tcPr>
-          <w:p>
-            <w:pPr>
-              <w:tabs>
-                <w:tab w:val="left" w:pos="4820"/>
-              </w:tabs>
-              <w:spacing w:before="20" w:after="20" w:line="20" w:lineRule="atLeast"/>
-              <w:rPr>
-                <w:rFonts w:ascii="Verdana" w:hAnsi="Verdana" w:cs="Courier New"/>
-                <w:sz w:val="14"/>
-              </w:rPr>
-            </w:pPr>
-          </w:p>
-        </w:tc>
-      </w:tr>
-      <w:tr>
-        <w:tc>
-          <w:tcPr>
-            <w:tcW w:w="548" w:type="pct"/>
-            <w:shd w:val="clear" w:color="auto" w:fill="auto"/>
-          </w:tcPr>
-          <w:p>
-            <w:pPr>
-              <w:tabs>
-                <w:tab w:val="left" w:pos="4820"/>
-              </w:tabs>
-              <w:spacing w:before="20" w:after="20" w:line="20" w:lineRule="atLeast"/>
-              <w:rPr>
-                <w:rFonts w:ascii="Verdana" w:hAnsi="Verdana" w:cs="Helvetica"/>
-                <w:sz w:val="14"/>
-              </w:rPr>
-            </w:pPr>
-            <w:r>
-              <w:rPr>
-                <w:rFonts w:ascii="Verdana" w:hAnsi="Verdana" w:cs="Helvetica"/>
-                <w:sz w:val="14"/>
-              </w:rPr>
-              <w:t>Transaction_</w:t>
-            </w:r>
-            <w:r>
-              <w:rPr>
-                <w:rFonts w:ascii="Verdana" w:hAnsi="Verdana" w:cs="Helvetica"/>
-                <w:sz w:val="14"/>
-              </w:rPr>
-              <w:t>status</w:t>
-            </w:r>
-          </w:p>
-        </w:tc>
-        <w:tc>
-          <w:tcPr>
-            <w:tcW w:w="586" w:type="pct"/>
-          </w:tcPr>
-          <w:p>
-            <w:pPr>
-              <w:tabs>
-                <w:tab w:val="left" w:pos="4820"/>
-              </w:tabs>
-              <w:spacing w:before="20" w:after="20" w:line="20" w:lineRule="atLeast"/>
-              <w:rPr>
-                <w:rFonts w:ascii="Verdana" w:hAnsi="Verdana" w:cs="Courier New"/>
-                <w:sz w:val="14"/>
-                <w:lang w:val="en-US"/>
-              </w:rPr>
-            </w:pPr>
-            <w:r>
-              <w:rPr>
-                <w:rFonts w:ascii="Verdana" w:hAnsi="Verdana" w:cs="Courier New"/>
-                <w:sz w:val="14"/>
-                <w:lang w:val="en-US"/>
-              </w:rPr>
-              <w:t>t</w:t>
-            </w:r>
-            <w:r>
-              <w:rPr>
-                <w:rFonts w:ascii="Verdana" w:hAnsi="Verdana" w:cs="Courier New"/>
-                <w:sz w:val="14"/>
-                <w:lang w:val="en-US"/>
-              </w:rPr>
-              <w:t>_transaction_</w:t>
-            </w:r>
-            <w:r>
-              <w:rPr>
-                <w:rFonts w:ascii="Verdana" w:hAnsi="Verdana" w:cs="Courier New"/>
-                <w:sz w:val="14"/>
-                <w:lang w:val="en-US"/>
-              </w:rPr>
-              <w:t>status</w:t>
-            </w:r>
-          </w:p>
-        </w:tc>
-        <w:tc>
-          <w:tcPr>
-            <w:tcW w:w="3866" w:type="pct"/>
-            <w:shd w:val="clear" w:color="auto" w:fill="auto"/>
-          </w:tcPr>
-          <w:p>
-            <w:pPr>
-              <w:tabs>
-                <w:tab w:val="left" w:pos="4820"/>
-              </w:tabs>
-              <w:spacing w:before="20" w:after="20" w:line="20" w:lineRule="atLeast"/>
-              <w:rPr>
-                <w:rFonts w:ascii="Verdana" w:hAnsi="Verdana" w:cs="Courier New"/>
-                <w:sz w:val="14"/>
-                <w:szCs w:val="14"/>
-                <w:lang w:val="en-US"/>
-              </w:rPr>
-            </w:pPr>
-          </w:p>
-        </w:tc>
-      </w:tr>
-      <w:tr>
-        <w:tc>
-          <w:tcPr>
-            <w:tcW w:w="548" w:type="pct"/>
-            <w:shd w:val="clear" w:color="auto" w:fill="auto"/>
-          </w:tcPr>
-          <w:p>
-            <w:pPr>
-              <w:tabs>
-                <w:tab w:val="left" w:pos="4820"/>
-              </w:tabs>
-              <w:spacing w:before="20" w:after="20" w:line="20" w:lineRule="atLeast"/>
-              <w:rPr>
-                <w:rFonts w:ascii="Verdana" w:hAnsi="Verdana" w:cs="Helvetica"/>
-                <w:sz w:val="14"/>
-              </w:rPr>
-            </w:pPr>
-            <w:r>
-              <w:rPr>
-                <w:rFonts w:ascii="Verdana" w:hAnsi="Verdana" w:cs="Helvetica"/>
-                <w:sz w:val="14"/>
-              </w:rPr>
-              <w:t>VVC_</w:t>
-            </w:r>
-            <w:r>
-              <w:rPr>
-                <w:rFonts w:ascii="Verdana" w:hAnsi="Verdana" w:cs="Helvetica"/>
-                <w:sz w:val="14"/>
-              </w:rPr>
-              <w:t xml:space="preserve">Meta </w:t>
-            </w:r>
-          </w:p>
-        </w:tc>
-        <w:tc>
-          <w:tcPr>
-            <w:tcW w:w="586" w:type="pct"/>
-          </w:tcPr>
-          <w:p>
-            <w:pPr>
-              <w:tabs>
-                <w:tab w:val="left" w:pos="4820"/>
-              </w:tabs>
-              <w:spacing w:before="20" w:after="20" w:line="20" w:lineRule="atLeast"/>
-              <w:rPr>
-                <w:rFonts w:ascii="Verdana" w:hAnsi="Verdana" w:cs="Courier New"/>
-                <w:sz w:val="14"/>
-                <w:lang w:val="en-US"/>
-              </w:rPr>
-            </w:pPr>
-            <w:r>
-              <w:rPr>
-                <w:rFonts w:ascii="Verdana" w:hAnsi="Verdana" w:cs="Courier New"/>
-                <w:sz w:val="14"/>
-                <w:lang w:val="en-US"/>
-              </w:rPr>
-              <w:t>t_vvc_meta</w:t>
-            </w:r>
-          </w:p>
-        </w:tc>
-        <w:tc>
-          <w:tcPr>
-            <w:tcW w:w="3866" w:type="pct"/>
-            <w:shd w:val="clear" w:color="auto" w:fill="auto"/>
-          </w:tcPr>
-          <w:p>
-            <w:pPr>
-              <w:tabs>
-                <w:tab w:val="left" w:pos="4820"/>
-              </w:tabs>
-              <w:spacing w:before="20" w:after="20" w:line="20" w:lineRule="atLeast"/>
-              <w:rPr>
-                <w:rFonts w:ascii="Verdana" w:hAnsi="Verdana" w:cs="Courier New"/>
-                <w:sz w:val="14"/>
-                <w:lang w:val="en-US"/>
-              </w:rPr>
-            </w:pPr>
-          </w:p>
-        </w:tc>
-      </w:tr>
-      <w:tr>
-        <w:tc>
-          <w:tcPr>
-            <w:tcW w:w="5000" w:type="pct"/>
-            <w:gridSpan w:val="3"/>
-            <w:shd w:val="clear" w:color="auto" w:fill="FFFFFF" w:themeFill="background1"/>
-          </w:tcPr>
-          <w:p>
-            <w:pPr>
-              <w:tabs>
-                <w:tab w:val="left" w:pos="4820"/>
-              </w:tabs>
-              <w:spacing w:before="20" w:after="20" w:line="20" w:lineRule="atLeast"/>
-              <w:rPr>
-                <w:rFonts w:ascii="Verdana" w:hAnsi="Verdana" w:cs="Courier New"/>
-                <w:sz w:val="14"/>
-                <w:lang w:val="en-US"/>
-              </w:rPr>
-            </w:pPr>
-            <w:r>
-              <w:rPr>
-                <w:rFonts w:ascii="Verdana" w:hAnsi="Verdana" w:cs="Helvetica"/>
-                <w:sz w:val="14"/>
-              </w:rPr>
-              <w:t>Note: No error_info field as no error injection or detection has been implemented</w:t>
-            </w:r>
-            <w:r>
-              <w:rPr>
-                <w:rFonts w:ascii="Verdana" w:hAnsi="Verdana" w:cs="Helvetica"/>
-                <w:sz w:val="14"/>
-              </w:rPr>
-              <w:t xml:space="preserve"> in neither</w:t>
-            </w:r>
-            <w:r>
-              <w:rPr>
-                <w:rFonts w:ascii="Verdana" w:hAnsi="Verdana" w:cs="Helvetica"/>
-                <w:sz w:val="14"/>
-              </w:rPr>
-              <w:t xml:space="preserve"> V</w:t>
-            </w:r>
-            <w:r>
-              <w:rPr>
-                <w:rFonts w:ascii="Verdana" w:hAnsi="Verdana" w:cs="Helvetica"/>
-                <w:sz w:val="14"/>
-              </w:rPr>
-              <w:t>VC nor Monitor</w:t>
-            </w:r>
-            <w:r>
-              <w:rPr>
-                <w:rFonts w:ascii="Verdana" w:hAnsi="Verdana" w:cs="Helvetica"/>
-                <w:sz w:val="14"/>
-              </w:rPr>
-              <w:t xml:space="preserve"> – at this stage.</w:t>
-            </w:r>
-          </w:p>
-        </w:tc>
-      </w:tr>
-    </w:tbl>
-    <w:p/>
-    <w:p>
-      <w:r>
-        <w:t>Other interfaces will of course have different protocol dedicated fields, or even a complete protocol dedicated sub-record (e.g. for Ethernet packet fields)</w:t>
-      </w:r>
-    </w:p>
-    <w:p/>
-    <w:p>
-      <w:pPr>
         <w:pStyle w:val="Overskrift2"/>
       </w:pPr>
       <w:r>
-        <w:lastRenderedPageBreak/>
         <w:t>Transaction info transfer</w:t>
       </w:r>
     </w:p>
@@ -9374,6 +9605,10 @@
     <w:p>
       <w:bookmarkStart w:id="26" w:name="_Ref17306730"/>
     </w:p>
+    <w:p>
+      <w:bookmarkStart w:id="27" w:name="_GoBack"/>
+      <w:bookmarkEnd w:id="27"/>
+    </w:p>
     <w:p/>
     <w:p>
       <w:pPr>
@@ -9381,9 +9616,10 @@
         <w:keepNext/>
         <w:jc w:val="center"/>
       </w:pPr>
-      <w:bookmarkStart w:id="27" w:name="_Ref18330577"/>
-      <w:bookmarkStart w:id="28" w:name="_Ref18330564"/>
-      <w:r>
+      <w:bookmarkStart w:id="28" w:name="_Ref18330577"/>
+      <w:bookmarkStart w:id="29" w:name="_Ref18330564"/>
+      <w:r>
+        <w:lastRenderedPageBreak/>
         <w:t xml:space="preserve">Table </w:t>
       </w:r>
       <w:r>
@@ -9405,11 +9641,11 @@
         <w:fldChar w:fldCharType="end"/>
       </w:r>
       <w:bookmarkEnd w:id="26"/>
-      <w:bookmarkEnd w:id="27"/>
+      <w:bookmarkEnd w:id="28"/>
       <w:r>
         <w:t xml:space="preserve"> - </w:t>
       </w:r>
-      <w:bookmarkEnd w:id="28"/>
+      <w:bookmarkEnd w:id="29"/>
       <w:r>
         <w:t>Maximum transaction group record t_transaction_group – for an Avalon MM interface</w:t>
       </w:r>
@@ -9449,7 +9685,7 @@
                 <w:szCs w:val="18"/>
               </w:rPr>
             </w:pPr>
-            <w:bookmarkStart w:id="29" w:name="_Toc17306317"/>
+            <w:bookmarkStart w:id="30" w:name="_Toc17306317"/>
             <w:r>
               <w:rPr>
                 <w:b/>
@@ -9843,7 +10079,19 @@
         <w:t xml:space="preserve"> and </w:t>
       </w:r>
       <w:r>
-        <w:t>Monitor using global signals. These signals a</w:t>
+        <w:t xml:space="preserve">Monitor using </w:t>
+      </w:r>
+      <w:r>
+        <w:t xml:space="preserve">sets of a </w:t>
+      </w:r>
+      <w:r>
+        <w:t>global signal</w:t>
+      </w:r>
+      <w:r>
+        <w:t xml:space="preserve"> and a shared variable</w:t>
+      </w:r>
+      <w:r>
+        <w:t>. These a</w:t>
       </w:r>
       <w:r>
         <w:t>nd all DTT related VHDL types are defined in</w:t>
@@ -9938,7 +10186,6 @@
         <w:t>.</w:t>
       </w:r>
     </w:p>
-    <w:p/>
     <w:p/>
     <w:p/>
     <w:p>
@@ -9947,7 +10194,7 @@
         <w:keepNext/>
         <w:jc w:val="center"/>
       </w:pPr>
-      <w:bookmarkStart w:id="30" w:name="_Ref19605259"/>
+      <w:bookmarkStart w:id="31" w:name="_Ref19605259"/>
       <w:r>
         <w:t xml:space="preserve">Table </w:t>
       </w:r>
@@ -9969,7 +10216,7 @@
       <w:r>
         <w:fldChar w:fldCharType="end"/>
       </w:r>
-      <w:bookmarkEnd w:id="30"/>
+      <w:bookmarkEnd w:id="31"/>
       <w:r>
         <w:t xml:space="preserve"> - </w:t>
       </w:r>
@@ -10277,7 +10524,15 @@
                 <w:bCs/>
                 <w:sz w:val="15"/>
               </w:rPr>
-              <w:t>bt</w:t>
+              <w:t>B</w:t>
+            </w:r>
+            <w:r>
+              <w:rPr>
+                <w:b/>
+                <w:bCs/>
+                <w:sz w:val="15"/>
+              </w:rPr>
+              <w:t>t</w:t>
             </w:r>
           </w:p>
         </w:tc>
@@ -12585,27 +12840,14 @@
     </w:p>
     <w:p>
       <w:pPr>
-        <w:rPr>
-          <w:rFonts w:ascii="Verdana" w:hAnsi="Verdana"/>
-          <w:b/>
-          <w:kern w:val="28"/>
-          <w:sz w:val="24"/>
-        </w:rPr>
-      </w:pPr>
-      <w:r>
-        <w:br w:type="page"/>
-      </w:r>
-    </w:p>
-    <w:p>
-      <w:pPr>
         <w:pStyle w:val="Overskrift1"/>
       </w:pPr>
-      <w:bookmarkStart w:id="31" w:name="_Toc25944810"/>
+      <w:bookmarkStart w:id="32" w:name="_Toc25944810"/>
       <w:r>
         <w:lastRenderedPageBreak/>
         <w:t>VVC local sequencers</w:t>
       </w:r>
-      <w:bookmarkEnd w:id="31"/>
+      <w:bookmarkEnd w:id="32"/>
     </w:p>
     <w:p>
       <w:r>
@@ -12641,7 +12883,25 @@
         <w:t xml:space="preserve">These sequences </w:t>
       </w:r>
       <w:r>
-        <w:t xml:space="preserve">of transactions are also defined as Compound Transactions in chapter </w:t>
+        <w:t xml:space="preserve">of transactions </w:t>
+      </w:r>
+      <w:r>
+        <w:t>may</w:t>
+      </w:r>
+      <w:r>
+        <w:t xml:space="preserve"> also </w:t>
+      </w:r>
+      <w:r>
+        <w:t xml:space="preserve">be </w:t>
+      </w:r>
+      <w:r>
+        <w:t xml:space="preserve">defined as Compound Transactions </w:t>
+      </w:r>
+      <w:r>
+        <w:t>(see</w:t>
+      </w:r>
+      <w:r>
+        <w:t xml:space="preserve"> chapter </w:t>
       </w:r>
       <w:r>
         <w:fldChar w:fldCharType="begin"/>
@@ -12659,6 +12919,9 @@
         <w:fldChar w:fldCharType="end"/>
       </w:r>
       <w:r>
+        <w:t>)</w:t>
+      </w:r>
+      <w:r>
         <w:t>.</w:t>
       </w:r>
     </w:p>
@@ -12671,7 +12934,13 @@
         <w:t xml:space="preserve"> e</w:t>
       </w:r>
       <w:r>
-        <w:t xml:space="preserve">xample of local sequencer </w:t>
+        <w:t xml:space="preserve">xample of </w:t>
+      </w:r>
+      <w:r>
+        <w:t xml:space="preserve">a </w:t>
+      </w:r>
+      <w:r>
+        <w:t xml:space="preserve">local sequencer </w:t>
       </w:r>
       <w:r>
         <w:t>is</w:t>
@@ -12690,7 +12959,13 @@
     </w:p>
     <w:p>
       <w:r>
-        <w:t>The following requirements should be followed when making local sequencers (basically any VVC command resulting in more than one transaction):</w:t>
+        <w:t xml:space="preserve">The following requirements should be followed when making local sequencers (basically any VVC command resulting in more than one </w:t>
+      </w:r>
+      <w:r>
+        <w:t xml:space="preserve">base </w:t>
+      </w:r>
+      <w:r>
+        <w:t>transaction):</w:t>
       </w:r>
     </w:p>
     <w:p>
@@ -12704,6 +12979,9 @@
       <w:r>
         <w:t>If Direct Transaction Transfer is supported, then both the leaf transaction and the compound transaction info should be updated.</w:t>
       </w:r>
+      <w:r>
+        <w:t xml:space="preserve"> (The latter is not required)</w:t>
+      </w:r>
     </w:p>
     <w:p>
       <w:pPr>
@@ -12736,7 +13014,13 @@
         <w:t xml:space="preserve">It should be possible to terminate the sequence immediately after each </w:t>
       </w:r>
       <w:r>
-        <w:t>leaf transaction – on request from the central sequencer issuing a terminate_current_command() or terminate_all_commands().</w:t>
+        <w:t xml:space="preserve">leaf </w:t>
+      </w:r>
+      <w:r>
+        <w:t xml:space="preserve">(or base) </w:t>
+      </w:r>
+      <w:r>
+        <w:t>transaction – on request from the central sequencer issuing a terminate_current_command() or terminate_all_commands().</w:t>
       </w:r>
     </w:p>
     <w:p>
@@ -12766,7 +13050,7 @@
       <w:pPr>
         <w:pStyle w:val="Overskrift1"/>
       </w:pPr>
-      <w:bookmarkStart w:id="32" w:name="_Toc25944811"/>
+      <w:bookmarkStart w:id="33" w:name="_Toc25944811"/>
       <w:r>
         <w:lastRenderedPageBreak/>
         <w:t xml:space="preserve">Protocol aware </w:t>
@@ -12774,7 +13058,7 @@
       <w:r>
         <w:t>Error Injection</w:t>
       </w:r>
-      <w:bookmarkEnd w:id="32"/>
+      <w:bookmarkEnd w:id="33"/>
     </w:p>
     <w:p>
       <w:r>
@@ -12883,6 +13167,9 @@
         <w:t>VVC</w:t>
       </w:r>
       <w:r>
+        <w:t>s</w:t>
+      </w:r>
+      <w:r>
         <w:t xml:space="preserve"> include randomisation – in order to distribute this away from the test sequencer and increase the re-use value of a VVC.</w:t>
       </w:r>
       <w:r>
@@ -12929,7 +13216,7 @@
         <w:t>E.g. inside the UART BFM configuration the following sub-record is defined – with fields specifying the error injection details</w:t>
       </w:r>
       <w:r>
-        <w:t xml:space="preserve">  (Details given in the UART VIP doc)</w:t>
+        <w:t xml:space="preserve"> (Details given in the UART VIP doc)</w:t>
       </w:r>
     </w:p>
     <w:p>
@@ -12992,7 +13279,7 @@
     </w:p>
     <w:p>
       <w:r>
-        <w:t>E.g. inside the UART VVC configuration the following sub-record is defined – with fields specifying the error injection details  (Details given in the UART VIP doc)</w:t>
+        <w:t>E.g. inside the UART VVC configuration the following sub-record is defined – with fields specifying the error injection details (Details given in the UART VIP doc)</w:t>
       </w:r>
     </w:p>
     <w:p>
@@ -13093,12 +13380,12 @@
       <w:pPr>
         <w:pStyle w:val="Overskrift1"/>
       </w:pPr>
-      <w:bookmarkStart w:id="33" w:name="_Toc25944812"/>
+      <w:bookmarkStart w:id="34" w:name="_Toc25944812"/>
       <w:r>
         <w:lastRenderedPageBreak/>
         <w:t>Randomisation</w:t>
       </w:r>
-      <w:bookmarkEnd w:id="33"/>
+      <w:bookmarkEnd w:id="34"/>
     </w:p>
     <w:p>
       <w:r>
@@ -13314,7 +13601,7 @@
       <w:pPr>
         <w:pStyle w:val="Overskrift2"/>
       </w:pPr>
-      <w:bookmarkStart w:id="34" w:name="_Hlk19098868"/>
+      <w:bookmarkStart w:id="35" w:name="_Hlk19098868"/>
       <w:r>
         <w:t xml:space="preserve">Data randomisation </w:t>
       </w:r>
@@ -13445,7 +13732,7 @@
       </w:tr>
     </w:tbl>
     <w:p/>
-    <w:bookmarkEnd w:id="34"/>
+    <w:bookmarkEnd w:id="35"/>
     <w:p>
       <w:pPr>
         <w:pStyle w:val="Overskrift2"/>
@@ -13476,7 +13763,7 @@
       <w:r>
         <w:t xml:space="preserve"> for parameter sequence and options.</w:t>
       </w:r>
-      <w:bookmarkStart w:id="35" w:name="_Ref19101252"/>
+      <w:bookmarkStart w:id="36" w:name="_Ref19101252"/>
       <w:r>
         <w:br w:type="page"/>
       </w:r>
@@ -13485,12 +13772,12 @@
       <w:pPr>
         <w:pStyle w:val="Overskrift1"/>
       </w:pPr>
-      <w:bookmarkStart w:id="36" w:name="_Toc25944813"/>
+      <w:bookmarkStart w:id="37" w:name="_Toc25944813"/>
       <w:r>
         <w:lastRenderedPageBreak/>
         <w:t>Testbench Data routing</w:t>
       </w:r>
-      <w:bookmarkEnd w:id="36"/>
+      <w:bookmarkEnd w:id="37"/>
     </w:p>
     <w:p>
       <w:r>
@@ -13871,12 +14158,12 @@
       <w:pPr>
         <w:pStyle w:val="Overskrift1"/>
       </w:pPr>
-      <w:bookmarkStart w:id="37" w:name="_Toc25944814"/>
+      <w:bookmarkStart w:id="38" w:name="_Toc25944814"/>
       <w:r>
         <w:lastRenderedPageBreak/>
         <w:t>Controlling property checkers</w:t>
       </w:r>
-      <w:bookmarkEnd w:id="37"/>
+      <w:bookmarkEnd w:id="38"/>
     </w:p>
     <w:p>
       <w:r>
@@ -14085,7 +14372,13 @@
     <w:p/>
     <w:p>
       <w:r>
-        <w:t>For this example the bit rate checker inside the UART_VVC RX will trigger on changes on the DUT TX and execute the check if enable is TRUE.</w:t>
+        <w:t>For this example</w:t>
+      </w:r>
+      <w:r>
+        <w:t>,</w:t>
+      </w:r>
+      <w:r>
+        <w:t xml:space="preserve"> the bit rate checker inside the UART_VVC RX will trigger on changes on the DUT TX and execute the check if enable is TRUE.</w:t>
       </w:r>
     </w:p>
     <w:p>
@@ -14107,14 +14400,14 @@
       <w:pPr>
         <w:pStyle w:val="Overskrift1"/>
       </w:pPr>
-      <w:bookmarkStart w:id="38" w:name="_Ref19277311"/>
-      <w:bookmarkStart w:id="39" w:name="_Toc25944815"/>
+      <w:bookmarkStart w:id="39" w:name="_Ref19277311"/>
+      <w:bookmarkStart w:id="40" w:name="_Toc25944815"/>
       <w:r>
         <w:t>VVC parameters and sequence for Randomisation, Sources and Destinations</w:t>
       </w:r>
-      <w:bookmarkEnd w:id="35"/>
-      <w:bookmarkEnd w:id="38"/>
+      <w:bookmarkEnd w:id="36"/>
       <w:bookmarkEnd w:id="39"/>
+      <w:bookmarkEnd w:id="40"/>
     </w:p>
     <w:p>
       <w:r>
@@ -14412,13 +14705,13 @@
       <w:pPr>
         <w:pStyle w:val="Overskrift1"/>
       </w:pPr>
-      <w:bookmarkStart w:id="40" w:name="_Toc25944816"/>
+      <w:bookmarkStart w:id="41" w:name="_Toc25944816"/>
       <w:r>
         <w:lastRenderedPageBreak/>
         <w:t>Multiple Central Sequencers</w:t>
       </w:r>
-      <w:bookmarkEnd w:id="29"/>
-      <w:bookmarkEnd w:id="40"/>
+      <w:bookmarkEnd w:id="30"/>
+      <w:bookmarkEnd w:id="41"/>
     </w:p>
     <w:p>
       <w:pPr>
@@ -14431,7 +14724,63 @@
           <w:iCs/>
           <w:szCs w:val="18"/>
         </w:rPr>
-        <w:t>A structured test environment is important and we recommend the use of a test harness to instantiate VVCs, DUT, clock generator and so forth. The testbench may consist of one or more test sequencers which are used to control the complete testbench architecture with any number of VVCs, although for a better testbench overview we recommend to have a single central test sequencer only.</w:t>
+        <w:t>A structured test environment is important</w:t>
+      </w:r>
+      <w:r>
+        <w:rPr>
+          <w:iCs/>
+          <w:szCs w:val="18"/>
+        </w:rPr>
+        <w:t>,</w:t>
+      </w:r>
+      <w:r>
+        <w:rPr>
+          <w:iCs/>
+          <w:szCs w:val="18"/>
+        </w:rPr>
+        <w:t xml:space="preserve"> and we recommend the use of a </w:t>
+      </w:r>
+      <w:r>
+        <w:rPr>
+          <w:iCs/>
+          <w:szCs w:val="18"/>
+        </w:rPr>
+        <w:t xml:space="preserve">structured </w:t>
+      </w:r>
+      <w:r>
+        <w:rPr>
+          <w:iCs/>
+          <w:szCs w:val="18"/>
+        </w:rPr>
+        <w:t xml:space="preserve">test harness to instantiate VVCs, DUT, clock generator and so forth. The testbench may consist of one or more test sequencers which are used to control the complete testbench architecture with any number of VVCs, although for a better testbench overview we recommend </w:t>
+      </w:r>
+      <w:r>
+        <w:rPr>
+          <w:iCs/>
+          <w:szCs w:val="18"/>
+        </w:rPr>
+        <w:t>having</w:t>
+      </w:r>
+      <w:r>
+        <w:rPr>
+          <w:iCs/>
+          <w:szCs w:val="18"/>
+        </w:rPr>
+        <w:t xml:space="preserve"> a single central test sequencer only</w:t>
+      </w:r>
+      <w:r>
+        <w:rPr>
+          <w:iCs/>
+          <w:szCs w:val="18"/>
+        </w:rPr>
+        <w:t xml:space="preserve"> – for most testbenches</w:t>
+      </w:r>
+      <w:r>
+        <w:rPr>
+          <w:iCs/>
+          <w:szCs w:val="18"/>
+        </w:rPr>
+        <w:t>.</w:t>
       </w:r>
     </w:p>
     <w:p/>
@@ -14439,12 +14788,12 @@
       <w:pPr>
         <w:pStyle w:val="Overskrift1"/>
       </w:pPr>
-      <w:bookmarkStart w:id="41" w:name="_Toc25944817"/>
-      <w:bookmarkStart w:id="42" w:name="_Toc17306318"/>
+      <w:bookmarkStart w:id="42" w:name="_Toc25944817"/>
+      <w:bookmarkStart w:id="43" w:name="_Toc17306318"/>
       <w:r>
         <w:t>Monitors</w:t>
       </w:r>
-      <w:bookmarkEnd w:id="41"/>
+      <w:bookmarkEnd w:id="42"/>
     </w:p>
     <w:p>
       <w:r>
@@ -14654,12 +15003,31 @@
     </w:p>
     <w:p>
       <w:r>
-        <w:t>The Transaction info provided o</w:t>
-      </w:r>
-      <w:bookmarkStart w:id="43" w:name="_GoBack"/>
-      <w:bookmarkEnd w:id="43"/>
-      <w:r>
-        <w:t>ut of a Monitor uses a global signal. This signal and all related VHDL types are defined in transaction_pkg.</w:t>
+        <w:t xml:space="preserve">The Transaction info provided out of a Monitor uses a </w:t>
+      </w:r>
+      <w:r>
+        <w:t xml:space="preserve">set of a </w:t>
+      </w:r>
+      <w:r>
+        <w:t>global signal</w:t>
+      </w:r>
+      <w:r>
+        <w:t xml:space="preserve"> and a shared variable</w:t>
+      </w:r>
+      <w:r>
+        <w:t>. Th</w:t>
+      </w:r>
+      <w:r>
+        <w:t>e</w:t>
+      </w:r>
+      <w:r>
+        <w:t>s</w:t>
+      </w:r>
+      <w:r>
+        <w:t>e</w:t>
+      </w:r>
+      <w:r>
+        <w:t xml:space="preserve"> and all related VHDL types are defined in transaction_pkg.</w:t>
       </w:r>
     </w:p>
     <w:p>
@@ -14684,22 +15052,42 @@
       <w:r>
         <w:t>(</w:t>
       </w:r>
-      <w:r>
-        <w:t xml:space="preserve">channel, </w:t>
-      </w:r>
-      <w:r>
-        <w:t>instance number)</w:t>
+      <w:ins w:id="44" w:author="Forfatter">
+        <w:r>
+          <w:t xml:space="preserve">channel, </w:t>
+        </w:r>
+      </w:ins>
+      <w:r>
+        <w:t>instance number</w:t>
+      </w:r>
+      <w:del w:id="45" w:author="Forfatter">
+        <w:r>
+          <w:delText>, channel</w:delText>
+        </w:r>
+      </w:del>
+      <w:r>
+        <w:t>)</w:t>
       </w:r>
     </w:p>
     <w:p>
       <w:r>
         <w:t>-  Monitor DTT shared variable : shared_&lt;protocol-name&gt;_monitor_transaction_info, e.g. shared_uart_monitor_transaction_info(</w:t>
       </w:r>
-      <w:r>
-        <w:t xml:space="preserve">channel, </w:t>
-      </w:r>
-      <w:r>
-        <w:t>instance number)</w:t>
+      <w:ins w:id="46" w:author="Forfatter">
+        <w:r>
+          <w:t xml:space="preserve">channel, </w:t>
+        </w:r>
+      </w:ins>
+      <w:r>
+        <w:t>instance number</w:t>
+      </w:r>
+      <w:del w:id="47" w:author="Forfatter">
+        <w:r>
+          <w:delText>, channel</w:delText>
+        </w:r>
+      </w:del>
+      <w:r>
+        <w:t>)</w:t>
       </w:r>
     </w:p>
     <w:p/>
@@ -14748,13 +15136,13 @@
       <w:r>
         <w:br w:type="page"/>
       </w:r>
-      <w:bookmarkStart w:id="44" w:name="_Toc25944818"/>
+      <w:bookmarkStart w:id="48" w:name="_Toc25944818"/>
       <w:r>
         <w:lastRenderedPageBreak/>
         <w:t>Compile scripts</w:t>
       </w:r>
-      <w:bookmarkEnd w:id="42"/>
-      <w:bookmarkEnd w:id="44"/>
+      <w:bookmarkEnd w:id="43"/>
+      <w:bookmarkEnd w:id="48"/>
     </w:p>
     <w:p>
       <w:pPr>
@@ -15054,16 +15442,16 @@
           <w:lang w:val="en-US"/>
         </w:rPr>
       </w:pPr>
-      <w:bookmarkStart w:id="45" w:name="_Toc17306319"/>
-      <w:bookmarkStart w:id="46" w:name="_Toc25944819"/>
+      <w:bookmarkStart w:id="49" w:name="_Toc17306319"/>
+      <w:bookmarkStart w:id="50" w:name="_Toc25944819"/>
       <w:r>
         <w:rPr>
           <w:lang w:val="en-US"/>
         </w:rPr>
         <w:t>Scope of verbosity control</w:t>
       </w:r>
-      <w:bookmarkEnd w:id="45"/>
-      <w:bookmarkEnd w:id="46"/>
+      <w:bookmarkEnd w:id="49"/>
+      <w:bookmarkEnd w:id="50"/>
     </w:p>
     <w:p>
       <w:pPr>
@@ -15958,12 +16346,12 @@
       </w:r>
     </w:p>
     <w:sectPr>
-      <w:headerReference w:type="even" r:id="rId10"/>
-      <w:headerReference w:type="default" r:id="rId11"/>
-      <w:footerReference w:type="even" r:id="rId12"/>
-      <w:footerReference w:type="default" r:id="rId13"/>
-      <w:headerReference w:type="first" r:id="rId14"/>
-      <w:footerReference w:type="first" r:id="rId15"/>
+      <w:headerReference w:type="even" r:id="rId12"/>
+      <w:headerReference w:type="default" r:id="rId13"/>
+      <w:footerReference w:type="even" r:id="rId14"/>
+      <w:footerReference w:type="default" r:id="rId15"/>
+      <w:headerReference w:type="first" r:id="rId16"/>
+      <w:footerReference w:type="first" r:id="rId17"/>
       <w:pgSz w:w="16840" w:h="11907" w:orient="landscape" w:code="9"/>
       <w:pgMar w:top="1134" w:right="851" w:bottom="851" w:left="850" w:header="567" w:footer="284" w:gutter="0"/>
       <w:cols w:space="720"/>
@@ -16549,7 +16937,7 @@
               <v:stroke joinstyle="miter"/>
               <v:path gradientshapeok="t" o:connecttype="rect"/>
             </v:shapetype>
-            <v:shape id="Tekstboks 1" o:spid="_x0000_s1028" type="#_x0000_t202" style="position:absolute;margin-left:640.8pt;margin-top:-5.5pt;width:149.35pt;height:24.8pt;z-index:251659264;visibility:visible;mso-wrap-style:square;mso-width-percent:0;mso-height-percent:0;mso-wrap-distance-left:9pt;mso-wrap-distance-top:0;mso-wrap-distance-right:9pt;mso-wrap-distance-bottom:0;mso-position-horizontal:absolute;mso-position-horizontal-relative:text;mso-position-vertical:absolute;mso-position-vertical-relative:text;mso-width-percent:0;mso-height-percent:0;mso-width-relative:margin;mso-height-relative:margin;v-text-anchor:top" o:gfxdata="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" filled="f" stroked="f">
+            <v:shape id="Tekstboks 1" o:spid="_x0000_s1028" type="#_x0000_t202" style="position:absolute;margin-left:640.8pt;margin-top:-5.5pt;width:149.35pt;height:24.8pt;z-index:251659264;visibility:visible;mso-wrap-style:square;mso-width-percent:0;mso-height-percent:0;mso-wrap-distance-left:9pt;mso-wrap-distance-top:0;mso-wrap-distance-right:9pt;mso-wrap-distance-bottom:0;mso-position-horizontal:absolute;mso-position-horizontal-relative:text;mso-position-vertical:absolute;mso-position-vertical-relative:text;mso-width-percent:0;mso-height-percent:0;mso-width-relative:margin;mso-height-relative:margin;v-text-anchor:top" o:gfxdata="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" filled="f" stroked="f">
               <v:textbox>
                 <w:txbxContent>
                   <w:p>
@@ -16688,7 +17076,7 @@
       <w:rPr>
         <w:noProof/>
       </w:rPr>
-      <w:pict w14:anchorId="28A51886">
+      <w:pict w14:anchorId="5264658A">
         <v:shapetype id="_x0000_t136" coordsize="21600,21600" o:spt="136" adj="10800" path="m@7,l@8,m@5,21600l@6,21600e">
           <v:formulas>
             <v:f eqn="sum #0 0 10800"/>
@@ -16734,7 +17122,7 @@
       <w:rPr>
         <w:noProof/>
       </w:rPr>
-      <w:pict w14:anchorId="18A89897">
+      <w:pict w14:anchorId="781E47D4">
         <v:shapetype id="_x0000_t136" coordsize="21600,21600" o:spt="136" adj="10800" path="m@7,l@8,m@5,21600l@6,21600e">
           <v:formulas>
             <v:f eqn="sum #0 0 10800"/>
@@ -16836,7 +17224,7 @@
       <w:rPr>
         <w:noProof/>
       </w:rPr>
-      <w:pict w14:anchorId="77582BA2">
+      <w:pict w14:anchorId="4ECB98D1">
         <v:shapetype id="_x0000_t136" coordsize="21600,21600" o:spt="136" adj="10800" path="m@7,l@8,m@5,21600l@6,21600e">
           <v:formulas>
             <v:f eqn="sum #0 0 10800"/>
@@ -19944,7 +20332,7 @@
 </file>
 
 <file path=customXml/itemProps1.xml><?xml version="1.0" encoding="utf-8"?>
-<ds:datastoreItem xmlns:ds="http://schemas.openxmlformats.org/officeDocument/2006/customXml" ds:itemID="{10DDC7A0-07D0-3646-992D-89CB88AD313C}">
+<ds:datastoreItem xmlns:ds="http://schemas.openxmlformats.org/officeDocument/2006/customXml" ds:itemID="{FC9F7755-F97A-FF4D-A71C-3C3FB8373E0A}">
   <ds:schemaRefs>
     <ds:schemaRef ds:uri="http://schemas.openxmlformats.org/officeDocument/2006/bibliography"/>
   </ds:schemaRefs>

</xml_diff>

<commit_message>
Release: added new figures for EssMech DTT description
</commit_message>
<xml_diff>
--- a/uvvm_vvc_framework/doc/internal_UVVM_VVC_Framework_Essential_Mechanisms.docx
+++ b/uvvm_vvc_framework/doc/internal_UVVM_VVC_Framework_Essential_Mechanisms.docx
@@ -6916,8 +6916,9 @@
       <w:r>
         <w:t>Another purpose of providing transaction information is for progress viewing and debugging – typically via the wave view or simulation transcripts.</w:t>
       </w:r>
-    </w:p>
-    <w:p/>
+      <w:bookmarkStart w:id="22" w:name="_GoBack"/>
+      <w:bookmarkEnd w:id="22"/>
+    </w:p>
     <w:tbl>
       <w:tblPr>
         <w:tblStyle w:val="Tabellrutenett"/>
@@ -6934,8 +6935,9 @@
         <w:tblLook w:val="04A0" w:firstRow="1" w:lastRow="0" w:firstColumn="1" w:lastColumn="0" w:noHBand="0" w:noVBand="1"/>
       </w:tblPr>
       <w:tblGrid>
-        <w:gridCol w:w="7564"/>
-        <w:gridCol w:w="7565"/>
+        <w:gridCol w:w="5047"/>
+        <w:gridCol w:w="5046"/>
+        <w:gridCol w:w="5046"/>
       </w:tblGrid>
       <w:tr>
         <w:trPr>
@@ -6943,31 +6945,31 @@
         </w:trPr>
         <w:tc>
           <w:tcPr>
-            <w:tcW w:w="7564" w:type="dxa"/>
-            <w:vAlign w:val="center"/>
+            <w:tcW w:w="5045" w:type="dxa"/>
           </w:tcPr>
           <w:p>
             <w:pPr>
               <w:keepNext/>
+              <w:jc w:val="center"/>
             </w:pPr>
             <w:r>
               <w:rPr>
                 <w:noProof/>
               </w:rPr>
               <w:drawing>
-                <wp:inline distT="0" distB="0" distL="0" distR="0" wp14:anchorId="16BFC168" wp14:editId="556B64D5">
-                  <wp:extent cx="4445000" cy="1955800"/>
-                  <wp:effectExtent l="0" t="0" r="0" b="0"/>
-                  <wp:docPr id="15" name="Bilde 15"/>
+                <wp:inline distT="0" distB="0" distL="0" distR="0" wp14:anchorId="4743CF56" wp14:editId="263F3ED7">
+                  <wp:extent cx="3132000" cy="2160000"/>
+                  <wp:effectExtent l="0" t="0" r="5080" b="0"/>
+                  <wp:docPr id="9" name="Bilde 9"/>
                   <wp:cNvGraphicFramePr>
-                    <a:graphicFrameLocks xmlns:a="http://schemas.openxmlformats.org/drawingml/2006/main" noChangeAspect="1"/>
+                    <a:graphicFrameLocks xmlns:a="http://schemas.openxmlformats.org/drawingml/2006/main"/>
                   </wp:cNvGraphicFramePr>
                   <a:graphic xmlns:a="http://schemas.openxmlformats.org/drawingml/2006/main">
                     <a:graphicData uri="http://schemas.openxmlformats.org/drawingml/2006/picture">
                       <pic:pic xmlns:pic="http://schemas.openxmlformats.org/drawingml/2006/picture">
                         <pic:nvPicPr>
-                          <pic:cNvPr id="15" name="internal_direct_transaction_transfer_example_A_B.png"/>
-                          <pic:cNvPicPr/>
+                          <pic:cNvPr id="9" name="internal_direct_transaction_transfer_example_A.png"/>
+                          <pic:cNvPicPr preferRelativeResize="0"/>
                         </pic:nvPicPr>
                         <pic:blipFill>
                           <a:blip r:embed="rId10">
@@ -6984,7 +6986,7 @@
                         <pic:spPr>
                           <a:xfrm>
                             <a:off x="0" y="0"/>
-                            <a:ext cx="4510445" cy="1984596"/>
+                            <a:ext cx="3132000" cy="2160000"/>
                           </a:xfrm>
                           <a:prstGeom prst="rect">
                             <a:avLst/>
@@ -7024,43 +7026,49 @@
               <w:fldChar w:fldCharType="end"/>
             </w:r>
             <w:r>
-              <w:t xml:space="preserve"> Direct Transaction Transfer </w:t>
-            </w:r>
-            <w:r>
-              <w:t>Approach</w:t>
-            </w:r>
-            <w:r>
-              <w:t xml:space="preserve"> A and B</w:t>
+              <w:t xml:space="preserve"> D</w:t>
+            </w:r>
+            <w:r>
+              <w:t>irect Transaction Transfer</w:t>
+            </w:r>
+            <w:r>
+              <w:t xml:space="preserve"> </w:t>
+            </w:r>
+            <w:r>
+              <w:t>A</w:t>
+            </w:r>
+            <w:r>
+              <w:t>pproach A</w:t>
             </w:r>
           </w:p>
         </w:tc>
         <w:tc>
           <w:tcPr>
-            <w:tcW w:w="7565" w:type="dxa"/>
-            <w:vAlign w:val="center"/>
+            <w:tcW w:w="5047" w:type="dxa"/>
           </w:tcPr>
           <w:p>
             <w:pPr>
               <w:keepNext/>
+              <w:jc w:val="center"/>
             </w:pPr>
             <w:r>
               <w:rPr>
                 <w:noProof/>
               </w:rPr>
               <w:drawing>
-                <wp:inline distT="0" distB="0" distL="0" distR="0" wp14:anchorId="1408261C" wp14:editId="17AAB4C6">
-                  <wp:extent cx="4532148" cy="1955800"/>
-                  <wp:effectExtent l="0" t="0" r="1905" b="0"/>
-                  <wp:docPr id="16" name="Bilde 16"/>
+                <wp:inline distT="0" distB="0" distL="0" distR="0" wp14:anchorId="293787DF" wp14:editId="2589B054">
+                  <wp:extent cx="3132000" cy="2160000"/>
+                  <wp:effectExtent l="0" t="0" r="5080" b="0"/>
+                  <wp:docPr id="10" name="Bilde 10"/>
                   <wp:cNvGraphicFramePr>
-                    <a:graphicFrameLocks xmlns:a="http://schemas.openxmlformats.org/drawingml/2006/main" noChangeAspect="1"/>
+                    <a:graphicFrameLocks xmlns:a="http://schemas.openxmlformats.org/drawingml/2006/main"/>
                   </wp:cNvGraphicFramePr>
                   <a:graphic xmlns:a="http://schemas.openxmlformats.org/drawingml/2006/main">
                     <a:graphicData uri="http://schemas.openxmlformats.org/drawingml/2006/picture">
                       <pic:pic xmlns:pic="http://schemas.openxmlformats.org/drawingml/2006/picture">
                         <pic:nvPicPr>
-                          <pic:cNvPr id="16" name="internal_direct_transaction_transfer_example_C.png"/>
-                          <pic:cNvPicPr/>
+                          <pic:cNvPr id="10" name="internal_direct_transaction_transfer_example_B.png"/>
+                          <pic:cNvPicPr preferRelativeResize="0"/>
                         </pic:nvPicPr>
                         <pic:blipFill>
                           <a:blip r:embed="rId11">
@@ -7077,7 +7085,7 @@
                         <pic:spPr>
                           <a:xfrm>
                             <a:off x="0" y="0"/>
-                            <a:ext cx="4577292" cy="1975281"/>
+                            <a:ext cx="3132000" cy="2160000"/>
                           </a:xfrm>
                           <a:prstGeom prst="rect">
                             <a:avLst/>
@@ -7117,13 +7125,142 @@
               <w:fldChar w:fldCharType="end"/>
             </w:r>
             <w:r>
-              <w:t xml:space="preserve"> Direct Transaction Transfer </w:t>
-            </w:r>
-            <w:r>
-              <w:t>Approach</w:t>
-            </w:r>
-            <w:r>
-              <w:t xml:space="preserve"> C</w:t>
+              <w:t xml:space="preserve"> D</w:t>
+            </w:r>
+            <w:r>
+              <w:t xml:space="preserve">irect </w:t>
+            </w:r>
+            <w:r>
+              <w:t>T</w:t>
+            </w:r>
+            <w:r>
+              <w:t xml:space="preserve">ransaction </w:t>
+            </w:r>
+            <w:r>
+              <w:t>T</w:t>
+            </w:r>
+            <w:r>
+              <w:t>ransfer</w:t>
+            </w:r>
+            <w:r>
+              <w:t xml:space="preserve"> </w:t>
+            </w:r>
+            <w:r>
+              <w:t>A</w:t>
+            </w:r>
+            <w:r>
+              <w:t>pproach B</w:t>
+            </w:r>
+          </w:p>
+        </w:tc>
+        <w:tc>
+          <w:tcPr>
+            <w:tcW w:w="5047" w:type="dxa"/>
+          </w:tcPr>
+          <w:p>
+            <w:pPr>
+              <w:keepNext/>
+              <w:jc w:val="center"/>
+            </w:pPr>
+            <w:r>
+              <w:rPr>
+                <w:noProof/>
+              </w:rPr>
+              <w:drawing>
+                <wp:inline distT="0" distB="0" distL="0" distR="0" wp14:anchorId="0CFBC453" wp14:editId="2E3E57AA">
+                  <wp:extent cx="3132000" cy="2160000"/>
+                  <wp:effectExtent l="0" t="0" r="5080" b="0"/>
+                  <wp:docPr id="14" name="Bilde 14"/>
+                  <wp:cNvGraphicFramePr>
+                    <a:graphicFrameLocks xmlns:a="http://schemas.openxmlformats.org/drawingml/2006/main"/>
+                  </wp:cNvGraphicFramePr>
+                  <a:graphic xmlns:a="http://schemas.openxmlformats.org/drawingml/2006/main">
+                    <a:graphicData uri="http://schemas.openxmlformats.org/drawingml/2006/picture">
+                      <pic:pic xmlns:pic="http://schemas.openxmlformats.org/drawingml/2006/picture">
+                        <pic:nvPicPr>
+                          <pic:cNvPr id="14" name="internal_direct_transaction_transfer_example_C.png"/>
+                          <pic:cNvPicPr preferRelativeResize="0"/>
+                        </pic:nvPicPr>
+                        <pic:blipFill>
+                          <a:blip r:embed="rId12">
+                            <a:extLst>
+                              <a:ext uri="{28A0092B-C50C-407E-A947-70E740481C1C}">
+                                <a14:useLocalDpi xmlns:a14="http://schemas.microsoft.com/office/drawing/2010/main" val="0"/>
+                              </a:ext>
+                            </a:extLst>
+                          </a:blip>
+                          <a:stretch>
+                            <a:fillRect/>
+                          </a:stretch>
+                        </pic:blipFill>
+                        <pic:spPr>
+                          <a:xfrm>
+                            <a:off x="0" y="0"/>
+                            <a:ext cx="3132000" cy="2160000"/>
+                          </a:xfrm>
+                          <a:prstGeom prst="rect">
+                            <a:avLst/>
+                          </a:prstGeom>
+                        </pic:spPr>
+                      </pic:pic>
+                    </a:graphicData>
+                  </a:graphic>
+                </wp:inline>
+              </w:drawing>
+            </w:r>
+          </w:p>
+          <w:p>
+            <w:pPr>
+              <w:pStyle w:val="Bildetekst"/>
+              <w:jc w:val="center"/>
+            </w:pPr>
+            <w:r>
+              <w:t xml:space="preserve">Figure </w:t>
+            </w:r>
+            <w:r>
+              <w:fldChar w:fldCharType="begin"/>
+            </w:r>
+            <w:r>
+              <w:instrText xml:space="preserve"> SEQ Figure \* ARABIC </w:instrText>
+            </w:r>
+            <w:r>
+              <w:fldChar w:fldCharType="separate"/>
+            </w:r>
+            <w:r>
+              <w:rPr>
+                <w:noProof/>
+              </w:rPr>
+              <w:t>4</w:t>
+            </w:r>
+            <w:r>
+              <w:fldChar w:fldCharType="end"/>
+            </w:r>
+            <w:r>
+              <w:t xml:space="preserve"> D</w:t>
+            </w:r>
+            <w:r>
+              <w:t xml:space="preserve">irect </w:t>
+            </w:r>
+            <w:r>
+              <w:t>T</w:t>
+            </w:r>
+            <w:r>
+              <w:t xml:space="preserve">ransaction </w:t>
+            </w:r>
+            <w:r>
+              <w:t>T</w:t>
+            </w:r>
+            <w:r>
+              <w:t>ransfer</w:t>
+            </w:r>
+            <w:r>
+              <w:t xml:space="preserve"> </w:t>
+            </w:r>
+            <w:r>
+              <w:t>A</w:t>
+            </w:r>
+            <w:r>
+              <w:t>pproach C</w:t>
             </w:r>
           </w:p>
         </w:tc>
@@ -7133,14 +7270,14 @@
       <w:pPr>
         <w:pStyle w:val="Overskrift2"/>
       </w:pPr>
-      <w:bookmarkStart w:id="22" w:name="_Ref17292099"/>
-      <w:bookmarkStart w:id="23" w:name="_Toc17306315"/>
+      <w:bookmarkStart w:id="23" w:name="_Ref17292099"/>
+      <w:bookmarkStart w:id="24" w:name="_Toc17306315"/>
       <w:r>
         <w:lastRenderedPageBreak/>
         <w:t>Transaction definitions</w:t>
       </w:r>
-      <w:bookmarkEnd w:id="22"/>
       <w:bookmarkEnd w:id="23"/>
+      <w:bookmarkEnd w:id="24"/>
     </w:p>
     <w:p>
       <w:r>
@@ -7371,14 +7508,14 @@
       <w:pPr>
         <w:pStyle w:val="Overskrift2"/>
       </w:pPr>
-      <w:bookmarkStart w:id="24" w:name="_Toc17306316"/>
+      <w:bookmarkStart w:id="25" w:name="_Toc17306316"/>
       <w:r>
         <w:t xml:space="preserve">Transaction </w:t>
       </w:r>
       <w:r>
         <w:t>information</w:t>
       </w:r>
-      <w:bookmarkEnd w:id="24"/>
+      <w:bookmarkEnd w:id="25"/>
     </w:p>
     <w:p>
       <w:r>
@@ -9295,7 +9432,7 @@
         <w:keepNext/>
         <w:jc w:val="center"/>
       </w:pPr>
-      <w:bookmarkStart w:id="25" w:name="_Ref17305020"/>
+      <w:bookmarkStart w:id="26" w:name="_Ref17305020"/>
       <w:r>
         <w:t xml:space="preserve">Table </w:t>
       </w:r>
@@ -9317,7 +9454,7 @@
       <w:r>
         <w:fldChar w:fldCharType="end"/>
       </w:r>
-      <w:bookmarkEnd w:id="25"/>
+      <w:bookmarkEnd w:id="26"/>
       <w:r>
         <w:t xml:space="preserve"> </w:t>
       </w:r>
@@ -9603,12 +9740,9 @@
       </w:tr>
     </w:tbl>
     <w:p>
-      <w:bookmarkStart w:id="26" w:name="_Ref17306730"/>
-    </w:p>
-    <w:p>
-      <w:bookmarkStart w:id="27" w:name="_GoBack"/>
-      <w:bookmarkEnd w:id="27"/>
-    </w:p>
+      <w:bookmarkStart w:id="27" w:name="_Ref17306730"/>
+    </w:p>
+    <w:p/>
     <w:p/>
     <w:p>
       <w:pPr>
@@ -9640,7 +9774,7 @@
       <w:r>
         <w:fldChar w:fldCharType="end"/>
       </w:r>
-      <w:bookmarkEnd w:id="26"/>
+      <w:bookmarkEnd w:id="27"/>
       <w:bookmarkEnd w:id="28"/>
       <w:r>
         <w:t xml:space="preserve"> - </w:t>
@@ -16346,12 +16480,12 @@
       </w:r>
     </w:p>
     <w:sectPr>
-      <w:headerReference w:type="even" r:id="rId12"/>
-      <w:headerReference w:type="default" r:id="rId13"/>
-      <w:footerReference w:type="even" r:id="rId14"/>
-      <w:footerReference w:type="default" r:id="rId15"/>
-      <w:headerReference w:type="first" r:id="rId16"/>
-      <w:footerReference w:type="first" r:id="rId17"/>
+      <w:headerReference w:type="even" r:id="rId13"/>
+      <w:headerReference w:type="default" r:id="rId14"/>
+      <w:footerReference w:type="even" r:id="rId15"/>
+      <w:footerReference w:type="default" r:id="rId16"/>
+      <w:headerReference w:type="first" r:id="rId17"/>
+      <w:footerReference w:type="first" r:id="rId18"/>
       <w:pgSz w:w="16840" w:h="11907" w:orient="landscape" w:code="9"/>
       <w:pgMar w:top="1134" w:right="851" w:bottom="851" w:left="850" w:header="567" w:footer="284" w:gutter="0"/>
       <w:cols w:space="720"/>
@@ -17076,7 +17210,7 @@
       <w:rPr>
         <w:noProof/>
       </w:rPr>
-      <w:pict w14:anchorId="5264658A">
+      <w:pict w14:anchorId="0F6BE17B">
         <v:shapetype id="_x0000_t136" coordsize="21600,21600" o:spt="136" adj="10800" path="m@7,l@8,m@5,21600l@6,21600e">
           <v:formulas>
             <v:f eqn="sum #0 0 10800"/>
@@ -17122,7 +17256,7 @@
       <w:rPr>
         <w:noProof/>
       </w:rPr>
-      <w:pict w14:anchorId="781E47D4">
+      <w:pict w14:anchorId="0EE61C2D">
         <v:shapetype id="_x0000_t136" coordsize="21600,21600" o:spt="136" adj="10800" path="m@7,l@8,m@5,21600l@6,21600e">
           <v:formulas>
             <v:f eqn="sum #0 0 10800"/>
@@ -17224,7 +17358,7 @@
       <w:rPr>
         <w:noProof/>
       </w:rPr>
-      <w:pict w14:anchorId="4ECB98D1">
+      <w:pict w14:anchorId="3EE8EABD">
         <v:shapetype id="_x0000_t136" coordsize="21600,21600" o:spt="136" adj="10800" path="m@7,l@8,m@5,21600l@6,21600e">
           <v:formulas>
             <v:f eqn="sum #0 0 10800"/>
@@ -20332,7 +20466,7 @@
 </file>
 
 <file path=customXml/itemProps1.xml><?xml version="1.0" encoding="utf-8"?>
-<ds:datastoreItem xmlns:ds="http://schemas.openxmlformats.org/officeDocument/2006/customXml" ds:itemID="{FC9F7755-F97A-FF4D-A71C-3C3FB8373E0A}">
+<ds:datastoreItem xmlns:ds="http://schemas.openxmlformats.org/officeDocument/2006/customXml" ds:itemID="{C441D1D9-FF0E-C04B-9212-9FFC563A2679}">
   <ds:schemaRefs>
     <ds:schemaRef ds:uri="http://schemas.openxmlformats.org/officeDocument/2006/bibliography"/>
   </ds:schemaRefs>

</xml_diff>

<commit_message>
Release: updated DTT figures with no Seq to UART connection in approach B and C in EssMech
</commit_message>
<xml_diff>
--- a/uvvm_vvc_framework/doc/internal_UVVM_VVC_Framework_Essential_Mechanisms.docx
+++ b/uvvm_vvc_framework/doc/internal_UVVM_VVC_Framework_Essential_Mechanisms.docx
@@ -6842,6 +6842,33 @@
       <w:r>
         <w:t xml:space="preserve"> would not work.</w:t>
       </w:r>
+      <w:r>
+        <w:t xml:space="preserve"> See </w:t>
+      </w:r>
+      <w:r>
+        <w:fldChar w:fldCharType="begin"/>
+      </w:r>
+      <w:r>
+        <w:instrText xml:space="preserve"> REF _Ref30742925 \h </w:instrText>
+      </w:r>
+      <w:r>
+        <w:fldChar w:fldCharType="separate"/>
+      </w:r>
+      <w:r>
+        <w:t xml:space="preserve">Figure </w:t>
+      </w:r>
+      <w:r>
+        <w:rPr>
+          <w:noProof/>
+        </w:rPr>
+        <w:t>2</w:t>
+      </w:r>
+      <w:r>
+        <w:fldChar w:fldCharType="end"/>
+      </w:r>
+      <w:r>
+        <w:t>.</w:t>
+      </w:r>
     </w:p>
     <w:p>
       <w:pPr>
@@ -6857,6 +6884,33 @@
       <w:r>
         <w:t>.</w:t>
       </w:r>
+      <w:r>
+        <w:t xml:space="preserve"> See </w:t>
+      </w:r>
+      <w:r>
+        <w:fldChar w:fldCharType="begin"/>
+      </w:r>
+      <w:r>
+        <w:instrText xml:space="preserve"> REF _Ref30742961 \h </w:instrText>
+      </w:r>
+      <w:r>
+        <w:fldChar w:fldCharType="separate"/>
+      </w:r>
+      <w:r>
+        <w:t xml:space="preserve">Figure </w:t>
+      </w:r>
+      <w:r>
+        <w:rPr>
+          <w:noProof/>
+        </w:rPr>
+        <w:t>3</w:t>
+      </w:r>
+      <w:r>
+        <w:fldChar w:fldCharType="end"/>
+      </w:r>
+      <w:r>
+        <w:t>.</w:t>
+      </w:r>
     </w:p>
     <w:p>
       <w:pPr>
@@ -6869,6 +6923,33 @@
       <w:r>
         <w:t>An even more advanced approach would be to use a Scoreboard to check received data (from DUT via VVC) against expected data from a model.</w:t>
       </w:r>
+      <w:r>
+        <w:t xml:space="preserve"> See </w:t>
+      </w:r>
+      <w:r>
+        <w:fldChar w:fldCharType="begin"/>
+      </w:r>
+      <w:r>
+        <w:instrText xml:space="preserve"> REF _Ref30742998 \h </w:instrText>
+      </w:r>
+      <w:r>
+        <w:fldChar w:fldCharType="separate"/>
+      </w:r>
+      <w:r>
+        <w:t xml:space="preserve">Figure </w:t>
+      </w:r>
+      <w:r>
+        <w:rPr>
+          <w:noProof/>
+        </w:rPr>
+        <w:t>4</w:t>
+      </w:r>
+      <w:r>
+        <w:fldChar w:fldCharType="end"/>
+      </w:r>
+      <w:r>
+        <w:t>.</w:t>
+      </w:r>
     </w:p>
     <w:p>
       <w:r>
@@ -6881,44 +6962,48 @@
         <w:t>on the various DUT interfaces, so that it can generate the correct expected data.</w:t>
       </w:r>
       <w:r>
-        <w:t xml:space="preserve"> For the model it doesn’t matter if the transaction info comes from a monitor or from a VVC, as long as the information is correct.</w:t>
-      </w:r>
-    </w:p>
-    <w:p/>
-    <w:p>
-      <w:r>
-        <w:t>T</w:t>
-      </w:r>
-      <w:r>
-        <w:t xml:space="preserve">he model could </w:t>
-      </w:r>
-      <w:r>
-        <w:t xml:space="preserve">of course </w:t>
-      </w:r>
-      <w:r>
-        <w:t xml:space="preserve">look at the interfaces and analyse the </w:t>
-      </w:r>
-      <w:r>
-        <w:t xml:space="preserve">actual </w:t>
-      </w:r>
-      <w:r>
-        <w:t>transactions, but distributing this task to the VVC or monitor makes the testbench far more structured and significantly improves overview, maintenance, extensibility and reuse</w:t>
-      </w:r>
-      <w:r>
-        <w:t xml:space="preserve"> – at least for anything above medium simple verification challenges.</w:t>
-      </w:r>
-      <w:r>
-        <w:t xml:space="preserve"> </w:t>
-      </w:r>
-    </w:p>
-    <w:p/>
-    <w:p>
-      <w:r>
-        <w:t>Another purpose of providing transaction information is for progress viewing and debugging – typically via the wave view or simulation transcripts.</w:t>
+        <w:t xml:space="preserve"> For the model it doesn’t matter if the transaction info comes from a monitor or from a VVC, as long as the information is corre</w:t>
       </w:r>
       <w:bookmarkStart w:id="22" w:name="_GoBack"/>
       <w:bookmarkEnd w:id="22"/>
-    </w:p>
+      <w:r>
+        <w:t>ct.</w:t>
+      </w:r>
+    </w:p>
+    <w:p/>
+    <w:p>
+      <w:r>
+        <w:t>T</w:t>
+      </w:r>
+      <w:r>
+        <w:t xml:space="preserve">he model could </w:t>
+      </w:r>
+      <w:r>
+        <w:t xml:space="preserve">of course </w:t>
+      </w:r>
+      <w:r>
+        <w:t xml:space="preserve">look at the interfaces and analyse the </w:t>
+      </w:r>
+      <w:r>
+        <w:t xml:space="preserve">actual </w:t>
+      </w:r>
+      <w:r>
+        <w:t>transactions, but distributing this task to the VVC or monitor makes the testbench far more structured and significantly improves overview, maintenance, extensibility and reuse</w:t>
+      </w:r>
+      <w:r>
+        <w:t xml:space="preserve"> – at least for anything above medium simple verification challenges.</w:t>
+      </w:r>
+      <w:r>
+        <w:t xml:space="preserve"> </w:t>
+      </w:r>
+    </w:p>
+    <w:p/>
+    <w:p>
+      <w:r>
+        <w:t>Another purpose of providing transaction information is for progress viewing and debugging – typically via the wave view or simulation transcripts.</w:t>
+      </w:r>
+    </w:p>
+    <w:p/>
     <w:tbl>
       <w:tblPr>
         <w:tblStyle w:val="Tabellrutenett"/>
@@ -6935,9 +7020,9 @@
         <w:tblLook w:val="04A0" w:firstRow="1" w:lastRow="0" w:firstColumn="1" w:lastColumn="0" w:noHBand="0" w:noVBand="1"/>
       </w:tblPr>
       <w:tblGrid>
+        <w:gridCol w:w="5045"/>
         <w:gridCol w:w="5047"/>
-        <w:gridCol w:w="5046"/>
-        <w:gridCol w:w="5046"/>
+        <w:gridCol w:w="5047"/>
       </w:tblGrid>
       <w:tr>
         <w:trPr>
@@ -6957,9 +7042,9 @@
                 <w:noProof/>
               </w:rPr>
               <w:drawing>
-                <wp:inline distT="0" distB="0" distL="0" distR="0" wp14:anchorId="4743CF56" wp14:editId="263F3ED7">
-                  <wp:extent cx="3132000" cy="2160000"/>
-                  <wp:effectExtent l="0" t="0" r="5080" b="0"/>
+                <wp:inline distT="0" distB="0" distL="0" distR="0" wp14:anchorId="4743CF56" wp14:editId="5A1E52D9">
+                  <wp:extent cx="2880000" cy="1800000"/>
+                  <wp:effectExtent l="0" t="0" r="3175" b="3810"/>
                   <wp:docPr id="9" name="Bilde 9"/>
                   <wp:cNvGraphicFramePr>
                     <a:graphicFrameLocks xmlns:a="http://schemas.openxmlformats.org/drawingml/2006/main"/>
@@ -6986,7 +7071,7 @@
                         <pic:spPr>
                           <a:xfrm>
                             <a:off x="0" y="0"/>
-                            <a:ext cx="3132000" cy="2160000"/>
+                            <a:ext cx="2880000" cy="1800000"/>
                           </a:xfrm>
                           <a:prstGeom prst="rect">
                             <a:avLst/>
@@ -7004,6 +7089,7 @@
               <w:pStyle w:val="Bildetekst"/>
               <w:jc w:val="center"/>
             </w:pPr>
+            <w:bookmarkStart w:id="23" w:name="_Ref30742925"/>
             <w:r>
               <w:t xml:space="preserve">Figure </w:t>
             </w:r>
@@ -7025,6 +7111,7 @@
             <w:r>
               <w:fldChar w:fldCharType="end"/>
             </w:r>
+            <w:bookmarkEnd w:id="23"/>
             <w:r>
               <w:t xml:space="preserve"> D</w:t>
             </w:r>
@@ -7056,9 +7143,9 @@
                 <w:noProof/>
               </w:rPr>
               <w:drawing>
-                <wp:inline distT="0" distB="0" distL="0" distR="0" wp14:anchorId="293787DF" wp14:editId="2589B054">
-                  <wp:extent cx="3132000" cy="2160000"/>
-                  <wp:effectExtent l="0" t="0" r="5080" b="0"/>
+                <wp:inline distT="0" distB="0" distL="0" distR="0" wp14:anchorId="6834B855" wp14:editId="401D1D1F">
+                  <wp:extent cx="2880000" cy="1800000"/>
+                  <wp:effectExtent l="0" t="0" r="3175" b="3810"/>
                   <wp:docPr id="10" name="Bilde 10"/>
                   <wp:cNvGraphicFramePr>
                     <a:graphicFrameLocks xmlns:a="http://schemas.openxmlformats.org/drawingml/2006/main"/>
@@ -7085,7 +7172,7 @@
                         <pic:spPr>
                           <a:xfrm>
                             <a:off x="0" y="0"/>
-                            <a:ext cx="3132000" cy="2160000"/>
+                            <a:ext cx="2880000" cy="1800000"/>
                           </a:xfrm>
                           <a:prstGeom prst="rect">
                             <a:avLst/>
@@ -7103,6 +7190,7 @@
               <w:pStyle w:val="Bildetekst"/>
               <w:jc w:val="center"/>
             </w:pPr>
+            <w:bookmarkStart w:id="24" w:name="_Ref30742961"/>
             <w:r>
               <w:t xml:space="preserve">Figure </w:t>
             </w:r>
@@ -7124,6 +7212,7 @@
             <w:r>
               <w:fldChar w:fldCharType="end"/>
             </w:r>
+            <w:bookmarkEnd w:id="24"/>
             <w:r>
               <w:t xml:space="preserve"> D</w:t>
             </w:r>
@@ -7167,10 +7256,10 @@
                 <w:noProof/>
               </w:rPr>
               <w:drawing>
-                <wp:inline distT="0" distB="0" distL="0" distR="0" wp14:anchorId="0CFBC453" wp14:editId="2E3E57AA">
-                  <wp:extent cx="3132000" cy="2160000"/>
-                  <wp:effectExtent l="0" t="0" r="5080" b="0"/>
-                  <wp:docPr id="14" name="Bilde 14"/>
+                <wp:inline distT="0" distB="0" distL="0" distR="0" wp14:anchorId="50384767" wp14:editId="585D43F2">
+                  <wp:extent cx="2880000" cy="1800000"/>
+                  <wp:effectExtent l="0" t="0" r="3175" b="3810"/>
+                  <wp:docPr id="12" name="Bilde 12"/>
                   <wp:cNvGraphicFramePr>
                     <a:graphicFrameLocks xmlns:a="http://schemas.openxmlformats.org/drawingml/2006/main"/>
                   </wp:cNvGraphicFramePr>
@@ -7178,7 +7267,7 @@
                     <a:graphicData uri="http://schemas.openxmlformats.org/drawingml/2006/picture">
                       <pic:pic xmlns:pic="http://schemas.openxmlformats.org/drawingml/2006/picture">
                         <pic:nvPicPr>
-                          <pic:cNvPr id="14" name="internal_direct_transaction_transfer_example_C.png"/>
+                          <pic:cNvPr id="12" name="internal_direct_transaction_transfer_example_C.png"/>
                           <pic:cNvPicPr preferRelativeResize="0"/>
                         </pic:nvPicPr>
                         <pic:blipFill>
@@ -7196,7 +7285,7 @@
                         <pic:spPr>
                           <a:xfrm>
                             <a:off x="0" y="0"/>
-                            <a:ext cx="3132000" cy="2160000"/>
+                            <a:ext cx="2880000" cy="1800000"/>
                           </a:xfrm>
                           <a:prstGeom prst="rect">
                             <a:avLst/>
@@ -7214,6 +7303,7 @@
               <w:pStyle w:val="Bildetekst"/>
               <w:jc w:val="center"/>
             </w:pPr>
+            <w:bookmarkStart w:id="25" w:name="_Ref30742998"/>
             <w:r>
               <w:t xml:space="preserve">Figure </w:t>
             </w:r>
@@ -7235,6 +7325,7 @@
             <w:r>
               <w:fldChar w:fldCharType="end"/>
             </w:r>
+            <w:bookmarkEnd w:id="25"/>
             <w:r>
               <w:t xml:space="preserve"> D</w:t>
             </w:r>
@@ -7270,14 +7361,14 @@
       <w:pPr>
         <w:pStyle w:val="Overskrift2"/>
       </w:pPr>
-      <w:bookmarkStart w:id="23" w:name="_Ref17292099"/>
-      <w:bookmarkStart w:id="24" w:name="_Toc17306315"/>
+      <w:bookmarkStart w:id="26" w:name="_Ref17292099"/>
+      <w:bookmarkStart w:id="27" w:name="_Toc17306315"/>
       <w:r>
         <w:lastRenderedPageBreak/>
         <w:t>Transaction definitions</w:t>
       </w:r>
-      <w:bookmarkEnd w:id="23"/>
-      <w:bookmarkEnd w:id="24"/>
+      <w:bookmarkEnd w:id="26"/>
+      <w:bookmarkEnd w:id="27"/>
     </w:p>
     <w:p>
       <w:r>
@@ -7508,14 +7599,14 @@
       <w:pPr>
         <w:pStyle w:val="Overskrift2"/>
       </w:pPr>
-      <w:bookmarkStart w:id="25" w:name="_Toc17306316"/>
+      <w:bookmarkStart w:id="28" w:name="_Toc17306316"/>
       <w:r>
         <w:t xml:space="preserve">Transaction </w:t>
       </w:r>
       <w:r>
         <w:t>information</w:t>
       </w:r>
-      <w:bookmarkEnd w:id="25"/>
+      <w:bookmarkEnd w:id="28"/>
     </w:p>
     <w:p>
       <w:r>
@@ -9432,7 +9523,7 @@
         <w:keepNext/>
         <w:jc w:val="center"/>
       </w:pPr>
-      <w:bookmarkStart w:id="26" w:name="_Ref17305020"/>
+      <w:bookmarkStart w:id="29" w:name="_Ref17305020"/>
       <w:r>
         <w:t xml:space="preserve">Table </w:t>
       </w:r>
@@ -9454,7 +9545,7 @@
       <w:r>
         <w:fldChar w:fldCharType="end"/>
       </w:r>
-      <w:bookmarkEnd w:id="26"/>
+      <w:bookmarkEnd w:id="29"/>
       <w:r>
         <w:t xml:space="preserve"> </w:t>
       </w:r>
@@ -9740,7 +9831,7 @@
       </w:tr>
     </w:tbl>
     <w:p>
-      <w:bookmarkStart w:id="27" w:name="_Ref17306730"/>
+      <w:bookmarkStart w:id="30" w:name="_Ref17306730"/>
     </w:p>
     <w:p/>
     <w:p/>
@@ -9750,8 +9841,8 @@
         <w:keepNext/>
         <w:jc w:val="center"/>
       </w:pPr>
-      <w:bookmarkStart w:id="28" w:name="_Ref18330577"/>
-      <w:bookmarkStart w:id="29" w:name="_Ref18330564"/>
+      <w:bookmarkStart w:id="31" w:name="_Ref18330577"/>
+      <w:bookmarkStart w:id="32" w:name="_Ref18330564"/>
       <w:r>
         <w:lastRenderedPageBreak/>
         <w:t xml:space="preserve">Table </w:t>
@@ -9774,12 +9865,12 @@
       <w:r>
         <w:fldChar w:fldCharType="end"/>
       </w:r>
-      <w:bookmarkEnd w:id="27"/>
-      <w:bookmarkEnd w:id="28"/>
+      <w:bookmarkEnd w:id="30"/>
+      <w:bookmarkEnd w:id="31"/>
       <w:r>
         <w:t xml:space="preserve"> - </w:t>
       </w:r>
-      <w:bookmarkEnd w:id="29"/>
+      <w:bookmarkEnd w:id="32"/>
       <w:r>
         <w:t>Maximum transaction group record t_transaction_group – for an Avalon MM interface</w:t>
       </w:r>
@@ -9819,7 +9910,7 @@
                 <w:szCs w:val="18"/>
               </w:rPr>
             </w:pPr>
-            <w:bookmarkStart w:id="30" w:name="_Toc17306317"/>
+            <w:bookmarkStart w:id="33" w:name="_Toc17306317"/>
             <w:r>
               <w:rPr>
                 <w:b/>
@@ -10328,7 +10419,7 @@
         <w:keepNext/>
         <w:jc w:val="center"/>
       </w:pPr>
-      <w:bookmarkStart w:id="31" w:name="_Ref19605259"/>
+      <w:bookmarkStart w:id="34" w:name="_Ref19605259"/>
       <w:r>
         <w:t xml:space="preserve">Table </w:t>
       </w:r>
@@ -10350,7 +10441,7 @@
       <w:r>
         <w:fldChar w:fldCharType="end"/>
       </w:r>
-      <w:bookmarkEnd w:id="31"/>
+      <w:bookmarkEnd w:id="34"/>
       <w:r>
         <w:t xml:space="preserve"> - </w:t>
       </w:r>
@@ -12976,12 +13067,12 @@
       <w:pPr>
         <w:pStyle w:val="Overskrift1"/>
       </w:pPr>
-      <w:bookmarkStart w:id="32" w:name="_Toc25944810"/>
+      <w:bookmarkStart w:id="35" w:name="_Toc25944810"/>
       <w:r>
         <w:lastRenderedPageBreak/>
         <w:t>VVC local sequencers</w:t>
       </w:r>
-      <w:bookmarkEnd w:id="32"/>
+      <w:bookmarkEnd w:id="35"/>
     </w:p>
     <w:p>
       <w:r>
@@ -13184,7 +13275,7 @@
       <w:pPr>
         <w:pStyle w:val="Overskrift1"/>
       </w:pPr>
-      <w:bookmarkStart w:id="33" w:name="_Toc25944811"/>
+      <w:bookmarkStart w:id="36" w:name="_Toc25944811"/>
       <w:r>
         <w:lastRenderedPageBreak/>
         <w:t xml:space="preserve">Protocol aware </w:t>
@@ -13192,7 +13283,7 @@
       <w:r>
         <w:t>Error Injection</w:t>
       </w:r>
-      <w:bookmarkEnd w:id="33"/>
+      <w:bookmarkEnd w:id="36"/>
     </w:p>
     <w:p>
       <w:r>
@@ -13514,12 +13605,12 @@
       <w:pPr>
         <w:pStyle w:val="Overskrift1"/>
       </w:pPr>
-      <w:bookmarkStart w:id="34" w:name="_Toc25944812"/>
+      <w:bookmarkStart w:id="37" w:name="_Toc25944812"/>
       <w:r>
         <w:lastRenderedPageBreak/>
         <w:t>Randomisation</w:t>
       </w:r>
-      <w:bookmarkEnd w:id="34"/>
+      <w:bookmarkEnd w:id="37"/>
     </w:p>
     <w:p>
       <w:r>
@@ -13735,7 +13826,7 @@
       <w:pPr>
         <w:pStyle w:val="Overskrift2"/>
       </w:pPr>
-      <w:bookmarkStart w:id="35" w:name="_Hlk19098868"/>
+      <w:bookmarkStart w:id="38" w:name="_Hlk19098868"/>
       <w:r>
         <w:t xml:space="preserve">Data randomisation </w:t>
       </w:r>
@@ -13866,7 +13957,7 @@
       </w:tr>
     </w:tbl>
     <w:p/>
-    <w:bookmarkEnd w:id="35"/>
+    <w:bookmarkEnd w:id="38"/>
     <w:p>
       <w:pPr>
         <w:pStyle w:val="Overskrift2"/>
@@ -13897,7 +13988,7 @@
       <w:r>
         <w:t xml:space="preserve"> for parameter sequence and options.</w:t>
       </w:r>
-      <w:bookmarkStart w:id="36" w:name="_Ref19101252"/>
+      <w:bookmarkStart w:id="39" w:name="_Ref19101252"/>
       <w:r>
         <w:br w:type="page"/>
       </w:r>
@@ -13906,12 +13997,12 @@
       <w:pPr>
         <w:pStyle w:val="Overskrift1"/>
       </w:pPr>
-      <w:bookmarkStart w:id="37" w:name="_Toc25944813"/>
+      <w:bookmarkStart w:id="40" w:name="_Toc25944813"/>
       <w:r>
         <w:lastRenderedPageBreak/>
         <w:t>Testbench Data routing</w:t>
       </w:r>
-      <w:bookmarkEnd w:id="37"/>
+      <w:bookmarkEnd w:id="40"/>
     </w:p>
     <w:p>
       <w:r>
@@ -14292,12 +14383,12 @@
       <w:pPr>
         <w:pStyle w:val="Overskrift1"/>
       </w:pPr>
-      <w:bookmarkStart w:id="38" w:name="_Toc25944814"/>
+      <w:bookmarkStart w:id="41" w:name="_Toc25944814"/>
       <w:r>
         <w:lastRenderedPageBreak/>
         <w:t>Controlling property checkers</w:t>
       </w:r>
-      <w:bookmarkEnd w:id="38"/>
+      <w:bookmarkEnd w:id="41"/>
     </w:p>
     <w:p>
       <w:r>
@@ -14534,14 +14625,14 @@
       <w:pPr>
         <w:pStyle w:val="Overskrift1"/>
       </w:pPr>
-      <w:bookmarkStart w:id="39" w:name="_Ref19277311"/>
-      <w:bookmarkStart w:id="40" w:name="_Toc25944815"/>
+      <w:bookmarkStart w:id="42" w:name="_Ref19277311"/>
+      <w:bookmarkStart w:id="43" w:name="_Toc25944815"/>
       <w:r>
         <w:t>VVC parameters and sequence for Randomisation, Sources and Destinations</w:t>
       </w:r>
-      <w:bookmarkEnd w:id="36"/>
       <w:bookmarkEnd w:id="39"/>
-      <w:bookmarkEnd w:id="40"/>
+      <w:bookmarkEnd w:id="42"/>
+      <w:bookmarkEnd w:id="43"/>
     </w:p>
     <w:p>
       <w:r>
@@ -14839,13 +14930,13 @@
       <w:pPr>
         <w:pStyle w:val="Overskrift1"/>
       </w:pPr>
-      <w:bookmarkStart w:id="41" w:name="_Toc25944816"/>
+      <w:bookmarkStart w:id="44" w:name="_Toc25944816"/>
       <w:r>
         <w:lastRenderedPageBreak/>
         <w:t>Multiple Central Sequencers</w:t>
       </w:r>
-      <w:bookmarkEnd w:id="30"/>
-      <w:bookmarkEnd w:id="41"/>
+      <w:bookmarkEnd w:id="33"/>
+      <w:bookmarkEnd w:id="44"/>
     </w:p>
     <w:p>
       <w:pPr>
@@ -14922,12 +15013,12 @@
       <w:pPr>
         <w:pStyle w:val="Overskrift1"/>
       </w:pPr>
-      <w:bookmarkStart w:id="42" w:name="_Toc25944817"/>
-      <w:bookmarkStart w:id="43" w:name="_Toc17306318"/>
+      <w:bookmarkStart w:id="45" w:name="_Toc25944817"/>
+      <w:bookmarkStart w:id="46" w:name="_Toc17306318"/>
       <w:r>
         <w:t>Monitors</w:t>
       </w:r>
-      <w:bookmarkEnd w:id="42"/>
+      <w:bookmarkEnd w:id="45"/>
     </w:p>
     <w:p>
       <w:r>
@@ -15186,7 +15277,7 @@
       <w:r>
         <w:t>(</w:t>
       </w:r>
-      <w:ins w:id="44" w:author="Forfatter">
+      <w:ins w:id="47" w:author="Forfatter">
         <w:r>
           <w:t xml:space="preserve">channel, </w:t>
         </w:r>
@@ -15194,7 +15285,7 @@
       <w:r>
         <w:t>instance number</w:t>
       </w:r>
-      <w:del w:id="45" w:author="Forfatter">
+      <w:del w:id="48" w:author="Forfatter">
         <w:r>
           <w:delText>, channel</w:delText>
         </w:r>
@@ -15207,7 +15298,7 @@
       <w:r>
         <w:t>-  Monitor DTT shared variable : shared_&lt;protocol-name&gt;_monitor_transaction_info, e.g. shared_uart_monitor_transaction_info(</w:t>
       </w:r>
-      <w:ins w:id="46" w:author="Forfatter">
+      <w:ins w:id="49" w:author="Forfatter">
         <w:r>
           <w:t xml:space="preserve">channel, </w:t>
         </w:r>
@@ -15215,7 +15306,7 @@
       <w:r>
         <w:t>instance number</w:t>
       </w:r>
-      <w:del w:id="47" w:author="Forfatter">
+      <w:del w:id="50" w:author="Forfatter">
         <w:r>
           <w:delText>, channel</w:delText>
         </w:r>
@@ -15270,13 +15361,13 @@
       <w:r>
         <w:br w:type="page"/>
       </w:r>
-      <w:bookmarkStart w:id="48" w:name="_Toc25944818"/>
+      <w:bookmarkStart w:id="51" w:name="_Toc25944818"/>
       <w:r>
         <w:lastRenderedPageBreak/>
         <w:t>Compile scripts</w:t>
       </w:r>
-      <w:bookmarkEnd w:id="43"/>
-      <w:bookmarkEnd w:id="48"/>
+      <w:bookmarkEnd w:id="46"/>
+      <w:bookmarkEnd w:id="51"/>
     </w:p>
     <w:p>
       <w:pPr>
@@ -15576,16 +15667,16 @@
           <w:lang w:val="en-US"/>
         </w:rPr>
       </w:pPr>
-      <w:bookmarkStart w:id="49" w:name="_Toc17306319"/>
-      <w:bookmarkStart w:id="50" w:name="_Toc25944819"/>
+      <w:bookmarkStart w:id="52" w:name="_Toc17306319"/>
+      <w:bookmarkStart w:id="53" w:name="_Toc25944819"/>
       <w:r>
         <w:rPr>
           <w:lang w:val="en-US"/>
         </w:rPr>
         <w:t>Scope of verbosity control</w:t>
       </w:r>
-      <w:bookmarkEnd w:id="49"/>
-      <w:bookmarkEnd w:id="50"/>
+      <w:bookmarkEnd w:id="52"/>
+      <w:bookmarkEnd w:id="53"/>
     </w:p>
     <w:p>
       <w:pPr>
@@ -16856,7 +16947,7 @@
               <w:sz w:val="14"/>
               <w:lang w:val="en-US"/>
             </w:rPr>
-            <w:t>2020-01-23</w:t>
+            <w:t>2020-01-24</w:t>
           </w:r>
           <w:r>
             <w:rPr>
@@ -17071,7 +17162,7 @@
               <v:stroke joinstyle="miter"/>
               <v:path gradientshapeok="t" o:connecttype="rect"/>
             </v:shapetype>
-            <v:shape id="Tekstboks 1" o:spid="_x0000_s1028" type="#_x0000_t202" style="position:absolute;margin-left:640.8pt;margin-top:-5.5pt;width:149.35pt;height:24.8pt;z-index:251659264;visibility:visible;mso-wrap-style:square;mso-width-percent:0;mso-height-percent:0;mso-wrap-distance-left:9pt;mso-wrap-distance-top:0;mso-wrap-distance-right:9pt;mso-wrap-distance-bottom:0;mso-position-horizontal:absolute;mso-position-horizontal-relative:text;mso-position-vertical:absolute;mso-position-vertical-relative:text;mso-width-percent:0;mso-height-percent:0;mso-width-relative:margin;mso-height-relative:margin;v-text-anchor:top" o:gfxdata="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" filled="f" stroked="f">
+            <v:shape id="Tekstboks 1" o:spid="_x0000_s1028" type="#_x0000_t202" style="position:absolute;margin-left:640.8pt;margin-top:-5.5pt;width:149.35pt;height:24.8pt;z-index:251659264;visibility:visible;mso-wrap-style:square;mso-width-percent:0;mso-height-percent:0;mso-wrap-distance-left:9pt;mso-wrap-distance-top:0;mso-wrap-distance-right:9pt;mso-wrap-distance-bottom:0;mso-position-horizontal:absolute;mso-position-horizontal-relative:text;mso-position-vertical:absolute;mso-position-vertical-relative:text;mso-width-percent:0;mso-height-percent:0;mso-width-relative:margin;mso-height-relative:margin;v-text-anchor:top" o:gfxdata="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" filled="f" stroked="f">
               <v:textbox>
                 <w:txbxContent>
                   <w:p>
@@ -20466,7 +20557,7 @@
 </file>
 
 <file path=customXml/itemProps1.xml><?xml version="1.0" encoding="utf-8"?>
-<ds:datastoreItem xmlns:ds="http://schemas.openxmlformats.org/officeDocument/2006/customXml" ds:itemID="{C441D1D9-FF0E-C04B-9212-9FFC563A2679}">
+<ds:datastoreItem xmlns:ds="http://schemas.openxmlformats.org/officeDocument/2006/customXml" ds:itemID="{0AC3F54A-344E-DA4D-92E0-0541185A49DA}">
   <ds:schemaRefs>
     <ds:schemaRef ds:uri="http://schemas.openxmlformats.org/officeDocument/2006/bibliography"/>
   </ds:schemaRefs>

</xml_diff>

<commit_message>
BV_UVVM-878: added transaction info trigger signal info (section 6.6) and Activity Watchdog info regarding multiple channels (UART RX/TX)
</commit_message>
<xml_diff>
--- a/uvvm_vvc_framework/doc/internal_UVVM_VVC_Framework_Essential_Mechanisms.docx
+++ b/uvvm_vvc_framework/doc/internal_UVVM_VVC_Framework_Essential_Mechanisms.docx
@@ -6046,6 +6046,21 @@
         <w:t xml:space="preserve">efault set to 20 in the adaptations package, a TB_ERROR will be raised by the activity watchdog. </w:t>
       </w:r>
     </w:p>
+    <w:p/>
+    <w:p>
+      <w:r>
+        <w:t xml:space="preserve">Note that for VVCs with multiple channels, e.g. UART RX and TX, each channel is counted as a VVC in the Activity Watchdog register and will have to be taken into account in regard to the </w:t>
+      </w:r>
+      <w:r>
+        <w:rPr>
+          <w:rFonts w:ascii="Consolas" w:hAnsi="Consolas" w:cs="Consolas"/>
+        </w:rPr>
+        <w:t>C_MAX_TB_VVC_NUM</w:t>
+      </w:r>
+      <w:r>
+        <w:t xml:space="preserve"> count. </w:t>
+      </w:r>
+    </w:p>
     <w:p>
       <w:r>
         <w:tab/>
@@ -10668,15 +10683,16 @@
       <w:pPr>
         <w:pStyle w:val="Overskrift2"/>
       </w:pPr>
+      <w:bookmarkStart w:id="87" w:name="_Ref36226854"/>
       <w:r>
         <w:t xml:space="preserve">Transaction </w:t>
       </w:r>
-      <w:ins w:id="87" w:author="Forfatter">
+      <w:ins w:id="88" w:author="Forfatter">
         <w:r>
           <w:t>I</w:t>
         </w:r>
       </w:ins>
-      <w:del w:id="88" w:author="Forfatter">
+      <w:del w:id="89" w:author="Forfatter">
         <w:r>
           <w:delText>i</w:delText>
         </w:r>
@@ -10684,12 +10700,12 @@
       <w:r>
         <w:t xml:space="preserve">nfo </w:t>
       </w:r>
-      <w:ins w:id="89" w:author="Forfatter">
+      <w:ins w:id="90" w:author="Forfatter">
         <w:r>
           <w:t xml:space="preserve">Record </w:t>
         </w:r>
       </w:ins>
-      <w:del w:id="90" w:author="Forfatter">
+      <w:del w:id="91" w:author="Forfatter">
         <w:r>
           <w:delText xml:space="preserve">transfer </w:delText>
         </w:r>
@@ -10697,17 +10713,18 @@
       <w:r>
         <w:t>signals</w:t>
       </w:r>
+      <w:bookmarkEnd w:id="87"/>
     </w:p>
     <w:p>
       <w:r>
         <w:t xml:space="preserve">The </w:t>
       </w:r>
-      <w:del w:id="91" w:author="Forfatter">
+      <w:del w:id="92" w:author="Forfatter">
         <w:r>
           <w:delText>DTT  (Direct Transaction Transfer)</w:delText>
         </w:r>
       </w:del>
-      <w:ins w:id="92" w:author="Forfatter">
+      <w:ins w:id="93" w:author="Forfatter">
         <w:r>
           <w:t>Transaction Info Record</w:t>
         </w:r>
@@ -10736,12 +10753,12 @@
       <w:r>
         <w:t>nd all</w:t>
       </w:r>
-      <w:ins w:id="93" w:author="Forfatter">
+      <w:ins w:id="94" w:author="Forfatter">
         <w:r>
           <w:t xml:space="preserve"> Transaction Info</w:t>
         </w:r>
       </w:ins>
-      <w:del w:id="94" w:author="Forfatter">
+      <w:del w:id="95" w:author="Forfatter">
         <w:r>
           <w:delText xml:space="preserve"> DTT</w:delText>
         </w:r>
@@ -10763,7 +10780,7 @@
       <w:r>
         <w:t xml:space="preserve">-  Monitor </w:t>
       </w:r>
-      <w:del w:id="95" w:author="Forfatter">
+      <w:del w:id="96" w:author="Forfatter">
         <w:r>
           <w:delText>DT</w:delText>
         </w:r>
@@ -10771,8 +10788,8 @@
           <w:delText>T</w:delText>
         </w:r>
       </w:del>
-      <w:ins w:id="96" w:author="Forfatter">
-        <w:del w:id="97" w:author="Forfatter">
+      <w:ins w:id="97" w:author="Forfatter">
+        <w:del w:id="98" w:author="Forfatter">
           <w:r>
             <w:delText>ransaction Info</w:delText>
           </w:r>
@@ -10801,14 +10818,14 @@
       <w:r>
         <w:t xml:space="preserve">-  Monitor </w:t>
       </w:r>
-      <w:ins w:id="98" w:author="Forfatter">
-        <w:del w:id="99" w:author="Forfatter">
+      <w:ins w:id="99" w:author="Forfatter">
+        <w:del w:id="100" w:author="Forfatter">
           <w:r>
             <w:delText>Transaction Info</w:delText>
           </w:r>
         </w:del>
       </w:ins>
-      <w:del w:id="100" w:author="Forfatter">
+      <w:del w:id="101" w:author="Forfatter">
         <w:r>
           <w:delText xml:space="preserve">DTT </w:delText>
         </w:r>
@@ -10821,14 +10838,14 @@
       <w:r>
         <w:t xml:space="preserve">-  VVC </w:t>
       </w:r>
-      <w:ins w:id="101" w:author="Forfatter">
-        <w:del w:id="102" w:author="Forfatter">
+      <w:ins w:id="102" w:author="Forfatter">
+        <w:del w:id="103" w:author="Forfatter">
           <w:r>
             <w:delText>Transaction Info</w:delText>
           </w:r>
         </w:del>
       </w:ins>
-      <w:del w:id="103" w:author="Forfatter">
+      <w:del w:id="104" w:author="Forfatter">
         <w:r>
           <w:delText xml:space="preserve">DTT </w:delText>
         </w:r>
@@ -10871,14 +10888,14 @@
       <w:r>
         <w:t xml:space="preserve">-  VVC </w:t>
       </w:r>
-      <w:ins w:id="104" w:author="Forfatter">
-        <w:del w:id="105" w:author="Forfatter">
+      <w:ins w:id="105" w:author="Forfatter">
+        <w:del w:id="106" w:author="Forfatter">
           <w:r>
             <w:delText>Transaction Info</w:delText>
           </w:r>
         </w:del>
       </w:ins>
-      <w:del w:id="106" w:author="Forfatter">
+      <w:del w:id="107" w:author="Forfatter">
         <w:r>
           <w:delText xml:space="preserve">DTT </w:delText>
         </w:r>
@@ -10907,7 +10924,7 @@
         <w:keepNext/>
         <w:jc w:val="center"/>
       </w:pPr>
-      <w:bookmarkStart w:id="107" w:name="_Ref19605259"/>
+      <w:bookmarkStart w:id="108" w:name="_Ref19605259"/>
       <w:r>
         <w:t xml:space="preserve">Table </w:t>
       </w:r>
@@ -10929,16 +10946,16 @@
       <w:r>
         <w:fldChar w:fldCharType="end"/>
       </w:r>
-      <w:bookmarkEnd w:id="107"/>
+      <w:bookmarkEnd w:id="108"/>
       <w:r>
         <w:t xml:space="preserve"> </w:t>
       </w:r>
-      <w:del w:id="108" w:author="Forfatter">
+      <w:del w:id="109" w:author="Forfatter">
         <w:r>
           <w:delText>-</w:delText>
         </w:r>
       </w:del>
-      <w:ins w:id="109" w:author="Forfatter">
+      <w:ins w:id="110" w:author="Forfatter">
         <w:r>
           <w:t>–</w:t>
         </w:r>
@@ -10946,12 +10963,12 @@
       <w:r>
         <w:t xml:space="preserve"> </w:t>
       </w:r>
-      <w:ins w:id="110" w:author="Forfatter">
+      <w:ins w:id="111" w:author="Forfatter">
         <w:r>
           <w:t>Transaction Info</w:t>
         </w:r>
       </w:ins>
-      <w:del w:id="111" w:author="Forfatter">
+      <w:del w:id="112" w:author="Forfatter">
         <w:r>
           <w:delText>DTT</w:delText>
         </w:r>
@@ -11365,7 +11382,7 @@
                 <w:sz w:val="15"/>
               </w:rPr>
             </w:pPr>
-            <w:ins w:id="112" w:author="Forfatter">
+            <w:ins w:id="113" w:author="Forfatter">
               <w:r>
                 <w:rPr>
                   <w:sz w:val="15"/>
@@ -11373,7 +11390,7 @@
                 <w:t>Transaction Info</w:t>
               </w:r>
             </w:ins>
-            <w:del w:id="113" w:author="Forfatter">
+            <w:del w:id="114" w:author="Forfatter">
               <w:r>
                 <w:rPr>
                   <w:sz w:val="15"/>
@@ -13244,7 +13261,7 @@
                 <w:szCs w:val="14"/>
               </w:rPr>
             </w:pPr>
-            <w:ins w:id="114" w:author="Forfatter">
+            <w:ins w:id="115" w:author="Forfatter">
               <w:r>
                 <w:rPr>
                   <w:sz w:val="15"/>
@@ -13253,7 +13270,7 @@
                 <w:t>Transaction Info</w:t>
               </w:r>
             </w:ins>
-            <w:del w:id="115" w:author="Forfatter">
+            <w:del w:id="116" w:author="Forfatter">
               <w:r>
                 <w:rPr>
                   <w:sz w:val="15"/>
@@ -13311,7 +13328,7 @@
               </w:rPr>
               <w:t xml:space="preserve"> for all interface </w:t>
             </w:r>
-            <w:ins w:id="116" w:author="Forfatter">
+            <w:ins w:id="117" w:author="Forfatter">
               <w:r>
                 <w:rPr>
                   <w:sz w:val="15"/>
@@ -13320,7 +13337,7 @@
                 <w:t>Transaction Info record</w:t>
               </w:r>
             </w:ins>
-            <w:del w:id="117" w:author="Forfatter">
+            <w:del w:id="118" w:author="Forfatter">
               <w:r>
                 <w:rPr>
                   <w:sz w:val="15"/>
@@ -13500,12 +13517,12 @@
       <w:r>
         <w:t xml:space="preserve"> are not applicable for VVC</w:t>
       </w:r>
-      <w:ins w:id="118" w:author="Forfatter">
+      <w:ins w:id="119" w:author="Forfatter">
         <w:r>
           <w:t xml:space="preserve"> Transaction Info record</w:t>
         </w:r>
       </w:ins>
-      <w:del w:id="119" w:author="Forfatter">
+      <w:del w:id="120" w:author="Forfatter">
         <w:r>
           <w:delText xml:space="preserve"> DTT</w:delText>
         </w:r>
@@ -13513,12 +13530,12 @@
       <w:r>
         <w:t xml:space="preserve">s, but will be used for Monitor </w:t>
       </w:r>
-      <w:ins w:id="120" w:author="Forfatter">
+      <w:ins w:id="121" w:author="Forfatter">
         <w:r>
           <w:t>Transaction Info record</w:t>
         </w:r>
       </w:ins>
-      <w:del w:id="121" w:author="Forfatter">
+      <w:del w:id="122" w:author="Forfatter">
         <w:r>
           <w:delText>DTT</w:delText>
         </w:r>
@@ -13660,23 +13677,88 @@
       </w:r>
     </w:p>
     <w:p/>
+    <w:p>
+      <w:pPr>
+        <w:pStyle w:val="Overskrift2"/>
+      </w:pPr>
+      <w:r>
+        <w:lastRenderedPageBreak/>
+        <w:t>Transaction Info Signal and Shared Variable</w:t>
+      </w:r>
+    </w:p>
+    <w:p>
+      <w:r>
+        <w:t xml:space="preserve">A </w:t>
+      </w:r>
+      <w:r>
+        <w:t xml:space="preserve">VVC or Monitor will trigger the global trigger signals listed in section </w:t>
+      </w:r>
+      <w:r>
+        <w:fldChar w:fldCharType="begin"/>
+      </w:r>
+      <w:r>
+        <w:instrText xml:space="preserve"> REF _Ref36226854 \r \h </w:instrText>
+      </w:r>
+      <w:r>
+        <w:fldChar w:fldCharType="separate"/>
+      </w:r>
+      <w:r>
+        <w:t>6.5</w:t>
+      </w:r>
+      <w:r>
+        <w:fldChar w:fldCharType="end"/>
+      </w:r>
+      <w:r>
+        <w:t xml:space="preserve"> w</w:t>
+      </w:r>
+      <w:r>
+        <w:t>hen transaction info is available</w:t>
+      </w:r>
+      <w:r>
+        <w:t xml:space="preserve">. For a VVC the transaction info </w:t>
+      </w:r>
+      <w:r>
+        <w:t>is</w:t>
+      </w:r>
+      <w:r>
+        <w:t xml:space="preserve"> set available prior to bus access, i.e. before calling the corresponding BFM method, and the global trigger signal will be pulsed for a delta cycle. The VVC will set the transaction info </w:t>
+      </w:r>
+      <w:r>
+        <w:t xml:space="preserve">back </w:t>
+      </w:r>
+      <w:r>
+        <w:t xml:space="preserve">to default values immediately after </w:t>
+      </w:r>
+      <w:r>
+        <w:t xml:space="preserve">the </w:t>
+      </w:r>
+      <w:r>
+        <w:t xml:space="preserve">bus access has finished, </w:t>
+      </w:r>
+      <w:r>
+        <w:t xml:space="preserve">but </w:t>
+      </w:r>
+      <w:r>
+        <w:t>without pulsing the global trigger signal.</w:t>
+      </w:r>
+      <w:r>
+        <w:br/>
+        <w:t>For a Monitor the transaction info will be set available immediately after a bus access</w:t>
+      </w:r>
+      <w:r>
+        <w:t xml:space="preserve"> and the global trigger signal will be pulsed for a delta cycle. The transaction info is valid when the global trigger signal is pulsed and is set back to default values after a period of transaction_display_time, set in the monitor configuration record, or when a new transaction is started.</w:t>
+      </w:r>
+    </w:p>
     <w:p/>
-    <w:p/>
-    <w:p/>
-    <w:p/>
-    <w:p/>
-    <w:p/>
-    <w:p/>
-    <w:p/>
     <w:p>
       <w:pPr>
         <w:pStyle w:val="Overskrift1"/>
       </w:pPr>
-      <w:bookmarkStart w:id="122" w:name="_Toc25944810"/>
+      <w:bookmarkStart w:id="123" w:name="_Toc25944810"/>
       <w:r>
         <w:t>VVC local sequencers</w:t>
       </w:r>
-      <w:bookmarkEnd w:id="122"/>
+      <w:bookmarkEnd w:id="123"/>
     </w:p>
     <w:p>
       <w:r>
@@ -13808,12 +13890,12 @@
       <w:r>
         <w:t xml:space="preserve">If </w:t>
       </w:r>
-      <w:del w:id="123" w:author="Forfatter">
+      <w:del w:id="124" w:author="Forfatter">
         <w:r>
           <w:delText>Direct Transaction Transfer</w:delText>
         </w:r>
       </w:del>
-      <w:ins w:id="124" w:author="Forfatter">
+      <w:ins w:id="125" w:author="Forfatter">
         <w:r>
           <w:t>Transaction Info</w:t>
         </w:r>
@@ -13840,12 +13922,12 @@
         <w:br/>
         <w:t xml:space="preserve">(Otherwise updating the leaf transactions for </w:t>
       </w:r>
-      <w:del w:id="125" w:author="Forfatter">
+      <w:del w:id="126" w:author="Forfatter">
         <w:r>
           <w:delText>Direct Transaction transfer</w:delText>
         </w:r>
       </w:del>
-      <w:ins w:id="126" w:author="Forfatter">
+      <w:ins w:id="127" w:author="Forfatter">
         <w:r>
           <w:t>Transaction Info</w:t>
         </w:r>
@@ -13905,7 +13987,7 @@
       <w:pPr>
         <w:pStyle w:val="Overskrift1"/>
       </w:pPr>
-      <w:bookmarkStart w:id="127" w:name="_Toc25944811"/>
+      <w:bookmarkStart w:id="128" w:name="_Toc25944811"/>
       <w:r>
         <w:lastRenderedPageBreak/>
         <w:t xml:space="preserve">Protocol aware </w:t>
@@ -13913,7 +13995,7 @@
       <w:r>
         <w:t>Error Injection</w:t>
       </w:r>
-      <w:bookmarkEnd w:id="127"/>
+      <w:bookmarkEnd w:id="128"/>
     </w:p>
     <w:p>
       <w:r>
@@ -14235,12 +14317,12 @@
       <w:pPr>
         <w:pStyle w:val="Overskrift1"/>
       </w:pPr>
-      <w:bookmarkStart w:id="128" w:name="_Toc25944812"/>
+      <w:bookmarkStart w:id="129" w:name="_Toc25944812"/>
       <w:r>
         <w:lastRenderedPageBreak/>
         <w:t>Randomisation</w:t>
       </w:r>
-      <w:bookmarkEnd w:id="128"/>
+      <w:bookmarkEnd w:id="129"/>
     </w:p>
     <w:p>
       <w:r>
@@ -14456,7 +14538,7 @@
       <w:pPr>
         <w:pStyle w:val="Overskrift2"/>
       </w:pPr>
-      <w:bookmarkStart w:id="129" w:name="_Hlk19098868"/>
+      <w:bookmarkStart w:id="130" w:name="_Hlk19098868"/>
       <w:r>
         <w:t xml:space="preserve">Data randomisation </w:t>
       </w:r>
@@ -14587,7 +14669,7 @@
       </w:tr>
     </w:tbl>
     <w:p/>
-    <w:bookmarkEnd w:id="129"/>
+    <w:bookmarkEnd w:id="130"/>
     <w:p>
       <w:pPr>
         <w:pStyle w:val="Overskrift2"/>
@@ -14618,7 +14700,7 @@
       <w:r>
         <w:t xml:space="preserve"> for parameter sequence and options.</w:t>
       </w:r>
-      <w:bookmarkStart w:id="130" w:name="_Ref19101252"/>
+      <w:bookmarkStart w:id="131" w:name="_Ref19101252"/>
       <w:r>
         <w:br w:type="page"/>
       </w:r>
@@ -14627,20 +14709,20 @@
       <w:pPr>
         <w:pStyle w:val="Overskrift1"/>
       </w:pPr>
-      <w:bookmarkStart w:id="131" w:name="_Toc25944813"/>
+      <w:bookmarkStart w:id="132" w:name="_Toc25944813"/>
       <w:r>
         <w:lastRenderedPageBreak/>
         <w:t>Testbench Data routing</w:t>
       </w:r>
-      <w:bookmarkEnd w:id="131"/>
-    </w:p>
-    <w:p>
-      <w:del w:id="132" w:author="Forfatter">
+      <w:bookmarkEnd w:id="132"/>
+    </w:p>
+    <w:p>
+      <w:del w:id="133" w:author="Forfatter">
         <w:r>
           <w:delText>Direct transaction transfer</w:delText>
         </w:r>
       </w:del>
-      <w:ins w:id="133" w:author="Forfatter">
+      <w:ins w:id="134" w:author="Forfatter">
         <w:r>
           <w:t>Transaction Info</w:t>
         </w:r>
@@ -14648,12 +14730,12 @@
       <w:r>
         <w:t xml:space="preserve"> is providing a mechanism for passively routing source data (data entered into the DUT) out of the VVCs to other parts of the testbench. This data routing is passive in the sense that the transaction data are just provided as a </w:t>
       </w:r>
-      <w:del w:id="134" w:author="Forfatter">
+      <w:del w:id="135" w:author="Forfatter">
         <w:r>
           <w:delText>global signal</w:delText>
         </w:r>
       </w:del>
-      <w:ins w:id="135" w:author="Forfatter">
+      <w:ins w:id="136" w:author="Forfatter">
         <w:r>
           <w:t>shared variable</w:t>
         </w:r>
@@ -15036,12 +15118,12 @@
       <w:pPr>
         <w:pStyle w:val="Overskrift1"/>
       </w:pPr>
-      <w:bookmarkStart w:id="136" w:name="_Toc25944814"/>
+      <w:bookmarkStart w:id="137" w:name="_Toc25944814"/>
       <w:r>
         <w:lastRenderedPageBreak/>
         <w:t>Controlling property checkers</w:t>
       </w:r>
-      <w:bookmarkEnd w:id="136"/>
+      <w:bookmarkEnd w:id="137"/>
     </w:p>
     <w:p>
       <w:r>
@@ -15278,14 +15360,14 @@
       <w:pPr>
         <w:pStyle w:val="Overskrift1"/>
       </w:pPr>
-      <w:bookmarkStart w:id="137" w:name="_Ref19277311"/>
-      <w:bookmarkStart w:id="138" w:name="_Toc25944815"/>
+      <w:bookmarkStart w:id="138" w:name="_Ref19277311"/>
+      <w:bookmarkStart w:id="139" w:name="_Toc25944815"/>
       <w:r>
         <w:t>VVC parameters and sequence for Randomisation, Sources and Destinations</w:t>
       </w:r>
-      <w:bookmarkEnd w:id="130"/>
-      <w:bookmarkEnd w:id="137"/>
+      <w:bookmarkEnd w:id="131"/>
       <w:bookmarkEnd w:id="138"/>
+      <w:bookmarkEnd w:id="139"/>
     </w:p>
     <w:p>
       <w:r>
@@ -15583,13 +15665,13 @@
       <w:pPr>
         <w:pStyle w:val="Overskrift1"/>
       </w:pPr>
-      <w:bookmarkStart w:id="139" w:name="_Toc25944816"/>
+      <w:bookmarkStart w:id="140" w:name="_Toc25944816"/>
       <w:r>
         <w:lastRenderedPageBreak/>
         <w:t>Multiple Central Sequencers</w:t>
       </w:r>
       <w:bookmarkEnd w:id="86"/>
-      <w:bookmarkEnd w:id="139"/>
+      <w:bookmarkEnd w:id="140"/>
     </w:p>
     <w:p>
       <w:pPr>
@@ -15666,12 +15748,12 @@
       <w:pPr>
         <w:pStyle w:val="Overskrift1"/>
       </w:pPr>
-      <w:bookmarkStart w:id="140" w:name="_Toc25944817"/>
-      <w:bookmarkStart w:id="141" w:name="_Toc17306318"/>
+      <w:bookmarkStart w:id="141" w:name="_Toc25944817"/>
+      <w:bookmarkStart w:id="142" w:name="_Toc17306318"/>
       <w:r>
         <w:t>Monitors</w:t>
       </w:r>
-      <w:bookmarkEnd w:id="140"/>
+      <w:bookmarkEnd w:id="141"/>
     </w:p>
     <w:p>
       <w:r>
@@ -15692,7 +15774,7 @@
       <w:r>
         <w:t xml:space="preserve">It should however be mentioned that implementing </w:t>
       </w:r>
-      <w:del w:id="142" w:author="Forfatter">
+      <w:del w:id="143" w:author="Forfatter">
         <w:r>
           <w:delText xml:space="preserve">Direct </w:delText>
         </w:r>
@@ -15700,17 +15782,17 @@
       <w:r>
         <w:t xml:space="preserve">Transaction </w:t>
       </w:r>
-      <w:del w:id="143" w:author="Forfatter">
+      <w:del w:id="144" w:author="Forfatter">
         <w:r>
           <w:delText>Transfe</w:delText>
         </w:r>
       </w:del>
-      <w:ins w:id="144" w:author="Forfatter">
+      <w:ins w:id="145" w:author="Forfatter">
         <w:r>
           <w:t>Info</w:t>
         </w:r>
       </w:ins>
-      <w:del w:id="145" w:author="Forfatter">
+      <w:del w:id="146" w:author="Forfatter">
         <w:r>
           <w:delText>r</w:delText>
         </w:r>
@@ -15718,7 +15800,7 @@
       <w:r>
         <w:t xml:space="preserve"> (ch. </w:t>
       </w:r>
-      <w:del w:id="146" w:author="Forfatter">
+      <w:del w:id="147" w:author="Forfatter">
         <w:r>
           <w:fldChar w:fldCharType="begin"/>
         </w:r>
@@ -15735,7 +15817,7 @@
           <w:fldChar w:fldCharType="end"/>
         </w:r>
       </w:del>
-      <w:ins w:id="147" w:author="Forfatter">
+      <w:ins w:id="148" w:author="Forfatter">
         <w:r>
           <w:t>6</w:t>
         </w:r>
@@ -15756,12 +15838,12 @@
       <w:r>
         <w:t>The mechanism for passing the monitor deduced transaction out of the monitor is almost exactly the same as for passing transaction info out of a VVC – as described in chapter</w:t>
       </w:r>
-      <w:del w:id="148" w:author="Forfatter">
+      <w:del w:id="149" w:author="Forfatter">
         <w:r>
           <w:delText xml:space="preserve"> </w:delText>
         </w:r>
       </w:del>
-      <w:ins w:id="149" w:author="Forfatter">
+      <w:ins w:id="150" w:author="Forfatter">
         <w:r>
           <w:t xml:space="preserve"> </w:t>
         </w:r>
@@ -15775,15 +15857,15 @@
       <w:r>
         <w:fldChar w:fldCharType="separate"/>
       </w:r>
-      <w:ins w:id="150" w:author="Forfatter">
-        <w:r>
-          <w:t>6</w:t>
-        </w:r>
+      <w:r>
+        <w:t>6</w:t>
+      </w:r>
+      <w:ins w:id="151" w:author="Forfatter">
         <w:r>
           <w:fldChar w:fldCharType="end"/>
         </w:r>
       </w:ins>
-      <w:del w:id="151" w:author="Forfatter">
+      <w:del w:id="152" w:author="Forfatter">
         <w:r>
           <w:fldChar w:fldCharType="begin"/>
         </w:r>
@@ -15806,12 +15888,12 @@
       <w:r>
         <w:t xml:space="preserve"> The only difference is that the monitor can only provide parts of what the VVC can provide – as follows compared to the tables given in chapter</w:t>
       </w:r>
-      <w:del w:id="152" w:author="Forfatter">
+      <w:del w:id="153" w:author="Forfatter">
         <w:r>
           <w:delText xml:space="preserve"> </w:delText>
         </w:r>
       </w:del>
-      <w:ins w:id="153" w:author="Forfatter">
+      <w:ins w:id="154" w:author="Forfatter">
         <w:r>
           <w:t xml:space="preserve"> </w:t>
         </w:r>
@@ -15825,15 +15907,15 @@
       <w:r>
         <w:fldChar w:fldCharType="separate"/>
       </w:r>
-      <w:ins w:id="154" w:author="Forfatter">
-        <w:r>
-          <w:t>6</w:t>
-        </w:r>
+      <w:r>
+        <w:t>6</w:t>
+      </w:r>
+      <w:ins w:id="155" w:author="Forfatter">
         <w:r>
           <w:fldChar w:fldCharType="end"/>
         </w:r>
       </w:ins>
-      <w:del w:id="155" w:author="Forfatter">
+      <w:del w:id="156" w:author="Forfatter">
         <w:r>
           <w:fldChar w:fldCharType="begin"/>
         </w:r>
@@ -16003,12 +16085,12 @@
       <w:r>
         <w:t xml:space="preserve">-  Monitor </w:t>
       </w:r>
-      <w:ins w:id="156" w:author="Forfatter">
+      <w:ins w:id="157" w:author="Forfatter">
         <w:r>
           <w:t>Transaction Info</w:t>
         </w:r>
       </w:ins>
-      <w:del w:id="157" w:author="Forfatter">
+      <w:del w:id="158" w:author="Forfatter">
         <w:r>
           <w:delText>DTT</w:delText>
         </w:r>
@@ -16034,7 +16116,7 @@
       <w:r>
         <w:t>(</w:t>
       </w:r>
-      <w:ins w:id="158" w:author="Forfatter">
+      <w:ins w:id="159" w:author="Forfatter">
         <w:r>
           <w:t xml:space="preserve">channel, </w:t>
         </w:r>
@@ -16042,7 +16124,7 @@
       <w:r>
         <w:t>instance number</w:t>
       </w:r>
-      <w:del w:id="159" w:author="Forfatter">
+      <w:del w:id="160" w:author="Forfatter">
         <w:r>
           <w:delText>, channel</w:delText>
         </w:r>
@@ -16055,12 +16137,12 @@
       <w:r>
         <w:t xml:space="preserve">-  Monitor </w:t>
       </w:r>
-      <w:ins w:id="160" w:author="Forfatter">
+      <w:ins w:id="161" w:author="Forfatter">
         <w:r>
           <w:t>Transaction Info</w:t>
         </w:r>
       </w:ins>
-      <w:del w:id="161" w:author="Forfatter">
+      <w:del w:id="162" w:author="Forfatter">
         <w:r>
           <w:delText>DTT</w:delText>
         </w:r>
@@ -16068,7 +16150,7 @@
       <w:r>
         <w:t xml:space="preserve"> shared variable : shared_&lt;protocol-name&gt;_monitor_transaction_info, e.g. shared_uart_monitor_transaction_info(</w:t>
       </w:r>
-      <w:ins w:id="162" w:author="Forfatter">
+      <w:ins w:id="163" w:author="Forfatter">
         <w:r>
           <w:t xml:space="preserve">channel, </w:t>
         </w:r>
@@ -16076,7 +16158,7 @@
       <w:r>
         <w:t>instance number</w:t>
       </w:r>
-      <w:del w:id="163" w:author="Forfatter">
+      <w:del w:id="164" w:author="Forfatter">
         <w:r>
           <w:delText>, channel</w:delText>
         </w:r>
@@ -16090,7 +16172,7 @@
       <w:r>
         <w:t xml:space="preserve">See </w:t>
       </w:r>
-      <w:del w:id="164" w:author="Forfatter">
+      <w:del w:id="165" w:author="Forfatter">
         <w:r>
           <w:delText>DT</w:delText>
         </w:r>
@@ -16098,7 +16180,7 @@
       <w:r>
         <w:t>T</w:t>
       </w:r>
-      <w:ins w:id="165" w:author="Forfatter">
+      <w:ins w:id="166" w:author="Forfatter">
         <w:r>
           <w:t>ransaction Info</w:t>
         </w:r>
@@ -16147,13 +16229,13 @@
       <w:r>
         <w:br w:type="page"/>
       </w:r>
-      <w:bookmarkStart w:id="166" w:name="_Toc25944818"/>
+      <w:bookmarkStart w:id="167" w:name="_Toc25944818"/>
       <w:r>
         <w:lastRenderedPageBreak/>
         <w:t>Compile scripts</w:t>
       </w:r>
-      <w:bookmarkEnd w:id="141"/>
-      <w:bookmarkEnd w:id="166"/>
+      <w:bookmarkEnd w:id="142"/>
+      <w:bookmarkEnd w:id="167"/>
     </w:p>
     <w:p>
       <w:pPr>
@@ -16453,16 +16535,16 @@
           <w:lang w:val="en-US"/>
         </w:rPr>
       </w:pPr>
-      <w:bookmarkStart w:id="167" w:name="_Toc17306319"/>
-      <w:bookmarkStart w:id="168" w:name="_Toc25944819"/>
+      <w:bookmarkStart w:id="168" w:name="_Toc17306319"/>
+      <w:bookmarkStart w:id="169" w:name="_Toc25944819"/>
       <w:r>
         <w:rPr>
           <w:lang w:val="en-US"/>
         </w:rPr>
         <w:t>Scope of verbosity control</w:t>
       </w:r>
-      <w:bookmarkEnd w:id="167"/>
       <w:bookmarkEnd w:id="168"/>
+      <w:bookmarkEnd w:id="169"/>
     </w:p>
     <w:p>
       <w:pPr>
@@ -17725,30 +17807,16 @@
             </w:rPr>
             <w:fldChar w:fldCharType="separate"/>
           </w:r>
-          <w:ins w:id="169" w:author="Forfatter">
-            <w:r>
-              <w:rPr>
-                <w:rFonts w:ascii="Helvetica" w:hAnsi="Helvetica" w:cs="Arial"/>
-                <w:noProof/>
-                <w:color w:val="1381C4"/>
-                <w:sz w:val="14"/>
-                <w:lang w:val="en-US"/>
-              </w:rPr>
-              <w:t>2020-03-26</w:t>
-            </w:r>
-          </w:ins>
-          <w:del w:id="170" w:author="Forfatter">
-            <w:r>
-              <w:rPr>
-                <w:rFonts w:ascii="Helvetica" w:hAnsi="Helvetica" w:cs="Arial"/>
-                <w:noProof/>
-                <w:color w:val="1381C4"/>
-                <w:sz w:val="14"/>
-                <w:lang w:val="en-US"/>
-              </w:rPr>
-              <w:delText>2020-03-25</w:delText>
-            </w:r>
-          </w:del>
+          <w:r>
+            <w:rPr>
+              <w:rFonts w:ascii="Helvetica" w:hAnsi="Helvetica" w:cs="Arial"/>
+              <w:noProof/>
+              <w:color w:val="1381C4"/>
+              <w:sz w:val="14"/>
+              <w:lang w:val="en-US"/>
+            </w:rPr>
+            <w:t>2020-03-27</w:t>
+          </w:r>
           <w:r>
             <w:rPr>
               <w:rFonts w:ascii="Helvetica" w:hAnsi="Helvetica" w:cs="Arial"/>
@@ -18101,7 +18169,7 @@
       <w:rPr>
         <w:noProof/>
       </w:rPr>
-      <w:pict w14:anchorId="58657302">
+      <w:pict w14:anchorId="1AAD919A">
         <v:shapetype id="_x0000_t136" coordsize="21600,21600" o:spt="136" adj="10800" path="m@7,l@8,m@5,21600l@6,21600e">
           <v:formulas>
             <v:f eqn="sum #0 0 10800"/>
@@ -18147,7 +18215,7 @@
       <w:rPr>
         <w:noProof/>
       </w:rPr>
-      <w:pict w14:anchorId="41F58AE1">
+      <w:pict w14:anchorId="6ED8E900">
         <v:shapetype id="_x0000_t136" coordsize="21600,21600" o:spt="136" adj="10800" path="m@7,l@8,m@5,21600l@6,21600e">
           <v:formulas>
             <v:f eqn="sum #0 0 10800"/>
@@ -18249,7 +18317,7 @@
       <w:rPr>
         <w:noProof/>
       </w:rPr>
-      <w:pict w14:anchorId="77D234BE">
+      <w:pict w14:anchorId="5E51B592">
         <v:shapetype id="_x0000_t136" coordsize="21600,21600" o:spt="136" adj="10800" path="m@7,l@8,m@5,21600l@6,21600e">
           <v:formulas>
             <v:f eqn="sum #0 0 10800"/>

</xml_diff>

<commit_message>
RELEASE: updated UVVM versions and dependecies in Framework QRs
</commit_message>
<xml_diff>
--- a/uvvm_vvc_framework/doc/internal_UVVM_VVC_Framework_Essential_Mechanisms.docx
+++ b/uvvm_vvc_framework/doc/internal_UVVM_VVC_Framework_Essential_Mechanisms.docx
@@ -13709,10 +13709,7 @@
         <w:fldChar w:fldCharType="end"/>
       </w:r>
       <w:r>
-        <w:t xml:space="preserve"> w</w:t>
-      </w:r>
-      <w:r>
-        <w:t>hen transaction info is available</w:t>
+        <w:t xml:space="preserve"> when transaction info is available</w:t>
       </w:r>
       <w:r>
         <w:t xml:space="preserve">. For a VVC the transaction info </w:t>
@@ -17769,7 +17766,27 @@
               <w:sz w:val="14"/>
               <w:lang w:val="sq-AL"/>
             </w:rPr>
-            <w:t>Version 2.7.x</w:t>
+            <w:t>Version 2.</w:t>
+          </w:r>
+          <w:r>
+            <w:rPr>
+              <w:rFonts w:ascii="Helvetica" w:hAnsi="Helvetica" w:cs="Arial"/>
+              <w:b/>
+              <w:color w:val="1381C4"/>
+              <w:sz w:val="14"/>
+              <w:lang w:val="sq-AL"/>
+            </w:rPr>
+            <w:t>8</w:t>
+          </w:r>
+          <w:r>
+            <w:rPr>
+              <w:rFonts w:ascii="Helvetica" w:hAnsi="Helvetica" w:cs="Arial"/>
+              <w:b/>
+              <w:color w:val="1381C4"/>
+              <w:sz w:val="14"/>
+              <w:lang w:val="sq-AL"/>
+            </w:rPr>
+            <w:t>.x</w:t>
           </w:r>
           <w:r>
             <w:rPr>
@@ -17815,7 +17832,7 @@
               <w:sz w:val="14"/>
               <w:lang w:val="en-US"/>
             </w:rPr>
-            <w:t>2020-03-27</w:t>
+            <w:t>2020-03-29</w:t>
           </w:r>
           <w:r>
             <w:rPr>

</xml_diff>

<commit_message>
WD: added description for simple/activity watchdog behaviour when timeout limit exceeds in Util and EssMech QRs
</commit_message>
<xml_diff>
--- a/uvvm_vvc_framework/doc/internal_UVVM_VVC_Framework_Essential_Mechanisms.docx
+++ b/uvvm_vvc_framework/doc/internal_UVVM_VVC_Framework_Essential_Mechanisms.docx
@@ -5907,6 +5907,21 @@
       <w:r>
         <w:t xml:space="preserve"> the specified timeout value.</w:t>
       </w:r>
+      <w:r>
+        <w:t xml:space="preserve"> Note that the activity watchdog will continue to monitor VVC activity, even after </w:t>
+      </w:r>
+      <w:r>
+        <w:t xml:space="preserve">a </w:t>
+      </w:r>
+      <w:r>
+        <w:t>timeout</w:t>
+      </w:r>
+      <w:r>
+        <w:t>,</w:t>
+      </w:r>
+      <w:r>
+        <w:t xml:space="preserve"> until alert stop limit is reached.</w:t>
+      </w:r>
     </w:p>
     <w:p/>
     <w:p>
@@ -13709,7 +13724,19 @@
         <w:fldChar w:fldCharType="end"/>
       </w:r>
       <w:r>
-        <w:t xml:space="preserve"> when transaction info is available</w:t>
+        <w:t xml:space="preserve"> when</w:t>
+      </w:r>
+      <w:r>
+        <w:t xml:space="preserve"> information of a new</w:t>
+      </w:r>
+      <w:r>
+        <w:t xml:space="preserve"> transaction info is </w:t>
+      </w:r>
+      <w:r>
+        <w:t xml:space="preserve">made </w:t>
+      </w:r>
+      <w:r>
+        <w:t>available</w:t>
       </w:r>
       <w:r>
         <w:t xml:space="preserve">. For a VVC the transaction info </w:t>
@@ -13718,7 +13745,19 @@
         <w:t>is</w:t>
       </w:r>
       <w:r>
-        <w:t xml:space="preserve"> set available prior to bus access, i.e. before calling the corresponding BFM method, and the global trigger signal will be pulsed for a delta cycle. The VVC will set the transaction info </w:t>
+        <w:t xml:space="preserve"> </w:t>
+      </w:r>
+      <w:r>
+        <w:t>made</w:t>
+      </w:r>
+      <w:r>
+        <w:t xml:space="preserve"> available prior to </w:t>
+      </w:r>
+      <w:r>
+        <w:t xml:space="preserve">the corresponding </w:t>
+      </w:r>
+      <w:r>
+        <w:t xml:space="preserve">bus access, i.e. before calling the BFM method, and the global trigger signal will be pulsed for a delta cycle. The VVC will set the transaction info </w:t>
       </w:r>
       <w:r>
         <w:t xml:space="preserve">back </w:t>
@@ -13736,14 +13775,32 @@
         <w:t xml:space="preserve">but </w:t>
       </w:r>
       <w:r>
+        <w:t xml:space="preserve">then </w:t>
+      </w:r>
+      <w:r>
         <w:t>without pulsing the global trigger signal.</w:t>
       </w:r>
       <w:r>
         <w:br/>
-        <w:t>For a Monitor the transaction info will be set available immediately after a bus access</w:t>
-      </w:r>
-      <w:r>
-        <w:t xml:space="preserve"> and the global trigger signal will be pulsed for a delta cycle. The transaction info is valid when the global trigger signal is pulsed and is set back to default values after a period of transaction_display_time, set in the monitor configuration record, or when a new transaction is started.</w:t>
+        <w:t xml:space="preserve">For a Monitor the transaction info will be </w:t>
+      </w:r>
+      <w:r>
+        <w:t>made</w:t>
+      </w:r>
+      <w:r>
+        <w:t xml:space="preserve"> available immediately after a bus access</w:t>
+      </w:r>
+      <w:r>
+        <w:t xml:space="preserve"> is completed</w:t>
+      </w:r>
+      <w:r>
+        <w:t xml:space="preserve"> and the</w:t>
+      </w:r>
+      <w:r>
+        <w:t>n the</w:t>
+      </w:r>
+      <w:r>
+        <w:t xml:space="preserve"> global trigger signal will be pulsed for a delta cycle. The transaction info is valid when the global trigger signal is pulsed and is set back to default values after a period of transaction_display_time, set in the monitor configuration record, or when a new transaction is started.</w:t>
       </w:r>
     </w:p>
     <w:p/>
@@ -17832,7 +17889,7 @@
               <w:sz w:val="14"/>
               <w:lang w:val="en-US"/>
             </w:rPr>
-            <w:t>2020-03-29</w:t>
+            <w:t>2020-03-30</w:t>
           </w:r>
           <w:r>
             <w:rPr>

</xml_diff>

<commit_message>
EssMech: removed track-changes in QR doc
</commit_message>
<xml_diff>
--- a/uvvm_vvc_framework/doc/internal_UVVM_VVC_Framework_Essential_Mechanisms.docx
+++ b/uvvm_vvc_framework/doc/internal_UVVM_VVC_Framework_Essential_Mechanisms.docx
@@ -726,160 +726,125 @@
               <w:lang w:val="nb-NO" w:eastAsia="nb-NO"/>
             </w:rPr>
           </w:pPr>
-          <w:r>
-            <w:fldChar w:fldCharType="begin"/>
-          </w:r>
-          <w:r>
-            <w:instrText xml:space="preserve"> HYPERLINK \l "_Toc25944809" </w:instrText>
-          </w:r>
-          <w:r>
-            <w:fldChar w:fldCharType="separate"/>
-          </w:r>
-          <w:r>
-            <w:rPr>
-              <w:rStyle w:val="Hyperkobling"/>
-              <w:noProof/>
-            </w:rPr>
-            <w:t>6</w:t>
-          </w:r>
-          <w:r>
-            <w:rPr>
-              <w:rFonts w:eastAsiaTheme="minorEastAsia" w:cstheme="minorBidi"/>
-              <w:b w:val="0"/>
-              <w:bCs w:val="0"/>
-              <w:caps w:val="0"/>
-              <w:noProof/>
-              <w:sz w:val="24"/>
-              <w:szCs w:val="24"/>
-              <w:lang w:val="nb-NO" w:eastAsia="nb-NO"/>
-            </w:rPr>
-            <w:tab/>
-          </w:r>
-          <w:r>
-            <w:rPr>
-              <w:rStyle w:val="Hyperkobling"/>
-              <w:noProof/>
-            </w:rPr>
-            <w:t>Di</w:t>
-          </w:r>
-          <w:ins w:id="0" w:author="Forfatter">
+          <w:hyperlink w:anchor="_Toc25944809" w:history="1">
             <w:r>
               <w:rPr>
                 <w:rStyle w:val="Hyperkobling"/>
                 <w:noProof/>
               </w:rPr>
-              <w:t>stribution of</w:t>
+              <w:t>6</w:t>
+            </w:r>
+            <w:r>
+              <w:rPr>
+                <w:rFonts w:eastAsiaTheme="minorEastAsia" w:cstheme="minorBidi"/>
+                <w:b w:val="0"/>
+                <w:bCs w:val="0"/>
+                <w:caps w:val="0"/>
+                <w:noProof/>
+                <w:sz w:val="24"/>
+                <w:szCs w:val="24"/>
+                <w:lang w:val="nb-NO" w:eastAsia="nb-NO"/>
+              </w:rPr>
+              <w:tab/>
             </w:r>
             <w:r>
               <w:rPr>
                 <w:rStyle w:val="Hyperkobling"/>
                 <w:noProof/>
               </w:rPr>
-              <w:t xml:space="preserve"> </w:t>
-            </w:r>
-          </w:ins>
-          <w:del w:id="1" w:author="Forfatter">
+              <w:t>Di</w:t>
+            </w:r>
             <w:r>
               <w:rPr>
                 <w:rStyle w:val="Hyperkobling"/>
                 <w:noProof/>
               </w:rPr>
-              <w:delText xml:space="preserve">rect </w:delText>
-            </w:r>
-          </w:del>
-          <w:r>
-            <w:rPr>
-              <w:rStyle w:val="Hyperkobling"/>
-              <w:noProof/>
-            </w:rPr>
-            <w:t xml:space="preserve">Transaction </w:t>
-          </w:r>
-          <w:del w:id="2" w:author="Forfatter">
+              <w:t>stribution of</w:t>
+            </w:r>
             <w:r>
               <w:rPr>
                 <w:rStyle w:val="Hyperkobling"/>
                 <w:noProof/>
               </w:rPr>
-              <w:delText xml:space="preserve">Transfer </w:delText>
-            </w:r>
-          </w:del>
-          <w:ins w:id="3" w:author="Forfatter">
+              <w:t xml:space="preserve"> </w:t>
+            </w:r>
             <w:r>
               <w:rPr>
                 <w:rStyle w:val="Hyperkobling"/>
                 <w:noProof/>
               </w:rPr>
-              <w:t>info</w:t>
+              <w:t xml:space="preserve">Transaction </w:t>
             </w:r>
             <w:r>
               <w:rPr>
                 <w:rStyle w:val="Hyperkobling"/>
                 <w:noProof/>
               </w:rPr>
+              <w:t>info</w:t>
+            </w:r>
+            <w:r>
+              <w:rPr>
+                <w:rStyle w:val="Hyperkobling"/>
+                <w:noProof/>
+              </w:rPr>
               <w:t xml:space="preserve"> </w:t>
             </w:r>
-          </w:ins>
-          <w:r>
-            <w:rPr>
-              <w:rStyle w:val="Hyperkobling"/>
-              <w:noProof/>
-            </w:rPr>
-            <w:t>– From VVCs and/or Monitors</w:t>
-          </w:r>
-          <w:r>
-            <w:rPr>
-              <w:noProof/>
-              <w:webHidden/>
-            </w:rPr>
-            <w:tab/>
-          </w:r>
-          <w:r>
-            <w:rPr>
-              <w:noProof/>
-              <w:webHidden/>
-            </w:rPr>
-            <w:fldChar w:fldCharType="begin"/>
-          </w:r>
-          <w:r>
-            <w:rPr>
-              <w:noProof/>
-              <w:webHidden/>
-            </w:rPr>
-            <w:instrText xml:space="preserve"> PAGEREF _Toc25944809 \h </w:instrText>
-          </w:r>
-          <w:r>
-            <w:rPr>
-              <w:noProof/>
-              <w:webHidden/>
-            </w:rPr>
-          </w:r>
-          <w:r>
-            <w:rPr>
-              <w:noProof/>
-              <w:webHidden/>
-            </w:rPr>
-            <w:fldChar w:fldCharType="separate"/>
-          </w:r>
-          <w:r>
-            <w:rPr>
-              <w:noProof/>
-              <w:webHidden/>
-            </w:rPr>
-            <w:t>6</w:t>
-          </w:r>
-          <w:r>
-            <w:rPr>
-              <w:noProof/>
-              <w:webHidden/>
-            </w:rPr>
-            <w:fldChar w:fldCharType="end"/>
-          </w:r>
-          <w:r>
-            <w:rPr>
-              <w:noProof/>
-            </w:rPr>
-            <w:fldChar w:fldCharType="end"/>
-          </w:r>
+            <w:r>
+              <w:rPr>
+                <w:rStyle w:val="Hyperkobling"/>
+                <w:noProof/>
+              </w:rPr>
+              <w:t>– From VVCs and/or Monitors</w:t>
+            </w:r>
+            <w:r>
+              <w:rPr>
+                <w:noProof/>
+                <w:webHidden/>
+              </w:rPr>
+              <w:tab/>
+            </w:r>
+            <w:r>
+              <w:rPr>
+                <w:noProof/>
+                <w:webHidden/>
+              </w:rPr>
+              <w:fldChar w:fldCharType="begin"/>
+            </w:r>
+            <w:r>
+              <w:rPr>
+                <w:noProof/>
+                <w:webHidden/>
+              </w:rPr>
+              <w:instrText xml:space="preserve"> PAGEREF _Toc25944809 \h </w:instrText>
+            </w:r>
+            <w:r>
+              <w:rPr>
+                <w:noProof/>
+                <w:webHidden/>
+              </w:rPr>
+            </w:r>
+            <w:r>
+              <w:rPr>
+                <w:noProof/>
+                <w:webHidden/>
+              </w:rPr>
+              <w:fldChar w:fldCharType="separate"/>
+            </w:r>
+            <w:r>
+              <w:rPr>
+                <w:noProof/>
+                <w:webHidden/>
+              </w:rPr>
+              <w:t>6</w:t>
+            </w:r>
+            <w:r>
+              <w:rPr>
+                <w:noProof/>
+                <w:webHidden/>
+              </w:rPr>
+              <w:fldChar w:fldCharType="end"/>
+            </w:r>
+          </w:hyperlink>
         </w:p>
         <w:p>
           <w:pPr>
@@ -1865,7 +1830,7 @@
           <w:sz w:val="24"/>
         </w:rPr>
       </w:pPr>
-      <w:bookmarkStart w:id="4" w:name="_Toc17306310"/>
+      <w:bookmarkStart w:id="0" w:name="_Toc17306310"/>
       <w:r>
         <w:rPr>
           <w:noProof/>
@@ -1951,13 +1916,13 @@
       <w:pPr>
         <w:pStyle w:val="Overskrift1"/>
       </w:pPr>
-      <w:bookmarkStart w:id="5" w:name="_Toc25944804"/>
+      <w:bookmarkStart w:id="1" w:name="_Toc25944804"/>
       <w:r>
         <w:lastRenderedPageBreak/>
         <w:t>Libraries</w:t>
       </w:r>
-      <w:bookmarkEnd w:id="4"/>
-      <w:bookmarkEnd w:id="5"/>
+      <w:bookmarkEnd w:id="0"/>
+      <w:bookmarkEnd w:id="1"/>
     </w:p>
     <w:p>
       <w:pPr>
@@ -2396,13 +2361,13 @@
       <w:pPr>
         <w:pStyle w:val="Overskrift1"/>
       </w:pPr>
-      <w:bookmarkStart w:id="6" w:name="_Toc17306311"/>
-      <w:bookmarkStart w:id="7" w:name="_Toc25944805"/>
+      <w:bookmarkStart w:id="2" w:name="_Toc17306311"/>
+      <w:bookmarkStart w:id="3" w:name="_Toc25944805"/>
       <w:r>
         <w:t>UVVM Initialization</w:t>
       </w:r>
-      <w:bookmarkEnd w:id="6"/>
-      <w:bookmarkEnd w:id="7"/>
+      <w:bookmarkEnd w:id="2"/>
+      <w:bookmarkEnd w:id="3"/>
     </w:p>
     <w:p>
       <w:pPr>
@@ -3243,8 +3208,8 @@
       <w:pPr>
         <w:pStyle w:val="Overskrift1"/>
       </w:pPr>
-      <w:bookmarkStart w:id="8" w:name="_Toc17306312"/>
-      <w:bookmarkStart w:id="9" w:name="_Toc25944806"/>
+      <w:bookmarkStart w:id="4" w:name="_Toc17306312"/>
+      <w:bookmarkStart w:id="5" w:name="_Toc25944806"/>
       <w:r>
         <w:t xml:space="preserve">UVVM </w:t>
       </w:r>
@@ -3263,8 +3228,8 @@
       <w:r>
         <w:t>ariables</w:t>
       </w:r>
-      <w:bookmarkEnd w:id="8"/>
-      <w:bookmarkEnd w:id="9"/>
+      <w:bookmarkEnd w:id="4"/>
+      <w:bookmarkEnd w:id="5"/>
       <w:r>
         <w:t xml:space="preserve"> and global signals</w:t>
       </w:r>
@@ -3461,7 +3426,7 @@
                 <w:szCs w:val="18"/>
               </w:rPr>
             </w:pPr>
-            <w:bookmarkStart w:id="10" w:name="_Hlk507570430"/>
+            <w:bookmarkStart w:id="6" w:name="_Hlk507570430"/>
             <w:r>
               <w:rPr>
                 <w:b/>
@@ -4483,54 +4448,27 @@
               </w:rPr>
               <w:t xml:space="preserve">Shared variable providing access to </w:t>
             </w:r>
-            <w:ins w:id="11" w:author="Forfatter">
-              <w:r>
-                <w:rPr>
-                  <w:rFonts w:ascii="Verdana" w:hAnsi="Verdana"/>
-                  <w:sz w:val="14"/>
-                </w:rPr>
-                <w:t xml:space="preserve">Transaction Info </w:t>
-              </w:r>
-            </w:ins>
             <w:r>
               <w:rPr>
                 <w:rFonts w:ascii="Verdana" w:hAnsi="Verdana"/>
                 <w:sz w:val="14"/>
               </w:rPr>
+              <w:t xml:space="preserve">Transaction Info </w:t>
+            </w:r>
+            <w:r>
+              <w:rPr>
+                <w:rFonts w:ascii="Verdana" w:hAnsi="Verdana"/>
+                <w:sz w:val="14"/>
+              </w:rPr>
               <w:t>VVC instances</w:t>
             </w:r>
-            <w:ins w:id="12" w:author="Forfatter">
-              <w:r>
-                <w:rPr>
-                  <w:rFonts w:ascii="Verdana" w:hAnsi="Verdana"/>
-                  <w:sz w:val="14"/>
-                </w:rPr>
-                <w:t xml:space="preserve">. </w:t>
-              </w:r>
-            </w:ins>
-            <w:del w:id="13" w:author="Forfatter">
-              <w:r>
-                <w:rPr>
-                  <w:rFonts w:ascii="Verdana" w:hAnsi="Verdana"/>
-                  <w:sz w:val="14"/>
-                </w:rPr>
-                <w:delText xml:space="preserve"> transaction information</w:delText>
-              </w:r>
-              <w:r>
-                <w:rPr>
-                  <w:rFonts w:ascii="Verdana" w:hAnsi="Verdana"/>
-                  <w:sz w:val="14"/>
-                </w:rPr>
-                <w:delText xml:space="preserve"> (DTT)</w:delText>
-              </w:r>
-              <w:r>
-                <w:rPr>
-                  <w:rFonts w:ascii="Verdana" w:hAnsi="Verdana"/>
-                  <w:sz w:val="14"/>
-                </w:rPr>
-                <w:delText xml:space="preserve">. </w:delText>
-              </w:r>
-            </w:del>
+            <w:r>
+              <w:rPr>
+                <w:rFonts w:ascii="Verdana" w:hAnsi="Verdana"/>
+                <w:sz w:val="14"/>
+              </w:rPr>
+              <w:t xml:space="preserve">. </w:t>
+            </w:r>
             <w:r>
               <w:rPr>
                 <w:rFonts w:ascii="Verdana" w:hAnsi="Verdana"/>
@@ -4830,7 +4768,7 @@
           </w:p>
         </w:tc>
       </w:tr>
-      <w:bookmarkEnd w:id="10"/>
+      <w:bookmarkEnd w:id="6"/>
     </w:tbl>
     <w:p>
       <w:pPr>
@@ -4979,10 +4917,10 @@
       <w:pPr>
         <w:pStyle w:val="Overskrift1"/>
       </w:pPr>
-      <w:bookmarkStart w:id="14" w:name="_Toc17306313"/>
-      <w:bookmarkStart w:id="15" w:name="_Ref19025279"/>
-      <w:bookmarkStart w:id="16" w:name="_Ref19194024"/>
-      <w:bookmarkStart w:id="17" w:name="_Toc25944807"/>
+      <w:bookmarkStart w:id="7" w:name="_Toc17306313"/>
+      <w:bookmarkStart w:id="8" w:name="_Ref19025279"/>
+      <w:bookmarkStart w:id="9" w:name="_Ref19194024"/>
+      <w:bookmarkStart w:id="10" w:name="_Toc25944807"/>
       <w:r>
         <w:t xml:space="preserve">VVC </w:t>
       </w:r>
@@ -4995,10 +4933,10 @@
       <w:r>
         <w:t xml:space="preserve"> and Transaction information</w:t>
       </w:r>
-      <w:bookmarkEnd w:id="14"/>
-      <w:bookmarkEnd w:id="15"/>
-      <w:bookmarkEnd w:id="16"/>
-      <w:bookmarkEnd w:id="17"/>
+      <w:bookmarkEnd w:id="7"/>
+      <w:bookmarkEnd w:id="8"/>
+      <w:bookmarkEnd w:id="9"/>
+      <w:bookmarkEnd w:id="10"/>
     </w:p>
     <w:p>
       <w:pPr>
@@ -5758,7 +5696,7 @@
           <w:szCs w:val="18"/>
         </w:rPr>
       </w:pPr>
-      <w:bookmarkStart w:id="18" w:name="_Ref508095131"/>
+      <w:bookmarkStart w:id="11" w:name="_Ref508095131"/>
       <w:r>
         <w:t xml:space="preserve">Figure </w:t>
       </w:r>
@@ -5780,7 +5718,7 @@
       <w:r>
         <w:fldChar w:fldCharType="end"/>
       </w:r>
-      <w:bookmarkEnd w:id="18"/>
+      <w:bookmarkEnd w:id="11"/>
       <w:r>
         <w:t xml:space="preserve"> VVC Transaction info example</w:t>
       </w:r>
@@ -5795,8 +5733,8 @@
           <w:sz w:val="24"/>
         </w:rPr>
       </w:pPr>
-      <w:bookmarkStart w:id="19" w:name="_Toc17306314"/>
-      <w:bookmarkStart w:id="20" w:name="_Ref19102567"/>
+      <w:bookmarkStart w:id="12" w:name="_Toc17306314"/>
+      <w:bookmarkStart w:id="13" w:name="_Ref19102567"/>
       <w:r>
         <w:br w:type="page"/>
       </w:r>
@@ -5805,16 +5743,16 @@
       <w:pPr>
         <w:pStyle w:val="Overskrift1"/>
       </w:pPr>
-      <w:bookmarkStart w:id="21" w:name="_Toc25944808"/>
-      <w:bookmarkStart w:id="22" w:name="_Ref19280432"/>
-      <w:bookmarkStart w:id="23" w:name="_Ref19280682"/>
-      <w:bookmarkStart w:id="24" w:name="_Ref19280684"/>
-      <w:bookmarkStart w:id="25" w:name="_Ref19281075"/>
+      <w:bookmarkStart w:id="14" w:name="_Toc25944808"/>
+      <w:bookmarkStart w:id="15" w:name="_Ref19280432"/>
+      <w:bookmarkStart w:id="16" w:name="_Ref19280682"/>
+      <w:bookmarkStart w:id="17" w:name="_Ref19280684"/>
+      <w:bookmarkStart w:id="18" w:name="_Ref19281075"/>
       <w:r>
         <w:lastRenderedPageBreak/>
         <w:t>Activity Watchdog</w:t>
       </w:r>
-      <w:bookmarkEnd w:id="21"/>
+      <w:bookmarkEnd w:id="14"/>
     </w:p>
     <w:p>
       <w:r>
@@ -6772,52 +6710,38 @@
       <w:pPr>
         <w:pStyle w:val="Overskrift1"/>
       </w:pPr>
-      <w:bookmarkStart w:id="26" w:name="_Toc25944809"/>
-      <w:bookmarkStart w:id="27" w:name="_Ref26260991"/>
-      <w:bookmarkStart w:id="28" w:name="_Ref30420376"/>
-      <w:bookmarkStart w:id="29" w:name="_Ref36122253"/>
-      <w:bookmarkStart w:id="30" w:name="_Ref36122268"/>
+      <w:bookmarkStart w:id="19" w:name="_Toc25944809"/>
+      <w:bookmarkStart w:id="20" w:name="_Ref26260991"/>
+      <w:bookmarkStart w:id="21" w:name="_Ref30420376"/>
+      <w:bookmarkStart w:id="22" w:name="_Ref36122253"/>
+      <w:bookmarkStart w:id="23" w:name="_Ref36122268"/>
       <w:r>
         <w:lastRenderedPageBreak/>
         <w:t>Di</w:t>
       </w:r>
-      <w:ins w:id="31" w:author="Forfatter">
-        <w:r>
-          <w:t>stribution of</w:t>
-        </w:r>
-      </w:ins>
-      <w:del w:id="32" w:author="Forfatter">
-        <w:r>
-          <w:delText>rect</w:delText>
-        </w:r>
-      </w:del>
+      <w:r>
+        <w:t>stribution of</w:t>
+      </w:r>
       <w:r>
         <w:t xml:space="preserve"> Transaction </w:t>
       </w:r>
-      <w:ins w:id="33" w:author="Forfatter">
-        <w:r>
-          <w:t>Info</w:t>
-        </w:r>
-      </w:ins>
-      <w:del w:id="34" w:author="Forfatter">
-        <w:r>
-          <w:delText>Transfer</w:delText>
-        </w:r>
-      </w:del>
+      <w:r>
+        <w:t>Info</w:t>
+      </w:r>
+      <w:bookmarkEnd w:id="12"/>
+      <w:r>
+        <w:t xml:space="preserve"> – From VVCs and/or Monitors</w:t>
+      </w:r>
+      <w:bookmarkEnd w:id="13"/>
+      <w:bookmarkEnd w:id="15"/>
+      <w:bookmarkEnd w:id="16"/>
+      <w:bookmarkEnd w:id="17"/>
+      <w:bookmarkEnd w:id="18"/>
       <w:bookmarkEnd w:id="19"/>
-      <w:r>
-        <w:t xml:space="preserve"> – From VVCs and/or Monitors</w:t>
-      </w:r>
       <w:bookmarkEnd w:id="20"/>
+      <w:bookmarkEnd w:id="21"/>
       <w:bookmarkEnd w:id="22"/>
       <w:bookmarkEnd w:id="23"/>
-      <w:bookmarkEnd w:id="24"/>
-      <w:bookmarkEnd w:id="25"/>
-      <w:bookmarkEnd w:id="26"/>
-      <w:bookmarkEnd w:id="27"/>
-      <w:bookmarkEnd w:id="28"/>
-      <w:bookmarkEnd w:id="29"/>
-      <w:bookmarkEnd w:id="30"/>
     </w:p>
     <w:p>
       <w:r>
@@ -6904,95 +6828,40 @@
     <w:p>
       <w:pPr>
         <w:jc w:val="both"/>
-        <w:pPrChange w:id="35" w:author="Forfatter">
-          <w:pPr/>
-        </w:pPrChange>
-      </w:pPr>
-      <w:ins w:id="36" w:author="Forfatter">
-        <w:r>
-          <w:t xml:space="preserve">By </w:t>
-        </w:r>
-      </w:ins>
-      <w:del w:id="37" w:author="Forfatter">
-        <w:r>
-          <w:delText>The purpose of</w:delText>
-        </w:r>
-      </w:del>
-      <w:ins w:id="38" w:author="Forfatter">
-        <w:r>
-          <w:t>enabling</w:t>
-        </w:r>
-      </w:ins>
+      </w:pPr>
+      <w:r>
+        <w:t>By enabling</w:t>
+      </w:r>
       <w:r>
         <w:t xml:space="preserve"> </w:t>
       </w:r>
-      <w:ins w:id="39" w:author="Forfatter">
-        <w:r>
-          <w:t xml:space="preserve">the </w:t>
-        </w:r>
-      </w:ins>
-      <w:del w:id="40" w:author="Forfatter">
-        <w:r>
-          <w:delText xml:space="preserve">the </w:delText>
-        </w:r>
-      </w:del>
-      <w:ins w:id="41" w:author="Forfatter">
-        <w:r>
-          <w:t xml:space="preserve">distribution of </w:t>
-        </w:r>
-      </w:ins>
-      <w:del w:id="42" w:author="Forfatter">
-        <w:r>
-          <w:delText>direct transaction transfer</w:delText>
-        </w:r>
-      </w:del>
-      <w:ins w:id="43" w:author="Forfatter">
-        <w:r>
-          <w:t>transaction info,</w:t>
-        </w:r>
-      </w:ins>
-      <w:del w:id="44" w:author="Forfatter">
-        <w:r>
-          <w:delText xml:space="preserve"> is to allow a</w:delText>
-        </w:r>
-      </w:del>
+      <w:r>
+        <w:t>the distribution of transaction info,</w:t>
+      </w:r>
       <w:r>
         <w:t xml:space="preserve"> model</w:t>
       </w:r>
-      <w:ins w:id="45" w:author="Forfatter">
-        <w:r>
-          <w:t>s</w:t>
-        </w:r>
-      </w:ins>
+      <w:r>
+        <w:t>s</w:t>
+      </w:r>
       <w:r>
         <w:t xml:space="preserve"> or </w:t>
       </w:r>
-      <w:ins w:id="46" w:author="Forfatter">
-        <w:r>
-          <w:t xml:space="preserve">any </w:t>
-        </w:r>
-      </w:ins>
+      <w:r>
+        <w:t xml:space="preserve">any </w:t>
+      </w:r>
       <w:r>
         <w:t>other part</w:t>
       </w:r>
-      <w:ins w:id="47" w:author="Forfatter">
-        <w:r>
-          <w:t>s</w:t>
-        </w:r>
-      </w:ins>
+      <w:r>
+        <w:t>s</w:t>
+      </w:r>
       <w:r>
         <w:t xml:space="preserve"> of the testbench </w:t>
       </w:r>
-      <w:ins w:id="48" w:author="Forfatter">
-        <w:r>
-          <w:t>can</w:t>
-        </w:r>
-      </w:ins>
-      <w:del w:id="49" w:author="Forfatter">
-        <w:r>
-          <w:delText>to</w:delText>
-        </w:r>
-      </w:del>
+      <w:r>
+        <w:t>can</w:t>
+      </w:r>
       <w:r>
         <w:t xml:space="preserve"> see exactly what accesses have been made on the various interfaces of the DUT, so that the expected DUT behaviour and outputs may be checked. </w:t>
       </w:r>
@@ -7032,15 +6901,6 @@
           <w:numId w:val="5"/>
         </w:numPr>
         <w:jc w:val="both"/>
-        <w:pPrChange w:id="50" w:author="Forfatter">
-          <w:pPr>
-            <w:pStyle w:val="Listeavsnitt"/>
-            <w:numPr>
-              <w:numId w:val="5"/>
-            </w:numPr>
-            <w:ind w:left="720" w:hanging="360"/>
-          </w:pPr>
-        </w:pPrChange>
       </w:pPr>
       <w:r>
         <w:t xml:space="preserve">A simple testbench approach </w:t>
@@ -7049,26 +6909,11 @@
         <w:t>c</w:t>
       </w:r>
       <w:r>
-        <w:t>ould be to have the test sequencer also telling the receiving UART BFM or VVC exactly what to expect. This is a straight</w:t>
-      </w:r>
-      <w:del w:id="51" w:author="Forfatter">
-        <w:r>
-          <w:delText xml:space="preserve"> </w:delText>
-        </w:r>
-      </w:del>
-      <w:r>
-        <w:t xml:space="preserve">forward </w:t>
-      </w:r>
-      <w:del w:id="52" w:author="Forfatter">
-        <w:r>
-          <w:delText>approach, but</w:delText>
-        </w:r>
-      </w:del>
-      <w:ins w:id="53" w:author="Forfatter">
-        <w:r>
-          <w:t>approach, but</w:t>
-        </w:r>
-      </w:ins>
+        <w:t xml:space="preserve">ould be to have the test sequencer also telling the receiving UART BFM or VVC exactly what to expect. This is a straightforward </w:t>
+      </w:r>
+      <w:r>
+        <w:t>approach, but</w:t>
+      </w:r>
       <w:r>
         <w:t xml:space="preserve"> require</w:t>
       </w:r>
@@ -7129,15 +6974,6 @@
           <w:numId w:val="5"/>
         </w:numPr>
         <w:jc w:val="both"/>
-        <w:pPrChange w:id="54" w:author="Forfatter">
-          <w:pPr>
-            <w:pStyle w:val="Listeavsnitt"/>
-            <w:numPr>
-              <w:numId w:val="5"/>
-            </w:numPr>
-            <w:ind w:left="720" w:hanging="360"/>
-          </w:pPr>
-        </w:pPrChange>
       </w:pPr>
       <w:r>
         <w:t>A more advanced approach is to have a model overlooking the DUT accesses, generate the expected data and tell the receiving BFM or VVC to check for that data</w:t>
@@ -7184,15 +7020,6 @@
           <w:numId w:val="5"/>
         </w:numPr>
         <w:jc w:val="both"/>
-        <w:pPrChange w:id="55" w:author="Forfatter">
-          <w:pPr>
-            <w:pStyle w:val="Listeavsnitt"/>
-            <w:numPr>
-              <w:numId w:val="5"/>
-            </w:numPr>
-            <w:ind w:left="720" w:hanging="360"/>
-          </w:pPr>
-        </w:pPrChange>
       </w:pPr>
       <w:r>
         <w:t>An even more advanced approach would be to use a Scoreboard to check received data (from DUT via VVC) against expected data from a model.</w:t>
@@ -7231,9 +7058,6 @@
     <w:p>
       <w:pPr>
         <w:jc w:val="both"/>
-        <w:pPrChange w:id="56" w:author="Forfatter">
-          <w:pPr/>
-        </w:pPrChange>
       </w:pPr>
       <w:r>
         <w:t xml:space="preserve">However, for the two latter approaches the model needs information about exactly what happened </w:t>
@@ -7367,7 +7191,7 @@
               <w:pStyle w:val="Bildetekst"/>
               <w:jc w:val="center"/>
             </w:pPr>
-            <w:bookmarkStart w:id="57" w:name="_Ref30742925"/>
+            <w:bookmarkStart w:id="24" w:name="_Ref30742925"/>
             <w:r>
               <w:t xml:space="preserve">Figure </w:t>
             </w:r>
@@ -7389,39 +7213,22 @@
             <w:r>
               <w:fldChar w:fldCharType="end"/>
             </w:r>
-            <w:bookmarkEnd w:id="57"/>
+            <w:bookmarkEnd w:id="24"/>
             <w:r>
               <w:t xml:space="preserve"> D</w:t>
             </w:r>
             <w:r>
               <w:t>i</w:t>
             </w:r>
-            <w:ins w:id="58" w:author="Forfatter">
-              <w:r>
-                <w:t>stribution of</w:t>
-              </w:r>
-            </w:ins>
-            <w:del w:id="59" w:author="Forfatter">
-              <w:r>
-                <w:delText>rect</w:delText>
-              </w:r>
-            </w:del>
+            <w:r>
+              <w:t>stribution of</w:t>
+            </w:r>
             <w:r>
               <w:t xml:space="preserve"> Transaction </w:t>
             </w:r>
-            <w:ins w:id="60" w:author="Forfatter">
-              <w:r>
-                <w:t xml:space="preserve">Info </w:t>
-              </w:r>
-            </w:ins>
-            <w:del w:id="61" w:author="Forfatter">
-              <w:r>
-                <w:delText>Transfer</w:delText>
-              </w:r>
-              <w:r>
-                <w:delText xml:space="preserve"> </w:delText>
-              </w:r>
-            </w:del>
+            <w:r>
+              <w:t xml:space="preserve">Info </w:t>
+            </w:r>
             <w:r>
               <w:t>A</w:t>
             </w:r>
@@ -7491,7 +7298,7 @@
               <w:pStyle w:val="Bildetekst"/>
               <w:jc w:val="center"/>
             </w:pPr>
-            <w:bookmarkStart w:id="62" w:name="_Ref30742961"/>
+            <w:bookmarkStart w:id="25" w:name="_Ref30742961"/>
             <w:r>
               <w:t xml:space="preserve">Figure </w:t>
             </w:r>
@@ -7513,38 +7320,13 @@
             <w:r>
               <w:fldChar w:fldCharType="end"/>
             </w:r>
-            <w:bookmarkEnd w:id="62"/>
+            <w:bookmarkEnd w:id="25"/>
             <w:r>
               <w:t xml:space="preserve"> </w:t>
             </w:r>
-            <w:ins w:id="63" w:author="Forfatter">
-              <w:r>
-                <w:t xml:space="preserve"> Distribution of Transaction </w:t>
-              </w:r>
-            </w:ins>
-            <w:del w:id="64" w:author="Forfatter">
-              <w:r>
-                <w:delText>D</w:delText>
-              </w:r>
-              <w:r>
-                <w:delText xml:space="preserve">irect </w:delText>
-              </w:r>
-              <w:r>
-                <w:delText>T</w:delText>
-              </w:r>
-              <w:r>
-                <w:delText xml:space="preserve">ransaction </w:delText>
-              </w:r>
-              <w:r>
-                <w:delText>T</w:delText>
-              </w:r>
-              <w:r>
-                <w:delText>ransfer</w:delText>
-              </w:r>
-              <w:r>
-                <w:delText xml:space="preserve"> </w:delText>
-              </w:r>
-            </w:del>
+            <w:r>
+              <w:t xml:space="preserve"> Distribution of Transaction </w:t>
+            </w:r>
             <w:r>
               <w:t>A</w:t>
             </w:r>
@@ -7614,7 +7396,7 @@
               <w:pStyle w:val="Bildetekst"/>
               <w:jc w:val="center"/>
             </w:pPr>
-            <w:bookmarkStart w:id="65" w:name="_Ref30742998"/>
+            <w:bookmarkStart w:id="26" w:name="_Ref30742998"/>
             <w:r>
               <w:t xml:space="preserve">Figure </w:t>
             </w:r>
@@ -7636,38 +7418,13 @@
             <w:r>
               <w:fldChar w:fldCharType="end"/>
             </w:r>
-            <w:bookmarkEnd w:id="65"/>
+            <w:bookmarkEnd w:id="26"/>
             <w:r>
               <w:t xml:space="preserve"> </w:t>
             </w:r>
-            <w:ins w:id="66" w:author="Forfatter">
-              <w:r>
-                <w:t xml:space="preserve"> Distribution of Transaction </w:t>
-              </w:r>
-            </w:ins>
-            <w:del w:id="67" w:author="Forfatter">
-              <w:r>
-                <w:delText>D</w:delText>
-              </w:r>
-              <w:r>
-                <w:delText xml:space="preserve">irect </w:delText>
-              </w:r>
-              <w:r>
-                <w:delText>T</w:delText>
-              </w:r>
-              <w:r>
-                <w:delText xml:space="preserve">ransaction </w:delText>
-              </w:r>
-              <w:r>
-                <w:delText>T</w:delText>
-              </w:r>
-              <w:r>
-                <w:delText>ransfer</w:delText>
-              </w:r>
-              <w:r>
-                <w:delText xml:space="preserve"> </w:delText>
-              </w:r>
-            </w:del>
+            <w:r>
+              <w:t xml:space="preserve"> Distribution of Transaction </w:t>
+            </w:r>
             <w:r>
               <w:t>A</w:t>
             </w:r>
@@ -7682,14 +7439,14 @@
       <w:pPr>
         <w:pStyle w:val="Overskrift2"/>
       </w:pPr>
-      <w:bookmarkStart w:id="68" w:name="_Ref17292099"/>
-      <w:bookmarkStart w:id="69" w:name="_Toc17306315"/>
+      <w:bookmarkStart w:id="27" w:name="_Ref17292099"/>
+      <w:bookmarkStart w:id="28" w:name="_Toc17306315"/>
       <w:r>
         <w:lastRenderedPageBreak/>
         <w:t>Transaction definitions</w:t>
       </w:r>
-      <w:bookmarkEnd w:id="68"/>
-      <w:bookmarkEnd w:id="69"/>
+      <w:bookmarkEnd w:id="27"/>
+      <w:bookmarkEnd w:id="28"/>
     </w:p>
     <w:p>
       <w:r>
@@ -7926,14 +7683,14 @@
       <w:pPr>
         <w:pStyle w:val="Overskrift2"/>
       </w:pPr>
-      <w:bookmarkStart w:id="70" w:name="_Toc17306316"/>
+      <w:bookmarkStart w:id="29" w:name="_Toc17306316"/>
       <w:r>
         <w:t xml:space="preserve">Transaction </w:t>
       </w:r>
       <w:r>
         <w:t>information</w:t>
       </w:r>
-      <w:bookmarkEnd w:id="70"/>
+      <w:bookmarkEnd w:id="29"/>
     </w:p>
     <w:p>
       <w:r>
@@ -9763,21 +9520,11 @@
         <w:t>update</w:t>
       </w:r>
       <w:r>
-        <w:t xml:space="preserve"> its </w:t>
-      </w:r>
-      <w:del w:id="71" w:author="Forfatter">
-        <w:r>
-          <w:delText>DT</w:delText>
-        </w:r>
-      </w:del>
-      <w:r>
-        <w:t>T</w:t>
-      </w:r>
-      <w:ins w:id="72" w:author="Forfatter">
-        <w:r>
-          <w:t>ransaction Info</w:t>
-        </w:r>
-      </w:ins>
+        <w:t xml:space="preserve"> its T</w:t>
+      </w:r>
+      <w:r>
+        <w:t>ransaction Info</w:t>
+      </w:r>
       <w:r>
         <w:t xml:space="preserve"> </w:t>
       </w:r>
@@ -9807,27 +9554,15 @@
       </w:r>
     </w:p>
     <w:p>
-      <w:pPr>
-        <w:rPr>
-          <w:del w:id="73" w:author="Forfatter"/>
-        </w:rPr>
-      </w:pPr>
       <w:r>
         <w:t>- A</w:t>
       </w:r>
       <w:r>
         <w:t xml:space="preserve"> monitor will set its </w:t>
       </w:r>
-      <w:ins w:id="74" w:author="Forfatter">
-        <w:r>
-          <w:t>Transaction Info record</w:t>
-        </w:r>
-      </w:ins>
-      <w:del w:id="75" w:author="Forfatter">
-        <w:r>
-          <w:delText>DTT information</w:delText>
-        </w:r>
-      </w:del>
+      <w:r>
+        <w:t>Transaction Info record</w:t>
+      </w:r>
       <w:r>
         <w:t xml:space="preserve"> after </w:t>
       </w:r>
@@ -9862,7 +9597,6 @@
         <w:t xml:space="preserve"> </w:t>
       </w:r>
     </w:p>
-    <w:p/>
     <w:p>
       <w:r>
         <w:t>It is recommended that</w:t>
@@ -9870,40 +9604,21 @@
       <w:r>
         <w:t xml:space="preserve"> the model (or any other user of </w:t>
       </w:r>
-      <w:ins w:id="76" w:author="Forfatter">
-        <w:r>
-          <w:t>Transaction Info</w:t>
-        </w:r>
-      </w:ins>
-      <w:del w:id="77" w:author="Forfatter">
-        <w:r>
-          <w:delText>the DTT signals</w:delText>
-        </w:r>
-      </w:del>
-      <w:r>
-        <w:t>) trigger</w:t>
-      </w:r>
-      <w:del w:id="78" w:author="Forfatter">
-        <w:r>
-          <w:delText>s</w:delText>
-        </w:r>
-      </w:del>
-      <w:r>
-        <w:t xml:space="preserve"> on</w:t>
-      </w:r>
-      <w:ins w:id="79" w:author="Forfatter">
-        <w:r>
-          <w:t xml:space="preserve"> the VVC/monitor trigger signal and check when</w:t>
-        </w:r>
-      </w:ins>
+      <w:r>
+        <w:t>Transaction Info</w:t>
+      </w:r>
+      <w:r>
+        <w:t>) trigger on</w:t>
+      </w:r>
+      <w:r>
+        <w:t xml:space="preserve"> the VVC/monitor trigger signal and check when</w:t>
+      </w:r>
       <w:r>
         <w:t xml:space="preserve"> transaction_status </w:t>
       </w:r>
-      <w:ins w:id="80" w:author="Forfatter">
-        <w:r>
-          <w:t xml:space="preserve">is </w:t>
-        </w:r>
-      </w:ins>
+      <w:r>
+        <w:t xml:space="preserve">is </w:t>
+      </w:r>
       <w:r>
         <w:t>changing to ‘</w:t>
       </w:r>
@@ -9917,7 +9632,7 @@
         <w:keepNext/>
         <w:jc w:val="center"/>
       </w:pPr>
-      <w:bookmarkStart w:id="81" w:name="_Ref17305020"/>
+      <w:bookmarkStart w:id="30" w:name="_Ref17305020"/>
       <w:r>
         <w:t xml:space="preserve">Table </w:t>
       </w:r>
@@ -9939,7 +9654,7 @@
       <w:r>
         <w:fldChar w:fldCharType="end"/>
       </w:r>
-      <w:bookmarkEnd w:id="81"/>
+      <w:bookmarkEnd w:id="30"/>
       <w:r>
         <w:t xml:space="preserve"> </w:t>
       </w:r>
@@ -10225,15 +9940,9 @@
       </w:tr>
     </w:tbl>
     <w:p>
-      <w:bookmarkStart w:id="82" w:name="_Ref17306730"/>
-    </w:p>
-    <w:p>
-      <w:pPr>
-        <w:rPr>
-          <w:ins w:id="83" w:author="Forfatter"/>
-        </w:rPr>
-      </w:pPr>
-    </w:p>
+      <w:bookmarkStart w:id="31" w:name="_Ref17306730"/>
+    </w:p>
+    <w:p/>
     <w:p/>
     <w:p>
       <w:pPr>
@@ -10241,8 +9950,8 @@
         <w:keepNext/>
         <w:jc w:val="center"/>
       </w:pPr>
-      <w:bookmarkStart w:id="84" w:name="_Ref18330577"/>
-      <w:bookmarkStart w:id="85" w:name="_Ref18330564"/>
+      <w:bookmarkStart w:id="32" w:name="_Ref18330577"/>
+      <w:bookmarkStart w:id="33" w:name="_Ref18330564"/>
       <w:r>
         <w:lastRenderedPageBreak/>
         <w:t xml:space="preserve">Table </w:t>
@@ -10265,12 +9974,12 @@
       <w:r>
         <w:fldChar w:fldCharType="end"/>
       </w:r>
-      <w:bookmarkEnd w:id="82"/>
-      <w:bookmarkEnd w:id="84"/>
+      <w:bookmarkEnd w:id="31"/>
+      <w:bookmarkEnd w:id="32"/>
       <w:r>
         <w:t xml:space="preserve"> - </w:t>
       </w:r>
-      <w:bookmarkEnd w:id="85"/>
+      <w:bookmarkEnd w:id="33"/>
       <w:r>
         <w:t>Maximum transaction group record t_transaction_group – for an Avalon MM interface</w:t>
       </w:r>
@@ -10310,7 +10019,7 @@
                 <w:szCs w:val="18"/>
               </w:rPr>
             </w:pPr>
-            <w:bookmarkStart w:id="86" w:name="_Toc17306317"/>
+            <w:bookmarkStart w:id="34" w:name="_Toc17306317"/>
             <w:r>
               <w:rPr>
                 <w:b/>
@@ -10698,52 +10407,31 @@
       <w:pPr>
         <w:pStyle w:val="Overskrift2"/>
       </w:pPr>
-      <w:bookmarkStart w:id="87" w:name="_Ref36226854"/>
+      <w:bookmarkStart w:id="35" w:name="_Ref36226854"/>
       <w:r>
         <w:t xml:space="preserve">Transaction </w:t>
       </w:r>
-      <w:ins w:id="88" w:author="Forfatter">
-        <w:r>
-          <w:t>I</w:t>
-        </w:r>
-      </w:ins>
-      <w:del w:id="89" w:author="Forfatter">
-        <w:r>
-          <w:delText>i</w:delText>
-        </w:r>
-      </w:del>
+      <w:r>
+        <w:t>I</w:t>
+      </w:r>
       <w:r>
         <w:t xml:space="preserve">nfo </w:t>
       </w:r>
-      <w:ins w:id="90" w:author="Forfatter">
-        <w:r>
-          <w:t xml:space="preserve">Record </w:t>
-        </w:r>
-      </w:ins>
-      <w:del w:id="91" w:author="Forfatter">
-        <w:r>
-          <w:delText xml:space="preserve">transfer </w:delText>
-        </w:r>
-      </w:del>
+      <w:r>
+        <w:t xml:space="preserve">Record </w:t>
+      </w:r>
       <w:r>
         <w:t>signals</w:t>
       </w:r>
-      <w:bookmarkEnd w:id="87"/>
+      <w:bookmarkEnd w:id="35"/>
     </w:p>
     <w:p>
       <w:r>
         <w:t xml:space="preserve">The </w:t>
       </w:r>
-      <w:del w:id="92" w:author="Forfatter">
-        <w:r>
-          <w:delText>DTT  (Direct Transaction Transfer)</w:delText>
-        </w:r>
-      </w:del>
-      <w:ins w:id="93" w:author="Forfatter">
-        <w:r>
-          <w:t>Transaction Info Record</w:t>
-        </w:r>
-      </w:ins>
+      <w:r>
+        <w:t>Transaction Info Record</w:t>
+      </w:r>
       <w:r>
         <w:t xml:space="preserve"> is provided out of the VVC</w:t>
       </w:r>
@@ -10768,16 +10456,9 @@
       <w:r>
         <w:t>nd all</w:t>
       </w:r>
-      <w:ins w:id="94" w:author="Forfatter">
-        <w:r>
-          <w:t xml:space="preserve"> Transaction Info</w:t>
-        </w:r>
-      </w:ins>
-      <w:del w:id="95" w:author="Forfatter">
-        <w:r>
-          <w:delText xml:space="preserve"> DTT</w:delText>
-        </w:r>
-      </w:del>
+      <w:r>
+        <w:t xml:space="preserve"> Transaction Info</w:t>
+      </w:r>
       <w:r>
         <w:t xml:space="preserve"> related VHDL types are defined in</w:t>
       </w:r>
@@ -10793,25 +10474,7 @@
     </w:p>
     <w:p>
       <w:r>
-        <w:t xml:space="preserve">-  Monitor </w:t>
-      </w:r>
-      <w:del w:id="96" w:author="Forfatter">
-        <w:r>
-          <w:delText>DT</w:delText>
-        </w:r>
-        <w:r>
-          <w:delText>T</w:delText>
-        </w:r>
-      </w:del>
-      <w:ins w:id="97" w:author="Forfatter">
-        <w:del w:id="98" w:author="Forfatter">
-          <w:r>
-            <w:delText>ransaction Info</w:delText>
-          </w:r>
-        </w:del>
-      </w:ins>
-      <w:r>
-        <w:t xml:space="preserve"> </w:t>
+        <w:t xml:space="preserve">-  Monitor  </w:t>
       </w:r>
       <w:r>
         <w:t xml:space="preserve">trigger </w:t>
@@ -10831,40 +10494,13 @@
     </w:p>
     <w:p>
       <w:r>
-        <w:t xml:space="preserve">-  Monitor </w:t>
-      </w:r>
-      <w:ins w:id="99" w:author="Forfatter">
-        <w:del w:id="100" w:author="Forfatter">
-          <w:r>
-            <w:delText>Transaction Info</w:delText>
-          </w:r>
-        </w:del>
-      </w:ins>
-      <w:del w:id="101" w:author="Forfatter">
-        <w:r>
-          <w:delText xml:space="preserve">DTT </w:delText>
-        </w:r>
-      </w:del>
-      <w:r>
-        <w:t>shared variable : shared_&lt;protocol-name&gt;_monitor_transaction_info, e.g. shared_uart_monitor_transaction_info</w:t>
+        <w:t>-  Monitor shared variable : shared_&lt;protocol-name&gt;_monitor_transaction_info, e.g. shared_uart_monitor_transaction_info</w:t>
       </w:r>
     </w:p>
     <w:p>
       <w:r>
         <w:t xml:space="preserve">-  VVC </w:t>
       </w:r>
-      <w:ins w:id="102" w:author="Forfatter">
-        <w:del w:id="103" w:author="Forfatter">
-          <w:r>
-            <w:delText>Transaction Info</w:delText>
-          </w:r>
-        </w:del>
-      </w:ins>
-      <w:del w:id="104" w:author="Forfatter">
-        <w:r>
-          <w:delText xml:space="preserve">DTT </w:delText>
-        </w:r>
-      </w:del>
       <w:r>
         <w:t xml:space="preserve">trigger </w:t>
       </w:r>
@@ -10901,22 +10537,7 @@
     </w:p>
     <w:p>
       <w:r>
-        <w:t xml:space="preserve">-  VVC </w:t>
-      </w:r>
-      <w:ins w:id="105" w:author="Forfatter">
-        <w:del w:id="106" w:author="Forfatter">
-          <w:r>
-            <w:delText>Transaction Info</w:delText>
-          </w:r>
-        </w:del>
-      </w:ins>
-      <w:del w:id="107" w:author="Forfatter">
-        <w:r>
-          <w:delText xml:space="preserve">DTT </w:delText>
-        </w:r>
-      </w:del>
-      <w:r>
-        <w:t xml:space="preserve">shared variable : shared_&lt;protocol-name&gt;_vvc_transaction_info, e.g, shared_uart_vvc_transaction_info. </w:t>
+        <w:t xml:space="preserve">-  VVC shared variable : shared_&lt;protocol-name&gt;_vvc_transaction_info, e.g, shared_uart_vvc_transaction_info. </w:t>
       </w:r>
       <w:r>
         <w:t xml:space="preserve">The VVC is </w:t>
@@ -10939,7 +10560,7 @@
         <w:keepNext/>
         <w:jc w:val="center"/>
       </w:pPr>
-      <w:bookmarkStart w:id="108" w:name="_Ref19605259"/>
+      <w:bookmarkStart w:id="36" w:name="_Ref19605259"/>
       <w:r>
         <w:t xml:space="preserve">Table </w:t>
       </w:r>
@@ -10961,33 +10582,19 @@
       <w:r>
         <w:fldChar w:fldCharType="end"/>
       </w:r>
-      <w:bookmarkEnd w:id="108"/>
+      <w:bookmarkEnd w:id="36"/>
       <w:r>
         <w:t xml:space="preserve"> </w:t>
       </w:r>
-      <w:del w:id="109" w:author="Forfatter">
-        <w:r>
-          <w:delText>-</w:delText>
-        </w:r>
-      </w:del>
-      <w:ins w:id="110" w:author="Forfatter">
-        <w:r>
-          <w:t>–</w:t>
-        </w:r>
-      </w:ins>
+      <w:r>
+        <w:t>–</w:t>
+      </w:r>
       <w:r>
         <w:t xml:space="preserve"> </w:t>
       </w:r>
-      <w:ins w:id="111" w:author="Forfatter">
-        <w:r>
-          <w:t>Transaction Info</w:t>
-        </w:r>
-      </w:ins>
-      <w:del w:id="112" w:author="Forfatter">
-        <w:r>
-          <w:delText>DTT</w:delText>
-        </w:r>
-      </w:del>
+      <w:r>
+        <w:t>Transaction Info</w:t>
+      </w:r>
       <w:r>
         <w:t xml:space="preserve"> record </w:t>
       </w:r>
@@ -11397,22 +11004,12 @@
                 <w:sz w:val="15"/>
               </w:rPr>
             </w:pPr>
-            <w:ins w:id="113" w:author="Forfatter">
-              <w:r>
-                <w:rPr>
-                  <w:sz w:val="15"/>
-                </w:rPr>
-                <w:t>Transaction Info</w:t>
-              </w:r>
-            </w:ins>
-            <w:del w:id="114" w:author="Forfatter">
-              <w:r>
-                <w:rPr>
-                  <w:sz w:val="15"/>
-                </w:rPr>
-                <w:delText>DTT</w:delText>
-              </w:r>
-            </w:del>
+            <w:r>
+              <w:rPr>
+                <w:sz w:val="15"/>
+              </w:rPr>
+              <w:t>Transaction Info</w:t>
+            </w:r>
             <w:r>
               <w:rPr>
                 <w:sz w:val="15"/>
@@ -13276,91 +12873,69 @@
                 <w:szCs w:val="14"/>
               </w:rPr>
             </w:pPr>
-            <w:ins w:id="115" w:author="Forfatter">
-              <w:r>
-                <w:rPr>
-                  <w:sz w:val="15"/>
-                  <w:szCs w:val="14"/>
-                </w:rPr>
-                <w:t>Transaction Info</w:t>
-              </w:r>
-            </w:ins>
-            <w:del w:id="116" w:author="Forfatter">
-              <w:r>
-                <w:rPr>
-                  <w:sz w:val="15"/>
-                  <w:szCs w:val="14"/>
-                </w:rPr>
-                <w:delText>DTT</w:delText>
-              </w:r>
-            </w:del>
             <w:r>
               <w:rPr>
                 <w:sz w:val="15"/>
                 <w:szCs w:val="14"/>
               </w:rPr>
-              <w:t xml:space="preserve"> record entry for compound transaction. </w:t>
+              <w:t>Transaction Info</w:t>
             </w:r>
             <w:r>
               <w:rPr>
                 <w:sz w:val="15"/>
                 <w:szCs w:val="14"/>
               </w:rPr>
-              <w:br/>
+              <w:t xml:space="preserve"> record entry for compound transaction. </w:t>
             </w:r>
             <w:r>
               <w:rPr>
                 <w:sz w:val="15"/>
                 <w:szCs w:val="14"/>
               </w:rPr>
-              <w:t>Note that sub-record entries would typically have the same entries as</w:t>
+              <w:br/>
             </w:r>
             <w:r>
               <w:rPr>
                 <w:sz w:val="15"/>
                 <w:szCs w:val="14"/>
               </w:rPr>
-              <w:t xml:space="preserve"> for</w:t>
+              <w:t>Note that sub-record entries would typically have the same entries as</w:t>
             </w:r>
             <w:r>
               <w:rPr>
                 <w:sz w:val="15"/>
                 <w:szCs w:val="14"/>
               </w:rPr>
-              <w:t xml:space="preserve"> a base transaction, and that this entry does not have to be </w:t>
+              <w:t xml:space="preserve"> for</w:t>
             </w:r>
             <w:r>
               <w:rPr>
                 <w:sz w:val="15"/>
                 <w:szCs w:val="14"/>
               </w:rPr>
-              <w:t>suited</w:t>
+              <w:t xml:space="preserve"> a base transaction, and that this entry does not have to be </w:t>
             </w:r>
             <w:r>
               <w:rPr>
                 <w:sz w:val="15"/>
                 <w:szCs w:val="14"/>
               </w:rPr>
+              <w:t>suited</w:t>
+            </w:r>
+            <w:r>
+              <w:rPr>
+                <w:sz w:val="15"/>
+                <w:szCs w:val="14"/>
+              </w:rPr>
               <w:t xml:space="preserve"> for all interface </w:t>
             </w:r>
-            <w:ins w:id="117" w:author="Forfatter">
-              <w:r>
-                <w:rPr>
-                  <w:sz w:val="15"/>
-                  <w:szCs w:val="14"/>
-                </w:rPr>
-                <w:t>Transaction Info record</w:t>
-              </w:r>
-            </w:ins>
-            <w:del w:id="118" w:author="Forfatter">
-              <w:r>
-                <w:rPr>
-                  <w:sz w:val="15"/>
-                  <w:szCs w:val="14"/>
-                </w:rPr>
-                <w:delText>DTT</w:delText>
-              </w:r>
-            </w:del>
+            <w:r>
+              <w:rPr>
+                <w:sz w:val="15"/>
+                <w:szCs w:val="14"/>
+              </w:rPr>
+              <w:t>Transaction Info record</w:t>
+            </w:r>
             <w:r>
               <w:rPr>
                 <w:sz w:val="15"/>
@@ -13532,29 +13107,15 @@
       <w:r>
         <w:t xml:space="preserve"> are not applicable for VVC</w:t>
       </w:r>
-      <w:ins w:id="119" w:author="Forfatter">
-        <w:r>
-          <w:t xml:space="preserve"> Transaction Info record</w:t>
-        </w:r>
-      </w:ins>
-      <w:del w:id="120" w:author="Forfatter">
-        <w:r>
-          <w:delText xml:space="preserve"> DTT</w:delText>
-        </w:r>
-      </w:del>
+      <w:r>
+        <w:t xml:space="preserve"> Transaction Info record</w:t>
+      </w:r>
       <w:r>
         <w:t xml:space="preserve">s, but will be used for Monitor </w:t>
       </w:r>
-      <w:ins w:id="121" w:author="Forfatter">
-        <w:r>
-          <w:t>Transaction Info record</w:t>
-        </w:r>
-      </w:ins>
-      <w:del w:id="122" w:author="Forfatter">
-        <w:r>
-          <w:delText>DTT</w:delText>
-        </w:r>
-      </w:del>
+      <w:r>
+        <w:t>Transaction Info record</w:t>
+      </w:r>
       <w:r>
         <w:t>s.</w:t>
       </w:r>
@@ -13808,11 +13369,11 @@
       <w:pPr>
         <w:pStyle w:val="Overskrift1"/>
       </w:pPr>
-      <w:bookmarkStart w:id="123" w:name="_Toc25944810"/>
+      <w:bookmarkStart w:id="37" w:name="_Toc25944810"/>
       <w:r>
         <w:t>VVC local sequencers</w:t>
       </w:r>
-      <w:bookmarkEnd w:id="123"/>
+      <w:bookmarkEnd w:id="37"/>
     </w:p>
     <w:p>
       <w:r>
@@ -13944,16 +13505,9 @@
       <w:r>
         <w:t xml:space="preserve">If </w:t>
       </w:r>
-      <w:del w:id="124" w:author="Forfatter">
-        <w:r>
-          <w:delText>Direct Transaction Transfer</w:delText>
-        </w:r>
-      </w:del>
-      <w:ins w:id="125" w:author="Forfatter">
-        <w:r>
-          <w:t>Transaction Info</w:t>
-        </w:r>
-      </w:ins>
+      <w:r>
+        <w:t>Transaction Info</w:t>
+      </w:r>
       <w:r>
         <w:t xml:space="preserve"> is supported, then both the leaf transaction and the compound transaction info should be updated.</w:t>
       </w:r>
@@ -13976,16 +13530,9 @@
         <w:br/>
         <w:t xml:space="preserve">(Otherwise updating the leaf transactions for </w:t>
       </w:r>
-      <w:del w:id="126" w:author="Forfatter">
-        <w:r>
-          <w:delText>Direct Transaction transfer</w:delText>
-        </w:r>
-      </w:del>
-      <w:ins w:id="127" w:author="Forfatter">
-        <w:r>
-          <w:t>Transaction Info</w:t>
-        </w:r>
-      </w:ins>
+      <w:r>
+        <w:t>Transaction Info</w:t>
+      </w:r>
       <w:r>
         <w:t xml:space="preserve"> could be difficult</w:t>
       </w:r>
@@ -14041,7 +13588,7 @@
       <w:pPr>
         <w:pStyle w:val="Overskrift1"/>
       </w:pPr>
-      <w:bookmarkStart w:id="128" w:name="_Toc25944811"/>
+      <w:bookmarkStart w:id="38" w:name="_Toc25944811"/>
       <w:r>
         <w:lastRenderedPageBreak/>
         <w:t xml:space="preserve">Protocol aware </w:t>
@@ -14049,7 +13596,7 @@
       <w:r>
         <w:t>Error Injection</w:t>
       </w:r>
-      <w:bookmarkEnd w:id="128"/>
+      <w:bookmarkEnd w:id="38"/>
     </w:p>
     <w:p>
       <w:r>
@@ -14371,12 +13918,12 @@
       <w:pPr>
         <w:pStyle w:val="Overskrift1"/>
       </w:pPr>
-      <w:bookmarkStart w:id="129" w:name="_Toc25944812"/>
+      <w:bookmarkStart w:id="39" w:name="_Toc25944812"/>
       <w:r>
         <w:lastRenderedPageBreak/>
         <w:t>Randomisation</w:t>
       </w:r>
-      <w:bookmarkEnd w:id="129"/>
+      <w:bookmarkEnd w:id="39"/>
     </w:p>
     <w:p>
       <w:r>
@@ -14592,7 +14139,7 @@
       <w:pPr>
         <w:pStyle w:val="Overskrift2"/>
       </w:pPr>
-      <w:bookmarkStart w:id="130" w:name="_Hlk19098868"/>
+      <w:bookmarkStart w:id="40" w:name="_Hlk19098868"/>
       <w:r>
         <w:t xml:space="preserve">Data randomisation </w:t>
       </w:r>
@@ -14723,7 +14270,7 @@
       </w:tr>
     </w:tbl>
     <w:p/>
-    <w:bookmarkEnd w:id="130"/>
+    <w:bookmarkEnd w:id="40"/>
     <w:p>
       <w:pPr>
         <w:pStyle w:val="Overskrift2"/>
@@ -14754,7 +14301,7 @@
       <w:r>
         <w:t xml:space="preserve"> for parameter sequence and options.</w:t>
       </w:r>
-      <w:bookmarkStart w:id="131" w:name="_Ref19101252"/>
+      <w:bookmarkStart w:id="41" w:name="_Ref19101252"/>
       <w:r>
         <w:br w:type="page"/>
       </w:r>
@@ -14763,37 +14310,23 @@
       <w:pPr>
         <w:pStyle w:val="Overskrift1"/>
       </w:pPr>
-      <w:bookmarkStart w:id="132" w:name="_Toc25944813"/>
+      <w:bookmarkStart w:id="42" w:name="_Toc25944813"/>
       <w:r>
         <w:lastRenderedPageBreak/>
         <w:t>Testbench Data routing</w:t>
       </w:r>
-      <w:bookmarkEnd w:id="132"/>
-    </w:p>
-    <w:p>
-      <w:del w:id="133" w:author="Forfatter">
-        <w:r>
-          <w:delText>Direct transaction transfer</w:delText>
-        </w:r>
-      </w:del>
-      <w:ins w:id="134" w:author="Forfatter">
-        <w:r>
-          <w:t>Transaction Info</w:t>
-        </w:r>
-      </w:ins>
+      <w:bookmarkEnd w:id="42"/>
+    </w:p>
+    <w:p>
+      <w:r>
+        <w:t>Transaction Info</w:t>
+      </w:r>
       <w:r>
         <w:t xml:space="preserve"> is providing a mechanism for passively routing source data (data entered into the DUT) out of the VVCs to other parts of the testbench. This data routing is passive in the sense that the transaction data are just provided as a </w:t>
       </w:r>
-      <w:del w:id="135" w:author="Forfatter">
-        <w:r>
-          <w:delText>global signal</w:delText>
-        </w:r>
-      </w:del>
-      <w:ins w:id="136" w:author="Forfatter">
-        <w:r>
-          <w:t>shared variable</w:t>
-        </w:r>
-      </w:ins>
+      <w:r>
+        <w:t>shared variable</w:t>
+      </w:r>
       <w:r>
         <w:t xml:space="preserve"> – for anyone to read. This is covered in</w:t>
       </w:r>
@@ -15172,12 +14705,12 @@
       <w:pPr>
         <w:pStyle w:val="Overskrift1"/>
       </w:pPr>
-      <w:bookmarkStart w:id="137" w:name="_Toc25944814"/>
+      <w:bookmarkStart w:id="43" w:name="_Toc25944814"/>
       <w:r>
         <w:lastRenderedPageBreak/>
         <w:t>Controlling property checkers</w:t>
       </w:r>
-      <w:bookmarkEnd w:id="137"/>
+      <w:bookmarkEnd w:id="43"/>
     </w:p>
     <w:p>
       <w:r>
@@ -15414,14 +14947,14 @@
       <w:pPr>
         <w:pStyle w:val="Overskrift1"/>
       </w:pPr>
-      <w:bookmarkStart w:id="138" w:name="_Ref19277311"/>
-      <w:bookmarkStart w:id="139" w:name="_Toc25944815"/>
+      <w:bookmarkStart w:id="44" w:name="_Ref19277311"/>
+      <w:bookmarkStart w:id="45" w:name="_Toc25944815"/>
       <w:r>
         <w:t>VVC parameters and sequence for Randomisation, Sources and Destinations</w:t>
       </w:r>
-      <w:bookmarkEnd w:id="131"/>
-      <w:bookmarkEnd w:id="138"/>
-      <w:bookmarkEnd w:id="139"/>
+      <w:bookmarkEnd w:id="41"/>
+      <w:bookmarkEnd w:id="44"/>
+      <w:bookmarkEnd w:id="45"/>
     </w:p>
     <w:p>
       <w:r>
@@ -15719,13 +15252,13 @@
       <w:pPr>
         <w:pStyle w:val="Overskrift1"/>
       </w:pPr>
-      <w:bookmarkStart w:id="140" w:name="_Toc25944816"/>
+      <w:bookmarkStart w:id="46" w:name="_Toc25944816"/>
       <w:r>
         <w:lastRenderedPageBreak/>
         <w:t>Multiple Central Sequencers</w:t>
       </w:r>
-      <w:bookmarkEnd w:id="86"/>
-      <w:bookmarkEnd w:id="140"/>
+      <w:bookmarkEnd w:id="34"/>
+      <w:bookmarkEnd w:id="46"/>
     </w:p>
     <w:p>
       <w:pPr>
@@ -15802,12 +15335,12 @@
       <w:pPr>
         <w:pStyle w:val="Overskrift1"/>
       </w:pPr>
-      <w:bookmarkStart w:id="141" w:name="_Toc25944817"/>
-      <w:bookmarkStart w:id="142" w:name="_Toc17306318"/>
+      <w:bookmarkStart w:id="47" w:name="_Toc25944817"/>
+      <w:bookmarkStart w:id="48" w:name="_Toc17306318"/>
       <w:r>
         <w:t>Monitors</w:t>
       </w:r>
-      <w:bookmarkEnd w:id="141"/>
+      <w:bookmarkEnd w:id="47"/>
     </w:p>
     <w:p>
       <w:r>
@@ -15826,56 +15359,17 @@
     <w:p/>
     <w:p>
       <w:r>
-        <w:t xml:space="preserve">It should however be mentioned that implementing </w:t>
-      </w:r>
-      <w:del w:id="143" w:author="Forfatter">
-        <w:r>
-          <w:delText xml:space="preserve">Direct </w:delText>
-        </w:r>
-      </w:del>
-      <w:r>
-        <w:t xml:space="preserve">Transaction </w:t>
-      </w:r>
-      <w:del w:id="144" w:author="Forfatter">
-        <w:r>
-          <w:delText>Transfe</w:delText>
-        </w:r>
-      </w:del>
-      <w:ins w:id="145" w:author="Forfatter">
-        <w:r>
-          <w:t>Info</w:t>
-        </w:r>
-      </w:ins>
-      <w:del w:id="146" w:author="Forfatter">
-        <w:r>
-          <w:delText>r</w:delText>
-        </w:r>
-      </w:del>
+        <w:t xml:space="preserve">It should however be mentioned that implementing Transaction </w:t>
+      </w:r>
+      <w:r>
+        <w:t>Info</w:t>
+      </w:r>
       <w:r>
         <w:t xml:space="preserve"> (ch. </w:t>
       </w:r>
-      <w:del w:id="147" w:author="Forfatter">
-        <w:r>
-          <w:fldChar w:fldCharType="begin"/>
-        </w:r>
-        <w:r>
-          <w:delInstrText xml:space="preserve"> REF _Ref19280432 \r \h </w:delInstrText>
-        </w:r>
-        <w:r>
-          <w:fldChar w:fldCharType="separate"/>
-        </w:r>
-        <w:r>
-          <w:delText>5</w:delText>
-        </w:r>
-        <w:r>
-          <w:fldChar w:fldCharType="end"/>
-        </w:r>
-      </w:del>
-      <w:ins w:id="148" w:author="Forfatter">
-        <w:r>
-          <w:t>6</w:t>
-        </w:r>
-      </w:ins>
+      <w:r>
+        <w:t>6</w:t>
+      </w:r>
       <w:r>
         <w:t xml:space="preserve">) inside a VVC significantly reduces the need for a dedicated monitor, as the VVC will then be able to pass the complete transaction information on to for instance a model inside the Testbench. </w:t>
       </w:r>
@@ -15892,100 +15386,48 @@
       <w:r>
         <w:t>The mechanism for passing the monitor deduced transaction out of the monitor is almost exactly the same as for passing transaction info out of a VVC – as described in chapter</w:t>
       </w:r>
-      <w:del w:id="149" w:author="Forfatter">
-        <w:r>
-          <w:delText xml:space="preserve"> </w:delText>
-        </w:r>
-      </w:del>
-      <w:ins w:id="150" w:author="Forfatter">
-        <w:r>
-          <w:t xml:space="preserve"> </w:t>
-        </w:r>
-        <w:r>
-          <w:fldChar w:fldCharType="begin"/>
-        </w:r>
-        <w:r>
-          <w:instrText xml:space="preserve"> REF _Ref36122253 \r \h </w:instrText>
-        </w:r>
-      </w:ins>
+      <w:r>
+        <w:t xml:space="preserve"> </w:t>
+      </w:r>
+      <w:r>
+        <w:fldChar w:fldCharType="begin"/>
+      </w:r>
+      <w:r>
+        <w:instrText xml:space="preserve"> REF _Ref36122253 \r \h </w:instrText>
+      </w:r>
       <w:r>
         <w:fldChar w:fldCharType="separate"/>
       </w:r>
       <w:r>
         <w:t>6</w:t>
       </w:r>
-      <w:ins w:id="151" w:author="Forfatter">
-        <w:r>
-          <w:fldChar w:fldCharType="end"/>
-        </w:r>
-      </w:ins>
-      <w:del w:id="152" w:author="Forfatter">
-        <w:r>
-          <w:fldChar w:fldCharType="begin"/>
-        </w:r>
-        <w:r>
-          <w:delInstrText xml:space="preserve"> REF _Ref19280682 \r \h </w:delInstrText>
-        </w:r>
-        <w:r>
-          <w:fldChar w:fldCharType="separate"/>
-        </w:r>
-        <w:r>
-          <w:delText>5</w:delText>
-        </w:r>
-        <w:r>
-          <w:fldChar w:fldCharType="end"/>
-        </w:r>
-      </w:del>
+      <w:r>
+        <w:fldChar w:fldCharType="end"/>
+      </w:r>
       <w:r>
         <w:t>.</w:t>
       </w:r>
       <w:r>
         <w:t xml:space="preserve"> The only difference is that the monitor can only provide parts of what the VVC can provide – as follows compared to the tables given in chapter</w:t>
       </w:r>
-      <w:del w:id="153" w:author="Forfatter">
-        <w:r>
-          <w:delText xml:space="preserve"> </w:delText>
-        </w:r>
-      </w:del>
-      <w:ins w:id="154" w:author="Forfatter">
-        <w:r>
-          <w:t xml:space="preserve"> </w:t>
-        </w:r>
-        <w:r>
-          <w:fldChar w:fldCharType="begin"/>
-        </w:r>
-        <w:r>
-          <w:instrText xml:space="preserve"> REF _Ref36122268 \r \h </w:instrText>
-        </w:r>
-      </w:ins>
+      <w:r>
+        <w:t xml:space="preserve"> </w:t>
+      </w:r>
+      <w:r>
+        <w:fldChar w:fldCharType="begin"/>
+      </w:r>
+      <w:r>
+        <w:instrText xml:space="preserve"> REF _Ref36122268 \r \h </w:instrText>
+      </w:r>
       <w:r>
         <w:fldChar w:fldCharType="separate"/>
       </w:r>
       <w:r>
         <w:t>6</w:t>
       </w:r>
-      <w:ins w:id="155" w:author="Forfatter">
-        <w:r>
-          <w:fldChar w:fldCharType="end"/>
-        </w:r>
-      </w:ins>
-      <w:del w:id="156" w:author="Forfatter">
-        <w:r>
-          <w:fldChar w:fldCharType="begin"/>
-        </w:r>
-        <w:r>
-          <w:delInstrText xml:space="preserve"> REF _Ref19281075 \r \h </w:delInstrText>
-        </w:r>
-        <w:r>
-          <w:fldChar w:fldCharType="separate"/>
-        </w:r>
-        <w:r>
-          <w:delText>5</w:delText>
-        </w:r>
-        <w:r>
-          <w:fldChar w:fldCharType="end"/>
-        </w:r>
-      </w:del>
+      <w:r>
+        <w:fldChar w:fldCharType="end"/>
+      </w:r>
       <w:r>
         <w:t>.</w:t>
       </w:r>
@@ -16139,16 +15581,9 @@
       <w:r>
         <w:t xml:space="preserve">-  Monitor </w:t>
       </w:r>
-      <w:ins w:id="157" w:author="Forfatter">
-        <w:r>
-          <w:t>Transaction Info</w:t>
-        </w:r>
-      </w:ins>
-      <w:del w:id="158" w:author="Forfatter">
-        <w:r>
-          <w:delText>DTT</w:delText>
-        </w:r>
-      </w:del>
+      <w:r>
+        <w:t>Transaction Info</w:t>
+      </w:r>
       <w:r>
         <w:t xml:space="preserve"> </w:t>
       </w:r>
@@ -16170,75 +15605,38 @@
       <w:r>
         <w:t>(</w:t>
       </w:r>
-      <w:ins w:id="159" w:author="Forfatter">
-        <w:r>
-          <w:t xml:space="preserve">channel, </w:t>
-        </w:r>
-      </w:ins>
-      <w:r>
-        <w:t>instance number</w:t>
-      </w:r>
-      <w:del w:id="160" w:author="Forfatter">
-        <w:r>
-          <w:delText>, channel</w:delText>
-        </w:r>
-      </w:del>
-      <w:r>
-        <w:t>)</w:t>
+      <w:r>
+        <w:t xml:space="preserve">channel, </w:t>
+      </w:r>
+      <w:r>
+        <w:t>instance number)</w:t>
       </w:r>
     </w:p>
     <w:p>
       <w:r>
         <w:t xml:space="preserve">-  Monitor </w:t>
       </w:r>
-      <w:ins w:id="161" w:author="Forfatter">
-        <w:r>
-          <w:t>Transaction Info</w:t>
-        </w:r>
-      </w:ins>
-      <w:del w:id="162" w:author="Forfatter">
-        <w:r>
-          <w:delText>DTT</w:delText>
-        </w:r>
-      </w:del>
+      <w:r>
+        <w:t>Transaction Info</w:t>
+      </w:r>
       <w:r>
         <w:t xml:space="preserve"> shared variable : shared_&lt;protocol-name&gt;_monitor_transaction_info, e.g. shared_uart_monitor_transaction_info(</w:t>
       </w:r>
-      <w:ins w:id="163" w:author="Forfatter">
-        <w:r>
-          <w:t xml:space="preserve">channel, </w:t>
-        </w:r>
-      </w:ins>
-      <w:r>
-        <w:t>instance number</w:t>
-      </w:r>
-      <w:del w:id="164" w:author="Forfatter">
-        <w:r>
-          <w:delText>, channel</w:delText>
-        </w:r>
-      </w:del>
-      <w:r>
-        <w:t>)</w:t>
+      <w:r>
+        <w:t xml:space="preserve">channel, </w:t>
+      </w:r>
+      <w:r>
+        <w:t>instance number)</w:t>
       </w:r>
     </w:p>
     <w:p/>
     <w:p>
       <w:r>
-        <w:t xml:space="preserve">See </w:t>
-      </w:r>
-      <w:del w:id="165" w:author="Forfatter">
-        <w:r>
-          <w:delText>DT</w:delText>
-        </w:r>
-      </w:del>
-      <w:r>
-        <w:t>T</w:t>
-      </w:r>
-      <w:ins w:id="166" w:author="Forfatter">
-        <w:r>
-          <w:t>ransaction Info</w:t>
-        </w:r>
-      </w:ins>
+        <w:t>See T</w:t>
+      </w:r>
+      <w:r>
+        <w:t>ransaction Info</w:t>
+      </w:r>
       <w:r>
         <w:t xml:space="preserve"> record </w:t>
       </w:r>
@@ -16283,13 +15681,13 @@
       <w:r>
         <w:br w:type="page"/>
       </w:r>
-      <w:bookmarkStart w:id="167" w:name="_Toc25944818"/>
+      <w:bookmarkStart w:id="49" w:name="_Toc25944818"/>
       <w:r>
         <w:lastRenderedPageBreak/>
         <w:t>Compile scripts</w:t>
       </w:r>
-      <w:bookmarkEnd w:id="142"/>
-      <w:bookmarkEnd w:id="167"/>
+      <w:bookmarkEnd w:id="48"/>
+      <w:bookmarkEnd w:id="49"/>
     </w:p>
     <w:p>
       <w:pPr>
@@ -16589,16 +15987,16 @@
           <w:lang w:val="en-US"/>
         </w:rPr>
       </w:pPr>
-      <w:bookmarkStart w:id="168" w:name="_Toc17306319"/>
-      <w:bookmarkStart w:id="169" w:name="_Toc25944819"/>
+      <w:bookmarkStart w:id="50" w:name="_Toc17306319"/>
+      <w:bookmarkStart w:id="51" w:name="_Toc25944819"/>
       <w:r>
         <w:rPr>
           <w:lang w:val="en-US"/>
         </w:rPr>
         <w:t>Scope of verbosity control</w:t>
       </w:r>
-      <w:bookmarkEnd w:id="168"/>
-      <w:bookmarkEnd w:id="169"/>
+      <w:bookmarkEnd w:id="50"/>
+      <w:bookmarkEnd w:id="51"/>
     </w:p>
     <w:p>
       <w:pPr>
@@ -17823,27 +17221,7 @@
               <w:sz w:val="14"/>
               <w:lang w:val="sq-AL"/>
             </w:rPr>
-            <w:t>Version 2.</w:t>
-          </w:r>
-          <w:r>
-            <w:rPr>
-              <w:rFonts w:ascii="Helvetica" w:hAnsi="Helvetica" w:cs="Arial"/>
-              <w:b/>
-              <w:color w:val="1381C4"/>
-              <w:sz w:val="14"/>
-              <w:lang w:val="sq-AL"/>
-            </w:rPr>
-            <w:t>8</w:t>
-          </w:r>
-          <w:r>
-            <w:rPr>
-              <w:rFonts w:ascii="Helvetica" w:hAnsi="Helvetica" w:cs="Arial"/>
-              <w:b/>
-              <w:color w:val="1381C4"/>
-              <w:sz w:val="14"/>
-              <w:lang w:val="sq-AL"/>
-            </w:rPr>
-            <w:t>.x</w:t>
+            <w:t>Version 2.8.x</w:t>
           </w:r>
           <w:r>
             <w:rPr>
@@ -17889,7 +17267,7 @@
               <w:sz w:val="14"/>
               <w:lang w:val="en-US"/>
             </w:rPr>
-            <w:t>2020-03-30</w:t>
+            <w:t>2020-04-01</w:t>
           </w:r>
           <w:r>
             <w:rPr>
@@ -18243,7 +17621,7 @@
       <w:rPr>
         <w:noProof/>
       </w:rPr>
-      <w:pict w14:anchorId="1AAD919A">
+      <w:pict w14:anchorId="105DAF52">
         <v:shapetype id="_x0000_t136" coordsize="21600,21600" o:spt="136" adj="10800" path="m@7,l@8,m@5,21600l@6,21600e">
           <v:formulas>
             <v:f eqn="sum #0 0 10800"/>
@@ -18289,7 +17667,7 @@
       <w:rPr>
         <w:noProof/>
       </w:rPr>
-      <w:pict w14:anchorId="6ED8E900">
+      <w:pict w14:anchorId="5379C1C0">
         <v:shapetype id="_x0000_t136" coordsize="21600,21600" o:spt="136" adj="10800" path="m@7,l@8,m@5,21600l@6,21600e">
           <v:formulas>
             <v:f eqn="sum #0 0 10800"/>
@@ -18391,7 +17769,7 @@
       <w:rPr>
         <w:noProof/>
       </w:rPr>
-      <w:pict w14:anchorId="5E51B592">
+      <w:pict w14:anchorId="1E328605">
         <v:shapetype id="_x0000_t136" coordsize="21600,21600" o:spt="136" adj="10800" path="m@7,l@8,m@5,21600l@6,21600e">
           <v:formulas>
             <v:f eqn="sum #0 0 10800"/>

</xml_diff>

<commit_message>
BV_UVVM-880: added section 6.7 with SB for complex sb elements and Model
</commit_message>
<xml_diff>
--- a/uvvm_vvc_framework/doc/internal_UVVM_VVC_Framework_Essential_Mechanisms.docx
+++ b/uvvm_vvc_framework/doc/internal_UVVM_VVC_Framework_Essential_Mechanisms.docx
@@ -752,21 +752,7 @@
                 <w:rStyle w:val="Hyperkobling"/>
                 <w:noProof/>
               </w:rPr>
-              <w:t>Distr</w:t>
-            </w:r>
-            <w:r>
-              <w:rPr>
-                <w:rStyle w:val="Hyperkobling"/>
-                <w:noProof/>
-              </w:rPr>
-              <w:t>i</w:t>
-            </w:r>
-            <w:r>
-              <w:rPr>
-                <w:rStyle w:val="Hyperkobling"/>
-                <w:noProof/>
-              </w:rPr>
-              <w:t>bution of Transaction Info – From VVCs and/or Monitors</w:t>
+              <w:t>Distribution of Transaction Info – From VVCs and/or Monitors</w:t>
             </w:r>
             <w:r>
               <w:rPr>
@@ -2063,27 +2049,7 @@
           <w:szCs w:val="18"/>
           <w:lang w:val="en-US"/>
         </w:rPr>
-        <w:t>context uvvm_</w:t>
-      </w:r>
-      <w:proofErr w:type="gramStart"/>
-      <w:r>
-        <w:rPr>
-          <w:rFonts w:ascii="Courier New" w:hAnsi="Courier New" w:cs="Courier New"/>
-          <w:color w:val="333333"/>
-          <w:szCs w:val="18"/>
-          <w:lang w:val="en-US"/>
-        </w:rPr>
-        <w:t>util.uvvm</w:t>
-      </w:r>
-      <w:proofErr w:type="gramEnd"/>
-      <w:r>
-        <w:rPr>
-          <w:rFonts w:ascii="Courier New" w:hAnsi="Courier New" w:cs="Courier New"/>
-          <w:color w:val="333333"/>
-          <w:szCs w:val="18"/>
-          <w:lang w:val="en-US"/>
-        </w:rPr>
-        <w:t>_util_context;</w:t>
+        <w:t>context uvvm_util.uvvm_util_context;</w:t>
       </w:r>
     </w:p>
     <w:p>
@@ -2329,9 +2295,8 @@
           <w:szCs w:val="18"/>
           <w:lang w:val="en-US"/>
         </w:rPr>
-        <w:t>bitvis_vip_&lt;name</w:t>
-      </w:r>
-      <w:proofErr w:type="gramStart"/>
+        <w:t>bitvis_vip_&lt;name&gt;</w:t>
+      </w:r>
       <w:r>
         <w:rPr>
           <w:rFonts w:ascii="Courier New" w:hAnsi="Courier New" w:cs="Courier New"/>
@@ -2339,7 +2304,7 @@
           <w:szCs w:val="18"/>
           <w:lang w:val="en-US"/>
         </w:rPr>
-        <w:t>&gt;</w:t>
+        <w:t>.</w:t>
       </w:r>
       <w:r>
         <w:rPr>
@@ -2348,26 +2313,7 @@
           <w:szCs w:val="18"/>
           <w:lang w:val="en-US"/>
         </w:rPr>
-        <w:t>.</w:t>
-      </w:r>
-      <w:r>
-        <w:rPr>
-          <w:rFonts w:ascii="Courier New" w:hAnsi="Courier New" w:cs="Courier New"/>
-          <w:color w:val="333333"/>
-          <w:szCs w:val="18"/>
-          <w:lang w:val="en-US"/>
-        </w:rPr>
-        <w:t>vvc</w:t>
-      </w:r>
-      <w:proofErr w:type="gramEnd"/>
-      <w:r>
-        <w:rPr>
-          <w:rFonts w:ascii="Courier New" w:hAnsi="Courier New" w:cs="Courier New"/>
-          <w:color w:val="333333"/>
-          <w:szCs w:val="18"/>
-          <w:lang w:val="en-US"/>
-        </w:rPr>
-        <w:t>_context</w:t>
+        <w:t>vvc_context</w:t>
       </w:r>
       <w:r>
         <w:rPr>
@@ -2787,27 +2733,7 @@
                 <w:szCs w:val="15"/>
                 <w:lang w:val="nb-NO"/>
               </w:rPr>
-              <w:t>_ti_uvvm_</w:t>
-            </w:r>
-            <w:proofErr w:type="gramStart"/>
-            <w:r>
-              <w:rPr>
-                <w:rFonts w:ascii="Courier New" w:hAnsi="Courier New" w:cs="Courier New"/>
-                <w:sz w:val="15"/>
-                <w:szCs w:val="15"/>
-                <w:lang w:val="nb-NO"/>
-              </w:rPr>
-              <w:t>engine :</w:t>
-            </w:r>
-            <w:proofErr w:type="gramEnd"/>
-            <w:r>
-              <w:rPr>
-                <w:rFonts w:ascii="Courier New" w:hAnsi="Courier New" w:cs="Courier New"/>
-                <w:sz w:val="15"/>
-                <w:szCs w:val="15"/>
-                <w:lang w:val="nb-NO"/>
-              </w:rPr>
-              <w:t xml:space="preserve"> entity uvvm_vvc_framework.ti_uvvm_engine;</w:t>
+              <w:t>_ti_uvvm_engine : entity uvvm_vvc_framework.ti_uvvm_engine;</w:t>
             </w:r>
           </w:p>
           <w:p>
@@ -2857,33 +2783,15 @@
                 <w:b/>
                 <w:szCs w:val="16"/>
               </w:rPr>
-              <w:t>await_uvvm_</w:t>
-            </w:r>
-            <w:proofErr w:type="gramStart"/>
+              <w:t>await_uvvm_initialization</w:t>
+            </w:r>
             <w:r>
               <w:rPr>
                 <w:rFonts w:cs="Helvetica"/>
                 <w:b/>
                 <w:szCs w:val="16"/>
               </w:rPr>
-              <w:t>initialization</w:t>
-            </w:r>
-            <w:r>
-              <w:rPr>
-                <w:rFonts w:cs="Helvetica"/>
-                <w:b/>
-                <w:szCs w:val="16"/>
-              </w:rPr>
-              <w:t>(</w:t>
-            </w:r>
-            <w:proofErr w:type="gramEnd"/>
-            <w:r>
-              <w:rPr>
-                <w:rFonts w:cs="Helvetica"/>
-                <w:b/>
-                <w:szCs w:val="16"/>
-              </w:rPr>
-              <w:t>)</w:t>
+              <w:t>()</w:t>
             </w:r>
           </w:p>
         </w:tc>
@@ -2937,27 +2845,7 @@
                 <w:sz w:val="15"/>
                 <w:szCs w:val="15"/>
               </w:rPr>
-              <w:t>uvvm_</w:t>
-            </w:r>
-            <w:proofErr w:type="gramStart"/>
-            <w:r>
-              <w:rPr>
-                <w:rFonts w:cs="Helvetica"/>
-                <w:b/>
-                <w:sz w:val="15"/>
-                <w:szCs w:val="15"/>
-              </w:rPr>
-              <w:t>initialization(</w:t>
-            </w:r>
-            <w:proofErr w:type="gramEnd"/>
-            <w:r>
-              <w:rPr>
-                <w:rFonts w:cs="Helvetica"/>
-                <w:b/>
-                <w:sz w:val="15"/>
-                <w:szCs w:val="15"/>
-              </w:rPr>
-              <w:t>VOID)</w:t>
+              <w:t>uvvm_initialization(VOID)</w:t>
             </w:r>
             <w:r>
               <w:rPr>
@@ -3167,25 +3055,7 @@
                 <w:sz w:val="15"/>
                 <w:szCs w:val="15"/>
               </w:rPr>
-              <w:t>uvvm_</w:t>
-            </w:r>
-            <w:proofErr w:type="gramStart"/>
-            <w:r>
-              <w:rPr>
-                <w:rFonts w:ascii="Courier New" w:hAnsi="Courier New" w:cs="Courier New"/>
-                <w:sz w:val="15"/>
-                <w:szCs w:val="15"/>
-              </w:rPr>
-              <w:t>initialization(</w:t>
-            </w:r>
-            <w:proofErr w:type="gramEnd"/>
-            <w:r>
-              <w:rPr>
-                <w:rFonts w:ascii="Courier New" w:hAnsi="Courier New" w:cs="Courier New"/>
-                <w:sz w:val="15"/>
-                <w:szCs w:val="15"/>
-              </w:rPr>
-              <w:t>VOID);</w:t>
+              <w:t>uvvm_initialization(VOID);</w:t>
             </w:r>
           </w:p>
           <w:p>
@@ -3795,23 +3665,7 @@
                 <w:rFonts w:ascii="Courier New" w:hAnsi="Courier New" w:cs="Courier New"/>
                 <w:sz w:val="14"/>
               </w:rPr>
-              <w:t>await_any_</w:t>
-            </w:r>
-            <w:proofErr w:type="gramStart"/>
-            <w:r>
-              <w:rPr>
-                <w:rFonts w:ascii="Courier New" w:hAnsi="Courier New" w:cs="Courier New"/>
-                <w:sz w:val="14"/>
-              </w:rPr>
-              <w:t>completion(</w:t>
-            </w:r>
-            <w:proofErr w:type="gramEnd"/>
-            <w:r>
-              <w:rPr>
-                <w:rFonts w:ascii="Courier New" w:hAnsi="Courier New" w:cs="Courier New"/>
-                <w:sz w:val="14"/>
-              </w:rPr>
-              <w:t>).</w:t>
+              <w:t>await_any_completion().</w:t>
             </w:r>
             <w:r>
               <w:rPr>
@@ -3865,30 +3719,14 @@
                 <w:rFonts w:ascii="Courier New" w:hAnsi="Courier New" w:cs="Courier New"/>
                 <w:sz w:val="14"/>
               </w:rPr>
-              <w:t xml:space="preserve">         </w:t>
-            </w:r>
-            <w:proofErr w:type="gramStart"/>
+              <w:t xml:space="preserve">           </w:t>
+            </w:r>
             <w:r>
               <w:rPr>
                 <w:rFonts w:ascii="Courier New" w:hAnsi="Courier New" w:cs="Courier New"/>
                 <w:sz w:val="14"/>
               </w:rPr>
-              <w:t xml:space="preserve">  </w:t>
-            </w:r>
-            <w:r>
-              <w:rPr>
-                <w:rFonts w:ascii="Courier New" w:hAnsi="Courier New" w:cs="Courier New"/>
-                <w:sz w:val="14"/>
-              </w:rPr>
-              <w:t>:</w:t>
-            </w:r>
-            <w:proofErr w:type="gramEnd"/>
-            <w:r>
-              <w:rPr>
-                <w:rFonts w:ascii="Courier New" w:hAnsi="Courier New" w:cs="Courier New"/>
-                <w:sz w:val="14"/>
-              </w:rPr>
-              <w:t xml:space="preserve"> string  -- default “no await_any_completion() yet”</w:t>
+              <w:t>: string  -- default “no await_any_completion() yet”</w:t>
             </w:r>
           </w:p>
           <w:p>
@@ -3917,33 +3755,15 @@
                 <w:sz w:val="14"/>
                 <w:lang w:val="en-US"/>
               </w:rPr>
-              <w:t xml:space="preserve">         </w:t>
-            </w:r>
-            <w:proofErr w:type="gramStart"/>
+              <w:t xml:space="preserve">           </w:t>
+            </w:r>
             <w:r>
               <w:rPr>
                 <w:rFonts w:ascii="Courier New" w:hAnsi="Courier New" w:cs="Courier New"/>
                 <w:sz w:val="14"/>
                 <w:lang w:val="en-US"/>
               </w:rPr>
-              <w:t xml:space="preserve">  </w:t>
-            </w:r>
-            <w:r>
-              <w:rPr>
-                <w:rFonts w:ascii="Courier New" w:hAnsi="Courier New" w:cs="Courier New"/>
-                <w:sz w:val="14"/>
-                <w:lang w:val="en-US"/>
-              </w:rPr>
-              <w:t>:</w:t>
-            </w:r>
-            <w:proofErr w:type="gramEnd"/>
-            <w:r>
-              <w:rPr>
-                <w:rFonts w:ascii="Courier New" w:hAnsi="Courier New" w:cs="Courier New"/>
-                <w:sz w:val="14"/>
-                <w:lang w:val="en-US"/>
-              </w:rPr>
-              <w:t xml:space="preserve"> natural -- default 0</w:t>
+              <w:t>: natural -- default 0</w:t>
             </w:r>
           </w:p>
           <w:p>
@@ -3972,33 +3792,15 @@
                 <w:sz w:val="14"/>
                 <w:lang w:val="en-US"/>
               </w:rPr>
-              <w:t>_of_</w:t>
-            </w:r>
-            <w:proofErr w:type="gramStart"/>
+              <w:t>_of_completion</w:t>
+            </w:r>
             <w:r>
               <w:rPr>
                 <w:rFonts w:ascii="Courier New" w:hAnsi="Courier New" w:cs="Courier New"/>
                 <w:sz w:val="14"/>
                 <w:lang w:val="en-US"/>
               </w:rPr>
-              <w:t>completion</w:t>
-            </w:r>
-            <w:r>
-              <w:rPr>
-                <w:rFonts w:ascii="Courier New" w:hAnsi="Courier New" w:cs="Courier New"/>
-                <w:sz w:val="14"/>
-                <w:lang w:val="en-US"/>
-              </w:rPr>
-              <w:t xml:space="preserve"> :</w:t>
-            </w:r>
-            <w:proofErr w:type="gramEnd"/>
-            <w:r>
-              <w:rPr>
-                <w:rFonts w:ascii="Courier New" w:hAnsi="Courier New" w:cs="Courier New"/>
-                <w:sz w:val="14"/>
-                <w:lang w:val="en-US"/>
-              </w:rPr>
-              <w:t xml:space="preserve"> time </w:t>
+              <w:t xml:space="preserve"> : time </w:t>
             </w:r>
             <w:r>
               <w:rPr>
@@ -4184,23 +3986,7 @@
                 <w:rFonts w:ascii="Courier New" w:hAnsi="Courier New" w:cs="Courier New"/>
                 <w:sz w:val="14"/>
               </w:rPr>
-              <w:t xml:space="preserve">   shared_sbi_vvc_</w:t>
-            </w:r>
-            <w:proofErr w:type="gramStart"/>
-            <w:r>
-              <w:rPr>
-                <w:rFonts w:ascii="Courier New" w:hAnsi="Courier New" w:cs="Courier New"/>
-                <w:sz w:val="14"/>
-              </w:rPr>
-              <w:t>config(</w:t>
-            </w:r>
-            <w:proofErr w:type="gramEnd"/>
-            <w:r>
-              <w:rPr>
-                <w:rFonts w:ascii="Courier New" w:hAnsi="Courier New" w:cs="Courier New"/>
-                <w:sz w:val="14"/>
-              </w:rPr>
-              <w:t>1).inter_bfm_delay.delay_type := TIME_START2START;</w:t>
+              <w:t xml:space="preserve">   shared_sbi_vvc_config(1).inter_bfm_delay.delay_type := TIME_START2START;</w:t>
             </w:r>
           </w:p>
           <w:p>
@@ -4219,23 +4005,7 @@
                 <w:rFonts w:ascii="Courier New" w:hAnsi="Courier New" w:cs="Courier New"/>
                 <w:sz w:val="14"/>
               </w:rPr>
-              <w:t xml:space="preserve">   shared_uart_vvc_</w:t>
-            </w:r>
-            <w:proofErr w:type="gramStart"/>
-            <w:r>
-              <w:rPr>
-                <w:rFonts w:ascii="Courier New" w:hAnsi="Courier New" w:cs="Courier New"/>
-                <w:sz w:val="14"/>
-              </w:rPr>
-              <w:t>config(</w:t>
-            </w:r>
-            <w:proofErr w:type="gramEnd"/>
-            <w:r>
-              <w:rPr>
-                <w:rFonts w:ascii="Courier New" w:hAnsi="Courier New" w:cs="Courier New"/>
-                <w:sz w:val="14"/>
-              </w:rPr>
-              <w:t>RX,1).bfm_config.bit_time := C_BIT_TIME;</w:t>
+              <w:t xml:space="preserve">   shared_uart_vvc_config(RX,1).bfm_config.bit_time := C_BIT_TIME;</w:t>
             </w:r>
           </w:p>
           <w:p>
@@ -4330,23 +4100,7 @@
                 <w:rFonts w:ascii="Courier New" w:hAnsi="Courier New" w:cs="Courier New"/>
                 <w:sz w:val="14"/>
               </w:rPr>
-              <w:t xml:space="preserve">   v_num_pending_</w:t>
-            </w:r>
-            <w:proofErr w:type="gramStart"/>
-            <w:r>
-              <w:rPr>
-                <w:rFonts w:ascii="Courier New" w:hAnsi="Courier New" w:cs="Courier New"/>
-                <w:sz w:val="14"/>
-              </w:rPr>
-              <w:t>cmds :</w:t>
-            </w:r>
-            <w:proofErr w:type="gramEnd"/>
-            <w:r>
-              <w:rPr>
-                <w:rFonts w:ascii="Courier New" w:hAnsi="Courier New" w:cs="Courier New"/>
-                <w:sz w:val="14"/>
-              </w:rPr>
-              <w:t>= shared_sbi_vvc_status(1).pending_cmd_cnt;</w:t>
+              <w:t xml:space="preserve">   v_num_pending_cmds := shared_sbi_vvc_status(1).pending_cmd_cnt;</w:t>
             </w:r>
           </w:p>
           <w:p>
@@ -4365,37 +4119,21 @@
                 <w:rFonts w:ascii="Courier New" w:hAnsi="Courier New" w:cs="Courier New"/>
                 <w:sz w:val="14"/>
               </w:rPr>
-              <w:t xml:space="preserve">   v_current_cmd_</w:t>
-            </w:r>
-            <w:proofErr w:type="gramStart"/>
+              <w:t xml:space="preserve">   v_current_cmd_idx </w:t>
+            </w:r>
             <w:r>
               <w:rPr>
                 <w:rFonts w:ascii="Courier New" w:hAnsi="Courier New" w:cs="Courier New"/>
                 <w:sz w:val="14"/>
               </w:rPr>
-              <w:t xml:space="preserve">idx </w:t>
+              <w:t xml:space="preserve"> </w:t>
             </w:r>
             <w:r>
               <w:rPr>
                 <w:rFonts w:ascii="Courier New" w:hAnsi="Courier New" w:cs="Courier New"/>
                 <w:sz w:val="14"/>
               </w:rPr>
-              <w:t xml:space="preserve"> </w:t>
-            </w:r>
-            <w:r>
-              <w:rPr>
-                <w:rFonts w:ascii="Courier New" w:hAnsi="Courier New" w:cs="Courier New"/>
-                <w:sz w:val="14"/>
-              </w:rPr>
-              <w:t>:</w:t>
-            </w:r>
-            <w:proofErr w:type="gramEnd"/>
-            <w:r>
-              <w:rPr>
-                <w:rFonts w:ascii="Courier New" w:hAnsi="Courier New" w:cs="Courier New"/>
-                <w:sz w:val="14"/>
-              </w:rPr>
-              <w:t>= shared_uart_vvc_status(TX,2).current_cmd_idx;</w:t>
+              <w:t>:= shared_uart_vvc_status(TX,2).current_cmd_idx;</w:t>
             </w:r>
           </w:p>
           <w:p>
@@ -4435,23 +4173,7 @@
                 <w:rFonts w:ascii="Courier New" w:hAnsi="Courier New" w:cs="Courier New"/>
                 <w:sz w:val="14"/>
               </w:rPr>
-              <w:t>previous_cmd_</w:t>
-            </w:r>
-            <w:proofErr w:type="gramStart"/>
-            <w:r>
-              <w:rPr>
-                <w:rFonts w:ascii="Courier New" w:hAnsi="Courier New" w:cs="Courier New"/>
-                <w:sz w:val="14"/>
-              </w:rPr>
-              <w:t>idx :</w:t>
-            </w:r>
-            <w:proofErr w:type="gramEnd"/>
-            <w:r>
-              <w:rPr>
-                <w:rFonts w:ascii="Courier New" w:hAnsi="Courier New" w:cs="Courier New"/>
-                <w:sz w:val="14"/>
-              </w:rPr>
-              <w:t>= shared_uart_vvc_status(TX,2).previous_cmd_idx;</w:t>
+              <w:t>previous_cmd_idx := shared_uart_vvc_status(TX,2).previous_cmd_idx;</w:t>
             </w:r>
           </w:p>
           <w:p>
@@ -4833,30 +4555,14 @@
                 <w:rFonts w:ascii="Courier New" w:hAnsi="Courier New" w:cs="Courier New"/>
                 <w:sz w:val="14"/>
               </w:rPr>
-              <w:t xml:space="preserve">       </w:t>
-            </w:r>
-            <w:proofErr w:type="gramStart"/>
+              <w:t xml:space="preserve">         </w:t>
+            </w:r>
             <w:r>
               <w:rPr>
                 <w:rFonts w:ascii="Courier New" w:hAnsi="Courier New" w:cs="Courier New"/>
                 <w:sz w:val="14"/>
               </w:rPr>
-              <w:t xml:space="preserve">  </w:t>
-            </w:r>
-            <w:r>
-              <w:rPr>
-                <w:rFonts w:ascii="Courier New" w:hAnsi="Courier New" w:cs="Courier New"/>
-                <w:sz w:val="14"/>
-              </w:rPr>
-              <w:t>:</w:t>
-            </w:r>
-            <w:proofErr w:type="gramEnd"/>
-            <w:r>
-              <w:rPr>
-                <w:rFonts w:ascii="Courier New" w:hAnsi="Courier New" w:cs="Courier New"/>
-                <w:sz w:val="14"/>
-              </w:rPr>
-              <w:t xml:space="preserve"> t_operation; -- default NO_OPERATION</w:t>
+              <w:t>: t_operation; -- default NO_OPERATION</w:t>
             </w:r>
           </w:p>
           <w:p>
@@ -4893,33 +4599,15 @@
                 <w:sz w:val="14"/>
                 <w:lang w:val="en-US"/>
               </w:rPr>
-              <w:t xml:space="preserve">       </w:t>
-            </w:r>
-            <w:proofErr w:type="gramStart"/>
+              <w:t xml:space="preserve">         </w:t>
+            </w:r>
             <w:r>
               <w:rPr>
                 <w:rFonts w:ascii="Courier New" w:hAnsi="Courier New" w:cs="Courier New"/>
                 <w:sz w:val="14"/>
                 <w:lang w:val="en-US"/>
               </w:rPr>
-              <w:t xml:space="preserve">  </w:t>
-            </w:r>
-            <w:r>
-              <w:rPr>
-                <w:rFonts w:ascii="Courier New" w:hAnsi="Courier New" w:cs="Courier New"/>
-                <w:sz w:val="14"/>
-                <w:lang w:val="en-US"/>
-              </w:rPr>
-              <w:t>:</w:t>
-            </w:r>
-            <w:proofErr w:type="gramEnd"/>
-            <w:r>
-              <w:rPr>
-                <w:rFonts w:ascii="Courier New" w:hAnsi="Courier New" w:cs="Courier New"/>
-                <w:sz w:val="14"/>
-                <w:lang w:val="en-US"/>
-              </w:rPr>
-              <w:t xml:space="preserve"> std_logic_vector(C_VVC_CMD_DATA_MAX_LENGTH-1 downto 0); -- default 0x0</w:t>
+              <w:t>: std_logic_vector(C_VVC_CMD_DATA_MAX_LENGTH-1 downto 0); -- default 0x0</w:t>
             </w:r>
           </w:p>
           <w:p>
@@ -4948,25 +4636,7 @@
                 <w:sz w:val="14"/>
                 <w:lang w:val="sv-SE"/>
               </w:rPr>
-              <w:t xml:space="preserve">vvc_meta         </w:t>
-            </w:r>
-            <w:proofErr w:type="gramStart"/>
-            <w:r>
-              <w:rPr>
-                <w:rFonts w:ascii="Courier New" w:hAnsi="Courier New" w:cs="Courier New"/>
-                <w:sz w:val="14"/>
-                <w:lang w:val="sv-SE"/>
-              </w:rPr>
-              <w:t xml:space="preserve">  :</w:t>
-            </w:r>
-            <w:proofErr w:type="gramEnd"/>
-            <w:r>
-              <w:rPr>
-                <w:rFonts w:ascii="Courier New" w:hAnsi="Courier New" w:cs="Courier New"/>
-                <w:sz w:val="14"/>
-                <w:lang w:val="sv-SE"/>
-              </w:rPr>
-              <w:t xml:space="preserve"> t_vvc_meta; –- default C_VVC_META_DEFAFULT</w:t>
+              <w:t>vvc_meta           : t_vvc_meta; –- default C_VVC_META_DEFAFULT</w:t>
             </w:r>
           </w:p>
           <w:p>
@@ -4995,25 +4665,7 @@
                 <w:sz w:val="14"/>
                 <w:lang w:val="en-US"/>
               </w:rPr>
-              <w:t>transaction_</w:t>
-            </w:r>
-            <w:proofErr w:type="gramStart"/>
-            <w:r>
-              <w:rPr>
-                <w:rFonts w:ascii="Courier New" w:hAnsi="Courier New" w:cs="Courier New"/>
-                <w:sz w:val="14"/>
-                <w:lang w:val="en-US"/>
-              </w:rPr>
-              <w:t>status :</w:t>
-            </w:r>
-            <w:proofErr w:type="gramEnd"/>
-            <w:r>
-              <w:rPr>
-                <w:rFonts w:ascii="Courier New" w:hAnsi="Courier New" w:cs="Courier New"/>
-                <w:sz w:val="14"/>
-                <w:lang w:val="en-US"/>
-              </w:rPr>
-              <w:t xml:space="preserve"> t_transaction_stat</w:t>
+              <w:t>transaction_status : t_transaction_stat</w:t>
             </w:r>
             <w:r>
               <w:rPr>
@@ -5677,25 +5329,7 @@
           <w:iCs/>
           <w:szCs w:val="18"/>
         </w:rPr>
-        <w:t>await_</w:t>
-      </w:r>
-      <w:proofErr w:type="gramStart"/>
-      <w:r>
-        <w:rPr>
-          <w:rFonts w:ascii="Courier New" w:hAnsi="Courier New" w:cs="Courier New"/>
-          <w:iCs/>
-          <w:szCs w:val="18"/>
-        </w:rPr>
-        <w:t>completion(</w:t>
-      </w:r>
-      <w:proofErr w:type="gramEnd"/>
-      <w:r>
-        <w:rPr>
-          <w:rFonts w:ascii="Courier New" w:hAnsi="Courier New" w:cs="Courier New"/>
-          <w:iCs/>
-          <w:szCs w:val="18"/>
-        </w:rPr>
-        <w:t>)</w:t>
+        <w:t>await_completion()</w:t>
       </w:r>
       <w:r>
         <w:rPr>
@@ -6078,16 +5712,16 @@
       <w:pPr>
         <w:pStyle w:val="Overskrift1"/>
       </w:pPr>
-      <w:bookmarkStart w:id="14" w:name="_Ref19280432"/>
-      <w:bookmarkStart w:id="15" w:name="_Ref19280682"/>
-      <w:bookmarkStart w:id="16" w:name="_Ref19280684"/>
-      <w:bookmarkStart w:id="17" w:name="_Ref19281075"/>
-      <w:bookmarkStart w:id="18" w:name="_Toc36743306"/>
+      <w:bookmarkStart w:id="14" w:name="_Toc36743306"/>
+      <w:bookmarkStart w:id="15" w:name="_Ref19280432"/>
+      <w:bookmarkStart w:id="16" w:name="_Ref19280682"/>
+      <w:bookmarkStart w:id="17" w:name="_Ref19280684"/>
+      <w:bookmarkStart w:id="18" w:name="_Ref19281075"/>
       <w:r>
         <w:lastRenderedPageBreak/>
         <w:t>Activity Watchdog</w:t>
       </w:r>
-      <w:bookmarkEnd w:id="18"/>
+      <w:bookmarkEnd w:id="14"/>
     </w:p>
     <w:p>
       <w:r>
@@ -6298,15 +5932,7 @@
         <w:t>his</w:t>
       </w:r>
       <w:r>
-        <w:t xml:space="preserve"> VVC will have to be included in the number of expected VVCs registered in the activity watchdog </w:t>
-      </w:r>
-      <w:proofErr w:type="gramStart"/>
-      <w:r>
-        <w:t>register, but</w:t>
-      </w:r>
-      <w:proofErr w:type="gramEnd"/>
-      <w:r>
-        <w:t xml:space="preserve"> will not have any effect on the activity watchdog timeout counter.</w:t>
+        <w:t xml:space="preserve"> VVC will have to be included in the number of expected VVCs registered in the activity watchdog register, but will not have any effect on the activity watchdog timeout counter.</w:t>
       </w:r>
       <w:r>
         <w:t xml:space="preserve"> </w:t>
@@ -6952,16 +6578,8 @@
         <w:rPr>
           <w:lang w:val="en-US" w:eastAsia="nb-NO"/>
         </w:rPr>
-        <w:t>activity_</w:t>
-      </w:r>
-      <w:proofErr w:type="gramStart"/>
-      <w:r>
-        <w:rPr>
-          <w:lang w:val="en-US" w:eastAsia="nb-NO"/>
-        </w:rPr>
-        <w:t>watchdog(</w:t>
-      </w:r>
-      <w:proofErr w:type="gramEnd"/>
+        <w:t>activity_watchdog(</w:t>
+      </w:r>
       <w:r>
         <w:rPr>
           <w:lang w:val="en-US" w:eastAsia="nb-NO"/>
@@ -7049,10 +6667,10 @@
         <w:t xml:space="preserve"> – From VVCs and/or Monitors</w:t>
       </w:r>
       <w:bookmarkEnd w:id="13"/>
-      <w:bookmarkEnd w:id="14"/>
       <w:bookmarkEnd w:id="15"/>
       <w:bookmarkEnd w:id="16"/>
       <w:bookmarkEnd w:id="17"/>
+      <w:bookmarkEnd w:id="18"/>
       <w:bookmarkEnd w:id="19"/>
       <w:bookmarkEnd w:id="20"/>
       <w:bookmarkEnd w:id="21"/>
@@ -7121,15 +6739,7 @@
         <w:t>could typically be</w:t>
       </w:r>
       <w:r>
-        <w:t xml:space="preserve"> provided from a dedicated interface </w:t>
-      </w:r>
-      <w:proofErr w:type="gramStart"/>
-      <w:r>
-        <w:t>monitor, but</w:t>
-      </w:r>
-      <w:proofErr w:type="gramEnd"/>
-      <w:r>
-        <w:t xml:space="preserve"> making such a dedicated monitor is sometimes quite time consuming and often not really needed. For that reason</w:t>
+        <w:t xml:space="preserve"> provided from a dedicated interface monitor, but making such a dedicated monitor is sometimes quite time consuming and often not really needed. For that reason</w:t>
       </w:r>
       <w:r>
         <w:t>,</w:t>
@@ -7237,11 +6847,9 @@
       <w:r>
         <w:t xml:space="preserve">ould be to have the test sequencer also telling the receiving UART BFM or VVC exactly what to expect. This is a straightforward </w:t>
       </w:r>
-      <w:proofErr w:type="gramStart"/>
       <w:r>
         <w:t>approach, but</w:t>
       </w:r>
-      <w:proofErr w:type="gramEnd"/>
       <w:r>
         <w:t xml:space="preserve"> require</w:t>
       </w:r>
@@ -7419,13 +7027,8 @@
       <w:r>
         <w:t xml:space="preserve">actual </w:t>
       </w:r>
-      <w:proofErr w:type="gramStart"/>
-      <w:r>
-        <w:t>transactions, but</w:t>
-      </w:r>
-      <w:proofErr w:type="gramEnd"/>
-      <w:r>
-        <w:t xml:space="preserve"> distributing this task to the VVC or monitor makes the testbench far more structured and significantly improves overview, maintenance, extensibility and reuse</w:t>
+      <w:r>
+        <w:t>transactions, but distributing this task to the VVC or monitor makes the testbench far more structured and significantly improves overview, maintenance, extensibility and reuse</w:t>
       </w:r>
       <w:r>
         <w:t xml:space="preserve"> – at least for anything above medium simple verification challenges.</w:t>
@@ -7928,15 +7531,7 @@
         <w:t xml:space="preserve"> </w:t>
       </w:r>
       <w:r>
-        <w:t xml:space="preserve">is not a transaction type in </w:t>
-      </w:r>
-      <w:proofErr w:type="gramStart"/>
-      <w:r>
-        <w:t>itself, but</w:t>
-      </w:r>
-      <w:proofErr w:type="gramEnd"/>
-      <w:r>
-        <w:t xml:space="preserve"> </w:t>
+        <w:t xml:space="preserve">is not a transaction type in itself, but </w:t>
       </w:r>
       <w:r>
         <w:t xml:space="preserve">is the lowest level of complete </w:t>
@@ -8007,15 +7602,7 @@
         <w:t xml:space="preserve">A compound transaction involves calling multiple base transactions. </w:t>
       </w:r>
       <w:r>
-        <w:t>E.g. SBI_Poll_</w:t>
-      </w:r>
-      <w:proofErr w:type="gramStart"/>
-      <w:r>
-        <w:t>Until(</w:t>
-      </w:r>
-      <w:proofErr w:type="gramEnd"/>
-      <w:r>
-        <w:t>)</w:t>
+        <w:t>E.g. SBI_Poll_Until()</w:t>
       </w:r>
       <w:r>
         <w:t xml:space="preserve">  or a UART transmit of N consecutive bytes.</w:t>
@@ -8513,23 +8100,7 @@
                 <w:sz w:val="14"/>
               </w:rPr>
               <w:br/>
-              <w:t>E.g. for UART: Single field ‘data</w:t>
-            </w:r>
-            <w:proofErr w:type="gramStart"/>
-            <w:r>
-              <w:rPr>
-                <w:rFonts w:ascii="Verdana" w:hAnsi="Verdana" w:cs="Courier New"/>
-                <w:sz w:val="14"/>
-              </w:rPr>
-              <w:t xml:space="preserve">’;   </w:t>
-            </w:r>
-            <w:proofErr w:type="gramEnd"/>
-            <w:r>
-              <w:rPr>
-                <w:rFonts w:ascii="Verdana" w:hAnsi="Verdana" w:cs="Courier New"/>
-                <w:sz w:val="14"/>
-              </w:rPr>
-              <w:t>for SBI: field 1: ‘addr’, field 2: ‘data’;   for Ethernet: Most ethernet fields as separate fields here – or a better solution include as a complete sub-record</w:t>
+              <w:t>E.g. for UART: Single field ‘data’;   for SBI: field 1: ‘addr’, field 2: ‘data’;   for Ethernet: Most ethernet fields as separate fields here – or a better solution include as a complete sub-record</w:t>
             </w:r>
           </w:p>
         </w:tc>
@@ -8699,25 +8270,7 @@
                 <w:sz w:val="14"/>
                 <w:lang w:val="en-US"/>
               </w:rPr>
-              <w:t xml:space="preserve"> Other than </w:t>
-            </w:r>
-            <w:proofErr w:type="gramStart"/>
-            <w:r>
-              <w:rPr>
-                <w:rFonts w:ascii="Verdana" w:hAnsi="Verdana" w:cs="Courier New"/>
-                <w:sz w:val="14"/>
-                <w:lang w:val="en-US"/>
-              </w:rPr>
-              <w:t>that</w:t>
-            </w:r>
-            <w:proofErr w:type="gramEnd"/>
-            <w:r>
-              <w:rPr>
-                <w:rFonts w:ascii="Verdana" w:hAnsi="Verdana" w:cs="Courier New"/>
-                <w:sz w:val="14"/>
-                <w:lang w:val="en-US"/>
-              </w:rPr>
-              <w:t xml:space="preserve"> it will show </w:t>
+              <w:t xml:space="preserve"> Other than that it will show </w:t>
             </w:r>
             <w:r>
               <w:rPr>
@@ -8990,25 +8543,7 @@
                 <w:sz w:val="14"/>
                 <w:lang w:val="en-US"/>
               </w:rPr>
-              <w:t xml:space="preserve">.  </w:t>
-            </w:r>
-            <w:proofErr w:type="gramStart"/>
-            <w:r>
-              <w:rPr>
-                <w:rFonts w:ascii="Verdana" w:hAnsi="Verdana" w:cs="Courier New"/>
-                <w:sz w:val="14"/>
-                <w:lang w:val="en-US"/>
-              </w:rPr>
-              <w:t>Typically</w:t>
-            </w:r>
-            <w:proofErr w:type="gramEnd"/>
-            <w:r>
-              <w:rPr>
-                <w:rFonts w:ascii="Verdana" w:hAnsi="Verdana" w:cs="Courier New"/>
-                <w:sz w:val="14"/>
-                <w:lang w:val="en-US"/>
-              </w:rPr>
-              <w:t xml:space="preserve"> parity or stop-bit error in a</w:t>
+              <w:t>.  Typically parity or stop-bit error in a</w:t>
             </w:r>
             <w:r>
               <w:rPr>
@@ -10026,15 +9561,7 @@
         <w:t>changing to ‘</w:t>
       </w:r>
       <w:r>
-        <w:t>INACTIVE’ and then sample &lt;signal</w:t>
-      </w:r>
-      <w:proofErr w:type="gramStart"/>
-      <w:r>
-        <w:t>&gt;‘</w:t>
-      </w:r>
-      <w:proofErr w:type="gramEnd"/>
-      <w:r>
-        <w:t xml:space="preserve">last_value </w:t>
+        <w:t xml:space="preserve">INACTIVE’ and then sample &lt;signal&gt;‘last_value </w:t>
       </w:r>
     </w:p>
     <w:p>
@@ -10885,18 +10412,10 @@
     </w:p>
     <w:p>
       <w:r>
-        <w:t xml:space="preserve">-  </w:t>
-      </w:r>
-      <w:proofErr w:type="gramStart"/>
-      <w:r>
-        <w:t xml:space="preserve">Monitor  </w:t>
-      </w:r>
-      <w:r>
-        <w:t>trigger</w:t>
-      </w:r>
-      <w:proofErr w:type="gramEnd"/>
-      <w:r>
-        <w:t xml:space="preserve"> </w:t>
+        <w:t xml:space="preserve">-  Monitor  </w:t>
+      </w:r>
+      <w:r>
+        <w:t xml:space="preserve">trigger </w:t>
       </w:r>
       <w:r>
         <w:t>signal : global_&lt;protocol-name&gt;_monitor_transaction</w:t>
@@ -10913,15 +10432,7 @@
     </w:p>
     <w:p>
       <w:r>
-        <w:t xml:space="preserve">-  Monitor shared </w:t>
-      </w:r>
-      <w:proofErr w:type="gramStart"/>
-      <w:r>
-        <w:t>variable :</w:t>
-      </w:r>
-      <w:proofErr w:type="gramEnd"/>
-      <w:r>
-        <w:t xml:space="preserve"> shared_&lt;protocol-name&gt;_monitor_transaction_info, e.g. shared_uart_monitor_transaction_info</w:t>
+        <w:t>-  Monitor shared variable : shared_&lt;protocol-name&gt;_monitor_transaction_info, e.g. shared_uart_monitor_transaction_info</w:t>
       </w:r>
     </w:p>
     <w:p>
@@ -10964,15 +10475,7 @@
     </w:p>
     <w:p>
       <w:r>
-        <w:t xml:space="preserve">-  VVC shared </w:t>
-      </w:r>
-      <w:proofErr w:type="gramStart"/>
-      <w:r>
-        <w:t>variable :</w:t>
-      </w:r>
-      <w:proofErr w:type="gramEnd"/>
-      <w:r>
-        <w:t xml:space="preserve"> shared_&lt;protocol-name&gt;_vvc_transaction_info, e.g, shared_uart_vvc_transaction_info. </w:t>
+        <w:t xml:space="preserve">-  VVC shared variable : shared_&lt;protocol-name&gt;_vvc_transaction_info, e.g, shared_uart_vvc_transaction_info. </w:t>
       </w:r>
       <w:r>
         <w:t xml:space="preserve">The VVC is </w:t>
@@ -13543,18 +13046,10 @@
         <w:t xml:space="preserve"> are not applicable for VVC</w:t>
       </w:r>
       <w:r>
-        <w:t xml:space="preserve"> Transaction Info </w:t>
-      </w:r>
-      <w:proofErr w:type="gramStart"/>
-      <w:r>
-        <w:t>record</w:t>
-      </w:r>
-      <w:r>
-        <w:t>s, but</w:t>
-      </w:r>
-      <w:proofErr w:type="gramEnd"/>
-      <w:r>
-        <w:t xml:space="preserve"> will be used for Monitor </w:t>
+        <w:t xml:space="preserve"> Transaction Info record</w:t>
+      </w:r>
+      <w:r>
+        <w:t xml:space="preserve">s, but will be used for Monitor </w:t>
       </w:r>
       <w:r>
         <w:t>Transaction Info record</w:t>
@@ -13670,7 +13165,6 @@
       <w:r>
         <w:t xml:space="preserve">will consist of similar record fields as </w:t>
       </w:r>
-      <w:proofErr w:type="gramStart"/>
       <w:r>
         <w:rPr>
           <w:b/>
@@ -13681,11 +13175,7 @@
         <w:t>bt</w:t>
       </w:r>
       <w:r>
-        <w:t>, and</w:t>
-      </w:r>
-      <w:proofErr w:type="gramEnd"/>
-      <w:r>
-        <w:t xml:space="preserve"> might not always be necessary. This applies to record entry </w:t>
+        <w:t xml:space="preserve">, and might not always be necessary. This applies to record entry </w:t>
       </w:r>
       <w:r>
         <w:rPr>
@@ -14408,18 +13898,10 @@
                                 <w:t>p_</w:t>
                               </w:r>
                               <w:r>
-                                <w:t>vvc_sb_</w:t>
-                              </w:r>
-                              <w:proofErr w:type="gramStart"/>
-                              <w:r>
-                                <w:t>support</w:t>
+                                <w:t>vvc_sb_support</w:t>
                               </w:r>
                               <w:r>
-                                <w:t xml:space="preserve"> :</w:t>
-                              </w:r>
-                              <w:proofErr w:type="gramEnd"/>
-                              <w:r>
-                                <w:t xml:space="preserve"> process</w:t>
+                                <w:t xml:space="preserve"> : process</w:t>
                               </w:r>
                             </w:p>
                             <w:p>
@@ -14435,15 +13917,7 @@
                                 <w:pStyle w:val="Code"/>
                               </w:pPr>
                               <w:r>
-                                <w:t xml:space="preserve">  alias sbi_trigger        </w:t>
-                              </w:r>
-                              <w:proofErr w:type="gramStart"/>
-                              <w:r>
-                                <w:t xml:space="preserve">  :</w:t>
-                              </w:r>
-                              <w:proofErr w:type="gramEnd"/>
-                              <w:r>
-                                <w:t xml:space="preserve"> std_logic is global_sbi_vvc_transaction_info(C_SBI_VVC_1);</w:t>
+                                <w:t xml:space="preserve">  alias sbi_trigger          : std_logic is global_sbi_vvc_transaction_info(C_SBI_VVC_1);</w:t>
                               </w:r>
                             </w:p>
                             <w:p>
@@ -14451,15 +13925,7 @@
                                 <w:pStyle w:val="Code"/>
                               </w:pPr>
                               <w:r>
-                                <w:t xml:space="preserve">  alias sbi_transaction_</w:t>
-                              </w:r>
-                              <w:proofErr w:type="gramStart"/>
-                              <w:r>
-                                <w:t>info :</w:t>
-                              </w:r>
-                              <w:proofErr w:type="gramEnd"/>
-                              <w:r>
-                                <w:t xml:space="preserve"> bitvis_vip_sbi.transaction_pkg.t_base_transaction is shared_sbi_vvc_transaction_info(C_SBI_VVC_1).bt;</w:t>
+                                <w:t xml:space="preserve">  alias sbi_transaction_info : bitvis_vip_sbi.transaction_pkg.t_base_transaction is shared_sbi_vvc_transaction_info(C_SBI_VVC_1).bt;</w:t>
                               </w:r>
                             </w:p>
                             <w:p>
@@ -14467,15 +13933,7 @@
                                 <w:pStyle w:val="Code"/>
                               </w:pPr>
                               <w:r>
-                                <w:t xml:space="preserve">  alias uart_rx_trigger    </w:t>
-                              </w:r>
-                              <w:proofErr w:type="gramStart"/>
-                              <w:r>
-                                <w:t xml:space="preserve">  :</w:t>
-                              </w:r>
-                              <w:proofErr w:type="gramEnd"/>
-                              <w:r>
-                                <w:t xml:space="preserve"> std_logic is global_uart_vvc_transaction_info(RX, C_UART_VVC_1);</w:t>
+                                <w:t xml:space="preserve">  alias uart_rx_trigger      : std_logic is global_uart_vvc_transaction_info(RX, C_UART_VVC_1);</w:t>
                               </w:r>
                             </w:p>
                             <w:p>
@@ -14483,15 +13941,7 @@
                                 <w:pStyle w:val="Code"/>
                               </w:pPr>
                               <w:r>
-                                <w:t xml:space="preserve">  alias uart_rx_info       </w:t>
-                              </w:r>
-                              <w:proofErr w:type="gramStart"/>
-                              <w:r>
-                                <w:t xml:space="preserve">  :</w:t>
-                              </w:r>
-                              <w:proofErr w:type="gramEnd"/>
-                              <w:r>
-                                <w:t xml:space="preserve"> bitvis_vip_uart.transaction_pkg.t_base_transaction is shared_uart_vvc_transaction(RX, C_UART_VVC_1).bt;</w:t>
+                                <w:t xml:space="preserve">  alias uart_rx_info         : bitvis_vip_uart.transaction_pkg.t_base_transaction is shared_uart_vvc_transaction(RX, C_UART_VVC_1).bt;</w:t>
                               </w:r>
                             </w:p>
                             <w:p>
@@ -14507,15 +13957,7 @@
                                 <w:pStyle w:val="Code"/>
                               </w:pPr>
                               <w:r>
-                                <w:t xml:space="preserve">  variable v_sb_element    </w:t>
-                              </w:r>
-                              <w:proofErr w:type="gramStart"/>
-                              <w:r>
-                                <w:t xml:space="preserve">  :</w:t>
-                              </w:r>
-                              <w:proofErr w:type="gramEnd"/>
-                              <w:r>
-                                <w:t xml:space="preserve"> std_logic_vector(C_DATA_WIDTH-1 downto 0);</w:t>
+                                <w:t xml:space="preserve">  variable v_sb_element      : std_logic_vector(C_DATA_WIDTH-1 downto 0);</w:t>
                               </w:r>
                             </w:p>
                             <w:p>
@@ -14581,15 +14023,7 @@
                                 <w:pStyle w:val="Code"/>
                               </w:pPr>
                               <w:r>
-                                <w:t xml:space="preserve">      case sbi_transaction_</w:t>
-                              </w:r>
-                              <w:proofErr w:type="gramStart"/>
-                              <w:r>
-                                <w:t>info.operation</w:t>
-                              </w:r>
-                              <w:proofErr w:type="gramEnd"/>
-                              <w:r>
-                                <w:t xml:space="preserve"> is</w:t>
+                                <w:t xml:space="preserve">      case sbi_transaction_info.operation is</w:t>
                               </w:r>
                             </w:p>
                             <w:p>
@@ -14605,15 +14039,7 @@
                                 <w:pStyle w:val="Code"/>
                               </w:pPr>
                               <w:r>
-                                <w:t xml:space="preserve">          v_sb_</w:t>
-                              </w:r>
-                              <w:proofErr w:type="gramStart"/>
-                              <w:r>
-                                <w:t>element :</w:t>
-                              </w:r>
-                              <w:proofErr w:type="gramEnd"/>
-                              <w:r>
-                                <w:t>= sbi_transaction_info.data(C_DATA_WIDTH-1 downto 0);</w:t>
+                                <w:t xml:space="preserve">          v_sb_element := sbi_transaction_info.data(C_DATA_WIDTH-1 downto 0);</w:t>
                               </w:r>
                             </w:p>
                             <w:p>
@@ -14621,15 +14047,7 @@
                                 <w:pStyle w:val="Code"/>
                               </w:pPr>
                               <w:r>
-                                <w:t xml:space="preserve">          SBI_VVC_</w:t>
-                              </w:r>
-                              <w:proofErr w:type="gramStart"/>
-                              <w:r>
-                                <w:t>SB.check</w:t>
-                              </w:r>
-                              <w:proofErr w:type="gramEnd"/>
-                              <w:r>
-                                <w:t>_received(C_SBI_VVC_1, v_sb_element);</w:t>
+                                <w:t xml:space="preserve">          SBI_VVC_SB.check_received(C_SBI_VVC_1, v_sb_element);</w:t>
                               </w:r>
                             </w:p>
                             <w:p>
@@ -14658,15 +14076,7 @@
                                 <w:pStyle w:val="Code"/>
                               </w:pPr>
                               <w:r>
-                                <w:t xml:space="preserve">      case uart_rx_</w:t>
-                              </w:r>
-                              <w:proofErr w:type="gramStart"/>
-                              <w:r>
-                                <w:t>info.operation</w:t>
-                              </w:r>
-                              <w:proofErr w:type="gramEnd"/>
-                              <w:r>
-                                <w:t xml:space="preserve"> is</w:t>
+                                <w:t xml:space="preserve">      case uart_rx_info.operation is</w:t>
                               </w:r>
                             </w:p>
                             <w:p>
@@ -14682,15 +14092,7 @@
                                 <w:pStyle w:val="Code"/>
                               </w:pPr>
                               <w:r>
-                                <w:t xml:space="preserve">          v_sb_</w:t>
-                              </w:r>
-                              <w:proofErr w:type="gramStart"/>
-                              <w:r>
-                                <w:t>element :</w:t>
-                              </w:r>
-                              <w:proofErr w:type="gramEnd"/>
-                              <w:r>
-                                <w:t>= uart_rx_info.data(C_DATA_WIDTH-1 downto 0);</w:t>
+                                <w:t xml:space="preserve">          v_sb_element := uart_rx_info.data(C_DATA_WIDTH-1 downto 0);</w:t>
                               </w:r>
                             </w:p>
                             <w:p>
@@ -14698,15 +14100,7 @@
                                 <w:pStyle w:val="Code"/>
                               </w:pPr>
                               <w:r>
-                                <w:t xml:space="preserve">          UART_VVC_</w:t>
-                              </w:r>
-                              <w:proofErr w:type="gramStart"/>
-                              <w:r>
-                                <w:t>SB.check</w:t>
-                              </w:r>
-                              <w:proofErr w:type="gramEnd"/>
-                              <w:r>
-                                <w:t>_received(C_UART_VVC_1, v_sb_element);</w:t>
+                                <w:t xml:space="preserve">          UART_VVC_SB.check_received(C_UART_VVC_1, v_sb_element);</w:t>
                               </w:r>
                             </w:p>
                             <w:p>
@@ -14856,18 +14250,10 @@
                           <w:t>p_</w:t>
                         </w:r>
                         <w:r>
-                          <w:t>vvc_sb_</w:t>
-                        </w:r>
-                        <w:proofErr w:type="gramStart"/>
-                        <w:r>
-                          <w:t>support</w:t>
+                          <w:t>vvc_sb_support</w:t>
                         </w:r>
                         <w:r>
-                          <w:t xml:space="preserve"> :</w:t>
-                        </w:r>
-                        <w:proofErr w:type="gramEnd"/>
-                        <w:r>
-                          <w:t xml:space="preserve"> process</w:t>
+                          <w:t xml:space="preserve"> : process</w:t>
                         </w:r>
                       </w:p>
                       <w:p>
@@ -14883,15 +14269,7 @@
                           <w:pStyle w:val="Code"/>
                         </w:pPr>
                         <w:r>
-                          <w:t xml:space="preserve">  alias sbi_trigger        </w:t>
-                        </w:r>
-                        <w:proofErr w:type="gramStart"/>
-                        <w:r>
-                          <w:t xml:space="preserve">  :</w:t>
-                        </w:r>
-                        <w:proofErr w:type="gramEnd"/>
-                        <w:r>
-                          <w:t xml:space="preserve"> std_logic is global_sbi_vvc_transaction_info(C_SBI_VVC_1);</w:t>
+                          <w:t xml:space="preserve">  alias sbi_trigger          : std_logic is global_sbi_vvc_transaction_info(C_SBI_VVC_1);</w:t>
                         </w:r>
                       </w:p>
                       <w:p>
@@ -14899,15 +14277,7 @@
                           <w:pStyle w:val="Code"/>
                         </w:pPr>
                         <w:r>
-                          <w:t xml:space="preserve">  alias sbi_transaction_</w:t>
-                        </w:r>
-                        <w:proofErr w:type="gramStart"/>
-                        <w:r>
-                          <w:t>info :</w:t>
-                        </w:r>
-                        <w:proofErr w:type="gramEnd"/>
-                        <w:r>
-                          <w:t xml:space="preserve"> bitvis_vip_sbi.transaction_pkg.t_base_transaction is shared_sbi_vvc_transaction_info(C_SBI_VVC_1).bt;</w:t>
+                          <w:t xml:space="preserve">  alias sbi_transaction_info : bitvis_vip_sbi.transaction_pkg.t_base_transaction is shared_sbi_vvc_transaction_info(C_SBI_VVC_1).bt;</w:t>
                         </w:r>
                       </w:p>
                       <w:p>
@@ -14915,15 +14285,7 @@
                           <w:pStyle w:val="Code"/>
                         </w:pPr>
                         <w:r>
-                          <w:t xml:space="preserve">  alias uart_rx_trigger    </w:t>
-                        </w:r>
-                        <w:proofErr w:type="gramStart"/>
-                        <w:r>
-                          <w:t xml:space="preserve">  :</w:t>
-                        </w:r>
-                        <w:proofErr w:type="gramEnd"/>
-                        <w:r>
-                          <w:t xml:space="preserve"> std_logic is global_uart_vvc_transaction_info(RX, C_UART_VVC_1);</w:t>
+                          <w:t xml:space="preserve">  alias uart_rx_trigger      : std_logic is global_uart_vvc_transaction_info(RX, C_UART_VVC_1);</w:t>
                         </w:r>
                       </w:p>
                       <w:p>
@@ -14931,15 +14293,7 @@
                           <w:pStyle w:val="Code"/>
                         </w:pPr>
                         <w:r>
-                          <w:t xml:space="preserve">  alias uart_rx_info       </w:t>
-                        </w:r>
-                        <w:proofErr w:type="gramStart"/>
-                        <w:r>
-                          <w:t xml:space="preserve">  :</w:t>
-                        </w:r>
-                        <w:proofErr w:type="gramEnd"/>
-                        <w:r>
-                          <w:t xml:space="preserve"> bitvis_vip_uart.transaction_pkg.t_base_transaction is shared_uart_vvc_transaction(RX, C_UART_VVC_1).bt;</w:t>
+                          <w:t xml:space="preserve">  alias uart_rx_info         : bitvis_vip_uart.transaction_pkg.t_base_transaction is shared_uart_vvc_transaction(RX, C_UART_VVC_1).bt;</w:t>
                         </w:r>
                       </w:p>
                       <w:p>
@@ -14955,15 +14309,7 @@
                           <w:pStyle w:val="Code"/>
                         </w:pPr>
                         <w:r>
-                          <w:t xml:space="preserve">  variable v_sb_element    </w:t>
-                        </w:r>
-                        <w:proofErr w:type="gramStart"/>
-                        <w:r>
-                          <w:t xml:space="preserve">  :</w:t>
-                        </w:r>
-                        <w:proofErr w:type="gramEnd"/>
-                        <w:r>
-                          <w:t xml:space="preserve"> std_logic_vector(C_DATA_WIDTH-1 downto 0);</w:t>
+                          <w:t xml:space="preserve">  variable v_sb_element      : std_logic_vector(C_DATA_WIDTH-1 downto 0);</w:t>
                         </w:r>
                       </w:p>
                       <w:p>
@@ -15029,15 +14375,7 @@
                           <w:pStyle w:val="Code"/>
                         </w:pPr>
                         <w:r>
-                          <w:t xml:space="preserve">      case sbi_transaction_</w:t>
-                        </w:r>
-                        <w:proofErr w:type="gramStart"/>
-                        <w:r>
-                          <w:t>info.operation</w:t>
-                        </w:r>
-                        <w:proofErr w:type="gramEnd"/>
-                        <w:r>
-                          <w:t xml:space="preserve"> is</w:t>
+                          <w:t xml:space="preserve">      case sbi_transaction_info.operation is</w:t>
                         </w:r>
                       </w:p>
                       <w:p>
@@ -15053,15 +14391,7 @@
                           <w:pStyle w:val="Code"/>
                         </w:pPr>
                         <w:r>
-                          <w:t xml:space="preserve">          v_sb_</w:t>
-                        </w:r>
-                        <w:proofErr w:type="gramStart"/>
-                        <w:r>
-                          <w:t>element :</w:t>
-                        </w:r>
-                        <w:proofErr w:type="gramEnd"/>
-                        <w:r>
-                          <w:t>= sbi_transaction_info.data(C_DATA_WIDTH-1 downto 0);</w:t>
+                          <w:t xml:space="preserve">          v_sb_element := sbi_transaction_info.data(C_DATA_WIDTH-1 downto 0);</w:t>
                         </w:r>
                       </w:p>
                       <w:p>
@@ -15069,15 +14399,7 @@
                           <w:pStyle w:val="Code"/>
                         </w:pPr>
                         <w:r>
-                          <w:t xml:space="preserve">          SBI_VVC_</w:t>
-                        </w:r>
-                        <w:proofErr w:type="gramStart"/>
-                        <w:r>
-                          <w:t>SB.check</w:t>
-                        </w:r>
-                        <w:proofErr w:type="gramEnd"/>
-                        <w:r>
-                          <w:t>_received(C_SBI_VVC_1, v_sb_element);</w:t>
+                          <w:t xml:space="preserve">          SBI_VVC_SB.check_received(C_SBI_VVC_1, v_sb_element);</w:t>
                         </w:r>
                       </w:p>
                       <w:p>
@@ -15106,15 +14428,7 @@
                           <w:pStyle w:val="Code"/>
                         </w:pPr>
                         <w:r>
-                          <w:t xml:space="preserve">      case uart_rx_</w:t>
-                        </w:r>
-                        <w:proofErr w:type="gramStart"/>
-                        <w:r>
-                          <w:t>info.operation</w:t>
-                        </w:r>
-                        <w:proofErr w:type="gramEnd"/>
-                        <w:r>
-                          <w:t xml:space="preserve"> is</w:t>
+                          <w:t xml:space="preserve">      case uart_rx_info.operation is</w:t>
                         </w:r>
                       </w:p>
                       <w:p>
@@ -15130,15 +14444,7 @@
                           <w:pStyle w:val="Code"/>
                         </w:pPr>
                         <w:r>
-                          <w:t xml:space="preserve">          v_sb_</w:t>
-                        </w:r>
-                        <w:proofErr w:type="gramStart"/>
-                        <w:r>
-                          <w:t>element :</w:t>
-                        </w:r>
-                        <w:proofErr w:type="gramEnd"/>
-                        <w:r>
-                          <w:t>= uart_rx_info.data(C_DATA_WIDTH-1 downto 0);</w:t>
+                          <w:t xml:space="preserve">          v_sb_element := uart_rx_info.data(C_DATA_WIDTH-1 downto 0);</w:t>
                         </w:r>
                       </w:p>
                       <w:p>
@@ -15146,15 +14452,7 @@
                           <w:pStyle w:val="Code"/>
                         </w:pPr>
                         <w:r>
-                          <w:t xml:space="preserve">          UART_VVC_</w:t>
-                        </w:r>
-                        <w:proofErr w:type="gramStart"/>
-                        <w:r>
-                          <w:t>SB.check</w:t>
-                        </w:r>
-                        <w:proofErr w:type="gramEnd"/>
-                        <w:r>
-                          <w:t>_received(C_UART_VVC_1, v_sb_element);</w:t>
+                          <w:t xml:space="preserve">          UART_VVC_SB.check_received(C_UART_VVC_1, v_sb_element);</w:t>
                         </w:r>
                       </w:p>
                       <w:p>
@@ -15414,7 +14712,19 @@
                               <w:rPr>
                                 <w:lang w:val="en-US"/>
                               </w:rPr>
-                              <w:t>For simple scoreboard elements such as std logic vectors these scoreboard approaches are by the VVCs.</w:t>
+                              <w:t>For simple scoreboard elements such as std logic vectors these scoreboard approaches are</w:t>
+                            </w:r>
+                            <w:r>
+                              <w:rPr>
+                                <w:lang w:val="en-US"/>
+                              </w:rPr>
+                              <w:t xml:space="preserve"> performed</w:t>
+                            </w:r>
+                            <w:r>
+                              <w:rPr>
+                                <w:lang w:val="en-US"/>
+                              </w:rPr>
+                              <w:t xml:space="preserve"> by the VVCs.</w:t>
                             </w:r>
                           </w:p>
                         </w:txbxContent>
@@ -15564,7 +14874,19 @@
                         <w:rPr>
                           <w:lang w:val="en-US"/>
                         </w:rPr>
-                        <w:t>For simple scoreboard elements such as std logic vectors these scoreboard approaches are by the VVCs.</w:t>
+                        <w:t>For simple scoreboard elements such as std logic vectors these scoreboard approaches are</w:t>
+                      </w:r>
+                      <w:r>
+                        <w:rPr>
+                          <w:lang w:val="en-US"/>
+                        </w:rPr>
+                        <w:t xml:space="preserve"> performed</w:t>
+                      </w:r>
+                      <w:r>
+                        <w:rPr>
+                          <w:lang w:val="en-US"/>
+                        </w:rPr>
+                        <w:t xml:space="preserve"> by the VVCs.</w:t>
                       </w:r>
                     </w:p>
                   </w:txbxContent>
@@ -15647,18 +14969,10 @@
                                 <w:t>p_</w:t>
                               </w:r>
                               <w:r>
-                                <w:t>dut_</w:t>
-                              </w:r>
-                              <w:proofErr w:type="gramStart"/>
-                              <w:r>
-                                <w:t>model</w:t>
+                                <w:t>dut_model</w:t>
                               </w:r>
                               <w:r>
-                                <w:t xml:space="preserve"> :</w:t>
-                              </w:r>
-                              <w:proofErr w:type="gramEnd"/>
-                              <w:r>
-                                <w:t xml:space="preserve"> process</w:t>
+                                <w:t xml:space="preserve"> : process</w:t>
                               </w:r>
                             </w:p>
                             <w:p>
@@ -15701,15 +15015,7 @@
                                 <w:t xml:space="preserve">    wait until </w:t>
                               </w:r>
                               <w:r>
-                                <w:t>(global_sbi_vvc_transaction_info(C_SBI_VVC_1) = ‘1’) or (global_uart_vvc_transaction_</w:t>
-                              </w:r>
-                              <w:proofErr w:type="gramStart"/>
-                              <w:r>
-                                <w:t>info(</w:t>
-                              </w:r>
-                              <w:proofErr w:type="gramEnd"/>
-                              <w:r>
-                                <w:t>TX, C_UART_VVC_1) = ‘1’);</w:t>
+                                <w:t>(global_sbi_vvc_transaction_info(C_SBI_VVC_1) = ‘1’) or (global_uart_vvc_transaction_info(TX, C_UART_VVC_1) = ‘1’);</w:t>
                               </w:r>
                             </w:p>
                             <w:p>
@@ -15730,15 +15036,7 @@
                                 <w:pStyle w:val="Code"/>
                               </w:pPr>
                               <w:r>
-                                <w:t xml:space="preserve">      case shared_sbi_vvc_transaction_info(C_SBI_VVC_1).</w:t>
-                              </w:r>
-                              <w:proofErr w:type="gramStart"/>
-                              <w:r>
-                                <w:t>bt.operation</w:t>
-                              </w:r>
-                              <w:proofErr w:type="gramEnd"/>
-                              <w:r>
-                                <w:t xml:space="preserve"> is</w:t>
+                                <w:t xml:space="preserve">      case shared_sbi_vvc_transaction_info(C_SBI_VVC_1).bt.operation is</w:t>
                               </w:r>
                             </w:p>
                             <w:p>
@@ -15754,15 +15052,7 @@
                                 <w:pStyle w:val="Code"/>
                               </w:pPr>
                               <w:r>
-                                <w:t xml:space="preserve">          UART_VVC_SB.add_expected(shared_sbi_vvc_transaction_info(C_SBI_VVC_1).bt.</w:t>
-                              </w:r>
-                              <w:proofErr w:type="gramStart"/>
-                              <w:r>
-                                <w:t>data(</w:t>
-                              </w:r>
-                              <w:proofErr w:type="gramEnd"/>
-                              <w:r>
-                                <w:t>C_DATA_WIDTH-1 downto 0));</w:t>
+                                <w:t xml:space="preserve">          UART_VVC_SB.add_expected(shared_sbi_vvc_transaction_info(C_SBI_VVC_1).bt.data(C_DATA_WIDTH-1 downto 0));</w:t>
                               </w:r>
                             </w:p>
                             <w:p>
@@ -15783,15 +15073,7 @@
                                 <w:pStyle w:val="Code"/>
                               </w:pPr>
                               <w:r>
-                                <w:t xml:space="preserve">    if global_uart_vvc_transaction_</w:t>
-                              </w:r>
-                              <w:proofErr w:type="gramStart"/>
-                              <w:r>
-                                <w:t>info(</w:t>
-                              </w:r>
-                              <w:proofErr w:type="gramEnd"/>
-                              <w:r>
-                                <w:t>TX, C_UART_VVC_1)’event then</w:t>
+                                <w:t xml:space="preserve">    if global_uart_vvc_transaction_info(TX, C_UART_VVC_1)’event then</w:t>
                               </w:r>
                             </w:p>
                             <w:p>
@@ -15799,15 +15081,7 @@
                                 <w:pStyle w:val="Code"/>
                               </w:pPr>
                               <w:r>
-                                <w:t xml:space="preserve">      case shared_uart_vvc_</w:t>
-                              </w:r>
-                              <w:proofErr w:type="gramStart"/>
-                              <w:r>
-                                <w:t>transaction(</w:t>
-                              </w:r>
-                              <w:proofErr w:type="gramEnd"/>
-                              <w:r>
-                                <w:t>TX, C_UART_VVC_1).bt.operation is</w:t>
+                                <w:t xml:space="preserve">      case shared_uart_vvc_transaction(TX, C_UART_VVC_1).bt.operation is</w:t>
                               </w:r>
                             </w:p>
                             <w:p>
@@ -15823,15 +15097,7 @@
                                 <w:pStyle w:val="Code"/>
                               </w:pPr>
                               <w:r>
-                                <w:t xml:space="preserve">          SBI_VVC_SB.add_</w:t>
-                              </w:r>
-                              <w:proofErr w:type="gramStart"/>
-                              <w:r>
-                                <w:t>exepcted(</w:t>
-                              </w:r>
-                              <w:proofErr w:type="gramEnd"/>
-                              <w:r>
-                                <w:t>shared_uart_vvc_transaction(TX, C_UART_VVC_1).bt.data(C_DATA_WIDTH-1 downto 0));</w:t>
+                                <w:t xml:space="preserve">          SBI_VVC_SB.add_exepcted(shared_uart_vvc_transaction(TX, C_UART_VVC_1).bt.data(C_DATA_WIDTH-1 downto 0));</w:t>
                               </w:r>
                             </w:p>
                             <w:p>
@@ -15972,18 +15238,10 @@
                           <w:t>p_</w:t>
                         </w:r>
                         <w:r>
-                          <w:t>dut_</w:t>
-                        </w:r>
-                        <w:proofErr w:type="gramStart"/>
-                        <w:r>
-                          <w:t>model</w:t>
+                          <w:t>dut_model</w:t>
                         </w:r>
                         <w:r>
-                          <w:t xml:space="preserve"> :</w:t>
-                        </w:r>
-                        <w:proofErr w:type="gramEnd"/>
-                        <w:r>
-                          <w:t xml:space="preserve"> process</w:t>
+                          <w:t xml:space="preserve"> : process</w:t>
                         </w:r>
                       </w:p>
                       <w:p>
@@ -16026,15 +15284,7 @@
                           <w:t xml:space="preserve">    wait until </w:t>
                         </w:r>
                         <w:r>
-                          <w:t>(global_sbi_vvc_transaction_info(C_SBI_VVC_1) = ‘1’) or (global_uart_vvc_transaction_</w:t>
-                        </w:r>
-                        <w:proofErr w:type="gramStart"/>
-                        <w:r>
-                          <w:t>info(</w:t>
-                        </w:r>
-                        <w:proofErr w:type="gramEnd"/>
-                        <w:r>
-                          <w:t>TX, C_UART_VVC_1) = ‘1’);</w:t>
+                          <w:t>(global_sbi_vvc_transaction_info(C_SBI_VVC_1) = ‘1’) or (global_uart_vvc_transaction_info(TX, C_UART_VVC_1) = ‘1’);</w:t>
                         </w:r>
                       </w:p>
                       <w:p>
@@ -16055,15 +15305,7 @@
                           <w:pStyle w:val="Code"/>
                         </w:pPr>
                         <w:r>
-                          <w:t xml:space="preserve">      case shared_sbi_vvc_transaction_info(C_SBI_VVC_1).</w:t>
-                        </w:r>
-                        <w:proofErr w:type="gramStart"/>
-                        <w:r>
-                          <w:t>bt.operation</w:t>
-                        </w:r>
-                        <w:proofErr w:type="gramEnd"/>
-                        <w:r>
-                          <w:t xml:space="preserve"> is</w:t>
+                          <w:t xml:space="preserve">      case shared_sbi_vvc_transaction_info(C_SBI_VVC_1).bt.operation is</w:t>
                         </w:r>
                       </w:p>
                       <w:p>
@@ -16079,15 +15321,7 @@
                           <w:pStyle w:val="Code"/>
                         </w:pPr>
                         <w:r>
-                          <w:t xml:space="preserve">          UART_VVC_SB.add_expected(shared_sbi_vvc_transaction_info(C_SBI_VVC_1).bt.</w:t>
-                        </w:r>
-                        <w:proofErr w:type="gramStart"/>
-                        <w:r>
-                          <w:t>data(</w:t>
-                        </w:r>
-                        <w:proofErr w:type="gramEnd"/>
-                        <w:r>
-                          <w:t>C_DATA_WIDTH-1 downto 0));</w:t>
+                          <w:t xml:space="preserve">          UART_VVC_SB.add_expected(shared_sbi_vvc_transaction_info(C_SBI_VVC_1).bt.data(C_DATA_WIDTH-1 downto 0));</w:t>
                         </w:r>
                       </w:p>
                       <w:p>
@@ -16108,15 +15342,7 @@
                           <w:pStyle w:val="Code"/>
                         </w:pPr>
                         <w:r>
-                          <w:t xml:space="preserve">    if global_uart_vvc_transaction_</w:t>
-                        </w:r>
-                        <w:proofErr w:type="gramStart"/>
-                        <w:r>
-                          <w:t>info(</w:t>
-                        </w:r>
-                        <w:proofErr w:type="gramEnd"/>
-                        <w:r>
-                          <w:t>TX, C_UART_VVC_1)’event then</w:t>
+                          <w:t xml:space="preserve">    if global_uart_vvc_transaction_info(TX, C_UART_VVC_1)’event then</w:t>
                         </w:r>
                       </w:p>
                       <w:p>
@@ -16124,15 +15350,7 @@
                           <w:pStyle w:val="Code"/>
                         </w:pPr>
                         <w:r>
-                          <w:t xml:space="preserve">      case shared_uart_vvc_</w:t>
-                        </w:r>
-                        <w:proofErr w:type="gramStart"/>
-                        <w:r>
-                          <w:t>transaction(</w:t>
-                        </w:r>
-                        <w:proofErr w:type="gramEnd"/>
-                        <w:r>
-                          <w:t>TX, C_UART_VVC_1).bt.operation is</w:t>
+                          <w:t xml:space="preserve">      case shared_uart_vvc_transaction(TX, C_UART_VVC_1).bt.operation is</w:t>
                         </w:r>
                       </w:p>
                       <w:p>
@@ -16148,15 +15366,7 @@
                           <w:pStyle w:val="Code"/>
                         </w:pPr>
                         <w:r>
-                          <w:t xml:space="preserve">          SBI_VVC_SB.add_</w:t>
-                        </w:r>
-                        <w:proofErr w:type="gramStart"/>
-                        <w:r>
-                          <w:t>exepcted(</w:t>
-                        </w:r>
-                        <w:proofErr w:type="gramEnd"/>
-                        <w:r>
-                          <w:t>shared_uart_vvc_transaction(TX, C_UART_VVC_1).bt.data(C_DATA_WIDTH-1 downto 0));</w:t>
+                          <w:t xml:space="preserve">          SBI_VVC_SB.add_exepcted(shared_uart_vvc_transaction(TX, C_UART_VVC_1).bt.data(C_DATA_WIDTH-1 downto 0));</w:t>
                         </w:r>
                       </w:p>
                       <w:p>
@@ -16423,42 +15633,19 @@
                                 <w:lang w:val="en-US"/>
                               </w:rPr>
                               <w:br/>
+                              <w:t xml:space="preserve">For simple scoreboard elements such as std logic vectors these scoreboard approaches are </w:t>
                             </w:r>
                             <w:r>
                               <w:rPr>
                                 <w:lang w:val="en-US"/>
                               </w:rPr>
-                              <w:t xml:space="preserve">For simple scoreboard elements such as std logic vectors these </w:t>
+                              <w:t xml:space="preserve">performed </w:t>
                             </w:r>
                             <w:r>
                               <w:rPr>
                                 <w:lang w:val="en-US"/>
                               </w:rPr>
-                              <w:t xml:space="preserve">scoreboard approaches are </w:t>
-                            </w:r>
-                            <w:r>
-                              <w:rPr>
-                                <w:lang w:val="en-US"/>
-                              </w:rPr>
-                              <w:t>by</w:t>
-                            </w:r>
-                            <w:r>
-                              <w:rPr>
-                                <w:lang w:val="en-US"/>
-                              </w:rPr>
-                              <w:t xml:space="preserve"> the VVCs</w:t>
-                            </w:r>
-                            <w:r>
-                              <w:rPr>
-                                <w:lang w:val="en-US"/>
-                              </w:rPr>
-                              <w:t>.</w:t>
-                            </w:r>
-                            <w:r>
-                              <w:rPr>
-                                <w:lang w:val="en-US"/>
-                              </w:rPr>
-                              <w:t xml:space="preserve"> </w:t>
+                              <w:t xml:space="preserve">by the VVCs. </w:t>
                             </w:r>
                           </w:p>
                           <w:p>
@@ -16547,13 +15734,7 @@
                               <w:rPr>
                                 <w:lang w:val="en-US"/>
                               </w:rPr>
-                              <w:t xml:space="preserve"> the 3 steps </w:t>
-                            </w:r>
-                            <w:r>
-                              <w:rPr>
-                                <w:lang w:val="en-US"/>
-                              </w:rPr>
-                              <w:t xml:space="preserve">listed in Chapter </w:t>
+                              <w:t xml:space="preserve"> the 3 steps listed in Chapter </w:t>
                             </w:r>
                             <w:r>
                               <w:rPr>
@@ -16803,42 +15984,19 @@
                           <w:lang w:val="en-US"/>
                         </w:rPr>
                         <w:br/>
+                        <w:t xml:space="preserve">For simple scoreboard elements such as std logic vectors these scoreboard approaches are </w:t>
                       </w:r>
                       <w:r>
                         <w:rPr>
                           <w:lang w:val="en-US"/>
                         </w:rPr>
-                        <w:t xml:space="preserve">For simple scoreboard elements such as std logic vectors these </w:t>
+                        <w:t xml:space="preserve">performed </w:t>
                       </w:r>
                       <w:r>
                         <w:rPr>
                           <w:lang w:val="en-US"/>
                         </w:rPr>
-                        <w:t xml:space="preserve">scoreboard approaches are </w:t>
-                      </w:r>
-                      <w:r>
-                        <w:rPr>
-                          <w:lang w:val="en-US"/>
-                        </w:rPr>
-                        <w:t>by</w:t>
-                      </w:r>
-                      <w:r>
-                        <w:rPr>
-                          <w:lang w:val="en-US"/>
-                        </w:rPr>
-                        <w:t xml:space="preserve"> the VVCs</w:t>
-                      </w:r>
-                      <w:r>
-                        <w:rPr>
-                          <w:lang w:val="en-US"/>
-                        </w:rPr>
-                        <w:t>.</w:t>
-                      </w:r>
-                      <w:r>
-                        <w:rPr>
-                          <w:lang w:val="en-US"/>
-                        </w:rPr>
-                        <w:t xml:space="preserve"> </w:t>
+                        <w:t xml:space="preserve">by the VVCs. </w:t>
                       </w:r>
                     </w:p>
                     <w:p>
@@ -16927,13 +16085,7 @@
                         <w:rPr>
                           <w:lang w:val="en-US"/>
                         </w:rPr>
-                        <w:t xml:space="preserve"> the 3 steps </w:t>
-                      </w:r>
-                      <w:r>
-                        <w:rPr>
-                          <w:lang w:val="en-US"/>
-                        </w:rPr>
-                        <w:t xml:space="preserve">listed in Chapter </w:t>
+                        <w:t xml:space="preserve"> the 3 steps listed in Chapter </w:t>
                       </w:r>
                       <w:r>
                         <w:rPr>
@@ -17147,15 +16299,7 @@
                                 <w:pStyle w:val="Code"/>
                               </w:pPr>
                               <w:r>
-                                <w:t xml:space="preserve">  channel_</w:t>
-                              </w:r>
-                              <w:proofErr w:type="gramStart"/>
-                              <w:r>
-                                <w:t>value :</w:t>
-                              </w:r>
-                              <w:proofErr w:type="gramEnd"/>
-                              <w:r>
-                                <w:t xml:space="preserve"> std_logic_vector(C_CH_WIDTH-1 downto 0);</w:t>
+                                <w:t xml:space="preserve">  channel_value : std_logic_vector(C_CH_WIDTH-1 downto 0);</w:t>
                               </w:r>
                             </w:p>
                             <w:p>
@@ -17163,15 +16307,7 @@
                                 <w:pStyle w:val="Code"/>
                               </w:pPr>
                               <w:r>
-                                <w:t xml:space="preserve">  data_array  </w:t>
-                              </w:r>
-                              <w:proofErr w:type="gramStart"/>
-                              <w:r>
-                                <w:t xml:space="preserve">  :</w:t>
-                              </w:r>
-                              <w:proofErr w:type="gramEnd"/>
-                              <w:r>
-                                <w:t xml:space="preserve"> t_slv_array(0 to C_ARRAY_LENGTH-1)(C_WORD_WIDTH-1 downto 0);</w:t>
+                                <w:t xml:space="preserve">  data_array    : t_slv_array(0 to C_ARRAY_LENGTH-1)(C_WORD_WIDTH-1 downto 0);</w:t>
                               </w:r>
                             </w:p>
                             <w:p>
@@ -17198,15 +16334,7 @@
                                 <w:t>create</w:t>
                               </w:r>
                               <w:r>
-                                <w:t xml:space="preserve"> to_</w:t>
-                              </w:r>
-                              <w:proofErr w:type="gramStart"/>
-                              <w:r>
-                                <w:t>string(</w:t>
-                              </w:r>
-                              <w:proofErr w:type="gramEnd"/>
-                              <w:r>
-                                <w:t xml:space="preserve">) function for </w:t>
+                                <w:t xml:space="preserve"> to_string() function for </w:t>
                               </w:r>
                               <w:r>
                                 <w:t>t_avalon_st_element</w:t>
@@ -17217,13 +16345,8 @@
                                 <w:pStyle w:val="Code"/>
                               </w:pPr>
                               <w:r>
-                                <w:t>function avalon_st_element_to_</w:t>
+                                <w:t>function avalon_st_element_to_string(</w:t>
                               </w:r>
-                              <w:proofErr w:type="gramStart"/>
-                              <w:r>
-                                <w:t>string(</w:t>
-                              </w:r>
-                              <w:proofErr w:type="gramEnd"/>
                             </w:p>
                             <w:p>
                               <w:pPr>
@@ -17232,16 +16355,11 @@
                               <w:r>
                                 <w:t xml:space="preserve">  constant rec_</w:t>
                               </w:r>
-                              <w:proofErr w:type="gramStart"/>
                               <w:r>
                                 <w:t>element</w:t>
                               </w:r>
                               <w:r>
-                                <w:t xml:space="preserve"> :</w:t>
-                              </w:r>
-                              <w:proofErr w:type="gramEnd"/>
-                              <w:r>
-                                <w:t xml:space="preserve"> t_avalon_st_element</w:t>
+                                <w:t xml:space="preserve"> : t_avalon_st_element</w:t>
                               </w:r>
                             </w:p>
                             <w:p>
@@ -17265,15 +16383,7 @@
                                 <w:pStyle w:val="Code"/>
                               </w:pPr>
                               <w:r>
-                                <w:t xml:space="preserve">  return “channel value: </w:t>
-                              </w:r>
-                              <w:proofErr w:type="gramStart"/>
-                              <w:r>
-                                <w:t>“ &amp;</w:t>
-                              </w:r>
-                              <w:proofErr w:type="gramEnd"/>
-                              <w:r>
-                                <w:t xml:space="preserve"> to_string(rec_</w:t>
+                                <w:t xml:space="preserve">  return “channel value: “ &amp; to_string(rec_</w:t>
                               </w:r>
                               <w:r>
                                 <w:t>element</w:t>
@@ -17287,15 +16397,7 @@
                                 <w:pStyle w:val="Code"/>
                               </w:pPr>
                               <w:r>
-                                <w:t xml:space="preserve">         “, data: </w:t>
-                              </w:r>
-                              <w:proofErr w:type="gramStart"/>
-                              <w:r>
-                                <w:t>“ &amp;</w:t>
-                              </w:r>
-                              <w:proofErr w:type="gramEnd"/>
-                              <w:r>
-                                <w:t xml:space="preserve"> to_string(</w:t>
+                                <w:t xml:space="preserve">         “, data: “ &amp; to_string(</w:t>
                               </w:r>
                               <w:r>
                                 <w:t>rec_</w:t>
@@ -17333,15 +16435,7 @@
                                 <w:pStyle w:val="Code"/>
                               </w:pPr>
                               <w:r>
-                                <w:t>package avalon_st_sb_pkg is new bitvis_vip_</w:t>
-                              </w:r>
-                              <w:proofErr w:type="gramStart"/>
-                              <w:r>
-                                <w:t>scoreboard.generic</w:t>
-                              </w:r>
-                              <w:proofErr w:type="gramEnd"/>
-                              <w:r>
-                                <w:t>_sb_package</w:t>
+                                <w:t>package avalon_st_sb_pkg is new bitvis_vip_scoreboard.generic_sb_package</w:t>
                               </w:r>
                             </w:p>
                             <w:p>
@@ -17349,15 +16443,7 @@
                                 <w:pStyle w:val="Code"/>
                               </w:pPr>
                               <w:r>
-                                <w:t xml:space="preserve">generic </w:t>
-                              </w:r>
-                              <w:proofErr w:type="gramStart"/>
-                              <w:r>
-                                <w:t>map(</w:t>
-                              </w:r>
-                              <w:proofErr w:type="gramEnd"/>
-                              <w:r>
-                                <w:t>t_element         =&gt; t_avalon_st_element,</w:t>
+                                <w:t>generic map(t_element         =&gt; t_avalon_st_element,</w:t>
                               </w:r>
                             </w:p>
                             <w:p>
@@ -17397,15 +16483,7 @@
                                 <w:pStyle w:val="Code"/>
                               </w:pPr>
                               <w:r>
-                                <w:t>shared variable AVALON_ST_VVC_</w:t>
-                              </w:r>
-                              <w:proofErr w:type="gramStart"/>
-                              <w:r>
-                                <w:t>SB :</w:t>
-                              </w:r>
-                              <w:proofErr w:type="gramEnd"/>
-                              <w:r>
-                                <w:t xml:space="preserve"> avalon_st_sb_pkg.t_generic_sb;</w:t>
+                                <w:t>shared variable AVALON_ST_VVC_SB : avalon_st_sb_pkg.t_generic_sb;</w:t>
                               </w:r>
                             </w:p>
                             <w:p>
@@ -17441,18 +16519,10 @@
                                 <w:t>p_</w:t>
                               </w:r>
                               <w:r>
-                                <w:t>vvc_sb_</w:t>
-                              </w:r>
-                              <w:proofErr w:type="gramStart"/>
-                              <w:r>
-                                <w:t>support</w:t>
+                                <w:t>vvc_sb_support</w:t>
                               </w:r>
                               <w:r>
-                                <w:t xml:space="preserve"> :</w:t>
-                              </w:r>
-                              <w:proofErr w:type="gramEnd"/>
-                              <w:r>
-                                <w:t xml:space="preserve"> process</w:t>
+                                <w:t xml:space="preserve"> : process</w:t>
                               </w:r>
                             </w:p>
                             <w:p>
@@ -17468,15 +16538,7 @@
                                 <w:pStyle w:val="Code"/>
                               </w:pPr>
                               <w:r>
-                                <w:t xml:space="preserve">  alias avalon_st_trigger        </w:t>
-                              </w:r>
-                              <w:proofErr w:type="gramStart"/>
-                              <w:r>
-                                <w:t xml:space="preserve">  :</w:t>
-                              </w:r>
-                              <w:proofErr w:type="gramEnd"/>
-                              <w:r>
-                                <w:t xml:space="preserve"> std_logic is </w:t>
+                                <w:t xml:space="preserve">  alias avalon_st_trigger          : std_logic is </w:t>
                               </w:r>
                             </w:p>
                             <w:p>
@@ -17492,15 +16554,7 @@
                                 <w:pStyle w:val="Code"/>
                               </w:pPr>
                               <w:r>
-                                <w:t xml:space="preserve">  alias avalon_st_transaction_</w:t>
-                              </w:r>
-                              <w:proofErr w:type="gramStart"/>
-                              <w:r>
-                                <w:t>info :</w:t>
-                              </w:r>
-                              <w:proofErr w:type="gramEnd"/>
-                              <w:r>
-                                <w:t xml:space="preserve"> bitvis_vip_avalon_st.transaction_pkg.t_base_transaction is </w:t>
+                                <w:t xml:space="preserve">  alias avalon_st_transaction_info : bitvis_vip_avalon_st.transaction_pkg.t_base_transaction is </w:t>
                               </w:r>
                             </w:p>
                             <w:p>
@@ -17524,15 +16578,7 @@
                                 <w:pStyle w:val="Code"/>
                               </w:pPr>
                               <w:r>
-                                <w:t xml:space="preserve">  variable v_sb_element          </w:t>
-                              </w:r>
-                              <w:proofErr w:type="gramStart"/>
-                              <w:r>
-                                <w:t xml:space="preserve">  :</w:t>
-                              </w:r>
-                              <w:proofErr w:type="gramEnd"/>
-                              <w:r>
-                                <w:t xml:space="preserve"> t_</w:t>
+                                <w:t xml:space="preserve">  variable v_sb_element            : t_</w:t>
                               </w:r>
                               <w:r>
                                 <w:t>avalon_st_element</w:t>
@@ -17594,15 +16640,7 @@
                                 <w:pStyle w:val="Code"/>
                               </w:pPr>
                               <w:r>
-                                <w:t xml:space="preserve">      case avalon_st_transaction_</w:t>
-                              </w:r>
-                              <w:proofErr w:type="gramStart"/>
-                              <w:r>
-                                <w:t>info.operation</w:t>
-                              </w:r>
-                              <w:proofErr w:type="gramEnd"/>
-                              <w:r>
-                                <w:t xml:space="preserve"> is</w:t>
+                                <w:t xml:space="preserve">      case avalon_st_transaction_info.operation is</w:t>
                               </w:r>
                             </w:p>
                             <w:p>
@@ -17618,15 +16656,7 @@
                                 <w:pStyle w:val="Code"/>
                               </w:pPr>
                               <w:r>
-                                <w:t xml:space="preserve">          v_sb_</w:t>
-                              </w:r>
-                              <w:proofErr w:type="gramStart"/>
-                              <w:r>
-                                <w:t>element.channel</w:t>
-                              </w:r>
-                              <w:proofErr w:type="gramEnd"/>
-                              <w:r>
-                                <w:t>_value := avalon_st_transaction_info.channel_value(C_CH_WIDTH-1 downto 0);</w:t>
+                                <w:t xml:space="preserve">          v_sb_element.channel_value := avalon_st_transaction_info.channel_value(C_CH_WIDTH-1 downto 0);</w:t>
                               </w:r>
                             </w:p>
                             <w:p>
@@ -17634,15 +16664,7 @@
                                 <w:pStyle w:val="Code"/>
                               </w:pPr>
                               <w:r>
-                                <w:t xml:space="preserve">          v_sb_element.data_array  </w:t>
-                              </w:r>
-                              <w:proofErr w:type="gramStart"/>
-                              <w:r>
-                                <w:t xml:space="preserve">  :</w:t>
-                              </w:r>
-                              <w:proofErr w:type="gramEnd"/>
-                              <w:r>
-                                <w:t>= avalon_st_transaction_info.data_array(0 to C_ARRAY_LENGTH-1)(C_WORD_WIDTH-1 downto 0);</w:t>
+                                <w:t xml:space="preserve">          v_sb_element.data_array    := avalon_st_transaction_info.data_array(0 to C_ARRAY_LENGTH-1)(C_WORD_WIDTH-1 downto 0);</w:t>
                               </w:r>
                             </w:p>
                             <w:p>
@@ -17650,15 +16672,7 @@
                                 <w:pStyle w:val="Code"/>
                               </w:pPr>
                               <w:r>
-                                <w:t xml:space="preserve">          AVALON_ST_VVC_</w:t>
-                              </w:r>
-                              <w:proofErr w:type="gramStart"/>
-                              <w:r>
-                                <w:t>SB.check</w:t>
-                              </w:r>
-                              <w:proofErr w:type="gramEnd"/>
-                              <w:r>
-                                <w:t>_received(C_</w:t>
+                                <w:t xml:space="preserve">          AVALON_ST_VVC_SB.check_received(C_</w:t>
                               </w:r>
                               <w:r>
                                 <w:t>AVALON_ST</w:t>
@@ -17846,15 +16860,7 @@
                           <w:pStyle w:val="Code"/>
                         </w:pPr>
                         <w:r>
-                          <w:t xml:space="preserve">  channel_</w:t>
-                        </w:r>
-                        <w:proofErr w:type="gramStart"/>
-                        <w:r>
-                          <w:t>value :</w:t>
-                        </w:r>
-                        <w:proofErr w:type="gramEnd"/>
-                        <w:r>
-                          <w:t xml:space="preserve"> std_logic_vector(C_CH_WIDTH-1 downto 0);</w:t>
+                          <w:t xml:space="preserve">  channel_value : std_logic_vector(C_CH_WIDTH-1 downto 0);</w:t>
                         </w:r>
                       </w:p>
                       <w:p>
@@ -17862,15 +16868,7 @@
                           <w:pStyle w:val="Code"/>
                         </w:pPr>
                         <w:r>
-                          <w:t xml:space="preserve">  data_array  </w:t>
-                        </w:r>
-                        <w:proofErr w:type="gramStart"/>
-                        <w:r>
-                          <w:t xml:space="preserve">  :</w:t>
-                        </w:r>
-                        <w:proofErr w:type="gramEnd"/>
-                        <w:r>
-                          <w:t xml:space="preserve"> t_slv_array(0 to C_ARRAY_LENGTH-1)(C_WORD_WIDTH-1 downto 0);</w:t>
+                          <w:t xml:space="preserve">  data_array    : t_slv_array(0 to C_ARRAY_LENGTH-1)(C_WORD_WIDTH-1 downto 0);</w:t>
                         </w:r>
                       </w:p>
                       <w:p>
@@ -17897,15 +16895,7 @@
                           <w:t>create</w:t>
                         </w:r>
                         <w:r>
-                          <w:t xml:space="preserve"> to_</w:t>
-                        </w:r>
-                        <w:proofErr w:type="gramStart"/>
-                        <w:r>
-                          <w:t>string(</w:t>
-                        </w:r>
-                        <w:proofErr w:type="gramEnd"/>
-                        <w:r>
-                          <w:t xml:space="preserve">) function for </w:t>
+                          <w:t xml:space="preserve"> to_string() function for </w:t>
                         </w:r>
                         <w:r>
                           <w:t>t_avalon_st_element</w:t>
@@ -17916,13 +16906,8 @@
                           <w:pStyle w:val="Code"/>
                         </w:pPr>
                         <w:r>
-                          <w:t>function avalon_st_element_to_</w:t>
+                          <w:t>function avalon_st_element_to_string(</w:t>
                         </w:r>
-                        <w:proofErr w:type="gramStart"/>
-                        <w:r>
-                          <w:t>string(</w:t>
-                        </w:r>
-                        <w:proofErr w:type="gramEnd"/>
                       </w:p>
                       <w:p>
                         <w:pPr>
@@ -17931,16 +16916,11 @@
                         <w:r>
                           <w:t xml:space="preserve">  constant rec_</w:t>
                         </w:r>
-                        <w:proofErr w:type="gramStart"/>
                         <w:r>
                           <w:t>element</w:t>
                         </w:r>
                         <w:r>
-                          <w:t xml:space="preserve"> :</w:t>
-                        </w:r>
-                        <w:proofErr w:type="gramEnd"/>
-                        <w:r>
-                          <w:t xml:space="preserve"> t_avalon_st_element</w:t>
+                          <w:t xml:space="preserve"> : t_avalon_st_element</w:t>
                         </w:r>
                       </w:p>
                       <w:p>
@@ -17964,15 +16944,7 @@
                           <w:pStyle w:val="Code"/>
                         </w:pPr>
                         <w:r>
-                          <w:t xml:space="preserve">  return “channel value: </w:t>
-                        </w:r>
-                        <w:proofErr w:type="gramStart"/>
-                        <w:r>
-                          <w:t>“ &amp;</w:t>
-                        </w:r>
-                        <w:proofErr w:type="gramEnd"/>
-                        <w:r>
-                          <w:t xml:space="preserve"> to_string(rec_</w:t>
+                          <w:t xml:space="preserve">  return “channel value: “ &amp; to_string(rec_</w:t>
                         </w:r>
                         <w:r>
                           <w:t>element</w:t>
@@ -17986,15 +16958,7 @@
                           <w:pStyle w:val="Code"/>
                         </w:pPr>
                         <w:r>
-                          <w:t xml:space="preserve">         “, data: </w:t>
-                        </w:r>
-                        <w:proofErr w:type="gramStart"/>
-                        <w:r>
-                          <w:t>“ &amp;</w:t>
-                        </w:r>
-                        <w:proofErr w:type="gramEnd"/>
-                        <w:r>
-                          <w:t xml:space="preserve"> to_string(</w:t>
+                          <w:t xml:space="preserve">         “, data: “ &amp; to_string(</w:t>
                         </w:r>
                         <w:r>
                           <w:t>rec_</w:t>
@@ -18032,15 +16996,7 @@
                           <w:pStyle w:val="Code"/>
                         </w:pPr>
                         <w:r>
-                          <w:t>package avalon_st_sb_pkg is new bitvis_vip_</w:t>
-                        </w:r>
-                        <w:proofErr w:type="gramStart"/>
-                        <w:r>
-                          <w:t>scoreboard.generic</w:t>
-                        </w:r>
-                        <w:proofErr w:type="gramEnd"/>
-                        <w:r>
-                          <w:t>_sb_package</w:t>
+                          <w:t>package avalon_st_sb_pkg is new bitvis_vip_scoreboard.generic_sb_package</w:t>
                         </w:r>
                       </w:p>
                       <w:p>
@@ -18048,15 +17004,7 @@
                           <w:pStyle w:val="Code"/>
                         </w:pPr>
                         <w:r>
-                          <w:t xml:space="preserve">generic </w:t>
-                        </w:r>
-                        <w:proofErr w:type="gramStart"/>
-                        <w:r>
-                          <w:t>map(</w:t>
-                        </w:r>
-                        <w:proofErr w:type="gramEnd"/>
-                        <w:r>
-                          <w:t>t_element         =&gt; t_avalon_st_element,</w:t>
+                          <w:t>generic map(t_element         =&gt; t_avalon_st_element,</w:t>
                         </w:r>
                       </w:p>
                       <w:p>
@@ -18096,15 +17044,7 @@
                           <w:pStyle w:val="Code"/>
                         </w:pPr>
                         <w:r>
-                          <w:t>shared variable AVALON_ST_VVC_</w:t>
-                        </w:r>
-                        <w:proofErr w:type="gramStart"/>
-                        <w:r>
-                          <w:t>SB :</w:t>
-                        </w:r>
-                        <w:proofErr w:type="gramEnd"/>
-                        <w:r>
-                          <w:t xml:space="preserve"> avalon_st_sb_pkg.t_generic_sb;</w:t>
+                          <w:t>shared variable AVALON_ST_VVC_SB : avalon_st_sb_pkg.t_generic_sb;</w:t>
                         </w:r>
                       </w:p>
                       <w:p>
@@ -18140,18 +17080,10 @@
                           <w:t>p_</w:t>
                         </w:r>
                         <w:r>
-                          <w:t>vvc_sb_</w:t>
-                        </w:r>
-                        <w:proofErr w:type="gramStart"/>
-                        <w:r>
-                          <w:t>support</w:t>
+                          <w:t>vvc_sb_support</w:t>
                         </w:r>
                         <w:r>
-                          <w:t xml:space="preserve"> :</w:t>
-                        </w:r>
-                        <w:proofErr w:type="gramEnd"/>
-                        <w:r>
-                          <w:t xml:space="preserve"> process</w:t>
+                          <w:t xml:space="preserve"> : process</w:t>
                         </w:r>
                       </w:p>
                       <w:p>
@@ -18167,15 +17099,7 @@
                           <w:pStyle w:val="Code"/>
                         </w:pPr>
                         <w:r>
-                          <w:t xml:space="preserve">  alias avalon_st_trigger        </w:t>
-                        </w:r>
-                        <w:proofErr w:type="gramStart"/>
-                        <w:r>
-                          <w:t xml:space="preserve">  :</w:t>
-                        </w:r>
-                        <w:proofErr w:type="gramEnd"/>
-                        <w:r>
-                          <w:t xml:space="preserve"> std_logic is </w:t>
+                          <w:t xml:space="preserve">  alias avalon_st_trigger          : std_logic is </w:t>
                         </w:r>
                       </w:p>
                       <w:p>
@@ -18191,15 +17115,7 @@
                           <w:pStyle w:val="Code"/>
                         </w:pPr>
                         <w:r>
-                          <w:t xml:space="preserve">  alias avalon_st_transaction_</w:t>
-                        </w:r>
-                        <w:proofErr w:type="gramStart"/>
-                        <w:r>
-                          <w:t>info :</w:t>
-                        </w:r>
-                        <w:proofErr w:type="gramEnd"/>
-                        <w:r>
-                          <w:t xml:space="preserve"> bitvis_vip_avalon_st.transaction_pkg.t_base_transaction is </w:t>
+                          <w:t xml:space="preserve">  alias avalon_st_transaction_info : bitvis_vip_avalon_st.transaction_pkg.t_base_transaction is </w:t>
                         </w:r>
                       </w:p>
                       <w:p>
@@ -18223,15 +17139,7 @@
                           <w:pStyle w:val="Code"/>
                         </w:pPr>
                         <w:r>
-                          <w:t xml:space="preserve">  variable v_sb_element          </w:t>
-                        </w:r>
-                        <w:proofErr w:type="gramStart"/>
-                        <w:r>
-                          <w:t xml:space="preserve">  :</w:t>
-                        </w:r>
-                        <w:proofErr w:type="gramEnd"/>
-                        <w:r>
-                          <w:t xml:space="preserve"> t_</w:t>
+                          <w:t xml:space="preserve">  variable v_sb_element            : t_</w:t>
                         </w:r>
                         <w:r>
                           <w:t>avalon_st_element</w:t>
@@ -18293,15 +17201,7 @@
                           <w:pStyle w:val="Code"/>
                         </w:pPr>
                         <w:r>
-                          <w:t xml:space="preserve">      case avalon_st_transaction_</w:t>
-                        </w:r>
-                        <w:proofErr w:type="gramStart"/>
-                        <w:r>
-                          <w:t>info.operation</w:t>
-                        </w:r>
-                        <w:proofErr w:type="gramEnd"/>
-                        <w:r>
-                          <w:t xml:space="preserve"> is</w:t>
+                          <w:t xml:space="preserve">      case avalon_st_transaction_info.operation is</w:t>
                         </w:r>
                       </w:p>
                       <w:p>
@@ -18317,15 +17217,7 @@
                           <w:pStyle w:val="Code"/>
                         </w:pPr>
                         <w:r>
-                          <w:t xml:space="preserve">          v_sb_</w:t>
-                        </w:r>
-                        <w:proofErr w:type="gramStart"/>
-                        <w:r>
-                          <w:t>element.channel</w:t>
-                        </w:r>
-                        <w:proofErr w:type="gramEnd"/>
-                        <w:r>
-                          <w:t>_value := avalon_st_transaction_info.channel_value(C_CH_WIDTH-1 downto 0);</w:t>
+                          <w:t xml:space="preserve">          v_sb_element.channel_value := avalon_st_transaction_info.channel_value(C_CH_WIDTH-1 downto 0);</w:t>
                         </w:r>
                       </w:p>
                       <w:p>
@@ -18333,15 +17225,7 @@
                           <w:pStyle w:val="Code"/>
                         </w:pPr>
                         <w:r>
-                          <w:t xml:space="preserve">          v_sb_element.data_array  </w:t>
-                        </w:r>
-                        <w:proofErr w:type="gramStart"/>
-                        <w:r>
-                          <w:t xml:space="preserve">  :</w:t>
-                        </w:r>
-                        <w:proofErr w:type="gramEnd"/>
-                        <w:r>
-                          <w:t>= avalon_st_transaction_info.data_array(0 to C_ARRAY_LENGTH-1)(C_WORD_WIDTH-1 downto 0);</w:t>
+                          <w:t xml:space="preserve">          v_sb_element.data_array    := avalon_st_transaction_info.data_array(0 to C_ARRAY_LENGTH-1)(C_WORD_WIDTH-1 downto 0);</w:t>
                         </w:r>
                       </w:p>
                       <w:p>
@@ -18349,15 +17233,7 @@
                           <w:pStyle w:val="Code"/>
                         </w:pPr>
                         <w:r>
-                          <w:t xml:space="preserve">          AVALON_ST_VVC_</w:t>
-                        </w:r>
-                        <w:proofErr w:type="gramStart"/>
-                        <w:r>
-                          <w:t>SB.check</w:t>
-                        </w:r>
-                        <w:proofErr w:type="gramEnd"/>
-                        <w:r>
-                          <w:t>_received(C_</w:t>
+                          <w:t xml:space="preserve">          AVALON_ST_VVC_SB.check_received(C_</w:t>
                         </w:r>
                         <w:r>
                           <w:t>AVALON_ST</w:t>
@@ -18487,24 +17363,11 @@
         <w:t>like</w:t>
       </w:r>
       <w:r>
-        <w:t xml:space="preserve"> an sbi_</w:t>
-      </w:r>
-      <w:proofErr w:type="gramStart"/>
-      <w:r>
-        <w:t>write(</w:t>
-      </w:r>
-      <w:proofErr w:type="gramEnd"/>
-      <w:r>
-        <w:t xml:space="preserve">) or uart_expect() procedure. For more advanced VVCs it would however make sense to send </w:t>
-      </w:r>
-      <w:r>
-        <w:t xml:space="preserve">even </w:t>
-      </w:r>
-      <w:proofErr w:type="gramStart"/>
-      <w:r>
-        <w:t>higher level</w:t>
-      </w:r>
-      <w:proofErr w:type="gramEnd"/>
+        <w:t xml:space="preserve"> an sbi_write() or uart_expect() procedure. For more advanced VVCs it would however make sense to send </w:t>
+      </w:r>
+      <w:r>
+        <w:t>even higher level</w:t>
+      </w:r>
       <w:r>
         <w:t xml:space="preserve"> </w:t>
       </w:r>
@@ -18670,15 +17533,7 @@
         <w:t xml:space="preserve">(or base) </w:t>
       </w:r>
       <w:r>
-        <w:t>transaction – on request from the central sequencer issuing a terminate_current_</w:t>
-      </w:r>
-      <w:proofErr w:type="gramStart"/>
-      <w:r>
-        <w:t>command(</w:t>
-      </w:r>
-      <w:proofErr w:type="gramEnd"/>
-      <w:r>
-        <w:t>) or terminate_all_commands().</w:t>
+        <w:t>transaction – on request from the central sequencer issuing a terminate_current_command() or terminate_all_commands().</w:t>
       </w:r>
     </w:p>
     <w:p>
@@ -18803,27 +17658,11 @@
       </w:r>
       <w:r>
         <w:br/>
-        <w:t xml:space="preserve">Hence BFM procedures should only be called with parameters explicitly defining the interface behaviour (from the BFM side).  </w:t>
-      </w:r>
-      <w:proofErr w:type="gramStart"/>
-      <w:r>
-        <w:t>Thus</w:t>
-      </w:r>
-      <w:proofErr w:type="gramEnd"/>
-      <w:r>
-        <w:t xml:space="preserve"> no parity error randomisation inside.</w:t>
+        <w:t>Hence BFM procedures should only be called with parameters explicitly defining the interface behaviour (from the BFM side).  Thus no parity error randomisation inside.</w:t>
       </w:r>
       <w:r>
         <w:br/>
-        <w:t xml:space="preserve">The only exception is for behaviour that should not affect the DUT. </w:t>
-      </w:r>
-      <w:proofErr w:type="gramStart"/>
-      <w:r>
-        <w:t>Thus</w:t>
-      </w:r>
-      <w:proofErr w:type="gramEnd"/>
-      <w:r>
-        <w:t xml:space="preserve"> the position of a data bit error could be randomised inside the BFM.</w:t>
+        <w:t>The only exception is for behaviour that should not affect the DUT. Thus the position of a data bit error could be randomised inside the BFM.</w:t>
       </w:r>
     </w:p>
     <w:p>
@@ -18905,13 +17744,8 @@
       <w:r>
         <w:t>error_injection</w:t>
       </w:r>
-      <w:proofErr w:type="gramStart"/>
-      <w:r>
-        <w:t xml:space="preserve">   (</w:t>
-      </w:r>
-      <w:proofErr w:type="gramEnd"/>
-      <w:r>
-        <w:t>fixed name, but type will differ)</w:t>
+      <w:r>
+        <w:t xml:space="preserve">   (fixed name, but type will differ)</w:t>
       </w:r>
     </w:p>
     <w:p>
@@ -19290,15 +18124,7 @@
     </w:p>
     <w:p>
       <w:r>
-        <w:t xml:space="preserve">A VVC may be commanded to generate constrained random data, where data in this sense could also be addresses, lengths, etc. </w:t>
-      </w:r>
-      <w:proofErr w:type="gramStart"/>
-      <w:r>
-        <w:t>Typically</w:t>
-      </w:r>
-      <w:proofErr w:type="gramEnd"/>
-      <w:r>
-        <w:t xml:space="preserve"> such commands would allow flexibility for the number of accesses and other important aspects – like scoreboards, common buffers, files, etc.</w:t>
+        <w:t>A VVC may be commanded to generate constrained random data, where data in this sense could also be addresses, lengths, etc. Typically such commands would allow flexibility for the number of accesses and other important aspects – like scoreboards, common buffers, files, etc.</w:t>
       </w:r>
     </w:p>
     <w:p>
@@ -19767,15 +18593,7 @@
           </w:tcPr>
           <w:p>
             <w:r>
-              <w:t xml:space="preserve">TBD – Not yet </w:t>
-            </w:r>
-            <w:proofErr w:type="gramStart"/>
-            <w:r>
-              <w:t>implemented  (</w:t>
-            </w:r>
-            <w:proofErr w:type="gramEnd"/>
-            <w:r>
-              <w:t>Do not use – as this may change)</w:t>
+              <w:t>TBD – Not yet implemented  (Do not use – as this may change)</w:t>
             </w:r>
           </w:p>
         </w:tc>
@@ -19800,15 +18618,7 @@
           </w:tcPr>
           <w:p>
             <w:r>
-              <w:t xml:space="preserve">TBD – Not yet </w:t>
-            </w:r>
-            <w:proofErr w:type="gramStart"/>
-            <w:r>
-              <w:t>implemented  (</w:t>
-            </w:r>
-            <w:proofErr w:type="gramEnd"/>
-            <w:r>
-              <w:t>Do not use – as this may change)</w:t>
+              <w:t>TBD – Not yet implemented  (Do not use – as this may change)</w:t>
             </w:r>
           </w:p>
         </w:tc>
@@ -20005,16 +18815,11 @@
       <w:r>
         <w:tab/>
       </w:r>
-      <w:proofErr w:type="gramStart"/>
       <w:r>
         <w:t>.</w:t>
       </w:r>
       <w:r>
-        <w:t>bit</w:t>
-      </w:r>
-      <w:proofErr w:type="gramEnd"/>
-      <w:r>
-        <w:t>_rate_checker</w:t>
+        <w:t>bit_rate_checker</w:t>
       </w:r>
       <w:r>
         <w:tab/>
@@ -20034,13 +18839,8 @@
       <w:pPr>
         <w:ind w:left="720" w:firstLine="720"/>
       </w:pPr>
-      <w:proofErr w:type="gramStart"/>
-      <w:r>
-        <w:t>.enable</w:t>
-      </w:r>
-      <w:proofErr w:type="gramEnd"/>
-      <w:r>
-        <w:t xml:space="preserve"> </w:t>
+      <w:r>
+        <w:t xml:space="preserve">.enable </w:t>
       </w:r>
       <w:r>
         <w:tab/>
@@ -20065,17 +18865,10 @@
       </w:r>
       <w:r>
         <w:tab/>
-      </w:r>
-      <w:proofErr w:type="gramStart"/>
-      <w:r>
         <w:t>.</w:t>
       </w:r>
       <w:r>
-        <w:t>min</w:t>
-      </w:r>
-      <w:proofErr w:type="gramEnd"/>
-      <w:r>
-        <w:t>_period</w:t>
+        <w:t>min_period</w:t>
       </w:r>
       <w:r>
         <w:tab/>
@@ -20088,17 +18881,10 @@
       </w:r>
       <w:r>
         <w:tab/>
-      </w:r>
-      <w:proofErr w:type="gramStart"/>
-      <w:r>
         <w:t>.</w:t>
       </w:r>
       <w:r>
-        <w:t>alert</w:t>
-      </w:r>
-      <w:proofErr w:type="gramEnd"/>
-      <w:r>
-        <w:t>_level</w:t>
+        <w:t>alert_level</w:t>
       </w:r>
       <w:r>
         <w:tab/>
@@ -20269,15 +19055,7 @@
               <w:jc w:val="center"/>
             </w:pPr>
             <w:r>
-              <w:t>uart_</w:t>
-            </w:r>
-            <w:proofErr w:type="gramStart"/>
-            <w:r>
-              <w:t>transmit(</w:t>
-            </w:r>
-            <w:proofErr w:type="gramEnd"/>
-            <w:r>
-              <w:t>UART_VVCT,1,TX,</w:t>
+              <w:t>uart_transmit(UART_VVCT,1,TX,</w:t>
             </w:r>
           </w:p>
         </w:tc>
@@ -20357,15 +19135,7 @@
               <w:jc w:val="center"/>
             </w:pPr>
             <w:r>
-              <w:t>uart_</w:t>
-            </w:r>
-            <w:proofErr w:type="gramStart"/>
-            <w:r>
-              <w:t>receive(</w:t>
-            </w:r>
-            <w:proofErr w:type="gramEnd"/>
-            <w:r>
-              <w:t>UART_VVCT,1,RX,</w:t>
+              <w:t>uart_receive(UART_VVCT,1,RX,</w:t>
             </w:r>
           </w:p>
         </w:tc>
@@ -20426,15 +19196,7 @@
     </w:p>
     <w:p>
       <w:r>
-        <w:t xml:space="preserve">Example b </w:t>
-      </w:r>
-      <w:proofErr w:type="gramStart"/>
-      <w:r>
-        <w:t>means:</w:t>
-      </w:r>
-      <w:proofErr w:type="gramEnd"/>
-      <w:r>
-        <w:t xml:space="preserve"> </w:t>
+        <w:t xml:space="preserve">Example b means: </w:t>
       </w:r>
       <w:r>
         <w:t xml:space="preserve">keep on receiving data </w:t>
@@ -20548,24 +19310,16 @@
       <w:pPr>
         <w:pStyle w:val="Overskrift1"/>
       </w:pPr>
-      <w:bookmarkStart w:id="57" w:name="_Toc17306318"/>
-      <w:bookmarkStart w:id="58" w:name="_Toc36743316"/>
+      <w:bookmarkStart w:id="57" w:name="_Toc36743316"/>
+      <w:bookmarkStart w:id="58" w:name="_Toc17306318"/>
       <w:r>
         <w:t>Monitors</w:t>
       </w:r>
-      <w:bookmarkEnd w:id="58"/>
-    </w:p>
-    <w:p>
-      <w:r>
-        <w:t xml:space="preserve">Monitors could be great to check the interface accesses to a DUT – to report the transaction to the testbench – with all relevant info like operation (write, read, transmit, …), data, address, etc. This information may be critical in order to understand the operation of the DUT and its expected outputs. A monitor is not a protocol </w:t>
-      </w:r>
-      <w:proofErr w:type="gramStart"/>
-      <w:r>
-        <w:t>checker, but</w:t>
-      </w:r>
-      <w:proofErr w:type="gramEnd"/>
-      <w:r>
-        <w:t xml:space="preserve"> may of course check various properties of an interface/protocol. A typical Monitor will however only provide the relevant basic information and leave more advance interpretation to other parts of a testbench. For simple protocols like the UART</w:t>
+      <w:bookmarkEnd w:id="57"/>
+    </w:p>
+    <w:p>
+      <w:r>
+        <w:t>Monitors could be great to check the interface accesses to a DUT – to report the transaction to the testbench – with all relevant info like operation (write, read, transmit, …), data, address, etc. This information may be critical in order to understand the operation of the DUT and its expected outputs. A monitor is not a protocol checker, but may of course check various properties of an interface/protocol. A typical Monitor will however only provide the relevant basic information and leave more advance interpretation to other parts of a testbench. For simple protocols like the UART</w:t>
       </w:r>
       <w:r>
         <w:t>,</w:t>
@@ -20574,15 +19328,7 @@
         <w:t xml:space="preserve"> </w:t>
       </w:r>
       <w:r>
-        <w:t xml:space="preserve">UVVM also includes basic error checking in the Monitor – as this happens at a very low level. For more advanced protocols it would make sense to just pass on the </w:t>
-      </w:r>
-      <w:proofErr w:type="gramStart"/>
-      <w:r>
-        <w:t>low level</w:t>
-      </w:r>
-      <w:proofErr w:type="gramEnd"/>
-      <w:r>
-        <w:t xml:space="preserve"> info to a higher level checker. The reason for making a dedicated monitor rather than leaving that to the testbench model is to achieve a better testbench structure and more efficient reuse.</w:t>
+        <w:t>UVVM also includes basic error checking in the Monitor – as this happens at a very low level. For more advanced protocols it would make sense to just pass on the low level info to a higher level checker. The reason for making a dedicated monitor rather than leaving that to the testbench model is to achieve a better testbench structure and more efficient reuse.</w:t>
       </w:r>
     </w:p>
     <w:p/>
@@ -20750,15 +19496,7 @@
         </w:numPr>
       </w:pPr>
       <w:r>
-        <w:t xml:space="preserve">Transaction_status: Will be set to FAILED or SUCCEEDED as soon as the result is 100% given. Prior to that – during the </w:t>
-      </w:r>
-      <w:proofErr w:type="gramStart"/>
-      <w:r>
-        <w:t>transaction :</w:t>
-      </w:r>
-      <w:proofErr w:type="gramEnd"/>
-      <w:r>
-        <w:t xml:space="preserve"> IN_PROGRESS.</w:t>
+        <w:t>Transaction_status: Will be set to FAILED or SUCCEEDED as soon as the result is 100% given. Prior to that – during the transaction : IN_PROGRESS.</w:t>
       </w:r>
       <w:r>
         <w:br/>
@@ -20827,13 +19565,8 @@
       <w:r>
         <w:t xml:space="preserve">trigger </w:t>
       </w:r>
-      <w:proofErr w:type="gramStart"/>
-      <w:r>
-        <w:t>signal :</w:t>
-      </w:r>
-      <w:proofErr w:type="gramEnd"/>
-      <w:r>
-        <w:t xml:space="preserve"> global_&lt;protocol-name&gt;_monitor_transaction</w:t>
+      <w:r>
+        <w:t>signal : global_&lt;protocol-name&gt;_monitor_transaction</w:t>
       </w:r>
       <w:r>
         <w:t>_trigger</w:t>
@@ -20862,15 +19595,7 @@
         <w:t>Transaction Info</w:t>
       </w:r>
       <w:r>
-        <w:t xml:space="preserve"> shared </w:t>
-      </w:r>
-      <w:proofErr w:type="gramStart"/>
-      <w:r>
-        <w:t>variable :</w:t>
-      </w:r>
-      <w:proofErr w:type="gramEnd"/>
-      <w:r>
-        <w:t xml:space="preserve"> shared_&lt;protocol-name&gt;_monitor_transaction_info, e.g. shared_uart_monitor_transaction_info(</w:t>
+        <w:t xml:space="preserve"> shared variable : shared_&lt;protocol-name&gt;_monitor_transaction_info, e.g. shared_uart_monitor_transaction_info(</w:t>
       </w:r>
       <w:r>
         <w:t xml:space="preserve">channel, </w:t>
@@ -20936,7 +19661,7 @@
         <w:lastRenderedPageBreak/>
         <w:t>Compile scripts</w:t>
       </w:r>
-      <w:bookmarkEnd w:id="57"/>
+      <w:bookmarkEnd w:id="58"/>
       <w:bookmarkEnd w:id="59"/>
     </w:p>
     <w:p>
@@ -21393,15 +20118,7 @@
         <w:framePr w:wrap="around"/>
       </w:pPr>
       <w:r>
-        <w:t>disable_log_</w:t>
-      </w:r>
-      <w:proofErr w:type="gramStart"/>
-      <w:r>
-        <w:t>msg(</w:t>
-      </w:r>
-      <w:proofErr w:type="gramEnd"/>
-      <w:r>
-        <w:t>ALL_MESSAGES);</w:t>
+        <w:t>disable_log_msg(ALL_MESSAGES);</w:t>
       </w:r>
     </w:p>
     <w:p>
@@ -21413,13 +20130,8 @@
         <w:t>e</w:t>
       </w:r>
       <w:r>
-        <w:t>nable_log_</w:t>
-      </w:r>
-      <w:proofErr w:type="gramStart"/>
-      <w:r>
-        <w:t>msg(</w:t>
-      </w:r>
-      <w:proofErr w:type="gramEnd"/>
+        <w:t>nable_log_msg(</w:t>
+      </w:r>
       <w:r>
         <w:t>ID_SEQUENCER);</w:t>
       </w:r>
@@ -21437,15 +20149,7 @@
       </w:r>
       <w:r>
         <w:br/>
-        <w:t>disable_log_</w:t>
-      </w:r>
-      <w:proofErr w:type="gramStart"/>
-      <w:r>
-        <w:t>msg(</w:t>
-      </w:r>
-      <w:proofErr w:type="gramEnd"/>
-      <w:r>
-        <w:t xml:space="preserve">VVC_BROADCAST, ALL_MESSAGES); -- </w:t>
+        <w:t xml:space="preserve">disable_log_msg(VVC_BROADCAST, ALL_MESSAGES); -- </w:t>
       </w:r>
       <w:r>
         <w:t xml:space="preserve">broadcast to </w:t>
@@ -21464,15 +20168,7 @@
       </w:r>
       <w:r>
         <w:tab/>
-        <w:t>log_</w:t>
-      </w:r>
-      <w:proofErr w:type="gramStart"/>
-      <w:r>
-        <w:t>msg(</w:t>
-      </w:r>
-      <w:proofErr w:type="gramEnd"/>
-      <w:r>
-        <w:t>I2C_VVCT, C_VVC_INSTANCE_1, ID_BFM_WAIT); -- I2C VVC instance 1</w:t>
+        <w:t>log_msg(I2C_VVCT, C_VVC_INSTANCE_1, ID_BFM_WAIT); -- I2C VVC instance 1</w:t>
       </w:r>
       <w:r>
         <w:br/>
@@ -21500,15 +20196,7 @@
         <w:framePr w:wrap="around"/>
       </w:pPr>
       <w:r>
-        <w:t>shared variable sb_under_</w:t>
-      </w:r>
-      <w:proofErr w:type="gramStart"/>
-      <w:r>
-        <w:t>test :</w:t>
-      </w:r>
-      <w:proofErr w:type="gramEnd"/>
-      <w:r>
-        <w:t xml:space="preserve"> record_sb_pkg.t_generic_sb;</w:t>
+        <w:t>shared variable sb_under_test : record_sb_pkg.t_generic_sb;</w:t>
       </w:r>
     </w:p>
     <w:p>
@@ -21526,15 +20214,7 @@
         <w:framePr w:wrap="around"/>
       </w:pPr>
       <w:r>
-        <w:t>sb_under_</w:t>
-      </w:r>
-      <w:proofErr w:type="gramStart"/>
-      <w:r>
-        <w:t>test.disable</w:t>
-      </w:r>
-      <w:proofErr w:type="gramEnd"/>
-      <w:r>
-        <w:t>_log_msg(ALL_INSTANCES, ID_CTRL);</w:t>
+        <w:t>sb_under_test.disable_log_msg(ALL_INSTANCES, ID_CTRL);</w:t>
       </w:r>
       <w:r>
         <w:t xml:space="preserve"> -- </w:t>
@@ -21552,15 +20232,7 @@
         <w:framePr w:wrap="around"/>
       </w:pPr>
       <w:r>
-        <w:t>sb_under_</w:t>
-      </w:r>
-      <w:proofErr w:type="gramStart"/>
-      <w:r>
-        <w:t>test.enable</w:t>
-      </w:r>
-      <w:proofErr w:type="gramEnd"/>
-      <w:r>
-        <w:t>_log_msg(</w:t>
+        <w:t>sb_under_test.enable_log_msg(</w:t>
       </w:r>
       <w:r>
         <w:t xml:space="preserve">C_SB_INSTANCE_1, </w:t>

</xml_diff>

<commit_message>
BV_UVVM-880: updated section 6.7 with E.T. suggestions.
</commit_message>
<xml_diff>
--- a/uvvm_vvc_framework/doc/internal_UVVM_VVC_Framework_Essential_Mechanisms.docx
+++ b/uvvm_vvc_framework/doc/internal_UVVM_VVC_Framework_Essential_Mechanisms.docx
@@ -13451,10 +13451,19 @@
         <w:t>monitor</w:t>
       </w:r>
       <w:r>
+        <w:t>s</w:t>
+      </w:r>
+      <w:r>
         <w:t xml:space="preserve"> the VVC transaction info</w:t>
       </w:r>
       <w:r>
-        <w:t xml:space="preserve"> and check received data with the scoreboard </w:t>
+        <w:t xml:space="preserve"> and check</w:t>
+      </w:r>
+      <w:r>
+        <w:t>s</w:t>
+      </w:r>
+      <w:r>
+        <w:t xml:space="preserve"> received data with the scoreboard </w:t>
       </w:r>
       <w:r>
         <w:t>.</w:t>
@@ -13475,22 +13484,76 @@
         </w:numPr>
       </w:pPr>
       <w:r>
-        <w:t>A</w:t>
-      </w:r>
-      <w:r>
-        <w:t xml:space="preserve"> Model </w:t>
-      </w:r>
-      <w:r>
-        <w:t xml:space="preserve">as a process which monitor and decode the actual transaction info data </w:t>
+        <w:t xml:space="preserve">Transaction info can be used </w:t>
+      </w:r>
+      <w:r>
+        <w:t>in</w:t>
+      </w:r>
+      <w:r>
+        <w:t xml:space="preserve"> a</w:t>
+      </w:r>
+      <w:r>
+        <w:t xml:space="preserve"> </w:t>
+      </w:r>
+      <w:r>
+        <w:t xml:space="preserve">DUT </w:t>
+      </w:r>
+      <w:r>
+        <w:t>Model</w:t>
+      </w:r>
+      <w:r>
+        <w:t xml:space="preserve"> process that </w:t>
+      </w:r>
+      <w:r>
+        <w:t>monitor</w:t>
+      </w:r>
+      <w:r>
+        <w:t>s</w:t>
+      </w:r>
+      <w:r>
+        <w:t xml:space="preserve"> and decode</w:t>
+      </w:r>
+      <w:r>
+        <w:t>s</w:t>
+      </w:r>
+      <w:r>
+        <w:t xml:space="preserve"> the actual transaction info data </w:t>
       </w:r>
       <w:r>
         <w:t>in the test harness</w:t>
       </w:r>
       <w:r>
-        <w:t xml:space="preserve"> and add the expected data to </w:t>
-      </w:r>
-      <w:r>
-        <w:t>the scoreboard o</w:t>
+        <w:t>. T</w:t>
+      </w:r>
+      <w:r>
+        <w:t>he</w:t>
+      </w:r>
+      <w:r>
+        <w:t xml:space="preserve"> DUT Model </w:t>
+      </w:r>
+      <w:r>
+        <w:t xml:space="preserve">will </w:t>
+      </w:r>
+      <w:r>
+        <w:t xml:space="preserve">use the decoded transaction info </w:t>
+      </w:r>
+      <w:r>
+        <w:t>and</w:t>
+      </w:r>
+      <w:r>
+        <w:t xml:space="preserve"> </w:t>
+      </w:r>
+      <w:r>
+        <w:t xml:space="preserve">add expected data to </w:t>
+      </w:r>
+      <w:r>
+        <w:t xml:space="preserve">the </w:t>
+      </w:r>
+      <w:r>
+        <w:t xml:space="preserve">VVC </w:t>
+      </w:r>
+      <w:r>
+        <w:t>scoreboard o</w:t>
       </w:r>
       <w:r>
         <w:t>n</w:t>
@@ -13499,7 +13562,25 @@
         <w:t xml:space="preserve"> the </w:t>
       </w:r>
       <w:r>
-        <w:t>DUT receiving side.</w:t>
+        <w:t>DUT receiving side</w:t>
+      </w:r>
+      <w:r>
+        <w:t xml:space="preserve">, e.g. to the SBI_VVC_SB while a SBI VVC </w:t>
+      </w:r>
+      <w:r>
+        <w:t>is responsible for</w:t>
+      </w:r>
+      <w:r>
+        <w:t xml:space="preserve"> perform</w:t>
+      </w:r>
+      <w:r>
+        <w:t>ing</w:t>
+      </w:r>
+      <w:r>
+        <w:t xml:space="preserve"> the DUT read access and check received data with SBI_VVC_SB</w:t>
+      </w:r>
+      <w:r>
+        <w:t>.</w:t>
       </w:r>
       <w:r>
         <w:t xml:space="preserve"> See section </w:t>
@@ -13847,7 +13928,7 @@
         <mc:AlternateContent>
           <mc:Choice Requires="wpg">
             <w:drawing>
-              <wp:anchor distT="0" distB="0" distL="114300" distR="114300" simplePos="0" relativeHeight="251659264" behindDoc="0" locked="0" layoutInCell="1" allowOverlap="1" wp14:anchorId="5BFA95C3" wp14:editId="64728AB9">
+              <wp:anchor distT="0" distB="0" distL="114300" distR="114300" simplePos="0" relativeHeight="251659264" behindDoc="0" locked="0" layoutInCell="1" allowOverlap="1" wp14:anchorId="5BFA95C3" wp14:editId="77409833">
                 <wp:simplePos x="0" y="0"/>
                 <wp:positionH relativeFrom="column">
                   <wp:posOffset>-29796</wp:posOffset>
@@ -13855,7 +13936,7 @@
                 <wp:positionV relativeFrom="paragraph">
                   <wp:posOffset>71169</wp:posOffset>
                 </wp:positionV>
-                <wp:extent cx="7816850" cy="4448908"/>
+                <wp:extent cx="8590084" cy="4448908"/>
                 <wp:effectExtent l="0" t="0" r="0" b="0"/>
                 <wp:wrapNone/>
                 <wp:docPr id="19" name="Gruppe 19"/>
@@ -13867,7 +13948,7 @@
                       <wpg:grpSpPr>
                         <a:xfrm>
                           <a:off x="0" y="0"/>
-                          <a:ext cx="7816850" cy="4448908"/>
+                          <a:ext cx="8590084" cy="4448908"/>
                           <a:chOff x="0" y="0"/>
                           <a:chExt cx="6110654" cy="3515640"/>
                         </a:xfrm>
@@ -13917,7 +13998,7 @@
                                 <w:pStyle w:val="Code"/>
                               </w:pPr>
                               <w:r>
-                                <w:t xml:space="preserve">  alias sbi_trigger          : std_logic is global_sbi_vvc_transaction_info(C_SBI_VVC_1);</w:t>
+                                <w:t xml:space="preserve">  alias sbi_transaction_trigger     : std_logic is global_sbi_vvc_transaction_trigger(C_SBI_VVC_1);</w:t>
                               </w:r>
                             </w:p>
                             <w:p>
@@ -13925,7 +14006,7 @@
                                 <w:pStyle w:val="Code"/>
                               </w:pPr>
                               <w:r>
-                                <w:t xml:space="preserve">  alias sbi_transaction_info : bitvis_vip_sbi.transaction_pkg.t_base_transaction is shared_sbi_vvc_transaction_info(C_SBI_VVC_1).bt;</w:t>
+                                <w:t xml:space="preserve">  alias sbi_transaction_info        : bitvis_vip_sbi.transaction_pkg.t_base_transaction is shared_sbi_vvc_transaction_info(C_SBI_VVC_1).bt;</w:t>
                               </w:r>
                             </w:p>
                             <w:p>
@@ -13933,7 +14014,7 @@
                                 <w:pStyle w:val="Code"/>
                               </w:pPr>
                               <w:r>
-                                <w:t xml:space="preserve">  alias uart_rx_trigger      : std_logic is global_uart_vvc_transaction_info(RX, C_UART_VVC_1);</w:t>
+                                <w:t xml:space="preserve">  alias uart_rx_transaction_trigger : std_logic is global_uart_vvc_transaction_trigger(RX, C_UART_VVC_1);</w:t>
                               </w:r>
                             </w:p>
                             <w:p>
@@ -13941,7 +14022,13 @@
                                 <w:pStyle w:val="Code"/>
                               </w:pPr>
                               <w:r>
-                                <w:t xml:space="preserve">  alias uart_rx_info         : bitvis_vip_uart.transaction_pkg.t_base_transaction is shared_uart_vvc_transaction(RX, C_UART_VVC_1).bt;</w:t>
+                                <w:t xml:space="preserve">  alias uart_rx_info                : bitvis_vip_uart.transaction_pkg.t_base_transaction is shared_uart_vvc_transaction</w:t>
+                              </w:r>
+                              <w:r>
+                                <w:t>_info</w:t>
+                              </w:r>
+                              <w:r>
+                                <w:t>(RX, C_UART_VVC_1).bt;</w:t>
                               </w:r>
                             </w:p>
                             <w:p>
@@ -14002,7 +14089,7 @@
                                 <w:t xml:space="preserve">    wait until </w:t>
                               </w:r>
                               <w:r>
-                                <w:t>(sbi_trigger = ‘1’) or (uart_rx_trigger = ‘1’);</w:t>
+                                <w:t>(sbi_transaction_trigger = ‘1’) or (uart_rx_transaction_trigger = ‘1’);</w:t>
                               </w:r>
                             </w:p>
                             <w:p>
@@ -14015,7 +14102,7 @@
                                 <w:pStyle w:val="Code"/>
                               </w:pPr>
                               <w:r>
-                                <w:t xml:space="preserve">    if sbi_trigger’event then</w:t>
+                                <w:t xml:space="preserve">    if sbi_transaction_trigger’event then</w:t>
                               </w:r>
                             </w:p>
                             <w:p>
@@ -14068,7 +14155,7 @@
                                 <w:pStyle w:val="Code"/>
                               </w:pPr>
                               <w:r>
-                                <w:t xml:space="preserve">    if uart_rx_trigger’event then</w:t>
+                                <w:t xml:space="preserve">    if uart_rx_transaction_trigger’event then</w:t>
                               </w:r>
                             </w:p>
                             <w:p>
@@ -14234,7 +14321,7 @@
           </mc:Choice>
           <mc:Fallback>
             <w:pict>
-              <v:group w14:anchorId="5BFA95C3" id="Gruppe 19" o:spid="_x0000_s1026" style="position:absolute;margin-left:-2.35pt;margin-top:5.6pt;width:615.5pt;height:350.3pt;z-index:251659264;mso-width-relative:margin;mso-height-relative:margin" coordsize="61106,35156" o:gfxdata="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">
+              <v:group w14:anchorId="5BFA95C3" id="Gruppe 19" o:spid="_x0000_s1026" style="position:absolute;margin-left:-2.35pt;margin-top:5.6pt;width:676.4pt;height:350.3pt;z-index:251659264;mso-width-relative:margin;mso-height-relative:margin" coordsize="61106,35156" o:gfxdata="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">
                 <v:shapetype id="_x0000_t202" coordsize="21600,21600" o:spt="202" path="m,l,21600r21600,l21600,xe">
                   <v:stroke joinstyle="miter"/>
                   <v:path gradientshapeok="t" o:connecttype="rect"/>
@@ -14269,7 +14356,7 @@
                           <w:pStyle w:val="Code"/>
                         </w:pPr>
                         <w:r>
-                          <w:t xml:space="preserve">  alias sbi_trigger          : std_logic is global_sbi_vvc_transaction_info(C_SBI_VVC_1);</w:t>
+                          <w:t xml:space="preserve">  alias sbi_transaction_trigger     : std_logic is global_sbi_vvc_transaction_trigger(C_SBI_VVC_1);</w:t>
                         </w:r>
                       </w:p>
                       <w:p>
@@ -14277,7 +14364,7 @@
                           <w:pStyle w:val="Code"/>
                         </w:pPr>
                         <w:r>
-                          <w:t xml:space="preserve">  alias sbi_transaction_info : bitvis_vip_sbi.transaction_pkg.t_base_transaction is shared_sbi_vvc_transaction_info(C_SBI_VVC_1).bt;</w:t>
+                          <w:t xml:space="preserve">  alias sbi_transaction_info        : bitvis_vip_sbi.transaction_pkg.t_base_transaction is shared_sbi_vvc_transaction_info(C_SBI_VVC_1).bt;</w:t>
                         </w:r>
                       </w:p>
                       <w:p>
@@ -14285,7 +14372,7 @@
                           <w:pStyle w:val="Code"/>
                         </w:pPr>
                         <w:r>
-                          <w:t xml:space="preserve">  alias uart_rx_trigger      : std_logic is global_uart_vvc_transaction_info(RX, C_UART_VVC_1);</w:t>
+                          <w:t xml:space="preserve">  alias uart_rx_transaction_trigger : std_logic is global_uart_vvc_transaction_trigger(RX, C_UART_VVC_1);</w:t>
                         </w:r>
                       </w:p>
                       <w:p>
@@ -14293,7 +14380,13 @@
                           <w:pStyle w:val="Code"/>
                         </w:pPr>
                         <w:r>
-                          <w:t xml:space="preserve">  alias uart_rx_info         : bitvis_vip_uart.transaction_pkg.t_base_transaction is shared_uart_vvc_transaction(RX, C_UART_VVC_1).bt;</w:t>
+                          <w:t xml:space="preserve">  alias uart_rx_info                : bitvis_vip_uart.transaction_pkg.t_base_transaction is shared_uart_vvc_transaction</w:t>
+                        </w:r>
+                        <w:r>
+                          <w:t>_info</w:t>
+                        </w:r>
+                        <w:r>
+                          <w:t>(RX, C_UART_VVC_1).bt;</w:t>
                         </w:r>
                       </w:p>
                       <w:p>
@@ -14354,7 +14447,7 @@
                           <w:t xml:space="preserve">    wait until </w:t>
                         </w:r>
                         <w:r>
-                          <w:t>(sbi_trigger = ‘1’) or (uart_rx_trigger = ‘1’);</w:t>
+                          <w:t>(sbi_transaction_trigger = ‘1’) or (uart_rx_transaction_trigger = ‘1’);</w:t>
                         </w:r>
                       </w:p>
                       <w:p>
@@ -14367,7 +14460,7 @@
                           <w:pStyle w:val="Code"/>
                         </w:pPr>
                         <w:r>
-                          <w:t xml:space="preserve">    if sbi_trigger’event then</w:t>
+                          <w:t xml:space="preserve">    if sbi_transaction_trigger’event then</w:t>
                         </w:r>
                       </w:p>
                       <w:p>
@@ -14420,7 +14513,7 @@
                           <w:pStyle w:val="Code"/>
                         </w:pPr>
                         <w:r>
-                          <w:t xml:space="preserve">    if uart_rx_trigger’event then</w:t>
+                          <w:t xml:space="preserve">    if uart_rx_transaction_trigger’event then</w:t>
                         </w:r>
                       </w:p>
                       <w:p>
@@ -14635,31 +14728,7 @@
                               <w:rPr>
                                 <w:lang w:val="en-US"/>
                               </w:rPr>
-                              <w:t xml:space="preserve"> demonstrate </w:t>
-                            </w:r>
-                            <w:r>
-                              <w:rPr>
-                                <w:lang w:val="en-US"/>
-                              </w:rPr>
-                              <w:t>the setup of a</w:t>
-                            </w:r>
-                            <w:r>
-                              <w:rPr>
-                                <w:lang w:val="en-US"/>
-                              </w:rPr>
-                              <w:t xml:space="preserve"> VVC Scoreboard Support process </w:t>
-                            </w:r>
-                            <w:r>
-                              <w:rPr>
-                                <w:lang w:val="en-US"/>
-                              </w:rPr>
-                              <w:t>that operate with</w:t>
-                            </w:r>
-                            <w:r>
-                              <w:rPr>
-                                <w:lang w:val="en-US"/>
-                              </w:rPr>
-                              <w:t xml:space="preserve"> the 3 steps listed in Chapter </w:t>
+                              <w:t xml:space="preserve"> demonstrates the setup of a VVC Scoreboard Support process that operates with the 3 steps listed in Chapter </w:t>
                             </w:r>
                             <w:r>
                               <w:rPr>
@@ -14707,24 +14776,7 @@
                                 <w:lang w:val="en-US"/>
                               </w:rPr>
                               <w:br/>
-                            </w:r>
-                            <w:r>
-                              <w:rPr>
-                                <w:lang w:val="en-US"/>
-                              </w:rPr>
-                              <w:t>For simple scoreboard elements such as std logic vectors these scoreboard approaches are</w:t>
-                            </w:r>
-                            <w:r>
-                              <w:rPr>
-                                <w:lang w:val="en-US"/>
-                              </w:rPr>
-                              <w:t xml:space="preserve"> performed</w:t>
-                            </w:r>
-                            <w:r>
-                              <w:rPr>
-                                <w:lang w:val="en-US"/>
-                              </w:rPr>
-                              <w:t xml:space="preserve"> by the VVCs.</w:t>
+                              <w:t>For simple scoreboard elements such as std logic vectors these scoreboard approaches are performed by the VVCs.</w:t>
                             </w:r>
                           </w:p>
                         </w:txbxContent>
@@ -14797,31 +14849,7 @@
                         <w:rPr>
                           <w:lang w:val="en-US"/>
                         </w:rPr>
-                        <w:t xml:space="preserve"> demonstrate </w:t>
-                      </w:r>
-                      <w:r>
-                        <w:rPr>
-                          <w:lang w:val="en-US"/>
-                        </w:rPr>
-                        <w:t>the setup of a</w:t>
-                      </w:r>
-                      <w:r>
-                        <w:rPr>
-                          <w:lang w:val="en-US"/>
-                        </w:rPr>
-                        <w:t xml:space="preserve"> VVC Scoreboard Support process </w:t>
-                      </w:r>
-                      <w:r>
-                        <w:rPr>
-                          <w:lang w:val="en-US"/>
-                        </w:rPr>
-                        <w:t>that operate with</w:t>
-                      </w:r>
-                      <w:r>
-                        <w:rPr>
-                          <w:lang w:val="en-US"/>
-                        </w:rPr>
-                        <w:t xml:space="preserve"> the 3 steps listed in Chapter </w:t>
+                        <w:t xml:space="preserve"> demonstrates the setup of a VVC Scoreboard Support process that operates with the 3 steps listed in Chapter </w:t>
                       </w:r>
                       <w:r>
                         <w:rPr>
@@ -14869,24 +14897,7 @@
                           <w:lang w:val="en-US"/>
                         </w:rPr>
                         <w:br/>
-                      </w:r>
-                      <w:r>
-                        <w:rPr>
-                          <w:lang w:val="en-US"/>
-                        </w:rPr>
-                        <w:t>For simple scoreboard elements such as std logic vectors these scoreboard approaches are</w:t>
-                      </w:r>
-                      <w:r>
-                        <w:rPr>
-                          <w:lang w:val="en-US"/>
-                        </w:rPr>
-                        <w:t xml:space="preserve"> performed</w:t>
-                      </w:r>
-                      <w:r>
-                        <w:rPr>
-                          <w:lang w:val="en-US"/>
-                        </w:rPr>
-                        <w:t xml:space="preserve"> by the VVCs.</w:t>
+                        <w:t>For simple scoreboard elements such as std logic vectors these scoreboard approaches are performed by the VVCs.</w:t>
                       </w:r>
                     </w:p>
                   </w:txbxContent>
@@ -14918,15 +14929,15 @@
         <mc:AlternateContent>
           <mc:Choice Requires="wpg">
             <w:drawing>
-              <wp:anchor distT="0" distB="0" distL="114300" distR="114300" simplePos="0" relativeHeight="251665408" behindDoc="0" locked="0" layoutInCell="1" allowOverlap="1" wp14:anchorId="406836FE" wp14:editId="71D92372">
+              <wp:anchor distT="0" distB="0" distL="114300" distR="114300" simplePos="0" relativeHeight="251665408" behindDoc="0" locked="0" layoutInCell="1" allowOverlap="1" wp14:anchorId="406836FE" wp14:editId="5A7E5042">
                 <wp:simplePos x="0" y="0"/>
                 <wp:positionH relativeFrom="column">
-                  <wp:posOffset>-12847</wp:posOffset>
+                  <wp:posOffset>-12212</wp:posOffset>
                 </wp:positionH>
                 <wp:positionV relativeFrom="paragraph">
-                  <wp:posOffset>-276225</wp:posOffset>
+                  <wp:posOffset>-280523</wp:posOffset>
                 </wp:positionV>
-                <wp:extent cx="7684477" cy="2857500"/>
+                <wp:extent cx="8203224" cy="2857500"/>
                 <wp:effectExtent l="0" t="0" r="0" b="0"/>
                 <wp:wrapNone/>
                 <wp:docPr id="24" name="Gruppe 24"/>
@@ -14938,7 +14949,7 @@
                       <wpg:grpSpPr>
                         <a:xfrm>
                           <a:off x="0" y="0"/>
-                          <a:ext cx="7684477" cy="2857500"/>
+                          <a:ext cx="8203224" cy="2857500"/>
                           <a:chOff x="0" y="0"/>
                           <a:chExt cx="9310517" cy="5283295"/>
                         </a:xfrm>
@@ -15015,7 +15026,7 @@
                                 <w:t xml:space="preserve">    wait until </w:t>
                               </w:r>
                               <w:r>
-                                <w:t>(global_sbi_vvc_transaction_info(C_SBI_VVC_1) = ‘1’) or (global_uart_vvc_transaction_info(TX, C_UART_VVC_1) = ‘1’);</w:t>
+                                <w:t>(global_sbi_vvc_transaction_trigger(C_SBI_VVC_1) = ‘1’) or (global_uart_vvc_transaction_trigger(TX, C_UART_VVC_1) = ‘1’);</w:t>
                               </w:r>
                             </w:p>
                             <w:p>
@@ -15028,7 +15039,7 @@
                                 <w:pStyle w:val="Code"/>
                               </w:pPr>
                               <w:r>
-                                <w:t xml:space="preserve">    if global_sbi_vvc_transaction_info(C_SBI_VVC_1)’event then</w:t>
+                                <w:t xml:space="preserve">    if global_sbi_vvc_transaction_trigger(C_SBI_VVC_1)’event then</w:t>
                               </w:r>
                             </w:p>
                             <w:p>
@@ -15073,7 +15084,7 @@
                                 <w:pStyle w:val="Code"/>
                               </w:pPr>
                               <w:r>
-                                <w:t xml:space="preserve">    if global_uart_vvc_transaction_info(TX, C_UART_VVC_1)’event then</w:t>
+                                <w:t xml:space="preserve">    if global_uart_vvc_transaction_trigger(TX, C_UART_VVC_1)’event then</w:t>
                               </w:r>
                             </w:p>
                             <w:p>
@@ -15081,7 +15092,13 @@
                                 <w:pStyle w:val="Code"/>
                               </w:pPr>
                               <w:r>
-                                <w:t xml:space="preserve">      case shared_uart_vvc_transaction(TX, C_UART_VVC_1).bt.operation is</w:t>
+                                <w:t xml:space="preserve">      case shared_uart_vvc_transaction</w:t>
+                              </w:r>
+                              <w:r>
+                                <w:t>_info</w:t>
+                              </w:r>
+                              <w:r>
+                                <w:t>(TX, C_UART_VVC_1).bt.operation is</w:t>
                               </w:r>
                             </w:p>
                             <w:p>
@@ -15226,7 +15243,7 @@
           </mc:Choice>
           <mc:Fallback>
             <w:pict>
-              <v:group w14:anchorId="406836FE" id="Gruppe 24" o:spid="_x0000_s1030" style="position:absolute;left:0;text-align:left;margin-left:-1pt;margin-top:-21.75pt;width:605.1pt;height:225pt;z-index:251665408;mso-width-relative:margin;mso-height-relative:margin" coordsize="93105,52832" o:gfxdata="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">
+              <v:group w14:anchorId="406836FE" id="Gruppe 24" o:spid="_x0000_s1030" style="position:absolute;left:0;text-align:left;margin-left:-.95pt;margin-top:-22.1pt;width:645.9pt;height:225pt;z-index:251665408;mso-width-relative:margin;mso-height-relative:margin" coordsize="93105,52832" o:gfxdata="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">
                 <v:shape id="Tekstboks 21" o:spid="_x0000_s1031" type="#_x0000_t202" style="position:absolute;top:4572;width:93105;height:48260;visibility:visible;mso-wrap-style:square;v-text-anchor:top" o:gfxdata="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" filled="f" stroked="f" strokeweight=".5pt">
                   <v:textbox>
                     <w:txbxContent>
@@ -15284,7 +15301,7 @@
                           <w:t xml:space="preserve">    wait until </w:t>
                         </w:r>
                         <w:r>
-                          <w:t>(global_sbi_vvc_transaction_info(C_SBI_VVC_1) = ‘1’) or (global_uart_vvc_transaction_info(TX, C_UART_VVC_1) = ‘1’);</w:t>
+                          <w:t>(global_sbi_vvc_transaction_trigger(C_SBI_VVC_1) = ‘1’) or (global_uart_vvc_transaction_trigger(TX, C_UART_VVC_1) = ‘1’);</w:t>
                         </w:r>
                       </w:p>
                       <w:p>
@@ -15297,7 +15314,7 @@
                           <w:pStyle w:val="Code"/>
                         </w:pPr>
                         <w:r>
-                          <w:t xml:space="preserve">    if global_sbi_vvc_transaction_info(C_SBI_VVC_1)’event then</w:t>
+                          <w:t xml:space="preserve">    if global_sbi_vvc_transaction_trigger(C_SBI_VVC_1)’event then</w:t>
                         </w:r>
                       </w:p>
                       <w:p>
@@ -15342,7 +15359,7 @@
                           <w:pStyle w:val="Code"/>
                         </w:pPr>
                         <w:r>
-                          <w:t xml:space="preserve">    if global_uart_vvc_transaction_info(TX, C_UART_VVC_1)’event then</w:t>
+                          <w:t xml:space="preserve">    if global_uart_vvc_transaction_trigger(TX, C_UART_VVC_1)’event then</w:t>
                         </w:r>
                       </w:p>
                       <w:p>
@@ -15350,7 +15367,13 @@
                           <w:pStyle w:val="Code"/>
                         </w:pPr>
                         <w:r>
-                          <w:t xml:space="preserve">      case shared_uart_vvc_transaction(TX, C_UART_VVC_1).bt.operation is</w:t>
+                          <w:t xml:space="preserve">      case shared_uart_vvc_transaction</w:t>
+                        </w:r>
+                        <w:r>
+                          <w:t>_info</w:t>
+                        </w:r>
+                        <w:r>
+                          <w:t>(TX, C_UART_VVC_1).bt.operation is</w:t>
                         </w:r>
                       </w:p>
                       <w:p>
@@ -15555,37 +15578,7 @@
                               <w:rPr>
                                 <w:lang w:val="en-US"/>
                               </w:rPr>
-                              <w:t xml:space="preserve"> </w:t>
-                            </w:r>
-                            <w:r>
-                              <w:rPr>
-                                <w:lang w:val="en-US"/>
-                              </w:rPr>
-                              <w:t xml:space="preserve">demonstrate </w:t>
-                            </w:r>
-                            <w:r>
-                              <w:rPr>
-                                <w:lang w:val="en-US"/>
-                              </w:rPr>
-                              <w:t xml:space="preserve">the setup of </w:t>
-                            </w:r>
-                            <w:r>
-                              <w:rPr>
-                                <w:lang w:val="en-US"/>
-                              </w:rPr>
-                              <w:t xml:space="preserve">a VVC Scoreboard Support process </w:t>
-                            </w:r>
-                            <w:r>
-                              <w:rPr>
-                                <w:lang w:val="en-US"/>
-                              </w:rPr>
-                              <w:t>that operate with</w:t>
-                            </w:r>
-                            <w:r>
-                              <w:rPr>
-                                <w:lang w:val="en-US"/>
-                              </w:rPr>
-                              <w:t xml:space="preserve"> the 3 steps listed in Chapter </w:t>
+                              <w:t xml:space="preserve"> demonstrates the setup of a VVC Scoreboard Support process that operates with the 3 steps listed in Chapter </w:t>
                             </w:r>
                             <w:r>
                               <w:rPr>
@@ -15633,19 +15626,7 @@
                                 <w:lang w:val="en-US"/>
                               </w:rPr>
                               <w:br/>
-                              <w:t xml:space="preserve">For simple scoreboard elements such as std logic vectors these scoreboard approaches are </w:t>
-                            </w:r>
-                            <w:r>
-                              <w:rPr>
-                                <w:lang w:val="en-US"/>
-                              </w:rPr>
-                              <w:t xml:space="preserve">performed </w:t>
-                            </w:r>
-                            <w:r>
-                              <w:rPr>
-                                <w:lang w:val="en-US"/>
-                              </w:rPr>
-                              <w:t xml:space="preserve">by the VVCs. </w:t>
+                              <w:t xml:space="preserve">For simple scoreboard elements such as std logic vectors these scoreboard approaches are performed by the VVCs. </w:t>
                             </w:r>
                           </w:p>
                           <w:p>
@@ -15710,31 +15691,7 @@
                               <w:rPr>
                                 <w:lang w:val="en-US"/>
                               </w:rPr>
-                              <w:t xml:space="preserve"> demonstrate </w:t>
-                            </w:r>
-                            <w:r>
-                              <w:rPr>
-                                <w:lang w:val="en-US"/>
-                              </w:rPr>
-                              <w:t xml:space="preserve">the setup of </w:t>
-                            </w:r>
-                            <w:r>
-                              <w:rPr>
-                                <w:lang w:val="en-US"/>
-                              </w:rPr>
-                              <w:t xml:space="preserve">a VVC Scoreboard Support process </w:t>
-                            </w:r>
-                            <w:r>
-                              <w:rPr>
-                                <w:lang w:val="en-US"/>
-                              </w:rPr>
-                              <w:t>that operate with</w:t>
-                            </w:r>
-                            <w:r>
-                              <w:rPr>
-                                <w:lang w:val="en-US"/>
-                              </w:rPr>
-                              <w:t xml:space="preserve"> the 3 steps listed in Chapter </w:t>
+                              <w:t xml:space="preserve"> demonstrates the setup of a VVC Scoreboard Support process that operates with the 3 steps listed in Chapter </w:t>
                             </w:r>
                             <w:r>
                               <w:rPr>
@@ -15788,43 +15745,7 @@
                               <w:rPr>
                                 <w:lang w:val="en-US"/>
                               </w:rPr>
-                              <w:t>For complex scoreboard elements such as records the scoreboard package declaration</w:t>
-                            </w:r>
-                            <w:r>
-                              <w:rPr>
-                                <w:lang w:val="en-US"/>
-                              </w:rPr>
-                              <w:t xml:space="preserve">, </w:t>
-                            </w:r>
-                            <w:r>
-                              <w:rPr>
-                                <w:lang w:val="en-US"/>
-                              </w:rPr>
-                              <w:t>defining the shared variable</w:t>
-                            </w:r>
-                            <w:r>
-                              <w:rPr>
-                                <w:lang w:val="en-US"/>
-                              </w:rPr>
-                              <w:t xml:space="preserve"> and </w:t>
-                            </w:r>
-                            <w:r>
-                              <w:rPr>
-                                <w:lang w:val="en-US"/>
-                              </w:rPr>
-                              <w:t xml:space="preserve">scoreboard </w:t>
-                            </w:r>
-                            <w:r>
-                              <w:rPr>
-                                <w:lang w:val="en-US"/>
-                              </w:rPr>
-                              <w:t xml:space="preserve">approaches </w:t>
-                            </w:r>
-                            <w:r>
-                              <w:rPr>
-                                <w:lang w:val="en-US"/>
-                              </w:rPr>
-                              <w:t>have to be performed outside the VVC.</w:t>
+                              <w:t>For complex scoreboard elements such as records the scoreboard package declaration, defining the shared variable and scoreboard approaches have to be performed outside the VVC.</w:t>
                             </w:r>
                             <w:r>
                               <w:rPr>
@@ -15906,37 +15827,7 @@
                         <w:rPr>
                           <w:lang w:val="en-US"/>
                         </w:rPr>
-                        <w:t xml:space="preserve"> </w:t>
-                      </w:r>
-                      <w:r>
-                        <w:rPr>
-                          <w:lang w:val="en-US"/>
-                        </w:rPr>
-                        <w:t xml:space="preserve">demonstrate </w:t>
-                      </w:r>
-                      <w:r>
-                        <w:rPr>
-                          <w:lang w:val="en-US"/>
-                        </w:rPr>
-                        <w:t xml:space="preserve">the setup of </w:t>
-                      </w:r>
-                      <w:r>
-                        <w:rPr>
-                          <w:lang w:val="en-US"/>
-                        </w:rPr>
-                        <w:t xml:space="preserve">a VVC Scoreboard Support process </w:t>
-                      </w:r>
-                      <w:r>
-                        <w:rPr>
-                          <w:lang w:val="en-US"/>
-                        </w:rPr>
-                        <w:t>that operate with</w:t>
-                      </w:r>
-                      <w:r>
-                        <w:rPr>
-                          <w:lang w:val="en-US"/>
-                        </w:rPr>
-                        <w:t xml:space="preserve"> the 3 steps listed in Chapter </w:t>
+                        <w:t xml:space="preserve"> demonstrates the setup of a VVC Scoreboard Support process that operates with the 3 steps listed in Chapter </w:t>
                       </w:r>
                       <w:r>
                         <w:rPr>
@@ -15984,19 +15875,7 @@
                           <w:lang w:val="en-US"/>
                         </w:rPr>
                         <w:br/>
-                        <w:t xml:space="preserve">For simple scoreboard elements such as std logic vectors these scoreboard approaches are </w:t>
-                      </w:r>
-                      <w:r>
-                        <w:rPr>
-                          <w:lang w:val="en-US"/>
-                        </w:rPr>
-                        <w:t xml:space="preserve">performed </w:t>
-                      </w:r>
-                      <w:r>
-                        <w:rPr>
-                          <w:lang w:val="en-US"/>
-                        </w:rPr>
-                        <w:t xml:space="preserve">by the VVCs. </w:t>
+                        <w:t xml:space="preserve">For simple scoreboard elements such as std logic vectors these scoreboard approaches are performed by the VVCs. </w:t>
                       </w:r>
                     </w:p>
                     <w:p>
@@ -16061,31 +15940,7 @@
                         <w:rPr>
                           <w:lang w:val="en-US"/>
                         </w:rPr>
-                        <w:t xml:space="preserve"> demonstrate </w:t>
-                      </w:r>
-                      <w:r>
-                        <w:rPr>
-                          <w:lang w:val="en-US"/>
-                        </w:rPr>
-                        <w:t xml:space="preserve">the setup of </w:t>
-                      </w:r>
-                      <w:r>
-                        <w:rPr>
-                          <w:lang w:val="en-US"/>
-                        </w:rPr>
-                        <w:t xml:space="preserve">a VVC Scoreboard Support process </w:t>
-                      </w:r>
-                      <w:r>
-                        <w:rPr>
-                          <w:lang w:val="en-US"/>
-                        </w:rPr>
-                        <w:t>that operate with</w:t>
-                      </w:r>
-                      <w:r>
-                        <w:rPr>
-                          <w:lang w:val="en-US"/>
-                        </w:rPr>
-                        <w:t xml:space="preserve"> the 3 steps listed in Chapter </w:t>
+                        <w:t xml:space="preserve"> demonstrates the setup of a VVC Scoreboard Support process that operates with the 3 steps listed in Chapter </w:t>
                       </w:r>
                       <w:r>
                         <w:rPr>
@@ -16139,43 +15994,7 @@
                         <w:rPr>
                           <w:lang w:val="en-US"/>
                         </w:rPr>
-                        <w:t>For complex scoreboard elements such as records the scoreboard package declaration</w:t>
-                      </w:r>
-                      <w:r>
-                        <w:rPr>
-                          <w:lang w:val="en-US"/>
-                        </w:rPr>
-                        <w:t xml:space="preserve">, </w:t>
-                      </w:r>
-                      <w:r>
-                        <w:rPr>
-                          <w:lang w:val="en-US"/>
-                        </w:rPr>
-                        <w:t>defining the shared variable</w:t>
-                      </w:r>
-                      <w:r>
-                        <w:rPr>
-                          <w:lang w:val="en-US"/>
-                        </w:rPr>
-                        <w:t xml:space="preserve"> and </w:t>
-                      </w:r>
-                      <w:r>
-                        <w:rPr>
-                          <w:lang w:val="en-US"/>
-                        </w:rPr>
-                        <w:t xml:space="preserve">scoreboard </w:t>
-                      </w:r>
-                      <w:r>
-                        <w:rPr>
-                          <w:lang w:val="en-US"/>
-                        </w:rPr>
-                        <w:t xml:space="preserve">approaches </w:t>
-                      </w:r>
-                      <w:r>
-                        <w:rPr>
-                          <w:lang w:val="en-US"/>
-                        </w:rPr>
-                        <w:t>have to be performed outside the VVC.</w:t>
+                        <w:t>For complex scoreboard elements such as records the scoreboard package declaration, defining the shared variable and scoreboard approaches have to be performed outside the VVC.</w:t>
                       </w:r>
                       <w:r>
                         <w:rPr>
@@ -16265,25 +16084,7 @@
                                 <w:pStyle w:val="Code"/>
                               </w:pPr>
                               <w:r>
-                                <w:t xml:space="preserve">-- </w:t>
-                              </w:r>
-                              <w:r>
-                                <w:t>define</w:t>
-                              </w:r>
-                              <w:r>
-                                <w:t xml:space="preserve"> </w:t>
-                              </w:r>
-                              <w:r>
-                                <w:t xml:space="preserve">complex </w:t>
-                              </w:r>
-                              <w:r>
-                                <w:t xml:space="preserve">Avalon ST </w:t>
-                              </w:r>
-                              <w:r>
-                                <w:t xml:space="preserve">scoreboard </w:t>
-                              </w:r>
-                              <w:r>
-                                <w:t>type</w:t>
+                                <w:t>-- define complex Avalon ST scoreboard type</w:t>
                               </w:r>
                             </w:p>
                             <w:p>
@@ -16328,16 +16129,7 @@
                                 <w:pStyle w:val="Code"/>
                               </w:pPr>
                               <w:r>
-                                <w:t xml:space="preserve">-- </w:t>
-                              </w:r>
-                              <w:r>
-                                <w:t>create</w:t>
-                              </w:r>
-                              <w:r>
-                                <w:t xml:space="preserve"> to_string() function for </w:t>
-                              </w:r>
-                              <w:r>
-                                <w:t>t_avalon_st_element</w:t>
+                                <w:t>-- create to_string() function for t_avalon_st_element</w:t>
                               </w:r>
                             </w:p>
                             <w:p>
@@ -16353,13 +16145,7 @@
                                 <w:pStyle w:val="Code"/>
                               </w:pPr>
                               <w:r>
-                                <w:t xml:space="preserve">  constant rec_</w:t>
-                              </w:r>
-                              <w:r>
-                                <w:t>element</w:t>
-                              </w:r>
-                              <w:r>
-                                <w:t xml:space="preserve"> : t_avalon_st_element</w:t>
+                                <w:t xml:space="preserve">  constant rec_element : t_avalon_st_element</w:t>
                               </w:r>
                             </w:p>
                             <w:p>
@@ -16383,13 +16169,7 @@
                                 <w:pStyle w:val="Code"/>
                               </w:pPr>
                               <w:r>
-                                <w:t xml:space="preserve">  return “channel value: “ &amp; to_string(rec_</w:t>
-                              </w:r>
-                              <w:r>
-                                <w:t>element</w:t>
-                              </w:r>
-                              <w:r>
-                                <w:t>.channel_value) &amp;</w:t>
+                                <w:t xml:space="preserve">  return “channel value: “ &amp; to_string(rec_element.channel_value) &amp;</w:t>
                               </w:r>
                             </w:p>
                             <w:p>
@@ -16397,16 +16177,7 @@
                                 <w:pStyle w:val="Code"/>
                               </w:pPr>
                               <w:r>
-                                <w:t xml:space="preserve">         “, data: “ &amp; to_string(</w:t>
-                              </w:r>
-                              <w:r>
-                                <w:t>rec_</w:t>
-                              </w:r>
-                              <w:r>
-                                <w:t>element</w:t>
-                              </w:r>
-                              <w:r>
-                                <w:t>.data_array);</w:t>
+                                <w:t xml:space="preserve">         “, data: “ &amp; to_string(rec_element.data_array);</w:t>
                               </w:r>
                             </w:p>
                             <w:p>
@@ -16459,10 +16230,7 @@
                                 <w:pStyle w:val="Code"/>
                               </w:pPr>
                               <w:r>
-                                <w:t xml:space="preserve">            to_string_element =&gt; avalon_st_element_to_string)</w:t>
-                              </w:r>
-                              <w:r>
-                                <w:t>;</w:t>
+                                <w:t xml:space="preserve">            to_string_element =&gt; avalon_st_element_to_string);</w:t>
                               </w:r>
                             </w:p>
                             <w:p>
@@ -16538,7 +16306,7 @@
                                 <w:pStyle w:val="Code"/>
                               </w:pPr>
                               <w:r>
-                                <w:t xml:space="preserve">  alias avalon_st_trigger          : std_logic is </w:t>
+                                <w:t xml:space="preserve">  alias avalon_st_transaction_trigger : std_logic is </w:t>
                               </w:r>
                             </w:p>
                             <w:p>
@@ -16546,7 +16314,7 @@
                                 <w:pStyle w:val="Code"/>
                               </w:pPr>
                               <w:r>
-                                <w:t xml:space="preserve">                                          global_avalon_st_vvc_transaction_info(C_AVALON_ST_VVC_1);</w:t>
+                                <w:t xml:space="preserve">                                          global_avalon_st_vvc_transaction_trigger(C_AVALON_ST_VVC_1);</w:t>
                               </w:r>
                             </w:p>
                             <w:p>
@@ -16554,7 +16322,7 @@
                                 <w:pStyle w:val="Code"/>
                               </w:pPr>
                               <w:r>
-                                <w:t xml:space="preserve">  alias avalon_st_transaction_info : bitvis_vip_avalon_st.transaction_pkg.t_base_transaction is </w:t>
+                                <w:t xml:space="preserve">  alias avalon_st_transaction_info    : bitvis_vip_avalon_st.transaction_pkg.t_base_transaction is </w:t>
                               </w:r>
                             </w:p>
                             <w:p>
@@ -16578,13 +16346,7 @@
                                 <w:pStyle w:val="Code"/>
                               </w:pPr>
                               <w:r>
-                                <w:t xml:space="preserve">  variable v_sb_element            : t_</w:t>
-                              </w:r>
-                              <w:r>
-                                <w:t>avalon_st_element</w:t>
-                              </w:r>
-                              <w:r>
-                                <w:t>;</w:t>
+                                <w:t xml:space="preserve">  variable v_sb_element               : t_avalon_st_element;</w:t>
                               </w:r>
                             </w:p>
                             <w:p>
@@ -16632,7 +16394,7 @@
                                 <w:pStyle w:val="Code"/>
                               </w:pPr>
                               <w:r>
-                                <w:t xml:space="preserve">    if avalon_st_trigger’event then</w:t>
+                                <w:t xml:space="preserve">    if avalon_st_transaction_trigger’event then</w:t>
                               </w:r>
                             </w:p>
                             <w:p>
@@ -16672,13 +16434,7 @@
                                 <w:pStyle w:val="Code"/>
                               </w:pPr>
                               <w:r>
-                                <w:t xml:space="preserve">          AVALON_ST_VVC_SB.check_received(C_</w:t>
-                              </w:r>
-                              <w:r>
-                                <w:t>AVALON_ST</w:t>
-                              </w:r>
-                              <w:r>
-                                <w:t>_VVC_1, v_sb_element);</w:t>
+                                <w:t xml:space="preserve">          AVALON_ST_VVC_SB.check_received(C_AVALON_ST_VVC_1, v_sb_element);</w:t>
                               </w:r>
                             </w:p>
                             <w:p>
@@ -16826,25 +16582,7 @@
                           <w:pStyle w:val="Code"/>
                         </w:pPr>
                         <w:r>
-                          <w:t xml:space="preserve">-- </w:t>
-                        </w:r>
-                        <w:r>
-                          <w:t>define</w:t>
-                        </w:r>
-                        <w:r>
-                          <w:t xml:space="preserve"> </w:t>
-                        </w:r>
-                        <w:r>
-                          <w:t xml:space="preserve">complex </w:t>
-                        </w:r>
-                        <w:r>
-                          <w:t xml:space="preserve">Avalon ST </w:t>
-                        </w:r>
-                        <w:r>
-                          <w:t xml:space="preserve">scoreboard </w:t>
-                        </w:r>
-                        <w:r>
-                          <w:t>type</w:t>
+                          <w:t>-- define complex Avalon ST scoreboard type</w:t>
                         </w:r>
                       </w:p>
                       <w:p>
@@ -16889,16 +16627,7 @@
                           <w:pStyle w:val="Code"/>
                         </w:pPr>
                         <w:r>
-                          <w:t xml:space="preserve">-- </w:t>
-                        </w:r>
-                        <w:r>
-                          <w:t>create</w:t>
-                        </w:r>
-                        <w:r>
-                          <w:t xml:space="preserve"> to_string() function for </w:t>
-                        </w:r>
-                        <w:r>
-                          <w:t>t_avalon_st_element</w:t>
+                          <w:t>-- create to_string() function for t_avalon_st_element</w:t>
                         </w:r>
                       </w:p>
                       <w:p>
@@ -16914,13 +16643,7 @@
                           <w:pStyle w:val="Code"/>
                         </w:pPr>
                         <w:r>
-                          <w:t xml:space="preserve">  constant rec_</w:t>
-                        </w:r>
-                        <w:r>
-                          <w:t>element</w:t>
-                        </w:r>
-                        <w:r>
-                          <w:t xml:space="preserve"> : t_avalon_st_element</w:t>
+                          <w:t xml:space="preserve">  constant rec_element : t_avalon_st_element</w:t>
                         </w:r>
                       </w:p>
                       <w:p>
@@ -16944,13 +16667,7 @@
                           <w:pStyle w:val="Code"/>
                         </w:pPr>
                         <w:r>
-                          <w:t xml:space="preserve">  return “channel value: “ &amp; to_string(rec_</w:t>
-                        </w:r>
-                        <w:r>
-                          <w:t>element</w:t>
-                        </w:r>
-                        <w:r>
-                          <w:t>.channel_value) &amp;</w:t>
+                          <w:t xml:space="preserve">  return “channel value: “ &amp; to_string(rec_element.channel_value) &amp;</w:t>
                         </w:r>
                       </w:p>
                       <w:p>
@@ -16958,16 +16675,7 @@
                           <w:pStyle w:val="Code"/>
                         </w:pPr>
                         <w:r>
-                          <w:t xml:space="preserve">         “, data: “ &amp; to_string(</w:t>
-                        </w:r>
-                        <w:r>
-                          <w:t>rec_</w:t>
-                        </w:r>
-                        <w:r>
-                          <w:t>element</w:t>
-                        </w:r>
-                        <w:r>
-                          <w:t>.data_array);</w:t>
+                          <w:t xml:space="preserve">         “, data: “ &amp; to_string(rec_element.data_array);</w:t>
                         </w:r>
                       </w:p>
                       <w:p>
@@ -17020,10 +16728,7 @@
                           <w:pStyle w:val="Code"/>
                         </w:pPr>
                         <w:r>
-                          <w:t xml:space="preserve">            to_string_element =&gt; avalon_st_element_to_string)</w:t>
-                        </w:r>
-                        <w:r>
-                          <w:t>;</w:t>
+                          <w:t xml:space="preserve">            to_string_element =&gt; avalon_st_element_to_string);</w:t>
                         </w:r>
                       </w:p>
                       <w:p>
@@ -17099,7 +16804,7 @@
                           <w:pStyle w:val="Code"/>
                         </w:pPr>
                         <w:r>
-                          <w:t xml:space="preserve">  alias avalon_st_trigger          : std_logic is </w:t>
+                          <w:t xml:space="preserve">  alias avalon_st_transaction_trigger : std_logic is </w:t>
                         </w:r>
                       </w:p>
                       <w:p>
@@ -17107,7 +16812,7 @@
                           <w:pStyle w:val="Code"/>
                         </w:pPr>
                         <w:r>
-                          <w:t xml:space="preserve">                                          global_avalon_st_vvc_transaction_info(C_AVALON_ST_VVC_1);</w:t>
+                          <w:t xml:space="preserve">                                          global_avalon_st_vvc_transaction_trigger(C_AVALON_ST_VVC_1);</w:t>
                         </w:r>
                       </w:p>
                       <w:p>
@@ -17115,7 +16820,7 @@
                           <w:pStyle w:val="Code"/>
                         </w:pPr>
                         <w:r>
-                          <w:t xml:space="preserve">  alias avalon_st_transaction_info : bitvis_vip_avalon_st.transaction_pkg.t_base_transaction is </w:t>
+                          <w:t xml:space="preserve">  alias avalon_st_transaction_info    : bitvis_vip_avalon_st.transaction_pkg.t_base_transaction is </w:t>
                         </w:r>
                       </w:p>
                       <w:p>
@@ -17139,13 +16844,7 @@
                           <w:pStyle w:val="Code"/>
                         </w:pPr>
                         <w:r>
-                          <w:t xml:space="preserve">  variable v_sb_element            : t_</w:t>
-                        </w:r>
-                        <w:r>
-                          <w:t>avalon_st_element</w:t>
-                        </w:r>
-                        <w:r>
-                          <w:t>;</w:t>
+                          <w:t xml:space="preserve">  variable v_sb_element               : t_avalon_st_element;</w:t>
                         </w:r>
                       </w:p>
                       <w:p>
@@ -17193,7 +16892,7 @@
                           <w:pStyle w:val="Code"/>
                         </w:pPr>
                         <w:r>
-                          <w:t xml:space="preserve">    if avalon_st_trigger’event then</w:t>
+                          <w:t xml:space="preserve">    if avalon_st_transaction_trigger’event then</w:t>
                         </w:r>
                       </w:p>
                       <w:p>
@@ -17233,13 +16932,7 @@
                           <w:pStyle w:val="Code"/>
                         </w:pPr>
                         <w:r>
-                          <w:t xml:space="preserve">          AVALON_ST_VVC_SB.check_received(C_</w:t>
-                        </w:r>
-                        <w:r>
-                          <w:t>AVALON_ST</w:t>
-                        </w:r>
-                        <w:r>
-                          <w:t>_VVC_1, v_sb_element);</w:t>
+                          <w:t xml:space="preserve">          AVALON_ST_VVC_SB.check_received(C_AVALON_ST_VVC_1, v_sb_element);</w:t>
                         </w:r>
                       </w:p>
                       <w:p>
@@ -21410,7 +21103,7 @@
       <w:rPr>
         <w:noProof/>
       </w:rPr>
-      <w:pict w14:anchorId="550BFA1E">
+      <w:pict w14:anchorId="08443954">
         <v:shapetype id="_x0000_t136" coordsize="21600,21600" o:spt="136" adj="10800" path="m@7,l@8,m@5,21600l@6,21600e">
           <v:formulas>
             <v:f eqn="sum #0 0 10800"/>
@@ -21456,7 +21149,7 @@
       <w:rPr>
         <w:noProof/>
       </w:rPr>
-      <w:pict w14:anchorId="20CC4121">
+      <w:pict w14:anchorId="6B0A6F6B">
         <v:shapetype id="_x0000_t136" coordsize="21600,21600" o:spt="136" adj="10800" path="m@7,l@8,m@5,21600l@6,21600e">
           <v:formulas>
             <v:f eqn="sum #0 0 10800"/>
@@ -21558,7 +21251,7 @@
       <w:rPr>
         <w:noProof/>
       </w:rPr>
-      <w:pict w14:anchorId="59E4E7E5">
+      <w:pict w14:anchorId="1E2C65F5">
         <v:shapetype id="_x0000_t136" coordsize="21600,21600" o:spt="136" adj="10800" path="m@7,l@8,m@5,21600l@6,21600e">
           <v:formulas>
             <v:f eqn="sum #0 0 10800"/>

</xml_diff>

<commit_message>
BV_UVVM-880: updated EssMech section 6.7 after Erick review
</commit_message>
<xml_diff>
--- a/uvvm_vvc_framework/doc/internal_UVVM_VVC_Framework_Essential_Mechanisms.docx
+++ b/uvvm_vvc_framework/doc/internal_UVVM_VVC_Framework_Essential_Mechanisms.docx
@@ -2049,7 +2049,27 @@
           <w:szCs w:val="18"/>
           <w:lang w:val="en-US"/>
         </w:rPr>
-        <w:t>context uvvm_util.uvvm_util_context;</w:t>
+        <w:t>context uvvm_</w:t>
+      </w:r>
+      <w:proofErr w:type="gramStart"/>
+      <w:r>
+        <w:rPr>
+          <w:rFonts w:ascii="Courier New" w:hAnsi="Courier New" w:cs="Courier New"/>
+          <w:color w:val="333333"/>
+          <w:szCs w:val="18"/>
+          <w:lang w:val="en-US"/>
+        </w:rPr>
+        <w:t>util.uvvm</w:t>
+      </w:r>
+      <w:proofErr w:type="gramEnd"/>
+      <w:r>
+        <w:rPr>
+          <w:rFonts w:ascii="Courier New" w:hAnsi="Courier New" w:cs="Courier New"/>
+          <w:color w:val="333333"/>
+          <w:szCs w:val="18"/>
+          <w:lang w:val="en-US"/>
+        </w:rPr>
+        <w:t>_util_context;</w:t>
       </w:r>
     </w:p>
     <w:p>
@@ -2295,8 +2315,9 @@
           <w:szCs w:val="18"/>
           <w:lang w:val="en-US"/>
         </w:rPr>
-        <w:t>bitvis_vip_&lt;name&gt;</w:t>
-      </w:r>
+        <w:t>bitvis_vip_&lt;name</w:t>
+      </w:r>
+      <w:proofErr w:type="gramStart"/>
       <w:r>
         <w:rPr>
           <w:rFonts w:ascii="Courier New" w:hAnsi="Courier New" w:cs="Courier New"/>
@@ -2304,7 +2325,7 @@
           <w:szCs w:val="18"/>
           <w:lang w:val="en-US"/>
         </w:rPr>
-        <w:t>.</w:t>
+        <w:t>&gt;</w:t>
       </w:r>
       <w:r>
         <w:rPr>
@@ -2313,7 +2334,26 @@
           <w:szCs w:val="18"/>
           <w:lang w:val="en-US"/>
         </w:rPr>
-        <w:t>vvc_context</w:t>
+        <w:t>.</w:t>
+      </w:r>
+      <w:r>
+        <w:rPr>
+          <w:rFonts w:ascii="Courier New" w:hAnsi="Courier New" w:cs="Courier New"/>
+          <w:color w:val="333333"/>
+          <w:szCs w:val="18"/>
+          <w:lang w:val="en-US"/>
+        </w:rPr>
+        <w:t>vvc</w:t>
+      </w:r>
+      <w:proofErr w:type="gramEnd"/>
+      <w:r>
+        <w:rPr>
+          <w:rFonts w:ascii="Courier New" w:hAnsi="Courier New" w:cs="Courier New"/>
+          <w:color w:val="333333"/>
+          <w:szCs w:val="18"/>
+          <w:lang w:val="en-US"/>
+        </w:rPr>
+        <w:t>_context</w:t>
       </w:r>
       <w:r>
         <w:rPr>
@@ -2733,7 +2773,27 @@
                 <w:szCs w:val="15"/>
                 <w:lang w:val="nb-NO"/>
               </w:rPr>
-              <w:t>_ti_uvvm_engine : entity uvvm_vvc_framework.ti_uvvm_engine;</w:t>
+              <w:t>_ti_uvvm_</w:t>
+            </w:r>
+            <w:proofErr w:type="gramStart"/>
+            <w:r>
+              <w:rPr>
+                <w:rFonts w:ascii="Courier New" w:hAnsi="Courier New" w:cs="Courier New"/>
+                <w:sz w:val="15"/>
+                <w:szCs w:val="15"/>
+                <w:lang w:val="nb-NO"/>
+              </w:rPr>
+              <w:t>engine :</w:t>
+            </w:r>
+            <w:proofErr w:type="gramEnd"/>
+            <w:r>
+              <w:rPr>
+                <w:rFonts w:ascii="Courier New" w:hAnsi="Courier New" w:cs="Courier New"/>
+                <w:sz w:val="15"/>
+                <w:szCs w:val="15"/>
+                <w:lang w:val="nb-NO"/>
+              </w:rPr>
+              <w:t xml:space="preserve"> entity uvvm_vvc_framework.ti_uvvm_engine;</w:t>
             </w:r>
           </w:p>
           <w:p>
@@ -2783,15 +2843,33 @@
                 <w:b/>
                 <w:szCs w:val="16"/>
               </w:rPr>
-              <w:t>await_uvvm_initialization</w:t>
-            </w:r>
+              <w:t>await_uvvm_</w:t>
+            </w:r>
+            <w:proofErr w:type="gramStart"/>
             <w:r>
               <w:rPr>
                 <w:rFonts w:cs="Helvetica"/>
                 <w:b/>
                 <w:szCs w:val="16"/>
               </w:rPr>
-              <w:t>()</w:t>
+              <w:t>initialization</w:t>
+            </w:r>
+            <w:r>
+              <w:rPr>
+                <w:rFonts w:cs="Helvetica"/>
+                <w:b/>
+                <w:szCs w:val="16"/>
+              </w:rPr>
+              <w:t>(</w:t>
+            </w:r>
+            <w:proofErr w:type="gramEnd"/>
+            <w:r>
+              <w:rPr>
+                <w:rFonts w:cs="Helvetica"/>
+                <w:b/>
+                <w:szCs w:val="16"/>
+              </w:rPr>
+              <w:t>)</w:t>
             </w:r>
           </w:p>
         </w:tc>
@@ -2845,7 +2923,27 @@
                 <w:sz w:val="15"/>
                 <w:szCs w:val="15"/>
               </w:rPr>
-              <w:t>uvvm_initialization(VOID)</w:t>
+              <w:t>uvvm_</w:t>
+            </w:r>
+            <w:proofErr w:type="gramStart"/>
+            <w:r>
+              <w:rPr>
+                <w:rFonts w:cs="Helvetica"/>
+                <w:b/>
+                <w:sz w:val="15"/>
+                <w:szCs w:val="15"/>
+              </w:rPr>
+              <w:t>initialization(</w:t>
+            </w:r>
+            <w:proofErr w:type="gramEnd"/>
+            <w:r>
+              <w:rPr>
+                <w:rFonts w:cs="Helvetica"/>
+                <w:b/>
+                <w:sz w:val="15"/>
+                <w:szCs w:val="15"/>
+              </w:rPr>
+              <w:t>VOID)</w:t>
             </w:r>
             <w:r>
               <w:rPr>
@@ -3055,7 +3153,25 @@
                 <w:sz w:val="15"/>
                 <w:szCs w:val="15"/>
               </w:rPr>
-              <w:t>uvvm_initialization(VOID);</w:t>
+              <w:t>uvvm_</w:t>
+            </w:r>
+            <w:proofErr w:type="gramStart"/>
+            <w:r>
+              <w:rPr>
+                <w:rFonts w:ascii="Courier New" w:hAnsi="Courier New" w:cs="Courier New"/>
+                <w:sz w:val="15"/>
+                <w:szCs w:val="15"/>
+              </w:rPr>
+              <w:t>initialization(</w:t>
+            </w:r>
+            <w:proofErr w:type="gramEnd"/>
+            <w:r>
+              <w:rPr>
+                <w:rFonts w:ascii="Courier New" w:hAnsi="Courier New" w:cs="Courier New"/>
+                <w:sz w:val="15"/>
+                <w:szCs w:val="15"/>
+              </w:rPr>
+              <w:t>VOID);</w:t>
             </w:r>
           </w:p>
           <w:p>
@@ -3665,7 +3781,23 @@
                 <w:rFonts w:ascii="Courier New" w:hAnsi="Courier New" w:cs="Courier New"/>
                 <w:sz w:val="14"/>
               </w:rPr>
-              <w:t>await_any_completion().</w:t>
+              <w:t>await_any_</w:t>
+            </w:r>
+            <w:proofErr w:type="gramStart"/>
+            <w:r>
+              <w:rPr>
+                <w:rFonts w:ascii="Courier New" w:hAnsi="Courier New" w:cs="Courier New"/>
+                <w:sz w:val="14"/>
+              </w:rPr>
+              <w:t>completion(</w:t>
+            </w:r>
+            <w:proofErr w:type="gramEnd"/>
+            <w:r>
+              <w:rPr>
+                <w:rFonts w:ascii="Courier New" w:hAnsi="Courier New" w:cs="Courier New"/>
+                <w:sz w:val="14"/>
+              </w:rPr>
+              <w:t>).</w:t>
             </w:r>
             <w:r>
               <w:rPr>
@@ -3719,14 +3851,30 @@
                 <w:rFonts w:ascii="Courier New" w:hAnsi="Courier New" w:cs="Courier New"/>
                 <w:sz w:val="14"/>
               </w:rPr>
-              <w:t xml:space="preserve">           </w:t>
-            </w:r>
+              <w:t xml:space="preserve">         </w:t>
+            </w:r>
+            <w:proofErr w:type="gramStart"/>
             <w:r>
               <w:rPr>
                 <w:rFonts w:ascii="Courier New" w:hAnsi="Courier New" w:cs="Courier New"/>
                 <w:sz w:val="14"/>
               </w:rPr>
-              <w:t>: string  -- default “no await_any_completion() yet”</w:t>
+              <w:t xml:space="preserve">  </w:t>
+            </w:r>
+            <w:r>
+              <w:rPr>
+                <w:rFonts w:ascii="Courier New" w:hAnsi="Courier New" w:cs="Courier New"/>
+                <w:sz w:val="14"/>
+              </w:rPr>
+              <w:t>:</w:t>
+            </w:r>
+            <w:proofErr w:type="gramEnd"/>
+            <w:r>
+              <w:rPr>
+                <w:rFonts w:ascii="Courier New" w:hAnsi="Courier New" w:cs="Courier New"/>
+                <w:sz w:val="14"/>
+              </w:rPr>
+              <w:t xml:space="preserve"> string  -- default “no await_any_completion() yet”</w:t>
             </w:r>
           </w:p>
           <w:p>
@@ -3755,15 +3903,33 @@
                 <w:sz w:val="14"/>
                 <w:lang w:val="en-US"/>
               </w:rPr>
-              <w:t xml:space="preserve">           </w:t>
-            </w:r>
+              <w:t xml:space="preserve">         </w:t>
+            </w:r>
+            <w:proofErr w:type="gramStart"/>
             <w:r>
               <w:rPr>
                 <w:rFonts w:ascii="Courier New" w:hAnsi="Courier New" w:cs="Courier New"/>
                 <w:sz w:val="14"/>
                 <w:lang w:val="en-US"/>
               </w:rPr>
-              <w:t>: natural -- default 0</w:t>
+              <w:t xml:space="preserve">  </w:t>
+            </w:r>
+            <w:r>
+              <w:rPr>
+                <w:rFonts w:ascii="Courier New" w:hAnsi="Courier New" w:cs="Courier New"/>
+                <w:sz w:val="14"/>
+                <w:lang w:val="en-US"/>
+              </w:rPr>
+              <w:t>:</w:t>
+            </w:r>
+            <w:proofErr w:type="gramEnd"/>
+            <w:r>
+              <w:rPr>
+                <w:rFonts w:ascii="Courier New" w:hAnsi="Courier New" w:cs="Courier New"/>
+                <w:sz w:val="14"/>
+                <w:lang w:val="en-US"/>
+              </w:rPr>
+              <w:t xml:space="preserve"> natural -- default 0</w:t>
             </w:r>
           </w:p>
           <w:p>
@@ -3792,15 +3958,33 @@
                 <w:sz w:val="14"/>
                 <w:lang w:val="en-US"/>
               </w:rPr>
-              <w:t>_of_completion</w:t>
-            </w:r>
+              <w:t>_of_</w:t>
+            </w:r>
+            <w:proofErr w:type="gramStart"/>
             <w:r>
               <w:rPr>
                 <w:rFonts w:ascii="Courier New" w:hAnsi="Courier New" w:cs="Courier New"/>
                 <w:sz w:val="14"/>
                 <w:lang w:val="en-US"/>
               </w:rPr>
-              <w:t xml:space="preserve"> : time </w:t>
+              <w:t>completion</w:t>
+            </w:r>
+            <w:r>
+              <w:rPr>
+                <w:rFonts w:ascii="Courier New" w:hAnsi="Courier New" w:cs="Courier New"/>
+                <w:sz w:val="14"/>
+                <w:lang w:val="en-US"/>
+              </w:rPr>
+              <w:t xml:space="preserve"> :</w:t>
+            </w:r>
+            <w:proofErr w:type="gramEnd"/>
+            <w:r>
+              <w:rPr>
+                <w:rFonts w:ascii="Courier New" w:hAnsi="Courier New" w:cs="Courier New"/>
+                <w:sz w:val="14"/>
+                <w:lang w:val="en-US"/>
+              </w:rPr>
+              <w:t xml:space="preserve"> time </w:t>
             </w:r>
             <w:r>
               <w:rPr>
@@ -3986,7 +4170,23 @@
                 <w:rFonts w:ascii="Courier New" w:hAnsi="Courier New" w:cs="Courier New"/>
                 <w:sz w:val="14"/>
               </w:rPr>
-              <w:t xml:space="preserve">   shared_sbi_vvc_config(1).inter_bfm_delay.delay_type := TIME_START2START;</w:t>
+              <w:t xml:space="preserve">   shared_sbi_vvc_</w:t>
+            </w:r>
+            <w:proofErr w:type="gramStart"/>
+            <w:r>
+              <w:rPr>
+                <w:rFonts w:ascii="Courier New" w:hAnsi="Courier New" w:cs="Courier New"/>
+                <w:sz w:val="14"/>
+              </w:rPr>
+              <w:t>config(</w:t>
+            </w:r>
+            <w:proofErr w:type="gramEnd"/>
+            <w:r>
+              <w:rPr>
+                <w:rFonts w:ascii="Courier New" w:hAnsi="Courier New" w:cs="Courier New"/>
+                <w:sz w:val="14"/>
+              </w:rPr>
+              <w:t>1).inter_bfm_delay.delay_type := TIME_START2START;</w:t>
             </w:r>
           </w:p>
           <w:p>
@@ -4005,7 +4205,23 @@
                 <w:rFonts w:ascii="Courier New" w:hAnsi="Courier New" w:cs="Courier New"/>
                 <w:sz w:val="14"/>
               </w:rPr>
-              <w:t xml:space="preserve">   shared_uart_vvc_config(RX,1).bfm_config.bit_time := C_BIT_TIME;</w:t>
+              <w:t xml:space="preserve">   shared_uart_vvc_</w:t>
+            </w:r>
+            <w:proofErr w:type="gramStart"/>
+            <w:r>
+              <w:rPr>
+                <w:rFonts w:ascii="Courier New" w:hAnsi="Courier New" w:cs="Courier New"/>
+                <w:sz w:val="14"/>
+              </w:rPr>
+              <w:t>config(</w:t>
+            </w:r>
+            <w:proofErr w:type="gramEnd"/>
+            <w:r>
+              <w:rPr>
+                <w:rFonts w:ascii="Courier New" w:hAnsi="Courier New" w:cs="Courier New"/>
+                <w:sz w:val="14"/>
+              </w:rPr>
+              <w:t>RX,1).bfm_config.bit_time := C_BIT_TIME;</w:t>
             </w:r>
           </w:p>
           <w:p>
@@ -4100,7 +4316,23 @@
                 <w:rFonts w:ascii="Courier New" w:hAnsi="Courier New" w:cs="Courier New"/>
                 <w:sz w:val="14"/>
               </w:rPr>
-              <w:t xml:space="preserve">   v_num_pending_cmds := shared_sbi_vvc_status(1).pending_cmd_cnt;</w:t>
+              <w:t xml:space="preserve">   v_num_pending_</w:t>
+            </w:r>
+            <w:proofErr w:type="gramStart"/>
+            <w:r>
+              <w:rPr>
+                <w:rFonts w:ascii="Courier New" w:hAnsi="Courier New" w:cs="Courier New"/>
+                <w:sz w:val="14"/>
+              </w:rPr>
+              <w:t>cmds :</w:t>
+            </w:r>
+            <w:proofErr w:type="gramEnd"/>
+            <w:r>
+              <w:rPr>
+                <w:rFonts w:ascii="Courier New" w:hAnsi="Courier New" w:cs="Courier New"/>
+                <w:sz w:val="14"/>
+              </w:rPr>
+              <w:t>= shared_sbi_vvc_status(1).pending_cmd_cnt;</w:t>
             </w:r>
           </w:p>
           <w:p>
@@ -4119,13 +4351,21 @@
                 <w:rFonts w:ascii="Courier New" w:hAnsi="Courier New" w:cs="Courier New"/>
                 <w:sz w:val="14"/>
               </w:rPr>
-              <w:t xml:space="preserve">   v_current_cmd_idx </w:t>
-            </w:r>
+              <w:t xml:space="preserve">   v_current_cmd_</w:t>
+            </w:r>
+            <w:proofErr w:type="gramStart"/>
             <w:r>
               <w:rPr>
                 <w:rFonts w:ascii="Courier New" w:hAnsi="Courier New" w:cs="Courier New"/>
                 <w:sz w:val="14"/>
               </w:rPr>
+              <w:t xml:space="preserve">idx </w:t>
+            </w:r>
+            <w:r>
+              <w:rPr>
+                <w:rFonts w:ascii="Courier New" w:hAnsi="Courier New" w:cs="Courier New"/>
+                <w:sz w:val="14"/>
+              </w:rPr>
               <w:t xml:space="preserve"> </w:t>
             </w:r>
             <w:r>
@@ -4133,7 +4373,15 @@
                 <w:rFonts w:ascii="Courier New" w:hAnsi="Courier New" w:cs="Courier New"/>
                 <w:sz w:val="14"/>
               </w:rPr>
-              <w:t>:= shared_uart_vvc_status(TX,2).current_cmd_idx;</w:t>
+              <w:t>:</w:t>
+            </w:r>
+            <w:proofErr w:type="gramEnd"/>
+            <w:r>
+              <w:rPr>
+                <w:rFonts w:ascii="Courier New" w:hAnsi="Courier New" w:cs="Courier New"/>
+                <w:sz w:val="14"/>
+              </w:rPr>
+              <w:t>= shared_uart_vvc_status(TX,2).current_cmd_idx;</w:t>
             </w:r>
           </w:p>
           <w:p>
@@ -4173,7 +4421,23 @@
                 <w:rFonts w:ascii="Courier New" w:hAnsi="Courier New" w:cs="Courier New"/>
                 <w:sz w:val="14"/>
               </w:rPr>
-              <w:t>previous_cmd_idx := shared_uart_vvc_status(TX,2).previous_cmd_idx;</w:t>
+              <w:t>previous_cmd_</w:t>
+            </w:r>
+            <w:proofErr w:type="gramStart"/>
+            <w:r>
+              <w:rPr>
+                <w:rFonts w:ascii="Courier New" w:hAnsi="Courier New" w:cs="Courier New"/>
+                <w:sz w:val="14"/>
+              </w:rPr>
+              <w:t>idx :</w:t>
+            </w:r>
+            <w:proofErr w:type="gramEnd"/>
+            <w:r>
+              <w:rPr>
+                <w:rFonts w:ascii="Courier New" w:hAnsi="Courier New" w:cs="Courier New"/>
+                <w:sz w:val="14"/>
+              </w:rPr>
+              <w:t>= shared_uart_vvc_status(TX,2).previous_cmd_idx;</w:t>
             </w:r>
           </w:p>
           <w:p>
@@ -4555,14 +4819,30 @@
                 <w:rFonts w:ascii="Courier New" w:hAnsi="Courier New" w:cs="Courier New"/>
                 <w:sz w:val="14"/>
               </w:rPr>
-              <w:t xml:space="preserve">         </w:t>
-            </w:r>
+              <w:t xml:space="preserve">       </w:t>
+            </w:r>
+            <w:proofErr w:type="gramStart"/>
             <w:r>
               <w:rPr>
                 <w:rFonts w:ascii="Courier New" w:hAnsi="Courier New" w:cs="Courier New"/>
                 <w:sz w:val="14"/>
               </w:rPr>
-              <w:t>: t_operation; -- default NO_OPERATION</w:t>
+              <w:t xml:space="preserve">  </w:t>
+            </w:r>
+            <w:r>
+              <w:rPr>
+                <w:rFonts w:ascii="Courier New" w:hAnsi="Courier New" w:cs="Courier New"/>
+                <w:sz w:val="14"/>
+              </w:rPr>
+              <w:t>:</w:t>
+            </w:r>
+            <w:proofErr w:type="gramEnd"/>
+            <w:r>
+              <w:rPr>
+                <w:rFonts w:ascii="Courier New" w:hAnsi="Courier New" w:cs="Courier New"/>
+                <w:sz w:val="14"/>
+              </w:rPr>
+              <w:t xml:space="preserve"> t_operation; -- default NO_OPERATION</w:t>
             </w:r>
           </w:p>
           <w:p>
@@ -4599,15 +4879,33 @@
                 <w:sz w:val="14"/>
                 <w:lang w:val="en-US"/>
               </w:rPr>
-              <w:t xml:space="preserve">         </w:t>
-            </w:r>
+              <w:t xml:space="preserve">       </w:t>
+            </w:r>
+            <w:proofErr w:type="gramStart"/>
             <w:r>
               <w:rPr>
                 <w:rFonts w:ascii="Courier New" w:hAnsi="Courier New" w:cs="Courier New"/>
                 <w:sz w:val="14"/>
                 <w:lang w:val="en-US"/>
               </w:rPr>
-              <w:t>: std_logic_vector(C_VVC_CMD_DATA_MAX_LENGTH-1 downto 0); -- default 0x0</w:t>
+              <w:t xml:space="preserve">  </w:t>
+            </w:r>
+            <w:r>
+              <w:rPr>
+                <w:rFonts w:ascii="Courier New" w:hAnsi="Courier New" w:cs="Courier New"/>
+                <w:sz w:val="14"/>
+                <w:lang w:val="en-US"/>
+              </w:rPr>
+              <w:t>:</w:t>
+            </w:r>
+            <w:proofErr w:type="gramEnd"/>
+            <w:r>
+              <w:rPr>
+                <w:rFonts w:ascii="Courier New" w:hAnsi="Courier New" w:cs="Courier New"/>
+                <w:sz w:val="14"/>
+                <w:lang w:val="en-US"/>
+              </w:rPr>
+              <w:t xml:space="preserve"> std_logic_vector(C_VVC_CMD_DATA_MAX_LENGTH-1 downto 0); -- default 0x0</w:t>
             </w:r>
           </w:p>
           <w:p>
@@ -4636,7 +4934,25 @@
                 <w:sz w:val="14"/>
                 <w:lang w:val="sv-SE"/>
               </w:rPr>
-              <w:t>vvc_meta           : t_vvc_meta; –- default C_VVC_META_DEFAFULT</w:t>
+              <w:t xml:space="preserve">vvc_meta         </w:t>
+            </w:r>
+            <w:proofErr w:type="gramStart"/>
+            <w:r>
+              <w:rPr>
+                <w:rFonts w:ascii="Courier New" w:hAnsi="Courier New" w:cs="Courier New"/>
+                <w:sz w:val="14"/>
+                <w:lang w:val="sv-SE"/>
+              </w:rPr>
+              <w:t xml:space="preserve">  :</w:t>
+            </w:r>
+            <w:proofErr w:type="gramEnd"/>
+            <w:r>
+              <w:rPr>
+                <w:rFonts w:ascii="Courier New" w:hAnsi="Courier New" w:cs="Courier New"/>
+                <w:sz w:val="14"/>
+                <w:lang w:val="sv-SE"/>
+              </w:rPr>
+              <w:t xml:space="preserve"> t_vvc_meta; –- default C_VVC_META_DEFAFULT</w:t>
             </w:r>
           </w:p>
           <w:p>
@@ -4665,7 +4981,25 @@
                 <w:sz w:val="14"/>
                 <w:lang w:val="en-US"/>
               </w:rPr>
-              <w:t>transaction_status : t_transaction_stat</w:t>
+              <w:t>transaction_</w:t>
+            </w:r>
+            <w:proofErr w:type="gramStart"/>
+            <w:r>
+              <w:rPr>
+                <w:rFonts w:ascii="Courier New" w:hAnsi="Courier New" w:cs="Courier New"/>
+                <w:sz w:val="14"/>
+                <w:lang w:val="en-US"/>
+              </w:rPr>
+              <w:t>status :</w:t>
+            </w:r>
+            <w:proofErr w:type="gramEnd"/>
+            <w:r>
+              <w:rPr>
+                <w:rFonts w:ascii="Courier New" w:hAnsi="Courier New" w:cs="Courier New"/>
+                <w:sz w:val="14"/>
+                <w:lang w:val="en-US"/>
+              </w:rPr>
+              <w:t xml:space="preserve"> t_transaction_stat</w:t>
             </w:r>
             <w:r>
               <w:rPr>
@@ -5329,7 +5663,25 @@
           <w:iCs/>
           <w:szCs w:val="18"/>
         </w:rPr>
-        <w:t>await_completion()</w:t>
+        <w:t>await_</w:t>
+      </w:r>
+      <w:proofErr w:type="gramStart"/>
+      <w:r>
+        <w:rPr>
+          <w:rFonts w:ascii="Courier New" w:hAnsi="Courier New" w:cs="Courier New"/>
+          <w:iCs/>
+          <w:szCs w:val="18"/>
+        </w:rPr>
+        <w:t>completion(</w:t>
+      </w:r>
+      <w:proofErr w:type="gramEnd"/>
+      <w:r>
+        <w:rPr>
+          <w:rFonts w:ascii="Courier New" w:hAnsi="Courier New" w:cs="Courier New"/>
+          <w:iCs/>
+          <w:szCs w:val="18"/>
+        </w:rPr>
+        <w:t>)</w:t>
       </w:r>
       <w:r>
         <w:rPr>
@@ -5932,7 +6284,15 @@
         <w:t>his</w:t>
       </w:r>
       <w:r>
-        <w:t xml:space="preserve"> VVC will have to be included in the number of expected VVCs registered in the activity watchdog register, but will not have any effect on the activity watchdog timeout counter.</w:t>
+        <w:t xml:space="preserve"> VVC will have to be included in the number of expected VVCs registered in the activity watchdog </w:t>
+      </w:r>
+      <w:proofErr w:type="gramStart"/>
+      <w:r>
+        <w:t>register, but</w:t>
+      </w:r>
+      <w:proofErr w:type="gramEnd"/>
+      <w:r>
+        <w:t xml:space="preserve"> will not have any effect on the activity watchdog timeout counter.</w:t>
       </w:r>
       <w:r>
         <w:t xml:space="preserve"> </w:t>
@@ -6578,8 +6938,16 @@
         <w:rPr>
           <w:lang w:val="en-US" w:eastAsia="nb-NO"/>
         </w:rPr>
-        <w:t>activity_watchdog(</w:t>
-      </w:r>
+        <w:t>activity_</w:t>
+      </w:r>
+      <w:proofErr w:type="gramStart"/>
+      <w:r>
+        <w:rPr>
+          <w:lang w:val="en-US" w:eastAsia="nb-NO"/>
+        </w:rPr>
+        <w:t>watchdog(</w:t>
+      </w:r>
+      <w:proofErr w:type="gramEnd"/>
       <w:r>
         <w:rPr>
           <w:lang w:val="en-US" w:eastAsia="nb-NO"/>
@@ -6739,7 +7107,15 @@
         <w:t>could typically be</w:t>
       </w:r>
       <w:r>
-        <w:t xml:space="preserve"> provided from a dedicated interface monitor, but making such a dedicated monitor is sometimes quite time consuming and often not really needed. For that reason</w:t>
+        <w:t xml:space="preserve"> provided from a dedicated interface </w:t>
+      </w:r>
+      <w:proofErr w:type="gramStart"/>
+      <w:r>
+        <w:t>monitor, but</w:t>
+      </w:r>
+      <w:proofErr w:type="gramEnd"/>
+      <w:r>
+        <w:t xml:space="preserve"> making such a dedicated monitor is sometimes quite time consuming and often not really needed. For that reason</w:t>
       </w:r>
       <w:r>
         <w:t>,</w:t>
@@ -6847,9 +7223,11 @@
       <w:r>
         <w:t xml:space="preserve">ould be to have the test sequencer also telling the receiving UART BFM or VVC exactly what to expect. This is a straightforward </w:t>
       </w:r>
+      <w:proofErr w:type="gramStart"/>
       <w:r>
         <w:t>approach, but</w:t>
       </w:r>
+      <w:proofErr w:type="gramEnd"/>
       <w:r>
         <w:t xml:space="preserve"> require</w:t>
       </w:r>
@@ -7027,8 +7405,13 @@
       <w:r>
         <w:t xml:space="preserve">actual </w:t>
       </w:r>
-      <w:r>
-        <w:t>transactions, but distributing this task to the VVC or monitor makes the testbench far more structured and significantly improves overview, maintenance, extensibility and reuse</w:t>
+      <w:proofErr w:type="gramStart"/>
+      <w:r>
+        <w:t>transactions, but</w:t>
+      </w:r>
+      <w:proofErr w:type="gramEnd"/>
+      <w:r>
+        <w:t xml:space="preserve"> distributing this task to the VVC or monitor makes the testbench far more structured and significantly improves overview, maintenance, extensibility and reuse</w:t>
       </w:r>
       <w:r>
         <w:t xml:space="preserve"> – at least for anything above medium simple verification challenges.</w:t>
@@ -7531,7 +7914,15 @@
         <w:t xml:space="preserve"> </w:t>
       </w:r>
       <w:r>
-        <w:t xml:space="preserve">is not a transaction type in itself, but </w:t>
+        <w:t xml:space="preserve">is not a transaction type in </w:t>
+      </w:r>
+      <w:proofErr w:type="gramStart"/>
+      <w:r>
+        <w:t>itself, but</w:t>
+      </w:r>
+      <w:proofErr w:type="gramEnd"/>
+      <w:r>
+        <w:t xml:space="preserve"> </w:t>
       </w:r>
       <w:r>
         <w:t xml:space="preserve">is the lowest level of complete </w:t>
@@ -7602,7 +7993,15 @@
         <w:t xml:space="preserve">A compound transaction involves calling multiple base transactions. </w:t>
       </w:r>
       <w:r>
-        <w:t>E.g. SBI_Poll_Until()</w:t>
+        <w:t>E.g. SBI_Poll_</w:t>
+      </w:r>
+      <w:proofErr w:type="gramStart"/>
+      <w:r>
+        <w:t>Until(</w:t>
+      </w:r>
+      <w:proofErr w:type="gramEnd"/>
+      <w:r>
+        <w:t>)</w:t>
       </w:r>
       <w:r>
         <w:t xml:space="preserve">  or a UART transmit of N consecutive bytes.</w:t>
@@ -8100,7 +8499,23 @@
                 <w:sz w:val="14"/>
               </w:rPr>
               <w:br/>
-              <w:t>E.g. for UART: Single field ‘data’;   for SBI: field 1: ‘addr’, field 2: ‘data’;   for Ethernet: Most ethernet fields as separate fields here – or a better solution include as a complete sub-record</w:t>
+              <w:t>E.g. for UART: Single field ‘data</w:t>
+            </w:r>
+            <w:proofErr w:type="gramStart"/>
+            <w:r>
+              <w:rPr>
+                <w:rFonts w:ascii="Verdana" w:hAnsi="Verdana" w:cs="Courier New"/>
+                <w:sz w:val="14"/>
+              </w:rPr>
+              <w:t xml:space="preserve">’;   </w:t>
+            </w:r>
+            <w:proofErr w:type="gramEnd"/>
+            <w:r>
+              <w:rPr>
+                <w:rFonts w:ascii="Verdana" w:hAnsi="Verdana" w:cs="Courier New"/>
+                <w:sz w:val="14"/>
+              </w:rPr>
+              <w:t>for SBI: field 1: ‘addr’, field 2: ‘data’;   for Ethernet: Most ethernet fields as separate fields here – or a better solution include as a complete sub-record</w:t>
             </w:r>
           </w:p>
         </w:tc>
@@ -8270,7 +8685,25 @@
                 <w:sz w:val="14"/>
                 <w:lang w:val="en-US"/>
               </w:rPr>
-              <w:t xml:space="preserve"> Other than that it will show </w:t>
+              <w:t xml:space="preserve"> Other than </w:t>
+            </w:r>
+            <w:proofErr w:type="gramStart"/>
+            <w:r>
+              <w:rPr>
+                <w:rFonts w:ascii="Verdana" w:hAnsi="Verdana" w:cs="Courier New"/>
+                <w:sz w:val="14"/>
+                <w:lang w:val="en-US"/>
+              </w:rPr>
+              <w:t>that</w:t>
+            </w:r>
+            <w:proofErr w:type="gramEnd"/>
+            <w:r>
+              <w:rPr>
+                <w:rFonts w:ascii="Verdana" w:hAnsi="Verdana" w:cs="Courier New"/>
+                <w:sz w:val="14"/>
+                <w:lang w:val="en-US"/>
+              </w:rPr>
+              <w:t xml:space="preserve"> it will show </w:t>
             </w:r>
             <w:r>
               <w:rPr>
@@ -8543,7 +8976,25 @@
                 <w:sz w:val="14"/>
                 <w:lang w:val="en-US"/>
               </w:rPr>
-              <w:t>.  Typically parity or stop-bit error in a</w:t>
+              <w:t xml:space="preserve">.  </w:t>
+            </w:r>
+            <w:proofErr w:type="gramStart"/>
+            <w:r>
+              <w:rPr>
+                <w:rFonts w:ascii="Verdana" w:hAnsi="Verdana" w:cs="Courier New"/>
+                <w:sz w:val="14"/>
+                <w:lang w:val="en-US"/>
+              </w:rPr>
+              <w:t>Typically</w:t>
+            </w:r>
+            <w:proofErr w:type="gramEnd"/>
+            <w:r>
+              <w:rPr>
+                <w:rFonts w:ascii="Verdana" w:hAnsi="Verdana" w:cs="Courier New"/>
+                <w:sz w:val="14"/>
+                <w:lang w:val="en-US"/>
+              </w:rPr>
+              <w:t xml:space="preserve"> parity or stop-bit error in a</w:t>
             </w:r>
             <w:r>
               <w:rPr>
@@ -9561,7 +10012,15 @@
         <w:t>changing to ‘</w:t>
       </w:r>
       <w:r>
-        <w:t xml:space="preserve">INACTIVE’ and then sample &lt;signal&gt;‘last_value </w:t>
+        <w:t>INACTIVE’ and then sample &lt;signal</w:t>
+      </w:r>
+      <w:proofErr w:type="gramStart"/>
+      <w:r>
+        <w:t>&gt;‘</w:t>
+      </w:r>
+      <w:proofErr w:type="gramEnd"/>
+      <w:r>
+        <w:t xml:space="preserve">last_value </w:t>
       </w:r>
     </w:p>
     <w:p>
@@ -10412,70 +10871,94 @@
     </w:p>
     <w:p>
       <w:r>
-        <w:t xml:space="preserve">-  Monitor  </w:t>
+        <w:t xml:space="preserve">-  </w:t>
+      </w:r>
+      <w:proofErr w:type="gramStart"/>
+      <w:r>
+        <w:t xml:space="preserve">Monitor  </w:t>
+      </w:r>
+      <w:r>
+        <w:t>trigger</w:t>
+      </w:r>
+      <w:proofErr w:type="gramEnd"/>
+      <w:r>
+        <w:t xml:space="preserve"> </w:t>
+      </w:r>
+      <w:r>
+        <w:t>signal : global_&lt;protocol-name&gt;_monitor_transaction</w:t>
+      </w:r>
+      <w:r>
+        <w:t>_trigger</w:t>
+      </w:r>
+      <w:r>
+        <w:t>,  e.g. global_uart_monitor_transaction</w:t>
+      </w:r>
+      <w:r>
+        <w:t>_trigger</w:t>
+      </w:r>
+    </w:p>
+    <w:p>
+      <w:r>
+        <w:t xml:space="preserve">-  Monitor shared </w:t>
+      </w:r>
+      <w:proofErr w:type="gramStart"/>
+      <w:r>
+        <w:t>variable :</w:t>
+      </w:r>
+      <w:proofErr w:type="gramEnd"/>
+      <w:r>
+        <w:t xml:space="preserve"> shared_&lt;protocol-name&gt;_monitor_transaction_info, e.g. shared_uart_monitor_transaction_info</w:t>
+      </w:r>
+    </w:p>
+    <w:p>
+      <w:r>
+        <w:t xml:space="preserve">-  VVC </w:t>
       </w:r>
       <w:r>
         <w:t xml:space="preserve">trigger </w:t>
       </w:r>
       <w:r>
-        <w:t>signal : global_&lt;protocol-name&gt;_monitor_transaction</w:t>
+        <w:t xml:space="preserve">signal: </w:t>
+      </w:r>
+      <w:r>
+        <w:t>global_&lt;protocol-name&gt;_</w:t>
+      </w:r>
+      <w:r>
+        <w:t>vvc_</w:t>
+      </w:r>
+      <w:r>
+        <w:t>transaction</w:t>
       </w:r>
       <w:r>
         <w:t>_trigger</w:t>
       </w:r>
       <w:r>
-        <w:t>,  e.g. global_uart_monitor_transaction</w:t>
+        <w:t>, e.g. global_uart_</w:t>
+      </w:r>
+      <w:r>
+        <w:t>vvc_</w:t>
+      </w:r>
+      <w:r>
+        <w:t>transaction</w:t>
       </w:r>
       <w:r>
         <w:t>_trigger</w:t>
       </w:r>
-    </w:p>
-    <w:p>
-      <w:r>
-        <w:t>-  Monitor shared variable : shared_&lt;protocol-name&gt;_monitor_transaction_info, e.g. shared_uart_monitor_transaction_info</w:t>
-      </w:r>
-    </w:p>
-    <w:p>
-      <w:r>
-        <w:t xml:space="preserve">-  VVC </w:t>
-      </w:r>
-      <w:r>
-        <w:t xml:space="preserve">trigger </w:t>
-      </w:r>
-      <w:r>
-        <w:t xml:space="preserve">signal: </w:t>
-      </w:r>
-      <w:r>
-        <w:t>global_&lt;protocol-name&gt;_</w:t>
-      </w:r>
-      <w:r>
-        <w:t>vvc_</w:t>
-      </w:r>
-      <w:r>
-        <w:t>transaction</w:t>
-      </w:r>
-      <w:r>
-        <w:t>_trigger</w:t>
-      </w:r>
-      <w:r>
-        <w:t>, e.g. global_uart_</w:t>
-      </w:r>
-      <w:r>
-        <w:t>vvc_</w:t>
-      </w:r>
-      <w:r>
-        <w:t>transaction</w:t>
-      </w:r>
-      <w:r>
-        <w:t>_trigger</w:t>
-      </w:r>
       <w:r>
         <w:t xml:space="preserve">.  </w:t>
       </w:r>
     </w:p>
     <w:p>
       <w:r>
-        <w:t xml:space="preserve">-  VVC shared variable : shared_&lt;protocol-name&gt;_vvc_transaction_info, e.g, shared_uart_vvc_transaction_info. </w:t>
+        <w:t xml:space="preserve">-  VVC shared </w:t>
+      </w:r>
+      <w:proofErr w:type="gramStart"/>
+      <w:r>
+        <w:t>variable :</w:t>
+      </w:r>
+      <w:proofErr w:type="gramEnd"/>
+      <w:r>
+        <w:t xml:space="preserve"> shared_&lt;protocol-name&gt;_vvc_transaction_info, e.g, shared_uart_vvc_transaction_info. </w:t>
       </w:r>
       <w:r>
         <w:t xml:space="preserve">The VVC is </w:t>
@@ -13046,10 +13529,18 @@
         <w:t xml:space="preserve"> are not applicable for VVC</w:t>
       </w:r>
       <w:r>
-        <w:t xml:space="preserve"> Transaction Info record</w:t>
-      </w:r>
-      <w:r>
-        <w:t xml:space="preserve">s, but will be used for Monitor </w:t>
+        <w:t xml:space="preserve"> Transaction Info </w:t>
+      </w:r>
+      <w:proofErr w:type="gramStart"/>
+      <w:r>
+        <w:t>record</w:t>
+      </w:r>
+      <w:r>
+        <w:t>s, but</w:t>
+      </w:r>
+      <w:proofErr w:type="gramEnd"/>
+      <w:r>
+        <w:t xml:space="preserve"> will be used for Monitor </w:t>
       </w:r>
       <w:r>
         <w:t>Transaction Info record</w:t>
@@ -13165,6 +13656,7 @@
       <w:r>
         <w:t xml:space="preserve">will consist of similar record fields as </w:t>
       </w:r>
+      <w:proofErr w:type="gramStart"/>
       <w:r>
         <w:rPr>
           <w:b/>
@@ -13175,7 +13667,11 @@
         <w:t>bt</w:t>
       </w:r>
       <w:r>
-        <w:t xml:space="preserve">, and might not always be necessary. This applies to record entry </w:t>
+        <w:t>, and</w:t>
+      </w:r>
+      <w:proofErr w:type="gramEnd"/>
+      <w:r>
+        <w:t xml:space="preserve"> might not always be necessary. This applies to record entry </w:t>
       </w:r>
       <w:r>
         <w:rPr>
@@ -13565,7 +14061,15 @@
         <w:t>DUT receiving side</w:t>
       </w:r>
       <w:r>
-        <w:t xml:space="preserve">, e.g. to the SBI_VVC_SB while a SBI VVC </w:t>
+        <w:t xml:space="preserve">, e.g. to the SBI_VVC_SB while </w:t>
+      </w:r>
+      <w:proofErr w:type="gramStart"/>
+      <w:r>
+        <w:t>a</w:t>
+      </w:r>
+      <w:proofErr w:type="gramEnd"/>
+      <w:r>
+        <w:t xml:space="preserve"> SBI VVC </w:t>
       </w:r>
       <w:r>
         <w:t>is responsible for</w:t>
@@ -13979,10 +14483,18 @@
                                 <w:t>p_</w:t>
                               </w:r>
                               <w:r>
-                                <w:t>vvc_sb_support</w:t>
+                                <w:t>vvc_sb_</w:t>
+                              </w:r>
+                              <w:proofErr w:type="gramStart"/>
+                              <w:r>
+                                <w:t>support</w:t>
                               </w:r>
                               <w:r>
-                                <w:t xml:space="preserve"> : process</w:t>
+                                <w:t xml:space="preserve"> :</w:t>
+                              </w:r>
+                              <w:proofErr w:type="gramEnd"/>
+                              <w:r>
+                                <w:t xml:space="preserve"> process</w:t>
                               </w:r>
                             </w:p>
                             <w:p>
@@ -13998,7 +14510,15 @@
                                 <w:pStyle w:val="Code"/>
                               </w:pPr>
                               <w:r>
-                                <w:t xml:space="preserve">  alias sbi_transaction_trigger     : std_logic is global_sbi_vvc_transaction_trigger(C_SBI_VVC_1);</w:t>
+                                <w:t xml:space="preserve">  alias sbi_transaction_trigger   </w:t>
+                              </w:r>
+                              <w:proofErr w:type="gramStart"/>
+                              <w:r>
+                                <w:t xml:space="preserve">  :</w:t>
+                              </w:r>
+                              <w:proofErr w:type="gramEnd"/>
+                              <w:r>
+                                <w:t xml:space="preserve"> std_logic is global_sbi_vvc_transaction_trigger(C_SBI_VVC_1);</w:t>
                               </w:r>
                             </w:p>
                             <w:p>
@@ -14006,7 +14526,15 @@
                                 <w:pStyle w:val="Code"/>
                               </w:pPr>
                               <w:r>
-                                <w:t xml:space="preserve">  alias sbi_transaction_info        : bitvis_vip_sbi.transaction_pkg.t_base_transaction is shared_sbi_vvc_transaction_info(C_SBI_VVC_1).bt;</w:t>
+                                <w:t xml:space="preserve">  alias sbi_transaction_info      </w:t>
+                              </w:r>
+                              <w:proofErr w:type="gramStart"/>
+                              <w:r>
+                                <w:t xml:space="preserve">  :</w:t>
+                              </w:r>
+                              <w:proofErr w:type="gramEnd"/>
+                              <w:r>
+                                <w:t xml:space="preserve"> bitvis_vip_sbi.transaction_pkg.t_base_transaction is shared_sbi_vvc_transaction_info(C_SBI_VVC_1).bt;</w:t>
                               </w:r>
                             </w:p>
                             <w:p>
@@ -14014,7 +14542,15 @@
                                 <w:pStyle w:val="Code"/>
                               </w:pPr>
                               <w:r>
-                                <w:t xml:space="preserve">  alias uart_rx_transaction_trigger : std_logic is global_uart_vvc_transaction_trigger(RX, C_UART_VVC_1);</w:t>
+                                <w:t xml:space="preserve">  alias uart_rx_transaction_</w:t>
+                              </w:r>
+                              <w:proofErr w:type="gramStart"/>
+                              <w:r>
+                                <w:t>trigger :</w:t>
+                              </w:r>
+                              <w:proofErr w:type="gramEnd"/>
+                              <w:r>
+                                <w:t xml:space="preserve"> std_logic is global_uart_vvc_transaction_trigger(RX, C_UART_VVC_1);</w:t>
                               </w:r>
                             </w:p>
                             <w:p>
@@ -14022,7 +14558,15 @@
                                 <w:pStyle w:val="Code"/>
                               </w:pPr>
                               <w:r>
-                                <w:t xml:space="preserve">  alias uart_rx_info                : bitvis_vip_uart.transaction_pkg.t_base_transaction is shared_uart_vvc_transaction</w:t>
+                                <w:t xml:space="preserve">  alias uart_rx_info              </w:t>
+                              </w:r>
+                              <w:proofErr w:type="gramStart"/>
+                              <w:r>
+                                <w:t xml:space="preserve">  :</w:t>
+                              </w:r>
+                              <w:proofErr w:type="gramEnd"/>
+                              <w:r>
+                                <w:t xml:space="preserve"> bitvis_vip_uart.transaction_pkg.t_base_transaction is shared_uart_vvc_transaction</w:t>
                               </w:r>
                               <w:r>
                                 <w:t>_info</w:t>
@@ -14044,7 +14588,15 @@
                                 <w:pStyle w:val="Code"/>
                               </w:pPr>
                               <w:r>
-                                <w:t xml:space="preserve">  variable v_sb_element      : std_logic_vector(C_DATA_WIDTH-1 downto 0);</w:t>
+                                <w:t xml:space="preserve">  variable v_sb_element    </w:t>
+                              </w:r>
+                              <w:proofErr w:type="gramStart"/>
+                              <w:r>
+                                <w:t xml:space="preserve">  :</w:t>
+                              </w:r>
+                              <w:proofErr w:type="gramEnd"/>
+                              <w:r>
+                                <w:t xml:space="preserve"> std_logic_vector(C_DATA_WIDTH-1 downto 0);</w:t>
                               </w:r>
                             </w:p>
                             <w:p>
@@ -14110,7 +14662,15 @@
                                 <w:pStyle w:val="Code"/>
                               </w:pPr>
                               <w:r>
-                                <w:t xml:space="preserve">      case sbi_transaction_info.operation is</w:t>
+                                <w:t xml:space="preserve">      case sbi_transaction_</w:t>
+                              </w:r>
+                              <w:proofErr w:type="gramStart"/>
+                              <w:r>
+                                <w:t>info.operation</w:t>
+                              </w:r>
+                              <w:proofErr w:type="gramEnd"/>
+                              <w:r>
+                                <w:t xml:space="preserve"> is</w:t>
                               </w:r>
                             </w:p>
                             <w:p>
@@ -14126,7 +14686,15 @@
                                 <w:pStyle w:val="Code"/>
                               </w:pPr>
                               <w:r>
-                                <w:t xml:space="preserve">          v_sb_element := sbi_transaction_info.data(C_DATA_WIDTH-1 downto 0);</w:t>
+                                <w:t xml:space="preserve">          v_sb_</w:t>
+                              </w:r>
+                              <w:proofErr w:type="gramStart"/>
+                              <w:r>
+                                <w:t>element :</w:t>
+                              </w:r>
+                              <w:proofErr w:type="gramEnd"/>
+                              <w:r>
+                                <w:t>= sbi_transaction_info.data(C_DATA_WIDTH-1 downto 0);</w:t>
                               </w:r>
                             </w:p>
                             <w:p>
@@ -14134,7 +14702,15 @@
                                 <w:pStyle w:val="Code"/>
                               </w:pPr>
                               <w:r>
-                                <w:t xml:space="preserve">          SBI_VVC_SB.check_received(C_SBI_VVC_1, v_sb_element);</w:t>
+                                <w:t xml:space="preserve">          SBI_VVC_</w:t>
+                              </w:r>
+                              <w:proofErr w:type="gramStart"/>
+                              <w:r>
+                                <w:t>SB.check</w:t>
+                              </w:r>
+                              <w:proofErr w:type="gramEnd"/>
+                              <w:r>
+                                <w:t>_received(C_SBI_VVC_1, v_sb_element);</w:t>
                               </w:r>
                             </w:p>
                             <w:p>
@@ -14163,7 +14739,15 @@
                                 <w:pStyle w:val="Code"/>
                               </w:pPr>
                               <w:r>
-                                <w:t xml:space="preserve">      case uart_rx_info.operation is</w:t>
+                                <w:t xml:space="preserve">      case uart_rx_</w:t>
+                              </w:r>
+                              <w:proofErr w:type="gramStart"/>
+                              <w:r>
+                                <w:t>info.operation</w:t>
+                              </w:r>
+                              <w:proofErr w:type="gramEnd"/>
+                              <w:r>
+                                <w:t xml:space="preserve"> is</w:t>
                               </w:r>
                             </w:p>
                             <w:p>
@@ -14179,7 +14763,15 @@
                                 <w:pStyle w:val="Code"/>
                               </w:pPr>
                               <w:r>
-                                <w:t xml:space="preserve">          v_sb_element := uart_rx_info.data(C_DATA_WIDTH-1 downto 0);</w:t>
+                                <w:t xml:space="preserve">          v_sb_</w:t>
+                              </w:r>
+                              <w:proofErr w:type="gramStart"/>
+                              <w:r>
+                                <w:t>element :</w:t>
+                              </w:r>
+                              <w:proofErr w:type="gramEnd"/>
+                              <w:r>
+                                <w:t>= uart_rx_info.data(C_DATA_WIDTH-1 downto 0);</w:t>
                               </w:r>
                             </w:p>
                             <w:p>
@@ -14187,7 +14779,15 @@
                                 <w:pStyle w:val="Code"/>
                               </w:pPr>
                               <w:r>
-                                <w:t xml:space="preserve">          UART_VVC_SB.check_received(C_UART_VVC_1, v_sb_element);</w:t>
+                                <w:t xml:space="preserve">          UART_VVC_</w:t>
+                              </w:r>
+                              <w:proofErr w:type="gramStart"/>
+                              <w:r>
+                                <w:t>SB.check</w:t>
+                              </w:r>
+                              <w:proofErr w:type="gramEnd"/>
+                              <w:r>
+                                <w:t>_received(C_UART_VVC_1, v_sb_element);</w:t>
                               </w:r>
                             </w:p>
                             <w:p>
@@ -14337,10 +14937,18 @@
                           <w:t>p_</w:t>
                         </w:r>
                         <w:r>
-                          <w:t>vvc_sb_support</w:t>
+                          <w:t>vvc_sb_</w:t>
+                        </w:r>
+                        <w:proofErr w:type="gramStart"/>
+                        <w:r>
+                          <w:t>support</w:t>
                         </w:r>
                         <w:r>
-                          <w:t xml:space="preserve"> : process</w:t>
+                          <w:t xml:space="preserve"> :</w:t>
+                        </w:r>
+                        <w:proofErr w:type="gramEnd"/>
+                        <w:r>
+                          <w:t xml:space="preserve"> process</w:t>
                         </w:r>
                       </w:p>
                       <w:p>
@@ -14356,7 +14964,15 @@
                           <w:pStyle w:val="Code"/>
                         </w:pPr>
                         <w:r>
-                          <w:t xml:space="preserve">  alias sbi_transaction_trigger     : std_logic is global_sbi_vvc_transaction_trigger(C_SBI_VVC_1);</w:t>
+                          <w:t xml:space="preserve">  alias sbi_transaction_trigger   </w:t>
+                        </w:r>
+                        <w:proofErr w:type="gramStart"/>
+                        <w:r>
+                          <w:t xml:space="preserve">  :</w:t>
+                        </w:r>
+                        <w:proofErr w:type="gramEnd"/>
+                        <w:r>
+                          <w:t xml:space="preserve"> std_logic is global_sbi_vvc_transaction_trigger(C_SBI_VVC_1);</w:t>
                         </w:r>
                       </w:p>
                       <w:p>
@@ -14364,7 +14980,15 @@
                           <w:pStyle w:val="Code"/>
                         </w:pPr>
                         <w:r>
-                          <w:t xml:space="preserve">  alias sbi_transaction_info        : bitvis_vip_sbi.transaction_pkg.t_base_transaction is shared_sbi_vvc_transaction_info(C_SBI_VVC_1).bt;</w:t>
+                          <w:t xml:space="preserve">  alias sbi_transaction_info      </w:t>
+                        </w:r>
+                        <w:proofErr w:type="gramStart"/>
+                        <w:r>
+                          <w:t xml:space="preserve">  :</w:t>
+                        </w:r>
+                        <w:proofErr w:type="gramEnd"/>
+                        <w:r>
+                          <w:t xml:space="preserve"> bitvis_vip_sbi.transaction_pkg.t_base_transaction is shared_sbi_vvc_transaction_info(C_SBI_VVC_1).bt;</w:t>
                         </w:r>
                       </w:p>
                       <w:p>
@@ -14372,7 +14996,15 @@
                           <w:pStyle w:val="Code"/>
                         </w:pPr>
                         <w:r>
-                          <w:t xml:space="preserve">  alias uart_rx_transaction_trigger : std_logic is global_uart_vvc_transaction_trigger(RX, C_UART_VVC_1);</w:t>
+                          <w:t xml:space="preserve">  alias uart_rx_transaction_</w:t>
+                        </w:r>
+                        <w:proofErr w:type="gramStart"/>
+                        <w:r>
+                          <w:t>trigger :</w:t>
+                        </w:r>
+                        <w:proofErr w:type="gramEnd"/>
+                        <w:r>
+                          <w:t xml:space="preserve"> std_logic is global_uart_vvc_transaction_trigger(RX, C_UART_VVC_1);</w:t>
                         </w:r>
                       </w:p>
                       <w:p>
@@ -14380,7 +15012,15 @@
                           <w:pStyle w:val="Code"/>
                         </w:pPr>
                         <w:r>
-                          <w:t xml:space="preserve">  alias uart_rx_info                : bitvis_vip_uart.transaction_pkg.t_base_transaction is shared_uart_vvc_transaction</w:t>
+                          <w:t xml:space="preserve">  alias uart_rx_info              </w:t>
+                        </w:r>
+                        <w:proofErr w:type="gramStart"/>
+                        <w:r>
+                          <w:t xml:space="preserve">  :</w:t>
+                        </w:r>
+                        <w:proofErr w:type="gramEnd"/>
+                        <w:r>
+                          <w:t xml:space="preserve"> bitvis_vip_uart.transaction_pkg.t_base_transaction is shared_uart_vvc_transaction</w:t>
                         </w:r>
                         <w:r>
                           <w:t>_info</w:t>
@@ -14402,7 +15042,15 @@
                           <w:pStyle w:val="Code"/>
                         </w:pPr>
                         <w:r>
-                          <w:t xml:space="preserve">  variable v_sb_element      : std_logic_vector(C_DATA_WIDTH-1 downto 0);</w:t>
+                          <w:t xml:space="preserve">  variable v_sb_element    </w:t>
+                        </w:r>
+                        <w:proofErr w:type="gramStart"/>
+                        <w:r>
+                          <w:t xml:space="preserve">  :</w:t>
+                        </w:r>
+                        <w:proofErr w:type="gramEnd"/>
+                        <w:r>
+                          <w:t xml:space="preserve"> std_logic_vector(C_DATA_WIDTH-1 downto 0);</w:t>
                         </w:r>
                       </w:p>
                       <w:p>
@@ -14468,7 +15116,15 @@
                           <w:pStyle w:val="Code"/>
                         </w:pPr>
                         <w:r>
-                          <w:t xml:space="preserve">      case sbi_transaction_info.operation is</w:t>
+                          <w:t xml:space="preserve">      case sbi_transaction_</w:t>
+                        </w:r>
+                        <w:proofErr w:type="gramStart"/>
+                        <w:r>
+                          <w:t>info.operation</w:t>
+                        </w:r>
+                        <w:proofErr w:type="gramEnd"/>
+                        <w:r>
+                          <w:t xml:space="preserve"> is</w:t>
                         </w:r>
                       </w:p>
                       <w:p>
@@ -14484,7 +15140,15 @@
                           <w:pStyle w:val="Code"/>
                         </w:pPr>
                         <w:r>
-                          <w:t xml:space="preserve">          v_sb_element := sbi_transaction_info.data(C_DATA_WIDTH-1 downto 0);</w:t>
+                          <w:t xml:space="preserve">          v_sb_</w:t>
+                        </w:r>
+                        <w:proofErr w:type="gramStart"/>
+                        <w:r>
+                          <w:t>element :</w:t>
+                        </w:r>
+                        <w:proofErr w:type="gramEnd"/>
+                        <w:r>
+                          <w:t>= sbi_transaction_info.data(C_DATA_WIDTH-1 downto 0);</w:t>
                         </w:r>
                       </w:p>
                       <w:p>
@@ -14492,7 +15156,15 @@
                           <w:pStyle w:val="Code"/>
                         </w:pPr>
                         <w:r>
-                          <w:t xml:space="preserve">          SBI_VVC_SB.check_received(C_SBI_VVC_1, v_sb_element);</w:t>
+                          <w:t xml:space="preserve">          SBI_VVC_</w:t>
+                        </w:r>
+                        <w:proofErr w:type="gramStart"/>
+                        <w:r>
+                          <w:t>SB.check</w:t>
+                        </w:r>
+                        <w:proofErr w:type="gramEnd"/>
+                        <w:r>
+                          <w:t>_received(C_SBI_VVC_1, v_sb_element);</w:t>
                         </w:r>
                       </w:p>
                       <w:p>
@@ -14521,7 +15193,15 @@
                           <w:pStyle w:val="Code"/>
                         </w:pPr>
                         <w:r>
-                          <w:t xml:space="preserve">      case uart_rx_info.operation is</w:t>
+                          <w:t xml:space="preserve">      case uart_rx_</w:t>
+                        </w:r>
+                        <w:proofErr w:type="gramStart"/>
+                        <w:r>
+                          <w:t>info.operation</w:t>
+                        </w:r>
+                        <w:proofErr w:type="gramEnd"/>
+                        <w:r>
+                          <w:t xml:space="preserve"> is</w:t>
                         </w:r>
                       </w:p>
                       <w:p>
@@ -14537,7 +15217,15 @@
                           <w:pStyle w:val="Code"/>
                         </w:pPr>
                         <w:r>
-                          <w:t xml:space="preserve">          v_sb_element := uart_rx_info.data(C_DATA_WIDTH-1 downto 0);</w:t>
+                          <w:t xml:space="preserve">          v_sb_</w:t>
+                        </w:r>
+                        <w:proofErr w:type="gramStart"/>
+                        <w:r>
+                          <w:t>element :</w:t>
+                        </w:r>
+                        <w:proofErr w:type="gramEnd"/>
+                        <w:r>
+                          <w:t>= uart_rx_info.data(C_DATA_WIDTH-1 downto 0);</w:t>
                         </w:r>
                       </w:p>
                       <w:p>
@@ -14545,7 +15233,15 @@
                           <w:pStyle w:val="Code"/>
                         </w:pPr>
                         <w:r>
-                          <w:t xml:space="preserve">          UART_VVC_SB.check_received(C_UART_VVC_1, v_sb_element);</w:t>
+                          <w:t xml:space="preserve">          UART_VVC_</w:t>
+                        </w:r>
+                        <w:proofErr w:type="gramStart"/>
+                        <w:r>
+                          <w:t>SB.check</w:t>
+                        </w:r>
+                        <w:proofErr w:type="gramEnd"/>
+                        <w:r>
+                          <w:t>_received(C_UART_VVC_1, v_sb_element);</w:t>
                         </w:r>
                       </w:p>
                       <w:p>
@@ -14776,7 +15472,19 @@
                                 <w:lang w:val="en-US"/>
                               </w:rPr>
                               <w:br/>
-                              <w:t>For simple scoreboard elements such as std logic vectors these scoreboard approaches are performed by the VVCs.</w:t>
+                              <w:t xml:space="preserve">For simple scoreboard elements such as std logic vectors these scoreboard approaches are </w:t>
+                            </w:r>
+                            <w:r>
+                              <w:rPr>
+                                <w:lang w:val="en-US"/>
+                              </w:rPr>
+                              <w:t xml:space="preserve">already </w:t>
+                            </w:r>
+                            <w:r>
+                              <w:rPr>
+                                <w:lang w:val="en-US"/>
+                              </w:rPr>
+                              <w:t>performed by the VVCs.</w:t>
                             </w:r>
                           </w:p>
                         </w:txbxContent>
@@ -14897,7 +15605,19 @@
                           <w:lang w:val="en-US"/>
                         </w:rPr>
                         <w:br/>
-                        <w:t>For simple scoreboard elements such as std logic vectors these scoreboard approaches are performed by the VVCs.</w:t>
+                        <w:t xml:space="preserve">For simple scoreboard elements such as std logic vectors these scoreboard approaches are </w:t>
+                      </w:r>
+                      <w:r>
+                        <w:rPr>
+                          <w:lang w:val="en-US"/>
+                        </w:rPr>
+                        <w:t xml:space="preserve">already </w:t>
+                      </w:r>
+                      <w:r>
+                        <w:rPr>
+                          <w:lang w:val="en-US"/>
+                        </w:rPr>
+                        <w:t>performed by the VVCs.</w:t>
                       </w:r>
                     </w:p>
                   </w:txbxContent>
@@ -14980,10 +15700,18 @@
                                 <w:t>p_</w:t>
                               </w:r>
                               <w:r>
-                                <w:t>dut_model</w:t>
+                                <w:t>dut_</w:t>
+                              </w:r>
+                              <w:proofErr w:type="gramStart"/>
+                              <w:r>
+                                <w:t>model</w:t>
                               </w:r>
                               <w:r>
-                                <w:t xml:space="preserve"> : process</w:t>
+                                <w:t xml:space="preserve"> :</w:t>
+                              </w:r>
+                              <w:proofErr w:type="gramEnd"/>
+                              <w:r>
+                                <w:t xml:space="preserve"> process</w:t>
                               </w:r>
                             </w:p>
                             <w:p>
@@ -15026,7 +15754,15 @@
                                 <w:t xml:space="preserve">    wait until </w:t>
                               </w:r>
                               <w:r>
-                                <w:t>(global_sbi_vvc_transaction_trigger(C_SBI_VVC_1) = ‘1’) or (global_uart_vvc_transaction_trigger(TX, C_UART_VVC_1) = ‘1’);</w:t>
+                                <w:t>(global_sbi_vvc_transaction_trigger(C_SBI_VVC_1) = ‘1’) or (global_uart_vvc_transaction_</w:t>
+                              </w:r>
+                              <w:proofErr w:type="gramStart"/>
+                              <w:r>
+                                <w:t>trigger(</w:t>
+                              </w:r>
+                              <w:proofErr w:type="gramEnd"/>
+                              <w:r>
+                                <w:t>TX, C_UART_VVC_1) = ‘1’);</w:t>
                               </w:r>
                             </w:p>
                             <w:p>
@@ -15047,7 +15783,15 @@
                                 <w:pStyle w:val="Code"/>
                               </w:pPr>
                               <w:r>
-                                <w:t xml:space="preserve">      case shared_sbi_vvc_transaction_info(C_SBI_VVC_1).bt.operation is</w:t>
+                                <w:t xml:space="preserve">      case shared_sbi_vvc_transaction_info(C_SBI_VVC_1).</w:t>
+                              </w:r>
+                              <w:proofErr w:type="gramStart"/>
+                              <w:r>
+                                <w:t>bt.operation</w:t>
+                              </w:r>
+                              <w:proofErr w:type="gramEnd"/>
+                              <w:r>
+                                <w:t xml:space="preserve"> is</w:t>
                               </w:r>
                             </w:p>
                             <w:p>
@@ -15063,7 +15807,15 @@
                                 <w:pStyle w:val="Code"/>
                               </w:pPr>
                               <w:r>
-                                <w:t xml:space="preserve">          UART_VVC_SB.add_expected(shared_sbi_vvc_transaction_info(C_SBI_VVC_1).bt.data(C_DATA_WIDTH-1 downto 0));</w:t>
+                                <w:t xml:space="preserve">          UART_VVC_SB.add_expected(shared_sbi_vvc_transaction_info(C_SBI_VVC_1).bt.</w:t>
+                              </w:r>
+                              <w:proofErr w:type="gramStart"/>
+                              <w:r>
+                                <w:t>data(</w:t>
+                              </w:r>
+                              <w:proofErr w:type="gramEnd"/>
+                              <w:r>
+                                <w:t>C_DATA_WIDTH-1 downto 0));</w:t>
                               </w:r>
                             </w:p>
                             <w:p>
@@ -15084,7 +15836,15 @@
                                 <w:pStyle w:val="Code"/>
                               </w:pPr>
                               <w:r>
-                                <w:t xml:space="preserve">    if global_uart_vvc_transaction_trigger(TX, C_UART_VVC_1)’event then</w:t>
+                                <w:t xml:space="preserve">    if global_uart_vvc_transaction_</w:t>
+                              </w:r>
+                              <w:proofErr w:type="gramStart"/>
+                              <w:r>
+                                <w:t>trigger(</w:t>
+                              </w:r>
+                              <w:proofErr w:type="gramEnd"/>
+                              <w:r>
+                                <w:t>TX, C_UART_VVC_1)’event then</w:t>
                               </w:r>
                             </w:p>
                             <w:p>
@@ -15095,10 +15855,18 @@
                                 <w:t xml:space="preserve">      case shared_uart_vvc_transaction</w:t>
                               </w:r>
                               <w:r>
-                                <w:t>_info</w:t>
+                                <w:t>_</w:t>
+                              </w:r>
+                              <w:proofErr w:type="gramStart"/>
+                              <w:r>
+                                <w:t>info</w:t>
                               </w:r>
                               <w:r>
-                                <w:t>(TX, C_UART_VVC_1).bt.operation is</w:t>
+                                <w:t>(</w:t>
+                              </w:r>
+                              <w:proofErr w:type="gramEnd"/>
+                              <w:r>
+                                <w:t>TX, C_UART_VVC_1).bt.operation is</w:t>
                               </w:r>
                             </w:p>
                             <w:p>
@@ -15114,7 +15882,21 @@
                                 <w:pStyle w:val="Code"/>
                               </w:pPr>
                               <w:r>
-                                <w:t xml:space="preserve">          SBI_VVC_SB.add_exepcted(shared_uart_vvc_transaction(TX, C_UART_VVC_1).bt.data(C_DATA_WIDTH-1 downto 0));</w:t>
+                                <w:t xml:space="preserve">          SBI_VVC_SB.add_</w:t>
+                              </w:r>
+                              <w:proofErr w:type="gramStart"/>
+                              <w:r>
+                                <w:t>exp</w:t>
+                              </w:r>
+                              <w:r>
+                                <w:t>e</w:t>
+                              </w:r>
+                              <w:r>
+                                <w:t>cted(</w:t>
+                              </w:r>
+                              <w:proofErr w:type="gramEnd"/>
+                              <w:r>
+                                <w:t>shared_uart_vvc_transaction(TX, C_UART_VVC_1).bt.data(C_DATA_WIDTH-1 downto 0));</w:t>
                               </w:r>
                             </w:p>
                             <w:p>
@@ -15255,10 +16037,18 @@
                           <w:t>p_</w:t>
                         </w:r>
                         <w:r>
-                          <w:t>dut_model</w:t>
+                          <w:t>dut_</w:t>
+                        </w:r>
+                        <w:proofErr w:type="gramStart"/>
+                        <w:r>
+                          <w:t>model</w:t>
                         </w:r>
                         <w:r>
-                          <w:t xml:space="preserve"> : process</w:t>
+                          <w:t xml:space="preserve"> :</w:t>
+                        </w:r>
+                        <w:proofErr w:type="gramEnd"/>
+                        <w:r>
+                          <w:t xml:space="preserve"> process</w:t>
                         </w:r>
                       </w:p>
                       <w:p>
@@ -15301,7 +16091,15 @@
                           <w:t xml:space="preserve">    wait until </w:t>
                         </w:r>
                         <w:r>
-                          <w:t>(global_sbi_vvc_transaction_trigger(C_SBI_VVC_1) = ‘1’) or (global_uart_vvc_transaction_trigger(TX, C_UART_VVC_1) = ‘1’);</w:t>
+                          <w:t>(global_sbi_vvc_transaction_trigger(C_SBI_VVC_1) = ‘1’) or (global_uart_vvc_transaction_</w:t>
+                        </w:r>
+                        <w:proofErr w:type="gramStart"/>
+                        <w:r>
+                          <w:t>trigger(</w:t>
+                        </w:r>
+                        <w:proofErr w:type="gramEnd"/>
+                        <w:r>
+                          <w:t>TX, C_UART_VVC_1) = ‘1’);</w:t>
                         </w:r>
                       </w:p>
                       <w:p>
@@ -15322,7 +16120,15 @@
                           <w:pStyle w:val="Code"/>
                         </w:pPr>
                         <w:r>
-                          <w:t xml:space="preserve">      case shared_sbi_vvc_transaction_info(C_SBI_VVC_1).bt.operation is</w:t>
+                          <w:t xml:space="preserve">      case shared_sbi_vvc_transaction_info(C_SBI_VVC_1).</w:t>
+                        </w:r>
+                        <w:proofErr w:type="gramStart"/>
+                        <w:r>
+                          <w:t>bt.operation</w:t>
+                        </w:r>
+                        <w:proofErr w:type="gramEnd"/>
+                        <w:r>
+                          <w:t xml:space="preserve"> is</w:t>
                         </w:r>
                       </w:p>
                       <w:p>
@@ -15338,7 +16144,15 @@
                           <w:pStyle w:val="Code"/>
                         </w:pPr>
                         <w:r>
-                          <w:t xml:space="preserve">          UART_VVC_SB.add_expected(shared_sbi_vvc_transaction_info(C_SBI_VVC_1).bt.data(C_DATA_WIDTH-1 downto 0));</w:t>
+                          <w:t xml:space="preserve">          UART_VVC_SB.add_expected(shared_sbi_vvc_transaction_info(C_SBI_VVC_1).bt.</w:t>
+                        </w:r>
+                        <w:proofErr w:type="gramStart"/>
+                        <w:r>
+                          <w:t>data(</w:t>
+                        </w:r>
+                        <w:proofErr w:type="gramEnd"/>
+                        <w:r>
+                          <w:t>C_DATA_WIDTH-1 downto 0));</w:t>
                         </w:r>
                       </w:p>
                       <w:p>
@@ -15359,7 +16173,15 @@
                           <w:pStyle w:val="Code"/>
                         </w:pPr>
                         <w:r>
-                          <w:t xml:space="preserve">    if global_uart_vvc_transaction_trigger(TX, C_UART_VVC_1)’event then</w:t>
+                          <w:t xml:space="preserve">    if global_uart_vvc_transaction_</w:t>
+                        </w:r>
+                        <w:proofErr w:type="gramStart"/>
+                        <w:r>
+                          <w:t>trigger(</w:t>
+                        </w:r>
+                        <w:proofErr w:type="gramEnd"/>
+                        <w:r>
+                          <w:t>TX, C_UART_VVC_1)’event then</w:t>
                         </w:r>
                       </w:p>
                       <w:p>
@@ -15370,10 +16192,18 @@
                           <w:t xml:space="preserve">      case shared_uart_vvc_transaction</w:t>
                         </w:r>
                         <w:r>
-                          <w:t>_info</w:t>
+                          <w:t>_</w:t>
+                        </w:r>
+                        <w:proofErr w:type="gramStart"/>
+                        <w:r>
+                          <w:t>info</w:t>
                         </w:r>
                         <w:r>
-                          <w:t>(TX, C_UART_VVC_1).bt.operation is</w:t>
+                          <w:t>(</w:t>
+                        </w:r>
+                        <w:proofErr w:type="gramEnd"/>
+                        <w:r>
+                          <w:t>TX, C_UART_VVC_1).bt.operation is</w:t>
                         </w:r>
                       </w:p>
                       <w:p>
@@ -15389,7 +16219,21 @@
                           <w:pStyle w:val="Code"/>
                         </w:pPr>
                         <w:r>
-                          <w:t xml:space="preserve">          SBI_VVC_SB.add_exepcted(shared_uart_vvc_transaction(TX, C_UART_VVC_1).bt.data(C_DATA_WIDTH-1 downto 0));</w:t>
+                          <w:t xml:space="preserve">          SBI_VVC_SB.add_</w:t>
+                        </w:r>
+                        <w:proofErr w:type="gramStart"/>
+                        <w:r>
+                          <w:t>exp</w:t>
+                        </w:r>
+                        <w:r>
+                          <w:t>e</w:t>
+                        </w:r>
+                        <w:r>
+                          <w:t>cted(</w:t>
+                        </w:r>
+                        <w:proofErr w:type="gramEnd"/>
+                        <w:r>
+                          <w:t>shared_uart_vvc_transaction(TX, C_UART_VVC_1).bt.data(C_DATA_WIDTH-1 downto 0));</w:t>
                         </w:r>
                       </w:p>
                       <w:p>
@@ -15578,7 +16422,19 @@
                               <w:rPr>
                                 <w:lang w:val="en-US"/>
                               </w:rPr>
-                              <w:t xml:space="preserve"> demonstrates the setup of a VVC Scoreboard Support process that operates with the 3 steps listed in Chapter </w:t>
+                              <w:t xml:space="preserve"> demonstrates the setup of a </w:t>
+                            </w:r>
+                            <w:r>
+                              <w:rPr>
+                                <w:lang w:val="en-US"/>
+                              </w:rPr>
+                              <w:t>DUT Model</w:t>
+                            </w:r>
+                            <w:r>
+                              <w:rPr>
+                                <w:lang w:val="en-US"/>
+                              </w:rPr>
+                              <w:t xml:space="preserve"> process that operates with the 3 steps listed in Chapter </w:t>
                             </w:r>
                             <w:r>
                               <w:rPr>
@@ -15626,7 +16482,19 @@
                                 <w:lang w:val="en-US"/>
                               </w:rPr>
                               <w:br/>
-                              <w:t xml:space="preserve">For simple scoreboard elements such as std logic vectors these scoreboard approaches are performed by the VVCs. </w:t>
+                              <w:t xml:space="preserve">For simple scoreboard elements such as std logic vectors these scoreboard approaches are </w:t>
+                            </w:r>
+                            <w:r>
+                              <w:rPr>
+                                <w:lang w:val="en-US"/>
+                              </w:rPr>
+                              <w:t xml:space="preserve">already </w:t>
+                            </w:r>
+                            <w:r>
+                              <w:rPr>
+                                <w:lang w:val="en-US"/>
+                              </w:rPr>
+                              <w:t xml:space="preserve">performed by the VVCs. </w:t>
                             </w:r>
                           </w:p>
                           <w:p>
@@ -15827,7 +16695,19 @@
                         <w:rPr>
                           <w:lang w:val="en-US"/>
                         </w:rPr>
-                        <w:t xml:space="preserve"> demonstrates the setup of a VVC Scoreboard Support process that operates with the 3 steps listed in Chapter </w:t>
+                        <w:t xml:space="preserve"> demonstrates the setup of a </w:t>
+                      </w:r>
+                      <w:r>
+                        <w:rPr>
+                          <w:lang w:val="en-US"/>
+                        </w:rPr>
+                        <w:t>DUT Model</w:t>
+                      </w:r>
+                      <w:r>
+                        <w:rPr>
+                          <w:lang w:val="en-US"/>
+                        </w:rPr>
+                        <w:t xml:space="preserve"> process that operates with the 3 steps listed in Chapter </w:t>
                       </w:r>
                       <w:r>
                         <w:rPr>
@@ -15875,7 +16755,19 @@
                           <w:lang w:val="en-US"/>
                         </w:rPr>
                         <w:br/>
-                        <w:t xml:space="preserve">For simple scoreboard elements such as std logic vectors these scoreboard approaches are performed by the VVCs. </w:t>
+                        <w:t xml:space="preserve">For simple scoreboard elements such as std logic vectors these scoreboard approaches are </w:t>
+                      </w:r>
+                      <w:r>
+                        <w:rPr>
+                          <w:lang w:val="en-US"/>
+                        </w:rPr>
+                        <w:t xml:space="preserve">already </w:t>
+                      </w:r>
+                      <w:r>
+                        <w:rPr>
+                          <w:lang w:val="en-US"/>
+                        </w:rPr>
+                        <w:t xml:space="preserve">performed by the VVCs. </w:t>
                       </w:r>
                     </w:p>
                     <w:p>
@@ -16100,7 +16992,15 @@
                                 <w:pStyle w:val="Code"/>
                               </w:pPr>
                               <w:r>
-                                <w:t xml:space="preserve">  channel_value : std_logic_vector(C_CH_WIDTH-1 downto 0);</w:t>
+                                <w:t xml:space="preserve">  channel_</w:t>
+                              </w:r>
+                              <w:proofErr w:type="gramStart"/>
+                              <w:r>
+                                <w:t>value :</w:t>
+                              </w:r>
+                              <w:proofErr w:type="gramEnd"/>
+                              <w:r>
+                                <w:t xml:space="preserve"> std_logic_vector(C_CH_WIDTH-1 downto 0);</w:t>
                               </w:r>
                             </w:p>
                             <w:p>
@@ -16108,7 +17008,15 @@
                                 <w:pStyle w:val="Code"/>
                               </w:pPr>
                               <w:r>
-                                <w:t xml:space="preserve">  data_array    : t_slv_array(0 to C_ARRAY_LENGTH-1)(C_WORD_WIDTH-1 downto 0);</w:t>
+                                <w:t xml:space="preserve">  data_array  </w:t>
+                              </w:r>
+                              <w:proofErr w:type="gramStart"/>
+                              <w:r>
+                                <w:t xml:space="preserve">  :</w:t>
+                              </w:r>
+                              <w:proofErr w:type="gramEnd"/>
+                              <w:r>
+                                <w:t xml:space="preserve"> t_slv_array(0 to C_ARRAY_LENGTH-1)(C_WORD_WIDTH-1 downto 0);</w:t>
                               </w:r>
                             </w:p>
                             <w:p>
@@ -16129,7 +17037,15 @@
                                 <w:pStyle w:val="Code"/>
                               </w:pPr>
                               <w:r>
-                                <w:t>-- create to_string() function for t_avalon_st_element</w:t>
+                                <w:t>-- create to_</w:t>
+                              </w:r>
+                              <w:proofErr w:type="gramStart"/>
+                              <w:r>
+                                <w:t>string(</w:t>
+                              </w:r>
+                              <w:proofErr w:type="gramEnd"/>
+                              <w:r>
+                                <w:t>) function for t_avalon_st_element</w:t>
                               </w:r>
                             </w:p>
                             <w:p>
@@ -16137,15 +17053,28 @@
                                 <w:pStyle w:val="Code"/>
                               </w:pPr>
                               <w:r>
-                                <w:t>function avalon_st_element_to_string(</w:t>
+                                <w:t>function avalon_st_element_to_</w:t>
                               </w:r>
+                              <w:proofErr w:type="gramStart"/>
+                              <w:r>
+                                <w:t>string(</w:t>
+                              </w:r>
+                              <w:proofErr w:type="gramEnd"/>
                             </w:p>
                             <w:p>
                               <w:pPr>
                                 <w:pStyle w:val="Code"/>
                               </w:pPr>
                               <w:r>
-                                <w:t xml:space="preserve">  constant rec_element : t_avalon_st_element</w:t>
+                                <w:t xml:space="preserve">  constant rec_</w:t>
+                              </w:r>
+                              <w:proofErr w:type="gramStart"/>
+                              <w:r>
+                                <w:t>element :</w:t>
+                              </w:r>
+                              <w:proofErr w:type="gramEnd"/>
+                              <w:r>
+                                <w:t xml:space="preserve"> t_avalon_st_element</w:t>
                               </w:r>
                             </w:p>
                             <w:p>
@@ -16169,7 +17098,15 @@
                                 <w:pStyle w:val="Code"/>
                               </w:pPr>
                               <w:r>
-                                <w:t xml:space="preserve">  return “channel value: “ &amp; to_string(rec_element.channel_value) &amp;</w:t>
+                                <w:t xml:space="preserve">  return “channel value: </w:t>
+                              </w:r>
+                              <w:proofErr w:type="gramStart"/>
+                              <w:r>
+                                <w:t>“ &amp;</w:t>
+                              </w:r>
+                              <w:proofErr w:type="gramEnd"/>
+                              <w:r>
+                                <w:t xml:space="preserve"> to_string(rec_element.channel_value) &amp;</w:t>
                               </w:r>
                             </w:p>
                             <w:p>
@@ -16177,7 +17114,15 @@
                                 <w:pStyle w:val="Code"/>
                               </w:pPr>
                               <w:r>
-                                <w:t xml:space="preserve">         “, data: “ &amp; to_string(rec_element.data_array);</w:t>
+                                <w:t xml:space="preserve">         “, data: </w:t>
+                              </w:r>
+                              <w:proofErr w:type="gramStart"/>
+                              <w:r>
+                                <w:t>“ &amp;</w:t>
+                              </w:r>
+                              <w:proofErr w:type="gramEnd"/>
+                              <w:r>
+                                <w:t xml:space="preserve"> to_string(rec_element.data_array);</w:t>
                               </w:r>
                             </w:p>
                             <w:p>
@@ -16206,7 +17151,15 @@
                                 <w:pStyle w:val="Code"/>
                               </w:pPr>
                               <w:r>
-                                <w:t>package avalon_st_sb_pkg is new bitvis_vip_scoreboard.generic_sb_package</w:t>
+                                <w:t>package avalon_st_sb_pkg is new bitvis_vip_</w:t>
+                              </w:r>
+                              <w:proofErr w:type="gramStart"/>
+                              <w:r>
+                                <w:t>scoreboard.generic</w:t>
+                              </w:r>
+                              <w:proofErr w:type="gramEnd"/>
+                              <w:r>
+                                <w:t>_sb_package</w:t>
                               </w:r>
                             </w:p>
                             <w:p>
@@ -16214,7 +17167,15 @@
                                 <w:pStyle w:val="Code"/>
                               </w:pPr>
                               <w:r>
-                                <w:t>generic map(t_element         =&gt; t_avalon_st_element,</w:t>
+                                <w:t xml:space="preserve">generic </w:t>
+                              </w:r>
+                              <w:proofErr w:type="gramStart"/>
+                              <w:r>
+                                <w:t>map(</w:t>
+                              </w:r>
+                              <w:proofErr w:type="gramEnd"/>
+                              <w:r>
+                                <w:t>t_element         =&gt; t_avalon_st_element,</w:t>
                               </w:r>
                             </w:p>
                             <w:p>
@@ -16251,7 +17212,15 @@
                                 <w:pStyle w:val="Code"/>
                               </w:pPr>
                               <w:r>
-                                <w:t>shared variable AVALON_ST_VVC_SB : avalon_st_sb_pkg.t_generic_sb;</w:t>
+                                <w:t>shared variable AVALON_ST_VVC_</w:t>
+                              </w:r>
+                              <w:proofErr w:type="gramStart"/>
+                              <w:r>
+                                <w:t>SB :</w:t>
+                              </w:r>
+                              <w:proofErr w:type="gramEnd"/>
+                              <w:r>
+                                <w:t xml:space="preserve"> avalon_st_sb_pkg.t_generic_sb;</w:t>
                               </w:r>
                             </w:p>
                             <w:p>
@@ -16287,10 +17256,18 @@
                                 <w:t>p_</w:t>
                               </w:r>
                               <w:r>
-                                <w:t>vvc_sb_support</w:t>
+                                <w:t>vvc_sb_</w:t>
+                              </w:r>
+                              <w:proofErr w:type="gramStart"/>
+                              <w:r>
+                                <w:t>support</w:t>
                               </w:r>
                               <w:r>
-                                <w:t xml:space="preserve"> : process</w:t>
+                                <w:t xml:space="preserve"> :</w:t>
+                              </w:r>
+                              <w:proofErr w:type="gramEnd"/>
+                              <w:r>
+                                <w:t xml:space="preserve"> process</w:t>
                               </w:r>
                             </w:p>
                             <w:p>
@@ -16306,7 +17283,15 @@
                                 <w:pStyle w:val="Code"/>
                               </w:pPr>
                               <w:r>
-                                <w:t xml:space="preserve">  alias avalon_st_transaction_trigger : std_logic is </w:t>
+                                <w:t xml:space="preserve">  alias avalon_st_transaction_</w:t>
+                              </w:r>
+                              <w:proofErr w:type="gramStart"/>
+                              <w:r>
+                                <w:t>trigger :</w:t>
+                              </w:r>
+                              <w:proofErr w:type="gramEnd"/>
+                              <w:r>
+                                <w:t xml:space="preserve"> std_logic is </w:t>
                               </w:r>
                             </w:p>
                             <w:p>
@@ -16322,7 +17307,15 @@
                                 <w:pStyle w:val="Code"/>
                               </w:pPr>
                               <w:r>
-                                <w:t xml:space="preserve">  alias avalon_st_transaction_info    : bitvis_vip_avalon_st.transaction_pkg.t_base_transaction is </w:t>
+                                <w:t xml:space="preserve">  alias avalon_st_transaction_info  </w:t>
+                              </w:r>
+                              <w:proofErr w:type="gramStart"/>
+                              <w:r>
+                                <w:t xml:space="preserve">  :</w:t>
+                              </w:r>
+                              <w:proofErr w:type="gramEnd"/>
+                              <w:r>
+                                <w:t xml:space="preserve"> bitvis_vip_avalon_st.transaction_pkg.t_base_transaction is </w:t>
                               </w:r>
                             </w:p>
                             <w:p>
@@ -16346,7 +17339,15 @@
                                 <w:pStyle w:val="Code"/>
                               </w:pPr>
                               <w:r>
-                                <w:t xml:space="preserve">  variable v_sb_element               : t_avalon_st_element;</w:t>
+                                <w:t xml:space="preserve">  variable v_sb_element             </w:t>
+                              </w:r>
+                              <w:proofErr w:type="gramStart"/>
+                              <w:r>
+                                <w:t xml:space="preserve">  :</w:t>
+                              </w:r>
+                              <w:proofErr w:type="gramEnd"/>
+                              <w:r>
+                                <w:t xml:space="preserve"> t_avalon_st_element;</w:t>
                               </w:r>
                             </w:p>
                             <w:p>
@@ -16381,7 +17382,13 @@
                                 <w:t xml:space="preserve">    wait until </w:t>
                               </w:r>
                               <w:r>
-                                <w:t>avalon_st_trigger = ‘1’;</w:t>
+                                <w:t>avalon_st_</w:t>
+                              </w:r>
+                              <w:r>
+                                <w:t>transaction_</w:t>
+                              </w:r>
+                              <w:r>
+                                <w:t>trigger = ‘1’;</w:t>
                               </w:r>
                             </w:p>
                             <w:p>
@@ -16402,7 +17409,15 @@
                                 <w:pStyle w:val="Code"/>
                               </w:pPr>
                               <w:r>
-                                <w:t xml:space="preserve">      case avalon_st_transaction_info.operation is</w:t>
+                                <w:t xml:space="preserve">      case avalon_st_transaction_</w:t>
+                              </w:r>
+                              <w:proofErr w:type="gramStart"/>
+                              <w:r>
+                                <w:t>info.operation</w:t>
+                              </w:r>
+                              <w:proofErr w:type="gramEnd"/>
+                              <w:r>
+                                <w:t xml:space="preserve"> is</w:t>
                               </w:r>
                             </w:p>
                             <w:p>
@@ -16418,7 +17433,15 @@
                                 <w:pStyle w:val="Code"/>
                               </w:pPr>
                               <w:r>
-                                <w:t xml:space="preserve">          v_sb_element.channel_value := avalon_st_transaction_info.channel_value(C_CH_WIDTH-1 downto 0);</w:t>
+                                <w:t xml:space="preserve">          v_sb_</w:t>
+                              </w:r>
+                              <w:proofErr w:type="gramStart"/>
+                              <w:r>
+                                <w:t>element.channel</w:t>
+                              </w:r>
+                              <w:proofErr w:type="gramEnd"/>
+                              <w:r>
+                                <w:t>_value := avalon_st_transaction_info.channel_value(C_CH_WIDTH-1 downto 0);</w:t>
                               </w:r>
                             </w:p>
                             <w:p>
@@ -16426,7 +17449,15 @@
                                 <w:pStyle w:val="Code"/>
                               </w:pPr>
                               <w:r>
-                                <w:t xml:space="preserve">          v_sb_element.data_array    := avalon_st_transaction_info.data_array(0 to C_ARRAY_LENGTH-1)(C_WORD_WIDTH-1 downto 0);</w:t>
+                                <w:t xml:space="preserve">          v_sb_element.data_array  </w:t>
+                              </w:r>
+                              <w:proofErr w:type="gramStart"/>
+                              <w:r>
+                                <w:t xml:space="preserve">  :</w:t>
+                              </w:r>
+                              <w:proofErr w:type="gramEnd"/>
+                              <w:r>
+                                <w:t>= avalon_st_transaction_info.data_array(0 to C_ARRAY_LENGTH-1)(C_WORD_WIDTH-1 downto 0);</w:t>
                               </w:r>
                             </w:p>
                             <w:p>
@@ -16434,7 +17465,15 @@
                                 <w:pStyle w:val="Code"/>
                               </w:pPr>
                               <w:r>
-                                <w:t xml:space="preserve">          AVALON_ST_VVC_SB.check_received(C_AVALON_ST_VVC_1, v_sb_element);</w:t>
+                                <w:t xml:space="preserve">          AVALON_ST_VVC_</w:t>
+                              </w:r>
+                              <w:proofErr w:type="gramStart"/>
+                              <w:r>
+                                <w:t>SB.check</w:t>
+                              </w:r>
+                              <w:proofErr w:type="gramEnd"/>
+                              <w:r>
+                                <w:t>_received(C_AVALON_ST_VVC_1, v_sb_element);</w:t>
                               </w:r>
                             </w:p>
                             <w:p>
@@ -16598,7 +17637,15 @@
                           <w:pStyle w:val="Code"/>
                         </w:pPr>
                         <w:r>
-                          <w:t xml:space="preserve">  channel_value : std_logic_vector(C_CH_WIDTH-1 downto 0);</w:t>
+                          <w:t xml:space="preserve">  channel_</w:t>
+                        </w:r>
+                        <w:proofErr w:type="gramStart"/>
+                        <w:r>
+                          <w:t>value :</w:t>
+                        </w:r>
+                        <w:proofErr w:type="gramEnd"/>
+                        <w:r>
+                          <w:t xml:space="preserve"> std_logic_vector(C_CH_WIDTH-1 downto 0);</w:t>
                         </w:r>
                       </w:p>
                       <w:p>
@@ -16606,7 +17653,15 @@
                           <w:pStyle w:val="Code"/>
                         </w:pPr>
                         <w:r>
-                          <w:t xml:space="preserve">  data_array    : t_slv_array(0 to C_ARRAY_LENGTH-1)(C_WORD_WIDTH-1 downto 0);</w:t>
+                          <w:t xml:space="preserve">  data_array  </w:t>
+                        </w:r>
+                        <w:proofErr w:type="gramStart"/>
+                        <w:r>
+                          <w:t xml:space="preserve">  :</w:t>
+                        </w:r>
+                        <w:proofErr w:type="gramEnd"/>
+                        <w:r>
+                          <w:t xml:space="preserve"> t_slv_array(0 to C_ARRAY_LENGTH-1)(C_WORD_WIDTH-1 downto 0);</w:t>
                         </w:r>
                       </w:p>
                       <w:p>
@@ -16627,7 +17682,15 @@
                           <w:pStyle w:val="Code"/>
                         </w:pPr>
                         <w:r>
-                          <w:t>-- create to_string() function for t_avalon_st_element</w:t>
+                          <w:t>-- create to_</w:t>
+                        </w:r>
+                        <w:proofErr w:type="gramStart"/>
+                        <w:r>
+                          <w:t>string(</w:t>
+                        </w:r>
+                        <w:proofErr w:type="gramEnd"/>
+                        <w:r>
+                          <w:t>) function for t_avalon_st_element</w:t>
                         </w:r>
                       </w:p>
                       <w:p>
@@ -16635,15 +17698,28 @@
                           <w:pStyle w:val="Code"/>
                         </w:pPr>
                         <w:r>
-                          <w:t>function avalon_st_element_to_string(</w:t>
+                          <w:t>function avalon_st_element_to_</w:t>
                         </w:r>
+                        <w:proofErr w:type="gramStart"/>
+                        <w:r>
+                          <w:t>string(</w:t>
+                        </w:r>
+                        <w:proofErr w:type="gramEnd"/>
                       </w:p>
                       <w:p>
                         <w:pPr>
                           <w:pStyle w:val="Code"/>
                         </w:pPr>
                         <w:r>
-                          <w:t xml:space="preserve">  constant rec_element : t_avalon_st_element</w:t>
+                          <w:t xml:space="preserve">  constant rec_</w:t>
+                        </w:r>
+                        <w:proofErr w:type="gramStart"/>
+                        <w:r>
+                          <w:t>element :</w:t>
+                        </w:r>
+                        <w:proofErr w:type="gramEnd"/>
+                        <w:r>
+                          <w:t xml:space="preserve"> t_avalon_st_element</w:t>
                         </w:r>
                       </w:p>
                       <w:p>
@@ -16667,7 +17743,15 @@
                           <w:pStyle w:val="Code"/>
                         </w:pPr>
                         <w:r>
-                          <w:t xml:space="preserve">  return “channel value: “ &amp; to_string(rec_element.channel_value) &amp;</w:t>
+                          <w:t xml:space="preserve">  return “channel value: </w:t>
+                        </w:r>
+                        <w:proofErr w:type="gramStart"/>
+                        <w:r>
+                          <w:t>“ &amp;</w:t>
+                        </w:r>
+                        <w:proofErr w:type="gramEnd"/>
+                        <w:r>
+                          <w:t xml:space="preserve"> to_string(rec_element.channel_value) &amp;</w:t>
                         </w:r>
                       </w:p>
                       <w:p>
@@ -16675,7 +17759,15 @@
                           <w:pStyle w:val="Code"/>
                         </w:pPr>
                         <w:r>
-                          <w:t xml:space="preserve">         “, data: “ &amp; to_string(rec_element.data_array);</w:t>
+                          <w:t xml:space="preserve">         “, data: </w:t>
+                        </w:r>
+                        <w:proofErr w:type="gramStart"/>
+                        <w:r>
+                          <w:t>“ &amp;</w:t>
+                        </w:r>
+                        <w:proofErr w:type="gramEnd"/>
+                        <w:r>
+                          <w:t xml:space="preserve"> to_string(rec_element.data_array);</w:t>
                         </w:r>
                       </w:p>
                       <w:p>
@@ -16704,7 +17796,15 @@
                           <w:pStyle w:val="Code"/>
                         </w:pPr>
                         <w:r>
-                          <w:t>package avalon_st_sb_pkg is new bitvis_vip_scoreboard.generic_sb_package</w:t>
+                          <w:t>package avalon_st_sb_pkg is new bitvis_vip_</w:t>
+                        </w:r>
+                        <w:proofErr w:type="gramStart"/>
+                        <w:r>
+                          <w:t>scoreboard.generic</w:t>
+                        </w:r>
+                        <w:proofErr w:type="gramEnd"/>
+                        <w:r>
+                          <w:t>_sb_package</w:t>
                         </w:r>
                       </w:p>
                       <w:p>
@@ -16712,7 +17812,15 @@
                           <w:pStyle w:val="Code"/>
                         </w:pPr>
                         <w:r>
-                          <w:t>generic map(t_element         =&gt; t_avalon_st_element,</w:t>
+                          <w:t xml:space="preserve">generic </w:t>
+                        </w:r>
+                        <w:proofErr w:type="gramStart"/>
+                        <w:r>
+                          <w:t>map(</w:t>
+                        </w:r>
+                        <w:proofErr w:type="gramEnd"/>
+                        <w:r>
+                          <w:t>t_element         =&gt; t_avalon_st_element,</w:t>
                         </w:r>
                       </w:p>
                       <w:p>
@@ -16749,7 +17857,15 @@
                           <w:pStyle w:val="Code"/>
                         </w:pPr>
                         <w:r>
-                          <w:t>shared variable AVALON_ST_VVC_SB : avalon_st_sb_pkg.t_generic_sb;</w:t>
+                          <w:t>shared variable AVALON_ST_VVC_</w:t>
+                        </w:r>
+                        <w:proofErr w:type="gramStart"/>
+                        <w:r>
+                          <w:t>SB :</w:t>
+                        </w:r>
+                        <w:proofErr w:type="gramEnd"/>
+                        <w:r>
+                          <w:t xml:space="preserve"> avalon_st_sb_pkg.t_generic_sb;</w:t>
                         </w:r>
                       </w:p>
                       <w:p>
@@ -16785,10 +17901,18 @@
                           <w:t>p_</w:t>
                         </w:r>
                         <w:r>
-                          <w:t>vvc_sb_support</w:t>
+                          <w:t>vvc_sb_</w:t>
+                        </w:r>
+                        <w:proofErr w:type="gramStart"/>
+                        <w:r>
+                          <w:t>support</w:t>
                         </w:r>
                         <w:r>
-                          <w:t xml:space="preserve"> : process</w:t>
+                          <w:t xml:space="preserve"> :</w:t>
+                        </w:r>
+                        <w:proofErr w:type="gramEnd"/>
+                        <w:r>
+                          <w:t xml:space="preserve"> process</w:t>
                         </w:r>
                       </w:p>
                       <w:p>
@@ -16804,7 +17928,15 @@
                           <w:pStyle w:val="Code"/>
                         </w:pPr>
                         <w:r>
-                          <w:t xml:space="preserve">  alias avalon_st_transaction_trigger : std_logic is </w:t>
+                          <w:t xml:space="preserve">  alias avalon_st_transaction_</w:t>
+                        </w:r>
+                        <w:proofErr w:type="gramStart"/>
+                        <w:r>
+                          <w:t>trigger :</w:t>
+                        </w:r>
+                        <w:proofErr w:type="gramEnd"/>
+                        <w:r>
+                          <w:t xml:space="preserve"> std_logic is </w:t>
                         </w:r>
                       </w:p>
                       <w:p>
@@ -16820,7 +17952,15 @@
                           <w:pStyle w:val="Code"/>
                         </w:pPr>
                         <w:r>
-                          <w:t xml:space="preserve">  alias avalon_st_transaction_info    : bitvis_vip_avalon_st.transaction_pkg.t_base_transaction is </w:t>
+                          <w:t xml:space="preserve">  alias avalon_st_transaction_info  </w:t>
+                        </w:r>
+                        <w:proofErr w:type="gramStart"/>
+                        <w:r>
+                          <w:t xml:space="preserve">  :</w:t>
+                        </w:r>
+                        <w:proofErr w:type="gramEnd"/>
+                        <w:r>
+                          <w:t xml:space="preserve"> bitvis_vip_avalon_st.transaction_pkg.t_base_transaction is </w:t>
                         </w:r>
                       </w:p>
                       <w:p>
@@ -16844,7 +17984,15 @@
                           <w:pStyle w:val="Code"/>
                         </w:pPr>
                         <w:r>
-                          <w:t xml:space="preserve">  variable v_sb_element               : t_avalon_st_element;</w:t>
+                          <w:t xml:space="preserve">  variable v_sb_element             </w:t>
+                        </w:r>
+                        <w:proofErr w:type="gramStart"/>
+                        <w:r>
+                          <w:t xml:space="preserve">  :</w:t>
+                        </w:r>
+                        <w:proofErr w:type="gramEnd"/>
+                        <w:r>
+                          <w:t xml:space="preserve"> t_avalon_st_element;</w:t>
                         </w:r>
                       </w:p>
                       <w:p>
@@ -16879,7 +18027,13 @@
                           <w:t xml:space="preserve">    wait until </w:t>
                         </w:r>
                         <w:r>
-                          <w:t>avalon_st_trigger = ‘1’;</w:t>
+                          <w:t>avalon_st_</w:t>
+                        </w:r>
+                        <w:r>
+                          <w:t>transaction_</w:t>
+                        </w:r>
+                        <w:r>
+                          <w:t>trigger = ‘1’;</w:t>
                         </w:r>
                       </w:p>
                       <w:p>
@@ -16900,7 +18054,15 @@
                           <w:pStyle w:val="Code"/>
                         </w:pPr>
                         <w:r>
-                          <w:t xml:space="preserve">      case avalon_st_transaction_info.operation is</w:t>
+                          <w:t xml:space="preserve">      case avalon_st_transaction_</w:t>
+                        </w:r>
+                        <w:proofErr w:type="gramStart"/>
+                        <w:r>
+                          <w:t>info.operation</w:t>
+                        </w:r>
+                        <w:proofErr w:type="gramEnd"/>
+                        <w:r>
+                          <w:t xml:space="preserve"> is</w:t>
                         </w:r>
                       </w:p>
                       <w:p>
@@ -16916,7 +18078,15 @@
                           <w:pStyle w:val="Code"/>
                         </w:pPr>
                         <w:r>
-                          <w:t xml:space="preserve">          v_sb_element.channel_value := avalon_st_transaction_info.channel_value(C_CH_WIDTH-1 downto 0);</w:t>
+                          <w:t xml:space="preserve">          v_sb_</w:t>
+                        </w:r>
+                        <w:proofErr w:type="gramStart"/>
+                        <w:r>
+                          <w:t>element.channel</w:t>
+                        </w:r>
+                        <w:proofErr w:type="gramEnd"/>
+                        <w:r>
+                          <w:t>_value := avalon_st_transaction_info.channel_value(C_CH_WIDTH-1 downto 0);</w:t>
                         </w:r>
                       </w:p>
                       <w:p>
@@ -16924,7 +18094,15 @@
                           <w:pStyle w:val="Code"/>
                         </w:pPr>
                         <w:r>
-                          <w:t xml:space="preserve">          v_sb_element.data_array    := avalon_st_transaction_info.data_array(0 to C_ARRAY_LENGTH-1)(C_WORD_WIDTH-1 downto 0);</w:t>
+                          <w:t xml:space="preserve">          v_sb_element.data_array  </w:t>
+                        </w:r>
+                        <w:proofErr w:type="gramStart"/>
+                        <w:r>
+                          <w:t xml:space="preserve">  :</w:t>
+                        </w:r>
+                        <w:proofErr w:type="gramEnd"/>
+                        <w:r>
+                          <w:t>= avalon_st_transaction_info.data_array(0 to C_ARRAY_LENGTH-1)(C_WORD_WIDTH-1 downto 0);</w:t>
                         </w:r>
                       </w:p>
                       <w:p>
@@ -16932,7 +18110,15 @@
                           <w:pStyle w:val="Code"/>
                         </w:pPr>
                         <w:r>
-                          <w:t xml:space="preserve">          AVALON_ST_VVC_SB.check_received(C_AVALON_ST_VVC_1, v_sb_element);</w:t>
+                          <w:t xml:space="preserve">          AVALON_ST_VVC_</w:t>
+                        </w:r>
+                        <w:proofErr w:type="gramStart"/>
+                        <w:r>
+                          <w:t>SB.check</w:t>
+                        </w:r>
+                        <w:proofErr w:type="gramEnd"/>
+                        <w:r>
+                          <w:t>_received(C_AVALON_ST_VVC_1, v_sb_element);</w:t>
                         </w:r>
                       </w:p>
                       <w:p>
@@ -17056,11 +18242,24 @@
         <w:t>like</w:t>
       </w:r>
       <w:r>
-        <w:t xml:space="preserve"> an sbi_write() or uart_expect() procedure. For more advanced VVCs it would however make sense to send </w:t>
-      </w:r>
-      <w:r>
-        <w:t>even higher level</w:t>
-      </w:r>
+        <w:t xml:space="preserve"> an sbi_</w:t>
+      </w:r>
+      <w:proofErr w:type="gramStart"/>
+      <w:r>
+        <w:t>write(</w:t>
+      </w:r>
+      <w:proofErr w:type="gramEnd"/>
+      <w:r>
+        <w:t xml:space="preserve">) or uart_expect() procedure. For more advanced VVCs it would however make sense to send </w:t>
+      </w:r>
+      <w:r>
+        <w:t xml:space="preserve">even </w:t>
+      </w:r>
+      <w:proofErr w:type="gramStart"/>
+      <w:r>
+        <w:t>higher level</w:t>
+      </w:r>
+      <w:proofErr w:type="gramEnd"/>
       <w:r>
         <w:t xml:space="preserve"> </w:t>
       </w:r>
@@ -17226,7 +18425,15 @@
         <w:t xml:space="preserve">(or base) </w:t>
       </w:r>
       <w:r>
-        <w:t>transaction – on request from the central sequencer issuing a terminate_current_command() or terminate_all_commands().</w:t>
+        <w:t>transaction – on request from the central sequencer issuing a terminate_current_</w:t>
+      </w:r>
+      <w:proofErr w:type="gramStart"/>
+      <w:r>
+        <w:t>command(</w:t>
+      </w:r>
+      <w:proofErr w:type="gramEnd"/>
+      <w:r>
+        <w:t>) or terminate_all_commands().</w:t>
       </w:r>
     </w:p>
     <w:p>
@@ -17351,11 +18558,27 @@
       </w:r>
       <w:r>
         <w:br/>
-        <w:t>Hence BFM procedures should only be called with parameters explicitly defining the interface behaviour (from the BFM side).  Thus no parity error randomisation inside.</w:t>
+        <w:t xml:space="preserve">Hence BFM procedures should only be called with parameters explicitly defining the interface behaviour (from the BFM side).  </w:t>
+      </w:r>
+      <w:proofErr w:type="gramStart"/>
+      <w:r>
+        <w:t>Thus</w:t>
+      </w:r>
+      <w:proofErr w:type="gramEnd"/>
+      <w:r>
+        <w:t xml:space="preserve"> no parity error randomisation inside.</w:t>
       </w:r>
       <w:r>
         <w:br/>
-        <w:t>The only exception is for behaviour that should not affect the DUT. Thus the position of a data bit error could be randomised inside the BFM.</w:t>
+        <w:t xml:space="preserve">The only exception is for behaviour that should not affect the DUT. </w:t>
+      </w:r>
+      <w:proofErr w:type="gramStart"/>
+      <w:r>
+        <w:t>Thus</w:t>
+      </w:r>
+      <w:proofErr w:type="gramEnd"/>
+      <w:r>
+        <w:t xml:space="preserve"> the position of a data bit error could be randomised inside the BFM.</w:t>
       </w:r>
     </w:p>
     <w:p>
@@ -17437,8 +18660,13 @@
       <w:r>
         <w:t>error_injection</w:t>
       </w:r>
-      <w:r>
-        <w:t xml:space="preserve">   (fixed name, but type will differ)</w:t>
+      <w:proofErr w:type="gramStart"/>
+      <w:r>
+        <w:t xml:space="preserve">   (</w:t>
+      </w:r>
+      <w:proofErr w:type="gramEnd"/>
+      <w:r>
+        <w:t>fixed name, but type will differ)</w:t>
       </w:r>
     </w:p>
     <w:p>
@@ -17817,7 +19045,15 @@
     </w:p>
     <w:p>
       <w:r>
-        <w:t>A VVC may be commanded to generate constrained random data, where data in this sense could also be addresses, lengths, etc. Typically such commands would allow flexibility for the number of accesses and other important aspects – like scoreboards, common buffers, files, etc.</w:t>
+        <w:t xml:space="preserve">A VVC may be commanded to generate constrained random data, where data in this sense could also be addresses, lengths, etc. </w:t>
+      </w:r>
+      <w:proofErr w:type="gramStart"/>
+      <w:r>
+        <w:t>Typically</w:t>
+      </w:r>
+      <w:proofErr w:type="gramEnd"/>
+      <w:r>
+        <w:t xml:space="preserve"> such commands would allow flexibility for the number of accesses and other important aspects – like scoreboards, common buffers, files, etc.</w:t>
       </w:r>
     </w:p>
     <w:p>
@@ -18286,7 +19522,15 @@
           </w:tcPr>
           <w:p>
             <w:r>
-              <w:t>TBD – Not yet implemented  (Do not use – as this may change)</w:t>
+              <w:t xml:space="preserve">TBD – Not yet </w:t>
+            </w:r>
+            <w:proofErr w:type="gramStart"/>
+            <w:r>
+              <w:t>implemented  (</w:t>
+            </w:r>
+            <w:proofErr w:type="gramEnd"/>
+            <w:r>
+              <w:t>Do not use – as this may change)</w:t>
             </w:r>
           </w:p>
         </w:tc>
@@ -18311,7 +19555,15 @@
           </w:tcPr>
           <w:p>
             <w:r>
-              <w:t>TBD – Not yet implemented  (Do not use – as this may change)</w:t>
+              <w:t xml:space="preserve">TBD – Not yet </w:t>
+            </w:r>
+            <w:proofErr w:type="gramStart"/>
+            <w:r>
+              <w:t>implemented  (</w:t>
+            </w:r>
+            <w:proofErr w:type="gramEnd"/>
+            <w:r>
+              <w:t>Do not use – as this may change)</w:t>
             </w:r>
           </w:p>
         </w:tc>
@@ -18508,11 +19760,16 @@
       <w:r>
         <w:tab/>
       </w:r>
+      <w:proofErr w:type="gramStart"/>
       <w:r>
         <w:t>.</w:t>
       </w:r>
       <w:r>
-        <w:t>bit_rate_checker</w:t>
+        <w:t>bit</w:t>
+      </w:r>
+      <w:proofErr w:type="gramEnd"/>
+      <w:r>
+        <w:t>_rate_checker</w:t>
       </w:r>
       <w:r>
         <w:tab/>
@@ -18532,8 +19789,13 @@
       <w:pPr>
         <w:ind w:left="720" w:firstLine="720"/>
       </w:pPr>
-      <w:r>
-        <w:t xml:space="preserve">.enable </w:t>
+      <w:proofErr w:type="gramStart"/>
+      <w:r>
+        <w:t>.enable</w:t>
+      </w:r>
+      <w:proofErr w:type="gramEnd"/>
+      <w:r>
+        <w:t xml:space="preserve"> </w:t>
       </w:r>
       <w:r>
         <w:tab/>
@@ -18558,10 +19820,17 @@
       </w:r>
       <w:r>
         <w:tab/>
+      </w:r>
+      <w:proofErr w:type="gramStart"/>
+      <w:r>
         <w:t>.</w:t>
       </w:r>
       <w:r>
-        <w:t>min_period</w:t>
+        <w:t>min</w:t>
+      </w:r>
+      <w:proofErr w:type="gramEnd"/>
+      <w:r>
+        <w:t>_period</w:t>
       </w:r>
       <w:r>
         <w:tab/>
@@ -18574,10 +19843,17 @@
       </w:r>
       <w:r>
         <w:tab/>
+      </w:r>
+      <w:proofErr w:type="gramStart"/>
+      <w:r>
         <w:t>.</w:t>
       </w:r>
       <w:r>
-        <w:t>alert_level</w:t>
+        <w:t>alert</w:t>
+      </w:r>
+      <w:proofErr w:type="gramEnd"/>
+      <w:r>
+        <w:t>_level</w:t>
       </w:r>
       <w:r>
         <w:tab/>
@@ -18748,7 +20024,15 @@
               <w:jc w:val="center"/>
             </w:pPr>
             <w:r>
-              <w:t>uart_transmit(UART_VVCT,1,TX,</w:t>
+              <w:t>uart_</w:t>
+            </w:r>
+            <w:proofErr w:type="gramStart"/>
+            <w:r>
+              <w:t>transmit(</w:t>
+            </w:r>
+            <w:proofErr w:type="gramEnd"/>
+            <w:r>
+              <w:t>UART_VVCT,1,TX,</w:t>
             </w:r>
           </w:p>
         </w:tc>
@@ -18828,7 +20112,15 @@
               <w:jc w:val="center"/>
             </w:pPr>
             <w:r>
-              <w:t>uart_receive(UART_VVCT,1,RX,</w:t>
+              <w:t>uart_</w:t>
+            </w:r>
+            <w:proofErr w:type="gramStart"/>
+            <w:r>
+              <w:t>receive(</w:t>
+            </w:r>
+            <w:proofErr w:type="gramEnd"/>
+            <w:r>
+              <w:t>UART_VVCT,1,RX,</w:t>
             </w:r>
           </w:p>
         </w:tc>
@@ -18889,7 +20181,15 @@
     </w:p>
     <w:p>
       <w:r>
-        <w:t xml:space="preserve">Example b means: </w:t>
+        <w:t xml:space="preserve">Example b </w:t>
+      </w:r>
+      <w:proofErr w:type="gramStart"/>
+      <w:r>
+        <w:t>means:</w:t>
+      </w:r>
+      <w:proofErr w:type="gramEnd"/>
+      <w:r>
+        <w:t xml:space="preserve"> </w:t>
       </w:r>
       <w:r>
         <w:t xml:space="preserve">keep on receiving data </w:t>
@@ -19012,7 +20312,15 @@
     </w:p>
     <w:p>
       <w:r>
-        <w:t>Monitors could be great to check the interface accesses to a DUT – to report the transaction to the testbench – with all relevant info like operation (write, read, transmit, …), data, address, etc. This information may be critical in order to understand the operation of the DUT and its expected outputs. A monitor is not a protocol checker, but may of course check various properties of an interface/protocol. A typical Monitor will however only provide the relevant basic information and leave more advance interpretation to other parts of a testbench. For simple protocols like the UART</w:t>
+        <w:t xml:space="preserve">Monitors could be great to check the interface accesses to a DUT – to report the transaction to the testbench – with all relevant info like operation (write, read, transmit, …), data, address, etc. This information may be critical in order to understand the operation of the DUT and its expected outputs. A monitor is not a protocol </w:t>
+      </w:r>
+      <w:proofErr w:type="gramStart"/>
+      <w:r>
+        <w:t>checker, but</w:t>
+      </w:r>
+      <w:proofErr w:type="gramEnd"/>
+      <w:r>
+        <w:t xml:space="preserve"> may of course check various properties of an interface/protocol. A typical Monitor will however only provide the relevant basic information and leave more advance interpretation to other parts of a testbench. For simple protocols like the UART</w:t>
       </w:r>
       <w:r>
         <w:t>,</w:t>
@@ -19021,7 +20329,15 @@
         <w:t xml:space="preserve"> </w:t>
       </w:r>
       <w:r>
-        <w:t>UVVM also includes basic error checking in the Monitor – as this happens at a very low level. For more advanced protocols it would make sense to just pass on the low level info to a higher level checker. The reason for making a dedicated monitor rather than leaving that to the testbench model is to achieve a better testbench structure and more efficient reuse.</w:t>
+        <w:t xml:space="preserve">UVVM also includes basic error checking in the Monitor – as this happens at a very low level. For more advanced protocols it would make sense to just pass on the </w:t>
+      </w:r>
+      <w:proofErr w:type="gramStart"/>
+      <w:r>
+        <w:t>low level</w:t>
+      </w:r>
+      <w:proofErr w:type="gramEnd"/>
+      <w:r>
+        <w:t xml:space="preserve"> info to a higher level checker. The reason for making a dedicated monitor rather than leaving that to the testbench model is to achieve a better testbench structure and more efficient reuse.</w:t>
       </w:r>
     </w:p>
     <w:p/>
@@ -19189,7 +20505,15 @@
         </w:numPr>
       </w:pPr>
       <w:r>
-        <w:t>Transaction_status: Will be set to FAILED or SUCCEEDED as soon as the result is 100% given. Prior to that – during the transaction : IN_PROGRESS.</w:t>
+        <w:t xml:space="preserve">Transaction_status: Will be set to FAILED or SUCCEEDED as soon as the result is 100% given. Prior to that – during the </w:t>
+      </w:r>
+      <w:proofErr w:type="gramStart"/>
+      <w:r>
+        <w:t>transaction :</w:t>
+      </w:r>
+      <w:proofErr w:type="gramEnd"/>
+      <w:r>
+        <w:t xml:space="preserve"> IN_PROGRESS.</w:t>
       </w:r>
       <w:r>
         <w:br/>
@@ -19258,8 +20582,13 @@
       <w:r>
         <w:t xml:space="preserve">trigger </w:t>
       </w:r>
-      <w:r>
-        <w:t>signal : global_&lt;protocol-name&gt;_monitor_transaction</w:t>
+      <w:proofErr w:type="gramStart"/>
+      <w:r>
+        <w:t>signal :</w:t>
+      </w:r>
+      <w:proofErr w:type="gramEnd"/>
+      <w:r>
+        <w:t xml:space="preserve"> global_&lt;protocol-name&gt;_monitor_transaction</w:t>
       </w:r>
       <w:r>
         <w:t>_trigger</w:t>
@@ -19288,7 +20617,15 @@
         <w:t>Transaction Info</w:t>
       </w:r>
       <w:r>
-        <w:t xml:space="preserve"> shared variable : shared_&lt;protocol-name&gt;_monitor_transaction_info, e.g. shared_uart_monitor_transaction_info(</w:t>
+        <w:t xml:space="preserve"> shared </w:t>
+      </w:r>
+      <w:proofErr w:type="gramStart"/>
+      <w:r>
+        <w:t>variable :</w:t>
+      </w:r>
+      <w:proofErr w:type="gramEnd"/>
+      <w:r>
+        <w:t xml:space="preserve"> shared_&lt;protocol-name&gt;_monitor_transaction_info, e.g. shared_uart_monitor_transaction_info(</w:t>
       </w:r>
       <w:r>
         <w:t xml:space="preserve">channel, </w:t>
@@ -19811,7 +21148,15 @@
         <w:framePr w:wrap="around"/>
       </w:pPr>
       <w:r>
-        <w:t>disable_log_msg(ALL_MESSAGES);</w:t>
+        <w:t>disable_log_</w:t>
+      </w:r>
+      <w:proofErr w:type="gramStart"/>
+      <w:r>
+        <w:t>msg(</w:t>
+      </w:r>
+      <w:proofErr w:type="gramEnd"/>
+      <w:r>
+        <w:t>ALL_MESSAGES);</w:t>
       </w:r>
     </w:p>
     <w:p>
@@ -19823,8 +21168,13 @@
         <w:t>e</w:t>
       </w:r>
       <w:r>
-        <w:t>nable_log_msg(</w:t>
-      </w:r>
+        <w:t>nable_log_</w:t>
+      </w:r>
+      <w:proofErr w:type="gramStart"/>
+      <w:r>
+        <w:t>msg(</w:t>
+      </w:r>
+      <w:proofErr w:type="gramEnd"/>
       <w:r>
         <w:t>ID_SEQUENCER);</w:t>
       </w:r>
@@ -19842,7 +21192,15 @@
       </w:r>
       <w:r>
         <w:br/>
-        <w:t xml:space="preserve">disable_log_msg(VVC_BROADCAST, ALL_MESSAGES); -- </w:t>
+        <w:t>disable_log_</w:t>
+      </w:r>
+      <w:proofErr w:type="gramStart"/>
+      <w:r>
+        <w:t>msg(</w:t>
+      </w:r>
+      <w:proofErr w:type="gramEnd"/>
+      <w:r>
+        <w:t xml:space="preserve">VVC_BROADCAST, ALL_MESSAGES); -- </w:t>
       </w:r>
       <w:r>
         <w:t xml:space="preserve">broadcast to </w:t>
@@ -19861,7 +21219,15 @@
       </w:r>
       <w:r>
         <w:tab/>
-        <w:t>log_msg(I2C_VVCT, C_VVC_INSTANCE_1, ID_BFM_WAIT); -- I2C VVC instance 1</w:t>
+        <w:t>log_</w:t>
+      </w:r>
+      <w:proofErr w:type="gramStart"/>
+      <w:r>
+        <w:t>msg(</w:t>
+      </w:r>
+      <w:proofErr w:type="gramEnd"/>
+      <w:r>
+        <w:t>I2C_VVCT, C_VVC_INSTANCE_1, ID_BFM_WAIT); -- I2C VVC instance 1</w:t>
       </w:r>
       <w:r>
         <w:br/>
@@ -19889,7 +21255,15 @@
         <w:framePr w:wrap="around"/>
       </w:pPr>
       <w:r>
-        <w:t>shared variable sb_under_test : record_sb_pkg.t_generic_sb;</w:t>
+        <w:t>shared variable sb_under_</w:t>
+      </w:r>
+      <w:proofErr w:type="gramStart"/>
+      <w:r>
+        <w:t>test :</w:t>
+      </w:r>
+      <w:proofErr w:type="gramEnd"/>
+      <w:r>
+        <w:t xml:space="preserve"> record_sb_pkg.t_generic_sb;</w:t>
       </w:r>
     </w:p>
     <w:p>
@@ -19907,7 +21281,15 @@
         <w:framePr w:wrap="around"/>
       </w:pPr>
       <w:r>
-        <w:t>sb_under_test.disable_log_msg(ALL_INSTANCES, ID_CTRL);</w:t>
+        <w:t>sb_under_</w:t>
+      </w:r>
+      <w:proofErr w:type="gramStart"/>
+      <w:r>
+        <w:t>test.disable</w:t>
+      </w:r>
+      <w:proofErr w:type="gramEnd"/>
+      <w:r>
+        <w:t>_log_msg(ALL_INSTANCES, ID_CTRL);</w:t>
       </w:r>
       <w:r>
         <w:t xml:space="preserve"> -- </w:t>
@@ -19925,7 +21307,15 @@
         <w:framePr w:wrap="around"/>
       </w:pPr>
       <w:r>
-        <w:t>sb_under_test.enable_log_msg(</w:t>
+        <w:t>sb_under_</w:t>
+      </w:r>
+      <w:proofErr w:type="gramStart"/>
+      <w:r>
+        <w:t>test.enable</w:t>
+      </w:r>
+      <w:proofErr w:type="gramEnd"/>
+      <w:r>
+        <w:t>_log_msg(</w:t>
       </w:r>
       <w:r>
         <w:t xml:space="preserve">C_SB_INSTANCE_1, </w:t>
@@ -20749,7 +22139,7 @@
               <w:sz w:val="14"/>
               <w:lang w:val="en-US"/>
             </w:rPr>
-            <w:t>2020-04-02</w:t>
+            <w:t>2020-04-03</w:t>
           </w:r>
           <w:r>
             <w:rPr>

</xml_diff>

<commit_message>
RELEASE: updated EssMech QR version number.
</commit_message>
<xml_diff>
--- a/uvvm_vvc_framework/doc/internal_UVVM_VVC_Framework_Essential_Mechanisms.docx
+++ b/uvvm_vvc_framework/doc/internal_UVVM_VVC_Framework_Essential_Mechanisms.docx
@@ -2049,27 +2049,7 @@
           <w:szCs w:val="18"/>
           <w:lang w:val="en-US"/>
         </w:rPr>
-        <w:t>context uvvm_</w:t>
-      </w:r>
-      <w:proofErr w:type="gramStart"/>
-      <w:r>
-        <w:rPr>
-          <w:rFonts w:ascii="Courier New" w:hAnsi="Courier New" w:cs="Courier New"/>
-          <w:color w:val="333333"/>
-          <w:szCs w:val="18"/>
-          <w:lang w:val="en-US"/>
-        </w:rPr>
-        <w:t>util.uvvm</w:t>
-      </w:r>
-      <w:proofErr w:type="gramEnd"/>
-      <w:r>
-        <w:rPr>
-          <w:rFonts w:ascii="Courier New" w:hAnsi="Courier New" w:cs="Courier New"/>
-          <w:color w:val="333333"/>
-          <w:szCs w:val="18"/>
-          <w:lang w:val="en-US"/>
-        </w:rPr>
-        <w:t>_util_context;</w:t>
+        <w:t>context uvvm_util.uvvm_util_context;</w:t>
       </w:r>
     </w:p>
     <w:p>
@@ -2315,9 +2295,8 @@
           <w:szCs w:val="18"/>
           <w:lang w:val="en-US"/>
         </w:rPr>
-        <w:t>bitvis_vip_&lt;name</w:t>
-      </w:r>
-      <w:proofErr w:type="gramStart"/>
+        <w:t>bitvis_vip_&lt;name&gt;</w:t>
+      </w:r>
       <w:r>
         <w:rPr>
           <w:rFonts w:ascii="Courier New" w:hAnsi="Courier New" w:cs="Courier New"/>
@@ -2325,7 +2304,7 @@
           <w:szCs w:val="18"/>
           <w:lang w:val="en-US"/>
         </w:rPr>
-        <w:t>&gt;</w:t>
+        <w:t>.</w:t>
       </w:r>
       <w:r>
         <w:rPr>
@@ -2334,26 +2313,7 @@
           <w:szCs w:val="18"/>
           <w:lang w:val="en-US"/>
         </w:rPr>
-        <w:t>.</w:t>
-      </w:r>
-      <w:r>
-        <w:rPr>
-          <w:rFonts w:ascii="Courier New" w:hAnsi="Courier New" w:cs="Courier New"/>
-          <w:color w:val="333333"/>
-          <w:szCs w:val="18"/>
-          <w:lang w:val="en-US"/>
-        </w:rPr>
-        <w:t>vvc</w:t>
-      </w:r>
-      <w:proofErr w:type="gramEnd"/>
-      <w:r>
-        <w:rPr>
-          <w:rFonts w:ascii="Courier New" w:hAnsi="Courier New" w:cs="Courier New"/>
-          <w:color w:val="333333"/>
-          <w:szCs w:val="18"/>
-          <w:lang w:val="en-US"/>
-        </w:rPr>
-        <w:t>_context</w:t>
+        <w:t>vvc_context</w:t>
       </w:r>
       <w:r>
         <w:rPr>
@@ -2773,27 +2733,7 @@
                 <w:szCs w:val="15"/>
                 <w:lang w:val="nb-NO"/>
               </w:rPr>
-              <w:t>_ti_uvvm_</w:t>
-            </w:r>
-            <w:proofErr w:type="gramStart"/>
-            <w:r>
-              <w:rPr>
-                <w:rFonts w:ascii="Courier New" w:hAnsi="Courier New" w:cs="Courier New"/>
-                <w:sz w:val="15"/>
-                <w:szCs w:val="15"/>
-                <w:lang w:val="nb-NO"/>
-              </w:rPr>
-              <w:t>engine :</w:t>
-            </w:r>
-            <w:proofErr w:type="gramEnd"/>
-            <w:r>
-              <w:rPr>
-                <w:rFonts w:ascii="Courier New" w:hAnsi="Courier New" w:cs="Courier New"/>
-                <w:sz w:val="15"/>
-                <w:szCs w:val="15"/>
-                <w:lang w:val="nb-NO"/>
-              </w:rPr>
-              <w:t xml:space="preserve"> entity uvvm_vvc_framework.ti_uvvm_engine;</w:t>
+              <w:t>_ti_uvvm_engine : entity uvvm_vvc_framework.ti_uvvm_engine;</w:t>
             </w:r>
           </w:p>
           <w:p>
@@ -2843,33 +2783,15 @@
                 <w:b/>
                 <w:szCs w:val="16"/>
               </w:rPr>
-              <w:t>await_uvvm_</w:t>
-            </w:r>
-            <w:proofErr w:type="gramStart"/>
+              <w:t>await_uvvm_initialization</w:t>
+            </w:r>
             <w:r>
               <w:rPr>
                 <w:rFonts w:cs="Helvetica"/>
                 <w:b/>
                 <w:szCs w:val="16"/>
               </w:rPr>
-              <w:t>initialization</w:t>
-            </w:r>
-            <w:r>
-              <w:rPr>
-                <w:rFonts w:cs="Helvetica"/>
-                <w:b/>
-                <w:szCs w:val="16"/>
-              </w:rPr>
-              <w:t>(</w:t>
-            </w:r>
-            <w:proofErr w:type="gramEnd"/>
-            <w:r>
-              <w:rPr>
-                <w:rFonts w:cs="Helvetica"/>
-                <w:b/>
-                <w:szCs w:val="16"/>
-              </w:rPr>
-              <w:t>)</w:t>
+              <w:t>()</w:t>
             </w:r>
           </w:p>
         </w:tc>
@@ -2923,27 +2845,7 @@
                 <w:sz w:val="15"/>
                 <w:szCs w:val="15"/>
               </w:rPr>
-              <w:t>uvvm_</w:t>
-            </w:r>
-            <w:proofErr w:type="gramStart"/>
-            <w:r>
-              <w:rPr>
-                <w:rFonts w:cs="Helvetica"/>
-                <w:b/>
-                <w:sz w:val="15"/>
-                <w:szCs w:val="15"/>
-              </w:rPr>
-              <w:t>initialization(</w:t>
-            </w:r>
-            <w:proofErr w:type="gramEnd"/>
-            <w:r>
-              <w:rPr>
-                <w:rFonts w:cs="Helvetica"/>
-                <w:b/>
-                <w:sz w:val="15"/>
-                <w:szCs w:val="15"/>
-              </w:rPr>
-              <w:t>VOID)</w:t>
+              <w:t>uvvm_initialization(VOID)</w:t>
             </w:r>
             <w:r>
               <w:rPr>
@@ -3153,25 +3055,7 @@
                 <w:sz w:val="15"/>
                 <w:szCs w:val="15"/>
               </w:rPr>
-              <w:t>uvvm_</w:t>
-            </w:r>
-            <w:proofErr w:type="gramStart"/>
-            <w:r>
-              <w:rPr>
-                <w:rFonts w:ascii="Courier New" w:hAnsi="Courier New" w:cs="Courier New"/>
-                <w:sz w:val="15"/>
-                <w:szCs w:val="15"/>
-              </w:rPr>
-              <w:t>initialization(</w:t>
-            </w:r>
-            <w:proofErr w:type="gramEnd"/>
-            <w:r>
-              <w:rPr>
-                <w:rFonts w:ascii="Courier New" w:hAnsi="Courier New" w:cs="Courier New"/>
-                <w:sz w:val="15"/>
-                <w:szCs w:val="15"/>
-              </w:rPr>
-              <w:t>VOID);</w:t>
+              <w:t>uvvm_initialization(VOID);</w:t>
             </w:r>
           </w:p>
           <w:p>
@@ -3781,23 +3665,7 @@
                 <w:rFonts w:ascii="Courier New" w:hAnsi="Courier New" w:cs="Courier New"/>
                 <w:sz w:val="14"/>
               </w:rPr>
-              <w:t>await_any_</w:t>
-            </w:r>
-            <w:proofErr w:type="gramStart"/>
-            <w:r>
-              <w:rPr>
-                <w:rFonts w:ascii="Courier New" w:hAnsi="Courier New" w:cs="Courier New"/>
-                <w:sz w:val="14"/>
-              </w:rPr>
-              <w:t>completion(</w:t>
-            </w:r>
-            <w:proofErr w:type="gramEnd"/>
-            <w:r>
-              <w:rPr>
-                <w:rFonts w:ascii="Courier New" w:hAnsi="Courier New" w:cs="Courier New"/>
-                <w:sz w:val="14"/>
-              </w:rPr>
-              <w:t>).</w:t>
+              <w:t>await_any_completion().</w:t>
             </w:r>
             <w:r>
               <w:rPr>
@@ -3851,30 +3719,14 @@
                 <w:rFonts w:ascii="Courier New" w:hAnsi="Courier New" w:cs="Courier New"/>
                 <w:sz w:val="14"/>
               </w:rPr>
-              <w:t xml:space="preserve">         </w:t>
-            </w:r>
-            <w:proofErr w:type="gramStart"/>
+              <w:t xml:space="preserve">           </w:t>
+            </w:r>
             <w:r>
               <w:rPr>
                 <w:rFonts w:ascii="Courier New" w:hAnsi="Courier New" w:cs="Courier New"/>
                 <w:sz w:val="14"/>
               </w:rPr>
-              <w:t xml:space="preserve">  </w:t>
-            </w:r>
-            <w:r>
-              <w:rPr>
-                <w:rFonts w:ascii="Courier New" w:hAnsi="Courier New" w:cs="Courier New"/>
-                <w:sz w:val="14"/>
-              </w:rPr>
-              <w:t>:</w:t>
-            </w:r>
-            <w:proofErr w:type="gramEnd"/>
-            <w:r>
-              <w:rPr>
-                <w:rFonts w:ascii="Courier New" w:hAnsi="Courier New" w:cs="Courier New"/>
-                <w:sz w:val="14"/>
-              </w:rPr>
-              <w:t xml:space="preserve"> string  -- default “no await_any_completion() yet”</w:t>
+              <w:t>: string  -- default “no await_any_completion() yet”</w:t>
             </w:r>
           </w:p>
           <w:p>
@@ -3903,33 +3755,15 @@
                 <w:sz w:val="14"/>
                 <w:lang w:val="en-US"/>
               </w:rPr>
-              <w:t xml:space="preserve">         </w:t>
-            </w:r>
-            <w:proofErr w:type="gramStart"/>
+              <w:t xml:space="preserve">           </w:t>
+            </w:r>
             <w:r>
               <w:rPr>
                 <w:rFonts w:ascii="Courier New" w:hAnsi="Courier New" w:cs="Courier New"/>
                 <w:sz w:val="14"/>
                 <w:lang w:val="en-US"/>
               </w:rPr>
-              <w:t xml:space="preserve">  </w:t>
-            </w:r>
-            <w:r>
-              <w:rPr>
-                <w:rFonts w:ascii="Courier New" w:hAnsi="Courier New" w:cs="Courier New"/>
-                <w:sz w:val="14"/>
-                <w:lang w:val="en-US"/>
-              </w:rPr>
-              <w:t>:</w:t>
-            </w:r>
-            <w:proofErr w:type="gramEnd"/>
-            <w:r>
-              <w:rPr>
-                <w:rFonts w:ascii="Courier New" w:hAnsi="Courier New" w:cs="Courier New"/>
-                <w:sz w:val="14"/>
-                <w:lang w:val="en-US"/>
-              </w:rPr>
-              <w:t xml:space="preserve"> natural -- default 0</w:t>
+              <w:t>: natural -- default 0</w:t>
             </w:r>
           </w:p>
           <w:p>
@@ -3958,33 +3792,15 @@
                 <w:sz w:val="14"/>
                 <w:lang w:val="en-US"/>
               </w:rPr>
-              <w:t>_of_</w:t>
-            </w:r>
-            <w:proofErr w:type="gramStart"/>
+              <w:t>_of_completion</w:t>
+            </w:r>
             <w:r>
               <w:rPr>
                 <w:rFonts w:ascii="Courier New" w:hAnsi="Courier New" w:cs="Courier New"/>
                 <w:sz w:val="14"/>
                 <w:lang w:val="en-US"/>
               </w:rPr>
-              <w:t>completion</w:t>
-            </w:r>
-            <w:r>
-              <w:rPr>
-                <w:rFonts w:ascii="Courier New" w:hAnsi="Courier New" w:cs="Courier New"/>
-                <w:sz w:val="14"/>
-                <w:lang w:val="en-US"/>
-              </w:rPr>
-              <w:t xml:space="preserve"> :</w:t>
-            </w:r>
-            <w:proofErr w:type="gramEnd"/>
-            <w:r>
-              <w:rPr>
-                <w:rFonts w:ascii="Courier New" w:hAnsi="Courier New" w:cs="Courier New"/>
-                <w:sz w:val="14"/>
-                <w:lang w:val="en-US"/>
-              </w:rPr>
-              <w:t xml:space="preserve"> time </w:t>
+              <w:t xml:space="preserve"> : time </w:t>
             </w:r>
             <w:r>
               <w:rPr>
@@ -4170,23 +3986,7 @@
                 <w:rFonts w:ascii="Courier New" w:hAnsi="Courier New" w:cs="Courier New"/>
                 <w:sz w:val="14"/>
               </w:rPr>
-              <w:t xml:space="preserve">   shared_sbi_vvc_</w:t>
-            </w:r>
-            <w:proofErr w:type="gramStart"/>
-            <w:r>
-              <w:rPr>
-                <w:rFonts w:ascii="Courier New" w:hAnsi="Courier New" w:cs="Courier New"/>
-                <w:sz w:val="14"/>
-              </w:rPr>
-              <w:t>config(</w:t>
-            </w:r>
-            <w:proofErr w:type="gramEnd"/>
-            <w:r>
-              <w:rPr>
-                <w:rFonts w:ascii="Courier New" w:hAnsi="Courier New" w:cs="Courier New"/>
-                <w:sz w:val="14"/>
-              </w:rPr>
-              <w:t>1).inter_bfm_delay.delay_type := TIME_START2START;</w:t>
+              <w:t xml:space="preserve">   shared_sbi_vvc_config(1).inter_bfm_delay.delay_type := TIME_START2START;</w:t>
             </w:r>
           </w:p>
           <w:p>
@@ -4205,23 +4005,7 @@
                 <w:rFonts w:ascii="Courier New" w:hAnsi="Courier New" w:cs="Courier New"/>
                 <w:sz w:val="14"/>
               </w:rPr>
-              <w:t xml:space="preserve">   shared_uart_vvc_</w:t>
-            </w:r>
-            <w:proofErr w:type="gramStart"/>
-            <w:r>
-              <w:rPr>
-                <w:rFonts w:ascii="Courier New" w:hAnsi="Courier New" w:cs="Courier New"/>
-                <w:sz w:val="14"/>
-              </w:rPr>
-              <w:t>config(</w:t>
-            </w:r>
-            <w:proofErr w:type="gramEnd"/>
-            <w:r>
-              <w:rPr>
-                <w:rFonts w:ascii="Courier New" w:hAnsi="Courier New" w:cs="Courier New"/>
-                <w:sz w:val="14"/>
-              </w:rPr>
-              <w:t>RX,1).bfm_config.bit_time := C_BIT_TIME;</w:t>
+              <w:t xml:space="preserve">   shared_uart_vvc_config(RX,1).bfm_config.bit_time := C_BIT_TIME;</w:t>
             </w:r>
           </w:p>
           <w:p>
@@ -4316,23 +4100,7 @@
                 <w:rFonts w:ascii="Courier New" w:hAnsi="Courier New" w:cs="Courier New"/>
                 <w:sz w:val="14"/>
               </w:rPr>
-              <w:t xml:space="preserve">   v_num_pending_</w:t>
-            </w:r>
-            <w:proofErr w:type="gramStart"/>
-            <w:r>
-              <w:rPr>
-                <w:rFonts w:ascii="Courier New" w:hAnsi="Courier New" w:cs="Courier New"/>
-                <w:sz w:val="14"/>
-              </w:rPr>
-              <w:t>cmds :</w:t>
-            </w:r>
-            <w:proofErr w:type="gramEnd"/>
-            <w:r>
-              <w:rPr>
-                <w:rFonts w:ascii="Courier New" w:hAnsi="Courier New" w:cs="Courier New"/>
-                <w:sz w:val="14"/>
-              </w:rPr>
-              <w:t>= shared_sbi_vvc_status(1).pending_cmd_cnt;</w:t>
+              <w:t xml:space="preserve">   v_num_pending_cmds := shared_sbi_vvc_status(1).pending_cmd_cnt;</w:t>
             </w:r>
           </w:p>
           <w:p>
@@ -4351,37 +4119,21 @@
                 <w:rFonts w:ascii="Courier New" w:hAnsi="Courier New" w:cs="Courier New"/>
                 <w:sz w:val="14"/>
               </w:rPr>
-              <w:t xml:space="preserve">   v_current_cmd_</w:t>
-            </w:r>
-            <w:proofErr w:type="gramStart"/>
+              <w:t xml:space="preserve">   v_current_cmd_idx </w:t>
+            </w:r>
             <w:r>
               <w:rPr>
                 <w:rFonts w:ascii="Courier New" w:hAnsi="Courier New" w:cs="Courier New"/>
                 <w:sz w:val="14"/>
               </w:rPr>
-              <w:t xml:space="preserve">idx </w:t>
+              <w:t xml:space="preserve"> </w:t>
             </w:r>
             <w:r>
               <w:rPr>
                 <w:rFonts w:ascii="Courier New" w:hAnsi="Courier New" w:cs="Courier New"/>
                 <w:sz w:val="14"/>
               </w:rPr>
-              <w:t xml:space="preserve"> </w:t>
-            </w:r>
-            <w:r>
-              <w:rPr>
-                <w:rFonts w:ascii="Courier New" w:hAnsi="Courier New" w:cs="Courier New"/>
-                <w:sz w:val="14"/>
-              </w:rPr>
-              <w:t>:</w:t>
-            </w:r>
-            <w:proofErr w:type="gramEnd"/>
-            <w:r>
-              <w:rPr>
-                <w:rFonts w:ascii="Courier New" w:hAnsi="Courier New" w:cs="Courier New"/>
-                <w:sz w:val="14"/>
-              </w:rPr>
-              <w:t>= shared_uart_vvc_status(TX,2).current_cmd_idx;</w:t>
+              <w:t>:= shared_uart_vvc_status(TX,2).current_cmd_idx;</w:t>
             </w:r>
           </w:p>
           <w:p>
@@ -4421,23 +4173,7 @@
                 <w:rFonts w:ascii="Courier New" w:hAnsi="Courier New" w:cs="Courier New"/>
                 <w:sz w:val="14"/>
               </w:rPr>
-              <w:t>previous_cmd_</w:t>
-            </w:r>
-            <w:proofErr w:type="gramStart"/>
-            <w:r>
-              <w:rPr>
-                <w:rFonts w:ascii="Courier New" w:hAnsi="Courier New" w:cs="Courier New"/>
-                <w:sz w:val="14"/>
-              </w:rPr>
-              <w:t>idx :</w:t>
-            </w:r>
-            <w:proofErr w:type="gramEnd"/>
-            <w:r>
-              <w:rPr>
-                <w:rFonts w:ascii="Courier New" w:hAnsi="Courier New" w:cs="Courier New"/>
-                <w:sz w:val="14"/>
-              </w:rPr>
-              <w:t>= shared_uart_vvc_status(TX,2).previous_cmd_idx;</w:t>
+              <w:t>previous_cmd_idx := shared_uart_vvc_status(TX,2).previous_cmd_idx;</w:t>
             </w:r>
           </w:p>
           <w:p>
@@ -4819,30 +4555,14 @@
                 <w:rFonts w:ascii="Courier New" w:hAnsi="Courier New" w:cs="Courier New"/>
                 <w:sz w:val="14"/>
               </w:rPr>
-              <w:t xml:space="preserve">       </w:t>
-            </w:r>
-            <w:proofErr w:type="gramStart"/>
+              <w:t xml:space="preserve">         </w:t>
+            </w:r>
             <w:r>
               <w:rPr>
                 <w:rFonts w:ascii="Courier New" w:hAnsi="Courier New" w:cs="Courier New"/>
                 <w:sz w:val="14"/>
               </w:rPr>
-              <w:t xml:space="preserve">  </w:t>
-            </w:r>
-            <w:r>
-              <w:rPr>
-                <w:rFonts w:ascii="Courier New" w:hAnsi="Courier New" w:cs="Courier New"/>
-                <w:sz w:val="14"/>
-              </w:rPr>
-              <w:t>:</w:t>
-            </w:r>
-            <w:proofErr w:type="gramEnd"/>
-            <w:r>
-              <w:rPr>
-                <w:rFonts w:ascii="Courier New" w:hAnsi="Courier New" w:cs="Courier New"/>
-                <w:sz w:val="14"/>
-              </w:rPr>
-              <w:t xml:space="preserve"> t_operation; -- default NO_OPERATION</w:t>
+              <w:t>: t_operation; -- default NO_OPERATION</w:t>
             </w:r>
           </w:p>
           <w:p>
@@ -4879,33 +4599,15 @@
                 <w:sz w:val="14"/>
                 <w:lang w:val="en-US"/>
               </w:rPr>
-              <w:t xml:space="preserve">       </w:t>
-            </w:r>
-            <w:proofErr w:type="gramStart"/>
+              <w:t xml:space="preserve">         </w:t>
+            </w:r>
             <w:r>
               <w:rPr>
                 <w:rFonts w:ascii="Courier New" w:hAnsi="Courier New" w:cs="Courier New"/>
                 <w:sz w:val="14"/>
                 <w:lang w:val="en-US"/>
               </w:rPr>
-              <w:t xml:space="preserve">  </w:t>
-            </w:r>
-            <w:r>
-              <w:rPr>
-                <w:rFonts w:ascii="Courier New" w:hAnsi="Courier New" w:cs="Courier New"/>
-                <w:sz w:val="14"/>
-                <w:lang w:val="en-US"/>
-              </w:rPr>
-              <w:t>:</w:t>
-            </w:r>
-            <w:proofErr w:type="gramEnd"/>
-            <w:r>
-              <w:rPr>
-                <w:rFonts w:ascii="Courier New" w:hAnsi="Courier New" w:cs="Courier New"/>
-                <w:sz w:val="14"/>
-                <w:lang w:val="en-US"/>
-              </w:rPr>
-              <w:t xml:space="preserve"> std_logic_vector(C_VVC_CMD_DATA_MAX_LENGTH-1 downto 0); -- default 0x0</w:t>
+              <w:t>: std_logic_vector(C_VVC_CMD_DATA_MAX_LENGTH-1 downto 0); -- default 0x0</w:t>
             </w:r>
           </w:p>
           <w:p>
@@ -4934,25 +4636,7 @@
                 <w:sz w:val="14"/>
                 <w:lang w:val="sv-SE"/>
               </w:rPr>
-              <w:t xml:space="preserve">vvc_meta         </w:t>
-            </w:r>
-            <w:proofErr w:type="gramStart"/>
-            <w:r>
-              <w:rPr>
-                <w:rFonts w:ascii="Courier New" w:hAnsi="Courier New" w:cs="Courier New"/>
-                <w:sz w:val="14"/>
-                <w:lang w:val="sv-SE"/>
-              </w:rPr>
-              <w:t xml:space="preserve">  :</w:t>
-            </w:r>
-            <w:proofErr w:type="gramEnd"/>
-            <w:r>
-              <w:rPr>
-                <w:rFonts w:ascii="Courier New" w:hAnsi="Courier New" w:cs="Courier New"/>
-                <w:sz w:val="14"/>
-                <w:lang w:val="sv-SE"/>
-              </w:rPr>
-              <w:t xml:space="preserve"> t_vvc_meta; –- default C_VVC_META_DEFAFULT</w:t>
+              <w:t>vvc_meta           : t_vvc_meta; –- default C_VVC_META_DEFAFULT</w:t>
             </w:r>
           </w:p>
           <w:p>
@@ -4981,25 +4665,7 @@
                 <w:sz w:val="14"/>
                 <w:lang w:val="en-US"/>
               </w:rPr>
-              <w:t>transaction_</w:t>
-            </w:r>
-            <w:proofErr w:type="gramStart"/>
-            <w:r>
-              <w:rPr>
-                <w:rFonts w:ascii="Courier New" w:hAnsi="Courier New" w:cs="Courier New"/>
-                <w:sz w:val="14"/>
-                <w:lang w:val="en-US"/>
-              </w:rPr>
-              <w:t>status :</w:t>
-            </w:r>
-            <w:proofErr w:type="gramEnd"/>
-            <w:r>
-              <w:rPr>
-                <w:rFonts w:ascii="Courier New" w:hAnsi="Courier New" w:cs="Courier New"/>
-                <w:sz w:val="14"/>
-                <w:lang w:val="en-US"/>
-              </w:rPr>
-              <w:t xml:space="preserve"> t_transaction_stat</w:t>
+              <w:t>transaction_status : t_transaction_stat</w:t>
             </w:r>
             <w:r>
               <w:rPr>
@@ -5663,25 +5329,7 @@
           <w:iCs/>
           <w:szCs w:val="18"/>
         </w:rPr>
-        <w:t>await_</w:t>
-      </w:r>
-      <w:proofErr w:type="gramStart"/>
-      <w:r>
-        <w:rPr>
-          <w:rFonts w:ascii="Courier New" w:hAnsi="Courier New" w:cs="Courier New"/>
-          <w:iCs/>
-          <w:szCs w:val="18"/>
-        </w:rPr>
-        <w:t>completion(</w:t>
-      </w:r>
-      <w:proofErr w:type="gramEnd"/>
-      <w:r>
-        <w:rPr>
-          <w:rFonts w:ascii="Courier New" w:hAnsi="Courier New" w:cs="Courier New"/>
-          <w:iCs/>
-          <w:szCs w:val="18"/>
-        </w:rPr>
-        <w:t>)</w:t>
+        <w:t>await_completion()</w:t>
       </w:r>
       <w:r>
         <w:rPr>
@@ -6284,15 +5932,7 @@
         <w:t>his</w:t>
       </w:r>
       <w:r>
-        <w:t xml:space="preserve"> VVC will have to be included in the number of expected VVCs registered in the activity watchdog </w:t>
-      </w:r>
-      <w:proofErr w:type="gramStart"/>
-      <w:r>
-        <w:t>register, but</w:t>
-      </w:r>
-      <w:proofErr w:type="gramEnd"/>
-      <w:r>
-        <w:t xml:space="preserve"> will not have any effect on the activity watchdog timeout counter.</w:t>
+        <w:t xml:space="preserve"> VVC will have to be included in the number of expected VVCs registered in the activity watchdog register, but will not have any effect on the activity watchdog timeout counter.</w:t>
       </w:r>
       <w:r>
         <w:t xml:space="preserve"> </w:t>
@@ -6938,16 +6578,8 @@
         <w:rPr>
           <w:lang w:val="en-US" w:eastAsia="nb-NO"/>
         </w:rPr>
-        <w:t>activity_</w:t>
-      </w:r>
-      <w:proofErr w:type="gramStart"/>
-      <w:r>
-        <w:rPr>
-          <w:lang w:val="en-US" w:eastAsia="nb-NO"/>
-        </w:rPr>
-        <w:t>watchdog(</w:t>
-      </w:r>
-      <w:proofErr w:type="gramEnd"/>
+        <w:t>activity_watchdog(</w:t>
+      </w:r>
       <w:r>
         <w:rPr>
           <w:lang w:val="en-US" w:eastAsia="nb-NO"/>
@@ -7107,15 +6739,7 @@
         <w:t>could typically be</w:t>
       </w:r>
       <w:r>
-        <w:t xml:space="preserve"> provided from a dedicated interface </w:t>
-      </w:r>
-      <w:proofErr w:type="gramStart"/>
-      <w:r>
-        <w:t>monitor, but</w:t>
-      </w:r>
-      <w:proofErr w:type="gramEnd"/>
-      <w:r>
-        <w:t xml:space="preserve"> making such a dedicated monitor is sometimes quite time consuming and often not really needed. For that reason</w:t>
+        <w:t xml:space="preserve"> provided from a dedicated interface monitor, but making such a dedicated monitor is sometimes quite time consuming and often not really needed. For that reason</w:t>
       </w:r>
       <w:r>
         <w:t>,</w:t>
@@ -7223,11 +6847,9 @@
       <w:r>
         <w:t xml:space="preserve">ould be to have the test sequencer also telling the receiving UART BFM or VVC exactly what to expect. This is a straightforward </w:t>
       </w:r>
-      <w:proofErr w:type="gramStart"/>
       <w:r>
         <w:t>approach, but</w:t>
       </w:r>
-      <w:proofErr w:type="gramEnd"/>
       <w:r>
         <w:t xml:space="preserve"> require</w:t>
       </w:r>
@@ -7405,13 +7027,8 @@
       <w:r>
         <w:t xml:space="preserve">actual </w:t>
       </w:r>
-      <w:proofErr w:type="gramStart"/>
-      <w:r>
-        <w:t>transactions, but</w:t>
-      </w:r>
-      <w:proofErr w:type="gramEnd"/>
-      <w:r>
-        <w:t xml:space="preserve"> distributing this task to the VVC or monitor makes the testbench far more structured and significantly improves overview, maintenance, extensibility and reuse</w:t>
+      <w:r>
+        <w:t>transactions, but distributing this task to the VVC or monitor makes the testbench far more structured and significantly improves overview, maintenance, extensibility and reuse</w:t>
       </w:r>
       <w:r>
         <w:t xml:space="preserve"> – at least for anything above medium simple verification challenges.</w:t>
@@ -7914,15 +7531,7 @@
         <w:t xml:space="preserve"> </w:t>
       </w:r>
       <w:r>
-        <w:t xml:space="preserve">is not a transaction type in </w:t>
-      </w:r>
-      <w:proofErr w:type="gramStart"/>
-      <w:r>
-        <w:t>itself, but</w:t>
-      </w:r>
-      <w:proofErr w:type="gramEnd"/>
-      <w:r>
-        <w:t xml:space="preserve"> </w:t>
+        <w:t xml:space="preserve">is not a transaction type in itself, but </w:t>
       </w:r>
       <w:r>
         <w:t xml:space="preserve">is the lowest level of complete </w:t>
@@ -7993,15 +7602,7 @@
         <w:t xml:space="preserve">A compound transaction involves calling multiple base transactions. </w:t>
       </w:r>
       <w:r>
-        <w:t>E.g. SBI_Poll_</w:t>
-      </w:r>
-      <w:proofErr w:type="gramStart"/>
-      <w:r>
-        <w:t>Until(</w:t>
-      </w:r>
-      <w:proofErr w:type="gramEnd"/>
-      <w:r>
-        <w:t>)</w:t>
+        <w:t>E.g. SBI_Poll_Until()</w:t>
       </w:r>
       <w:r>
         <w:t xml:space="preserve">  or a UART transmit of N consecutive bytes.</w:t>
@@ -8499,23 +8100,7 @@
                 <w:sz w:val="14"/>
               </w:rPr>
               <w:br/>
-              <w:t>E.g. for UART: Single field ‘data</w:t>
-            </w:r>
-            <w:proofErr w:type="gramStart"/>
-            <w:r>
-              <w:rPr>
-                <w:rFonts w:ascii="Verdana" w:hAnsi="Verdana" w:cs="Courier New"/>
-                <w:sz w:val="14"/>
-              </w:rPr>
-              <w:t xml:space="preserve">’;   </w:t>
-            </w:r>
-            <w:proofErr w:type="gramEnd"/>
-            <w:r>
-              <w:rPr>
-                <w:rFonts w:ascii="Verdana" w:hAnsi="Verdana" w:cs="Courier New"/>
-                <w:sz w:val="14"/>
-              </w:rPr>
-              <w:t>for SBI: field 1: ‘addr’, field 2: ‘data’;   for Ethernet: Most ethernet fields as separate fields here – or a better solution include as a complete sub-record</w:t>
+              <w:t>E.g. for UART: Single field ‘data’;   for SBI: field 1: ‘addr’, field 2: ‘data’;   for Ethernet: Most ethernet fields as separate fields here – or a better solution include as a complete sub-record</w:t>
             </w:r>
           </w:p>
         </w:tc>
@@ -8685,25 +8270,7 @@
                 <w:sz w:val="14"/>
                 <w:lang w:val="en-US"/>
               </w:rPr>
-              <w:t xml:space="preserve"> Other than </w:t>
-            </w:r>
-            <w:proofErr w:type="gramStart"/>
-            <w:r>
-              <w:rPr>
-                <w:rFonts w:ascii="Verdana" w:hAnsi="Verdana" w:cs="Courier New"/>
-                <w:sz w:val="14"/>
-                <w:lang w:val="en-US"/>
-              </w:rPr>
-              <w:t>that</w:t>
-            </w:r>
-            <w:proofErr w:type="gramEnd"/>
-            <w:r>
-              <w:rPr>
-                <w:rFonts w:ascii="Verdana" w:hAnsi="Verdana" w:cs="Courier New"/>
-                <w:sz w:val="14"/>
-                <w:lang w:val="en-US"/>
-              </w:rPr>
-              <w:t xml:space="preserve"> it will show </w:t>
+              <w:t xml:space="preserve"> Other than that it will show </w:t>
             </w:r>
             <w:r>
               <w:rPr>
@@ -8976,25 +8543,7 @@
                 <w:sz w:val="14"/>
                 <w:lang w:val="en-US"/>
               </w:rPr>
-              <w:t xml:space="preserve">.  </w:t>
-            </w:r>
-            <w:proofErr w:type="gramStart"/>
-            <w:r>
-              <w:rPr>
-                <w:rFonts w:ascii="Verdana" w:hAnsi="Verdana" w:cs="Courier New"/>
-                <w:sz w:val="14"/>
-                <w:lang w:val="en-US"/>
-              </w:rPr>
-              <w:t>Typically</w:t>
-            </w:r>
-            <w:proofErr w:type="gramEnd"/>
-            <w:r>
-              <w:rPr>
-                <w:rFonts w:ascii="Verdana" w:hAnsi="Verdana" w:cs="Courier New"/>
-                <w:sz w:val="14"/>
-                <w:lang w:val="en-US"/>
-              </w:rPr>
-              <w:t xml:space="preserve"> parity or stop-bit error in a</w:t>
+              <w:t>.  Typically parity or stop-bit error in a</w:t>
             </w:r>
             <w:r>
               <w:rPr>
@@ -10012,15 +9561,7 @@
         <w:t>changing to ‘</w:t>
       </w:r>
       <w:r>
-        <w:t>INACTIVE’ and then sample &lt;signal</w:t>
-      </w:r>
-      <w:proofErr w:type="gramStart"/>
-      <w:r>
-        <w:t>&gt;‘</w:t>
-      </w:r>
-      <w:proofErr w:type="gramEnd"/>
-      <w:r>
-        <w:t xml:space="preserve">last_value </w:t>
+        <w:t xml:space="preserve">INACTIVE’ and then sample &lt;signal&gt;‘last_value </w:t>
       </w:r>
     </w:p>
     <w:p>
@@ -10871,18 +10412,10 @@
     </w:p>
     <w:p>
       <w:r>
-        <w:t xml:space="preserve">-  </w:t>
-      </w:r>
-      <w:proofErr w:type="gramStart"/>
-      <w:r>
-        <w:t xml:space="preserve">Monitor  </w:t>
-      </w:r>
-      <w:r>
-        <w:t>trigger</w:t>
-      </w:r>
-      <w:proofErr w:type="gramEnd"/>
-      <w:r>
-        <w:t xml:space="preserve"> </w:t>
+        <w:t xml:space="preserve">-  Monitor  </w:t>
+      </w:r>
+      <w:r>
+        <w:t xml:space="preserve">trigger </w:t>
       </w:r>
       <w:r>
         <w:t>signal : global_&lt;protocol-name&gt;_monitor_transaction</w:t>
@@ -10899,15 +10432,7 @@
     </w:p>
     <w:p>
       <w:r>
-        <w:t xml:space="preserve">-  Monitor shared </w:t>
-      </w:r>
-      <w:proofErr w:type="gramStart"/>
-      <w:r>
-        <w:t>variable :</w:t>
-      </w:r>
-      <w:proofErr w:type="gramEnd"/>
-      <w:r>
-        <w:t xml:space="preserve"> shared_&lt;protocol-name&gt;_monitor_transaction_info, e.g. shared_uart_monitor_transaction_info</w:t>
+        <w:t>-  Monitor shared variable : shared_&lt;protocol-name&gt;_monitor_transaction_info, e.g. shared_uart_monitor_transaction_info</w:t>
       </w:r>
     </w:p>
     <w:p>
@@ -10950,15 +10475,7 @@
     </w:p>
     <w:p>
       <w:r>
-        <w:t xml:space="preserve">-  VVC shared </w:t>
-      </w:r>
-      <w:proofErr w:type="gramStart"/>
-      <w:r>
-        <w:t>variable :</w:t>
-      </w:r>
-      <w:proofErr w:type="gramEnd"/>
-      <w:r>
-        <w:t xml:space="preserve"> shared_&lt;protocol-name&gt;_vvc_transaction_info, e.g, shared_uart_vvc_transaction_info. </w:t>
+        <w:t xml:space="preserve">-  VVC shared variable : shared_&lt;protocol-name&gt;_vvc_transaction_info, e.g, shared_uart_vvc_transaction_info. </w:t>
       </w:r>
       <w:r>
         <w:t xml:space="preserve">The VVC is </w:t>
@@ -13529,18 +13046,10 @@
         <w:t xml:space="preserve"> are not applicable for VVC</w:t>
       </w:r>
       <w:r>
-        <w:t xml:space="preserve"> Transaction Info </w:t>
-      </w:r>
-      <w:proofErr w:type="gramStart"/>
-      <w:r>
-        <w:t>record</w:t>
-      </w:r>
-      <w:r>
-        <w:t>s, but</w:t>
-      </w:r>
-      <w:proofErr w:type="gramEnd"/>
-      <w:r>
-        <w:t xml:space="preserve"> will be used for Monitor </w:t>
+        <w:t xml:space="preserve"> Transaction Info record</w:t>
+      </w:r>
+      <w:r>
+        <w:t xml:space="preserve">s, but will be used for Monitor </w:t>
       </w:r>
       <w:r>
         <w:t>Transaction Info record</w:t>
@@ -13656,7 +13165,6 @@
       <w:r>
         <w:t xml:space="preserve">will consist of similar record fields as </w:t>
       </w:r>
-      <w:proofErr w:type="gramStart"/>
       <w:r>
         <w:rPr>
           <w:b/>
@@ -13667,11 +13175,7 @@
         <w:t>bt</w:t>
       </w:r>
       <w:r>
-        <w:t>, and</w:t>
-      </w:r>
-      <w:proofErr w:type="gramEnd"/>
-      <w:r>
-        <w:t xml:space="preserve"> might not always be necessary. This applies to record entry </w:t>
+        <w:t xml:space="preserve">, and might not always be necessary. This applies to record entry </w:t>
       </w:r>
       <w:r>
         <w:rPr>
@@ -14061,15 +13565,7 @@
         <w:t>DUT receiving side</w:t>
       </w:r>
       <w:r>
-        <w:t xml:space="preserve">, e.g. to the SBI_VVC_SB while </w:t>
-      </w:r>
-      <w:proofErr w:type="gramStart"/>
-      <w:r>
-        <w:t>a</w:t>
-      </w:r>
-      <w:proofErr w:type="gramEnd"/>
-      <w:r>
-        <w:t xml:space="preserve"> SBI VVC </w:t>
+        <w:t xml:space="preserve">, e.g. to the SBI_VVC_SB while a SBI VVC </w:t>
       </w:r>
       <w:r>
         <w:t>is responsible for</w:t>
@@ -14483,18 +13979,10 @@
                                 <w:t>p_</w:t>
                               </w:r>
                               <w:r>
-                                <w:t>vvc_sb_</w:t>
-                              </w:r>
-                              <w:proofErr w:type="gramStart"/>
-                              <w:r>
-                                <w:t>support</w:t>
+                                <w:t>vvc_sb_support</w:t>
                               </w:r>
                               <w:r>
-                                <w:t xml:space="preserve"> :</w:t>
-                              </w:r>
-                              <w:proofErr w:type="gramEnd"/>
-                              <w:r>
-                                <w:t xml:space="preserve"> process</w:t>
+                                <w:t xml:space="preserve"> : process</w:t>
                               </w:r>
                             </w:p>
                             <w:p>
@@ -14510,15 +13998,7 @@
                                 <w:pStyle w:val="Code"/>
                               </w:pPr>
                               <w:r>
-                                <w:t xml:space="preserve">  alias sbi_transaction_trigger   </w:t>
-                              </w:r>
-                              <w:proofErr w:type="gramStart"/>
-                              <w:r>
-                                <w:t xml:space="preserve">  :</w:t>
-                              </w:r>
-                              <w:proofErr w:type="gramEnd"/>
-                              <w:r>
-                                <w:t xml:space="preserve"> std_logic is global_sbi_vvc_transaction_trigger(C_SBI_VVC_1);</w:t>
+                                <w:t xml:space="preserve">  alias sbi_transaction_trigger     : std_logic is global_sbi_vvc_transaction_trigger(C_SBI_VVC_1);</w:t>
                               </w:r>
                             </w:p>
                             <w:p>
@@ -14526,15 +14006,7 @@
                                 <w:pStyle w:val="Code"/>
                               </w:pPr>
                               <w:r>
-                                <w:t xml:space="preserve">  alias sbi_transaction_info      </w:t>
-                              </w:r>
-                              <w:proofErr w:type="gramStart"/>
-                              <w:r>
-                                <w:t xml:space="preserve">  :</w:t>
-                              </w:r>
-                              <w:proofErr w:type="gramEnd"/>
-                              <w:r>
-                                <w:t xml:space="preserve"> bitvis_vip_sbi.transaction_pkg.t_base_transaction is shared_sbi_vvc_transaction_info(C_SBI_VVC_1).bt;</w:t>
+                                <w:t xml:space="preserve">  alias sbi_transaction_info        : bitvis_vip_sbi.transaction_pkg.t_base_transaction is shared_sbi_vvc_transaction_info(C_SBI_VVC_1).bt;</w:t>
                               </w:r>
                             </w:p>
                             <w:p>
@@ -14542,15 +14014,7 @@
                                 <w:pStyle w:val="Code"/>
                               </w:pPr>
                               <w:r>
-                                <w:t xml:space="preserve">  alias uart_rx_transaction_</w:t>
-                              </w:r>
-                              <w:proofErr w:type="gramStart"/>
-                              <w:r>
-                                <w:t>trigger :</w:t>
-                              </w:r>
-                              <w:proofErr w:type="gramEnd"/>
-                              <w:r>
-                                <w:t xml:space="preserve"> std_logic is global_uart_vvc_transaction_trigger(RX, C_UART_VVC_1);</w:t>
+                                <w:t xml:space="preserve">  alias uart_rx_transaction_trigger : std_logic is global_uart_vvc_transaction_trigger(RX, C_UART_VVC_1);</w:t>
                               </w:r>
                             </w:p>
                             <w:p>
@@ -14558,15 +14022,7 @@
                                 <w:pStyle w:val="Code"/>
                               </w:pPr>
                               <w:r>
-                                <w:t xml:space="preserve">  alias uart_rx_info              </w:t>
-                              </w:r>
-                              <w:proofErr w:type="gramStart"/>
-                              <w:r>
-                                <w:t xml:space="preserve">  :</w:t>
-                              </w:r>
-                              <w:proofErr w:type="gramEnd"/>
-                              <w:r>
-                                <w:t xml:space="preserve"> bitvis_vip_uart.transaction_pkg.t_base_transaction is shared_uart_vvc_transaction</w:t>
+                                <w:t xml:space="preserve">  alias uart_rx_info                : bitvis_vip_uart.transaction_pkg.t_base_transaction is shared_uart_vvc_transaction</w:t>
                               </w:r>
                               <w:r>
                                 <w:t>_info</w:t>
@@ -14588,15 +14044,7 @@
                                 <w:pStyle w:val="Code"/>
                               </w:pPr>
                               <w:r>
-                                <w:t xml:space="preserve">  variable v_sb_element    </w:t>
-                              </w:r>
-                              <w:proofErr w:type="gramStart"/>
-                              <w:r>
-                                <w:t xml:space="preserve">  :</w:t>
-                              </w:r>
-                              <w:proofErr w:type="gramEnd"/>
-                              <w:r>
-                                <w:t xml:space="preserve"> std_logic_vector(C_DATA_WIDTH-1 downto 0);</w:t>
+                                <w:t xml:space="preserve">  variable v_sb_element      : std_logic_vector(C_DATA_WIDTH-1 downto 0);</w:t>
                               </w:r>
                             </w:p>
                             <w:p>
@@ -14662,15 +14110,7 @@
                                 <w:pStyle w:val="Code"/>
                               </w:pPr>
                               <w:r>
-                                <w:t xml:space="preserve">      case sbi_transaction_</w:t>
-                              </w:r>
-                              <w:proofErr w:type="gramStart"/>
-                              <w:r>
-                                <w:t>info.operation</w:t>
-                              </w:r>
-                              <w:proofErr w:type="gramEnd"/>
-                              <w:r>
-                                <w:t xml:space="preserve"> is</w:t>
+                                <w:t xml:space="preserve">      case sbi_transaction_info.operation is</w:t>
                               </w:r>
                             </w:p>
                             <w:p>
@@ -14686,15 +14126,7 @@
                                 <w:pStyle w:val="Code"/>
                               </w:pPr>
                               <w:r>
-                                <w:t xml:space="preserve">          v_sb_</w:t>
-                              </w:r>
-                              <w:proofErr w:type="gramStart"/>
-                              <w:r>
-                                <w:t>element :</w:t>
-                              </w:r>
-                              <w:proofErr w:type="gramEnd"/>
-                              <w:r>
-                                <w:t>= sbi_transaction_info.data(C_DATA_WIDTH-1 downto 0);</w:t>
+                                <w:t xml:space="preserve">          v_sb_element := sbi_transaction_info.data(C_DATA_WIDTH-1 downto 0);</w:t>
                               </w:r>
                             </w:p>
                             <w:p>
@@ -14702,15 +14134,7 @@
                                 <w:pStyle w:val="Code"/>
                               </w:pPr>
                               <w:r>
-                                <w:t xml:space="preserve">          SBI_VVC_</w:t>
-                              </w:r>
-                              <w:proofErr w:type="gramStart"/>
-                              <w:r>
-                                <w:t>SB.check</w:t>
-                              </w:r>
-                              <w:proofErr w:type="gramEnd"/>
-                              <w:r>
-                                <w:t>_received(C_SBI_VVC_1, v_sb_element);</w:t>
+                                <w:t xml:space="preserve">          SBI_VVC_SB.check_received(C_SBI_VVC_1, v_sb_element);</w:t>
                               </w:r>
                             </w:p>
                             <w:p>
@@ -14739,15 +14163,7 @@
                                 <w:pStyle w:val="Code"/>
                               </w:pPr>
                               <w:r>
-                                <w:t xml:space="preserve">      case uart_rx_</w:t>
-                              </w:r>
-                              <w:proofErr w:type="gramStart"/>
-                              <w:r>
-                                <w:t>info.operation</w:t>
-                              </w:r>
-                              <w:proofErr w:type="gramEnd"/>
-                              <w:r>
-                                <w:t xml:space="preserve"> is</w:t>
+                                <w:t xml:space="preserve">      case uart_rx_info.operation is</w:t>
                               </w:r>
                             </w:p>
                             <w:p>
@@ -14763,15 +14179,7 @@
                                 <w:pStyle w:val="Code"/>
                               </w:pPr>
                               <w:r>
-                                <w:t xml:space="preserve">          v_sb_</w:t>
-                              </w:r>
-                              <w:proofErr w:type="gramStart"/>
-                              <w:r>
-                                <w:t>element :</w:t>
-                              </w:r>
-                              <w:proofErr w:type="gramEnd"/>
-                              <w:r>
-                                <w:t>= uart_rx_info.data(C_DATA_WIDTH-1 downto 0);</w:t>
+                                <w:t xml:space="preserve">          v_sb_element := uart_rx_info.data(C_DATA_WIDTH-1 downto 0);</w:t>
                               </w:r>
                             </w:p>
                             <w:p>
@@ -14779,15 +14187,7 @@
                                 <w:pStyle w:val="Code"/>
                               </w:pPr>
                               <w:r>
-                                <w:t xml:space="preserve">          UART_VVC_</w:t>
-                              </w:r>
-                              <w:proofErr w:type="gramStart"/>
-                              <w:r>
-                                <w:t>SB.check</w:t>
-                              </w:r>
-                              <w:proofErr w:type="gramEnd"/>
-                              <w:r>
-                                <w:t>_received(C_UART_VVC_1, v_sb_element);</w:t>
+                                <w:t xml:space="preserve">          UART_VVC_SB.check_received(C_UART_VVC_1, v_sb_element);</w:t>
                               </w:r>
                             </w:p>
                             <w:p>
@@ -14937,18 +14337,10 @@
                           <w:t>p_</w:t>
                         </w:r>
                         <w:r>
-                          <w:t>vvc_sb_</w:t>
-                        </w:r>
-                        <w:proofErr w:type="gramStart"/>
-                        <w:r>
-                          <w:t>support</w:t>
+                          <w:t>vvc_sb_support</w:t>
                         </w:r>
                         <w:r>
-                          <w:t xml:space="preserve"> :</w:t>
-                        </w:r>
-                        <w:proofErr w:type="gramEnd"/>
-                        <w:r>
-                          <w:t xml:space="preserve"> process</w:t>
+                          <w:t xml:space="preserve"> : process</w:t>
                         </w:r>
                       </w:p>
                       <w:p>
@@ -14964,15 +14356,7 @@
                           <w:pStyle w:val="Code"/>
                         </w:pPr>
                         <w:r>
-                          <w:t xml:space="preserve">  alias sbi_transaction_trigger   </w:t>
-                        </w:r>
-                        <w:proofErr w:type="gramStart"/>
-                        <w:r>
-                          <w:t xml:space="preserve">  :</w:t>
-                        </w:r>
-                        <w:proofErr w:type="gramEnd"/>
-                        <w:r>
-                          <w:t xml:space="preserve"> std_logic is global_sbi_vvc_transaction_trigger(C_SBI_VVC_1);</w:t>
+                          <w:t xml:space="preserve">  alias sbi_transaction_trigger     : std_logic is global_sbi_vvc_transaction_trigger(C_SBI_VVC_1);</w:t>
                         </w:r>
                       </w:p>
                       <w:p>
@@ -14980,15 +14364,7 @@
                           <w:pStyle w:val="Code"/>
                         </w:pPr>
                         <w:r>
-                          <w:t xml:space="preserve">  alias sbi_transaction_info      </w:t>
-                        </w:r>
-                        <w:proofErr w:type="gramStart"/>
-                        <w:r>
-                          <w:t xml:space="preserve">  :</w:t>
-                        </w:r>
-                        <w:proofErr w:type="gramEnd"/>
-                        <w:r>
-                          <w:t xml:space="preserve"> bitvis_vip_sbi.transaction_pkg.t_base_transaction is shared_sbi_vvc_transaction_info(C_SBI_VVC_1).bt;</w:t>
+                          <w:t xml:space="preserve">  alias sbi_transaction_info        : bitvis_vip_sbi.transaction_pkg.t_base_transaction is shared_sbi_vvc_transaction_info(C_SBI_VVC_1).bt;</w:t>
                         </w:r>
                       </w:p>
                       <w:p>
@@ -14996,15 +14372,7 @@
                           <w:pStyle w:val="Code"/>
                         </w:pPr>
                         <w:r>
-                          <w:t xml:space="preserve">  alias uart_rx_transaction_</w:t>
-                        </w:r>
-                        <w:proofErr w:type="gramStart"/>
-                        <w:r>
-                          <w:t>trigger :</w:t>
-                        </w:r>
-                        <w:proofErr w:type="gramEnd"/>
-                        <w:r>
-                          <w:t xml:space="preserve"> std_logic is global_uart_vvc_transaction_trigger(RX, C_UART_VVC_1);</w:t>
+                          <w:t xml:space="preserve">  alias uart_rx_transaction_trigger : std_logic is global_uart_vvc_transaction_trigger(RX, C_UART_VVC_1);</w:t>
                         </w:r>
                       </w:p>
                       <w:p>
@@ -15012,15 +14380,7 @@
                           <w:pStyle w:val="Code"/>
                         </w:pPr>
                         <w:r>
-                          <w:t xml:space="preserve">  alias uart_rx_info              </w:t>
-                        </w:r>
-                        <w:proofErr w:type="gramStart"/>
-                        <w:r>
-                          <w:t xml:space="preserve">  :</w:t>
-                        </w:r>
-                        <w:proofErr w:type="gramEnd"/>
-                        <w:r>
-                          <w:t xml:space="preserve"> bitvis_vip_uart.transaction_pkg.t_base_transaction is shared_uart_vvc_transaction</w:t>
+                          <w:t xml:space="preserve">  alias uart_rx_info                : bitvis_vip_uart.transaction_pkg.t_base_transaction is shared_uart_vvc_transaction</w:t>
                         </w:r>
                         <w:r>
                           <w:t>_info</w:t>
@@ -15042,15 +14402,7 @@
                           <w:pStyle w:val="Code"/>
                         </w:pPr>
                         <w:r>
-                          <w:t xml:space="preserve">  variable v_sb_element    </w:t>
-                        </w:r>
-                        <w:proofErr w:type="gramStart"/>
-                        <w:r>
-                          <w:t xml:space="preserve">  :</w:t>
-                        </w:r>
-                        <w:proofErr w:type="gramEnd"/>
-                        <w:r>
-                          <w:t xml:space="preserve"> std_logic_vector(C_DATA_WIDTH-1 downto 0);</w:t>
+                          <w:t xml:space="preserve">  variable v_sb_element      : std_logic_vector(C_DATA_WIDTH-1 downto 0);</w:t>
                         </w:r>
                       </w:p>
                       <w:p>
@@ -15116,15 +14468,7 @@
                           <w:pStyle w:val="Code"/>
                         </w:pPr>
                         <w:r>
-                          <w:t xml:space="preserve">      case sbi_transaction_</w:t>
-                        </w:r>
-                        <w:proofErr w:type="gramStart"/>
-                        <w:r>
-                          <w:t>info.operation</w:t>
-                        </w:r>
-                        <w:proofErr w:type="gramEnd"/>
-                        <w:r>
-                          <w:t xml:space="preserve"> is</w:t>
+                          <w:t xml:space="preserve">      case sbi_transaction_info.operation is</w:t>
                         </w:r>
                       </w:p>
                       <w:p>
@@ -15140,15 +14484,7 @@
                           <w:pStyle w:val="Code"/>
                         </w:pPr>
                         <w:r>
-                          <w:t xml:space="preserve">          v_sb_</w:t>
-                        </w:r>
-                        <w:proofErr w:type="gramStart"/>
-                        <w:r>
-                          <w:t>element :</w:t>
-                        </w:r>
-                        <w:proofErr w:type="gramEnd"/>
-                        <w:r>
-                          <w:t>= sbi_transaction_info.data(C_DATA_WIDTH-1 downto 0);</w:t>
+                          <w:t xml:space="preserve">          v_sb_element := sbi_transaction_info.data(C_DATA_WIDTH-1 downto 0);</w:t>
                         </w:r>
                       </w:p>
                       <w:p>
@@ -15156,15 +14492,7 @@
                           <w:pStyle w:val="Code"/>
                         </w:pPr>
                         <w:r>
-                          <w:t xml:space="preserve">          SBI_VVC_</w:t>
-                        </w:r>
-                        <w:proofErr w:type="gramStart"/>
-                        <w:r>
-                          <w:t>SB.check</w:t>
-                        </w:r>
-                        <w:proofErr w:type="gramEnd"/>
-                        <w:r>
-                          <w:t>_received(C_SBI_VVC_1, v_sb_element);</w:t>
+                          <w:t xml:space="preserve">          SBI_VVC_SB.check_received(C_SBI_VVC_1, v_sb_element);</w:t>
                         </w:r>
                       </w:p>
                       <w:p>
@@ -15193,15 +14521,7 @@
                           <w:pStyle w:val="Code"/>
                         </w:pPr>
                         <w:r>
-                          <w:t xml:space="preserve">      case uart_rx_</w:t>
-                        </w:r>
-                        <w:proofErr w:type="gramStart"/>
-                        <w:r>
-                          <w:t>info.operation</w:t>
-                        </w:r>
-                        <w:proofErr w:type="gramEnd"/>
-                        <w:r>
-                          <w:t xml:space="preserve"> is</w:t>
+                          <w:t xml:space="preserve">      case uart_rx_info.operation is</w:t>
                         </w:r>
                       </w:p>
                       <w:p>
@@ -15217,15 +14537,7 @@
                           <w:pStyle w:val="Code"/>
                         </w:pPr>
                         <w:r>
-                          <w:t xml:space="preserve">          v_sb_</w:t>
-                        </w:r>
-                        <w:proofErr w:type="gramStart"/>
-                        <w:r>
-                          <w:t>element :</w:t>
-                        </w:r>
-                        <w:proofErr w:type="gramEnd"/>
-                        <w:r>
-                          <w:t>= uart_rx_info.data(C_DATA_WIDTH-1 downto 0);</w:t>
+                          <w:t xml:space="preserve">          v_sb_element := uart_rx_info.data(C_DATA_WIDTH-1 downto 0);</w:t>
                         </w:r>
                       </w:p>
                       <w:p>
@@ -15233,15 +14545,7 @@
                           <w:pStyle w:val="Code"/>
                         </w:pPr>
                         <w:r>
-                          <w:t xml:space="preserve">          UART_VVC_</w:t>
-                        </w:r>
-                        <w:proofErr w:type="gramStart"/>
-                        <w:r>
-                          <w:t>SB.check</w:t>
-                        </w:r>
-                        <w:proofErr w:type="gramEnd"/>
-                        <w:r>
-                          <w:t>_received(C_UART_VVC_1, v_sb_element);</w:t>
+                          <w:t xml:space="preserve">          UART_VVC_SB.check_received(C_UART_VVC_1, v_sb_element);</w:t>
                         </w:r>
                       </w:p>
                       <w:p>
@@ -15700,18 +15004,10 @@
                                 <w:t>p_</w:t>
                               </w:r>
                               <w:r>
-                                <w:t>dut_</w:t>
-                              </w:r>
-                              <w:proofErr w:type="gramStart"/>
-                              <w:r>
-                                <w:t>model</w:t>
+                                <w:t>dut_model</w:t>
                               </w:r>
                               <w:r>
-                                <w:t xml:space="preserve"> :</w:t>
-                              </w:r>
-                              <w:proofErr w:type="gramEnd"/>
-                              <w:r>
-                                <w:t xml:space="preserve"> process</w:t>
+                                <w:t xml:space="preserve"> : process</w:t>
                               </w:r>
                             </w:p>
                             <w:p>
@@ -15754,15 +15050,7 @@
                                 <w:t xml:space="preserve">    wait until </w:t>
                               </w:r>
                               <w:r>
-                                <w:t>(global_sbi_vvc_transaction_trigger(C_SBI_VVC_1) = ‘1’) or (global_uart_vvc_transaction_</w:t>
-                              </w:r>
-                              <w:proofErr w:type="gramStart"/>
-                              <w:r>
-                                <w:t>trigger(</w:t>
-                              </w:r>
-                              <w:proofErr w:type="gramEnd"/>
-                              <w:r>
-                                <w:t>TX, C_UART_VVC_1) = ‘1’);</w:t>
+                                <w:t>(global_sbi_vvc_transaction_trigger(C_SBI_VVC_1) = ‘1’) or (global_uart_vvc_transaction_trigger(TX, C_UART_VVC_1) = ‘1’);</w:t>
                               </w:r>
                             </w:p>
                             <w:p>
@@ -15783,15 +15071,7 @@
                                 <w:pStyle w:val="Code"/>
                               </w:pPr>
                               <w:r>
-                                <w:t xml:space="preserve">      case shared_sbi_vvc_transaction_info(C_SBI_VVC_1).</w:t>
-                              </w:r>
-                              <w:proofErr w:type="gramStart"/>
-                              <w:r>
-                                <w:t>bt.operation</w:t>
-                              </w:r>
-                              <w:proofErr w:type="gramEnd"/>
-                              <w:r>
-                                <w:t xml:space="preserve"> is</w:t>
+                                <w:t xml:space="preserve">      case shared_sbi_vvc_transaction_info(C_SBI_VVC_1).bt.operation is</w:t>
                               </w:r>
                             </w:p>
                             <w:p>
@@ -15807,15 +15087,7 @@
                                 <w:pStyle w:val="Code"/>
                               </w:pPr>
                               <w:r>
-                                <w:t xml:space="preserve">          UART_VVC_SB.add_expected(shared_sbi_vvc_transaction_info(C_SBI_VVC_1).bt.</w:t>
-                              </w:r>
-                              <w:proofErr w:type="gramStart"/>
-                              <w:r>
-                                <w:t>data(</w:t>
-                              </w:r>
-                              <w:proofErr w:type="gramEnd"/>
-                              <w:r>
-                                <w:t>C_DATA_WIDTH-1 downto 0));</w:t>
+                                <w:t xml:space="preserve">          UART_VVC_SB.add_expected(shared_sbi_vvc_transaction_info(C_SBI_VVC_1).bt.data(C_DATA_WIDTH-1 downto 0));</w:t>
                               </w:r>
                             </w:p>
                             <w:p>
@@ -15836,15 +15108,7 @@
                                 <w:pStyle w:val="Code"/>
                               </w:pPr>
                               <w:r>
-                                <w:t xml:space="preserve">    if global_uart_vvc_transaction_</w:t>
-                              </w:r>
-                              <w:proofErr w:type="gramStart"/>
-                              <w:r>
-                                <w:t>trigger(</w:t>
-                              </w:r>
-                              <w:proofErr w:type="gramEnd"/>
-                              <w:r>
-                                <w:t>TX, C_UART_VVC_1)’event then</w:t>
+                                <w:t xml:space="preserve">    if global_uart_vvc_transaction_trigger(TX, C_UART_VVC_1)’event then</w:t>
                               </w:r>
                             </w:p>
                             <w:p>
@@ -15855,18 +15119,10 @@
                                 <w:t xml:space="preserve">      case shared_uart_vvc_transaction</w:t>
                               </w:r>
                               <w:r>
-                                <w:t>_</w:t>
-                              </w:r>
-                              <w:proofErr w:type="gramStart"/>
-                              <w:r>
-                                <w:t>info</w:t>
+                                <w:t>_info</w:t>
                               </w:r>
                               <w:r>
-                                <w:t>(</w:t>
-                              </w:r>
-                              <w:proofErr w:type="gramEnd"/>
-                              <w:r>
-                                <w:t>TX, C_UART_VVC_1).bt.operation is</w:t>
+                                <w:t>(TX, C_UART_VVC_1).bt.operation is</w:t>
                               </w:r>
                             </w:p>
                             <w:p>
@@ -15882,21 +15138,13 @@
                                 <w:pStyle w:val="Code"/>
                               </w:pPr>
                               <w:r>
-                                <w:t xml:space="preserve">          SBI_VVC_SB.add_</w:t>
-                              </w:r>
-                              <w:proofErr w:type="gramStart"/>
-                              <w:r>
-                                <w:t>exp</w:t>
+                                <w:t xml:space="preserve">          SBI_VVC_SB.add_exp</w:t>
                               </w:r>
                               <w:r>
                                 <w:t>e</w:t>
                               </w:r>
                               <w:r>
-                                <w:t>cted(</w:t>
-                              </w:r>
-                              <w:proofErr w:type="gramEnd"/>
-                              <w:r>
-                                <w:t>shared_uart_vvc_transaction(TX, C_UART_VVC_1).bt.data(C_DATA_WIDTH-1 downto 0));</w:t>
+                                <w:t>cted(shared_uart_vvc_transaction(TX, C_UART_VVC_1).bt.data(C_DATA_WIDTH-1 downto 0));</w:t>
                               </w:r>
                             </w:p>
                             <w:p>
@@ -16037,18 +15285,10 @@
                           <w:t>p_</w:t>
                         </w:r>
                         <w:r>
-                          <w:t>dut_</w:t>
-                        </w:r>
-                        <w:proofErr w:type="gramStart"/>
-                        <w:r>
-                          <w:t>model</w:t>
+                          <w:t>dut_model</w:t>
                         </w:r>
                         <w:r>
-                          <w:t xml:space="preserve"> :</w:t>
-                        </w:r>
-                        <w:proofErr w:type="gramEnd"/>
-                        <w:r>
-                          <w:t xml:space="preserve"> process</w:t>
+                          <w:t xml:space="preserve"> : process</w:t>
                         </w:r>
                       </w:p>
                       <w:p>
@@ -16091,15 +15331,7 @@
                           <w:t xml:space="preserve">    wait until </w:t>
                         </w:r>
                         <w:r>
-                          <w:t>(global_sbi_vvc_transaction_trigger(C_SBI_VVC_1) = ‘1’) or (global_uart_vvc_transaction_</w:t>
-                        </w:r>
-                        <w:proofErr w:type="gramStart"/>
-                        <w:r>
-                          <w:t>trigger(</w:t>
-                        </w:r>
-                        <w:proofErr w:type="gramEnd"/>
-                        <w:r>
-                          <w:t>TX, C_UART_VVC_1) = ‘1’);</w:t>
+                          <w:t>(global_sbi_vvc_transaction_trigger(C_SBI_VVC_1) = ‘1’) or (global_uart_vvc_transaction_trigger(TX, C_UART_VVC_1) = ‘1’);</w:t>
                         </w:r>
                       </w:p>
                       <w:p>
@@ -16120,15 +15352,7 @@
                           <w:pStyle w:val="Code"/>
                         </w:pPr>
                         <w:r>
-                          <w:t xml:space="preserve">      case shared_sbi_vvc_transaction_info(C_SBI_VVC_1).</w:t>
-                        </w:r>
-                        <w:proofErr w:type="gramStart"/>
-                        <w:r>
-                          <w:t>bt.operation</w:t>
-                        </w:r>
-                        <w:proofErr w:type="gramEnd"/>
-                        <w:r>
-                          <w:t xml:space="preserve"> is</w:t>
+                          <w:t xml:space="preserve">      case shared_sbi_vvc_transaction_info(C_SBI_VVC_1).bt.operation is</w:t>
                         </w:r>
                       </w:p>
                       <w:p>
@@ -16144,15 +15368,7 @@
                           <w:pStyle w:val="Code"/>
                         </w:pPr>
                         <w:r>
-                          <w:t xml:space="preserve">          UART_VVC_SB.add_expected(shared_sbi_vvc_transaction_info(C_SBI_VVC_1).bt.</w:t>
-                        </w:r>
-                        <w:proofErr w:type="gramStart"/>
-                        <w:r>
-                          <w:t>data(</w:t>
-                        </w:r>
-                        <w:proofErr w:type="gramEnd"/>
-                        <w:r>
-                          <w:t>C_DATA_WIDTH-1 downto 0));</w:t>
+                          <w:t xml:space="preserve">          UART_VVC_SB.add_expected(shared_sbi_vvc_transaction_info(C_SBI_VVC_1).bt.data(C_DATA_WIDTH-1 downto 0));</w:t>
                         </w:r>
                       </w:p>
                       <w:p>
@@ -16173,15 +15389,7 @@
                           <w:pStyle w:val="Code"/>
                         </w:pPr>
                         <w:r>
-                          <w:t xml:space="preserve">    if global_uart_vvc_transaction_</w:t>
-                        </w:r>
-                        <w:proofErr w:type="gramStart"/>
-                        <w:r>
-                          <w:t>trigger(</w:t>
-                        </w:r>
-                        <w:proofErr w:type="gramEnd"/>
-                        <w:r>
-                          <w:t>TX, C_UART_VVC_1)’event then</w:t>
+                          <w:t xml:space="preserve">    if global_uart_vvc_transaction_trigger(TX, C_UART_VVC_1)’event then</w:t>
                         </w:r>
                       </w:p>
                       <w:p>
@@ -16192,18 +15400,10 @@
                           <w:t xml:space="preserve">      case shared_uart_vvc_transaction</w:t>
                         </w:r>
                         <w:r>
-                          <w:t>_</w:t>
-                        </w:r>
-                        <w:proofErr w:type="gramStart"/>
-                        <w:r>
-                          <w:t>info</w:t>
+                          <w:t>_info</w:t>
                         </w:r>
                         <w:r>
-                          <w:t>(</w:t>
-                        </w:r>
-                        <w:proofErr w:type="gramEnd"/>
-                        <w:r>
-                          <w:t>TX, C_UART_VVC_1).bt.operation is</w:t>
+                          <w:t>(TX, C_UART_VVC_1).bt.operation is</w:t>
                         </w:r>
                       </w:p>
                       <w:p>
@@ -16219,21 +15419,13 @@
                           <w:pStyle w:val="Code"/>
                         </w:pPr>
                         <w:r>
-                          <w:t xml:space="preserve">          SBI_VVC_SB.add_</w:t>
-                        </w:r>
-                        <w:proofErr w:type="gramStart"/>
-                        <w:r>
-                          <w:t>exp</w:t>
+                          <w:t xml:space="preserve">          SBI_VVC_SB.add_exp</w:t>
                         </w:r>
                         <w:r>
                           <w:t>e</w:t>
                         </w:r>
                         <w:r>
-                          <w:t>cted(</w:t>
-                        </w:r>
-                        <w:proofErr w:type="gramEnd"/>
-                        <w:r>
-                          <w:t>shared_uart_vvc_transaction(TX, C_UART_VVC_1).bt.data(C_DATA_WIDTH-1 downto 0));</w:t>
+                          <w:t>cted(shared_uart_vvc_transaction(TX, C_UART_VVC_1).bt.data(C_DATA_WIDTH-1 downto 0));</w:t>
                         </w:r>
                       </w:p>
                       <w:p>
@@ -16992,15 +16184,7 @@
                                 <w:pStyle w:val="Code"/>
                               </w:pPr>
                               <w:r>
-                                <w:t xml:space="preserve">  channel_</w:t>
-                              </w:r>
-                              <w:proofErr w:type="gramStart"/>
-                              <w:r>
-                                <w:t>value :</w:t>
-                              </w:r>
-                              <w:proofErr w:type="gramEnd"/>
-                              <w:r>
-                                <w:t xml:space="preserve"> std_logic_vector(C_CH_WIDTH-1 downto 0);</w:t>
+                                <w:t xml:space="preserve">  channel_value : std_logic_vector(C_CH_WIDTH-1 downto 0);</w:t>
                               </w:r>
                             </w:p>
                             <w:p>
@@ -17008,15 +16192,7 @@
                                 <w:pStyle w:val="Code"/>
                               </w:pPr>
                               <w:r>
-                                <w:t xml:space="preserve">  data_array  </w:t>
-                              </w:r>
-                              <w:proofErr w:type="gramStart"/>
-                              <w:r>
-                                <w:t xml:space="preserve">  :</w:t>
-                              </w:r>
-                              <w:proofErr w:type="gramEnd"/>
-                              <w:r>
-                                <w:t xml:space="preserve"> t_slv_array(0 to C_ARRAY_LENGTH-1)(C_WORD_WIDTH-1 downto 0);</w:t>
+                                <w:t xml:space="preserve">  data_array    : t_slv_array(0 to C_ARRAY_LENGTH-1)(C_WORD_WIDTH-1 downto 0);</w:t>
                               </w:r>
                             </w:p>
                             <w:p>
@@ -17037,15 +16213,7 @@
                                 <w:pStyle w:val="Code"/>
                               </w:pPr>
                               <w:r>
-                                <w:t>-- create to_</w:t>
-                              </w:r>
-                              <w:proofErr w:type="gramStart"/>
-                              <w:r>
-                                <w:t>string(</w:t>
-                              </w:r>
-                              <w:proofErr w:type="gramEnd"/>
-                              <w:r>
-                                <w:t>) function for t_avalon_st_element</w:t>
+                                <w:t>-- create to_string() function for t_avalon_st_element</w:t>
                               </w:r>
                             </w:p>
                             <w:p>
@@ -17053,28 +16221,15 @@
                                 <w:pStyle w:val="Code"/>
                               </w:pPr>
                               <w:r>
-                                <w:t>function avalon_st_element_to_</w:t>
+                                <w:t>function avalon_st_element_to_string(</w:t>
                               </w:r>
-                              <w:proofErr w:type="gramStart"/>
-                              <w:r>
-                                <w:t>string(</w:t>
-                              </w:r>
-                              <w:proofErr w:type="gramEnd"/>
                             </w:p>
                             <w:p>
                               <w:pPr>
                                 <w:pStyle w:val="Code"/>
                               </w:pPr>
                               <w:r>
-                                <w:t xml:space="preserve">  constant rec_</w:t>
-                              </w:r>
-                              <w:proofErr w:type="gramStart"/>
-                              <w:r>
-                                <w:t>element :</w:t>
-                              </w:r>
-                              <w:proofErr w:type="gramEnd"/>
-                              <w:r>
-                                <w:t xml:space="preserve"> t_avalon_st_element</w:t>
+                                <w:t xml:space="preserve">  constant rec_element : t_avalon_st_element</w:t>
                               </w:r>
                             </w:p>
                             <w:p>
@@ -17098,15 +16253,7 @@
                                 <w:pStyle w:val="Code"/>
                               </w:pPr>
                               <w:r>
-                                <w:t xml:space="preserve">  return “channel value: </w:t>
-                              </w:r>
-                              <w:proofErr w:type="gramStart"/>
-                              <w:r>
-                                <w:t>“ &amp;</w:t>
-                              </w:r>
-                              <w:proofErr w:type="gramEnd"/>
-                              <w:r>
-                                <w:t xml:space="preserve"> to_string(rec_element.channel_value) &amp;</w:t>
+                                <w:t xml:space="preserve">  return “channel value: “ &amp; to_string(rec_element.channel_value) &amp;</w:t>
                               </w:r>
                             </w:p>
                             <w:p>
@@ -17114,15 +16261,7 @@
                                 <w:pStyle w:val="Code"/>
                               </w:pPr>
                               <w:r>
-                                <w:t xml:space="preserve">         “, data: </w:t>
-                              </w:r>
-                              <w:proofErr w:type="gramStart"/>
-                              <w:r>
-                                <w:t>“ &amp;</w:t>
-                              </w:r>
-                              <w:proofErr w:type="gramEnd"/>
-                              <w:r>
-                                <w:t xml:space="preserve"> to_string(rec_element.data_array);</w:t>
+                                <w:t xml:space="preserve">         “, data: “ &amp; to_string(rec_element.data_array);</w:t>
                               </w:r>
                             </w:p>
                             <w:p>
@@ -17151,15 +16290,7 @@
                                 <w:pStyle w:val="Code"/>
                               </w:pPr>
                               <w:r>
-                                <w:t>package avalon_st_sb_pkg is new bitvis_vip_</w:t>
-                              </w:r>
-                              <w:proofErr w:type="gramStart"/>
-                              <w:r>
-                                <w:t>scoreboard.generic</w:t>
-                              </w:r>
-                              <w:proofErr w:type="gramEnd"/>
-                              <w:r>
-                                <w:t>_sb_package</w:t>
+                                <w:t>package avalon_st_sb_pkg is new bitvis_vip_scoreboard.generic_sb_package</w:t>
                               </w:r>
                             </w:p>
                             <w:p>
@@ -17167,15 +16298,7 @@
                                 <w:pStyle w:val="Code"/>
                               </w:pPr>
                               <w:r>
-                                <w:t xml:space="preserve">generic </w:t>
-                              </w:r>
-                              <w:proofErr w:type="gramStart"/>
-                              <w:r>
-                                <w:t>map(</w:t>
-                              </w:r>
-                              <w:proofErr w:type="gramEnd"/>
-                              <w:r>
-                                <w:t>t_element         =&gt; t_avalon_st_element,</w:t>
+                                <w:t>generic map(t_element         =&gt; t_avalon_st_element,</w:t>
                               </w:r>
                             </w:p>
                             <w:p>
@@ -17212,15 +16335,7 @@
                                 <w:pStyle w:val="Code"/>
                               </w:pPr>
                               <w:r>
-                                <w:t>shared variable AVALON_ST_VVC_</w:t>
-                              </w:r>
-                              <w:proofErr w:type="gramStart"/>
-                              <w:r>
-                                <w:t>SB :</w:t>
-                              </w:r>
-                              <w:proofErr w:type="gramEnd"/>
-                              <w:r>
-                                <w:t xml:space="preserve"> avalon_st_sb_pkg.t_generic_sb;</w:t>
+                                <w:t>shared variable AVALON_ST_VVC_SB : avalon_st_sb_pkg.t_generic_sb;</w:t>
                               </w:r>
                             </w:p>
                             <w:p>
@@ -17256,18 +16371,10 @@
                                 <w:t>p_</w:t>
                               </w:r>
                               <w:r>
-                                <w:t>vvc_sb_</w:t>
-                              </w:r>
-                              <w:proofErr w:type="gramStart"/>
-                              <w:r>
-                                <w:t>support</w:t>
+                                <w:t>vvc_sb_support</w:t>
                               </w:r>
                               <w:r>
-                                <w:t xml:space="preserve"> :</w:t>
-                              </w:r>
-                              <w:proofErr w:type="gramEnd"/>
-                              <w:r>
-                                <w:t xml:space="preserve"> process</w:t>
+                                <w:t xml:space="preserve"> : process</w:t>
                               </w:r>
                             </w:p>
                             <w:p>
@@ -17283,15 +16390,7 @@
                                 <w:pStyle w:val="Code"/>
                               </w:pPr>
                               <w:r>
-                                <w:t xml:space="preserve">  alias avalon_st_transaction_</w:t>
-                              </w:r>
-                              <w:proofErr w:type="gramStart"/>
-                              <w:r>
-                                <w:t>trigger :</w:t>
-                              </w:r>
-                              <w:proofErr w:type="gramEnd"/>
-                              <w:r>
-                                <w:t xml:space="preserve"> std_logic is </w:t>
+                                <w:t xml:space="preserve">  alias avalon_st_transaction_trigger : std_logic is </w:t>
                               </w:r>
                             </w:p>
                             <w:p>
@@ -17307,15 +16406,7 @@
                                 <w:pStyle w:val="Code"/>
                               </w:pPr>
                               <w:r>
-                                <w:t xml:space="preserve">  alias avalon_st_transaction_info  </w:t>
-                              </w:r>
-                              <w:proofErr w:type="gramStart"/>
-                              <w:r>
-                                <w:t xml:space="preserve">  :</w:t>
-                              </w:r>
-                              <w:proofErr w:type="gramEnd"/>
-                              <w:r>
-                                <w:t xml:space="preserve"> bitvis_vip_avalon_st.transaction_pkg.t_base_transaction is </w:t>
+                                <w:t xml:space="preserve">  alias avalon_st_transaction_info    : bitvis_vip_avalon_st.transaction_pkg.t_base_transaction is </w:t>
                               </w:r>
                             </w:p>
                             <w:p>
@@ -17339,15 +16430,7 @@
                                 <w:pStyle w:val="Code"/>
                               </w:pPr>
                               <w:r>
-                                <w:t xml:space="preserve">  variable v_sb_element             </w:t>
-                              </w:r>
-                              <w:proofErr w:type="gramStart"/>
-                              <w:r>
-                                <w:t xml:space="preserve">  :</w:t>
-                              </w:r>
-                              <w:proofErr w:type="gramEnd"/>
-                              <w:r>
-                                <w:t xml:space="preserve"> t_avalon_st_element;</w:t>
+                                <w:t xml:space="preserve">  variable v_sb_element               : t_avalon_st_element;</w:t>
                               </w:r>
                             </w:p>
                             <w:p>
@@ -17409,15 +16492,7 @@
                                 <w:pStyle w:val="Code"/>
                               </w:pPr>
                               <w:r>
-                                <w:t xml:space="preserve">      case avalon_st_transaction_</w:t>
-                              </w:r>
-                              <w:proofErr w:type="gramStart"/>
-                              <w:r>
-                                <w:t>info.operation</w:t>
-                              </w:r>
-                              <w:proofErr w:type="gramEnd"/>
-                              <w:r>
-                                <w:t xml:space="preserve"> is</w:t>
+                                <w:t xml:space="preserve">      case avalon_st_transaction_info.operation is</w:t>
                               </w:r>
                             </w:p>
                             <w:p>
@@ -17433,15 +16508,7 @@
                                 <w:pStyle w:val="Code"/>
                               </w:pPr>
                               <w:r>
-                                <w:t xml:space="preserve">          v_sb_</w:t>
-                              </w:r>
-                              <w:proofErr w:type="gramStart"/>
-                              <w:r>
-                                <w:t>element.channel</w:t>
-                              </w:r>
-                              <w:proofErr w:type="gramEnd"/>
-                              <w:r>
-                                <w:t>_value := avalon_st_transaction_info.channel_value(C_CH_WIDTH-1 downto 0);</w:t>
+                                <w:t xml:space="preserve">          v_sb_element.channel_value := avalon_st_transaction_info.channel_value(C_CH_WIDTH-1 downto 0);</w:t>
                               </w:r>
                             </w:p>
                             <w:p>
@@ -17449,15 +16516,7 @@
                                 <w:pStyle w:val="Code"/>
                               </w:pPr>
                               <w:r>
-                                <w:t xml:space="preserve">          v_sb_element.data_array  </w:t>
-                              </w:r>
-                              <w:proofErr w:type="gramStart"/>
-                              <w:r>
-                                <w:t xml:space="preserve">  :</w:t>
-                              </w:r>
-                              <w:proofErr w:type="gramEnd"/>
-                              <w:r>
-                                <w:t>= avalon_st_transaction_info.data_array(0 to C_ARRAY_LENGTH-1)(C_WORD_WIDTH-1 downto 0);</w:t>
+                                <w:t xml:space="preserve">          v_sb_element.data_array    := avalon_st_transaction_info.data_array(0 to C_ARRAY_LENGTH-1)(C_WORD_WIDTH-1 downto 0);</w:t>
                               </w:r>
                             </w:p>
                             <w:p>
@@ -17465,15 +16524,7 @@
                                 <w:pStyle w:val="Code"/>
                               </w:pPr>
                               <w:r>
-                                <w:t xml:space="preserve">          AVALON_ST_VVC_</w:t>
-                              </w:r>
-                              <w:proofErr w:type="gramStart"/>
-                              <w:r>
-                                <w:t>SB.check</w:t>
-                              </w:r>
-                              <w:proofErr w:type="gramEnd"/>
-                              <w:r>
-                                <w:t>_received(C_AVALON_ST_VVC_1, v_sb_element);</w:t>
+                                <w:t xml:space="preserve">          AVALON_ST_VVC_SB.check_received(C_AVALON_ST_VVC_1, v_sb_element);</w:t>
                               </w:r>
                             </w:p>
                             <w:p>
@@ -17637,15 +16688,7 @@
                           <w:pStyle w:val="Code"/>
                         </w:pPr>
                         <w:r>
-                          <w:t xml:space="preserve">  channel_</w:t>
-                        </w:r>
-                        <w:proofErr w:type="gramStart"/>
-                        <w:r>
-                          <w:t>value :</w:t>
-                        </w:r>
-                        <w:proofErr w:type="gramEnd"/>
-                        <w:r>
-                          <w:t xml:space="preserve"> std_logic_vector(C_CH_WIDTH-1 downto 0);</w:t>
+                          <w:t xml:space="preserve">  channel_value : std_logic_vector(C_CH_WIDTH-1 downto 0);</w:t>
                         </w:r>
                       </w:p>
                       <w:p>
@@ -17653,15 +16696,7 @@
                           <w:pStyle w:val="Code"/>
                         </w:pPr>
                         <w:r>
-                          <w:t xml:space="preserve">  data_array  </w:t>
-                        </w:r>
-                        <w:proofErr w:type="gramStart"/>
-                        <w:r>
-                          <w:t xml:space="preserve">  :</w:t>
-                        </w:r>
-                        <w:proofErr w:type="gramEnd"/>
-                        <w:r>
-                          <w:t xml:space="preserve"> t_slv_array(0 to C_ARRAY_LENGTH-1)(C_WORD_WIDTH-1 downto 0);</w:t>
+                          <w:t xml:space="preserve">  data_array    : t_slv_array(0 to C_ARRAY_LENGTH-1)(C_WORD_WIDTH-1 downto 0);</w:t>
                         </w:r>
                       </w:p>
                       <w:p>
@@ -17682,15 +16717,7 @@
                           <w:pStyle w:val="Code"/>
                         </w:pPr>
                         <w:r>
-                          <w:t>-- create to_</w:t>
-                        </w:r>
-                        <w:proofErr w:type="gramStart"/>
-                        <w:r>
-                          <w:t>string(</w:t>
-                        </w:r>
-                        <w:proofErr w:type="gramEnd"/>
-                        <w:r>
-                          <w:t>) function for t_avalon_st_element</w:t>
+                          <w:t>-- create to_string() function for t_avalon_st_element</w:t>
                         </w:r>
                       </w:p>
                       <w:p>
@@ -17698,28 +16725,15 @@
                           <w:pStyle w:val="Code"/>
                         </w:pPr>
                         <w:r>
-                          <w:t>function avalon_st_element_to_</w:t>
+                          <w:t>function avalon_st_element_to_string(</w:t>
                         </w:r>
-                        <w:proofErr w:type="gramStart"/>
-                        <w:r>
-                          <w:t>string(</w:t>
-                        </w:r>
-                        <w:proofErr w:type="gramEnd"/>
                       </w:p>
                       <w:p>
                         <w:pPr>
                           <w:pStyle w:val="Code"/>
                         </w:pPr>
                         <w:r>
-                          <w:t xml:space="preserve">  constant rec_</w:t>
-                        </w:r>
-                        <w:proofErr w:type="gramStart"/>
-                        <w:r>
-                          <w:t>element :</w:t>
-                        </w:r>
-                        <w:proofErr w:type="gramEnd"/>
-                        <w:r>
-                          <w:t xml:space="preserve"> t_avalon_st_element</w:t>
+                          <w:t xml:space="preserve">  constant rec_element : t_avalon_st_element</w:t>
                         </w:r>
                       </w:p>
                       <w:p>
@@ -17743,15 +16757,7 @@
                           <w:pStyle w:val="Code"/>
                         </w:pPr>
                         <w:r>
-                          <w:t xml:space="preserve">  return “channel value: </w:t>
-                        </w:r>
-                        <w:proofErr w:type="gramStart"/>
-                        <w:r>
-                          <w:t>“ &amp;</w:t>
-                        </w:r>
-                        <w:proofErr w:type="gramEnd"/>
-                        <w:r>
-                          <w:t xml:space="preserve"> to_string(rec_element.channel_value) &amp;</w:t>
+                          <w:t xml:space="preserve">  return “channel value: “ &amp; to_string(rec_element.channel_value) &amp;</w:t>
                         </w:r>
                       </w:p>
                       <w:p>
@@ -17759,15 +16765,7 @@
                           <w:pStyle w:val="Code"/>
                         </w:pPr>
                         <w:r>
-                          <w:t xml:space="preserve">         “, data: </w:t>
-                        </w:r>
-                        <w:proofErr w:type="gramStart"/>
-                        <w:r>
-                          <w:t>“ &amp;</w:t>
-                        </w:r>
-                        <w:proofErr w:type="gramEnd"/>
-                        <w:r>
-                          <w:t xml:space="preserve"> to_string(rec_element.data_array);</w:t>
+                          <w:t xml:space="preserve">         “, data: “ &amp; to_string(rec_element.data_array);</w:t>
                         </w:r>
                       </w:p>
                       <w:p>
@@ -17796,15 +16794,7 @@
                           <w:pStyle w:val="Code"/>
                         </w:pPr>
                         <w:r>
-                          <w:t>package avalon_st_sb_pkg is new bitvis_vip_</w:t>
-                        </w:r>
-                        <w:proofErr w:type="gramStart"/>
-                        <w:r>
-                          <w:t>scoreboard.generic</w:t>
-                        </w:r>
-                        <w:proofErr w:type="gramEnd"/>
-                        <w:r>
-                          <w:t>_sb_package</w:t>
+                          <w:t>package avalon_st_sb_pkg is new bitvis_vip_scoreboard.generic_sb_package</w:t>
                         </w:r>
                       </w:p>
                       <w:p>
@@ -17812,15 +16802,7 @@
                           <w:pStyle w:val="Code"/>
                         </w:pPr>
                         <w:r>
-                          <w:t xml:space="preserve">generic </w:t>
-                        </w:r>
-                        <w:proofErr w:type="gramStart"/>
-                        <w:r>
-                          <w:t>map(</w:t>
-                        </w:r>
-                        <w:proofErr w:type="gramEnd"/>
-                        <w:r>
-                          <w:t>t_element         =&gt; t_avalon_st_element,</w:t>
+                          <w:t>generic map(t_element         =&gt; t_avalon_st_element,</w:t>
                         </w:r>
                       </w:p>
                       <w:p>
@@ -17857,15 +16839,7 @@
                           <w:pStyle w:val="Code"/>
                         </w:pPr>
                         <w:r>
-                          <w:t>shared variable AVALON_ST_VVC_</w:t>
-                        </w:r>
-                        <w:proofErr w:type="gramStart"/>
-                        <w:r>
-                          <w:t>SB :</w:t>
-                        </w:r>
-                        <w:proofErr w:type="gramEnd"/>
-                        <w:r>
-                          <w:t xml:space="preserve"> avalon_st_sb_pkg.t_generic_sb;</w:t>
+                          <w:t>shared variable AVALON_ST_VVC_SB : avalon_st_sb_pkg.t_generic_sb;</w:t>
                         </w:r>
                       </w:p>
                       <w:p>
@@ -17901,18 +16875,10 @@
                           <w:t>p_</w:t>
                         </w:r>
                         <w:r>
-                          <w:t>vvc_sb_</w:t>
-                        </w:r>
-                        <w:proofErr w:type="gramStart"/>
-                        <w:r>
-                          <w:t>support</w:t>
+                          <w:t>vvc_sb_support</w:t>
                         </w:r>
                         <w:r>
-                          <w:t xml:space="preserve"> :</w:t>
-                        </w:r>
-                        <w:proofErr w:type="gramEnd"/>
-                        <w:r>
-                          <w:t xml:space="preserve"> process</w:t>
+                          <w:t xml:space="preserve"> : process</w:t>
                         </w:r>
                       </w:p>
                       <w:p>
@@ -17928,15 +16894,7 @@
                           <w:pStyle w:val="Code"/>
                         </w:pPr>
                         <w:r>
-                          <w:t xml:space="preserve">  alias avalon_st_transaction_</w:t>
-                        </w:r>
-                        <w:proofErr w:type="gramStart"/>
-                        <w:r>
-                          <w:t>trigger :</w:t>
-                        </w:r>
-                        <w:proofErr w:type="gramEnd"/>
-                        <w:r>
-                          <w:t xml:space="preserve"> std_logic is </w:t>
+                          <w:t xml:space="preserve">  alias avalon_st_transaction_trigger : std_logic is </w:t>
                         </w:r>
                       </w:p>
                       <w:p>
@@ -17952,15 +16910,7 @@
                           <w:pStyle w:val="Code"/>
                         </w:pPr>
                         <w:r>
-                          <w:t xml:space="preserve">  alias avalon_st_transaction_info  </w:t>
-                        </w:r>
-                        <w:proofErr w:type="gramStart"/>
-                        <w:r>
-                          <w:t xml:space="preserve">  :</w:t>
-                        </w:r>
-                        <w:proofErr w:type="gramEnd"/>
-                        <w:r>
-                          <w:t xml:space="preserve"> bitvis_vip_avalon_st.transaction_pkg.t_base_transaction is </w:t>
+                          <w:t xml:space="preserve">  alias avalon_st_transaction_info    : bitvis_vip_avalon_st.transaction_pkg.t_base_transaction is </w:t>
                         </w:r>
                       </w:p>
                       <w:p>
@@ -17984,15 +16934,7 @@
                           <w:pStyle w:val="Code"/>
                         </w:pPr>
                         <w:r>
-                          <w:t xml:space="preserve">  variable v_sb_element             </w:t>
-                        </w:r>
-                        <w:proofErr w:type="gramStart"/>
-                        <w:r>
-                          <w:t xml:space="preserve">  :</w:t>
-                        </w:r>
-                        <w:proofErr w:type="gramEnd"/>
-                        <w:r>
-                          <w:t xml:space="preserve"> t_avalon_st_element;</w:t>
+                          <w:t xml:space="preserve">  variable v_sb_element               : t_avalon_st_element;</w:t>
                         </w:r>
                       </w:p>
                       <w:p>
@@ -18054,15 +16996,7 @@
                           <w:pStyle w:val="Code"/>
                         </w:pPr>
                         <w:r>
-                          <w:t xml:space="preserve">      case avalon_st_transaction_</w:t>
-                        </w:r>
-                        <w:proofErr w:type="gramStart"/>
-                        <w:r>
-                          <w:t>info.operation</w:t>
-                        </w:r>
-                        <w:proofErr w:type="gramEnd"/>
-                        <w:r>
-                          <w:t xml:space="preserve"> is</w:t>
+                          <w:t xml:space="preserve">      case avalon_st_transaction_info.operation is</w:t>
                         </w:r>
                       </w:p>
                       <w:p>
@@ -18078,15 +17012,7 @@
                           <w:pStyle w:val="Code"/>
                         </w:pPr>
                         <w:r>
-                          <w:t xml:space="preserve">          v_sb_</w:t>
-                        </w:r>
-                        <w:proofErr w:type="gramStart"/>
-                        <w:r>
-                          <w:t>element.channel</w:t>
-                        </w:r>
-                        <w:proofErr w:type="gramEnd"/>
-                        <w:r>
-                          <w:t>_value := avalon_st_transaction_info.channel_value(C_CH_WIDTH-1 downto 0);</w:t>
+                          <w:t xml:space="preserve">          v_sb_element.channel_value := avalon_st_transaction_info.channel_value(C_CH_WIDTH-1 downto 0);</w:t>
                         </w:r>
                       </w:p>
                       <w:p>
@@ -18094,15 +17020,7 @@
                           <w:pStyle w:val="Code"/>
                         </w:pPr>
                         <w:r>
-                          <w:t xml:space="preserve">          v_sb_element.data_array  </w:t>
-                        </w:r>
-                        <w:proofErr w:type="gramStart"/>
-                        <w:r>
-                          <w:t xml:space="preserve">  :</w:t>
-                        </w:r>
-                        <w:proofErr w:type="gramEnd"/>
-                        <w:r>
-                          <w:t>= avalon_st_transaction_info.data_array(0 to C_ARRAY_LENGTH-1)(C_WORD_WIDTH-1 downto 0);</w:t>
+                          <w:t xml:space="preserve">          v_sb_element.data_array    := avalon_st_transaction_info.data_array(0 to C_ARRAY_LENGTH-1)(C_WORD_WIDTH-1 downto 0);</w:t>
                         </w:r>
                       </w:p>
                       <w:p>
@@ -18110,15 +17028,7 @@
                           <w:pStyle w:val="Code"/>
                         </w:pPr>
                         <w:r>
-                          <w:t xml:space="preserve">          AVALON_ST_VVC_</w:t>
-                        </w:r>
-                        <w:proofErr w:type="gramStart"/>
-                        <w:r>
-                          <w:t>SB.check</w:t>
-                        </w:r>
-                        <w:proofErr w:type="gramEnd"/>
-                        <w:r>
-                          <w:t>_received(C_AVALON_ST_VVC_1, v_sb_element);</w:t>
+                          <w:t xml:space="preserve">          AVALON_ST_VVC_SB.check_received(C_AVALON_ST_VVC_1, v_sb_element);</w:t>
                         </w:r>
                       </w:p>
                       <w:p>
@@ -18242,24 +17152,11 @@
         <w:t>like</w:t>
       </w:r>
       <w:r>
-        <w:t xml:space="preserve"> an sbi_</w:t>
-      </w:r>
-      <w:proofErr w:type="gramStart"/>
-      <w:r>
-        <w:t>write(</w:t>
-      </w:r>
-      <w:proofErr w:type="gramEnd"/>
-      <w:r>
-        <w:t xml:space="preserve">) or uart_expect() procedure. For more advanced VVCs it would however make sense to send </w:t>
-      </w:r>
-      <w:r>
-        <w:t xml:space="preserve">even </w:t>
-      </w:r>
-      <w:proofErr w:type="gramStart"/>
-      <w:r>
-        <w:t>higher level</w:t>
-      </w:r>
-      <w:proofErr w:type="gramEnd"/>
+        <w:t xml:space="preserve"> an sbi_write() or uart_expect() procedure. For more advanced VVCs it would however make sense to send </w:t>
+      </w:r>
+      <w:r>
+        <w:t>even higher level</w:t>
+      </w:r>
       <w:r>
         <w:t xml:space="preserve"> </w:t>
       </w:r>
@@ -18425,15 +17322,7 @@
         <w:t xml:space="preserve">(or base) </w:t>
       </w:r>
       <w:r>
-        <w:t>transaction – on request from the central sequencer issuing a terminate_current_</w:t>
-      </w:r>
-      <w:proofErr w:type="gramStart"/>
-      <w:r>
-        <w:t>command(</w:t>
-      </w:r>
-      <w:proofErr w:type="gramEnd"/>
-      <w:r>
-        <w:t>) or terminate_all_commands().</w:t>
+        <w:t>transaction – on request from the central sequencer issuing a terminate_current_command() or terminate_all_commands().</w:t>
       </w:r>
     </w:p>
     <w:p>
@@ -18558,27 +17447,11 @@
       </w:r>
       <w:r>
         <w:br/>
-        <w:t xml:space="preserve">Hence BFM procedures should only be called with parameters explicitly defining the interface behaviour (from the BFM side).  </w:t>
-      </w:r>
-      <w:proofErr w:type="gramStart"/>
-      <w:r>
-        <w:t>Thus</w:t>
-      </w:r>
-      <w:proofErr w:type="gramEnd"/>
-      <w:r>
-        <w:t xml:space="preserve"> no parity error randomisation inside.</w:t>
+        <w:t>Hence BFM procedures should only be called with parameters explicitly defining the interface behaviour (from the BFM side).  Thus no parity error randomisation inside.</w:t>
       </w:r>
       <w:r>
         <w:br/>
-        <w:t xml:space="preserve">The only exception is for behaviour that should not affect the DUT. </w:t>
-      </w:r>
-      <w:proofErr w:type="gramStart"/>
-      <w:r>
-        <w:t>Thus</w:t>
-      </w:r>
-      <w:proofErr w:type="gramEnd"/>
-      <w:r>
-        <w:t xml:space="preserve"> the position of a data bit error could be randomised inside the BFM.</w:t>
+        <w:t>The only exception is for behaviour that should not affect the DUT. Thus the position of a data bit error could be randomised inside the BFM.</w:t>
       </w:r>
     </w:p>
     <w:p>
@@ -18660,13 +17533,8 @@
       <w:r>
         <w:t>error_injection</w:t>
       </w:r>
-      <w:proofErr w:type="gramStart"/>
-      <w:r>
-        <w:t xml:space="preserve">   (</w:t>
-      </w:r>
-      <w:proofErr w:type="gramEnd"/>
-      <w:r>
-        <w:t>fixed name, but type will differ)</w:t>
+      <w:r>
+        <w:t xml:space="preserve">   (fixed name, but type will differ)</w:t>
       </w:r>
     </w:p>
     <w:p>
@@ -19045,15 +17913,7 @@
     </w:p>
     <w:p>
       <w:r>
-        <w:t xml:space="preserve">A VVC may be commanded to generate constrained random data, where data in this sense could also be addresses, lengths, etc. </w:t>
-      </w:r>
-      <w:proofErr w:type="gramStart"/>
-      <w:r>
-        <w:t>Typically</w:t>
-      </w:r>
-      <w:proofErr w:type="gramEnd"/>
-      <w:r>
-        <w:t xml:space="preserve"> such commands would allow flexibility for the number of accesses and other important aspects – like scoreboards, common buffers, files, etc.</w:t>
+        <w:t>A VVC may be commanded to generate constrained random data, where data in this sense could also be addresses, lengths, etc. Typically such commands would allow flexibility for the number of accesses and other important aspects – like scoreboards, common buffers, files, etc.</w:t>
       </w:r>
     </w:p>
     <w:p>
@@ -19522,15 +18382,7 @@
           </w:tcPr>
           <w:p>
             <w:r>
-              <w:t xml:space="preserve">TBD – Not yet </w:t>
-            </w:r>
-            <w:proofErr w:type="gramStart"/>
-            <w:r>
-              <w:t>implemented  (</w:t>
-            </w:r>
-            <w:proofErr w:type="gramEnd"/>
-            <w:r>
-              <w:t>Do not use – as this may change)</w:t>
+              <w:t>TBD – Not yet implemented  (Do not use – as this may change)</w:t>
             </w:r>
           </w:p>
         </w:tc>
@@ -19555,15 +18407,7 @@
           </w:tcPr>
           <w:p>
             <w:r>
-              <w:t xml:space="preserve">TBD – Not yet </w:t>
-            </w:r>
-            <w:proofErr w:type="gramStart"/>
-            <w:r>
-              <w:t>implemented  (</w:t>
-            </w:r>
-            <w:proofErr w:type="gramEnd"/>
-            <w:r>
-              <w:t>Do not use – as this may change)</w:t>
+              <w:t>TBD – Not yet implemented  (Do not use – as this may change)</w:t>
             </w:r>
           </w:p>
         </w:tc>
@@ -19760,16 +18604,11 @@
       <w:r>
         <w:tab/>
       </w:r>
-      <w:proofErr w:type="gramStart"/>
       <w:r>
         <w:t>.</w:t>
       </w:r>
       <w:r>
-        <w:t>bit</w:t>
-      </w:r>
-      <w:proofErr w:type="gramEnd"/>
-      <w:r>
-        <w:t>_rate_checker</w:t>
+        <w:t>bit_rate_checker</w:t>
       </w:r>
       <w:r>
         <w:tab/>
@@ -19789,13 +18628,8 @@
       <w:pPr>
         <w:ind w:left="720" w:firstLine="720"/>
       </w:pPr>
-      <w:proofErr w:type="gramStart"/>
-      <w:r>
-        <w:t>.enable</w:t>
-      </w:r>
-      <w:proofErr w:type="gramEnd"/>
-      <w:r>
-        <w:t xml:space="preserve"> </w:t>
+      <w:r>
+        <w:t xml:space="preserve">.enable </w:t>
       </w:r>
       <w:r>
         <w:tab/>
@@ -19820,17 +18654,10 @@
       </w:r>
       <w:r>
         <w:tab/>
-      </w:r>
-      <w:proofErr w:type="gramStart"/>
-      <w:r>
         <w:t>.</w:t>
       </w:r>
       <w:r>
-        <w:t>min</w:t>
-      </w:r>
-      <w:proofErr w:type="gramEnd"/>
-      <w:r>
-        <w:t>_period</w:t>
+        <w:t>min_period</w:t>
       </w:r>
       <w:r>
         <w:tab/>
@@ -19843,17 +18670,10 @@
       </w:r>
       <w:r>
         <w:tab/>
-      </w:r>
-      <w:proofErr w:type="gramStart"/>
-      <w:r>
         <w:t>.</w:t>
       </w:r>
       <w:r>
-        <w:t>alert</w:t>
-      </w:r>
-      <w:proofErr w:type="gramEnd"/>
-      <w:r>
-        <w:t>_level</w:t>
+        <w:t>alert_level</w:t>
       </w:r>
       <w:r>
         <w:tab/>
@@ -20024,15 +18844,7 @@
               <w:jc w:val="center"/>
             </w:pPr>
             <w:r>
-              <w:t>uart_</w:t>
-            </w:r>
-            <w:proofErr w:type="gramStart"/>
-            <w:r>
-              <w:t>transmit(</w:t>
-            </w:r>
-            <w:proofErr w:type="gramEnd"/>
-            <w:r>
-              <w:t>UART_VVCT,1,TX,</w:t>
+              <w:t>uart_transmit(UART_VVCT,1,TX,</w:t>
             </w:r>
           </w:p>
         </w:tc>
@@ -20112,15 +18924,7 @@
               <w:jc w:val="center"/>
             </w:pPr>
             <w:r>
-              <w:t>uart_</w:t>
-            </w:r>
-            <w:proofErr w:type="gramStart"/>
-            <w:r>
-              <w:t>receive(</w:t>
-            </w:r>
-            <w:proofErr w:type="gramEnd"/>
-            <w:r>
-              <w:t>UART_VVCT,1,RX,</w:t>
+              <w:t>uart_receive(UART_VVCT,1,RX,</w:t>
             </w:r>
           </w:p>
         </w:tc>
@@ -20181,15 +18985,7 @@
     </w:p>
     <w:p>
       <w:r>
-        <w:t xml:space="preserve">Example b </w:t>
-      </w:r>
-      <w:proofErr w:type="gramStart"/>
-      <w:r>
-        <w:t>means:</w:t>
-      </w:r>
-      <w:proofErr w:type="gramEnd"/>
-      <w:r>
-        <w:t xml:space="preserve"> </w:t>
+        <w:t xml:space="preserve">Example b means: </w:t>
       </w:r>
       <w:r>
         <w:t xml:space="preserve">keep on receiving data </w:t>
@@ -20312,15 +19108,7 @@
     </w:p>
     <w:p>
       <w:r>
-        <w:t xml:space="preserve">Monitors could be great to check the interface accesses to a DUT – to report the transaction to the testbench – with all relevant info like operation (write, read, transmit, …), data, address, etc. This information may be critical in order to understand the operation of the DUT and its expected outputs. A monitor is not a protocol </w:t>
-      </w:r>
-      <w:proofErr w:type="gramStart"/>
-      <w:r>
-        <w:t>checker, but</w:t>
-      </w:r>
-      <w:proofErr w:type="gramEnd"/>
-      <w:r>
-        <w:t xml:space="preserve"> may of course check various properties of an interface/protocol. A typical Monitor will however only provide the relevant basic information and leave more advance interpretation to other parts of a testbench. For simple protocols like the UART</w:t>
+        <w:t>Monitors could be great to check the interface accesses to a DUT – to report the transaction to the testbench – with all relevant info like operation (write, read, transmit, …), data, address, etc. This information may be critical in order to understand the operation of the DUT and its expected outputs. A monitor is not a protocol checker, but may of course check various properties of an interface/protocol. A typical Monitor will however only provide the relevant basic information and leave more advance interpretation to other parts of a testbench. For simple protocols like the UART</w:t>
       </w:r>
       <w:r>
         <w:t>,</w:t>
@@ -20329,15 +19117,7 @@
         <w:t xml:space="preserve"> </w:t>
       </w:r>
       <w:r>
-        <w:t xml:space="preserve">UVVM also includes basic error checking in the Monitor – as this happens at a very low level. For more advanced protocols it would make sense to just pass on the </w:t>
-      </w:r>
-      <w:proofErr w:type="gramStart"/>
-      <w:r>
-        <w:t>low level</w:t>
-      </w:r>
-      <w:proofErr w:type="gramEnd"/>
-      <w:r>
-        <w:t xml:space="preserve"> info to a higher level checker. The reason for making a dedicated monitor rather than leaving that to the testbench model is to achieve a better testbench structure and more efficient reuse.</w:t>
+        <w:t>UVVM also includes basic error checking in the Monitor – as this happens at a very low level. For more advanced protocols it would make sense to just pass on the low level info to a higher level checker. The reason for making a dedicated monitor rather than leaving that to the testbench model is to achieve a better testbench structure and more efficient reuse.</w:t>
       </w:r>
     </w:p>
     <w:p/>
@@ -20505,15 +19285,7 @@
         </w:numPr>
       </w:pPr>
       <w:r>
-        <w:t xml:space="preserve">Transaction_status: Will be set to FAILED or SUCCEEDED as soon as the result is 100% given. Prior to that – during the </w:t>
-      </w:r>
-      <w:proofErr w:type="gramStart"/>
-      <w:r>
-        <w:t>transaction :</w:t>
-      </w:r>
-      <w:proofErr w:type="gramEnd"/>
-      <w:r>
-        <w:t xml:space="preserve"> IN_PROGRESS.</w:t>
+        <w:t>Transaction_status: Will be set to FAILED or SUCCEEDED as soon as the result is 100% given. Prior to that – during the transaction : IN_PROGRESS.</w:t>
       </w:r>
       <w:r>
         <w:br/>
@@ -20582,13 +19354,8 @@
       <w:r>
         <w:t xml:space="preserve">trigger </w:t>
       </w:r>
-      <w:proofErr w:type="gramStart"/>
-      <w:r>
-        <w:t>signal :</w:t>
-      </w:r>
-      <w:proofErr w:type="gramEnd"/>
-      <w:r>
-        <w:t xml:space="preserve"> global_&lt;protocol-name&gt;_monitor_transaction</w:t>
+      <w:r>
+        <w:t>signal : global_&lt;protocol-name&gt;_monitor_transaction</w:t>
       </w:r>
       <w:r>
         <w:t>_trigger</w:t>
@@ -20617,15 +19384,7 @@
         <w:t>Transaction Info</w:t>
       </w:r>
       <w:r>
-        <w:t xml:space="preserve"> shared </w:t>
-      </w:r>
-      <w:proofErr w:type="gramStart"/>
-      <w:r>
-        <w:t>variable :</w:t>
-      </w:r>
-      <w:proofErr w:type="gramEnd"/>
-      <w:r>
-        <w:t xml:space="preserve"> shared_&lt;protocol-name&gt;_monitor_transaction_info, e.g. shared_uart_monitor_transaction_info(</w:t>
+        <w:t xml:space="preserve"> shared variable : shared_&lt;protocol-name&gt;_monitor_transaction_info, e.g. shared_uart_monitor_transaction_info(</w:t>
       </w:r>
       <w:r>
         <w:t xml:space="preserve">channel, </w:t>
@@ -21148,15 +19907,7 @@
         <w:framePr w:wrap="around"/>
       </w:pPr>
       <w:r>
-        <w:t>disable_log_</w:t>
-      </w:r>
-      <w:proofErr w:type="gramStart"/>
-      <w:r>
-        <w:t>msg(</w:t>
-      </w:r>
-      <w:proofErr w:type="gramEnd"/>
-      <w:r>
-        <w:t>ALL_MESSAGES);</w:t>
+        <w:t>disable_log_msg(ALL_MESSAGES);</w:t>
       </w:r>
     </w:p>
     <w:p>
@@ -21168,13 +19919,8 @@
         <w:t>e</w:t>
       </w:r>
       <w:r>
-        <w:t>nable_log_</w:t>
-      </w:r>
-      <w:proofErr w:type="gramStart"/>
-      <w:r>
-        <w:t>msg(</w:t>
-      </w:r>
-      <w:proofErr w:type="gramEnd"/>
+        <w:t>nable_log_msg(</w:t>
+      </w:r>
       <w:r>
         <w:t>ID_SEQUENCER);</w:t>
       </w:r>
@@ -21192,15 +19938,7 @@
       </w:r>
       <w:r>
         <w:br/>
-        <w:t>disable_log_</w:t>
-      </w:r>
-      <w:proofErr w:type="gramStart"/>
-      <w:r>
-        <w:t>msg(</w:t>
-      </w:r>
-      <w:proofErr w:type="gramEnd"/>
-      <w:r>
-        <w:t xml:space="preserve">VVC_BROADCAST, ALL_MESSAGES); -- </w:t>
+        <w:t xml:space="preserve">disable_log_msg(VVC_BROADCAST, ALL_MESSAGES); -- </w:t>
       </w:r>
       <w:r>
         <w:t xml:space="preserve">broadcast to </w:t>
@@ -21219,15 +19957,7 @@
       </w:r>
       <w:r>
         <w:tab/>
-        <w:t>log_</w:t>
-      </w:r>
-      <w:proofErr w:type="gramStart"/>
-      <w:r>
-        <w:t>msg(</w:t>
-      </w:r>
-      <w:proofErr w:type="gramEnd"/>
-      <w:r>
-        <w:t>I2C_VVCT, C_VVC_INSTANCE_1, ID_BFM_WAIT); -- I2C VVC instance 1</w:t>
+        <w:t>log_msg(I2C_VVCT, C_VVC_INSTANCE_1, ID_BFM_WAIT); -- I2C VVC instance 1</w:t>
       </w:r>
       <w:r>
         <w:br/>
@@ -21255,15 +19985,7 @@
         <w:framePr w:wrap="around"/>
       </w:pPr>
       <w:r>
-        <w:t>shared variable sb_under_</w:t>
-      </w:r>
-      <w:proofErr w:type="gramStart"/>
-      <w:r>
-        <w:t>test :</w:t>
-      </w:r>
-      <w:proofErr w:type="gramEnd"/>
-      <w:r>
-        <w:t xml:space="preserve"> record_sb_pkg.t_generic_sb;</w:t>
+        <w:t>shared variable sb_under_test : record_sb_pkg.t_generic_sb;</w:t>
       </w:r>
     </w:p>
     <w:p>
@@ -21281,15 +20003,7 @@
         <w:framePr w:wrap="around"/>
       </w:pPr>
       <w:r>
-        <w:t>sb_under_</w:t>
-      </w:r>
-      <w:proofErr w:type="gramStart"/>
-      <w:r>
-        <w:t>test.disable</w:t>
-      </w:r>
-      <w:proofErr w:type="gramEnd"/>
-      <w:r>
-        <w:t>_log_msg(ALL_INSTANCES, ID_CTRL);</w:t>
+        <w:t>sb_under_test.disable_log_msg(ALL_INSTANCES, ID_CTRL);</w:t>
       </w:r>
       <w:r>
         <w:t xml:space="preserve"> -- </w:t>
@@ -21307,15 +20021,7 @@
         <w:framePr w:wrap="around"/>
       </w:pPr>
       <w:r>
-        <w:t>sb_under_</w:t>
-      </w:r>
-      <w:proofErr w:type="gramStart"/>
-      <w:r>
-        <w:t>test.enable</w:t>
-      </w:r>
-      <w:proofErr w:type="gramEnd"/>
-      <w:r>
-        <w:t>_log_msg(</w:t>
+        <w:t>sb_under_test.enable_log_msg(</w:t>
       </w:r>
       <w:r>
         <w:t xml:space="preserve">C_SB_INSTANCE_1, </w:t>
@@ -22093,7 +20799,27 @@
               <w:sz w:val="14"/>
               <w:lang w:val="sq-AL"/>
             </w:rPr>
-            <w:t>Version 2.8.x</w:t>
+            <w:t>Version 2.</w:t>
+          </w:r>
+          <w:r>
+            <w:rPr>
+              <w:rFonts w:ascii="Helvetica" w:hAnsi="Helvetica" w:cs="Arial"/>
+              <w:b/>
+              <w:color w:val="1381C4"/>
+              <w:sz w:val="14"/>
+              <w:lang w:val="sq-AL"/>
+            </w:rPr>
+            <w:t>9</w:t>
+          </w:r>
+          <w:r>
+            <w:rPr>
+              <w:rFonts w:ascii="Helvetica" w:hAnsi="Helvetica" w:cs="Arial"/>
+              <w:b/>
+              <w:color w:val="1381C4"/>
+              <w:sz w:val="14"/>
+              <w:lang w:val="sq-AL"/>
+            </w:rPr>
+            <w:t>.x</w:t>
           </w:r>
           <w:r>
             <w:rPr>
@@ -22139,7 +20865,7 @@
               <w:sz w:val="14"/>
               <w:lang w:val="en-US"/>
             </w:rPr>
-            <w:t>2020-04-03</w:t>
+            <w:t>2020-04-20</w:t>
           </w:r>
           <w:r>
             <w:rPr>

</xml_diff>

<commit_message>
HVVC: Updated EssMech Section 16 Scope verbosity control with HVVC info.
</commit_message>
<xml_diff>
--- a/uvvm_vvc_framework/doc/internal_UVVM_VVC_Framework_Essential_Mechanisms.docx
+++ b/uvvm_vvc_framework/doc/internal_UVVM_VVC_Framework_Essential_Mechanisms.docx
@@ -1,6 +1,6 @@
 
 <file path=word/document.xml><?xml version="1.0" encoding="utf-8"?>
-<w:document xmlns:wpc="http://schemas.microsoft.com/office/word/2010/wordprocessingCanvas" xmlns:cx="http://schemas.microsoft.com/office/drawing/2014/chartex" xmlns:cx1="http://schemas.microsoft.com/office/drawing/2015/9/8/chartex" xmlns:cx2="http://schemas.microsoft.com/office/drawing/2015/10/21/chartex" xmlns:cx3="http://schemas.microsoft.com/office/drawing/2016/5/9/chartex" xmlns:cx4="http://schemas.microsoft.com/office/drawing/2016/5/10/chartex" xmlns:cx5="http://schemas.microsoft.com/office/drawing/2016/5/11/chartex" xmlns:cx6="http://schemas.microsoft.com/office/drawing/2016/5/12/chartex" xmlns:cx7="http://schemas.microsoft.com/office/drawing/2016/5/13/chartex" xmlns:cx8="http://schemas.microsoft.com/office/drawing/2016/5/14/chartex" xmlns:mc="http://schemas.openxmlformats.org/markup-compatibility/2006" xmlns:aink="http://schemas.microsoft.com/office/drawing/2016/ink" xmlns:am3d="http://schemas.microsoft.com/office/drawing/2017/model3d" xmlns:o="urn:schemas-microsoft-com:office:office" xmlns:r="http://schemas.openxmlformats.org/officeDocument/2006/relationships" xmlns:m="http://schemas.openxmlformats.org/officeDocument/2006/math" xmlns:v="urn:schemas-microsoft-com:vml" xmlns:wp14="http://schemas.microsoft.com/office/word/2010/wordprocessingDrawing" xmlns:wp="http://schemas.openxmlformats.org/drawingml/2006/wordprocessingDrawing" xmlns:w10="urn:schemas-microsoft-com:office:word" xmlns:w="http://schemas.openxmlformats.org/wordprocessingml/2006/main" xmlns:w14="http://schemas.microsoft.com/office/word/2010/wordml" xmlns:w15="http://schemas.microsoft.com/office/word/2012/wordml" xmlns:w16cid="http://schemas.microsoft.com/office/word/2016/wordml/cid" xmlns:w16se="http://schemas.microsoft.com/office/word/2015/wordml/symex" xmlns:wpg="http://schemas.microsoft.com/office/word/2010/wordprocessingGroup" xmlns:wpi="http://schemas.microsoft.com/office/word/2010/wordprocessingInk" xmlns:wne="http://schemas.microsoft.com/office/word/2006/wordml" xmlns:wps="http://schemas.microsoft.com/office/word/2010/wordprocessingShape" mc:Ignorable="w14 w15 w16se w16cid wp14">
+<w:document xmlns:wpc="http://schemas.microsoft.com/office/word/2010/wordprocessingCanvas" xmlns:cx="http://schemas.microsoft.com/office/drawing/2014/chartex" xmlns:cx1="http://schemas.microsoft.com/office/drawing/2015/9/8/chartex" xmlns:cx2="http://schemas.microsoft.com/office/drawing/2015/10/21/chartex" xmlns:cx3="http://schemas.microsoft.com/office/drawing/2016/5/9/chartex" xmlns:cx4="http://schemas.microsoft.com/office/drawing/2016/5/10/chartex" xmlns:cx5="http://schemas.microsoft.com/office/drawing/2016/5/11/chartex" xmlns:cx6="http://schemas.microsoft.com/office/drawing/2016/5/12/chartex" xmlns:cx7="http://schemas.microsoft.com/office/drawing/2016/5/13/chartex" xmlns:cx8="http://schemas.microsoft.com/office/drawing/2016/5/14/chartex" xmlns:mc="http://schemas.openxmlformats.org/markup-compatibility/2006" xmlns:aink="http://schemas.microsoft.com/office/drawing/2016/ink" xmlns:am3d="http://schemas.microsoft.com/office/drawing/2017/model3d" xmlns:o="urn:schemas-microsoft-com:office:office" xmlns:r="http://schemas.openxmlformats.org/officeDocument/2006/relationships" xmlns:m="http://schemas.openxmlformats.org/officeDocument/2006/math" xmlns:v="urn:schemas-microsoft-com:vml" xmlns:wp14="http://schemas.microsoft.com/office/word/2010/wordprocessingDrawing" xmlns:wp="http://schemas.openxmlformats.org/drawingml/2006/wordprocessingDrawing" xmlns:w10="urn:schemas-microsoft-com:office:word" xmlns:w="http://schemas.openxmlformats.org/wordprocessingml/2006/main" xmlns:w14="http://schemas.microsoft.com/office/word/2010/wordml" xmlns:w15="http://schemas.microsoft.com/office/word/2012/wordml" xmlns:w16cex="http://schemas.microsoft.com/office/word/2018/wordml/cex" xmlns:w16cid="http://schemas.microsoft.com/office/word/2016/wordml/cid" xmlns:w16="http://schemas.microsoft.com/office/word/2018/wordml" xmlns:w16se="http://schemas.microsoft.com/office/word/2015/wordml/symex" xmlns:wpg="http://schemas.microsoft.com/office/word/2010/wordprocessingGroup" xmlns:wpi="http://schemas.microsoft.com/office/word/2010/wordprocessingInk" xmlns:wne="http://schemas.microsoft.com/office/word/2006/wordml" xmlns:wps="http://schemas.microsoft.com/office/word/2010/wordprocessingShape" mc:Ignorable="w14 w15 w16se w16cid w16 w16cex wp14">
   <w:body>
     <w:p>
       <w:pPr>
@@ -216,12 +216,12 @@
       <w:sdtContent>
         <w:p>
           <w:pPr>
-            <w:pStyle w:val="Overskriftforinnholdsfortegnelse"/>
+            <w:pStyle w:val="TOCHeading"/>
           </w:pPr>
         </w:p>
         <w:p>
           <w:pPr>
-            <w:pStyle w:val="INNH1"/>
+            <w:pStyle w:val="TOC1"/>
             <w:tabs>
               <w:tab w:val="left" w:pos="360"/>
               <w:tab w:val="right" w:leader="dot" w:pos="15129"/>
@@ -249,7 +249,7 @@
           <w:hyperlink w:anchor="_Toc36743302" w:history="1">
             <w:r>
               <w:rPr>
-                <w:rStyle w:val="Hyperkobling"/>
+                <w:rStyle w:val="Hyperlink"/>
                 <w:noProof/>
               </w:rPr>
               <w:t>1</w:t>
@@ -269,7 +269,7 @@
             </w:r>
             <w:r>
               <w:rPr>
-                <w:rStyle w:val="Hyperkobling"/>
+                <w:rStyle w:val="Hyperlink"/>
                 <w:noProof/>
               </w:rPr>
               <w:t>Libraries</w:t>
@@ -326,7 +326,7 @@
         </w:p>
         <w:p>
           <w:pPr>
-            <w:pStyle w:val="INNH1"/>
+            <w:pStyle w:val="TOC1"/>
             <w:tabs>
               <w:tab w:val="left" w:pos="360"/>
               <w:tab w:val="right" w:leader="dot" w:pos="15129"/>
@@ -345,7 +345,7 @@
           <w:hyperlink w:anchor="_Toc36743303" w:history="1">
             <w:r>
               <w:rPr>
-                <w:rStyle w:val="Hyperkobling"/>
+                <w:rStyle w:val="Hyperlink"/>
                 <w:noProof/>
               </w:rPr>
               <w:t>2</w:t>
@@ -365,7 +365,7 @@
             </w:r>
             <w:r>
               <w:rPr>
-                <w:rStyle w:val="Hyperkobling"/>
+                <w:rStyle w:val="Hyperlink"/>
                 <w:noProof/>
               </w:rPr>
               <w:t>UVVM Initialization</w:t>
@@ -422,7 +422,7 @@
         </w:p>
         <w:p>
           <w:pPr>
-            <w:pStyle w:val="INNH1"/>
+            <w:pStyle w:val="TOC1"/>
             <w:tabs>
               <w:tab w:val="left" w:pos="360"/>
               <w:tab w:val="right" w:leader="dot" w:pos="15129"/>
@@ -441,7 +441,7 @@
           <w:hyperlink w:anchor="_Toc36743304" w:history="1">
             <w:r>
               <w:rPr>
-                <w:rStyle w:val="Hyperkobling"/>
+                <w:rStyle w:val="Hyperlink"/>
                 <w:noProof/>
               </w:rPr>
               <w:t>3</w:t>
@@ -461,7 +461,7 @@
             </w:r>
             <w:r>
               <w:rPr>
-                <w:rStyle w:val="Hyperkobling"/>
+                <w:rStyle w:val="Hyperlink"/>
                 <w:noProof/>
               </w:rPr>
               <w:t>UVVM and VVC user accessible shared variables and global signals</w:t>
@@ -518,7 +518,7 @@
         </w:p>
         <w:p>
           <w:pPr>
-            <w:pStyle w:val="INNH1"/>
+            <w:pStyle w:val="TOC1"/>
             <w:tabs>
               <w:tab w:val="left" w:pos="360"/>
               <w:tab w:val="right" w:leader="dot" w:pos="15129"/>
@@ -537,7 +537,7 @@
           <w:hyperlink w:anchor="_Toc36743305" w:history="1">
             <w:r>
               <w:rPr>
-                <w:rStyle w:val="Hyperkobling"/>
+                <w:rStyle w:val="Hyperlink"/>
                 <w:noProof/>
               </w:rPr>
               <w:t>4</w:t>
@@ -557,7 +557,7 @@
             </w:r>
             <w:r>
               <w:rPr>
-                <w:rStyle w:val="Hyperkobling"/>
+                <w:rStyle w:val="Hyperlink"/>
                 <w:noProof/>
               </w:rPr>
               <w:t>VVC Status, Configuration and Transaction information</w:t>
@@ -614,7 +614,7 @@
         </w:p>
         <w:p>
           <w:pPr>
-            <w:pStyle w:val="INNH1"/>
+            <w:pStyle w:val="TOC1"/>
             <w:tabs>
               <w:tab w:val="left" w:pos="360"/>
               <w:tab w:val="right" w:leader="dot" w:pos="15129"/>
@@ -633,7 +633,7 @@
           <w:hyperlink w:anchor="_Toc36743306" w:history="1">
             <w:r>
               <w:rPr>
-                <w:rStyle w:val="Hyperkobling"/>
+                <w:rStyle w:val="Hyperlink"/>
                 <w:noProof/>
               </w:rPr>
               <w:t>5</w:t>
@@ -653,7 +653,7 @@
             </w:r>
             <w:r>
               <w:rPr>
-                <w:rStyle w:val="Hyperkobling"/>
+                <w:rStyle w:val="Hyperlink"/>
                 <w:noProof/>
               </w:rPr>
               <w:t>Activity Watchdog</w:t>
@@ -710,7 +710,7 @@
         </w:p>
         <w:p>
           <w:pPr>
-            <w:pStyle w:val="INNH1"/>
+            <w:pStyle w:val="TOC1"/>
             <w:tabs>
               <w:tab w:val="left" w:pos="360"/>
               <w:tab w:val="right" w:leader="dot" w:pos="15129"/>
@@ -729,7 +729,7 @@
           <w:hyperlink w:anchor="_Toc36743307" w:history="1">
             <w:r>
               <w:rPr>
-                <w:rStyle w:val="Hyperkobling"/>
+                <w:rStyle w:val="Hyperlink"/>
                 <w:noProof/>
               </w:rPr>
               <w:t>6</w:t>
@@ -749,7 +749,7 @@
             </w:r>
             <w:r>
               <w:rPr>
-                <w:rStyle w:val="Hyperkobling"/>
+                <w:rStyle w:val="Hyperlink"/>
                 <w:noProof/>
               </w:rPr>
               <w:t>Distribution of Transaction Info – From VVCs and/or Monitors</w:t>
@@ -806,7 +806,7 @@
         </w:p>
         <w:p>
           <w:pPr>
-            <w:pStyle w:val="INNH1"/>
+            <w:pStyle w:val="TOC1"/>
             <w:tabs>
               <w:tab w:val="right" w:leader="dot" w:pos="15129"/>
             </w:tabs>
@@ -874,7 +874,7 @@
         </w:p>
         <w:p>
           <w:pPr>
-            <w:pStyle w:val="INNH1"/>
+            <w:pStyle w:val="TOC1"/>
             <w:tabs>
               <w:tab w:val="left" w:pos="360"/>
               <w:tab w:val="right" w:leader="dot" w:pos="15129"/>
@@ -893,7 +893,7 @@
           <w:hyperlink w:anchor="_Toc36743309" w:history="1">
             <w:r>
               <w:rPr>
-                <w:rStyle w:val="Hyperkobling"/>
+                <w:rStyle w:val="Hyperlink"/>
                 <w:noProof/>
               </w:rPr>
               <w:t>7</w:t>
@@ -913,7 +913,7 @@
             </w:r>
             <w:r>
               <w:rPr>
-                <w:rStyle w:val="Hyperkobling"/>
+                <w:rStyle w:val="Hyperlink"/>
                 <w:noProof/>
               </w:rPr>
               <w:t>VVC local sequencers</w:t>
@@ -970,7 +970,7 @@
         </w:p>
         <w:p>
           <w:pPr>
-            <w:pStyle w:val="INNH1"/>
+            <w:pStyle w:val="TOC1"/>
             <w:tabs>
               <w:tab w:val="left" w:pos="360"/>
               <w:tab w:val="right" w:leader="dot" w:pos="15129"/>
@@ -989,7 +989,7 @@
           <w:hyperlink w:anchor="_Toc36743310" w:history="1">
             <w:r>
               <w:rPr>
-                <w:rStyle w:val="Hyperkobling"/>
+                <w:rStyle w:val="Hyperlink"/>
                 <w:noProof/>
               </w:rPr>
               <w:t>8</w:t>
@@ -1009,7 +1009,7 @@
             </w:r>
             <w:r>
               <w:rPr>
-                <w:rStyle w:val="Hyperkobling"/>
+                <w:rStyle w:val="Hyperlink"/>
                 <w:noProof/>
               </w:rPr>
               <w:t>Protocol aware Error Injection</w:t>
@@ -1066,7 +1066,7 @@
         </w:p>
         <w:p>
           <w:pPr>
-            <w:pStyle w:val="INNH1"/>
+            <w:pStyle w:val="TOC1"/>
             <w:tabs>
               <w:tab w:val="left" w:pos="360"/>
               <w:tab w:val="right" w:leader="dot" w:pos="15129"/>
@@ -1085,7 +1085,7 @@
           <w:hyperlink w:anchor="_Toc36743311" w:history="1">
             <w:r>
               <w:rPr>
-                <w:rStyle w:val="Hyperkobling"/>
+                <w:rStyle w:val="Hyperlink"/>
                 <w:noProof/>
               </w:rPr>
               <w:t>9</w:t>
@@ -1105,7 +1105,7 @@
             </w:r>
             <w:r>
               <w:rPr>
-                <w:rStyle w:val="Hyperkobling"/>
+                <w:rStyle w:val="Hyperlink"/>
                 <w:noProof/>
               </w:rPr>
               <w:t>Randomisation</w:t>
@@ -1162,7 +1162,7 @@
         </w:p>
         <w:p>
           <w:pPr>
-            <w:pStyle w:val="INNH1"/>
+            <w:pStyle w:val="TOC1"/>
             <w:tabs>
               <w:tab w:val="left" w:pos="540"/>
               <w:tab w:val="right" w:leader="dot" w:pos="15129"/>
@@ -1181,7 +1181,7 @@
           <w:hyperlink w:anchor="_Toc36743312" w:history="1">
             <w:r>
               <w:rPr>
-                <w:rStyle w:val="Hyperkobling"/>
+                <w:rStyle w:val="Hyperlink"/>
                 <w:noProof/>
               </w:rPr>
               <w:t>10</w:t>
@@ -1201,7 +1201,7 @@
             </w:r>
             <w:r>
               <w:rPr>
-                <w:rStyle w:val="Hyperkobling"/>
+                <w:rStyle w:val="Hyperlink"/>
                 <w:noProof/>
               </w:rPr>
               <w:t>Testbench Data routing</w:t>
@@ -1258,7 +1258,7 @@
         </w:p>
         <w:p>
           <w:pPr>
-            <w:pStyle w:val="INNH1"/>
+            <w:pStyle w:val="TOC1"/>
             <w:tabs>
               <w:tab w:val="left" w:pos="540"/>
               <w:tab w:val="right" w:leader="dot" w:pos="15129"/>
@@ -1277,7 +1277,7 @@
           <w:hyperlink w:anchor="_Toc36743313" w:history="1">
             <w:r>
               <w:rPr>
-                <w:rStyle w:val="Hyperkobling"/>
+                <w:rStyle w:val="Hyperlink"/>
                 <w:noProof/>
               </w:rPr>
               <w:t>11</w:t>
@@ -1297,7 +1297,7 @@
             </w:r>
             <w:r>
               <w:rPr>
-                <w:rStyle w:val="Hyperkobling"/>
+                <w:rStyle w:val="Hyperlink"/>
                 <w:noProof/>
               </w:rPr>
               <w:t>Controlling property checkers</w:t>
@@ -1354,7 +1354,7 @@
         </w:p>
         <w:p>
           <w:pPr>
-            <w:pStyle w:val="INNH1"/>
+            <w:pStyle w:val="TOC1"/>
             <w:tabs>
               <w:tab w:val="left" w:pos="540"/>
               <w:tab w:val="right" w:leader="dot" w:pos="15129"/>
@@ -1373,7 +1373,7 @@
           <w:hyperlink w:anchor="_Toc36743314" w:history="1">
             <w:r>
               <w:rPr>
-                <w:rStyle w:val="Hyperkobling"/>
+                <w:rStyle w:val="Hyperlink"/>
                 <w:noProof/>
               </w:rPr>
               <w:t>12</w:t>
@@ -1393,7 +1393,7 @@
             </w:r>
             <w:r>
               <w:rPr>
-                <w:rStyle w:val="Hyperkobling"/>
+                <w:rStyle w:val="Hyperlink"/>
                 <w:noProof/>
               </w:rPr>
               <w:t>VVC parameters and sequence for Randomisation, Sources and Destinations</w:t>
@@ -1450,7 +1450,7 @@
         </w:p>
         <w:p>
           <w:pPr>
-            <w:pStyle w:val="INNH1"/>
+            <w:pStyle w:val="TOC1"/>
             <w:tabs>
               <w:tab w:val="left" w:pos="540"/>
               <w:tab w:val="right" w:leader="dot" w:pos="15129"/>
@@ -1469,7 +1469,7 @@
           <w:hyperlink w:anchor="_Toc36743315" w:history="1">
             <w:r>
               <w:rPr>
-                <w:rStyle w:val="Hyperkobling"/>
+                <w:rStyle w:val="Hyperlink"/>
                 <w:noProof/>
               </w:rPr>
               <w:t>13</w:t>
@@ -1489,7 +1489,7 @@
             </w:r>
             <w:r>
               <w:rPr>
-                <w:rStyle w:val="Hyperkobling"/>
+                <w:rStyle w:val="Hyperlink"/>
                 <w:noProof/>
               </w:rPr>
               <w:t>Multiple Central Sequencers</w:t>
@@ -1546,7 +1546,7 @@
         </w:p>
         <w:p>
           <w:pPr>
-            <w:pStyle w:val="INNH1"/>
+            <w:pStyle w:val="TOC1"/>
             <w:tabs>
               <w:tab w:val="left" w:pos="540"/>
               <w:tab w:val="right" w:leader="dot" w:pos="15129"/>
@@ -1565,7 +1565,7 @@
           <w:hyperlink w:anchor="_Toc36743316" w:history="1">
             <w:r>
               <w:rPr>
-                <w:rStyle w:val="Hyperkobling"/>
+                <w:rStyle w:val="Hyperlink"/>
                 <w:noProof/>
               </w:rPr>
               <w:t>14</w:t>
@@ -1585,7 +1585,7 @@
             </w:r>
             <w:r>
               <w:rPr>
-                <w:rStyle w:val="Hyperkobling"/>
+                <w:rStyle w:val="Hyperlink"/>
                 <w:noProof/>
               </w:rPr>
               <w:t>Monitors</w:t>
@@ -1642,7 +1642,7 @@
         </w:p>
         <w:p>
           <w:pPr>
-            <w:pStyle w:val="INNH1"/>
+            <w:pStyle w:val="TOC1"/>
             <w:tabs>
               <w:tab w:val="left" w:pos="540"/>
               <w:tab w:val="right" w:leader="dot" w:pos="15129"/>
@@ -1661,7 +1661,7 @@
           <w:hyperlink w:anchor="_Toc36743317" w:history="1">
             <w:r>
               <w:rPr>
-                <w:rStyle w:val="Hyperkobling"/>
+                <w:rStyle w:val="Hyperlink"/>
                 <w:noProof/>
               </w:rPr>
               <w:t>15</w:t>
@@ -1681,7 +1681,7 @@
             </w:r>
             <w:r>
               <w:rPr>
-                <w:rStyle w:val="Hyperkobling"/>
+                <w:rStyle w:val="Hyperlink"/>
                 <w:noProof/>
               </w:rPr>
               <w:t>Compile scripts</w:t>
@@ -1738,7 +1738,7 @@
         </w:p>
         <w:p>
           <w:pPr>
-            <w:pStyle w:val="INNH1"/>
+            <w:pStyle w:val="TOC1"/>
             <w:tabs>
               <w:tab w:val="left" w:pos="540"/>
               <w:tab w:val="right" w:leader="dot" w:pos="15129"/>
@@ -1757,7 +1757,7 @@
           <w:hyperlink w:anchor="_Toc36743318" w:history="1">
             <w:r>
               <w:rPr>
-                <w:rStyle w:val="Hyperkobling"/>
+                <w:rStyle w:val="Hyperlink"/>
                 <w:noProof/>
                 <w:lang w:val="en-US"/>
               </w:rPr>
@@ -1778,7 +1778,7 @@
             </w:r>
             <w:r>
               <w:rPr>
-                <w:rStyle w:val="Hyperkobling"/>
+                <w:rStyle w:val="Hyperlink"/>
                 <w:noProof/>
                 <w:lang w:val="en-US"/>
               </w:rPr>
@@ -1940,7 +1940,7 @@
     </w:p>
     <w:p>
       <w:pPr>
-        <w:pStyle w:val="Overskrift1"/>
+        <w:pStyle w:val="Heading1"/>
       </w:pPr>
       <w:bookmarkStart w:id="1" w:name="_Toc36743302"/>
       <w:r>
@@ -2327,7 +2327,7 @@
     </w:p>
     <w:p>
       <w:pPr>
-        <w:pStyle w:val="Overskrift1"/>
+        <w:pStyle w:val="Heading1"/>
       </w:pPr>
       <w:bookmarkStart w:id="2" w:name="_Toc17306311"/>
       <w:bookmarkStart w:id="3" w:name="_Toc36743303"/>
@@ -3174,7 +3174,18 @@
     </w:p>
     <w:p>
       <w:pPr>
-        <w:pStyle w:val="Overskrift1"/>
+        <w:rPr>
+          <w:rFonts w:ascii="Helvetica Neue Thin" w:hAnsi="Helvetica Neue Thin"/>
+          <w:iCs/>
+          <w:sz w:val="14"/>
+          <w:szCs w:val="16"/>
+          <w:lang w:val="en-US"/>
+        </w:rPr>
+      </w:pPr>
+    </w:p>
+    <w:p>
+      <w:pPr>
+        <w:pStyle w:val="Heading1"/>
       </w:pPr>
       <w:bookmarkStart w:id="4" w:name="_Toc17306312"/>
       <w:bookmarkStart w:id="5" w:name="_Toc36743304"/>
@@ -3338,7 +3349,7 @@
     </w:p>
     <w:p>
       <w:pPr>
-        <w:pStyle w:val="Undertittel"/>
+        <w:pStyle w:val="Subtitle"/>
         <w:spacing w:before="200" w:after="40"/>
         <w:rPr>
           <w:rFonts w:ascii="Helvetica" w:hAnsi="Helvetica" w:cs="Helvetica"/>
@@ -4851,46 +4862,14 @@
     </w:p>
     <w:p>
       <w:pPr>
-        <w:rPr>
-          <w:rFonts w:ascii="Helvetica Neue Thin" w:hAnsi="Helvetica Neue Thin"/>
-          <w:iCs/>
-          <w:sz w:val="14"/>
-          <w:szCs w:val="16"/>
-          <w:lang w:val="en-US"/>
-        </w:rPr>
-      </w:pPr>
-    </w:p>
-    <w:p>
-      <w:pPr>
-        <w:rPr>
-          <w:rFonts w:ascii="Helvetica Neue Thin" w:hAnsi="Helvetica Neue Thin"/>
-          <w:iCs/>
-          <w:sz w:val="14"/>
-          <w:szCs w:val="16"/>
-          <w:lang w:val="en-US"/>
-        </w:rPr>
-      </w:pPr>
-    </w:p>
-    <w:p>
-      <w:pPr>
-        <w:rPr>
-          <w:rFonts w:ascii="Helvetica Neue Thin" w:hAnsi="Helvetica Neue Thin"/>
-          <w:iCs/>
-          <w:sz w:val="14"/>
-          <w:szCs w:val="16"/>
-          <w:lang w:val="en-US"/>
-        </w:rPr>
-      </w:pPr>
-    </w:p>
-    <w:p>
-      <w:pPr>
-        <w:pStyle w:val="Overskrift1"/>
+        <w:pStyle w:val="Heading1"/>
       </w:pPr>
       <w:bookmarkStart w:id="7" w:name="_Toc17306313"/>
       <w:bookmarkStart w:id="8" w:name="_Ref19025279"/>
       <w:bookmarkStart w:id="9" w:name="_Ref19194024"/>
       <w:bookmarkStart w:id="10" w:name="_Toc36743305"/>
       <w:r>
+        <w:lastRenderedPageBreak/>
         <w:t xml:space="preserve">VVC </w:t>
       </w:r>
       <w:r>
@@ -4964,7 +4943,7 @@
     </w:p>
     <w:p>
       <w:pPr>
-        <w:pStyle w:val="Ingenmellomrom"/>
+        <w:pStyle w:val="NoSpacing"/>
         <w:rPr>
           <w:rFonts w:ascii="Helvetica Neue" w:hAnsi="Helvetica Neue"/>
           <w:b/>
@@ -5657,7 +5636,7 @@
     </w:p>
     <w:p>
       <w:pPr>
-        <w:pStyle w:val="Bildetekst"/>
+        <w:pStyle w:val="Caption"/>
         <w:jc w:val="center"/>
         <w:rPr>
           <w:rFonts w:ascii="Helvetica Neue Thin" w:hAnsi="Helvetica Neue Thin"/>
@@ -5710,7 +5689,7 @@
     </w:p>
     <w:p>
       <w:pPr>
-        <w:pStyle w:val="Overskrift1"/>
+        <w:pStyle w:val="Heading1"/>
       </w:pPr>
       <w:bookmarkStart w:id="14" w:name="_Toc36743306"/>
       <w:bookmarkStart w:id="15" w:name="_Ref19280432"/>
@@ -6642,7 +6621,7 @@
     </w:p>
     <w:p>
       <w:pPr>
-        <w:pStyle w:val="Overskrift1"/>
+        <w:pStyle w:val="Heading1"/>
       </w:pPr>
       <w:bookmarkStart w:id="19" w:name="_Ref26260991"/>
       <w:bookmarkStart w:id="20" w:name="_Ref30420376"/>
@@ -6753,7 +6732,7 @@
     </w:p>
     <w:p>
       <w:pPr>
-        <w:pStyle w:val="Overskrift2"/>
+        <w:pStyle w:val="Heading2"/>
       </w:pPr>
       <w:bookmarkStart w:id="24" w:name="_Ref36710671"/>
       <w:r>
@@ -6831,7 +6810,7 @@
     </w:p>
     <w:p>
       <w:pPr>
-        <w:pStyle w:val="Listeavsnitt"/>
+        <w:pStyle w:val="ListParagraph"/>
         <w:numPr>
           <w:ilvl w:val="0"/>
           <w:numId w:val="5"/>
@@ -6904,7 +6883,7 @@
     </w:p>
     <w:p>
       <w:pPr>
-        <w:pStyle w:val="Listeavsnitt"/>
+        <w:pStyle w:val="ListParagraph"/>
         <w:numPr>
           <w:ilvl w:val="0"/>
           <w:numId w:val="5"/>
@@ -6950,7 +6929,7 @@
     </w:p>
     <w:p>
       <w:pPr>
-        <w:pStyle w:val="Listeavsnitt"/>
+        <w:pStyle w:val="ListParagraph"/>
         <w:numPr>
           <w:ilvl w:val="0"/>
           <w:numId w:val="5"/>
@@ -7046,7 +7025,7 @@
     <w:p/>
     <w:tbl>
       <w:tblPr>
-        <w:tblStyle w:val="Tabellrutenett"/>
+        <w:tblStyle w:val="TableGrid"/>
         <w:tblpPr w:leftFromText="141" w:rightFromText="141" w:vertAnchor="text" w:horzAnchor="margin" w:tblpY="50"/>
         <w:tblW w:w="0" w:type="auto"/>
         <w:tblBorders>
@@ -7126,7 +7105,7 @@
           </w:p>
           <w:p>
             <w:pPr>
-              <w:pStyle w:val="Bildetekst"/>
+              <w:pStyle w:val="Caption"/>
               <w:jc w:val="center"/>
             </w:pPr>
             <w:bookmarkStart w:id="26" w:name="_Ref30742925"/>
@@ -7233,7 +7212,7 @@
           </w:p>
           <w:p>
             <w:pPr>
-              <w:pStyle w:val="Bildetekst"/>
+              <w:pStyle w:val="Caption"/>
               <w:jc w:val="center"/>
             </w:pPr>
             <w:bookmarkStart w:id="27" w:name="_Ref30742961"/>
@@ -7331,7 +7310,7 @@
           </w:p>
           <w:p>
             <w:pPr>
-              <w:pStyle w:val="Bildetekst"/>
+              <w:pStyle w:val="Caption"/>
               <w:jc w:val="center"/>
             </w:pPr>
             <w:bookmarkStart w:id="28" w:name="_Ref30742998"/>
@@ -7375,7 +7354,7 @@
     </w:tbl>
     <w:p>
       <w:pPr>
-        <w:pStyle w:val="Overskrift2"/>
+        <w:pStyle w:val="Heading2"/>
       </w:pPr>
       <w:bookmarkStart w:id="29" w:name="_Ref17292099"/>
       <w:bookmarkStart w:id="30" w:name="_Toc17306315"/>
@@ -7410,7 +7389,7 @@
     </w:p>
     <w:p>
       <w:pPr>
-        <w:pStyle w:val="Listeavsnitt"/>
+        <w:pStyle w:val="ListParagraph"/>
         <w:numPr>
           <w:ilvl w:val="0"/>
           <w:numId w:val="4"/>
@@ -7449,7 +7428,7 @@
     </w:p>
     <w:p>
       <w:pPr>
-        <w:pStyle w:val="Listeavsnitt"/>
+        <w:pStyle w:val="ListParagraph"/>
         <w:numPr>
           <w:ilvl w:val="0"/>
           <w:numId w:val="4"/>
@@ -7509,7 +7488,7 @@
     </w:p>
     <w:p>
       <w:pPr>
-        <w:pStyle w:val="Listeavsnitt"/>
+        <w:pStyle w:val="ListParagraph"/>
         <w:numPr>
           <w:ilvl w:val="0"/>
           <w:numId w:val="4"/>
@@ -7583,7 +7562,7 @@
     </w:p>
     <w:p>
       <w:pPr>
-        <w:pStyle w:val="Listeavsnitt"/>
+        <w:pStyle w:val="ListParagraph"/>
         <w:numPr>
           <w:ilvl w:val="0"/>
           <w:numId w:val="4"/>
@@ -7619,7 +7598,7 @@
     </w:p>
     <w:p>
       <w:pPr>
-        <w:pStyle w:val="Overskrift2"/>
+        <w:pStyle w:val="Heading2"/>
       </w:pPr>
       <w:bookmarkStart w:id="31" w:name="_Toc17306316"/>
       <w:r>
@@ -7775,7 +7754,7 @@
     </w:p>
     <w:p>
       <w:pPr>
-        <w:pStyle w:val="Bildetekst"/>
+        <w:pStyle w:val="Caption"/>
         <w:keepNext/>
         <w:jc w:val="center"/>
       </w:pPr>
@@ -8712,11 +8691,12 @@
     <w:p/>
     <w:p>
       <w:pPr>
-        <w:pStyle w:val="Bildetekst"/>
+        <w:pStyle w:val="Caption"/>
         <w:keepNext/>
         <w:jc w:val="center"/>
       </w:pPr>
       <w:r>
+        <w:lastRenderedPageBreak/>
         <w:t xml:space="preserve">Table </w:t>
       </w:r>
       <w:r>
@@ -9306,7 +9286,7 @@
     <w:p/>
     <w:p>
       <w:pPr>
-        <w:pStyle w:val="Overskrift2"/>
+        <w:pStyle w:val="Heading2"/>
       </w:pPr>
       <w:r>
         <w:t>Transaction info transfer</w:t>
@@ -9566,7 +9546,7 @@
     </w:p>
     <w:p>
       <w:pPr>
-        <w:pStyle w:val="Bildetekst"/>
+        <w:pStyle w:val="Caption"/>
         <w:keepNext/>
         <w:jc w:val="center"/>
       </w:pPr>
@@ -9880,18 +9860,15 @@
     <w:p>
       <w:bookmarkStart w:id="33" w:name="_Ref17306730"/>
     </w:p>
-    <w:p/>
-    <w:p/>
-    <w:p>
-      <w:pPr>
-        <w:pStyle w:val="Bildetekst"/>
+    <w:p>
+      <w:pPr>
+        <w:pStyle w:val="Caption"/>
         <w:keepNext/>
         <w:jc w:val="center"/>
       </w:pPr>
       <w:bookmarkStart w:id="34" w:name="_Ref18330577"/>
       <w:bookmarkStart w:id="35" w:name="_Ref18330564"/>
       <w:r>
-        <w:lastRenderedPageBreak/>
         <w:t xml:space="preserve">Table </w:t>
       </w:r>
       <w:r>
@@ -10343,10 +10320,11 @@
     </w:tbl>
     <w:p>
       <w:pPr>
-        <w:pStyle w:val="Overskrift2"/>
+        <w:pStyle w:val="Heading2"/>
       </w:pPr>
       <w:bookmarkStart w:id="37" w:name="_Ref36226854"/>
       <w:r>
+        <w:lastRenderedPageBreak/>
         <w:t xml:space="preserve">Transaction </w:t>
       </w:r>
       <w:r>
@@ -10491,10 +10469,9 @@
       </w:r>
     </w:p>
     <w:p/>
-    <w:p/>
-    <w:p>
-      <w:pPr>
-        <w:pStyle w:val="Bildetekst"/>
+    <w:p>
+      <w:pPr>
+        <w:pStyle w:val="Caption"/>
         <w:keepNext/>
         <w:jc w:val="center"/>
       </w:pPr>
@@ -13193,10 +13170,9 @@
     <w:p/>
     <w:p>
       <w:pPr>
-        <w:pStyle w:val="Overskrift2"/>
-      </w:pPr>
-      <w:r>
-        <w:lastRenderedPageBreak/>
+        <w:pStyle w:val="Heading2"/>
+      </w:pPr>
+      <w:r>
         <w:t>Transaction Info Signal and Shared Variable</w:t>
       </w:r>
     </w:p>
@@ -13304,9 +13280,10 @@
     </w:p>
     <w:p>
       <w:pPr>
-        <w:pStyle w:val="Overskrift2"/>
-      </w:pPr>
-      <w:r>
+        <w:pStyle w:val="Heading2"/>
+      </w:pPr>
+      <w:r>
+        <w:lastRenderedPageBreak/>
         <w:t>Example</w:t>
       </w:r>
       <w:r>
@@ -13387,7 +13364,7 @@
     <w:p/>
     <w:p>
       <w:pPr>
-        <w:pStyle w:val="Listeavsnitt"/>
+        <w:pStyle w:val="ListParagraph"/>
         <w:numPr>
           <w:ilvl w:val="0"/>
           <w:numId w:val="14"/>
@@ -13471,13 +13448,13 @@
     </w:p>
     <w:p>
       <w:pPr>
-        <w:pStyle w:val="Listeavsnitt"/>
+        <w:pStyle w:val="ListParagraph"/>
         <w:ind w:left="720"/>
       </w:pPr>
     </w:p>
     <w:p>
       <w:pPr>
-        <w:pStyle w:val="Listeavsnitt"/>
+        <w:pStyle w:val="ListParagraph"/>
         <w:numPr>
           <w:ilvl w:val="0"/>
           <w:numId w:val="14"/>
@@ -13615,7 +13592,7 @@
     </w:p>
     <w:p>
       <w:pPr>
-        <w:pStyle w:val="Overskrift3"/>
+        <w:pStyle w:val="Heading3"/>
       </w:pPr>
       <w:bookmarkStart w:id="39" w:name="_Ref36733519"/>
       <w:r>
@@ -13639,7 +13616,7 @@
     </w:p>
     <w:p>
       <w:pPr>
-        <w:pStyle w:val="Listeavsnitt"/>
+        <w:pStyle w:val="ListParagraph"/>
         <w:numPr>
           <w:ilvl w:val="0"/>
           <w:numId w:val="15"/>
@@ -13660,7 +13637,7 @@
     </w:p>
     <w:p>
       <w:pPr>
-        <w:pStyle w:val="Listeavsnitt"/>
+        <w:pStyle w:val="ListParagraph"/>
         <w:numPr>
           <w:ilvl w:val="0"/>
           <w:numId w:val="15"/>
@@ -13675,7 +13652,7 @@
     </w:p>
     <w:p>
       <w:pPr>
-        <w:pStyle w:val="Listeavsnitt"/>
+        <w:pStyle w:val="ListParagraph"/>
         <w:numPr>
           <w:ilvl w:val="0"/>
           <w:numId w:val="15"/>
@@ -13835,7 +13812,7 @@
     <w:p/>
     <w:p>
       <w:pPr>
-        <w:pStyle w:val="Overskrift3"/>
+        <w:pStyle w:val="Heading3"/>
       </w:pPr>
       <w:r>
         <w:t>Complex Protocols</w:t>
@@ -14022,13 +13999,7 @@
                                 <w:pStyle w:val="Code"/>
                               </w:pPr>
                               <w:r>
-                                <w:t xml:space="preserve">  alias uart_rx_info                : bitvis_vip_uart.transaction_pkg.t_base_transaction is shared_uart_vvc_transaction</w:t>
-                              </w:r>
-                              <w:r>
-                                <w:t>_info</w:t>
-                              </w:r>
-                              <w:r>
-                                <w:t>(RX, C_UART_VVC_1).bt;</w:t>
+                                <w:t xml:space="preserve">  alias uart_rx_info                : bitvis_vip_uart.transaction_pkg.t_base_transaction is shared_uart_vvc_transaction_info(RX, C_UART_VVC_1).bt;</w:t>
                               </w:r>
                             </w:p>
                             <w:p>
@@ -14265,7 +14236,7 @@
                           <w:txbxContent>
                             <w:p>
                               <w:pPr>
-                                <w:pStyle w:val="Bildetekst"/>
+                                <w:pStyle w:val="Caption"/>
                                 <w:jc w:val="center"/>
                                 <w:rPr>
                                   <w:noProof/>
@@ -14321,12 +14292,12 @@
           </mc:Choice>
           <mc:Fallback>
             <w:pict>
-              <v:group w14:anchorId="5BFA95C3" id="Gruppe 19" o:spid="_x0000_s1026" style="position:absolute;margin-left:-2.35pt;margin-top:5.6pt;width:676.4pt;height:350.3pt;z-index:251659264;mso-width-relative:margin;mso-height-relative:margin" coordsize="61106,35156" o:gfxdata="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">
+              <v:group w14:anchorId="5BFA95C3" id="Gruppe 19" o:spid="_x0000_s1026" style="position:absolute;margin-left:-2.35pt;margin-top:5.6pt;width:676.4pt;height:350.3pt;z-index:251659264;mso-width-relative:margin;mso-height-relative:margin" coordsize="61106,35156" o:gfxdata="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">
                 <v:shapetype id="_x0000_t202" coordsize="21600,21600" o:spt="202" path="m,l,21600r21600,l21600,xe">
                   <v:stroke joinstyle="miter"/>
                   <v:path gradientshapeok="t" o:connecttype="rect"/>
                 </v:shapetype>
-                <v:shape id="Tekstboks 15" o:spid="_x0000_s1027" type="#_x0000_t202" style="position:absolute;top:2723;width:61106;height:32433;visibility:visible;mso-wrap-style:square;v-text-anchor:top" o:gfxdata="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" filled="f" stroked="f" strokeweight=".5pt">
+                <v:shape id="Tekstboks 15" o:spid="_x0000_s1027" type="#_x0000_t202" style="position:absolute;top:2723;width:61106;height:32433;visibility:visible;mso-wrap-style:square;v-text-anchor:top" o:gfxdata="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" filled="f" stroked="f" strokeweight=".5pt">
                   <v:textbox>
                     <w:txbxContent>
                       <w:p>
@@ -14380,13 +14351,7 @@
                           <w:pStyle w:val="Code"/>
                         </w:pPr>
                         <w:r>
-                          <w:t xml:space="preserve">  alias uart_rx_info                : bitvis_vip_uart.transaction_pkg.t_base_transaction is shared_uart_vvc_transaction</w:t>
-                        </w:r>
-                        <w:r>
-                          <w:t>_info</w:t>
-                        </w:r>
-                        <w:r>
-                          <w:t>(RX, C_UART_VVC_1).bt;</w:t>
+                          <w:t xml:space="preserve">  alias uart_rx_info                : bitvis_vip_uart.transaction_pkg.t_base_transaction is shared_uart_vvc_transaction_info(RX, C_UART_VVC_1).bt;</w:t>
                         </w:r>
                       </w:p>
                       <w:p>
@@ -14595,12 +14560,12 @@
                     </w:txbxContent>
                   </v:textbox>
                 </v:shape>
-                <v:shape id="Tekstboks 18" o:spid="_x0000_s1028" type="#_x0000_t202" style="position:absolute;left:12990;width:34157;height:2725;visibility:visible;mso-wrap-style:square;v-text-anchor:top" o:gfxdata="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" stroked="f">
+                <v:shape id="Tekstboks 18" o:spid="_x0000_s1028" type="#_x0000_t202" style="position:absolute;left:12990;width:34157;height:2725;visibility:visible;mso-wrap-style:square;v-text-anchor:top" o:gfxdata="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" stroked="f">
                   <v:textbox inset="0,0,0,0">
                     <w:txbxContent>
                       <w:p>
                         <w:pPr>
-                          <w:pStyle w:val="Bildetekst"/>
+                          <w:pStyle w:val="Caption"/>
                           <w:jc w:val="center"/>
                           <w:rPr>
                             <w:noProof/>
@@ -14776,19 +14741,7 @@
                                 <w:lang w:val="en-US"/>
                               </w:rPr>
                               <w:br/>
-                              <w:t xml:space="preserve">For simple scoreboard elements such as std logic vectors these scoreboard approaches are </w:t>
-                            </w:r>
-                            <w:r>
-                              <w:rPr>
-                                <w:lang w:val="en-US"/>
-                              </w:rPr>
-                              <w:t xml:space="preserve">already </w:t>
-                            </w:r>
-                            <w:r>
-                              <w:rPr>
-                                <w:lang w:val="en-US"/>
-                              </w:rPr>
-                              <w:t>performed by the VVCs.</w:t>
+                              <w:t>For simple scoreboard elements such as std logic vectors these scoreboard approaches are already performed by the VVCs.</w:t>
                             </w:r>
                           </w:p>
                         </w:txbxContent>
@@ -14810,7 +14763,7 @@
           </mc:Choice>
           <mc:Fallback>
             <w:pict>
-              <v:shape w14:anchorId="2F54628B" id="Tekstboks 34" o:spid="_x0000_s1029" type="#_x0000_t202" style="position:absolute;margin-left:-2.35pt;margin-top:372.5pt;width:603pt;height:55.4pt;z-index:251672576;visibility:visible;mso-wrap-style:square;mso-width-percent:0;mso-wrap-distance-left:9pt;mso-wrap-distance-top:0;mso-wrap-distance-right:9pt;mso-wrap-distance-bottom:0;mso-position-horizontal:absolute;mso-position-horizontal-relative:text;mso-position-vertical:absolute;mso-position-vertical-relative:text;mso-width-percent:0;mso-width-relative:margin;v-text-anchor:top" o:gfxdata="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" filled="f" stroked="f" strokeweight=".5pt">
+              <v:shape w14:anchorId="2F54628B" id="Tekstboks 34" o:spid="_x0000_s1029" type="#_x0000_t202" style="position:absolute;margin-left:-2.35pt;margin-top:372.5pt;width:603pt;height:55.4pt;z-index:251672576;visibility:visible;mso-wrap-style:square;mso-width-percent:0;mso-wrap-distance-left:9pt;mso-wrap-distance-top:0;mso-wrap-distance-right:9pt;mso-wrap-distance-bottom:0;mso-position-horizontal:absolute;mso-position-horizontal-relative:text;mso-position-vertical:absolute;mso-position-vertical-relative:text;mso-width-percent:0;mso-width-relative:margin;v-text-anchor:top" o:gfxdata="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" filled="f" stroked="f" strokeweight=".5pt">
                 <v:textbox>
                   <w:txbxContent>
                     <w:p>
@@ -14909,19 +14862,7 @@
                           <w:lang w:val="en-US"/>
                         </w:rPr>
                         <w:br/>
-                        <w:t xml:space="preserve">For simple scoreboard elements such as std logic vectors these scoreboard approaches are </w:t>
-                      </w:r>
-                      <w:r>
-                        <w:rPr>
-                          <w:lang w:val="en-US"/>
-                        </w:rPr>
-                        <w:t xml:space="preserve">already </w:t>
-                      </w:r>
-                      <w:r>
-                        <w:rPr>
-                          <w:lang w:val="en-US"/>
-                        </w:rPr>
-                        <w:t>performed by the VVCs.</w:t>
+                        <w:t>For simple scoreboard elements such as std logic vectors these scoreboard approaches are already performed by the VVCs.</w:t>
                       </w:r>
                     </w:p>
                   </w:txbxContent>
@@ -14937,7 +14878,7 @@
     </w:p>
     <w:p>
       <w:pPr>
-        <w:pStyle w:val="Overskrift1"/>
+        <w:pStyle w:val="Heading1"/>
         <w:numPr>
           <w:ilvl w:val="0"/>
           <w:numId w:val="0"/>
@@ -15116,13 +15057,7 @@
                                 <w:pStyle w:val="Code"/>
                               </w:pPr>
                               <w:r>
-                                <w:t xml:space="preserve">      case shared_uart_vvc_transaction</w:t>
-                              </w:r>
-                              <w:r>
-                                <w:t>_info</w:t>
-                              </w:r>
-                              <w:r>
-                                <w:t>(TX, C_UART_VVC_1).bt.operation is</w:t>
+                                <w:t xml:space="preserve">      case shared_uart_vvc_transaction_info(TX, C_UART_VVC_1).bt.operation is</w:t>
                               </w:r>
                             </w:p>
                             <w:p>
@@ -15138,13 +15073,7 @@
                                 <w:pStyle w:val="Code"/>
                               </w:pPr>
                               <w:r>
-                                <w:t xml:space="preserve">          SBI_VVC_SB.add_exp</w:t>
-                              </w:r>
-                              <w:r>
-                                <w:t>e</w:t>
-                              </w:r>
-                              <w:r>
-                                <w:t>cted(shared_uart_vvc_transaction(TX, C_UART_VVC_1).bt.data(C_DATA_WIDTH-1 downto 0));</w:t>
+                                <w:t xml:space="preserve">          SBI_VVC_SB.add_expected(shared_uart_vvc_transaction(TX, C_UART_VVC_1).bt.data(C_DATA_WIDTH-1 downto 0));</w:t>
                               </w:r>
                             </w:p>
                             <w:p>
@@ -15217,7 +15146,7 @@
                           <w:txbxContent>
                             <w:p>
                               <w:pPr>
-                                <w:pStyle w:val="Bildetekst"/>
+                                <w:pStyle w:val="Caption"/>
                                 <w:jc w:val="center"/>
                                 <w:rPr>
                                   <w:noProof/>
@@ -15273,8 +15202,8 @@
           </mc:Choice>
           <mc:Fallback>
             <w:pict>
-              <v:group w14:anchorId="406836FE" id="Gruppe 24" o:spid="_x0000_s1030" style="position:absolute;left:0;text-align:left;margin-left:-.95pt;margin-top:-22.1pt;width:645.9pt;height:225pt;z-index:251665408;mso-width-relative:margin;mso-height-relative:margin" coordsize="93105,52832" o:gfxdata="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">
-                <v:shape id="Tekstboks 21" o:spid="_x0000_s1031" type="#_x0000_t202" style="position:absolute;top:4572;width:93105;height:48260;visibility:visible;mso-wrap-style:square;v-text-anchor:top" o:gfxdata="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" filled="f" stroked="f" strokeweight=".5pt">
+              <v:group w14:anchorId="406836FE" id="Gruppe 24" o:spid="_x0000_s1030" style="position:absolute;left:0;text-align:left;margin-left:-.95pt;margin-top:-22.1pt;width:645.9pt;height:225pt;z-index:251665408;mso-width-relative:margin;mso-height-relative:margin" coordsize="93105,52832" o:gfxdata="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">
+                <v:shape id="Tekstboks 21" o:spid="_x0000_s1031" type="#_x0000_t202" style="position:absolute;top:4572;width:93105;height:48260;visibility:visible;mso-wrap-style:square;v-text-anchor:top" o:gfxdata="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" filled="f" stroked="f" strokeweight=".5pt">
                   <v:textbox>
                     <w:txbxContent>
                       <w:p>
@@ -15397,13 +15326,7 @@
                           <w:pStyle w:val="Code"/>
                         </w:pPr>
                         <w:r>
-                          <w:t xml:space="preserve">      case shared_uart_vvc_transaction</w:t>
-                        </w:r>
-                        <w:r>
-                          <w:t>_info</w:t>
-                        </w:r>
-                        <w:r>
-                          <w:t>(TX, C_UART_VVC_1).bt.operation is</w:t>
+                          <w:t xml:space="preserve">      case shared_uart_vvc_transaction_info(TX, C_UART_VVC_1).bt.operation is</w:t>
                         </w:r>
                       </w:p>
                       <w:p>
@@ -15419,13 +15342,7 @@
                           <w:pStyle w:val="Code"/>
                         </w:pPr>
                         <w:r>
-                          <w:t xml:space="preserve">          SBI_VVC_SB.add_exp</w:t>
-                        </w:r>
-                        <w:r>
-                          <w:t>e</w:t>
-                        </w:r>
-                        <w:r>
-                          <w:t>cted(shared_uart_vvc_transaction(TX, C_UART_VVC_1).bt.data(C_DATA_WIDTH-1 downto 0));</w:t>
+                          <w:t xml:space="preserve">          SBI_VVC_SB.add_expected(shared_uart_vvc_transaction(TX, C_UART_VVC_1).bt.data(C_DATA_WIDTH-1 downto 0));</w:t>
                         </w:r>
                       </w:p>
                       <w:p>
@@ -15470,12 +15387,12 @@
                     </w:txbxContent>
                   </v:textbox>
                 </v:shape>
-                <v:shape id="Tekstboks 23" o:spid="_x0000_s1032" type="#_x0000_t202" style="position:absolute;left:22477;width:44629;height:4572;visibility:visible;mso-wrap-style:square;v-text-anchor:top" o:gfxdata="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" stroked="f">
+                <v:shape id="Tekstboks 23" o:spid="_x0000_s1032" type="#_x0000_t202" style="position:absolute;left:22477;width:44629;height:4572;visibility:visible;mso-wrap-style:square;v-text-anchor:top" o:gfxdata="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" stroked="f">
                   <v:textbox inset="0,0,0,0">
                     <w:txbxContent>
                       <w:p>
                         <w:pPr>
-                          <w:pStyle w:val="Bildetekst"/>
+                          <w:pStyle w:val="Caption"/>
                           <w:jc w:val="center"/>
                           <w:rPr>
                             <w:noProof/>
@@ -15614,19 +15531,7 @@
                               <w:rPr>
                                 <w:lang w:val="en-US"/>
                               </w:rPr>
-                              <w:t xml:space="preserve"> demonstrates the setup of a </w:t>
-                            </w:r>
-                            <w:r>
-                              <w:rPr>
-                                <w:lang w:val="en-US"/>
-                              </w:rPr>
-                              <w:t>DUT Model</w:t>
-                            </w:r>
-                            <w:r>
-                              <w:rPr>
-                                <w:lang w:val="en-US"/>
-                              </w:rPr>
-                              <w:t xml:space="preserve"> process that operates with the 3 steps listed in Chapter </w:t>
+                              <w:t xml:space="preserve"> demonstrates the setup of a DUT Model process that operates with the 3 steps listed in Chapter </w:t>
                             </w:r>
                             <w:r>
                               <w:rPr>
@@ -15674,19 +15579,7 @@
                                 <w:lang w:val="en-US"/>
                               </w:rPr>
                               <w:br/>
-                              <w:t xml:space="preserve">For simple scoreboard elements such as std logic vectors these scoreboard approaches are </w:t>
-                            </w:r>
-                            <w:r>
-                              <w:rPr>
-                                <w:lang w:val="en-US"/>
-                              </w:rPr>
-                              <w:t xml:space="preserve">already </w:t>
-                            </w:r>
-                            <w:r>
-                              <w:rPr>
-                                <w:lang w:val="en-US"/>
-                              </w:rPr>
-                              <w:t xml:space="preserve">performed by the VVCs. </w:t>
+                              <w:t xml:space="preserve">For simple scoreboard elements such as std logic vectors these scoreboard approaches are already performed by the VVCs. </w:t>
                             </w:r>
                           </w:p>
                           <w:p>
@@ -15836,7 +15729,7 @@
           </mc:Choice>
           <mc:Fallback>
             <w:pict>
-              <v:shape w14:anchorId="6B660DD0" id="Tekstboks 35" o:spid="_x0000_s1033" type="#_x0000_t202" style="position:absolute;margin-left:-.95pt;margin-top:197.1pt;width:758.1pt;height:273.8pt;z-index:251674624;visibility:visible;mso-wrap-style:square;mso-width-percent:0;mso-height-percent:0;mso-wrap-distance-left:9pt;mso-wrap-distance-top:0;mso-wrap-distance-right:9pt;mso-wrap-distance-bottom:0;mso-position-horizontal:absolute;mso-position-horizontal-relative:text;mso-position-vertical:absolute;mso-position-vertical-relative:text;mso-width-percent:0;mso-height-percent:0;mso-width-relative:margin;mso-height-relative:margin;v-text-anchor:top" o:gfxdata="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" filled="f" stroked="f" strokeweight=".5pt">
+              <v:shape w14:anchorId="6B660DD0" id="Tekstboks 35" o:spid="_x0000_s1033" type="#_x0000_t202" style="position:absolute;margin-left:-.95pt;margin-top:197.1pt;width:758.1pt;height:273.8pt;z-index:251674624;visibility:visible;mso-wrap-style:square;mso-width-percent:0;mso-height-percent:0;mso-wrap-distance-left:9pt;mso-wrap-distance-top:0;mso-wrap-distance-right:9pt;mso-wrap-distance-bottom:0;mso-position-horizontal:absolute;mso-position-horizontal-relative:text;mso-position-vertical:absolute;mso-position-vertical-relative:text;mso-width-percent:0;mso-height-percent:0;mso-width-relative:margin;mso-height-relative:margin;v-text-anchor:top" o:gfxdata="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" filled="f" stroked="f" strokeweight=".5pt">
                 <v:textbox>
                   <w:txbxContent>
                     <w:p>
@@ -15887,19 +15780,7 @@
                         <w:rPr>
                           <w:lang w:val="en-US"/>
                         </w:rPr>
-                        <w:t xml:space="preserve"> demonstrates the setup of a </w:t>
-                      </w:r>
-                      <w:r>
-                        <w:rPr>
-                          <w:lang w:val="en-US"/>
-                        </w:rPr>
-                        <w:t>DUT Model</w:t>
-                      </w:r>
-                      <w:r>
-                        <w:rPr>
-                          <w:lang w:val="en-US"/>
-                        </w:rPr>
-                        <w:t xml:space="preserve"> process that operates with the 3 steps listed in Chapter </w:t>
+                        <w:t xml:space="preserve"> demonstrates the setup of a DUT Model process that operates with the 3 steps listed in Chapter </w:t>
                       </w:r>
                       <w:r>
                         <w:rPr>
@@ -15947,19 +15828,7 @@
                           <w:lang w:val="en-US"/>
                         </w:rPr>
                         <w:br/>
-                        <w:t xml:space="preserve">For simple scoreboard elements such as std logic vectors these scoreboard approaches are </w:t>
-                      </w:r>
-                      <w:r>
-                        <w:rPr>
-                          <w:lang w:val="en-US"/>
-                        </w:rPr>
-                        <w:t xml:space="preserve">already </w:t>
-                      </w:r>
-                      <w:r>
-                        <w:rPr>
-                          <w:lang w:val="en-US"/>
-                        </w:rPr>
-                        <w:t xml:space="preserve">performed by the VVCs. </w:t>
+                        <w:t xml:space="preserve">For simple scoreboard elements such as std logic vectors these scoreboard approaches are already performed by the VVCs. </w:t>
                       </w:r>
                     </w:p>
                     <w:p>
@@ -16465,13 +16334,7 @@
                                 <w:t xml:space="preserve">    wait until </w:t>
                               </w:r>
                               <w:r>
-                                <w:t>avalon_st_</w:t>
-                              </w:r>
-                              <w:r>
-                                <w:t>transaction_</w:t>
-                              </w:r>
-                              <w:r>
-                                <w:t>trigger = ‘1’;</w:t>
+                                <w:t>avalon_st_transaction_trigger = ‘1’;</w:t>
                               </w:r>
                             </w:p>
                             <w:p>
@@ -16602,7 +16465,7 @@
                           <w:txbxContent>
                             <w:p>
                               <w:pPr>
-                                <w:pStyle w:val="Bildetekst"/>
+                                <w:pStyle w:val="Caption"/>
                                 <w:jc w:val="center"/>
                                 <w:rPr>
                                   <w:noProof/>
@@ -16658,8 +16521,8 @@
           </mc:Choice>
           <mc:Fallback>
             <w:pict>
-              <v:group w14:anchorId="742BC373" id="Gruppe 29" o:spid="_x0000_s1034" style="position:absolute;margin-left:12.9pt;margin-top:-22.1pt;width:731.75pt;height:518.55pt;z-index:251671552;mso-width-relative:margin;mso-height-relative:margin" coordorigin=",2216" coordsize="78170,40034" o:gfxdata="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">
-                <v:shape id="Tekstboks 26" o:spid="_x0000_s1035" type="#_x0000_t202" style="position:absolute;top:3956;width:78170;height:38294;visibility:visible;mso-wrap-style:square;v-text-anchor:top" o:gfxdata="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" filled="f" stroked="f" strokeweight=".5pt">
+              <v:group w14:anchorId="742BC373" id="Gruppe 29" o:spid="_x0000_s1034" style="position:absolute;margin-left:12.9pt;margin-top:-22.1pt;width:731.75pt;height:518.55pt;z-index:251671552;mso-width-relative:margin;mso-height-relative:margin" coordorigin=",2216" coordsize="78170,40034" o:gfxdata="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">
+                <v:shape id="Tekstboks 26" o:spid="_x0000_s1035" type="#_x0000_t202" style="position:absolute;top:3956;width:78170;height:38294;visibility:visible;mso-wrap-style:square;v-text-anchor:top" o:gfxdata="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" filled="f" stroked="f" strokeweight=".5pt">
                   <v:textbox>
                     <w:txbxContent>
                       <w:p>
@@ -16969,13 +16832,7 @@
                           <w:t xml:space="preserve">    wait until </w:t>
                         </w:r>
                         <w:r>
-                          <w:t>avalon_st_</w:t>
-                        </w:r>
-                        <w:r>
-                          <w:t>transaction_</w:t>
-                        </w:r>
-                        <w:r>
-                          <w:t>trigger = ‘1’;</w:t>
+                          <w:t>avalon_st_transaction_trigger = ‘1’;</w:t>
                         </w:r>
                       </w:p>
                       <w:p>
@@ -17078,12 +16935,12 @@
                     </w:txbxContent>
                   </v:textbox>
                 </v:shape>
-                <v:shape id="Tekstboks 28" o:spid="_x0000_s1036" type="#_x0000_t202" style="position:absolute;left:13873;top:2216;width:47478;height:1740;visibility:visible;mso-wrap-style:square;v-text-anchor:top" o:gfxdata="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" stroked="f">
+                <v:shape id="Tekstboks 28" o:spid="_x0000_s1036" type="#_x0000_t202" style="position:absolute;left:13873;top:2216;width:47478;height:1740;visibility:visible;mso-wrap-style:square;v-text-anchor:top" o:gfxdata="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" stroked="f">
                   <v:textbox inset="0,0,0,0">
                     <w:txbxContent>
                       <w:p>
                         <w:pPr>
-                          <w:pStyle w:val="Bildetekst"/>
+                          <w:pStyle w:val="Caption"/>
                           <w:jc w:val="center"/>
                           <w:rPr>
                             <w:noProof/>
@@ -17130,7 +16987,7 @@
     </w:p>
     <w:p>
       <w:pPr>
-        <w:pStyle w:val="Overskrift1"/>
+        <w:pStyle w:val="Heading1"/>
       </w:pPr>
       <w:bookmarkStart w:id="47" w:name="_Toc36743309"/>
       <w:r>
@@ -17241,7 +17098,7 @@
     </w:p>
     <w:p>
       <w:pPr>
-        <w:pStyle w:val="Overskrift2"/>
+        <w:pStyle w:val="Heading2"/>
       </w:pPr>
       <w:r>
         <w:t>Local sequencer requirements</w:t>
@@ -17260,7 +17117,7 @@
     </w:p>
     <w:p>
       <w:pPr>
-        <w:pStyle w:val="Listeavsnitt"/>
+        <w:pStyle w:val="ListParagraph"/>
         <w:numPr>
           <w:ilvl w:val="0"/>
           <w:numId w:val="11"/>
@@ -17281,7 +17138,7 @@
     </w:p>
     <w:p>
       <w:pPr>
-        <w:pStyle w:val="Listeavsnitt"/>
+        <w:pStyle w:val="ListParagraph"/>
         <w:numPr>
           <w:ilvl w:val="0"/>
           <w:numId w:val="11"/>
@@ -17306,7 +17163,7 @@
     </w:p>
     <w:p>
       <w:pPr>
-        <w:pStyle w:val="Listeavsnitt"/>
+        <w:pStyle w:val="ListParagraph"/>
         <w:numPr>
           <w:ilvl w:val="0"/>
           <w:numId w:val="11"/>
@@ -17350,7 +17207,7 @@
     </w:p>
     <w:p>
       <w:pPr>
-        <w:pStyle w:val="Overskrift1"/>
+        <w:pStyle w:val="Heading1"/>
       </w:pPr>
       <w:bookmarkStart w:id="48" w:name="_Toc36743310"/>
       <w:r>
@@ -17408,7 +17265,7 @@
     </w:p>
     <w:p>
       <w:pPr>
-        <w:pStyle w:val="Overskrift2"/>
+        <w:pStyle w:val="Heading2"/>
       </w:pPr>
       <w:r>
         <w:t xml:space="preserve">UVVM error injection principles </w:t>
@@ -17421,7 +17278,7 @@
     </w:p>
     <w:p>
       <w:pPr>
-        <w:pStyle w:val="Listeavsnitt"/>
+        <w:pStyle w:val="ListParagraph"/>
         <w:numPr>
           <w:ilvl w:val="0"/>
           <w:numId w:val="6"/>
@@ -17456,7 +17313,7 @@
     </w:p>
     <w:p>
       <w:pPr>
-        <w:pStyle w:val="Listeavsnitt"/>
+        <w:pStyle w:val="ListParagraph"/>
         <w:numPr>
           <w:ilvl w:val="0"/>
           <w:numId w:val="6"/>
@@ -17490,7 +17347,7 @@
     </w:p>
     <w:p>
       <w:pPr>
-        <w:pStyle w:val="Overskrift2"/>
+        <w:pStyle w:val="Heading2"/>
       </w:pPr>
       <w:r>
         <w:t>Error injection in BFMs</w:t>
@@ -17523,7 +17380,7 @@
     </w:p>
     <w:p>
       <w:pPr>
-        <w:pStyle w:val="Listeavsnitt"/>
+        <w:pStyle w:val="ListParagraph"/>
         <w:numPr>
           <w:ilvl w:val="0"/>
           <w:numId w:val="7"/>
@@ -17539,7 +17396,7 @@
     </w:p>
     <w:p>
       <w:pPr>
-        <w:pStyle w:val="Listeavsnitt"/>
+        <w:pStyle w:val="ListParagraph"/>
         <w:numPr>
           <w:ilvl w:val="2"/>
           <w:numId w:val="7"/>
@@ -17551,7 +17408,7 @@
     </w:p>
     <w:p>
       <w:pPr>
-        <w:pStyle w:val="Listeavsnitt"/>
+        <w:pStyle w:val="ListParagraph"/>
         <w:numPr>
           <w:ilvl w:val="2"/>
           <w:numId w:val="7"/>
@@ -17568,7 +17425,7 @@
     </w:p>
     <w:p>
       <w:pPr>
-        <w:pStyle w:val="Overskrift2"/>
+        <w:pStyle w:val="Heading2"/>
       </w:pPr>
       <w:r>
         <w:t>Error injection in VVCs</w:t>
@@ -17586,7 +17443,7 @@
     </w:p>
     <w:p>
       <w:pPr>
-        <w:pStyle w:val="Listeavsnitt"/>
+        <w:pStyle w:val="ListParagraph"/>
         <w:numPr>
           <w:ilvl w:val="0"/>
           <w:numId w:val="7"/>
@@ -17599,7 +17456,7 @@
     </w:p>
     <w:p>
       <w:pPr>
-        <w:pStyle w:val="Listeavsnitt"/>
+        <w:pStyle w:val="ListParagraph"/>
         <w:numPr>
           <w:ilvl w:val="2"/>
           <w:numId w:val="7"/>
@@ -17611,7 +17468,7 @@
     </w:p>
     <w:p>
       <w:pPr>
-        <w:pStyle w:val="Listeavsnitt"/>
+        <w:pStyle w:val="ListParagraph"/>
         <w:numPr>
           <w:ilvl w:val="2"/>
           <w:numId w:val="7"/>
@@ -17656,7 +17513,7 @@
     </w:p>
     <w:p>
       <w:pPr>
-        <w:pStyle w:val="Overskrift2"/>
+        <w:pStyle w:val="Heading2"/>
       </w:pPr>
       <w:r>
         <w:t>Naming and type usage</w:t>
@@ -17680,7 +17537,7 @@
     </w:p>
     <w:p>
       <w:pPr>
-        <w:pStyle w:val="Overskrift1"/>
+        <w:pStyle w:val="Heading1"/>
       </w:pPr>
       <w:bookmarkStart w:id="49" w:name="_Toc36743311"/>
       <w:r>
@@ -17763,7 +17620,7 @@
     </w:p>
     <w:p>
       <w:pPr>
-        <w:pStyle w:val="Overskrift2"/>
+        <w:pStyle w:val="Heading2"/>
       </w:pPr>
       <w:r>
         <w:t xml:space="preserve">UVVM VIP randomisation principles </w:t>
@@ -17779,7 +17636,7 @@
     </w:p>
     <w:p>
       <w:pPr>
-        <w:pStyle w:val="Listeavsnitt"/>
+        <w:pStyle w:val="ListParagraph"/>
         <w:numPr>
           <w:ilvl w:val="0"/>
           <w:numId w:val="8"/>
@@ -17825,7 +17682,7 @@
     </w:p>
     <w:p>
       <w:pPr>
-        <w:pStyle w:val="Listeavsnitt"/>
+        <w:pStyle w:val="ListParagraph"/>
         <w:numPr>
           <w:ilvl w:val="0"/>
           <w:numId w:val="8"/>
@@ -17879,7 +17736,7 @@
     </w:p>
     <w:p>
       <w:pPr>
-        <w:pStyle w:val="Overskrift2"/>
+        <w:pStyle w:val="Heading2"/>
       </w:pPr>
       <w:r>
         <w:t xml:space="preserve">Data randomisation </w:t>
@@ -17901,7 +17758,7 @@
     </w:p>
     <w:p>
       <w:pPr>
-        <w:pStyle w:val="Overskrift2"/>
+        <w:pStyle w:val="Heading2"/>
       </w:pPr>
       <w:bookmarkStart w:id="50" w:name="_Hlk19098868"/>
       <w:r>
@@ -17935,7 +17792,7 @@
     <w:p/>
     <w:tbl>
       <w:tblPr>
-        <w:tblStyle w:val="Tabellrutenett"/>
+        <w:tblStyle w:val="TableGrid"/>
         <w:tblW w:w="0" w:type="auto"/>
         <w:tblInd w:w="562" w:type="dxa"/>
         <w:tblLook w:val="04A0" w:firstRow="1" w:lastRow="0" w:firstColumn="1" w:lastColumn="0" w:noHBand="0" w:noVBand="1"/>
@@ -18037,7 +17894,7 @@
     <w:bookmarkEnd w:id="50"/>
     <w:p>
       <w:pPr>
-        <w:pStyle w:val="Overskrift2"/>
+        <w:pStyle w:val="Heading2"/>
       </w:pPr>
       <w:r>
         <w:t>VVC Command Syntax</w:t>
@@ -18072,7 +17929,7 @@
     </w:p>
     <w:p>
       <w:pPr>
-        <w:pStyle w:val="Overskrift1"/>
+        <w:pStyle w:val="Heading1"/>
       </w:pPr>
       <w:bookmarkStart w:id="52" w:name="_Toc36743312"/>
       <w:r>
@@ -18123,7 +17980,7 @@
     </w:p>
     <w:p>
       <w:pPr>
-        <w:pStyle w:val="Overskrift2"/>
+        <w:pStyle w:val="Heading2"/>
       </w:pPr>
       <w:r>
         <w:t>To/from Buffer</w:t>
@@ -18158,7 +18015,7 @@
     </w:p>
     <w:p>
       <w:pPr>
-        <w:pStyle w:val="Overskrift2"/>
+        <w:pStyle w:val="Heading2"/>
       </w:pPr>
       <w:r>
         <w:t>To scoreboard</w:t>
@@ -18171,7 +18028,7 @@
     </w:p>
     <w:p>
       <w:pPr>
-        <w:pStyle w:val="Listeavsnitt"/>
+        <w:pStyle w:val="ListParagraph"/>
         <w:numPr>
           <w:ilvl w:val="0"/>
           <w:numId w:val="10"/>
@@ -18190,7 +18047,7 @@
     </w:p>
     <w:p>
       <w:pPr>
-        <w:pStyle w:val="Listeavsnitt"/>
+        <w:pStyle w:val="ListParagraph"/>
         <w:numPr>
           <w:ilvl w:val="0"/>
           <w:numId w:val="10"/>
@@ -18202,7 +18059,7 @@
     </w:p>
     <w:p>
       <w:pPr>
-        <w:pStyle w:val="Listeavsnitt"/>
+        <w:pStyle w:val="ListParagraph"/>
         <w:numPr>
           <w:ilvl w:val="0"/>
           <w:numId w:val="10"/>
@@ -18214,7 +18071,7 @@
     </w:p>
     <w:p>
       <w:pPr>
-        <w:pStyle w:val="Listeavsnitt"/>
+        <w:pStyle w:val="ListParagraph"/>
         <w:numPr>
           <w:ilvl w:val="0"/>
           <w:numId w:val="10"/>
@@ -18235,7 +18092,7 @@
     </w:p>
     <w:p>
       <w:pPr>
-        <w:pStyle w:val="Overskrift2"/>
+        <w:pStyle w:val="Heading2"/>
       </w:pPr>
       <w:r>
         <w:t>Data routing options</w:t>
@@ -18256,7 +18113,7 @@
     <w:p/>
     <w:tbl>
       <w:tblPr>
-        <w:tblStyle w:val="Tabellrutenett"/>
+        <w:tblStyle w:val="TableGrid"/>
         <w:tblW w:w="0" w:type="auto"/>
         <w:tblInd w:w="562" w:type="dxa"/>
         <w:tblLook w:val="04A0" w:firstRow="1" w:lastRow="0" w:firstColumn="1" w:lastColumn="0" w:noHBand="0" w:noVBand="1"/>
@@ -18434,7 +18291,7 @@
     <w:p/>
     <w:p>
       <w:pPr>
-        <w:pStyle w:val="Overskrift2"/>
+        <w:pStyle w:val="Heading2"/>
       </w:pPr>
       <w:r>
         <w:t>VVC Command Syntax</w:t>
@@ -18467,7 +18324,7 @@
     </w:p>
     <w:p>
       <w:pPr>
-        <w:pStyle w:val="Overskrift1"/>
+        <w:pStyle w:val="Heading1"/>
       </w:pPr>
       <w:bookmarkStart w:id="53" w:name="_Toc36743313"/>
       <w:r>
@@ -18558,7 +18415,7 @@
     </w:p>
     <w:p>
       <w:pPr>
-        <w:pStyle w:val="Overskrift2"/>
+        <w:pStyle w:val="Heading2"/>
       </w:pPr>
       <w:r>
         <w:t>Property check configuration</w:t>
@@ -18694,7 +18551,7 @@
     </w:p>
     <w:p>
       <w:pPr>
-        <w:pStyle w:val="Overskrift2"/>
+        <w:pStyle w:val="Heading2"/>
       </w:pPr>
       <w:r>
         <w:t>Setting up the configuration</w:t>
@@ -18709,7 +18566,7 @@
     <w:p/>
     <w:p>
       <w:pPr>
-        <w:pStyle w:val="Overskrift1"/>
+        <w:pStyle w:val="Heading1"/>
       </w:pPr>
       <w:bookmarkStart w:id="54" w:name="_Ref19277311"/>
       <w:bookmarkStart w:id="55" w:name="_Toc36743314"/>
@@ -18728,7 +18585,7 @@
     <w:p/>
     <w:tbl>
       <w:tblPr>
-        <w:tblStyle w:val="Tabellrutenett"/>
+        <w:tblStyle w:val="TableGrid"/>
         <w:tblW w:w="0" w:type="auto"/>
         <w:tblInd w:w="562" w:type="dxa"/>
         <w:tblLook w:val="04A0" w:firstRow="1" w:lastRow="0" w:firstColumn="1" w:lastColumn="0" w:noHBand="0" w:noVBand="1"/>
@@ -19014,7 +18871,7 @@
     <w:p/>
     <w:p>
       <w:pPr>
-        <w:pStyle w:val="Overskrift1"/>
+        <w:pStyle w:val="Heading1"/>
       </w:pPr>
       <w:bookmarkStart w:id="56" w:name="_Toc36743315"/>
       <w:r>
@@ -19097,7 +18954,7 @@
     <w:p/>
     <w:p>
       <w:pPr>
-        <w:pStyle w:val="Overskrift1"/>
+        <w:pStyle w:val="Heading1"/>
       </w:pPr>
       <w:bookmarkStart w:id="57" w:name="_Toc36743316"/>
       <w:bookmarkStart w:id="58" w:name="_Toc17306318"/>
@@ -19140,7 +18997,7 @@
     </w:p>
     <w:p>
       <w:pPr>
-        <w:pStyle w:val="Overskrift2"/>
+        <w:pStyle w:val="Heading2"/>
       </w:pPr>
       <w:r>
         <w:t>Transfer of Monitor information to the testbench</w:t>
@@ -19198,7 +19055,7 @@
     </w:p>
     <w:p>
       <w:pPr>
-        <w:pStyle w:val="Listeavsnitt"/>
+        <w:pStyle w:val="ListParagraph"/>
         <w:numPr>
           <w:ilvl w:val="0"/>
           <w:numId w:val="12"/>
@@ -19210,7 +19067,7 @@
     </w:p>
     <w:p>
       <w:pPr>
-        <w:pStyle w:val="Listeavsnitt"/>
+        <w:pStyle w:val="ListParagraph"/>
         <w:numPr>
           <w:ilvl w:val="0"/>
           <w:numId w:val="12"/>
@@ -19222,7 +19079,7 @@
     </w:p>
     <w:p>
       <w:pPr>
-        <w:pStyle w:val="Listeavsnitt"/>
+        <w:pStyle w:val="ListParagraph"/>
         <w:numPr>
           <w:ilvl w:val="0"/>
           <w:numId w:val="12"/>
@@ -19239,7 +19096,7 @@
     </w:p>
     <w:p>
       <w:pPr>
-        <w:pStyle w:val="Listeavsnitt"/>
+        <w:pStyle w:val="ListParagraph"/>
         <w:numPr>
           <w:ilvl w:val="0"/>
           <w:numId w:val="13"/>
@@ -19278,7 +19135,7 @@
     </w:p>
     <w:p>
       <w:pPr>
-        <w:pStyle w:val="Listeavsnitt"/>
+        <w:pStyle w:val="ListParagraph"/>
         <w:numPr>
           <w:ilvl w:val="0"/>
           <w:numId w:val="13"/>
@@ -19306,7 +19163,7 @@
     </w:p>
     <w:p>
       <w:pPr>
-        <w:pStyle w:val="Overskrift2"/>
+        <w:pStyle w:val="Heading2"/>
       </w:pPr>
       <w:r>
         <w:t>Transaction info transfer signals</w:t>
@@ -19440,7 +19297,7 @@
     </w:p>
     <w:p>
       <w:pPr>
-        <w:pStyle w:val="Overskrift1"/>
+        <w:pStyle w:val="Heading1"/>
       </w:pPr>
       <w:r>
         <w:br w:type="page"/>
@@ -19746,7 +19603,7 @@
     </w:p>
     <w:p>
       <w:pPr>
-        <w:pStyle w:val="Overskrift1"/>
+        <w:pStyle w:val="Heading1"/>
         <w:rPr>
           <w:lang w:val="en-US"/>
         </w:rPr>
@@ -19859,6 +19716,103 @@
           <w:lang w:val="en-US"/>
         </w:rPr>
         <w:t xml:space="preserve"> number or with a broadcast. </w:t>
+      </w:r>
+    </w:p>
+    <w:p>
+      <w:pPr>
+        <w:rPr>
+          <w:rFonts w:ascii="Helvetica Neue Thin" w:hAnsi="Helvetica Neue Thin"/>
+          <w:szCs w:val="18"/>
+          <w:lang w:val="en-US"/>
+        </w:rPr>
+      </w:pPr>
+      <w:r>
+        <w:rPr>
+          <w:rFonts w:ascii="Helvetica Neue Thin" w:hAnsi="Helvetica Neue Thin"/>
+          <w:szCs w:val="18"/>
+          <w:lang w:val="en-US"/>
+        </w:rPr>
+        <w:t xml:space="preserve">However, when a VVC is executing commands </w:t>
+      </w:r>
+      <w:r>
+        <w:rPr>
+          <w:rFonts w:ascii="Helvetica Neue Thin" w:hAnsi="Helvetica Neue Thin"/>
+          <w:szCs w:val="18"/>
+          <w:lang w:val="en-US"/>
+        </w:rPr>
+        <w:t>triggered by an</w:t>
+      </w:r>
+      <w:r>
+        <w:rPr>
+          <w:rFonts w:ascii="Helvetica Neue Thin" w:hAnsi="Helvetica Neue Thin"/>
+          <w:szCs w:val="18"/>
+          <w:lang w:val="en-US"/>
+        </w:rPr>
+        <w:t xml:space="preserve"> HVVC (Hierarchical-VVC),</w:t>
+      </w:r>
+      <w:r>
+        <w:rPr>
+          <w:rFonts w:ascii="Helvetica Neue Thin" w:hAnsi="Helvetica Neue Thin"/>
+          <w:szCs w:val="18"/>
+          <w:lang w:val="en-US"/>
+        </w:rPr>
+        <w:t xml:space="preserve"> e.g. SBI write due to Ethernet transmit,</w:t>
+      </w:r>
+      <w:r>
+        <w:rPr>
+          <w:rFonts w:ascii="Helvetica Neue Thin" w:hAnsi="Helvetica Neue Thin"/>
+          <w:szCs w:val="18"/>
+          <w:lang w:val="en-US"/>
+        </w:rPr>
+        <w:t xml:space="preserve"> </w:t>
+      </w:r>
+      <w:r>
+        <w:rPr>
+          <w:rFonts w:ascii="Helvetica Neue Thin" w:hAnsi="Helvetica Neue Thin"/>
+          <w:szCs w:val="18"/>
+          <w:lang w:val="en-US"/>
+        </w:rPr>
+        <w:t>the VVC</w:t>
+      </w:r>
+      <w:r>
+        <w:rPr>
+          <w:rFonts w:ascii="Helvetica Neue Thin" w:hAnsi="Helvetica Neue Thin"/>
+          <w:szCs w:val="18"/>
+          <w:lang w:val="en-US"/>
+        </w:rPr>
+        <w:t xml:space="preserve"> will use the HVVC’s ID panel</w:t>
+      </w:r>
+      <w:r>
+        <w:rPr>
+          <w:rFonts w:ascii="Helvetica Neue Thin" w:hAnsi="Helvetica Neue Thin"/>
+          <w:szCs w:val="18"/>
+          <w:lang w:val="en-US"/>
+        </w:rPr>
+        <w:t xml:space="preserve"> instead.</w:t>
+      </w:r>
+      <w:r>
+        <w:rPr>
+          <w:rFonts w:ascii="Helvetica Neue Thin" w:hAnsi="Helvetica Neue Thin"/>
+          <w:szCs w:val="18"/>
+          <w:lang w:val="en-US"/>
+        </w:rPr>
+        <w:t xml:space="preserve"> </w:t>
+      </w:r>
+      <w:r>
+        <w:rPr>
+          <w:rFonts w:ascii="Helvetica Neue Thin" w:hAnsi="Helvetica Neue Thin"/>
+          <w:szCs w:val="18"/>
+          <w:lang w:val="en-US"/>
+        </w:rPr>
+        <w:t xml:space="preserve">Refer to </w:t>
+      </w:r>
+      <w:r>
+        <w:rPr>
+          <w:rFonts w:ascii="Helvetica Neue Thin" w:hAnsi="Helvetica Neue Thin"/>
+          <w:szCs w:val="18"/>
+          <w:lang w:val="en-US"/>
+        </w:rPr>
+        <w:t>bitvis_vip_hvvc_to_vvc_bridge/doc/HVVC_to_VVC_Bridge_Implementation_Guide.pdf Figure 1 for an example of the HVVC structure.</w:t>
       </w:r>
     </w:p>
     <w:p>
@@ -20049,30 +20003,26 @@
       <w:pPr>
         <w:rPr>
           <w:rFonts w:ascii="Helvetica Neue Thin" w:hAnsi="Helvetica Neue Thin"/>
-          <w:i/>
           <w:iCs/>
           <w:sz w:val="14"/>
           <w:szCs w:val="16"/>
           <w:lang w:val="en-US"/>
         </w:rPr>
       </w:pPr>
-    </w:p>
-    <w:p>
-      <w:pPr>
-        <w:rPr>
-          <w:rFonts w:ascii="Helvetica Neue Thin" w:hAnsi="Helvetica Neue Thin"/>
-          <w:iCs/>
-          <w:sz w:val="14"/>
-          <w:szCs w:val="16"/>
+      <w:r>
+        <w:rPr>
+          <w:rFonts w:ascii="Helvetica Neue" w:hAnsi="Helvetica Neue"/>
+          <w:szCs w:val="18"/>
           <w:lang w:val="en-US"/>
         </w:rPr>
-      </w:pPr>
+        <w:t>A</w:t>
+      </w:r>
       <w:r>
         <w:rPr>
           <w:rFonts w:ascii="Helvetica Neue" w:hAnsi="Helvetica Neue"/>
           <w:lang w:val="en-US"/>
         </w:rPr>
-        <w:t xml:space="preserve">A subset </w:t>
+        <w:t xml:space="preserve"> subset </w:t>
       </w:r>
       <w:r>
         <w:rPr>
@@ -20283,7 +20233,7 @@
           </mc:Choice>
           <mc:Fallback>
             <w:pict>
-              <v:shape w14:anchorId="199BDFDD" id="Tekstboks 4" o:spid="_x0000_s1037" type="#_x0000_t202" style="position:absolute;margin-left:70.45pt;margin-top:8.85pt;width:663.85pt;height:31.05pt;z-index:251651072;visibility:visible;mso-wrap-style:square;mso-width-percent:0;mso-height-percent:0;mso-wrap-distance-left:9pt;mso-wrap-distance-top:0;mso-wrap-distance-right:9pt;mso-wrap-distance-bottom:0;mso-position-horizontal:absolute;mso-position-horizontal-relative:text;mso-position-vertical:absolute;mso-position-vertical-relative:text;mso-width-percent:0;mso-height-percent:0;mso-width-relative:margin;mso-height-relative:margin;v-text-anchor:top" o:gfxdata="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" filled="f" stroked="f">
+              <v:shape w14:anchorId="199BDFDD" id="Tekstboks 4" o:spid="_x0000_s1037" type="#_x0000_t202" style="position:absolute;margin-left:70.45pt;margin-top:8.85pt;width:663.85pt;height:31.05pt;z-index:251651072;visibility:visible;mso-wrap-style:square;mso-width-percent:0;mso-height-percent:0;mso-wrap-distance-left:9pt;mso-wrap-distance-top:0;mso-wrap-distance-right:9pt;mso-wrap-distance-bottom:0;mso-position-horizontal:absolute;mso-position-horizontal-relative:text;mso-position-vertical:absolute;mso-position-vertical-relative:text;mso-width-percent:0;mso-height-percent:0;mso-width-relative:margin;mso-height-relative:margin;v-text-anchor:top" o:gfxdata="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" filled="f" stroked="f">
                 <v:textbox>
                   <w:txbxContent>
                     <w:p>
@@ -20425,7 +20375,7 @@
           </mc:Choice>
           <mc:Fallback>
             <w:pict>
-              <v:shape w14:anchorId="6B7D54B5" id="Tekstboks 5" o:spid="_x0000_s1038" type="#_x0000_t202" style="position:absolute;margin-left:-6.85pt;margin-top:7.5pt;width:77.3pt;height:34.45pt;z-index:251653120;visibility:visible;mso-wrap-style:square;mso-width-percent:0;mso-height-percent:0;mso-wrap-distance-left:9pt;mso-wrap-distance-top:0;mso-wrap-distance-right:9pt;mso-wrap-distance-bottom:0;mso-position-horizontal:absolute;mso-position-horizontal-relative:text;mso-position-vertical:absolute;mso-position-vertical-relative:text;mso-width-percent:0;mso-height-percent:0;mso-width-relative:margin;mso-height-relative:margin;v-text-anchor:top" o:gfxdata="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" filled="f" stroked="f">
+              <v:shape w14:anchorId="6B7D54B5" id="Tekstboks 5" o:spid="_x0000_s1038" type="#_x0000_t202" style="position:absolute;margin-left:-6.85pt;margin-top:7.5pt;width:77.3pt;height:34.45pt;z-index:251653120;visibility:visible;mso-wrap-style:square;mso-width-percent:0;mso-height-percent:0;mso-wrap-distance-left:9pt;mso-wrap-distance-top:0;mso-wrap-distance-right:9pt;mso-wrap-distance-bottom:0;mso-position-horizontal:absolute;mso-position-horizontal-relative:text;mso-position-vertical:absolute;mso-position-vertical-relative:text;mso-width-percent:0;mso-height-percent:0;mso-width-relative:margin;mso-height-relative:margin;v-text-anchor:top" o:gfxdata="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" filled="f" stroked="f">
                 <v:textbox>
                   <w:txbxContent>
                     <w:p>
@@ -20487,7 +20437,7 @@
 </file>
 
 <file path=word/endnotes.xml><?xml version="1.0" encoding="utf-8"?>
-<w:endnotes xmlns:wpc="http://schemas.microsoft.com/office/word/2010/wordprocessingCanvas" xmlns:cx="http://schemas.microsoft.com/office/drawing/2014/chartex" xmlns:cx1="http://schemas.microsoft.com/office/drawing/2015/9/8/chartex" xmlns:cx2="http://schemas.microsoft.com/office/drawing/2015/10/21/chartex" xmlns:cx3="http://schemas.microsoft.com/office/drawing/2016/5/9/chartex" xmlns:cx4="http://schemas.microsoft.com/office/drawing/2016/5/10/chartex" xmlns:cx5="http://schemas.microsoft.com/office/drawing/2016/5/11/chartex" xmlns:cx6="http://schemas.microsoft.com/office/drawing/2016/5/12/chartex" xmlns:cx7="http://schemas.microsoft.com/office/drawing/2016/5/13/chartex" xmlns:cx8="http://schemas.microsoft.com/office/drawing/2016/5/14/chartex" xmlns:mc="http://schemas.openxmlformats.org/markup-compatibility/2006" xmlns:aink="http://schemas.microsoft.com/office/drawing/2016/ink" xmlns:am3d="http://schemas.microsoft.com/office/drawing/2017/model3d" xmlns:o="urn:schemas-microsoft-com:office:office" xmlns:r="http://schemas.openxmlformats.org/officeDocument/2006/relationships" xmlns:m="http://schemas.openxmlformats.org/officeDocument/2006/math" xmlns:v="urn:schemas-microsoft-com:vml" xmlns:wp14="http://schemas.microsoft.com/office/word/2010/wordprocessingDrawing" xmlns:wp="http://schemas.openxmlformats.org/drawingml/2006/wordprocessingDrawing" xmlns:w10="urn:schemas-microsoft-com:office:word" xmlns:w="http://schemas.openxmlformats.org/wordprocessingml/2006/main" xmlns:w14="http://schemas.microsoft.com/office/word/2010/wordml" xmlns:w15="http://schemas.microsoft.com/office/word/2012/wordml" xmlns:w16cid="http://schemas.microsoft.com/office/word/2016/wordml/cid" xmlns:w16se="http://schemas.microsoft.com/office/word/2015/wordml/symex" xmlns:wpg="http://schemas.microsoft.com/office/word/2010/wordprocessingGroup" xmlns:wpi="http://schemas.microsoft.com/office/word/2010/wordprocessingInk" xmlns:wne="http://schemas.microsoft.com/office/word/2006/wordml" xmlns:wps="http://schemas.microsoft.com/office/word/2010/wordprocessingShape" mc:Ignorable="w14 w15 w16se w16cid wp14">
+<w:endnotes xmlns:wpc="http://schemas.microsoft.com/office/word/2010/wordprocessingCanvas" xmlns:cx="http://schemas.microsoft.com/office/drawing/2014/chartex" xmlns:cx1="http://schemas.microsoft.com/office/drawing/2015/9/8/chartex" xmlns:cx2="http://schemas.microsoft.com/office/drawing/2015/10/21/chartex" xmlns:cx3="http://schemas.microsoft.com/office/drawing/2016/5/9/chartex" xmlns:cx4="http://schemas.microsoft.com/office/drawing/2016/5/10/chartex" xmlns:cx5="http://schemas.microsoft.com/office/drawing/2016/5/11/chartex" xmlns:cx6="http://schemas.microsoft.com/office/drawing/2016/5/12/chartex" xmlns:cx7="http://schemas.microsoft.com/office/drawing/2016/5/13/chartex" xmlns:cx8="http://schemas.microsoft.com/office/drawing/2016/5/14/chartex" xmlns:mc="http://schemas.openxmlformats.org/markup-compatibility/2006" xmlns:aink="http://schemas.microsoft.com/office/drawing/2016/ink" xmlns:am3d="http://schemas.microsoft.com/office/drawing/2017/model3d" xmlns:o="urn:schemas-microsoft-com:office:office" xmlns:r="http://schemas.openxmlformats.org/officeDocument/2006/relationships" xmlns:m="http://schemas.openxmlformats.org/officeDocument/2006/math" xmlns:v="urn:schemas-microsoft-com:vml" xmlns:wp14="http://schemas.microsoft.com/office/word/2010/wordprocessingDrawing" xmlns:wp="http://schemas.openxmlformats.org/drawingml/2006/wordprocessingDrawing" xmlns:w10="urn:schemas-microsoft-com:office:word" xmlns:w="http://schemas.openxmlformats.org/wordprocessingml/2006/main" xmlns:w14="http://schemas.microsoft.com/office/word/2010/wordml" xmlns:w15="http://schemas.microsoft.com/office/word/2012/wordml" xmlns:w16cex="http://schemas.microsoft.com/office/word/2018/wordml/cex" xmlns:w16cid="http://schemas.microsoft.com/office/word/2016/wordml/cid" xmlns:w16="http://schemas.microsoft.com/office/word/2018/wordml" xmlns:w16se="http://schemas.microsoft.com/office/word/2015/wordml/symex" xmlns:wpg="http://schemas.microsoft.com/office/word/2010/wordprocessingGroup" xmlns:wpi="http://schemas.microsoft.com/office/word/2010/wordprocessingInk" xmlns:wne="http://schemas.microsoft.com/office/word/2006/wordml" xmlns:wps="http://schemas.microsoft.com/office/word/2010/wordprocessingShape" mc:Ignorable="w14 w15 w16se w16cid w16 w16cex wp14">
   <w:endnote w:type="separator" w:id="-1">
     <w:p>
       <w:pPr>
@@ -20529,37 +20479,37 @@
 </file>
 
 <file path=word/footer1.xml><?xml version="1.0" encoding="utf-8"?>
-<w:ftr xmlns:wpc="http://schemas.microsoft.com/office/word/2010/wordprocessingCanvas" xmlns:cx="http://schemas.microsoft.com/office/drawing/2014/chartex" xmlns:cx1="http://schemas.microsoft.com/office/drawing/2015/9/8/chartex" xmlns:cx2="http://schemas.microsoft.com/office/drawing/2015/10/21/chartex" xmlns:cx3="http://schemas.microsoft.com/office/drawing/2016/5/9/chartex" xmlns:cx4="http://schemas.microsoft.com/office/drawing/2016/5/10/chartex" xmlns:cx5="http://schemas.microsoft.com/office/drawing/2016/5/11/chartex" xmlns:cx6="http://schemas.microsoft.com/office/drawing/2016/5/12/chartex" xmlns:cx7="http://schemas.microsoft.com/office/drawing/2016/5/13/chartex" xmlns:cx8="http://schemas.microsoft.com/office/drawing/2016/5/14/chartex" xmlns:mc="http://schemas.openxmlformats.org/markup-compatibility/2006" xmlns:aink="http://schemas.microsoft.com/office/drawing/2016/ink" xmlns:am3d="http://schemas.microsoft.com/office/drawing/2017/model3d" xmlns:o="urn:schemas-microsoft-com:office:office" xmlns:r="http://schemas.openxmlformats.org/officeDocument/2006/relationships" xmlns:m="http://schemas.openxmlformats.org/officeDocument/2006/math" xmlns:v="urn:schemas-microsoft-com:vml" xmlns:wp14="http://schemas.microsoft.com/office/word/2010/wordprocessingDrawing" xmlns:wp="http://schemas.openxmlformats.org/drawingml/2006/wordprocessingDrawing" xmlns:w10="urn:schemas-microsoft-com:office:word" xmlns:w="http://schemas.openxmlformats.org/wordprocessingml/2006/main" xmlns:w14="http://schemas.microsoft.com/office/word/2010/wordml" xmlns:w15="http://schemas.microsoft.com/office/word/2012/wordml" xmlns:w16cid="http://schemas.microsoft.com/office/word/2016/wordml/cid" xmlns:w16se="http://schemas.microsoft.com/office/word/2015/wordml/symex" xmlns:wpg="http://schemas.microsoft.com/office/word/2010/wordprocessingGroup" xmlns:wpi="http://schemas.microsoft.com/office/word/2010/wordprocessingInk" xmlns:wne="http://schemas.microsoft.com/office/word/2006/wordml" xmlns:wps="http://schemas.microsoft.com/office/word/2010/wordprocessingShape" mc:Ignorable="w14 w15 w16se w16cid wp14">
+<w:ftr xmlns:wpc="http://schemas.microsoft.com/office/word/2010/wordprocessingCanvas" xmlns:cx="http://schemas.microsoft.com/office/drawing/2014/chartex" xmlns:cx1="http://schemas.microsoft.com/office/drawing/2015/9/8/chartex" xmlns:cx2="http://schemas.microsoft.com/office/drawing/2015/10/21/chartex" xmlns:cx3="http://schemas.microsoft.com/office/drawing/2016/5/9/chartex" xmlns:cx4="http://schemas.microsoft.com/office/drawing/2016/5/10/chartex" xmlns:cx5="http://schemas.microsoft.com/office/drawing/2016/5/11/chartex" xmlns:cx6="http://schemas.microsoft.com/office/drawing/2016/5/12/chartex" xmlns:cx7="http://schemas.microsoft.com/office/drawing/2016/5/13/chartex" xmlns:cx8="http://schemas.microsoft.com/office/drawing/2016/5/14/chartex" xmlns:mc="http://schemas.openxmlformats.org/markup-compatibility/2006" xmlns:aink="http://schemas.microsoft.com/office/drawing/2016/ink" xmlns:am3d="http://schemas.microsoft.com/office/drawing/2017/model3d" xmlns:o="urn:schemas-microsoft-com:office:office" xmlns:r="http://schemas.openxmlformats.org/officeDocument/2006/relationships" xmlns:m="http://schemas.openxmlformats.org/officeDocument/2006/math" xmlns:v="urn:schemas-microsoft-com:vml" xmlns:wp14="http://schemas.microsoft.com/office/word/2010/wordprocessingDrawing" xmlns:wp="http://schemas.openxmlformats.org/drawingml/2006/wordprocessingDrawing" xmlns:w10="urn:schemas-microsoft-com:office:word" xmlns:w="http://schemas.openxmlformats.org/wordprocessingml/2006/main" xmlns:w14="http://schemas.microsoft.com/office/word/2010/wordml" xmlns:w15="http://schemas.microsoft.com/office/word/2012/wordml" xmlns:w16cex="http://schemas.microsoft.com/office/word/2018/wordml/cex" xmlns:w16cid="http://schemas.microsoft.com/office/word/2016/wordml/cid" xmlns:w16="http://schemas.microsoft.com/office/word/2018/wordml" xmlns:w16se="http://schemas.microsoft.com/office/word/2015/wordml/symex" xmlns:wpg="http://schemas.microsoft.com/office/word/2010/wordprocessingGroup" xmlns:wpi="http://schemas.microsoft.com/office/word/2010/wordprocessingInk" xmlns:wne="http://schemas.microsoft.com/office/word/2006/wordml" xmlns:wps="http://schemas.microsoft.com/office/word/2010/wordprocessingShape" mc:Ignorable="w14 w15 w16se w16cid w16 w16cex wp14">
   <w:p>
     <w:pPr>
-      <w:pStyle w:val="Bunntekst"/>
+      <w:pStyle w:val="Footer"/>
       <w:framePr w:wrap="none" w:vAnchor="text" w:hAnchor="margin" w:xAlign="right" w:y="1"/>
       <w:rPr>
-        <w:rStyle w:val="Sidetall"/>
+        <w:rStyle w:val="PageNumber"/>
       </w:rPr>
     </w:pPr>
     <w:r>
       <w:rPr>
-        <w:rStyle w:val="Sidetall"/>
+        <w:rStyle w:val="PageNumber"/>
       </w:rPr>
       <w:fldChar w:fldCharType="begin"/>
     </w:r>
     <w:r>
       <w:rPr>
-        <w:rStyle w:val="Sidetall"/>
+        <w:rStyle w:val="PageNumber"/>
       </w:rPr>
       <w:instrText xml:space="preserve">PAGE  </w:instrText>
     </w:r>
     <w:r>
       <w:rPr>
-        <w:rStyle w:val="Sidetall"/>
+        <w:rStyle w:val="PageNumber"/>
       </w:rPr>
       <w:fldChar w:fldCharType="end"/>
     </w:r>
   </w:p>
   <w:p>
     <w:pPr>
-      <w:pStyle w:val="Bunntekst"/>
+      <w:pStyle w:val="Footer"/>
       <w:ind w:right="360"/>
     </w:pPr>
   </w:p>
@@ -20567,13 +20517,13 @@
 </file>
 
 <file path=word/footer2.xml><?xml version="1.0" encoding="utf-8"?>
-<w:ftr xmlns:wpc="http://schemas.microsoft.com/office/word/2010/wordprocessingCanvas" xmlns:cx="http://schemas.microsoft.com/office/drawing/2014/chartex" xmlns:cx1="http://schemas.microsoft.com/office/drawing/2015/9/8/chartex" xmlns:cx2="http://schemas.microsoft.com/office/drawing/2015/10/21/chartex" xmlns:cx3="http://schemas.microsoft.com/office/drawing/2016/5/9/chartex" xmlns:cx4="http://schemas.microsoft.com/office/drawing/2016/5/10/chartex" xmlns:cx5="http://schemas.microsoft.com/office/drawing/2016/5/11/chartex" xmlns:cx6="http://schemas.microsoft.com/office/drawing/2016/5/12/chartex" xmlns:cx7="http://schemas.microsoft.com/office/drawing/2016/5/13/chartex" xmlns:cx8="http://schemas.microsoft.com/office/drawing/2016/5/14/chartex" xmlns:mc="http://schemas.openxmlformats.org/markup-compatibility/2006" xmlns:aink="http://schemas.microsoft.com/office/drawing/2016/ink" xmlns:am3d="http://schemas.microsoft.com/office/drawing/2017/model3d" xmlns:o="urn:schemas-microsoft-com:office:office" xmlns:r="http://schemas.openxmlformats.org/officeDocument/2006/relationships" xmlns:m="http://schemas.openxmlformats.org/officeDocument/2006/math" xmlns:v="urn:schemas-microsoft-com:vml" xmlns:wp14="http://schemas.microsoft.com/office/word/2010/wordprocessingDrawing" xmlns:wp="http://schemas.openxmlformats.org/drawingml/2006/wordprocessingDrawing" xmlns:w10="urn:schemas-microsoft-com:office:word" xmlns:w="http://schemas.openxmlformats.org/wordprocessingml/2006/main" xmlns:w14="http://schemas.microsoft.com/office/word/2010/wordml" xmlns:w15="http://schemas.microsoft.com/office/word/2012/wordml" xmlns:w16cid="http://schemas.microsoft.com/office/word/2016/wordml/cid" xmlns:w16se="http://schemas.microsoft.com/office/word/2015/wordml/symex" xmlns:wpg="http://schemas.microsoft.com/office/word/2010/wordprocessingGroup" xmlns:wpi="http://schemas.microsoft.com/office/word/2010/wordprocessingInk" xmlns:wne="http://schemas.microsoft.com/office/word/2006/wordml" xmlns:wps="http://schemas.microsoft.com/office/word/2010/wordprocessingShape" mc:Ignorable="w14 w15 w16se w16cid wp14">
+<w:ftr xmlns:wpc="http://schemas.microsoft.com/office/word/2010/wordprocessingCanvas" xmlns:cx="http://schemas.microsoft.com/office/drawing/2014/chartex" xmlns:cx1="http://schemas.microsoft.com/office/drawing/2015/9/8/chartex" xmlns:cx2="http://schemas.microsoft.com/office/drawing/2015/10/21/chartex" xmlns:cx3="http://schemas.microsoft.com/office/drawing/2016/5/9/chartex" xmlns:cx4="http://schemas.microsoft.com/office/drawing/2016/5/10/chartex" xmlns:cx5="http://schemas.microsoft.com/office/drawing/2016/5/11/chartex" xmlns:cx6="http://schemas.microsoft.com/office/drawing/2016/5/12/chartex" xmlns:cx7="http://schemas.microsoft.com/office/drawing/2016/5/13/chartex" xmlns:cx8="http://schemas.microsoft.com/office/drawing/2016/5/14/chartex" xmlns:mc="http://schemas.openxmlformats.org/markup-compatibility/2006" xmlns:aink="http://schemas.microsoft.com/office/drawing/2016/ink" xmlns:am3d="http://schemas.microsoft.com/office/drawing/2017/model3d" xmlns:o="urn:schemas-microsoft-com:office:office" xmlns:r="http://schemas.openxmlformats.org/officeDocument/2006/relationships" xmlns:m="http://schemas.openxmlformats.org/officeDocument/2006/math" xmlns:v="urn:schemas-microsoft-com:vml" xmlns:wp14="http://schemas.microsoft.com/office/word/2010/wordprocessingDrawing" xmlns:wp="http://schemas.openxmlformats.org/drawingml/2006/wordprocessingDrawing" xmlns:w10="urn:schemas-microsoft-com:office:word" xmlns:w="http://schemas.openxmlformats.org/wordprocessingml/2006/main" xmlns:w14="http://schemas.microsoft.com/office/word/2010/wordml" xmlns:w15="http://schemas.microsoft.com/office/word/2012/wordml" xmlns:w16cex="http://schemas.microsoft.com/office/word/2018/wordml/cex" xmlns:w16cid="http://schemas.microsoft.com/office/word/2016/wordml/cid" xmlns:w16="http://schemas.microsoft.com/office/word/2018/wordml" xmlns:w16se="http://schemas.microsoft.com/office/word/2015/wordml/symex" xmlns:wpg="http://schemas.microsoft.com/office/word/2010/wordprocessingGroup" xmlns:wpi="http://schemas.microsoft.com/office/word/2010/wordprocessingInk" xmlns:wne="http://schemas.microsoft.com/office/word/2006/wordml" xmlns:wps="http://schemas.microsoft.com/office/word/2010/wordprocessingShape" mc:Ignorable="w14 w15 w16se w16cid w16 w16cex wp14">
   <w:p>
     <w:pPr>
-      <w:pStyle w:val="Bunntekst"/>
+      <w:pStyle w:val="Footer"/>
       <w:framePr w:wrap="none" w:vAnchor="text" w:hAnchor="margin" w:xAlign="right" w:y="1"/>
       <w:rPr>
-        <w:rStyle w:val="Sidetall"/>
+        <w:rStyle w:val="PageNumber"/>
         <w:rFonts w:ascii="Helvetica" w:hAnsi="Helvetica" w:cs="Helvetica"/>
         <w:color w:val="1381C4"/>
         <w:sz w:val="14"/>
@@ -20581,7 +20531,7 @@
     </w:pPr>
     <w:r>
       <w:rPr>
-        <w:rStyle w:val="Sidetall"/>
+        <w:rStyle w:val="PageNumber"/>
         <w:rFonts w:ascii="Helvetica" w:hAnsi="Helvetica" w:cs="Helvetica"/>
         <w:color w:val="1381C4"/>
         <w:sz w:val="14"/>
@@ -20590,7 +20540,7 @@
     </w:r>
     <w:r>
       <w:rPr>
-        <w:rStyle w:val="Sidetall"/>
+        <w:rStyle w:val="PageNumber"/>
         <w:rFonts w:ascii="Helvetica" w:hAnsi="Helvetica" w:cs="Helvetica"/>
         <w:color w:val="1381C4"/>
         <w:sz w:val="14"/>
@@ -20599,7 +20549,7 @@
     </w:r>
     <w:r>
       <w:rPr>
-        <w:rStyle w:val="Sidetall"/>
+        <w:rStyle w:val="PageNumber"/>
         <w:rFonts w:ascii="Helvetica" w:hAnsi="Helvetica" w:cs="Helvetica"/>
         <w:color w:val="1381C4"/>
         <w:sz w:val="14"/>
@@ -20608,7 +20558,7 @@
     </w:r>
     <w:r>
       <w:rPr>
-        <w:rStyle w:val="Sidetall"/>
+        <w:rStyle w:val="PageNumber"/>
         <w:rFonts w:cs="Helvetica"/>
         <w:color w:val="1381C4"/>
         <w:sz w:val="14"/>
@@ -20617,7 +20567,7 @@
     </w:r>
     <w:r>
       <w:rPr>
-        <w:rStyle w:val="Sidetall"/>
+        <w:rStyle w:val="PageNumber"/>
         <w:rFonts w:ascii="Helvetica" w:hAnsi="Helvetica" w:cs="Helvetica"/>
         <w:color w:val="1381C4"/>
         <w:sz w:val="14"/>
@@ -20626,7 +20576,7 @@
     </w:r>
     <w:r>
       <w:rPr>
-        <w:rStyle w:val="Sidetall"/>
+        <w:rStyle w:val="PageNumber"/>
         <w:rFonts w:ascii="Helvetica" w:hAnsi="Helvetica" w:cs="Helvetica"/>
         <w:color w:val="1381C4"/>
         <w:sz w:val="14"/>
@@ -20635,7 +20585,7 @@
     </w:r>
     <w:r>
       <w:rPr>
-        <w:rStyle w:val="Sidetall"/>
+        <w:rStyle w:val="PageNumber"/>
         <w:rFonts w:ascii="Helvetica" w:hAnsi="Helvetica" w:cs="Helvetica"/>
         <w:color w:val="1381C4"/>
         <w:sz w:val="14"/>
@@ -20644,7 +20594,7 @@
     </w:r>
     <w:r>
       <w:rPr>
-        <w:rStyle w:val="Sidetall"/>
+        <w:rStyle w:val="PageNumber"/>
         <w:rFonts w:ascii="Helvetica" w:hAnsi="Helvetica" w:cs="Helvetica"/>
         <w:color w:val="1381C4"/>
         <w:sz w:val="14"/>
@@ -20653,7 +20603,7 @@
     </w:r>
     <w:r>
       <w:rPr>
-        <w:rStyle w:val="Sidetall"/>
+        <w:rStyle w:val="PageNumber"/>
         <w:rFonts w:ascii="Helvetica" w:hAnsi="Helvetica" w:cs="Helvetica"/>
         <w:color w:val="1381C4"/>
         <w:sz w:val="14"/>
@@ -20662,7 +20612,7 @@
     </w:r>
     <w:r>
       <w:rPr>
-        <w:rStyle w:val="Sidetall"/>
+        <w:rStyle w:val="PageNumber"/>
         <w:rFonts w:cs="Helvetica"/>
         <w:color w:val="1381C4"/>
         <w:sz w:val="14"/>
@@ -20671,7 +20621,7 @@
     </w:r>
     <w:r>
       <w:rPr>
-        <w:rStyle w:val="Sidetall"/>
+        <w:rStyle w:val="PageNumber"/>
         <w:rFonts w:ascii="Helvetica" w:hAnsi="Helvetica" w:cs="Helvetica"/>
         <w:color w:val="1381C4"/>
         <w:sz w:val="14"/>
@@ -20680,7 +20630,7 @@
     </w:r>
     <w:r>
       <w:rPr>
-        <w:rStyle w:val="Sidetall"/>
+        <w:rStyle w:val="PageNumber"/>
         <w:rFonts w:ascii="Helvetica" w:hAnsi="Helvetica" w:cs="Helvetica"/>
         <w:color w:val="1381C4"/>
         <w:sz w:val="14"/>
@@ -20716,7 +20666,7 @@
         </w:tcPr>
         <w:p>
           <w:pPr>
-            <w:pStyle w:val="Bunntekst"/>
+            <w:pStyle w:val="Footer"/>
             <w:tabs>
               <w:tab w:val="clear" w:pos="4153"/>
               <w:tab w:val="clear" w:pos="8306"/>
@@ -20778,7 +20728,7 @@
         </w:tcPr>
         <w:p>
           <w:pPr>
-            <w:pStyle w:val="Bunntekst"/>
+            <w:pStyle w:val="Footer"/>
             <w:tabs>
               <w:tab w:val="clear" w:pos="4153"/>
               <w:tab w:val="clear" w:pos="8306"/>
@@ -20799,27 +20749,7 @@
               <w:sz w:val="14"/>
               <w:lang w:val="sq-AL"/>
             </w:rPr>
-            <w:t>Version 2.</w:t>
-          </w:r>
-          <w:r>
-            <w:rPr>
-              <w:rFonts w:ascii="Helvetica" w:hAnsi="Helvetica" w:cs="Arial"/>
-              <w:b/>
-              <w:color w:val="1381C4"/>
-              <w:sz w:val="14"/>
-              <w:lang w:val="sq-AL"/>
-            </w:rPr>
-            <w:t>9</w:t>
-          </w:r>
-          <w:r>
-            <w:rPr>
-              <w:rFonts w:ascii="Helvetica" w:hAnsi="Helvetica" w:cs="Arial"/>
-              <w:b/>
-              <w:color w:val="1381C4"/>
-              <w:sz w:val="14"/>
-              <w:lang w:val="sq-AL"/>
-            </w:rPr>
-            <w:t>.x</w:t>
+            <w:t>Version 2.9.x</w:t>
           </w:r>
           <w:r>
             <w:rPr>
@@ -20865,7 +20795,7 @@
               <w:sz w:val="14"/>
               <w:lang w:val="en-US"/>
             </w:rPr>
-            <w:t>2020-04-20</w:t>
+            <w:t>2020-04-22</w:t>
           </w:r>
           <w:r>
             <w:rPr>
@@ -20885,7 +20815,7 @@
         </w:tcPr>
         <w:p>
           <w:pPr>
-            <w:pStyle w:val="Bunntekst"/>
+            <w:pStyle w:val="Footer"/>
             <w:tabs>
               <w:tab w:val="clear" w:pos="4153"/>
               <w:tab w:val="clear" w:pos="8306"/>
@@ -20919,7 +20849,7 @@
           </w:r>
           <w:r>
             <w:rPr>
-              <w:rStyle w:val="Hyperkobling"/>
+              <w:rStyle w:val="Hyperlink"/>
               <w:rFonts w:cs="Arial"/>
               <w:color w:val="1381C4"/>
               <w:sz w:val="14"/>
@@ -20936,7 +20866,7 @@
         </w:tcPr>
         <w:p>
           <w:pPr>
-            <w:pStyle w:val="Bunntekst"/>
+            <w:pStyle w:val="Footer"/>
             <w:tabs>
               <w:tab w:val="clear" w:pos="4153"/>
               <w:tab w:val="clear" w:pos="8306"/>
@@ -20956,7 +20886,7 @@
   </w:tbl>
   <w:p>
     <w:pPr>
-      <w:pStyle w:val="Bunntekst"/>
+      <w:pStyle w:val="Footer"/>
       <w:rPr>
         <w:lang w:val="sq-AL"/>
       </w:rPr>
@@ -20966,7 +20896,7 @@
 </file>
 
 <file path=word/footer3.xml><?xml version="1.0" encoding="utf-8"?>
-<w:ftr xmlns:wpc="http://schemas.microsoft.com/office/word/2010/wordprocessingCanvas" xmlns:cx="http://schemas.microsoft.com/office/drawing/2014/chartex" xmlns:cx1="http://schemas.microsoft.com/office/drawing/2015/9/8/chartex" xmlns:cx2="http://schemas.microsoft.com/office/drawing/2015/10/21/chartex" xmlns:cx3="http://schemas.microsoft.com/office/drawing/2016/5/9/chartex" xmlns:cx4="http://schemas.microsoft.com/office/drawing/2016/5/10/chartex" xmlns:cx5="http://schemas.microsoft.com/office/drawing/2016/5/11/chartex" xmlns:cx6="http://schemas.microsoft.com/office/drawing/2016/5/12/chartex" xmlns:cx7="http://schemas.microsoft.com/office/drawing/2016/5/13/chartex" xmlns:cx8="http://schemas.microsoft.com/office/drawing/2016/5/14/chartex" xmlns:mc="http://schemas.openxmlformats.org/markup-compatibility/2006" xmlns:aink="http://schemas.microsoft.com/office/drawing/2016/ink" xmlns:am3d="http://schemas.microsoft.com/office/drawing/2017/model3d" xmlns:o="urn:schemas-microsoft-com:office:office" xmlns:r="http://schemas.openxmlformats.org/officeDocument/2006/relationships" xmlns:m="http://schemas.openxmlformats.org/officeDocument/2006/math" xmlns:v="urn:schemas-microsoft-com:vml" xmlns:wp14="http://schemas.microsoft.com/office/word/2010/wordprocessingDrawing" xmlns:wp="http://schemas.openxmlformats.org/drawingml/2006/wordprocessingDrawing" xmlns:w10="urn:schemas-microsoft-com:office:word" xmlns:w="http://schemas.openxmlformats.org/wordprocessingml/2006/main" xmlns:w14="http://schemas.microsoft.com/office/word/2010/wordml" xmlns:w15="http://schemas.microsoft.com/office/word/2012/wordml" xmlns:w16cid="http://schemas.microsoft.com/office/word/2016/wordml/cid" xmlns:w16se="http://schemas.microsoft.com/office/word/2015/wordml/symex" xmlns:wpg="http://schemas.microsoft.com/office/word/2010/wordprocessingGroup" xmlns:wpi="http://schemas.microsoft.com/office/word/2010/wordprocessingInk" xmlns:wne="http://schemas.microsoft.com/office/word/2006/wordml" xmlns:wps="http://schemas.microsoft.com/office/word/2010/wordprocessingShape" mc:Ignorable="w14 w15 w16se w16cid wp14">
+<w:ftr xmlns:wpc="http://schemas.microsoft.com/office/word/2010/wordprocessingCanvas" xmlns:cx="http://schemas.microsoft.com/office/drawing/2014/chartex" xmlns:cx1="http://schemas.microsoft.com/office/drawing/2015/9/8/chartex" xmlns:cx2="http://schemas.microsoft.com/office/drawing/2015/10/21/chartex" xmlns:cx3="http://schemas.microsoft.com/office/drawing/2016/5/9/chartex" xmlns:cx4="http://schemas.microsoft.com/office/drawing/2016/5/10/chartex" xmlns:cx5="http://schemas.microsoft.com/office/drawing/2016/5/11/chartex" xmlns:cx6="http://schemas.microsoft.com/office/drawing/2016/5/12/chartex" xmlns:cx7="http://schemas.microsoft.com/office/drawing/2016/5/13/chartex" xmlns:cx8="http://schemas.microsoft.com/office/drawing/2016/5/14/chartex" xmlns:mc="http://schemas.openxmlformats.org/markup-compatibility/2006" xmlns:aink="http://schemas.microsoft.com/office/drawing/2016/ink" xmlns:am3d="http://schemas.microsoft.com/office/drawing/2017/model3d" xmlns:o="urn:schemas-microsoft-com:office:office" xmlns:r="http://schemas.openxmlformats.org/officeDocument/2006/relationships" xmlns:m="http://schemas.openxmlformats.org/officeDocument/2006/math" xmlns:v="urn:schemas-microsoft-com:vml" xmlns:wp14="http://schemas.microsoft.com/office/word/2010/wordprocessingDrawing" xmlns:wp="http://schemas.openxmlformats.org/drawingml/2006/wordprocessingDrawing" xmlns:w10="urn:schemas-microsoft-com:office:word" xmlns:w="http://schemas.openxmlformats.org/wordprocessingml/2006/main" xmlns:w14="http://schemas.microsoft.com/office/word/2010/wordml" xmlns:w15="http://schemas.microsoft.com/office/word/2012/wordml" xmlns:w16cex="http://schemas.microsoft.com/office/word/2018/wordml/cex" xmlns:w16cid="http://schemas.microsoft.com/office/word/2016/wordml/cid" xmlns:w16="http://schemas.microsoft.com/office/word/2018/wordml" xmlns:w16se="http://schemas.microsoft.com/office/word/2015/wordml/symex" xmlns:wpg="http://schemas.microsoft.com/office/word/2010/wordprocessingGroup" xmlns:wpi="http://schemas.microsoft.com/office/word/2010/wordprocessingInk" xmlns:wne="http://schemas.microsoft.com/office/word/2006/wordml" xmlns:wps="http://schemas.microsoft.com/office/word/2010/wordprocessingShape" mc:Ignorable="w14 w15 w16se w16cid w16 w16cex wp14">
   <w:p>
     <w:pPr>
       <w:rPr>
@@ -21080,7 +21010,7 @@
               <v:stroke joinstyle="miter"/>
               <v:path gradientshapeok="t" o:connecttype="rect"/>
             </v:shapetype>
-            <v:shape id="Tekstboks 1" o:spid="_x0000_s1039" type="#_x0000_t202" style="position:absolute;margin-left:640.8pt;margin-top:-5.5pt;width:149.35pt;height:24.8pt;z-index:251659264;visibility:visible;mso-wrap-style:square;mso-width-percent:0;mso-height-percent:0;mso-wrap-distance-left:9pt;mso-wrap-distance-top:0;mso-wrap-distance-right:9pt;mso-wrap-distance-bottom:0;mso-position-horizontal:absolute;mso-position-horizontal-relative:text;mso-position-vertical:absolute;mso-position-vertical-relative:text;mso-width-percent:0;mso-height-percent:0;mso-width-relative:margin;mso-height-relative:margin;v-text-anchor:top" o:gfxdata="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" filled="f" stroked="f">
+            <v:shape id="Tekstboks 1" o:spid="_x0000_s1039" type="#_x0000_t202" style="position:absolute;margin-left:640.8pt;margin-top:-5.5pt;width:149.35pt;height:24.8pt;z-index:251659264;visibility:visible;mso-wrap-style:square;mso-width-percent:0;mso-height-percent:0;mso-wrap-distance-left:9pt;mso-wrap-distance-top:0;mso-wrap-distance-right:9pt;mso-wrap-distance-bottom:0;mso-position-horizontal:absolute;mso-position-horizontal-relative:text;mso-position-vertical:absolute;mso-position-vertical-relative:text;mso-width-percent:0;mso-height-percent:0;mso-width-relative:margin;mso-height-relative:margin;v-text-anchor:top" o:gfxdata="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" filled="f" stroked="f">
               <v:textbox>
                 <w:txbxContent>
                   <w:p>
@@ -21161,14 +21091,14 @@
   </w:p>
   <w:p>
     <w:pPr>
-      <w:pStyle w:val="Bunntekst"/>
+      <w:pStyle w:val="Footer"/>
     </w:pPr>
   </w:p>
 </w:ftr>
 </file>
 
 <file path=word/footnotes.xml><?xml version="1.0" encoding="utf-8"?>
-<w:footnotes xmlns:wpc="http://schemas.microsoft.com/office/word/2010/wordprocessingCanvas" xmlns:cx="http://schemas.microsoft.com/office/drawing/2014/chartex" xmlns:cx1="http://schemas.microsoft.com/office/drawing/2015/9/8/chartex" xmlns:cx2="http://schemas.microsoft.com/office/drawing/2015/10/21/chartex" xmlns:cx3="http://schemas.microsoft.com/office/drawing/2016/5/9/chartex" xmlns:cx4="http://schemas.microsoft.com/office/drawing/2016/5/10/chartex" xmlns:cx5="http://schemas.microsoft.com/office/drawing/2016/5/11/chartex" xmlns:cx6="http://schemas.microsoft.com/office/drawing/2016/5/12/chartex" xmlns:cx7="http://schemas.microsoft.com/office/drawing/2016/5/13/chartex" xmlns:cx8="http://schemas.microsoft.com/office/drawing/2016/5/14/chartex" xmlns:mc="http://schemas.openxmlformats.org/markup-compatibility/2006" xmlns:aink="http://schemas.microsoft.com/office/drawing/2016/ink" xmlns:am3d="http://schemas.microsoft.com/office/drawing/2017/model3d" xmlns:o="urn:schemas-microsoft-com:office:office" xmlns:r="http://schemas.openxmlformats.org/officeDocument/2006/relationships" xmlns:m="http://schemas.openxmlformats.org/officeDocument/2006/math" xmlns:v="urn:schemas-microsoft-com:vml" xmlns:wp14="http://schemas.microsoft.com/office/word/2010/wordprocessingDrawing" xmlns:wp="http://schemas.openxmlformats.org/drawingml/2006/wordprocessingDrawing" xmlns:w10="urn:schemas-microsoft-com:office:word" xmlns:w="http://schemas.openxmlformats.org/wordprocessingml/2006/main" xmlns:w14="http://schemas.microsoft.com/office/word/2010/wordml" xmlns:w15="http://schemas.microsoft.com/office/word/2012/wordml" xmlns:w16cid="http://schemas.microsoft.com/office/word/2016/wordml/cid" xmlns:w16se="http://schemas.microsoft.com/office/word/2015/wordml/symex" xmlns:wpg="http://schemas.microsoft.com/office/word/2010/wordprocessingGroup" xmlns:wpi="http://schemas.microsoft.com/office/word/2010/wordprocessingInk" xmlns:wne="http://schemas.microsoft.com/office/word/2006/wordml" xmlns:wps="http://schemas.microsoft.com/office/word/2010/wordprocessingShape" mc:Ignorable="w14 w15 w16se w16cid wp14">
+<w:footnotes xmlns:wpc="http://schemas.microsoft.com/office/word/2010/wordprocessingCanvas" xmlns:cx="http://schemas.microsoft.com/office/drawing/2014/chartex" xmlns:cx1="http://schemas.microsoft.com/office/drawing/2015/9/8/chartex" xmlns:cx2="http://schemas.microsoft.com/office/drawing/2015/10/21/chartex" xmlns:cx3="http://schemas.microsoft.com/office/drawing/2016/5/9/chartex" xmlns:cx4="http://schemas.microsoft.com/office/drawing/2016/5/10/chartex" xmlns:cx5="http://schemas.microsoft.com/office/drawing/2016/5/11/chartex" xmlns:cx6="http://schemas.microsoft.com/office/drawing/2016/5/12/chartex" xmlns:cx7="http://schemas.microsoft.com/office/drawing/2016/5/13/chartex" xmlns:cx8="http://schemas.microsoft.com/office/drawing/2016/5/14/chartex" xmlns:mc="http://schemas.openxmlformats.org/markup-compatibility/2006" xmlns:aink="http://schemas.microsoft.com/office/drawing/2016/ink" xmlns:am3d="http://schemas.microsoft.com/office/drawing/2017/model3d" xmlns:o="urn:schemas-microsoft-com:office:office" xmlns:r="http://schemas.openxmlformats.org/officeDocument/2006/relationships" xmlns:m="http://schemas.openxmlformats.org/officeDocument/2006/math" xmlns:v="urn:schemas-microsoft-com:vml" xmlns:wp14="http://schemas.microsoft.com/office/word/2010/wordprocessingDrawing" xmlns:wp="http://schemas.openxmlformats.org/drawingml/2006/wordprocessingDrawing" xmlns:w10="urn:schemas-microsoft-com:office:word" xmlns:w="http://schemas.openxmlformats.org/wordprocessingml/2006/main" xmlns:w14="http://schemas.microsoft.com/office/word/2010/wordml" xmlns:w15="http://schemas.microsoft.com/office/word/2012/wordml" xmlns:w16cex="http://schemas.microsoft.com/office/word/2018/wordml/cex" xmlns:w16cid="http://schemas.microsoft.com/office/word/2016/wordml/cid" xmlns:w16="http://schemas.microsoft.com/office/word/2018/wordml" xmlns:w16se="http://schemas.microsoft.com/office/word/2015/wordml/symex" xmlns:wpg="http://schemas.microsoft.com/office/word/2010/wordprocessingGroup" xmlns:wpi="http://schemas.microsoft.com/office/word/2010/wordprocessingInk" xmlns:wne="http://schemas.microsoft.com/office/word/2006/wordml" xmlns:wps="http://schemas.microsoft.com/office/word/2010/wordprocessingShape" mc:Ignorable="w14 w15 w16se w16cid w16 w16cex wp14">
   <w:footnote w:type="separator" w:id="-1">
     <w:p>
       <w:pPr>
@@ -21210,10 +21140,10 @@
 </file>
 
 <file path=word/header1.xml><?xml version="1.0" encoding="utf-8"?>
-<w:hdr xmlns:wpc="http://schemas.microsoft.com/office/word/2010/wordprocessingCanvas" xmlns:cx="http://schemas.microsoft.com/office/drawing/2014/chartex" xmlns:cx1="http://schemas.microsoft.com/office/drawing/2015/9/8/chartex" xmlns:cx2="http://schemas.microsoft.com/office/drawing/2015/10/21/chartex" xmlns:cx3="http://schemas.microsoft.com/office/drawing/2016/5/9/chartex" xmlns:cx4="http://schemas.microsoft.com/office/drawing/2016/5/10/chartex" xmlns:cx5="http://schemas.microsoft.com/office/drawing/2016/5/11/chartex" xmlns:cx6="http://schemas.microsoft.com/office/drawing/2016/5/12/chartex" xmlns:cx7="http://schemas.microsoft.com/office/drawing/2016/5/13/chartex" xmlns:cx8="http://schemas.microsoft.com/office/drawing/2016/5/14/chartex" xmlns:mc="http://schemas.openxmlformats.org/markup-compatibility/2006" xmlns:aink="http://schemas.microsoft.com/office/drawing/2016/ink" xmlns:am3d="http://schemas.microsoft.com/office/drawing/2017/model3d" xmlns:o="urn:schemas-microsoft-com:office:office" xmlns:r="http://schemas.openxmlformats.org/officeDocument/2006/relationships" xmlns:m="http://schemas.openxmlformats.org/officeDocument/2006/math" xmlns:v="urn:schemas-microsoft-com:vml" xmlns:wp14="http://schemas.microsoft.com/office/word/2010/wordprocessingDrawing" xmlns:wp="http://schemas.openxmlformats.org/drawingml/2006/wordprocessingDrawing" xmlns:w10="urn:schemas-microsoft-com:office:word" xmlns:w="http://schemas.openxmlformats.org/wordprocessingml/2006/main" xmlns:w14="http://schemas.microsoft.com/office/word/2010/wordml" xmlns:w15="http://schemas.microsoft.com/office/word/2012/wordml" xmlns:w16cid="http://schemas.microsoft.com/office/word/2016/wordml/cid" xmlns:w16se="http://schemas.microsoft.com/office/word/2015/wordml/symex" xmlns:wpg="http://schemas.microsoft.com/office/word/2010/wordprocessingGroup" xmlns:wpi="http://schemas.microsoft.com/office/word/2010/wordprocessingInk" xmlns:wne="http://schemas.microsoft.com/office/word/2006/wordml" xmlns:wps="http://schemas.microsoft.com/office/word/2010/wordprocessingShape" mc:Ignorable="w14 w15 w16se w16cid wp14">
+<w:hdr xmlns:wpc="http://schemas.microsoft.com/office/word/2010/wordprocessingCanvas" xmlns:cx="http://schemas.microsoft.com/office/drawing/2014/chartex" xmlns:cx1="http://schemas.microsoft.com/office/drawing/2015/9/8/chartex" xmlns:cx2="http://schemas.microsoft.com/office/drawing/2015/10/21/chartex" xmlns:cx3="http://schemas.microsoft.com/office/drawing/2016/5/9/chartex" xmlns:cx4="http://schemas.microsoft.com/office/drawing/2016/5/10/chartex" xmlns:cx5="http://schemas.microsoft.com/office/drawing/2016/5/11/chartex" xmlns:cx6="http://schemas.microsoft.com/office/drawing/2016/5/12/chartex" xmlns:cx7="http://schemas.microsoft.com/office/drawing/2016/5/13/chartex" xmlns:cx8="http://schemas.microsoft.com/office/drawing/2016/5/14/chartex" xmlns:mc="http://schemas.openxmlformats.org/markup-compatibility/2006" xmlns:aink="http://schemas.microsoft.com/office/drawing/2016/ink" xmlns:am3d="http://schemas.microsoft.com/office/drawing/2017/model3d" xmlns:o="urn:schemas-microsoft-com:office:office" xmlns:r="http://schemas.openxmlformats.org/officeDocument/2006/relationships" xmlns:m="http://schemas.openxmlformats.org/officeDocument/2006/math" xmlns:v="urn:schemas-microsoft-com:vml" xmlns:wp14="http://schemas.microsoft.com/office/word/2010/wordprocessingDrawing" xmlns:wp="http://schemas.openxmlformats.org/drawingml/2006/wordprocessingDrawing" xmlns:w10="urn:schemas-microsoft-com:office:word" xmlns:w="http://schemas.openxmlformats.org/wordprocessingml/2006/main" xmlns:w14="http://schemas.microsoft.com/office/word/2010/wordml" xmlns:w15="http://schemas.microsoft.com/office/word/2012/wordml" xmlns:w16cex="http://schemas.microsoft.com/office/word/2018/wordml/cex" xmlns:w16cid="http://schemas.microsoft.com/office/word/2016/wordml/cid" xmlns:w16="http://schemas.microsoft.com/office/word/2018/wordml" xmlns:w16se="http://schemas.microsoft.com/office/word/2015/wordml/symex" xmlns:wpg="http://schemas.microsoft.com/office/word/2010/wordprocessingGroup" xmlns:wpi="http://schemas.microsoft.com/office/word/2010/wordprocessingInk" xmlns:wne="http://schemas.microsoft.com/office/word/2006/wordml" xmlns:wps="http://schemas.microsoft.com/office/word/2010/wordprocessingShape" mc:Ignorable="w14 w15 w16se w16cid w16 w16cex wp14">
   <w:p>
     <w:pPr>
-      <w:pStyle w:val="Topptekst"/>
+      <w:pStyle w:val="Header"/>
     </w:pPr>
     <w:r>
       <w:rPr>
@@ -21255,10 +21185,10 @@
 </file>
 
 <file path=word/header2.xml><?xml version="1.0" encoding="utf-8"?>
-<w:hdr xmlns:wpc="http://schemas.microsoft.com/office/word/2010/wordprocessingCanvas" xmlns:cx="http://schemas.microsoft.com/office/drawing/2014/chartex" xmlns:cx1="http://schemas.microsoft.com/office/drawing/2015/9/8/chartex" xmlns:cx2="http://schemas.microsoft.com/office/drawing/2015/10/21/chartex" xmlns:cx3="http://schemas.microsoft.com/office/drawing/2016/5/9/chartex" xmlns:cx4="http://schemas.microsoft.com/office/drawing/2016/5/10/chartex" xmlns:cx5="http://schemas.microsoft.com/office/drawing/2016/5/11/chartex" xmlns:cx6="http://schemas.microsoft.com/office/drawing/2016/5/12/chartex" xmlns:cx7="http://schemas.microsoft.com/office/drawing/2016/5/13/chartex" xmlns:cx8="http://schemas.microsoft.com/office/drawing/2016/5/14/chartex" xmlns:mc="http://schemas.openxmlformats.org/markup-compatibility/2006" xmlns:aink="http://schemas.microsoft.com/office/drawing/2016/ink" xmlns:am3d="http://schemas.microsoft.com/office/drawing/2017/model3d" xmlns:o="urn:schemas-microsoft-com:office:office" xmlns:r="http://schemas.openxmlformats.org/officeDocument/2006/relationships" xmlns:m="http://schemas.openxmlformats.org/officeDocument/2006/math" xmlns:v="urn:schemas-microsoft-com:vml" xmlns:wp14="http://schemas.microsoft.com/office/word/2010/wordprocessingDrawing" xmlns:wp="http://schemas.openxmlformats.org/drawingml/2006/wordprocessingDrawing" xmlns:w10="urn:schemas-microsoft-com:office:word" xmlns:w="http://schemas.openxmlformats.org/wordprocessingml/2006/main" xmlns:w14="http://schemas.microsoft.com/office/word/2010/wordml" xmlns:w15="http://schemas.microsoft.com/office/word/2012/wordml" xmlns:w16cid="http://schemas.microsoft.com/office/word/2016/wordml/cid" xmlns:w16se="http://schemas.microsoft.com/office/word/2015/wordml/symex" xmlns:wpg="http://schemas.microsoft.com/office/word/2010/wordprocessingGroup" xmlns:wpi="http://schemas.microsoft.com/office/word/2010/wordprocessingInk" xmlns:wne="http://schemas.microsoft.com/office/word/2006/wordml" xmlns:wps="http://schemas.microsoft.com/office/word/2010/wordprocessingShape" mc:Ignorable="w14 w15 w16se w16cid wp14">
+<w:hdr xmlns:wpc="http://schemas.microsoft.com/office/word/2010/wordprocessingCanvas" xmlns:cx="http://schemas.microsoft.com/office/drawing/2014/chartex" xmlns:cx1="http://schemas.microsoft.com/office/drawing/2015/9/8/chartex" xmlns:cx2="http://schemas.microsoft.com/office/drawing/2015/10/21/chartex" xmlns:cx3="http://schemas.microsoft.com/office/drawing/2016/5/9/chartex" xmlns:cx4="http://schemas.microsoft.com/office/drawing/2016/5/10/chartex" xmlns:cx5="http://schemas.microsoft.com/office/drawing/2016/5/11/chartex" xmlns:cx6="http://schemas.microsoft.com/office/drawing/2016/5/12/chartex" xmlns:cx7="http://schemas.microsoft.com/office/drawing/2016/5/13/chartex" xmlns:cx8="http://schemas.microsoft.com/office/drawing/2016/5/14/chartex" xmlns:mc="http://schemas.openxmlformats.org/markup-compatibility/2006" xmlns:aink="http://schemas.microsoft.com/office/drawing/2016/ink" xmlns:am3d="http://schemas.microsoft.com/office/drawing/2017/model3d" xmlns:o="urn:schemas-microsoft-com:office:office" xmlns:r="http://schemas.openxmlformats.org/officeDocument/2006/relationships" xmlns:m="http://schemas.openxmlformats.org/officeDocument/2006/math" xmlns:v="urn:schemas-microsoft-com:vml" xmlns:wp14="http://schemas.microsoft.com/office/word/2010/wordprocessingDrawing" xmlns:wp="http://schemas.openxmlformats.org/drawingml/2006/wordprocessingDrawing" xmlns:w10="urn:schemas-microsoft-com:office:word" xmlns:w="http://schemas.openxmlformats.org/wordprocessingml/2006/main" xmlns:w14="http://schemas.microsoft.com/office/word/2010/wordml" xmlns:w15="http://schemas.microsoft.com/office/word/2012/wordml" xmlns:w16cex="http://schemas.microsoft.com/office/word/2018/wordml/cex" xmlns:w16cid="http://schemas.microsoft.com/office/word/2016/wordml/cid" xmlns:w16="http://schemas.microsoft.com/office/word/2018/wordml" xmlns:w16se="http://schemas.microsoft.com/office/word/2015/wordml/symex" xmlns:wpg="http://schemas.microsoft.com/office/word/2010/wordprocessingGroup" xmlns:wpi="http://schemas.microsoft.com/office/word/2010/wordprocessingInk" xmlns:wne="http://schemas.microsoft.com/office/word/2006/wordml" xmlns:wps="http://schemas.microsoft.com/office/word/2010/wordprocessingShape" mc:Ignorable="w14 w15 w16se w16cid w16 w16cex wp14">
   <w:p>
     <w:pPr>
-      <w:pStyle w:val="Topptekst"/>
+      <w:pStyle w:val="Header"/>
       <w:jc w:val="right"/>
     </w:pPr>
     <w:r>
@@ -21357,10 +21287,10 @@
 </file>
 
 <file path=word/header3.xml><?xml version="1.0" encoding="utf-8"?>
-<w:hdr xmlns:wpc="http://schemas.microsoft.com/office/word/2010/wordprocessingCanvas" xmlns:cx="http://schemas.microsoft.com/office/drawing/2014/chartex" xmlns:cx1="http://schemas.microsoft.com/office/drawing/2015/9/8/chartex" xmlns:cx2="http://schemas.microsoft.com/office/drawing/2015/10/21/chartex" xmlns:cx3="http://schemas.microsoft.com/office/drawing/2016/5/9/chartex" xmlns:cx4="http://schemas.microsoft.com/office/drawing/2016/5/10/chartex" xmlns:cx5="http://schemas.microsoft.com/office/drawing/2016/5/11/chartex" xmlns:cx6="http://schemas.microsoft.com/office/drawing/2016/5/12/chartex" xmlns:cx7="http://schemas.microsoft.com/office/drawing/2016/5/13/chartex" xmlns:cx8="http://schemas.microsoft.com/office/drawing/2016/5/14/chartex" xmlns:mc="http://schemas.openxmlformats.org/markup-compatibility/2006" xmlns:aink="http://schemas.microsoft.com/office/drawing/2016/ink" xmlns:am3d="http://schemas.microsoft.com/office/drawing/2017/model3d" xmlns:o="urn:schemas-microsoft-com:office:office" xmlns:r="http://schemas.openxmlformats.org/officeDocument/2006/relationships" xmlns:m="http://schemas.openxmlformats.org/officeDocument/2006/math" xmlns:v="urn:schemas-microsoft-com:vml" xmlns:wp14="http://schemas.microsoft.com/office/word/2010/wordprocessingDrawing" xmlns:wp="http://schemas.openxmlformats.org/drawingml/2006/wordprocessingDrawing" xmlns:w10="urn:schemas-microsoft-com:office:word" xmlns:w="http://schemas.openxmlformats.org/wordprocessingml/2006/main" xmlns:w14="http://schemas.microsoft.com/office/word/2010/wordml" xmlns:w15="http://schemas.microsoft.com/office/word/2012/wordml" xmlns:w16cid="http://schemas.microsoft.com/office/word/2016/wordml/cid" xmlns:w16se="http://schemas.microsoft.com/office/word/2015/wordml/symex" xmlns:wpg="http://schemas.microsoft.com/office/word/2010/wordprocessingGroup" xmlns:wpi="http://schemas.microsoft.com/office/word/2010/wordprocessingInk" xmlns:wne="http://schemas.microsoft.com/office/word/2006/wordml" xmlns:wps="http://schemas.microsoft.com/office/word/2010/wordprocessingShape" mc:Ignorable="w14 w15 w16se w16cid wp14">
+<w:hdr xmlns:wpc="http://schemas.microsoft.com/office/word/2010/wordprocessingCanvas" xmlns:cx="http://schemas.microsoft.com/office/drawing/2014/chartex" xmlns:cx1="http://schemas.microsoft.com/office/drawing/2015/9/8/chartex" xmlns:cx2="http://schemas.microsoft.com/office/drawing/2015/10/21/chartex" xmlns:cx3="http://schemas.microsoft.com/office/drawing/2016/5/9/chartex" xmlns:cx4="http://schemas.microsoft.com/office/drawing/2016/5/10/chartex" xmlns:cx5="http://schemas.microsoft.com/office/drawing/2016/5/11/chartex" xmlns:cx6="http://schemas.microsoft.com/office/drawing/2016/5/12/chartex" xmlns:cx7="http://schemas.microsoft.com/office/drawing/2016/5/13/chartex" xmlns:cx8="http://schemas.microsoft.com/office/drawing/2016/5/14/chartex" xmlns:mc="http://schemas.openxmlformats.org/markup-compatibility/2006" xmlns:aink="http://schemas.microsoft.com/office/drawing/2016/ink" xmlns:am3d="http://schemas.microsoft.com/office/drawing/2017/model3d" xmlns:o="urn:schemas-microsoft-com:office:office" xmlns:r="http://schemas.openxmlformats.org/officeDocument/2006/relationships" xmlns:m="http://schemas.openxmlformats.org/officeDocument/2006/math" xmlns:v="urn:schemas-microsoft-com:vml" xmlns:wp14="http://schemas.microsoft.com/office/word/2010/wordprocessingDrawing" xmlns:wp="http://schemas.openxmlformats.org/drawingml/2006/wordprocessingDrawing" xmlns:w10="urn:schemas-microsoft-com:office:word" xmlns:w="http://schemas.openxmlformats.org/wordprocessingml/2006/main" xmlns:w14="http://schemas.microsoft.com/office/word/2010/wordml" xmlns:w15="http://schemas.microsoft.com/office/word/2012/wordml" xmlns:w16cex="http://schemas.microsoft.com/office/word/2018/wordml/cex" xmlns:w16cid="http://schemas.microsoft.com/office/word/2016/wordml/cid" xmlns:w16="http://schemas.microsoft.com/office/word/2018/wordml" xmlns:w16se="http://schemas.microsoft.com/office/word/2015/wordml/symex" xmlns:wpg="http://schemas.microsoft.com/office/word/2010/wordprocessingGroup" xmlns:wpi="http://schemas.microsoft.com/office/word/2010/wordprocessingInk" xmlns:wne="http://schemas.microsoft.com/office/word/2006/wordml" xmlns:wps="http://schemas.microsoft.com/office/word/2010/wordprocessingShape" mc:Ignorable="w14 w15 w16se w16cid w16 w16cex wp14">
   <w:p>
     <w:pPr>
-      <w:pStyle w:val="Topptekst"/>
+      <w:pStyle w:val="Header"/>
       <w:jc w:val="right"/>
     </w:pPr>
     <w:r>
@@ -21460,7 +21390,7 @@
 </file>
 
 <file path=word/numbering.xml><?xml version="1.0" encoding="utf-8"?>
-<w:numbering xmlns:wpc="http://schemas.microsoft.com/office/word/2010/wordprocessingCanvas" xmlns:cx="http://schemas.microsoft.com/office/drawing/2014/chartex" xmlns:cx1="http://schemas.microsoft.com/office/drawing/2015/9/8/chartex" xmlns:cx2="http://schemas.microsoft.com/office/drawing/2015/10/21/chartex" xmlns:cx3="http://schemas.microsoft.com/office/drawing/2016/5/9/chartex" xmlns:cx4="http://schemas.microsoft.com/office/drawing/2016/5/10/chartex" xmlns:cx5="http://schemas.microsoft.com/office/drawing/2016/5/11/chartex" xmlns:cx6="http://schemas.microsoft.com/office/drawing/2016/5/12/chartex" xmlns:cx7="http://schemas.microsoft.com/office/drawing/2016/5/13/chartex" xmlns:cx8="http://schemas.microsoft.com/office/drawing/2016/5/14/chartex" xmlns:mc="http://schemas.openxmlformats.org/markup-compatibility/2006" xmlns:aink="http://schemas.microsoft.com/office/drawing/2016/ink" xmlns:am3d="http://schemas.microsoft.com/office/drawing/2017/model3d" xmlns:o="urn:schemas-microsoft-com:office:office" xmlns:r="http://schemas.openxmlformats.org/officeDocument/2006/relationships" xmlns:m="http://schemas.openxmlformats.org/officeDocument/2006/math" xmlns:v="urn:schemas-microsoft-com:vml" xmlns:wp14="http://schemas.microsoft.com/office/word/2010/wordprocessingDrawing" xmlns:wp="http://schemas.openxmlformats.org/drawingml/2006/wordprocessingDrawing" xmlns:w10="urn:schemas-microsoft-com:office:word" xmlns:w="http://schemas.openxmlformats.org/wordprocessingml/2006/main" xmlns:w14="http://schemas.microsoft.com/office/word/2010/wordml" xmlns:w15="http://schemas.microsoft.com/office/word/2012/wordml" xmlns:w16cid="http://schemas.microsoft.com/office/word/2016/wordml/cid" xmlns:w16se="http://schemas.microsoft.com/office/word/2015/wordml/symex" xmlns:wpg="http://schemas.microsoft.com/office/word/2010/wordprocessingGroup" xmlns:wpi="http://schemas.microsoft.com/office/word/2010/wordprocessingInk" xmlns:wne="http://schemas.microsoft.com/office/word/2006/wordml" xmlns:wps="http://schemas.microsoft.com/office/word/2010/wordprocessingShape" mc:Ignorable="w14 w15 w16se w16cid wp14">
+<w:numbering xmlns:wpc="http://schemas.microsoft.com/office/word/2010/wordprocessingCanvas" xmlns:cx="http://schemas.microsoft.com/office/drawing/2014/chartex" xmlns:cx1="http://schemas.microsoft.com/office/drawing/2015/9/8/chartex" xmlns:cx2="http://schemas.microsoft.com/office/drawing/2015/10/21/chartex" xmlns:cx3="http://schemas.microsoft.com/office/drawing/2016/5/9/chartex" xmlns:cx4="http://schemas.microsoft.com/office/drawing/2016/5/10/chartex" xmlns:cx5="http://schemas.microsoft.com/office/drawing/2016/5/11/chartex" xmlns:cx6="http://schemas.microsoft.com/office/drawing/2016/5/12/chartex" xmlns:cx7="http://schemas.microsoft.com/office/drawing/2016/5/13/chartex" xmlns:cx8="http://schemas.microsoft.com/office/drawing/2016/5/14/chartex" xmlns:mc="http://schemas.openxmlformats.org/markup-compatibility/2006" xmlns:aink="http://schemas.microsoft.com/office/drawing/2016/ink" xmlns:am3d="http://schemas.microsoft.com/office/drawing/2017/model3d" xmlns:o="urn:schemas-microsoft-com:office:office" xmlns:r="http://schemas.openxmlformats.org/officeDocument/2006/relationships" xmlns:m="http://schemas.openxmlformats.org/officeDocument/2006/math" xmlns:v="urn:schemas-microsoft-com:vml" xmlns:wp14="http://schemas.microsoft.com/office/word/2010/wordprocessingDrawing" xmlns:wp="http://schemas.openxmlformats.org/drawingml/2006/wordprocessingDrawing" xmlns:w10="urn:schemas-microsoft-com:office:word" xmlns:w="http://schemas.openxmlformats.org/wordprocessingml/2006/main" xmlns:w14="http://schemas.microsoft.com/office/word/2010/wordml" xmlns:w15="http://schemas.microsoft.com/office/word/2012/wordml" xmlns:w16cex="http://schemas.microsoft.com/office/word/2018/wordml/cex" xmlns:w16cid="http://schemas.microsoft.com/office/word/2016/wordml/cid" xmlns:w16="http://schemas.microsoft.com/office/word/2018/wordml" xmlns:w16se="http://schemas.microsoft.com/office/word/2015/wordml/symex" xmlns:wpg="http://schemas.microsoft.com/office/word/2010/wordprocessingGroup" xmlns:wpi="http://schemas.microsoft.com/office/word/2010/wordprocessingInk" xmlns:wne="http://schemas.microsoft.com/office/word/2006/wordml" xmlns:wps="http://schemas.microsoft.com/office/word/2010/wordprocessingShape" mc:Ignorable="w14 w15 w16se w16cid w16 w16cex wp14">
   <w:abstractNum w:abstractNumId="0" w15:restartNumberingAfterBreak="0">
     <w:nsid w:val="FFFFFF88"/>
     <w:multiLevelType w:val="singleLevel"/>
@@ -21468,7 +21398,7 @@
     <w:lvl w:ilvl="0">
       <w:start w:val="1"/>
       <w:numFmt w:val="decimal"/>
-      <w:pStyle w:val="Nummerertliste"/>
+      <w:pStyle w:val="ListNumber"/>
       <w:lvlText w:val="%1."/>
       <w:lvlJc w:val="left"/>
       <w:pPr>
@@ -22516,7 +22446,7 @@
     <w:lvl w:ilvl="0">
       <w:start w:val="1"/>
       <w:numFmt w:val="decimal"/>
-      <w:pStyle w:val="Overskrift1"/>
+      <w:pStyle w:val="Heading1"/>
       <w:lvlText w:val="%1"/>
       <w:lvlJc w:val="left"/>
       <w:pPr>
@@ -22529,7 +22459,7 @@
     <w:lvl w:ilvl="1">
       <w:start w:val="1"/>
       <w:numFmt w:val="decimal"/>
-      <w:pStyle w:val="Overskrift2"/>
+      <w:pStyle w:val="Heading2"/>
       <w:lvlText w:val="%1.%2"/>
       <w:lvlJc w:val="left"/>
       <w:pPr>
@@ -22542,7 +22472,7 @@
     <w:lvl w:ilvl="2">
       <w:start w:val="1"/>
       <w:numFmt w:val="decimal"/>
-      <w:pStyle w:val="Overskrift3"/>
+      <w:pStyle w:val="Heading3"/>
       <w:lvlText w:val="%1.%2.%3"/>
       <w:lvlJc w:val="left"/>
       <w:pPr>
@@ -22555,7 +22485,7 @@
     <w:lvl w:ilvl="3">
       <w:start w:val="1"/>
       <w:numFmt w:val="decimal"/>
-      <w:pStyle w:val="Overskrift4"/>
+      <w:pStyle w:val="Heading4"/>
       <w:lvlText w:val="%1.%2.%3.%4"/>
       <w:lvlJc w:val="left"/>
       <w:pPr>
@@ -22568,7 +22498,7 @@
     <w:lvl w:ilvl="4">
       <w:start w:val="1"/>
       <w:numFmt w:val="decimal"/>
-      <w:pStyle w:val="Overskrift5"/>
+      <w:pStyle w:val="Heading5"/>
       <w:lvlText w:val="%1.%2.%3.%4.%5"/>
       <w:lvlJc w:val="left"/>
       <w:pPr>
@@ -22581,7 +22511,7 @@
     <w:lvl w:ilvl="5">
       <w:start w:val="1"/>
       <w:numFmt w:val="decimal"/>
-      <w:pStyle w:val="Overskrift6"/>
+      <w:pStyle w:val="Heading6"/>
       <w:lvlText w:val="%1.%2.%3.%4.%5.%6"/>
       <w:lvlJc w:val="left"/>
       <w:pPr>
@@ -22594,7 +22524,7 @@
     <w:lvl w:ilvl="6">
       <w:start w:val="1"/>
       <w:numFmt w:val="decimal"/>
-      <w:pStyle w:val="Overskrift7"/>
+      <w:pStyle w:val="Heading7"/>
       <w:lvlText w:val="%1.%2.%3.%4.%5.%6.%7"/>
       <w:lvlJc w:val="left"/>
       <w:pPr>
@@ -22607,7 +22537,7 @@
     <w:lvl w:ilvl="7">
       <w:start w:val="1"/>
       <w:numFmt w:val="decimal"/>
-      <w:pStyle w:val="Overskrift8"/>
+      <w:pStyle w:val="Heading8"/>
       <w:lvlText w:val="%1.%2.%3.%4.%5.%6.%7.%8"/>
       <w:lvlJc w:val="left"/>
       <w:pPr>
@@ -22620,7 +22550,7 @@
     <w:lvl w:ilvl="8">
       <w:start w:val="1"/>
       <w:numFmt w:val="decimal"/>
-      <w:pStyle w:val="Overskrift9"/>
+      <w:pStyle w:val="Heading9"/>
       <w:lvlText w:val="%1.%2.%3.%4.%5.%6.%7.%8.%9"/>
       <w:lvlJc w:val="left"/>
       <w:pPr>
@@ -22881,7 +22811,7 @@
 </file>
 
 <file path=word/styles.xml><?xml version="1.0" encoding="utf-8"?>
-<w:styles xmlns:mc="http://schemas.openxmlformats.org/markup-compatibility/2006" xmlns:r="http://schemas.openxmlformats.org/officeDocument/2006/relationships" xmlns:w="http://schemas.openxmlformats.org/wordprocessingml/2006/main" xmlns:w14="http://schemas.microsoft.com/office/word/2010/wordml" xmlns:w15="http://schemas.microsoft.com/office/word/2012/wordml" xmlns:w16cid="http://schemas.microsoft.com/office/word/2016/wordml/cid" xmlns:w16se="http://schemas.microsoft.com/office/word/2015/wordml/symex" mc:Ignorable="w14 w15 w16se w16cid">
+<w:styles xmlns:mc="http://schemas.openxmlformats.org/markup-compatibility/2006" xmlns:r="http://schemas.openxmlformats.org/officeDocument/2006/relationships" xmlns:w="http://schemas.openxmlformats.org/wordprocessingml/2006/main" xmlns:w14="http://schemas.microsoft.com/office/word/2010/wordml" xmlns:w15="http://schemas.microsoft.com/office/word/2012/wordml" xmlns:w16cex="http://schemas.microsoft.com/office/word/2018/wordml/cex" xmlns:w16cid="http://schemas.microsoft.com/office/word/2016/wordml/cid" xmlns:w16="http://schemas.microsoft.com/office/word/2018/wordml" xmlns:w16se="http://schemas.microsoft.com/office/word/2015/wordml/symex" mc:Ignorable="w14 w15 w16se w16cid w16 w16cex">
   <w:docDefaults>
     <w:rPrDefault>
       <w:rPr>
@@ -23275,7 +23205,7 @@
       <w:lang w:val="en-GB" w:eastAsia="en-US"/>
     </w:rPr>
   </w:style>
-  <w:style w:type="paragraph" w:styleId="Overskrift1">
+  <w:style w:type="paragraph" w:styleId="Heading1">
     <w:name w:val="heading 1"/>
     <w:basedOn w:val="Normal"/>
     <w:next w:val="Normal"/>
@@ -23295,7 +23225,7 @@
       <w:sz w:val="24"/>
     </w:rPr>
   </w:style>
-  <w:style w:type="paragraph" w:styleId="Overskrift2">
+  <w:style w:type="paragraph" w:styleId="Heading2">
     <w:name w:val="heading 2"/>
     <w:basedOn w:val="Normal"/>
     <w:next w:val="Normal"/>
@@ -23316,7 +23246,7 @@
       <w:sz w:val="22"/>
     </w:rPr>
   </w:style>
-  <w:style w:type="paragraph" w:styleId="Overskrift3">
+  <w:style w:type="paragraph" w:styleId="Heading3">
     <w:name w:val="heading 3"/>
     <w:basedOn w:val="Normal"/>
     <w:next w:val="Normal"/>
@@ -23335,7 +23265,7 @@
       <w:b/>
     </w:rPr>
   </w:style>
-  <w:style w:type="paragraph" w:styleId="Overskrift4">
+  <w:style w:type="paragraph" w:styleId="Heading4">
     <w:name w:val="heading 4"/>
     <w:basedOn w:val="Normal"/>
     <w:next w:val="Normal"/>
@@ -23355,7 +23285,7 @@
       <w:lang w:val="sq-AL"/>
     </w:rPr>
   </w:style>
-  <w:style w:type="paragraph" w:styleId="Overskrift5">
+  <w:style w:type="paragraph" w:styleId="Heading5">
     <w:name w:val="heading 5"/>
     <w:basedOn w:val="Normal"/>
     <w:next w:val="Normal"/>
@@ -23375,7 +23305,7 @@
       <w:sz w:val="22"/>
     </w:rPr>
   </w:style>
-  <w:style w:type="paragraph" w:styleId="Overskrift6">
+  <w:style w:type="paragraph" w:styleId="Heading6">
     <w:name w:val="heading 6"/>
     <w:basedOn w:val="Normal"/>
     <w:next w:val="Normal"/>
@@ -23395,7 +23325,7 @@
       <w:sz w:val="22"/>
     </w:rPr>
   </w:style>
-  <w:style w:type="paragraph" w:styleId="Overskrift7">
+  <w:style w:type="paragraph" w:styleId="Heading7">
     <w:name w:val="heading 7"/>
     <w:basedOn w:val="Normal"/>
     <w:next w:val="Normal"/>
@@ -23413,7 +23343,7 @@
       <w:i/>
     </w:rPr>
   </w:style>
-  <w:style w:type="paragraph" w:styleId="Overskrift8">
+  <w:style w:type="paragraph" w:styleId="Heading8">
     <w:name w:val="heading 8"/>
     <w:basedOn w:val="Normal"/>
     <w:next w:val="Normal"/>
@@ -23431,7 +23361,7 @@
       <w:i/>
     </w:rPr>
   </w:style>
-  <w:style w:type="paragraph" w:styleId="Overskrift9">
+  <w:style w:type="paragraph" w:styleId="Heading9">
     <w:name w:val="heading 9"/>
     <w:basedOn w:val="Normal"/>
     <w:next w:val="Normal"/>
@@ -23449,13 +23379,13 @@
       <w:i/>
     </w:rPr>
   </w:style>
-  <w:style w:type="character" w:default="1" w:styleId="Standardskriftforavsnitt">
+  <w:style w:type="character" w:default="1" w:styleId="DefaultParagraphFont">
     <w:name w:val="Default Paragraph Font"/>
     <w:uiPriority w:val="1"/>
     <w:semiHidden/>
     <w:unhideWhenUsed/>
   </w:style>
-  <w:style w:type="table" w:default="1" w:styleId="Vanligtabell">
+  <w:style w:type="table" w:default="1" w:styleId="TableNormal">
     <w:name w:val="Normal Table"/>
     <w:uiPriority w:val="99"/>
     <w:semiHidden/>
@@ -23470,13 +23400,13 @@
       </w:tblCellMar>
     </w:tblPr>
   </w:style>
-  <w:style w:type="numbering" w:default="1" w:styleId="Ingenliste">
+  <w:style w:type="numbering" w:default="1" w:styleId="NoList">
     <w:name w:val="No List"/>
     <w:uiPriority w:val="99"/>
     <w:semiHidden/>
     <w:unhideWhenUsed/>
   </w:style>
-  <w:style w:type="paragraph" w:styleId="Topptekst">
+  <w:style w:type="paragraph" w:styleId="Header">
     <w:name w:val="header"/>
     <w:basedOn w:val="Normal"/>
     <w:pPr>
@@ -23486,10 +23416,10 @@
       </w:tabs>
     </w:pPr>
   </w:style>
-  <w:style w:type="paragraph" w:styleId="Bunntekst">
+  <w:style w:type="paragraph" w:styleId="Footer">
     <w:name w:val="footer"/>
     <w:basedOn w:val="Normal"/>
-    <w:link w:val="BunntekstTegn"/>
+    <w:link w:val="FooterChar"/>
     <w:uiPriority w:val="99"/>
     <w:pPr>
       <w:tabs>
@@ -23502,7 +23432,7 @@
       <w:sz w:val="16"/>
     </w:rPr>
   </w:style>
-  <w:style w:type="paragraph" w:styleId="INNH1">
+  <w:style w:type="paragraph" w:styleId="TOC1">
     <w:name w:val="toc 1"/>
     <w:basedOn w:val="Normal"/>
     <w:next w:val="Normal"/>
@@ -23519,7 +23449,7 @@
       <w:szCs w:val="20"/>
     </w:rPr>
   </w:style>
-  <w:style w:type="paragraph" w:styleId="INNH2">
+  <w:style w:type="paragraph" w:styleId="TOC2">
     <w:name w:val="toc 2"/>
     <w:basedOn w:val="Normal"/>
     <w:next w:val="Normal"/>
@@ -23534,7 +23464,7 @@
       <w:szCs w:val="20"/>
     </w:rPr>
   </w:style>
-  <w:style w:type="paragraph" w:styleId="INNH3">
+  <w:style w:type="paragraph" w:styleId="TOC3">
     <w:name w:val="toc 3"/>
     <w:basedOn w:val="Normal"/>
     <w:next w:val="Normal"/>
@@ -23550,7 +23480,7 @@
       <w:szCs w:val="20"/>
     </w:rPr>
   </w:style>
-  <w:style w:type="paragraph" w:styleId="INNH4">
+  <w:style w:type="paragraph" w:styleId="TOC4">
     <w:name w:val="toc 4"/>
     <w:basedOn w:val="Normal"/>
     <w:next w:val="Normal"/>
@@ -23563,7 +23493,7 @@
       <w:szCs w:val="18"/>
     </w:rPr>
   </w:style>
-  <w:style w:type="paragraph" w:styleId="INNH5">
+  <w:style w:type="paragraph" w:styleId="TOC5">
     <w:name w:val="toc 5"/>
     <w:basedOn w:val="Normal"/>
     <w:next w:val="Normal"/>
@@ -23576,7 +23506,7 @@
       <w:szCs w:val="18"/>
     </w:rPr>
   </w:style>
-  <w:style w:type="paragraph" w:styleId="INNH6">
+  <w:style w:type="paragraph" w:styleId="TOC6">
     <w:name w:val="toc 6"/>
     <w:basedOn w:val="Normal"/>
     <w:next w:val="Normal"/>
@@ -23589,7 +23519,7 @@
       <w:szCs w:val="18"/>
     </w:rPr>
   </w:style>
-  <w:style w:type="paragraph" w:styleId="INNH7">
+  <w:style w:type="paragraph" w:styleId="TOC7">
     <w:name w:val="toc 7"/>
     <w:basedOn w:val="Normal"/>
     <w:next w:val="Normal"/>
@@ -23602,7 +23532,7 @@
       <w:szCs w:val="18"/>
     </w:rPr>
   </w:style>
-  <w:style w:type="paragraph" w:styleId="INNH8">
+  <w:style w:type="paragraph" w:styleId="TOC8">
     <w:name w:val="toc 8"/>
     <w:basedOn w:val="Normal"/>
     <w:next w:val="Normal"/>
@@ -23615,7 +23545,7 @@
       <w:szCs w:val="18"/>
     </w:rPr>
   </w:style>
-  <w:style w:type="paragraph" w:styleId="INNH9">
+  <w:style w:type="paragraph" w:styleId="TOC9">
     <w:name w:val="toc 9"/>
     <w:basedOn w:val="Normal"/>
     <w:next w:val="Normal"/>
@@ -23628,7 +23558,7 @@
       <w:szCs w:val="18"/>
     </w:rPr>
   </w:style>
-  <w:style w:type="paragraph" w:styleId="Indeks1">
+  <w:style w:type="paragraph" w:styleId="Index1">
     <w:name w:val="index 1"/>
     <w:basedOn w:val="Normal"/>
     <w:next w:val="Normal"/>
@@ -23643,7 +23573,7 @@
       <w:b/>
     </w:rPr>
   </w:style>
-  <w:style w:type="paragraph" w:styleId="Indeks3">
+  <w:style w:type="paragraph" w:styleId="Index3">
     <w:name w:val="index 3"/>
     <w:basedOn w:val="Normal"/>
     <w:next w:val="Normal"/>
@@ -23655,7 +23585,7 @@
       <w:ind w:left="600" w:hanging="200"/>
     </w:pPr>
   </w:style>
-  <w:style w:type="paragraph" w:styleId="Bildetekst">
+  <w:style w:type="paragraph" w:styleId="Caption">
     <w:name w:val="caption"/>
     <w:basedOn w:val="Normal"/>
     <w:next w:val="Normal"/>
@@ -23667,14 +23597,14 @@
       <w:i/>
     </w:rPr>
   </w:style>
-  <w:style w:type="character" w:styleId="Fotnotereferanse">
+  <w:style w:type="character" w:styleId="FootnoteReference">
     <w:name w:val="footnote reference"/>
     <w:semiHidden/>
     <w:rPr>
       <w:vertAlign w:val="superscript"/>
     </w:rPr>
   </w:style>
-  <w:style w:type="paragraph" w:styleId="Fotnotetekst">
+  <w:style w:type="paragraph" w:styleId="FootnoteText">
     <w:name w:val="footnote text"/>
     <w:basedOn w:val="Normal"/>
     <w:semiHidden/>
@@ -23685,23 +23615,23 @@
       <w:sz w:val="20"/>
     </w:rPr>
   </w:style>
-  <w:style w:type="character" w:styleId="Merknadsreferanse">
+  <w:style w:type="character" w:styleId="CommentReference">
     <w:name w:val="annotation reference"/>
     <w:semiHidden/>
     <w:rPr>
       <w:sz w:val="16"/>
     </w:rPr>
   </w:style>
-  <w:style w:type="paragraph" w:styleId="Merknadstekst">
+  <w:style w:type="paragraph" w:styleId="CommentText">
     <w:name w:val="annotation text"/>
     <w:basedOn w:val="Normal"/>
-    <w:link w:val="MerknadstekstTegn"/>
+    <w:link w:val="CommentTextChar"/>
     <w:semiHidden/>
     <w:rPr>
       <w:sz w:val="20"/>
     </w:rPr>
   </w:style>
-  <w:style w:type="character" w:styleId="Hyperkobling">
+  <w:style w:type="character" w:styleId="Hyperlink">
     <w:name w:val="Hyperlink"/>
     <w:uiPriority w:val="99"/>
     <w:rsid w:val="007226D8"/>
@@ -23713,7 +23643,7 @@
       <w:u w:val="none"/>
     </w:rPr>
   </w:style>
-  <w:style w:type="character" w:styleId="Fulgthyperkobling">
+  <w:style w:type="character" w:styleId="FollowedHyperlink">
     <w:name w:val="FollowedHyperlink"/>
     <w:rsid w:val="007226D8"/>
     <w:rPr>
@@ -23735,7 +23665,7 @@
   </w:style>
   <w:style w:type="paragraph" w:customStyle="1" w:styleId="Appendix">
     <w:name w:val="Appendix"/>
-    <w:basedOn w:val="Overskrift1"/>
+    <w:basedOn w:val="Heading1"/>
     <w:pPr>
       <w:keepNext/>
       <w:numPr>
@@ -23761,7 +23691,7 @@
       <w:lang w:val="en-US"/>
     </w:rPr>
   </w:style>
-  <w:style w:type="paragraph" w:styleId="Dokumentkart">
+  <w:style w:type="paragraph" w:styleId="DocumentMap">
     <w:name w:val="Document Map"/>
     <w:basedOn w:val="Normal"/>
     <w:semiHidden/>
@@ -23784,9 +23714,9 @@
       <w:sz w:val="20"/>
     </w:rPr>
   </w:style>
-  <w:style w:type="table" w:styleId="Tabellrutenett">
+  <w:style w:type="table" w:styleId="TableGrid">
     <w:name w:val="Table Grid"/>
-    <w:basedOn w:val="Vanligtabell"/>
+    <w:basedOn w:val="TableNormal"/>
     <w:uiPriority w:val="59"/>
     <w:rsid w:val="00FB38FA"/>
     <w:tblPr>
@@ -23811,7 +23741,7 @@
       <w:sz w:val="20"/>
     </w:rPr>
   </w:style>
-  <w:style w:type="character" w:styleId="Utheving">
+  <w:style w:type="character" w:styleId="Emphasis">
     <w:name w:val="Emphasis"/>
     <w:qFormat/>
     <w:rsid w:val="00376949"/>
@@ -23822,7 +23752,7 @@
   </w:style>
   <w:style w:type="paragraph" w:customStyle="1" w:styleId="Style1">
     <w:name w:val="Style1"/>
-    <w:basedOn w:val="Overskrift4"/>
+    <w:basedOn w:val="Heading4"/>
     <w:autoRedefine/>
     <w:rsid w:val="0092522D"/>
     <w:rPr>
@@ -23831,16 +23761,16 @@
   </w:style>
   <w:style w:type="paragraph" w:customStyle="1" w:styleId="Ref">
     <w:name w:val="Ref"/>
-    <w:basedOn w:val="Nummerertliste"/>
+    <w:basedOn w:val="ListNumber"/>
     <w:rsid w:val="0015485B"/>
     <w:rPr>
       <w:rFonts w:cs="Arial"/>
       <w:lang w:val="sq-AL"/>
     </w:rPr>
   </w:style>
-  <w:style w:type="table" w:styleId="Tabell-3D-effekt3">
+  <w:style w:type="table" w:styleId="Table3Deffects3">
     <w:name w:val="Table 3D effects 3"/>
-    <w:basedOn w:val="Vanligtabell"/>
+    <w:basedOn w:val="TableNormal"/>
     <w:rsid w:val="00360D8E"/>
     <w:tblPr>
       <w:tblStyleRowBandSize w:val="1"/>
@@ -23924,7 +23854,7 @@
       </w:tcPr>
     </w:tblStylePr>
   </w:style>
-  <w:style w:type="paragraph" w:styleId="Nummerertliste">
+  <w:style w:type="paragraph" w:styleId="ListNumber">
     <w:name w:val="List Number"/>
     <w:basedOn w:val="Normal"/>
     <w:rsid w:val="00680AFE"/>
@@ -23934,7 +23864,7 @@
       </w:numPr>
     </w:pPr>
   </w:style>
-  <w:style w:type="paragraph" w:styleId="Listeavsnitt">
+  <w:style w:type="paragraph" w:styleId="ListParagraph">
     <w:name w:val="List Paragraph"/>
     <w:basedOn w:val="Normal"/>
     <w:uiPriority w:val="34"/>
@@ -23944,9 +23874,9 @@
       <w:ind w:left="708"/>
     </w:pPr>
   </w:style>
-  <w:style w:type="table" w:styleId="Enkelttabell3">
+  <w:style w:type="table" w:styleId="TableSimple3">
     <w:name w:val="Table Simple 3"/>
-    <w:basedOn w:val="Vanligtabell"/>
+    <w:basedOn w:val="TableNormal"/>
     <w:rsid w:val="00F56828"/>
     <w:tblPr>
       <w:tblBorders>
@@ -23977,7 +23907,7 @@
   </w:style>
   <w:style w:type="table" w:customStyle="1" w:styleId="BV-QR-SingleColumn">
     <w:name w:val="BV-QR-SingleColumn"/>
-    <w:basedOn w:val="Vanligtabell"/>
+    <w:basedOn w:val="TableNormal"/>
     <w:rsid w:val="001A0E53"/>
     <w:pPr>
       <w:spacing w:before="20" w:after="20" w:line="20" w:lineRule="atLeast"/>
@@ -24024,13 +23954,13 @@
   </w:style>
   <w:style w:type="table" w:customStyle="1" w:styleId="BV-QR-Nx3">
     <w:name w:val="BV-QR-Nx3"/>
-    <w:basedOn w:val="Vanligtabell"/>
+    <w:basedOn w:val="TableNormal"/>
     <w:rsid w:val="009C332E"/>
     <w:tblPr/>
   </w:style>
   <w:style w:type="table" w:customStyle="1" w:styleId="BV-Table-Nx1">
     <w:name w:val="BV-Table-Nx1"/>
-    <w:basedOn w:val="Vanligtabell"/>
+    <w:basedOn w:val="TableNormal"/>
     <w:rsid w:val="00E258C3"/>
     <w:pPr>
       <w:spacing w:before="20" w:after="20" w:line="20" w:lineRule="atLeast"/>
@@ -24082,29 +24012,29 @@
       </w:tcPr>
     </w:tblStylePr>
   </w:style>
-  <w:style w:type="paragraph" w:styleId="Kommentaremne">
+  <w:style w:type="paragraph" w:styleId="CommentSubject">
     <w:name w:val="annotation subject"/>
-    <w:basedOn w:val="Merknadstekst"/>
-    <w:next w:val="Merknadstekst"/>
-    <w:link w:val="KommentaremneTegn"/>
+    <w:basedOn w:val="CommentText"/>
+    <w:next w:val="CommentText"/>
+    <w:link w:val="CommentSubjectChar"/>
     <w:rsid w:val="0003573B"/>
     <w:rPr>
       <w:b/>
       <w:bCs/>
     </w:rPr>
   </w:style>
-  <w:style w:type="character" w:customStyle="1" w:styleId="MerknadstekstTegn">
-    <w:name w:val="Merknadstekst Tegn"/>
-    <w:link w:val="Merknadstekst"/>
+  <w:style w:type="character" w:customStyle="1" w:styleId="CommentTextChar">
+    <w:name w:val="Comment Text Char"/>
+    <w:link w:val="CommentText"/>
     <w:semiHidden/>
     <w:rsid w:val="0003573B"/>
     <w:rPr>
       <w:lang w:val="en-GB"/>
     </w:rPr>
   </w:style>
-  <w:style w:type="character" w:customStyle="1" w:styleId="KommentaremneTegn">
-    <w:name w:val="Kommentaremne Tegn"/>
-    <w:link w:val="Kommentaremne"/>
+  <w:style w:type="character" w:customStyle="1" w:styleId="CommentSubjectChar">
+    <w:name w:val="Comment Subject Char"/>
+    <w:link w:val="CommentSubject"/>
     <w:rsid w:val="0003573B"/>
     <w:rPr>
       <w:b/>
@@ -24112,10 +24042,10 @@
       <w:lang w:val="en-GB"/>
     </w:rPr>
   </w:style>
-  <w:style w:type="paragraph" w:styleId="Bobletekst">
+  <w:style w:type="paragraph" w:styleId="BalloonText">
     <w:name w:val="Balloon Text"/>
     <w:basedOn w:val="Normal"/>
-    <w:link w:val="BobletekstTegn"/>
+    <w:link w:val="BalloonTextChar"/>
     <w:rsid w:val="0003573B"/>
     <w:rPr>
       <w:rFonts w:ascii="Tahoma" w:hAnsi="Tahoma" w:cs="Tahoma"/>
@@ -24123,9 +24053,9 @@
       <w:szCs w:val="16"/>
     </w:rPr>
   </w:style>
-  <w:style w:type="character" w:customStyle="1" w:styleId="BobletekstTegn">
-    <w:name w:val="Bobletekst Tegn"/>
-    <w:link w:val="Bobletekst"/>
+  <w:style w:type="character" w:customStyle="1" w:styleId="BalloonTextChar">
+    <w:name w:val="Balloon Text Char"/>
+    <w:link w:val="BalloonText"/>
     <w:rsid w:val="0003573B"/>
     <w:rPr>
       <w:rFonts w:ascii="Tahoma" w:hAnsi="Tahoma" w:cs="Tahoma"/>
@@ -24134,18 +24064,18 @@
       <w:lang w:val="en-GB"/>
     </w:rPr>
   </w:style>
-  <w:style w:type="paragraph" w:styleId="Brdtekst">
+  <w:style w:type="paragraph" w:styleId="BodyText">
     <w:name w:val="Body Text"/>
     <w:basedOn w:val="Normal"/>
-    <w:link w:val="BrdtekstTegn"/>
+    <w:link w:val="BodyTextChar"/>
     <w:rsid w:val="00E2206C"/>
     <w:pPr>
       <w:spacing w:after="120"/>
     </w:pPr>
   </w:style>
-  <w:style w:type="character" w:customStyle="1" w:styleId="BrdtekstTegn">
-    <w:name w:val="Brødtekst Tegn"/>
-    <w:link w:val="Brdtekst"/>
+  <w:style w:type="character" w:customStyle="1" w:styleId="BodyTextChar">
+    <w:name w:val="Body Text Char"/>
+    <w:link w:val="BodyText"/>
     <w:rsid w:val="00E2206C"/>
     <w:rPr>
       <w:sz w:val="24"/>
@@ -24163,7 +24093,7 @@
   </w:style>
   <w:style w:type="table" w:customStyle="1" w:styleId="Rutenettabell1lys-uthevingsfarge11">
     <w:name w:val="Rutenettabell 1 lys - uthevingsfarge 11"/>
-    <w:basedOn w:val="Vanligtabell"/>
+    <w:basedOn w:val="TableNormal"/>
     <w:uiPriority w:val="46"/>
     <w:rsid w:val="005A2CB9"/>
     <w:rPr>
@@ -24235,11 +24165,11 @@
       <w:color w:val="000000"/>
     </w:rPr>
   </w:style>
-  <w:style w:type="paragraph" w:styleId="Tittel">
+  <w:style w:type="paragraph" w:styleId="Title">
     <w:name w:val="Title"/>
     <w:basedOn w:val="Normal"/>
     <w:next w:val="Normal"/>
-    <w:link w:val="TittelTegn"/>
+    <w:link w:val="TitleChar"/>
     <w:qFormat/>
     <w:rsid w:val="00F26B83"/>
     <w:pPr>
@@ -24255,10 +24185,10 @@
       <w:szCs w:val="56"/>
     </w:rPr>
   </w:style>
-  <w:style w:type="character" w:customStyle="1" w:styleId="TittelTegn">
-    <w:name w:val="Tittel Tegn"/>
-    <w:basedOn w:val="Standardskriftforavsnitt"/>
-    <w:link w:val="Tittel"/>
+  <w:style w:type="character" w:customStyle="1" w:styleId="TitleChar">
+    <w:name w:val="Title Char"/>
+    <w:basedOn w:val="DefaultParagraphFont"/>
+    <w:link w:val="Title"/>
     <w:rsid w:val="00F26B83"/>
     <w:rPr>
       <w:rFonts w:ascii="Helvetica Neue" w:eastAsiaTheme="majorEastAsia" w:hAnsi="Helvetica Neue" w:cstheme="majorBidi"/>
@@ -24271,11 +24201,11 @@
       <w:lang w:val="en-GB" w:eastAsia="en-US"/>
     </w:rPr>
   </w:style>
-  <w:style w:type="paragraph" w:styleId="Undertittel">
+  <w:style w:type="paragraph" w:styleId="Subtitle">
     <w:name w:val="Subtitle"/>
     <w:basedOn w:val="Normal"/>
     <w:next w:val="Normal"/>
-    <w:link w:val="UndertittelTegn"/>
+    <w:link w:val="SubtitleChar"/>
     <w:qFormat/>
     <w:rsid w:val="001D006A"/>
     <w:pPr>
@@ -24292,10 +24222,10 @@
       <w:szCs w:val="22"/>
     </w:rPr>
   </w:style>
-  <w:style w:type="character" w:customStyle="1" w:styleId="UndertittelTegn">
-    <w:name w:val="Undertittel Tegn"/>
-    <w:basedOn w:val="Standardskriftforavsnitt"/>
-    <w:link w:val="Undertittel"/>
+  <w:style w:type="character" w:customStyle="1" w:styleId="SubtitleChar">
+    <w:name w:val="Subtitle Char"/>
+    <w:basedOn w:val="DefaultParagraphFont"/>
+    <w:link w:val="Subtitle"/>
     <w:rsid w:val="001D006A"/>
     <w:rPr>
       <w:rFonts w:ascii="Helvetica Light" w:eastAsiaTheme="minorEastAsia" w:hAnsi="Helvetica Light" w:cstheme="minorBidi"/>
@@ -24305,14 +24235,14 @@
       <w:lang w:val="en-GB" w:eastAsia="en-US"/>
     </w:rPr>
   </w:style>
-  <w:style w:type="character" w:styleId="Sidetall">
+  <w:style w:type="character" w:styleId="PageNumber">
     <w:name w:val="page number"/>
-    <w:basedOn w:val="Standardskriftforavsnitt"/>
+    <w:basedOn w:val="DefaultParagraphFont"/>
     <w:rsid w:val="004D74A3"/>
   </w:style>
-  <w:style w:type="character" w:styleId="Ulstomtale">
+  <w:style w:type="character" w:styleId="UnresolvedMention">
     <w:name w:val="Unresolved Mention"/>
-    <w:basedOn w:val="Standardskriftforavsnitt"/>
+    <w:basedOn w:val="DefaultParagraphFont"/>
     <w:uiPriority w:val="99"/>
     <w:semiHidden/>
     <w:unhideWhenUsed/>
@@ -24322,9 +24252,9 @@
       <w:shd w:val="clear" w:color="auto" w:fill="E6E6E6"/>
     </w:rPr>
   </w:style>
-  <w:style w:type="paragraph" w:styleId="Overskriftforinnholdsfortegnelse">
+  <w:style w:type="paragraph" w:styleId="TOCHeading">
     <w:name w:val="TOC Heading"/>
-    <w:basedOn w:val="Overskrift1"/>
+    <w:basedOn w:val="Heading1"/>
     <w:next w:val="Normal"/>
     <w:uiPriority w:val="39"/>
     <w:unhideWhenUsed/>
@@ -24349,7 +24279,7 @@
       <w:lang w:val="nb-NO" w:eastAsia="nb-NO"/>
     </w:rPr>
   </w:style>
-  <w:style w:type="paragraph" w:styleId="Ingenmellomrom">
+  <w:style w:type="paragraph" w:styleId="NoSpacing">
     <w:name w:val="No Spacing"/>
     <w:uiPriority w:val="1"/>
     <w:qFormat/>
@@ -24360,10 +24290,10 @@
       <w:lang w:val="en-GB" w:eastAsia="en-US"/>
     </w:rPr>
   </w:style>
-  <w:style w:type="character" w:customStyle="1" w:styleId="BunntekstTegn">
-    <w:name w:val="Bunntekst Tegn"/>
-    <w:basedOn w:val="Standardskriftforavsnitt"/>
-    <w:link w:val="Bunntekst"/>
+  <w:style w:type="character" w:customStyle="1" w:styleId="FooterChar">
+    <w:name w:val="Footer Char"/>
+    <w:basedOn w:val="DefaultParagraphFont"/>
+    <w:link w:val="Footer"/>
     <w:uiPriority w:val="99"/>
     <w:rsid w:val="004A566E"/>
     <w:rPr>
@@ -24372,7 +24302,7 @@
       <w:lang w:val="en-GB" w:eastAsia="en-US"/>
     </w:rPr>
   </w:style>
-  <w:style w:type="paragraph" w:styleId="Revisjon">
+  <w:style w:type="paragraph" w:styleId="Revision">
     <w:name w:val="Revision"/>
     <w:hidden/>
     <w:uiPriority w:val="99"/>
@@ -24669,7 +24599,7 @@
 </file>
 
 <file path=customXml/itemProps1.xml><?xml version="1.0" encoding="utf-8"?>
-<ds:datastoreItem xmlns:ds="http://schemas.openxmlformats.org/officeDocument/2006/customXml" ds:itemID="{2918BA01-DAE5-8A45-A621-FF9F0B17DA84}">
+<ds:datastoreItem xmlns:ds="http://schemas.openxmlformats.org/officeDocument/2006/customXml" ds:itemID="{4ED79231-6174-465F-98E6-36DDB0730406}">
   <ds:schemaRefs>
     <ds:schemaRef ds:uri="http://schemas.openxmlformats.org/officeDocument/2006/bibliography"/>
   </ds:schemaRefs>

</xml_diff>

<commit_message>
BV_UVVM-911: updated Activity Watchdog section in EssMech with possibility to setting num_exp_vvc=0 and with VVC activity register name changes.
</commit_message>
<xml_diff>
--- a/uvvm_vvc_framework/doc/internal_UVVM_VVC_Framework_Essential_Mechanisms.docx
+++ b/uvvm_vvc_framework/doc/internal_UVVM_VVC_Framework_Essential_Mechanisms.docx
@@ -1,6 +1,6 @@
 
 <file path=word/document.xml><?xml version="1.0" encoding="utf-8"?>
-<w:document xmlns:wpc="http://schemas.microsoft.com/office/word/2010/wordprocessingCanvas" xmlns:cx="http://schemas.microsoft.com/office/drawing/2014/chartex" xmlns:cx1="http://schemas.microsoft.com/office/drawing/2015/9/8/chartex" xmlns:cx2="http://schemas.microsoft.com/office/drawing/2015/10/21/chartex" xmlns:cx3="http://schemas.microsoft.com/office/drawing/2016/5/9/chartex" xmlns:cx4="http://schemas.microsoft.com/office/drawing/2016/5/10/chartex" xmlns:cx5="http://schemas.microsoft.com/office/drawing/2016/5/11/chartex" xmlns:cx6="http://schemas.microsoft.com/office/drawing/2016/5/12/chartex" xmlns:cx7="http://schemas.microsoft.com/office/drawing/2016/5/13/chartex" xmlns:cx8="http://schemas.microsoft.com/office/drawing/2016/5/14/chartex" xmlns:mc="http://schemas.openxmlformats.org/markup-compatibility/2006" xmlns:aink="http://schemas.microsoft.com/office/drawing/2016/ink" xmlns:am3d="http://schemas.microsoft.com/office/drawing/2017/model3d" xmlns:o="urn:schemas-microsoft-com:office:office" xmlns:r="http://schemas.openxmlformats.org/officeDocument/2006/relationships" xmlns:m="http://schemas.openxmlformats.org/officeDocument/2006/math" xmlns:v="urn:schemas-microsoft-com:vml" xmlns:wp14="http://schemas.microsoft.com/office/word/2010/wordprocessingDrawing" xmlns:wp="http://schemas.openxmlformats.org/drawingml/2006/wordprocessingDrawing" xmlns:w10="urn:schemas-microsoft-com:office:word" xmlns:w="http://schemas.openxmlformats.org/wordprocessingml/2006/main" xmlns:w14="http://schemas.microsoft.com/office/word/2010/wordml" xmlns:w15="http://schemas.microsoft.com/office/word/2012/wordml" xmlns:w16cex="http://schemas.microsoft.com/office/word/2018/wordml/cex" xmlns:w16cid="http://schemas.microsoft.com/office/word/2016/wordml/cid" xmlns:w16="http://schemas.microsoft.com/office/word/2018/wordml" xmlns:w16se="http://schemas.microsoft.com/office/word/2015/wordml/symex" xmlns:wpg="http://schemas.microsoft.com/office/word/2010/wordprocessingGroup" xmlns:wpi="http://schemas.microsoft.com/office/word/2010/wordprocessingInk" xmlns:wne="http://schemas.microsoft.com/office/word/2006/wordml" xmlns:wps="http://schemas.microsoft.com/office/word/2010/wordprocessingShape" mc:Ignorable="w14 w15 w16se w16cid w16 w16cex wp14">
+<w:document xmlns:wpc="http://schemas.microsoft.com/office/word/2010/wordprocessingCanvas" xmlns:cx="http://schemas.microsoft.com/office/drawing/2014/chartex" xmlns:cx1="http://schemas.microsoft.com/office/drawing/2015/9/8/chartex" xmlns:cx2="http://schemas.microsoft.com/office/drawing/2015/10/21/chartex" xmlns:cx3="http://schemas.microsoft.com/office/drawing/2016/5/9/chartex" xmlns:cx4="http://schemas.microsoft.com/office/drawing/2016/5/10/chartex" xmlns:cx5="http://schemas.microsoft.com/office/drawing/2016/5/11/chartex" xmlns:cx6="http://schemas.microsoft.com/office/drawing/2016/5/12/chartex" xmlns:cx7="http://schemas.microsoft.com/office/drawing/2016/5/13/chartex" xmlns:cx8="http://schemas.microsoft.com/office/drawing/2016/5/14/chartex" xmlns:mc="http://schemas.openxmlformats.org/markup-compatibility/2006" xmlns:aink="http://schemas.microsoft.com/office/drawing/2016/ink" xmlns:am3d="http://schemas.microsoft.com/office/drawing/2017/model3d" xmlns:o="urn:schemas-microsoft-com:office:office" xmlns:r="http://schemas.openxmlformats.org/officeDocument/2006/relationships" xmlns:m="http://schemas.openxmlformats.org/officeDocument/2006/math" xmlns:v="urn:schemas-microsoft-com:vml" xmlns:wp14="http://schemas.microsoft.com/office/word/2010/wordprocessingDrawing" xmlns:wp="http://schemas.openxmlformats.org/drawingml/2006/wordprocessingDrawing" xmlns:w10="urn:schemas-microsoft-com:office:word" xmlns:w="http://schemas.openxmlformats.org/wordprocessingml/2006/main" xmlns:w14="http://schemas.microsoft.com/office/word/2010/wordml" xmlns:w15="http://schemas.microsoft.com/office/word/2012/wordml" xmlns:w16cid="http://schemas.microsoft.com/office/word/2016/wordml/cid" xmlns:w16se="http://schemas.microsoft.com/office/word/2015/wordml/symex" xmlns:wpg="http://schemas.microsoft.com/office/word/2010/wordprocessingGroup" xmlns:wpi="http://schemas.microsoft.com/office/word/2010/wordprocessingInk" xmlns:wne="http://schemas.microsoft.com/office/word/2006/wordml" xmlns:wps="http://schemas.microsoft.com/office/word/2010/wordprocessingShape" mc:Ignorable="w14 w15 w16se w16cid wp14">
   <w:body>
     <w:p>
       <w:pPr>
@@ -216,12 +216,12 @@
       <w:sdtContent>
         <w:p>
           <w:pPr>
-            <w:pStyle w:val="TOCHeading"/>
+            <w:pStyle w:val="Overskriftforinnholdsfortegnelse"/>
           </w:pPr>
         </w:p>
         <w:p>
           <w:pPr>
-            <w:pStyle w:val="TOC1"/>
+            <w:pStyle w:val="INNH1"/>
             <w:tabs>
               <w:tab w:val="left" w:pos="360"/>
               <w:tab w:val="right" w:leader="dot" w:pos="15129"/>
@@ -249,7 +249,7 @@
           <w:hyperlink w:anchor="_Toc36743302" w:history="1">
             <w:r>
               <w:rPr>
-                <w:rStyle w:val="Hyperlink"/>
+                <w:rStyle w:val="Hyperkobling"/>
                 <w:noProof/>
               </w:rPr>
               <w:t>1</w:t>
@@ -269,7 +269,7 @@
             </w:r>
             <w:r>
               <w:rPr>
-                <w:rStyle w:val="Hyperlink"/>
+                <w:rStyle w:val="Hyperkobling"/>
                 <w:noProof/>
               </w:rPr>
               <w:t>Libraries</w:t>
@@ -326,7 +326,7 @@
         </w:p>
         <w:p>
           <w:pPr>
-            <w:pStyle w:val="TOC1"/>
+            <w:pStyle w:val="INNH1"/>
             <w:tabs>
               <w:tab w:val="left" w:pos="360"/>
               <w:tab w:val="right" w:leader="dot" w:pos="15129"/>
@@ -345,7 +345,7 @@
           <w:hyperlink w:anchor="_Toc36743303" w:history="1">
             <w:r>
               <w:rPr>
-                <w:rStyle w:val="Hyperlink"/>
+                <w:rStyle w:val="Hyperkobling"/>
                 <w:noProof/>
               </w:rPr>
               <w:t>2</w:t>
@@ -365,7 +365,7 @@
             </w:r>
             <w:r>
               <w:rPr>
-                <w:rStyle w:val="Hyperlink"/>
+                <w:rStyle w:val="Hyperkobling"/>
                 <w:noProof/>
               </w:rPr>
               <w:t>UVVM Initialization</w:t>
@@ -422,7 +422,7 @@
         </w:p>
         <w:p>
           <w:pPr>
-            <w:pStyle w:val="TOC1"/>
+            <w:pStyle w:val="INNH1"/>
             <w:tabs>
               <w:tab w:val="left" w:pos="360"/>
               <w:tab w:val="right" w:leader="dot" w:pos="15129"/>
@@ -441,7 +441,7 @@
           <w:hyperlink w:anchor="_Toc36743304" w:history="1">
             <w:r>
               <w:rPr>
-                <w:rStyle w:val="Hyperlink"/>
+                <w:rStyle w:val="Hyperkobling"/>
                 <w:noProof/>
               </w:rPr>
               <w:t>3</w:t>
@@ -461,7 +461,7 @@
             </w:r>
             <w:r>
               <w:rPr>
-                <w:rStyle w:val="Hyperlink"/>
+                <w:rStyle w:val="Hyperkobling"/>
                 <w:noProof/>
               </w:rPr>
               <w:t>UVVM and VVC user accessible shared variables and global signals</w:t>
@@ -518,7 +518,7 @@
         </w:p>
         <w:p>
           <w:pPr>
-            <w:pStyle w:val="TOC1"/>
+            <w:pStyle w:val="INNH1"/>
             <w:tabs>
               <w:tab w:val="left" w:pos="360"/>
               <w:tab w:val="right" w:leader="dot" w:pos="15129"/>
@@ -537,7 +537,7 @@
           <w:hyperlink w:anchor="_Toc36743305" w:history="1">
             <w:r>
               <w:rPr>
-                <w:rStyle w:val="Hyperlink"/>
+                <w:rStyle w:val="Hyperkobling"/>
                 <w:noProof/>
               </w:rPr>
               <w:t>4</w:t>
@@ -557,7 +557,7 @@
             </w:r>
             <w:r>
               <w:rPr>
-                <w:rStyle w:val="Hyperlink"/>
+                <w:rStyle w:val="Hyperkobling"/>
                 <w:noProof/>
               </w:rPr>
               <w:t>VVC Status, Configuration and Transaction information</w:t>
@@ -614,7 +614,7 @@
         </w:p>
         <w:p>
           <w:pPr>
-            <w:pStyle w:val="TOC1"/>
+            <w:pStyle w:val="INNH1"/>
             <w:tabs>
               <w:tab w:val="left" w:pos="360"/>
               <w:tab w:val="right" w:leader="dot" w:pos="15129"/>
@@ -633,7 +633,7 @@
           <w:hyperlink w:anchor="_Toc36743306" w:history="1">
             <w:r>
               <w:rPr>
-                <w:rStyle w:val="Hyperlink"/>
+                <w:rStyle w:val="Hyperkobling"/>
                 <w:noProof/>
               </w:rPr>
               <w:t>5</w:t>
@@ -653,7 +653,7 @@
             </w:r>
             <w:r>
               <w:rPr>
-                <w:rStyle w:val="Hyperlink"/>
+                <w:rStyle w:val="Hyperkobling"/>
                 <w:noProof/>
               </w:rPr>
               <w:t>Activity Watchdog</w:t>
@@ -710,7 +710,7 @@
         </w:p>
         <w:p>
           <w:pPr>
-            <w:pStyle w:val="TOC1"/>
+            <w:pStyle w:val="INNH1"/>
             <w:tabs>
               <w:tab w:val="left" w:pos="360"/>
               <w:tab w:val="right" w:leader="dot" w:pos="15129"/>
@@ -729,7 +729,7 @@
           <w:hyperlink w:anchor="_Toc36743307" w:history="1">
             <w:r>
               <w:rPr>
-                <w:rStyle w:val="Hyperlink"/>
+                <w:rStyle w:val="Hyperkobling"/>
                 <w:noProof/>
               </w:rPr>
               <w:t>6</w:t>
@@ -749,7 +749,7 @@
             </w:r>
             <w:r>
               <w:rPr>
-                <w:rStyle w:val="Hyperlink"/>
+                <w:rStyle w:val="Hyperkobling"/>
                 <w:noProof/>
               </w:rPr>
               <w:t>Distribution of Transaction Info – From VVCs and/or Monitors</w:t>
@@ -806,7 +806,7 @@
         </w:p>
         <w:p>
           <w:pPr>
-            <w:pStyle w:val="TOC1"/>
+            <w:pStyle w:val="INNH1"/>
             <w:tabs>
               <w:tab w:val="right" w:leader="dot" w:pos="15129"/>
             </w:tabs>
@@ -874,7 +874,7 @@
         </w:p>
         <w:p>
           <w:pPr>
-            <w:pStyle w:val="TOC1"/>
+            <w:pStyle w:val="INNH1"/>
             <w:tabs>
               <w:tab w:val="left" w:pos="360"/>
               <w:tab w:val="right" w:leader="dot" w:pos="15129"/>
@@ -893,7 +893,7 @@
           <w:hyperlink w:anchor="_Toc36743309" w:history="1">
             <w:r>
               <w:rPr>
-                <w:rStyle w:val="Hyperlink"/>
+                <w:rStyle w:val="Hyperkobling"/>
                 <w:noProof/>
               </w:rPr>
               <w:t>7</w:t>
@@ -913,7 +913,7 @@
             </w:r>
             <w:r>
               <w:rPr>
-                <w:rStyle w:val="Hyperlink"/>
+                <w:rStyle w:val="Hyperkobling"/>
                 <w:noProof/>
               </w:rPr>
               <w:t>VVC local sequencers</w:t>
@@ -970,7 +970,7 @@
         </w:p>
         <w:p>
           <w:pPr>
-            <w:pStyle w:val="TOC1"/>
+            <w:pStyle w:val="INNH1"/>
             <w:tabs>
               <w:tab w:val="left" w:pos="360"/>
               <w:tab w:val="right" w:leader="dot" w:pos="15129"/>
@@ -989,7 +989,7 @@
           <w:hyperlink w:anchor="_Toc36743310" w:history="1">
             <w:r>
               <w:rPr>
-                <w:rStyle w:val="Hyperlink"/>
+                <w:rStyle w:val="Hyperkobling"/>
                 <w:noProof/>
               </w:rPr>
               <w:t>8</w:t>
@@ -1009,7 +1009,7 @@
             </w:r>
             <w:r>
               <w:rPr>
-                <w:rStyle w:val="Hyperlink"/>
+                <w:rStyle w:val="Hyperkobling"/>
                 <w:noProof/>
               </w:rPr>
               <w:t>Protocol aware Error Injection</w:t>
@@ -1066,7 +1066,7 @@
         </w:p>
         <w:p>
           <w:pPr>
-            <w:pStyle w:val="TOC1"/>
+            <w:pStyle w:val="INNH1"/>
             <w:tabs>
               <w:tab w:val="left" w:pos="360"/>
               <w:tab w:val="right" w:leader="dot" w:pos="15129"/>
@@ -1085,7 +1085,7 @@
           <w:hyperlink w:anchor="_Toc36743311" w:history="1">
             <w:r>
               <w:rPr>
-                <w:rStyle w:val="Hyperlink"/>
+                <w:rStyle w:val="Hyperkobling"/>
                 <w:noProof/>
               </w:rPr>
               <w:t>9</w:t>
@@ -1105,7 +1105,7 @@
             </w:r>
             <w:r>
               <w:rPr>
-                <w:rStyle w:val="Hyperlink"/>
+                <w:rStyle w:val="Hyperkobling"/>
                 <w:noProof/>
               </w:rPr>
               <w:t>Randomisation</w:t>
@@ -1162,7 +1162,7 @@
         </w:p>
         <w:p>
           <w:pPr>
-            <w:pStyle w:val="TOC1"/>
+            <w:pStyle w:val="INNH1"/>
             <w:tabs>
               <w:tab w:val="left" w:pos="540"/>
               <w:tab w:val="right" w:leader="dot" w:pos="15129"/>
@@ -1181,7 +1181,7 @@
           <w:hyperlink w:anchor="_Toc36743312" w:history="1">
             <w:r>
               <w:rPr>
-                <w:rStyle w:val="Hyperlink"/>
+                <w:rStyle w:val="Hyperkobling"/>
                 <w:noProof/>
               </w:rPr>
               <w:t>10</w:t>
@@ -1201,7 +1201,7 @@
             </w:r>
             <w:r>
               <w:rPr>
-                <w:rStyle w:val="Hyperlink"/>
+                <w:rStyle w:val="Hyperkobling"/>
                 <w:noProof/>
               </w:rPr>
               <w:t>Testbench Data routing</w:t>
@@ -1258,7 +1258,7 @@
         </w:p>
         <w:p>
           <w:pPr>
-            <w:pStyle w:val="TOC1"/>
+            <w:pStyle w:val="INNH1"/>
             <w:tabs>
               <w:tab w:val="left" w:pos="540"/>
               <w:tab w:val="right" w:leader="dot" w:pos="15129"/>
@@ -1277,7 +1277,7 @@
           <w:hyperlink w:anchor="_Toc36743313" w:history="1">
             <w:r>
               <w:rPr>
-                <w:rStyle w:val="Hyperlink"/>
+                <w:rStyle w:val="Hyperkobling"/>
                 <w:noProof/>
               </w:rPr>
               <w:t>11</w:t>
@@ -1297,7 +1297,7 @@
             </w:r>
             <w:r>
               <w:rPr>
-                <w:rStyle w:val="Hyperlink"/>
+                <w:rStyle w:val="Hyperkobling"/>
                 <w:noProof/>
               </w:rPr>
               <w:t>Controlling property checkers</w:t>
@@ -1354,7 +1354,7 @@
         </w:p>
         <w:p>
           <w:pPr>
-            <w:pStyle w:val="TOC1"/>
+            <w:pStyle w:val="INNH1"/>
             <w:tabs>
               <w:tab w:val="left" w:pos="540"/>
               <w:tab w:val="right" w:leader="dot" w:pos="15129"/>
@@ -1373,7 +1373,7 @@
           <w:hyperlink w:anchor="_Toc36743314" w:history="1">
             <w:r>
               <w:rPr>
-                <w:rStyle w:val="Hyperlink"/>
+                <w:rStyle w:val="Hyperkobling"/>
                 <w:noProof/>
               </w:rPr>
               <w:t>12</w:t>
@@ -1393,7 +1393,7 @@
             </w:r>
             <w:r>
               <w:rPr>
-                <w:rStyle w:val="Hyperlink"/>
+                <w:rStyle w:val="Hyperkobling"/>
                 <w:noProof/>
               </w:rPr>
               <w:t>VVC parameters and sequence for Randomisation, Sources and Destinations</w:t>
@@ -1450,7 +1450,7 @@
         </w:p>
         <w:p>
           <w:pPr>
-            <w:pStyle w:val="TOC1"/>
+            <w:pStyle w:val="INNH1"/>
             <w:tabs>
               <w:tab w:val="left" w:pos="540"/>
               <w:tab w:val="right" w:leader="dot" w:pos="15129"/>
@@ -1469,7 +1469,7 @@
           <w:hyperlink w:anchor="_Toc36743315" w:history="1">
             <w:r>
               <w:rPr>
-                <w:rStyle w:val="Hyperlink"/>
+                <w:rStyle w:val="Hyperkobling"/>
                 <w:noProof/>
               </w:rPr>
               <w:t>13</w:t>
@@ -1489,7 +1489,7 @@
             </w:r>
             <w:r>
               <w:rPr>
-                <w:rStyle w:val="Hyperlink"/>
+                <w:rStyle w:val="Hyperkobling"/>
                 <w:noProof/>
               </w:rPr>
               <w:t>Multiple Central Sequencers</w:t>
@@ -1546,7 +1546,7 @@
         </w:p>
         <w:p>
           <w:pPr>
-            <w:pStyle w:val="TOC1"/>
+            <w:pStyle w:val="INNH1"/>
             <w:tabs>
               <w:tab w:val="left" w:pos="540"/>
               <w:tab w:val="right" w:leader="dot" w:pos="15129"/>
@@ -1565,7 +1565,7 @@
           <w:hyperlink w:anchor="_Toc36743316" w:history="1">
             <w:r>
               <w:rPr>
-                <w:rStyle w:val="Hyperlink"/>
+                <w:rStyle w:val="Hyperkobling"/>
                 <w:noProof/>
               </w:rPr>
               <w:t>14</w:t>
@@ -1585,7 +1585,7 @@
             </w:r>
             <w:r>
               <w:rPr>
-                <w:rStyle w:val="Hyperlink"/>
+                <w:rStyle w:val="Hyperkobling"/>
                 <w:noProof/>
               </w:rPr>
               <w:t>Monitors</w:t>
@@ -1642,7 +1642,7 @@
         </w:p>
         <w:p>
           <w:pPr>
-            <w:pStyle w:val="TOC1"/>
+            <w:pStyle w:val="INNH1"/>
             <w:tabs>
               <w:tab w:val="left" w:pos="540"/>
               <w:tab w:val="right" w:leader="dot" w:pos="15129"/>
@@ -1661,7 +1661,7 @@
           <w:hyperlink w:anchor="_Toc36743317" w:history="1">
             <w:r>
               <w:rPr>
-                <w:rStyle w:val="Hyperlink"/>
+                <w:rStyle w:val="Hyperkobling"/>
                 <w:noProof/>
               </w:rPr>
               <w:t>15</w:t>
@@ -1681,7 +1681,7 @@
             </w:r>
             <w:r>
               <w:rPr>
-                <w:rStyle w:val="Hyperlink"/>
+                <w:rStyle w:val="Hyperkobling"/>
                 <w:noProof/>
               </w:rPr>
               <w:t>Compile scripts</w:t>
@@ -1738,7 +1738,7 @@
         </w:p>
         <w:p>
           <w:pPr>
-            <w:pStyle w:val="TOC1"/>
+            <w:pStyle w:val="INNH1"/>
             <w:tabs>
               <w:tab w:val="left" w:pos="540"/>
               <w:tab w:val="right" w:leader="dot" w:pos="15129"/>
@@ -1757,7 +1757,7 @@
           <w:hyperlink w:anchor="_Toc36743318" w:history="1">
             <w:r>
               <w:rPr>
-                <w:rStyle w:val="Hyperlink"/>
+                <w:rStyle w:val="Hyperkobling"/>
                 <w:noProof/>
                 <w:lang w:val="en-US"/>
               </w:rPr>
@@ -1778,7 +1778,7 @@
             </w:r>
             <w:r>
               <w:rPr>
-                <w:rStyle w:val="Hyperlink"/>
+                <w:rStyle w:val="Hyperkobling"/>
                 <w:noProof/>
                 <w:lang w:val="en-US"/>
               </w:rPr>
@@ -1940,7 +1940,7 @@
     </w:p>
     <w:p>
       <w:pPr>
-        <w:pStyle w:val="Heading1"/>
+        <w:pStyle w:val="Overskrift1"/>
       </w:pPr>
       <w:bookmarkStart w:id="1" w:name="_Toc36743302"/>
       <w:r>
@@ -2327,7 +2327,7 @@
     </w:p>
     <w:p>
       <w:pPr>
-        <w:pStyle w:val="Heading1"/>
+        <w:pStyle w:val="Overskrift1"/>
       </w:pPr>
       <w:bookmarkStart w:id="2" w:name="_Toc17306311"/>
       <w:bookmarkStart w:id="3" w:name="_Toc36743303"/>
@@ -3185,7 +3185,7 @@
     </w:p>
     <w:p>
       <w:pPr>
-        <w:pStyle w:val="Heading1"/>
+        <w:pStyle w:val="Overskrift1"/>
       </w:pPr>
       <w:bookmarkStart w:id="4" w:name="_Toc17306312"/>
       <w:bookmarkStart w:id="5" w:name="_Toc36743304"/>
@@ -3349,7 +3349,7 @@
     </w:p>
     <w:p>
       <w:pPr>
-        <w:pStyle w:val="Subtitle"/>
+        <w:pStyle w:val="Undertittel"/>
         <w:spacing w:before="200" w:after="40"/>
         <w:rPr>
           <w:rFonts w:ascii="Helvetica" w:hAnsi="Helvetica" w:cs="Helvetica"/>
@@ -4862,7 +4862,7 @@
     </w:p>
     <w:p>
       <w:pPr>
-        <w:pStyle w:val="Heading1"/>
+        <w:pStyle w:val="Overskrift1"/>
       </w:pPr>
       <w:bookmarkStart w:id="7" w:name="_Toc17306313"/>
       <w:bookmarkStart w:id="8" w:name="_Ref19025279"/>
@@ -4943,7 +4943,7 @@
     </w:p>
     <w:p>
       <w:pPr>
-        <w:pStyle w:val="NoSpacing"/>
+        <w:pStyle w:val="Ingenmellomrom"/>
         <w:rPr>
           <w:rFonts w:ascii="Helvetica Neue" w:hAnsi="Helvetica Neue"/>
           <w:b/>
@@ -5636,7 +5636,7 @@
     </w:p>
     <w:p>
       <w:pPr>
-        <w:pStyle w:val="Caption"/>
+        <w:pStyle w:val="Bildetekst"/>
         <w:jc w:val="center"/>
         <w:rPr>
           <w:rFonts w:ascii="Helvetica Neue Thin" w:hAnsi="Helvetica Neue Thin"/>
@@ -5689,7 +5689,7 @@
     </w:p>
     <w:p>
       <w:pPr>
-        <w:pStyle w:val="Heading1"/>
+        <w:pStyle w:val="Overskrift1"/>
       </w:pPr>
       <w:bookmarkStart w:id="14" w:name="_Toc36743306"/>
       <w:bookmarkStart w:id="15" w:name="_Ref19280432"/>
@@ -5725,7 +5725,22 @@
         <w:t xml:space="preserve">can be </w:t>
       </w:r>
       <w:r>
-        <w:t xml:space="preserve">automatically registered in the activity watchdog register </w:t>
+        <w:t xml:space="preserve">automatically registered in </w:t>
+      </w:r>
+      <w:r>
+        <w:t>a</w:t>
+      </w:r>
+      <w:r>
+        <w:t xml:space="preserve"> </w:t>
+      </w:r>
+      <w:r>
+        <w:t xml:space="preserve">centralized </w:t>
+      </w:r>
+      <w:r>
+        <w:t xml:space="preserve">VVC </w:t>
+      </w:r>
+      <w:r>
+        <w:t xml:space="preserve">activity register </w:t>
       </w:r>
       <w:r>
         <w:t xml:space="preserve">at start-up </w:t>
@@ -5734,16 +5749,37 @@
         <w:t xml:space="preserve">and </w:t>
       </w:r>
       <w:r>
-        <w:t>will during simulation update the activity watchdog with their current activity status</w:t>
-      </w:r>
-      <w:r>
-        <w:t xml:space="preserve">, i.e. active </w:t>
+        <w:t xml:space="preserve">will during simulation update the </w:t>
+      </w:r>
+      <w:r>
+        <w:t>VVC activity register</w:t>
+      </w:r>
+      <w:r>
+        <w:t xml:space="preserve"> with their current activity status</w:t>
+      </w:r>
+      <w:r>
+        <w:t xml:space="preserve">, i.e. </w:t>
+      </w:r>
+      <w:r>
+        <w:t>ACTIVE</w:t>
+      </w:r>
+      <w:r>
+        <w:t xml:space="preserve"> </w:t>
       </w:r>
       <w:r>
         <w:t>or</w:t>
       </w:r>
       <w:r>
-        <w:t xml:space="preserve"> inactive</w:t>
+        <w:t xml:space="preserve"> </w:t>
+      </w:r>
+      <w:r>
+        <w:t>INACTIVE</w:t>
+      </w:r>
+      <w:r>
+        <w:t xml:space="preserve">, which again is monitored by the </w:t>
+      </w:r>
+      <w:r>
+        <w:t>activity watchdog</w:t>
       </w:r>
       <w:r>
         <w:t xml:space="preserve">. A </w:t>
@@ -5752,13 +5788,28 @@
         <w:t>timeout counter</w:t>
       </w:r>
       <w:r>
-        <w:t xml:space="preserve"> will start </w:t>
+        <w:t xml:space="preserve"> </w:t>
+      </w:r>
+      <w:r>
+        <w:t xml:space="preserve">in the activity watchdog </w:t>
+      </w:r>
+      <w:r>
+        <w:t xml:space="preserve">will start </w:t>
       </w:r>
       <w:r>
         <w:t>when no</w:t>
       </w:r>
       <w:r>
-        <w:t xml:space="preserve"> VVC activity is registered in the activity watchdog</w:t>
+        <w:t xml:space="preserve"> VVC activity is registered in the </w:t>
+      </w:r>
+      <w:r>
+        <w:t xml:space="preserve">VVC </w:t>
+      </w:r>
+      <w:r>
+        <w:t xml:space="preserve">activity </w:t>
+      </w:r>
+      <w:r>
+        <w:t>register</w:t>
       </w:r>
       <w:r>
         <w:t>. The timeout counter</w:t>
@@ -5854,7 +5905,13 @@
         <w:t>es</w:t>
       </w:r>
       <w:r>
-        <w:t xml:space="preserve"> not match the number of registered VVCs in the activity watchdog register</w:t>
+        <w:t xml:space="preserve"> not match the number of registered VVCs in the </w:t>
+      </w:r>
+      <w:r>
+        <w:t xml:space="preserve">VVC </w:t>
+      </w:r>
+      <w:r>
+        <w:t>activity register</w:t>
       </w:r>
       <w:r>
         <w:t xml:space="preserve">, and that </w:t>
@@ -5872,6 +5929,9 @@
         <w:t xml:space="preserve"> are counted individually.</w:t>
       </w:r>
       <w:r>
+        <w:t xml:space="preserve"> This checking can be disabled by setting the number of expected VVCs to 0.</w:t>
+      </w:r>
+      <w:r>
         <w:tab/>
       </w:r>
     </w:p>
@@ -5881,18 +5941,15 @@
         <w:t>Note that some VVC</w:t>
       </w:r>
       <w:r>
-        <w:t>s should not register their</w:t>
-      </w:r>
-      <w:r>
-        <w:t xml:space="preserve"> activity</w:t>
+        <w:t xml:space="preserve">s should not </w:t>
+      </w:r>
+      <w:r>
+        <w:t>be monitored by</w:t>
       </w:r>
       <w:r>
         <w:t xml:space="preserve"> </w:t>
       </w:r>
       <w:r>
-        <w:t xml:space="preserve">to </w:t>
-      </w:r>
-      <w:r>
         <w:t>the</w:t>
       </w:r>
       <w:r>
@@ -5911,7 +5968,19 @@
         <w:t>his</w:t>
       </w:r>
       <w:r>
-        <w:t xml:space="preserve"> VVC will have to be included in the number of expected VVCs registered in the activity watchdog register, but will not have any effect on the activity watchdog timeout counter.</w:t>
+        <w:t xml:space="preserve"> VVC will have to be included in the number of expected VVCs registered in the </w:t>
+      </w:r>
+      <w:r>
+        <w:t xml:space="preserve">VVC </w:t>
+      </w:r>
+      <w:r>
+        <w:t xml:space="preserve">activity </w:t>
+      </w:r>
+      <w:r>
+        <w:t>register</w:t>
+      </w:r>
+      <w:r>
+        <w:t xml:space="preserve"> but will not have any effect on the activity watchdog timeout counter.</w:t>
       </w:r>
       <w:r>
         <w:t xml:space="preserve"> </w:t>
@@ -5950,7 +6019,19 @@
     <w:p/>
     <w:p>
       <w:r>
-        <w:t xml:space="preserve">Note that for VVCs with multiple channels, e.g. UART RX and TX, each channel is counted as a VVC in the Activity Watchdog register and will have to be taken into account in regard to the </w:t>
+        <w:t xml:space="preserve">Note that for VVCs with multiple channels, e.g. UART RX and TX, each channel is counted as </w:t>
+      </w:r>
+      <w:r>
+        <w:t>one</w:t>
+      </w:r>
+      <w:r>
+        <w:t xml:space="preserve"> VVC in the </w:t>
+      </w:r>
+      <w:r>
+        <w:t>VVC activity</w:t>
+      </w:r>
+      <w:r>
+        <w:t xml:space="preserve"> register and will have to be taken into account in regard to the </w:t>
       </w:r>
       <w:r>
         <w:rPr>
@@ -6174,6 +6255,7 @@
               <w:rPr>
                 <w:rFonts w:ascii="Verdana" w:hAnsi="Verdana"/>
                 <w:sz w:val="14"/>
+                <w:szCs w:val="14"/>
               </w:rPr>
             </w:pPr>
             <w:r>
@@ -6182,7 +6264,7 @@
                 <w:sz w:val="14"/>
                 <w:szCs w:val="14"/>
               </w:rPr>
-              <w:t>Expected number of VVCs which should be registered in activity watchdog VVC register (including any clock generator VVC).</w:t>
+              <w:t xml:space="preserve">Expected number of VVCs which </w:t>
             </w:r>
             <w:r>
               <w:rPr>
@@ -6190,6 +6272,54 @@
                 <w:sz w:val="14"/>
                 <w:szCs w:val="14"/>
               </w:rPr>
+              <w:t>is expected to</w:t>
+            </w:r>
+            <w:r>
+              <w:rPr>
+                <w:rFonts w:ascii="Verdana" w:hAnsi="Verdana" w:cs="Courier New"/>
+                <w:sz w:val="14"/>
+                <w:szCs w:val="14"/>
+              </w:rPr>
+              <w:t xml:space="preserve"> be registered in </w:t>
+            </w:r>
+            <w:r>
+              <w:rPr>
+                <w:rFonts w:ascii="Verdana" w:hAnsi="Verdana" w:cs="Courier New"/>
+                <w:sz w:val="14"/>
+                <w:szCs w:val="14"/>
+              </w:rPr>
+              <w:t xml:space="preserve">the VVC </w:t>
+            </w:r>
+            <w:r>
+              <w:rPr>
+                <w:rFonts w:ascii="Verdana" w:hAnsi="Verdana" w:cs="Courier New"/>
+                <w:sz w:val="14"/>
+                <w:szCs w:val="14"/>
+              </w:rPr>
+              <w:t>activity</w:t>
+            </w:r>
+            <w:r>
+              <w:rPr>
+                <w:rFonts w:ascii="Verdana" w:hAnsi="Verdana" w:cs="Courier New"/>
+                <w:sz w:val="14"/>
+                <w:szCs w:val="14"/>
+              </w:rPr>
+              <w:t xml:space="preserve"> </w:t>
+            </w:r>
+            <w:r>
+              <w:rPr>
+                <w:rFonts w:ascii="Verdana" w:hAnsi="Verdana" w:cs="Courier New"/>
+                <w:sz w:val="14"/>
+                <w:szCs w:val="14"/>
+              </w:rPr>
+              <w:t>register (including any clock generator VVC).</w:t>
+            </w:r>
+            <w:r>
+              <w:rPr>
+                <w:rFonts w:ascii="Verdana" w:hAnsi="Verdana" w:cs="Courier New"/>
+                <w:sz w:val="14"/>
+                <w:szCs w:val="14"/>
+              </w:rPr>
               <w:br/>
             </w:r>
             <w:r>
@@ -6198,7 +6328,43 @@
                 <w:sz w:val="14"/>
                 <w:szCs w:val="14"/>
               </w:rPr>
-              <w:t>Note that each channel is counted in the number of registered VVCs in the activity watchdog register.</w:t>
+              <w:t xml:space="preserve">Note </w:t>
+            </w:r>
+            <w:r>
+              <w:rPr>
+                <w:rFonts w:ascii="Verdana" w:hAnsi="Verdana"/>
+                <w:sz w:val="14"/>
+                <w:szCs w:val="14"/>
+              </w:rPr>
+              <w:t>1 :</w:t>
+            </w:r>
+            <w:r>
+              <w:rPr>
+                <w:rFonts w:ascii="Verdana" w:hAnsi="Verdana"/>
+                <w:sz w:val="14"/>
+                <w:szCs w:val="14"/>
+              </w:rPr>
+              <w:t xml:space="preserve"> each channel is counted in the number of registered VVCs in the activity watchdog register.</w:t>
+            </w:r>
+          </w:p>
+          <w:p>
+            <w:pPr>
+              <w:tabs>
+                <w:tab w:val="left" w:pos="4820"/>
+              </w:tabs>
+              <w:spacing w:before="20" w:after="20" w:line="20" w:lineRule="atLeast"/>
+              <w:rPr>
+                <w:rFonts w:ascii="Verdana" w:hAnsi="Verdana"/>
+                <w:sz w:val="14"/>
+              </w:rPr>
+            </w:pPr>
+            <w:r>
+              <w:rPr>
+                <w:rFonts w:ascii="Verdana" w:hAnsi="Verdana"/>
+                <w:sz w:val="14"/>
+                <w:szCs w:val="14"/>
+              </w:rPr>
+              <w:t>Note 2 : setting num_exp_vvc = 0 will disable checking of number of expected VVCs vs actual number of VVCs registered in the VVC activity register</w:t>
             </w:r>
           </w:p>
         </w:tc>
@@ -6621,7 +6787,7 @@
     </w:p>
     <w:p>
       <w:pPr>
-        <w:pStyle w:val="Heading1"/>
+        <w:pStyle w:val="Overskrift1"/>
       </w:pPr>
       <w:bookmarkStart w:id="19" w:name="_Ref26260991"/>
       <w:bookmarkStart w:id="20" w:name="_Ref30420376"/>
@@ -6732,7 +6898,7 @@
     </w:p>
     <w:p>
       <w:pPr>
-        <w:pStyle w:val="Heading2"/>
+        <w:pStyle w:val="Overskrift2"/>
       </w:pPr>
       <w:bookmarkStart w:id="24" w:name="_Ref36710671"/>
       <w:r>
@@ -6810,7 +6976,7 @@
     </w:p>
     <w:p>
       <w:pPr>
-        <w:pStyle w:val="ListParagraph"/>
+        <w:pStyle w:val="Listeavsnitt"/>
         <w:numPr>
           <w:ilvl w:val="0"/>
           <w:numId w:val="5"/>
@@ -6883,7 +7049,7 @@
     </w:p>
     <w:p>
       <w:pPr>
-        <w:pStyle w:val="ListParagraph"/>
+        <w:pStyle w:val="Listeavsnitt"/>
         <w:numPr>
           <w:ilvl w:val="0"/>
           <w:numId w:val="5"/>
@@ -6929,7 +7095,7 @@
     </w:p>
     <w:p>
       <w:pPr>
-        <w:pStyle w:val="ListParagraph"/>
+        <w:pStyle w:val="Listeavsnitt"/>
         <w:numPr>
           <w:ilvl w:val="0"/>
           <w:numId w:val="5"/>
@@ -7025,7 +7191,7 @@
     <w:p/>
     <w:tbl>
       <w:tblPr>
-        <w:tblStyle w:val="TableGrid"/>
+        <w:tblStyle w:val="Tabellrutenett"/>
         <w:tblpPr w:leftFromText="141" w:rightFromText="141" w:vertAnchor="text" w:horzAnchor="margin" w:tblpY="50"/>
         <w:tblW w:w="0" w:type="auto"/>
         <w:tblBorders>
@@ -7105,7 +7271,7 @@
           </w:p>
           <w:p>
             <w:pPr>
-              <w:pStyle w:val="Caption"/>
+              <w:pStyle w:val="Bildetekst"/>
               <w:jc w:val="center"/>
             </w:pPr>
             <w:bookmarkStart w:id="26" w:name="_Ref30742925"/>
@@ -7212,7 +7378,7 @@
           </w:p>
           <w:p>
             <w:pPr>
-              <w:pStyle w:val="Caption"/>
+              <w:pStyle w:val="Bildetekst"/>
               <w:jc w:val="center"/>
             </w:pPr>
             <w:bookmarkStart w:id="27" w:name="_Ref30742961"/>
@@ -7310,7 +7476,7 @@
           </w:p>
           <w:p>
             <w:pPr>
-              <w:pStyle w:val="Caption"/>
+              <w:pStyle w:val="Bildetekst"/>
               <w:jc w:val="center"/>
             </w:pPr>
             <w:bookmarkStart w:id="28" w:name="_Ref30742998"/>
@@ -7354,7 +7520,7 @@
     </w:tbl>
     <w:p>
       <w:pPr>
-        <w:pStyle w:val="Heading2"/>
+        <w:pStyle w:val="Overskrift2"/>
       </w:pPr>
       <w:bookmarkStart w:id="29" w:name="_Ref17292099"/>
       <w:bookmarkStart w:id="30" w:name="_Toc17306315"/>
@@ -7389,7 +7555,7 @@
     </w:p>
     <w:p>
       <w:pPr>
-        <w:pStyle w:val="ListParagraph"/>
+        <w:pStyle w:val="Listeavsnitt"/>
         <w:numPr>
           <w:ilvl w:val="0"/>
           <w:numId w:val="4"/>
@@ -7428,7 +7594,7 @@
     </w:p>
     <w:p>
       <w:pPr>
-        <w:pStyle w:val="ListParagraph"/>
+        <w:pStyle w:val="Listeavsnitt"/>
         <w:numPr>
           <w:ilvl w:val="0"/>
           <w:numId w:val="4"/>
@@ -7488,7 +7654,7 @@
     </w:p>
     <w:p>
       <w:pPr>
-        <w:pStyle w:val="ListParagraph"/>
+        <w:pStyle w:val="Listeavsnitt"/>
         <w:numPr>
           <w:ilvl w:val="0"/>
           <w:numId w:val="4"/>
@@ -7562,7 +7728,7 @@
     </w:p>
     <w:p>
       <w:pPr>
-        <w:pStyle w:val="ListParagraph"/>
+        <w:pStyle w:val="Listeavsnitt"/>
         <w:numPr>
           <w:ilvl w:val="0"/>
           <w:numId w:val="4"/>
@@ -7598,7 +7764,7 @@
     </w:p>
     <w:p>
       <w:pPr>
-        <w:pStyle w:val="Heading2"/>
+        <w:pStyle w:val="Overskrift2"/>
       </w:pPr>
       <w:bookmarkStart w:id="31" w:name="_Toc17306316"/>
       <w:r>
@@ -7754,7 +7920,7 @@
     </w:p>
     <w:p>
       <w:pPr>
-        <w:pStyle w:val="Caption"/>
+        <w:pStyle w:val="Bildetekst"/>
         <w:keepNext/>
         <w:jc w:val="center"/>
       </w:pPr>
@@ -8691,12 +8857,11 @@
     <w:p/>
     <w:p>
       <w:pPr>
-        <w:pStyle w:val="Caption"/>
+        <w:pStyle w:val="Bildetekst"/>
         <w:keepNext/>
         <w:jc w:val="center"/>
       </w:pPr>
       <w:r>
-        <w:lastRenderedPageBreak/>
         <w:t xml:space="preserve">Table </w:t>
       </w:r>
       <w:r>
@@ -9286,7 +9451,7 @@
     <w:p/>
     <w:p>
       <w:pPr>
-        <w:pStyle w:val="Heading2"/>
+        <w:pStyle w:val="Overskrift2"/>
       </w:pPr>
       <w:r>
         <w:t>Transaction info transfer</w:t>
@@ -9546,7 +9711,7 @@
     </w:p>
     <w:p>
       <w:pPr>
-        <w:pStyle w:val="Caption"/>
+        <w:pStyle w:val="Bildetekst"/>
         <w:keepNext/>
         <w:jc w:val="center"/>
       </w:pPr>
@@ -9862,7 +10027,7 @@
     </w:p>
     <w:p>
       <w:pPr>
-        <w:pStyle w:val="Caption"/>
+        <w:pStyle w:val="Bildetekst"/>
         <w:keepNext/>
         <w:jc w:val="center"/>
       </w:pPr>
@@ -10096,6 +10261,7 @@
                 <w:rFonts w:ascii="Verdana" w:hAnsi="Verdana" w:cs="Helvetica"/>
                 <w:sz w:val="14"/>
               </w:rPr>
+              <w:lastRenderedPageBreak/>
               <w:t>st_response</w:t>
             </w:r>
           </w:p>
@@ -10320,11 +10486,10 @@
     </w:tbl>
     <w:p>
       <w:pPr>
-        <w:pStyle w:val="Heading2"/>
+        <w:pStyle w:val="Overskrift2"/>
       </w:pPr>
       <w:bookmarkStart w:id="37" w:name="_Ref36226854"/>
       <w:r>
-        <w:lastRenderedPageBreak/>
         <w:t xml:space="preserve">Transaction </w:t>
       </w:r>
       <w:r>
@@ -10471,7 +10636,7 @@
     <w:p/>
     <w:p>
       <w:pPr>
-        <w:pStyle w:val="Caption"/>
+        <w:pStyle w:val="Bildetekst"/>
         <w:keepNext/>
         <w:jc w:val="center"/>
       </w:pPr>
@@ -13170,7 +13335,7 @@
     <w:p/>
     <w:p>
       <w:pPr>
-        <w:pStyle w:val="Heading2"/>
+        <w:pStyle w:val="Overskrift2"/>
       </w:pPr>
       <w:r>
         <w:t>Transaction Info Signal and Shared Variable</w:t>
@@ -13238,7 +13403,11 @@
         <w:t xml:space="preserve">back </w:t>
       </w:r>
       <w:r>
-        <w:t xml:space="preserve">to default values immediately after </w:t>
+        <w:t xml:space="preserve">to default values </w:t>
+      </w:r>
+      <w:r>
+        <w:lastRenderedPageBreak/>
+        <w:t xml:space="preserve">immediately after </w:t>
       </w:r>
       <w:r>
         <w:t xml:space="preserve">the </w:t>
@@ -13280,10 +13449,9 @@
     </w:p>
     <w:p>
       <w:pPr>
-        <w:pStyle w:val="Heading2"/>
-      </w:pPr>
-      <w:r>
-        <w:lastRenderedPageBreak/>
+        <w:pStyle w:val="Overskrift2"/>
+      </w:pPr>
+      <w:r>
         <w:t>Example</w:t>
       </w:r>
       <w:r>
@@ -13364,7 +13532,7 @@
     <w:p/>
     <w:p>
       <w:pPr>
-        <w:pStyle w:val="ListParagraph"/>
+        <w:pStyle w:val="Listeavsnitt"/>
         <w:numPr>
           <w:ilvl w:val="0"/>
           <w:numId w:val="14"/>
@@ -13448,13 +13616,13 @@
     </w:p>
     <w:p>
       <w:pPr>
-        <w:pStyle w:val="ListParagraph"/>
+        <w:pStyle w:val="Listeavsnitt"/>
         <w:ind w:left="720"/>
       </w:pPr>
     </w:p>
     <w:p>
       <w:pPr>
-        <w:pStyle w:val="ListParagraph"/>
+        <w:pStyle w:val="Listeavsnitt"/>
         <w:numPr>
           <w:ilvl w:val="0"/>
           <w:numId w:val="14"/>
@@ -13592,7 +13760,7 @@
     </w:p>
     <w:p>
       <w:pPr>
-        <w:pStyle w:val="Heading3"/>
+        <w:pStyle w:val="Overskrift3"/>
       </w:pPr>
       <w:bookmarkStart w:id="39" w:name="_Ref36733519"/>
       <w:r>
@@ -13616,7 +13784,7 @@
     </w:p>
     <w:p>
       <w:pPr>
-        <w:pStyle w:val="ListParagraph"/>
+        <w:pStyle w:val="Listeavsnitt"/>
         <w:numPr>
           <w:ilvl w:val="0"/>
           <w:numId w:val="15"/>
@@ -13637,7 +13805,7 @@
     </w:p>
     <w:p>
       <w:pPr>
-        <w:pStyle w:val="ListParagraph"/>
+        <w:pStyle w:val="Listeavsnitt"/>
         <w:numPr>
           <w:ilvl w:val="0"/>
           <w:numId w:val="15"/>
@@ -13652,7 +13820,7 @@
     </w:p>
     <w:p>
       <w:pPr>
-        <w:pStyle w:val="ListParagraph"/>
+        <w:pStyle w:val="Listeavsnitt"/>
         <w:numPr>
           <w:ilvl w:val="0"/>
           <w:numId w:val="15"/>
@@ -13812,7 +13980,7 @@
     <w:p/>
     <w:p>
       <w:pPr>
-        <w:pStyle w:val="Heading3"/>
+        <w:pStyle w:val="Overskrift3"/>
       </w:pPr>
       <w:r>
         <w:t>Complex Protocols</w:t>
@@ -14236,7 +14404,7 @@
                           <w:txbxContent>
                             <w:p>
                               <w:pPr>
-                                <w:pStyle w:val="Caption"/>
+                                <w:pStyle w:val="Bildetekst"/>
                                 <w:jc w:val="center"/>
                                 <w:rPr>
                                   <w:noProof/>
@@ -14292,12 +14460,12 @@
           </mc:Choice>
           <mc:Fallback>
             <w:pict>
-              <v:group w14:anchorId="5BFA95C3" id="Gruppe 19" o:spid="_x0000_s1026" style="position:absolute;margin-left:-2.35pt;margin-top:5.6pt;width:676.4pt;height:350.3pt;z-index:251659264;mso-width-relative:margin;mso-height-relative:margin" coordsize="61106,35156" o:gfxdata="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">
+              <v:group w14:anchorId="5BFA95C3" id="Gruppe 19" o:spid="_x0000_s1026" style="position:absolute;margin-left:-2.35pt;margin-top:5.6pt;width:676.4pt;height:350.3pt;z-index:251659264;mso-width-relative:margin;mso-height-relative:margin" coordsize="61106,35156" o:gfxdata="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">
                 <v:shapetype id="_x0000_t202" coordsize="21600,21600" o:spt="202" path="m,l,21600r21600,l21600,xe">
                   <v:stroke joinstyle="miter"/>
                   <v:path gradientshapeok="t" o:connecttype="rect"/>
                 </v:shapetype>
-                <v:shape id="Tekstboks 15" o:spid="_x0000_s1027" type="#_x0000_t202" style="position:absolute;top:2723;width:61106;height:32433;visibility:visible;mso-wrap-style:square;v-text-anchor:top" o:gfxdata="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" filled="f" stroked="f" strokeweight=".5pt">
+                <v:shape id="Tekstboks 15" o:spid="_x0000_s1027" type="#_x0000_t202" style="position:absolute;top:2723;width:61106;height:32433;visibility:visible;mso-wrap-style:square;v-text-anchor:top" o:gfxdata="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" filled="f" stroked="f" strokeweight=".5pt">
                   <v:textbox>
                     <w:txbxContent>
                       <w:p>
@@ -14560,12 +14728,12 @@
                     </w:txbxContent>
                   </v:textbox>
                 </v:shape>
-                <v:shape id="Tekstboks 18" o:spid="_x0000_s1028" type="#_x0000_t202" style="position:absolute;left:12990;width:34157;height:2725;visibility:visible;mso-wrap-style:square;v-text-anchor:top" o:gfxdata="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" stroked="f">
+                <v:shape id="Tekstboks 18" o:spid="_x0000_s1028" type="#_x0000_t202" style="position:absolute;left:12990;width:34157;height:2725;visibility:visible;mso-wrap-style:square;v-text-anchor:top" o:gfxdata="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" stroked="f">
                   <v:textbox inset="0,0,0,0">
                     <w:txbxContent>
                       <w:p>
                         <w:pPr>
-                          <w:pStyle w:val="Caption"/>
+                          <w:pStyle w:val="Bildetekst"/>
                           <w:jc w:val="center"/>
                           <w:rPr>
                             <w:noProof/>
@@ -14763,7 +14931,7 @@
           </mc:Choice>
           <mc:Fallback>
             <w:pict>
-              <v:shape w14:anchorId="2F54628B" id="Tekstboks 34" o:spid="_x0000_s1029" type="#_x0000_t202" style="position:absolute;margin-left:-2.35pt;margin-top:372.5pt;width:603pt;height:55.4pt;z-index:251672576;visibility:visible;mso-wrap-style:square;mso-width-percent:0;mso-wrap-distance-left:9pt;mso-wrap-distance-top:0;mso-wrap-distance-right:9pt;mso-wrap-distance-bottom:0;mso-position-horizontal:absolute;mso-position-horizontal-relative:text;mso-position-vertical:absolute;mso-position-vertical-relative:text;mso-width-percent:0;mso-width-relative:margin;v-text-anchor:top" o:gfxdata="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" filled="f" stroked="f" strokeweight=".5pt">
+              <v:shape w14:anchorId="2F54628B" id="Tekstboks 34" o:spid="_x0000_s1029" type="#_x0000_t202" style="position:absolute;margin-left:-2.35pt;margin-top:372.5pt;width:603pt;height:55.4pt;z-index:251672576;visibility:visible;mso-wrap-style:square;mso-width-percent:0;mso-wrap-distance-left:9pt;mso-wrap-distance-top:0;mso-wrap-distance-right:9pt;mso-wrap-distance-bottom:0;mso-position-horizontal:absolute;mso-position-horizontal-relative:text;mso-position-vertical:absolute;mso-position-vertical-relative:text;mso-width-percent:0;mso-width-relative:margin;v-text-anchor:top" o:gfxdata="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" filled="f" stroked="f" strokeweight=".5pt">
                 <v:textbox>
                   <w:txbxContent>
                     <w:p>
@@ -14878,7 +15046,7 @@
     </w:p>
     <w:p>
       <w:pPr>
-        <w:pStyle w:val="Heading1"/>
+        <w:pStyle w:val="Overskrift1"/>
         <w:numPr>
           <w:ilvl w:val="0"/>
           <w:numId w:val="0"/>
@@ -15146,7 +15314,7 @@
                           <w:txbxContent>
                             <w:p>
                               <w:pPr>
-                                <w:pStyle w:val="Caption"/>
+                                <w:pStyle w:val="Bildetekst"/>
                                 <w:jc w:val="center"/>
                                 <w:rPr>
                                   <w:noProof/>
@@ -15202,8 +15370,8 @@
           </mc:Choice>
           <mc:Fallback>
             <w:pict>
-              <v:group w14:anchorId="406836FE" id="Gruppe 24" o:spid="_x0000_s1030" style="position:absolute;left:0;text-align:left;margin-left:-.95pt;margin-top:-22.1pt;width:645.9pt;height:225pt;z-index:251665408;mso-width-relative:margin;mso-height-relative:margin" coordsize="93105,52832" o:gfxdata="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">
-                <v:shape id="Tekstboks 21" o:spid="_x0000_s1031" type="#_x0000_t202" style="position:absolute;top:4572;width:93105;height:48260;visibility:visible;mso-wrap-style:square;v-text-anchor:top" o:gfxdata="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" filled="f" stroked="f" strokeweight=".5pt">
+              <v:group w14:anchorId="406836FE" id="Gruppe 24" o:spid="_x0000_s1030" style="position:absolute;left:0;text-align:left;margin-left:-.95pt;margin-top:-22.1pt;width:645.9pt;height:225pt;z-index:251665408;mso-width-relative:margin;mso-height-relative:margin" coordsize="93105,52832" o:gfxdata="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">
+                <v:shape id="Tekstboks 21" o:spid="_x0000_s1031" type="#_x0000_t202" style="position:absolute;top:4572;width:93105;height:48260;visibility:visible;mso-wrap-style:square;v-text-anchor:top" o:gfxdata="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" filled="f" stroked="f" strokeweight=".5pt">
                   <v:textbox>
                     <w:txbxContent>
                       <w:p>
@@ -15387,12 +15555,12 @@
                     </w:txbxContent>
                   </v:textbox>
                 </v:shape>
-                <v:shape id="Tekstboks 23" o:spid="_x0000_s1032" type="#_x0000_t202" style="position:absolute;left:22477;width:44629;height:4572;visibility:visible;mso-wrap-style:square;v-text-anchor:top" o:gfxdata="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" stroked="f">
+                <v:shape id="Tekstboks 23" o:spid="_x0000_s1032" type="#_x0000_t202" style="position:absolute;left:22477;width:44629;height:4572;visibility:visible;mso-wrap-style:square;v-text-anchor:top" o:gfxdata="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" stroked="f">
                   <v:textbox inset="0,0,0,0">
                     <w:txbxContent>
                       <w:p>
                         <w:pPr>
-                          <w:pStyle w:val="Caption"/>
+                          <w:pStyle w:val="Bildetekst"/>
                           <w:jc w:val="center"/>
                           <w:rPr>
                             <w:noProof/>
@@ -15729,7 +15897,7 @@
           </mc:Choice>
           <mc:Fallback>
             <w:pict>
-              <v:shape w14:anchorId="6B660DD0" id="Tekstboks 35" o:spid="_x0000_s1033" type="#_x0000_t202" style="position:absolute;margin-left:-.95pt;margin-top:197.1pt;width:758.1pt;height:273.8pt;z-index:251674624;visibility:visible;mso-wrap-style:square;mso-width-percent:0;mso-height-percent:0;mso-wrap-distance-left:9pt;mso-wrap-distance-top:0;mso-wrap-distance-right:9pt;mso-wrap-distance-bottom:0;mso-position-horizontal:absolute;mso-position-horizontal-relative:text;mso-position-vertical:absolute;mso-position-vertical-relative:text;mso-width-percent:0;mso-height-percent:0;mso-width-relative:margin;mso-height-relative:margin;v-text-anchor:top" o:gfxdata="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" filled="f" stroked="f" strokeweight=".5pt">
+              <v:shape w14:anchorId="6B660DD0" id="Tekstboks 35" o:spid="_x0000_s1033" type="#_x0000_t202" style="position:absolute;margin-left:-.95pt;margin-top:197.1pt;width:758.1pt;height:273.8pt;z-index:251674624;visibility:visible;mso-wrap-style:square;mso-width-percent:0;mso-height-percent:0;mso-wrap-distance-left:9pt;mso-wrap-distance-top:0;mso-wrap-distance-right:9pt;mso-wrap-distance-bottom:0;mso-position-horizontal:absolute;mso-position-horizontal-relative:text;mso-position-vertical:absolute;mso-position-vertical-relative:text;mso-width-percent:0;mso-height-percent:0;mso-width-relative:margin;mso-height-relative:margin;v-text-anchor:top" o:gfxdata="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" filled="f" stroked="f" strokeweight=".5pt">
                 <v:textbox>
                   <w:txbxContent>
                     <w:p>
@@ -16465,7 +16633,7 @@
                           <w:txbxContent>
                             <w:p>
                               <w:pPr>
-                                <w:pStyle w:val="Caption"/>
+                                <w:pStyle w:val="Bildetekst"/>
                                 <w:jc w:val="center"/>
                                 <w:rPr>
                                   <w:noProof/>
@@ -16521,8 +16689,8 @@
           </mc:Choice>
           <mc:Fallback>
             <w:pict>
-              <v:group w14:anchorId="742BC373" id="Gruppe 29" o:spid="_x0000_s1034" style="position:absolute;margin-left:12.9pt;margin-top:-22.1pt;width:731.75pt;height:518.55pt;z-index:251671552;mso-width-relative:margin;mso-height-relative:margin" coordorigin=",2216" coordsize="78170,40034" o:gfxdata="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">
-                <v:shape id="Tekstboks 26" o:spid="_x0000_s1035" type="#_x0000_t202" style="position:absolute;top:3956;width:78170;height:38294;visibility:visible;mso-wrap-style:square;v-text-anchor:top" o:gfxdata="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" filled="f" stroked="f" strokeweight=".5pt">
+              <v:group w14:anchorId="742BC373" id="Gruppe 29" o:spid="_x0000_s1034" style="position:absolute;margin-left:12.9pt;margin-top:-22.1pt;width:731.75pt;height:518.55pt;z-index:251671552;mso-width-relative:margin;mso-height-relative:margin" coordorigin=",2216" coordsize="78170,40034" o:gfxdata="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">
+                <v:shape id="Tekstboks 26" o:spid="_x0000_s1035" type="#_x0000_t202" style="position:absolute;top:3956;width:78170;height:38294;visibility:visible;mso-wrap-style:square;v-text-anchor:top" o:gfxdata="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" filled="f" stroked="f" strokeweight=".5pt">
                   <v:textbox>
                     <w:txbxContent>
                       <w:p>
@@ -16935,12 +17103,12 @@
                     </w:txbxContent>
                   </v:textbox>
                 </v:shape>
-                <v:shape id="Tekstboks 28" o:spid="_x0000_s1036" type="#_x0000_t202" style="position:absolute;left:13873;top:2216;width:47478;height:1740;visibility:visible;mso-wrap-style:square;v-text-anchor:top" o:gfxdata="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" stroked="f">
+                <v:shape id="Tekstboks 28" o:spid="_x0000_s1036" type="#_x0000_t202" style="position:absolute;left:13873;top:2216;width:47478;height:1740;visibility:visible;mso-wrap-style:square;v-text-anchor:top" o:gfxdata="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" stroked="f">
                   <v:textbox inset="0,0,0,0">
                     <w:txbxContent>
                       <w:p>
                         <w:pPr>
-                          <w:pStyle w:val="Caption"/>
+                          <w:pStyle w:val="Bildetekst"/>
                           <w:jc w:val="center"/>
                           <w:rPr>
                             <w:noProof/>
@@ -16987,7 +17155,7 @@
     </w:p>
     <w:p>
       <w:pPr>
-        <w:pStyle w:val="Heading1"/>
+        <w:pStyle w:val="Overskrift1"/>
       </w:pPr>
       <w:bookmarkStart w:id="47" w:name="_Toc36743309"/>
       <w:r>
@@ -17098,7 +17266,7 @@
     </w:p>
     <w:p>
       <w:pPr>
-        <w:pStyle w:val="Heading2"/>
+        <w:pStyle w:val="Overskrift2"/>
       </w:pPr>
       <w:r>
         <w:t>Local sequencer requirements</w:t>
@@ -17117,7 +17285,7 @@
     </w:p>
     <w:p>
       <w:pPr>
-        <w:pStyle w:val="ListParagraph"/>
+        <w:pStyle w:val="Listeavsnitt"/>
         <w:numPr>
           <w:ilvl w:val="0"/>
           <w:numId w:val="11"/>
@@ -17138,7 +17306,7 @@
     </w:p>
     <w:p>
       <w:pPr>
-        <w:pStyle w:val="ListParagraph"/>
+        <w:pStyle w:val="Listeavsnitt"/>
         <w:numPr>
           <w:ilvl w:val="0"/>
           <w:numId w:val="11"/>
@@ -17163,7 +17331,7 @@
     </w:p>
     <w:p>
       <w:pPr>
-        <w:pStyle w:val="ListParagraph"/>
+        <w:pStyle w:val="Listeavsnitt"/>
         <w:numPr>
           <w:ilvl w:val="0"/>
           <w:numId w:val="11"/>
@@ -17207,7 +17375,7 @@
     </w:p>
     <w:p>
       <w:pPr>
-        <w:pStyle w:val="Heading1"/>
+        <w:pStyle w:val="Overskrift1"/>
       </w:pPr>
       <w:bookmarkStart w:id="48" w:name="_Toc36743310"/>
       <w:r>
@@ -17265,7 +17433,7 @@
     </w:p>
     <w:p>
       <w:pPr>
-        <w:pStyle w:val="Heading2"/>
+        <w:pStyle w:val="Overskrift2"/>
       </w:pPr>
       <w:r>
         <w:t xml:space="preserve">UVVM error injection principles </w:t>
@@ -17278,7 +17446,7 @@
     </w:p>
     <w:p>
       <w:pPr>
-        <w:pStyle w:val="ListParagraph"/>
+        <w:pStyle w:val="Listeavsnitt"/>
         <w:numPr>
           <w:ilvl w:val="0"/>
           <w:numId w:val="6"/>
@@ -17313,7 +17481,7 @@
     </w:p>
     <w:p>
       <w:pPr>
-        <w:pStyle w:val="ListParagraph"/>
+        <w:pStyle w:val="Listeavsnitt"/>
         <w:numPr>
           <w:ilvl w:val="0"/>
           <w:numId w:val="6"/>
@@ -17347,7 +17515,7 @@
     </w:p>
     <w:p>
       <w:pPr>
-        <w:pStyle w:val="Heading2"/>
+        <w:pStyle w:val="Overskrift2"/>
       </w:pPr>
       <w:r>
         <w:t>Error injection in BFMs</w:t>
@@ -17380,7 +17548,7 @@
     </w:p>
     <w:p>
       <w:pPr>
-        <w:pStyle w:val="ListParagraph"/>
+        <w:pStyle w:val="Listeavsnitt"/>
         <w:numPr>
           <w:ilvl w:val="0"/>
           <w:numId w:val="7"/>
@@ -17396,7 +17564,7 @@
     </w:p>
     <w:p>
       <w:pPr>
-        <w:pStyle w:val="ListParagraph"/>
+        <w:pStyle w:val="Listeavsnitt"/>
         <w:numPr>
           <w:ilvl w:val="2"/>
           <w:numId w:val="7"/>
@@ -17408,7 +17576,7 @@
     </w:p>
     <w:p>
       <w:pPr>
-        <w:pStyle w:val="ListParagraph"/>
+        <w:pStyle w:val="Listeavsnitt"/>
         <w:numPr>
           <w:ilvl w:val="2"/>
           <w:numId w:val="7"/>
@@ -17425,7 +17593,7 @@
     </w:p>
     <w:p>
       <w:pPr>
-        <w:pStyle w:val="Heading2"/>
+        <w:pStyle w:val="Overskrift2"/>
       </w:pPr>
       <w:r>
         <w:t>Error injection in VVCs</w:t>
@@ -17443,7 +17611,7 @@
     </w:p>
     <w:p>
       <w:pPr>
-        <w:pStyle w:val="ListParagraph"/>
+        <w:pStyle w:val="Listeavsnitt"/>
         <w:numPr>
           <w:ilvl w:val="0"/>
           <w:numId w:val="7"/>
@@ -17456,7 +17624,7 @@
     </w:p>
     <w:p>
       <w:pPr>
-        <w:pStyle w:val="ListParagraph"/>
+        <w:pStyle w:val="Listeavsnitt"/>
         <w:numPr>
           <w:ilvl w:val="2"/>
           <w:numId w:val="7"/>
@@ -17468,7 +17636,7 @@
     </w:p>
     <w:p>
       <w:pPr>
-        <w:pStyle w:val="ListParagraph"/>
+        <w:pStyle w:val="Listeavsnitt"/>
         <w:numPr>
           <w:ilvl w:val="2"/>
           <w:numId w:val="7"/>
@@ -17513,7 +17681,7 @@
     </w:p>
     <w:p>
       <w:pPr>
-        <w:pStyle w:val="Heading2"/>
+        <w:pStyle w:val="Overskrift2"/>
       </w:pPr>
       <w:r>
         <w:t>Naming and type usage</w:t>
@@ -17537,7 +17705,7 @@
     </w:p>
     <w:p>
       <w:pPr>
-        <w:pStyle w:val="Heading1"/>
+        <w:pStyle w:val="Overskrift1"/>
       </w:pPr>
       <w:bookmarkStart w:id="49" w:name="_Toc36743311"/>
       <w:r>
@@ -17620,7 +17788,7 @@
     </w:p>
     <w:p>
       <w:pPr>
-        <w:pStyle w:val="Heading2"/>
+        <w:pStyle w:val="Overskrift2"/>
       </w:pPr>
       <w:r>
         <w:t xml:space="preserve">UVVM VIP randomisation principles </w:t>
@@ -17636,7 +17804,7 @@
     </w:p>
     <w:p>
       <w:pPr>
-        <w:pStyle w:val="ListParagraph"/>
+        <w:pStyle w:val="Listeavsnitt"/>
         <w:numPr>
           <w:ilvl w:val="0"/>
           <w:numId w:val="8"/>
@@ -17682,7 +17850,7 @@
     </w:p>
     <w:p>
       <w:pPr>
-        <w:pStyle w:val="ListParagraph"/>
+        <w:pStyle w:val="Listeavsnitt"/>
         <w:numPr>
           <w:ilvl w:val="0"/>
           <w:numId w:val="8"/>
@@ -17736,7 +17904,7 @@
     </w:p>
     <w:p>
       <w:pPr>
-        <w:pStyle w:val="Heading2"/>
+        <w:pStyle w:val="Overskrift2"/>
       </w:pPr>
       <w:r>
         <w:t xml:space="preserve">Data randomisation </w:t>
@@ -17758,7 +17926,7 @@
     </w:p>
     <w:p>
       <w:pPr>
-        <w:pStyle w:val="Heading2"/>
+        <w:pStyle w:val="Overskrift2"/>
       </w:pPr>
       <w:bookmarkStart w:id="50" w:name="_Hlk19098868"/>
       <w:r>
@@ -17792,7 +17960,7 @@
     <w:p/>
     <w:tbl>
       <w:tblPr>
-        <w:tblStyle w:val="TableGrid"/>
+        <w:tblStyle w:val="Tabellrutenett"/>
         <w:tblW w:w="0" w:type="auto"/>
         <w:tblInd w:w="562" w:type="dxa"/>
         <w:tblLook w:val="04A0" w:firstRow="1" w:lastRow="0" w:firstColumn="1" w:lastColumn="0" w:noHBand="0" w:noVBand="1"/>
@@ -17894,7 +18062,7 @@
     <w:bookmarkEnd w:id="50"/>
     <w:p>
       <w:pPr>
-        <w:pStyle w:val="Heading2"/>
+        <w:pStyle w:val="Overskrift2"/>
       </w:pPr>
       <w:r>
         <w:t>VVC Command Syntax</w:t>
@@ -17929,7 +18097,7 @@
     </w:p>
     <w:p>
       <w:pPr>
-        <w:pStyle w:val="Heading1"/>
+        <w:pStyle w:val="Overskrift1"/>
       </w:pPr>
       <w:bookmarkStart w:id="52" w:name="_Toc36743312"/>
       <w:r>
@@ -17980,7 +18148,7 @@
     </w:p>
     <w:p>
       <w:pPr>
-        <w:pStyle w:val="Heading2"/>
+        <w:pStyle w:val="Overskrift2"/>
       </w:pPr>
       <w:r>
         <w:t>To/from Buffer</w:t>
@@ -18015,7 +18183,7 @@
     </w:p>
     <w:p>
       <w:pPr>
-        <w:pStyle w:val="Heading2"/>
+        <w:pStyle w:val="Overskrift2"/>
       </w:pPr>
       <w:r>
         <w:t>To scoreboard</w:t>
@@ -18028,7 +18196,7 @@
     </w:p>
     <w:p>
       <w:pPr>
-        <w:pStyle w:val="ListParagraph"/>
+        <w:pStyle w:val="Listeavsnitt"/>
         <w:numPr>
           <w:ilvl w:val="0"/>
           <w:numId w:val="10"/>
@@ -18047,7 +18215,7 @@
     </w:p>
     <w:p>
       <w:pPr>
-        <w:pStyle w:val="ListParagraph"/>
+        <w:pStyle w:val="Listeavsnitt"/>
         <w:numPr>
           <w:ilvl w:val="0"/>
           <w:numId w:val="10"/>
@@ -18059,7 +18227,7 @@
     </w:p>
     <w:p>
       <w:pPr>
-        <w:pStyle w:val="ListParagraph"/>
+        <w:pStyle w:val="Listeavsnitt"/>
         <w:numPr>
           <w:ilvl w:val="0"/>
           <w:numId w:val="10"/>
@@ -18071,7 +18239,7 @@
     </w:p>
     <w:p>
       <w:pPr>
-        <w:pStyle w:val="ListParagraph"/>
+        <w:pStyle w:val="Listeavsnitt"/>
         <w:numPr>
           <w:ilvl w:val="0"/>
           <w:numId w:val="10"/>
@@ -18092,7 +18260,7 @@
     </w:p>
     <w:p>
       <w:pPr>
-        <w:pStyle w:val="Heading2"/>
+        <w:pStyle w:val="Overskrift2"/>
       </w:pPr>
       <w:r>
         <w:t>Data routing options</w:t>
@@ -18113,7 +18281,7 @@
     <w:p/>
     <w:tbl>
       <w:tblPr>
-        <w:tblStyle w:val="TableGrid"/>
+        <w:tblStyle w:val="Tabellrutenett"/>
         <w:tblW w:w="0" w:type="auto"/>
         <w:tblInd w:w="562" w:type="dxa"/>
         <w:tblLook w:val="04A0" w:firstRow="1" w:lastRow="0" w:firstColumn="1" w:lastColumn="0" w:noHBand="0" w:noVBand="1"/>
@@ -18291,7 +18459,7 @@
     <w:p/>
     <w:p>
       <w:pPr>
-        <w:pStyle w:val="Heading2"/>
+        <w:pStyle w:val="Overskrift2"/>
       </w:pPr>
       <w:r>
         <w:t>VVC Command Syntax</w:t>
@@ -18324,7 +18492,7 @@
     </w:p>
     <w:p>
       <w:pPr>
-        <w:pStyle w:val="Heading1"/>
+        <w:pStyle w:val="Overskrift1"/>
       </w:pPr>
       <w:bookmarkStart w:id="53" w:name="_Toc36743313"/>
       <w:r>
@@ -18415,7 +18583,7 @@
     </w:p>
     <w:p>
       <w:pPr>
-        <w:pStyle w:val="Heading2"/>
+        <w:pStyle w:val="Overskrift2"/>
       </w:pPr>
       <w:r>
         <w:t>Property check configuration</w:t>
@@ -18551,7 +18719,7 @@
     </w:p>
     <w:p>
       <w:pPr>
-        <w:pStyle w:val="Heading2"/>
+        <w:pStyle w:val="Overskrift2"/>
       </w:pPr>
       <w:r>
         <w:t>Setting up the configuration</w:t>
@@ -18566,7 +18734,7 @@
     <w:p/>
     <w:p>
       <w:pPr>
-        <w:pStyle w:val="Heading1"/>
+        <w:pStyle w:val="Overskrift1"/>
       </w:pPr>
       <w:bookmarkStart w:id="54" w:name="_Ref19277311"/>
       <w:bookmarkStart w:id="55" w:name="_Toc36743314"/>
@@ -18585,7 +18753,7 @@
     <w:p/>
     <w:tbl>
       <w:tblPr>
-        <w:tblStyle w:val="TableGrid"/>
+        <w:tblStyle w:val="Tabellrutenett"/>
         <w:tblW w:w="0" w:type="auto"/>
         <w:tblInd w:w="562" w:type="dxa"/>
         <w:tblLook w:val="04A0" w:firstRow="1" w:lastRow="0" w:firstColumn="1" w:lastColumn="0" w:noHBand="0" w:noVBand="1"/>
@@ -18871,7 +19039,7 @@
     <w:p/>
     <w:p>
       <w:pPr>
-        <w:pStyle w:val="Heading1"/>
+        <w:pStyle w:val="Overskrift1"/>
       </w:pPr>
       <w:bookmarkStart w:id="56" w:name="_Toc36743315"/>
       <w:r>
@@ -18954,7 +19122,7 @@
     <w:p/>
     <w:p>
       <w:pPr>
-        <w:pStyle w:val="Heading1"/>
+        <w:pStyle w:val="Overskrift1"/>
       </w:pPr>
       <w:bookmarkStart w:id="57" w:name="_Toc36743316"/>
       <w:bookmarkStart w:id="58" w:name="_Toc17306318"/>
@@ -18997,7 +19165,7 @@
     </w:p>
     <w:p>
       <w:pPr>
-        <w:pStyle w:val="Heading2"/>
+        <w:pStyle w:val="Overskrift2"/>
       </w:pPr>
       <w:r>
         <w:t>Transfer of Monitor information to the testbench</w:t>
@@ -19055,7 +19223,7 @@
     </w:p>
     <w:p>
       <w:pPr>
-        <w:pStyle w:val="ListParagraph"/>
+        <w:pStyle w:val="Listeavsnitt"/>
         <w:numPr>
           <w:ilvl w:val="0"/>
           <w:numId w:val="12"/>
@@ -19067,7 +19235,7 @@
     </w:p>
     <w:p>
       <w:pPr>
-        <w:pStyle w:val="ListParagraph"/>
+        <w:pStyle w:val="Listeavsnitt"/>
         <w:numPr>
           <w:ilvl w:val="0"/>
           <w:numId w:val="12"/>
@@ -19079,7 +19247,7 @@
     </w:p>
     <w:p>
       <w:pPr>
-        <w:pStyle w:val="ListParagraph"/>
+        <w:pStyle w:val="Listeavsnitt"/>
         <w:numPr>
           <w:ilvl w:val="0"/>
           <w:numId w:val="12"/>
@@ -19096,7 +19264,7 @@
     </w:p>
     <w:p>
       <w:pPr>
-        <w:pStyle w:val="ListParagraph"/>
+        <w:pStyle w:val="Listeavsnitt"/>
         <w:numPr>
           <w:ilvl w:val="0"/>
           <w:numId w:val="13"/>
@@ -19135,7 +19303,7 @@
     </w:p>
     <w:p>
       <w:pPr>
-        <w:pStyle w:val="ListParagraph"/>
+        <w:pStyle w:val="Listeavsnitt"/>
         <w:numPr>
           <w:ilvl w:val="0"/>
           <w:numId w:val="13"/>
@@ -19163,7 +19331,7 @@
     </w:p>
     <w:p>
       <w:pPr>
-        <w:pStyle w:val="Heading2"/>
+        <w:pStyle w:val="Overskrift2"/>
       </w:pPr>
       <w:r>
         <w:t>Transaction info transfer signals</w:t>
@@ -19297,7 +19465,7 @@
     </w:p>
     <w:p>
       <w:pPr>
-        <w:pStyle w:val="Heading1"/>
+        <w:pStyle w:val="Overskrift1"/>
       </w:pPr>
       <w:r>
         <w:br w:type="page"/>
@@ -19603,7 +19771,7 @@
     </w:p>
     <w:p>
       <w:pPr>
-        <w:pStyle w:val="Heading1"/>
+        <w:pStyle w:val="Overskrift1"/>
         <w:rPr>
           <w:lang w:val="en-US"/>
         </w:rPr>
@@ -20233,7 +20401,7 @@
           </mc:Choice>
           <mc:Fallback>
             <w:pict>
-              <v:shape w14:anchorId="199BDFDD" id="Tekstboks 4" o:spid="_x0000_s1037" type="#_x0000_t202" style="position:absolute;margin-left:70.45pt;margin-top:8.85pt;width:663.85pt;height:31.05pt;z-index:251651072;visibility:visible;mso-wrap-style:square;mso-width-percent:0;mso-height-percent:0;mso-wrap-distance-left:9pt;mso-wrap-distance-top:0;mso-wrap-distance-right:9pt;mso-wrap-distance-bottom:0;mso-position-horizontal:absolute;mso-position-horizontal-relative:text;mso-position-vertical:absolute;mso-position-vertical-relative:text;mso-width-percent:0;mso-height-percent:0;mso-width-relative:margin;mso-height-relative:margin;v-text-anchor:top" o:gfxdata="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" filled="f" stroked="f">
+              <v:shape w14:anchorId="199BDFDD" id="Tekstboks 4" o:spid="_x0000_s1037" type="#_x0000_t202" style="position:absolute;margin-left:70.45pt;margin-top:8.85pt;width:663.85pt;height:31.05pt;z-index:251651072;visibility:visible;mso-wrap-style:square;mso-width-percent:0;mso-height-percent:0;mso-wrap-distance-left:9pt;mso-wrap-distance-top:0;mso-wrap-distance-right:9pt;mso-wrap-distance-bottom:0;mso-position-horizontal:absolute;mso-position-horizontal-relative:text;mso-position-vertical:absolute;mso-position-vertical-relative:text;mso-width-percent:0;mso-height-percent:0;mso-width-relative:margin;mso-height-relative:margin;v-text-anchor:top" o:gfxdata="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" filled="f" stroked="f">
                 <v:textbox>
                   <w:txbxContent>
                     <w:p>
@@ -20375,7 +20543,7 @@
           </mc:Choice>
           <mc:Fallback>
             <w:pict>
-              <v:shape w14:anchorId="6B7D54B5" id="Tekstboks 5" o:spid="_x0000_s1038" type="#_x0000_t202" style="position:absolute;margin-left:-6.85pt;margin-top:7.5pt;width:77.3pt;height:34.45pt;z-index:251653120;visibility:visible;mso-wrap-style:square;mso-width-percent:0;mso-height-percent:0;mso-wrap-distance-left:9pt;mso-wrap-distance-top:0;mso-wrap-distance-right:9pt;mso-wrap-distance-bottom:0;mso-position-horizontal:absolute;mso-position-horizontal-relative:text;mso-position-vertical:absolute;mso-position-vertical-relative:text;mso-width-percent:0;mso-height-percent:0;mso-width-relative:margin;mso-height-relative:margin;v-text-anchor:top" o:gfxdata="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" filled="f" stroked="f">
+              <v:shape w14:anchorId="6B7D54B5" id="Tekstboks 5" o:spid="_x0000_s1038" type="#_x0000_t202" style="position:absolute;margin-left:-6.85pt;margin-top:7.5pt;width:77.3pt;height:34.45pt;z-index:251653120;visibility:visible;mso-wrap-style:square;mso-width-percent:0;mso-height-percent:0;mso-wrap-distance-left:9pt;mso-wrap-distance-top:0;mso-wrap-distance-right:9pt;mso-wrap-distance-bottom:0;mso-position-horizontal:absolute;mso-position-horizontal-relative:text;mso-position-vertical:absolute;mso-position-vertical-relative:text;mso-width-percent:0;mso-height-percent:0;mso-width-relative:margin;mso-height-relative:margin;v-text-anchor:top" o:gfxdata="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" filled="f" stroked="f">
                 <v:textbox>
                   <w:txbxContent>
                     <w:p>
@@ -20437,7 +20605,7 @@
 </file>
 
 <file path=word/endnotes.xml><?xml version="1.0" encoding="utf-8"?>
-<w:endnotes xmlns:wpc="http://schemas.microsoft.com/office/word/2010/wordprocessingCanvas" xmlns:cx="http://schemas.microsoft.com/office/drawing/2014/chartex" xmlns:cx1="http://schemas.microsoft.com/office/drawing/2015/9/8/chartex" xmlns:cx2="http://schemas.microsoft.com/office/drawing/2015/10/21/chartex" xmlns:cx3="http://schemas.microsoft.com/office/drawing/2016/5/9/chartex" xmlns:cx4="http://schemas.microsoft.com/office/drawing/2016/5/10/chartex" xmlns:cx5="http://schemas.microsoft.com/office/drawing/2016/5/11/chartex" xmlns:cx6="http://schemas.microsoft.com/office/drawing/2016/5/12/chartex" xmlns:cx7="http://schemas.microsoft.com/office/drawing/2016/5/13/chartex" xmlns:cx8="http://schemas.microsoft.com/office/drawing/2016/5/14/chartex" xmlns:mc="http://schemas.openxmlformats.org/markup-compatibility/2006" xmlns:aink="http://schemas.microsoft.com/office/drawing/2016/ink" xmlns:am3d="http://schemas.microsoft.com/office/drawing/2017/model3d" xmlns:o="urn:schemas-microsoft-com:office:office" xmlns:r="http://schemas.openxmlformats.org/officeDocument/2006/relationships" xmlns:m="http://schemas.openxmlformats.org/officeDocument/2006/math" xmlns:v="urn:schemas-microsoft-com:vml" xmlns:wp14="http://schemas.microsoft.com/office/word/2010/wordprocessingDrawing" xmlns:wp="http://schemas.openxmlformats.org/drawingml/2006/wordprocessingDrawing" xmlns:w10="urn:schemas-microsoft-com:office:word" xmlns:w="http://schemas.openxmlformats.org/wordprocessingml/2006/main" xmlns:w14="http://schemas.microsoft.com/office/word/2010/wordml" xmlns:w15="http://schemas.microsoft.com/office/word/2012/wordml" xmlns:w16cex="http://schemas.microsoft.com/office/word/2018/wordml/cex" xmlns:w16cid="http://schemas.microsoft.com/office/word/2016/wordml/cid" xmlns:w16="http://schemas.microsoft.com/office/word/2018/wordml" xmlns:w16se="http://schemas.microsoft.com/office/word/2015/wordml/symex" xmlns:wpg="http://schemas.microsoft.com/office/word/2010/wordprocessingGroup" xmlns:wpi="http://schemas.microsoft.com/office/word/2010/wordprocessingInk" xmlns:wne="http://schemas.microsoft.com/office/word/2006/wordml" xmlns:wps="http://schemas.microsoft.com/office/word/2010/wordprocessingShape" mc:Ignorable="w14 w15 w16se w16cid w16 w16cex wp14">
+<w:endnotes xmlns:wpc="http://schemas.microsoft.com/office/word/2010/wordprocessingCanvas" xmlns:cx="http://schemas.microsoft.com/office/drawing/2014/chartex" xmlns:cx1="http://schemas.microsoft.com/office/drawing/2015/9/8/chartex" xmlns:cx2="http://schemas.microsoft.com/office/drawing/2015/10/21/chartex" xmlns:cx3="http://schemas.microsoft.com/office/drawing/2016/5/9/chartex" xmlns:cx4="http://schemas.microsoft.com/office/drawing/2016/5/10/chartex" xmlns:cx5="http://schemas.microsoft.com/office/drawing/2016/5/11/chartex" xmlns:cx6="http://schemas.microsoft.com/office/drawing/2016/5/12/chartex" xmlns:cx7="http://schemas.microsoft.com/office/drawing/2016/5/13/chartex" xmlns:cx8="http://schemas.microsoft.com/office/drawing/2016/5/14/chartex" xmlns:mc="http://schemas.openxmlformats.org/markup-compatibility/2006" xmlns:aink="http://schemas.microsoft.com/office/drawing/2016/ink" xmlns:am3d="http://schemas.microsoft.com/office/drawing/2017/model3d" xmlns:o="urn:schemas-microsoft-com:office:office" xmlns:r="http://schemas.openxmlformats.org/officeDocument/2006/relationships" xmlns:m="http://schemas.openxmlformats.org/officeDocument/2006/math" xmlns:v="urn:schemas-microsoft-com:vml" xmlns:wp14="http://schemas.microsoft.com/office/word/2010/wordprocessingDrawing" xmlns:wp="http://schemas.openxmlformats.org/drawingml/2006/wordprocessingDrawing" xmlns:w10="urn:schemas-microsoft-com:office:word" xmlns:w="http://schemas.openxmlformats.org/wordprocessingml/2006/main" xmlns:w14="http://schemas.microsoft.com/office/word/2010/wordml" xmlns:w15="http://schemas.microsoft.com/office/word/2012/wordml" xmlns:w16cid="http://schemas.microsoft.com/office/word/2016/wordml/cid" xmlns:w16se="http://schemas.microsoft.com/office/word/2015/wordml/symex" xmlns:wpg="http://schemas.microsoft.com/office/word/2010/wordprocessingGroup" xmlns:wpi="http://schemas.microsoft.com/office/word/2010/wordprocessingInk" xmlns:wne="http://schemas.microsoft.com/office/word/2006/wordml" xmlns:wps="http://schemas.microsoft.com/office/word/2010/wordprocessingShape" mc:Ignorable="w14 w15 w16se w16cid wp14">
   <w:endnote w:type="separator" w:id="-1">
     <w:p>
       <w:pPr>
@@ -20479,37 +20647,37 @@
 </file>
 
 <file path=word/footer1.xml><?xml version="1.0" encoding="utf-8"?>
-<w:ftr xmlns:wpc="http://schemas.microsoft.com/office/word/2010/wordprocessingCanvas" xmlns:cx="http://schemas.microsoft.com/office/drawing/2014/chartex" xmlns:cx1="http://schemas.microsoft.com/office/drawing/2015/9/8/chartex" xmlns:cx2="http://schemas.microsoft.com/office/drawing/2015/10/21/chartex" xmlns:cx3="http://schemas.microsoft.com/office/drawing/2016/5/9/chartex" xmlns:cx4="http://schemas.microsoft.com/office/drawing/2016/5/10/chartex" xmlns:cx5="http://schemas.microsoft.com/office/drawing/2016/5/11/chartex" xmlns:cx6="http://schemas.microsoft.com/office/drawing/2016/5/12/chartex" xmlns:cx7="http://schemas.microsoft.com/office/drawing/2016/5/13/chartex" xmlns:cx8="http://schemas.microsoft.com/office/drawing/2016/5/14/chartex" xmlns:mc="http://schemas.openxmlformats.org/markup-compatibility/2006" xmlns:aink="http://schemas.microsoft.com/office/drawing/2016/ink" xmlns:am3d="http://schemas.microsoft.com/office/drawing/2017/model3d" xmlns:o="urn:schemas-microsoft-com:office:office" xmlns:r="http://schemas.openxmlformats.org/officeDocument/2006/relationships" xmlns:m="http://schemas.openxmlformats.org/officeDocument/2006/math" xmlns:v="urn:schemas-microsoft-com:vml" xmlns:wp14="http://schemas.microsoft.com/office/word/2010/wordprocessingDrawing" xmlns:wp="http://schemas.openxmlformats.org/drawingml/2006/wordprocessingDrawing" xmlns:w10="urn:schemas-microsoft-com:office:word" xmlns:w="http://schemas.openxmlformats.org/wordprocessingml/2006/main" xmlns:w14="http://schemas.microsoft.com/office/word/2010/wordml" xmlns:w15="http://schemas.microsoft.com/office/word/2012/wordml" xmlns:w16cex="http://schemas.microsoft.com/office/word/2018/wordml/cex" xmlns:w16cid="http://schemas.microsoft.com/office/word/2016/wordml/cid" xmlns:w16="http://schemas.microsoft.com/office/word/2018/wordml" xmlns:w16se="http://schemas.microsoft.com/office/word/2015/wordml/symex" xmlns:wpg="http://schemas.microsoft.com/office/word/2010/wordprocessingGroup" xmlns:wpi="http://schemas.microsoft.com/office/word/2010/wordprocessingInk" xmlns:wne="http://schemas.microsoft.com/office/word/2006/wordml" xmlns:wps="http://schemas.microsoft.com/office/word/2010/wordprocessingShape" mc:Ignorable="w14 w15 w16se w16cid w16 w16cex wp14">
+<w:ftr xmlns:wpc="http://schemas.microsoft.com/office/word/2010/wordprocessingCanvas" xmlns:cx="http://schemas.microsoft.com/office/drawing/2014/chartex" xmlns:cx1="http://schemas.microsoft.com/office/drawing/2015/9/8/chartex" xmlns:cx2="http://schemas.microsoft.com/office/drawing/2015/10/21/chartex" xmlns:cx3="http://schemas.microsoft.com/office/drawing/2016/5/9/chartex" xmlns:cx4="http://schemas.microsoft.com/office/drawing/2016/5/10/chartex" xmlns:cx5="http://schemas.microsoft.com/office/drawing/2016/5/11/chartex" xmlns:cx6="http://schemas.microsoft.com/office/drawing/2016/5/12/chartex" xmlns:cx7="http://schemas.microsoft.com/office/drawing/2016/5/13/chartex" xmlns:cx8="http://schemas.microsoft.com/office/drawing/2016/5/14/chartex" xmlns:mc="http://schemas.openxmlformats.org/markup-compatibility/2006" xmlns:aink="http://schemas.microsoft.com/office/drawing/2016/ink" xmlns:am3d="http://schemas.microsoft.com/office/drawing/2017/model3d" xmlns:o="urn:schemas-microsoft-com:office:office" xmlns:r="http://schemas.openxmlformats.org/officeDocument/2006/relationships" xmlns:m="http://schemas.openxmlformats.org/officeDocument/2006/math" xmlns:v="urn:schemas-microsoft-com:vml" xmlns:wp14="http://schemas.microsoft.com/office/word/2010/wordprocessingDrawing" xmlns:wp="http://schemas.openxmlformats.org/drawingml/2006/wordprocessingDrawing" xmlns:w10="urn:schemas-microsoft-com:office:word" xmlns:w="http://schemas.openxmlformats.org/wordprocessingml/2006/main" xmlns:w14="http://schemas.microsoft.com/office/word/2010/wordml" xmlns:w15="http://schemas.microsoft.com/office/word/2012/wordml" xmlns:w16cid="http://schemas.microsoft.com/office/word/2016/wordml/cid" xmlns:w16se="http://schemas.microsoft.com/office/word/2015/wordml/symex" xmlns:wpg="http://schemas.microsoft.com/office/word/2010/wordprocessingGroup" xmlns:wpi="http://schemas.microsoft.com/office/word/2010/wordprocessingInk" xmlns:wne="http://schemas.microsoft.com/office/word/2006/wordml" xmlns:wps="http://schemas.microsoft.com/office/word/2010/wordprocessingShape" mc:Ignorable="w14 w15 w16se w16cid wp14">
   <w:p>
     <w:pPr>
-      <w:pStyle w:val="Footer"/>
+      <w:pStyle w:val="Bunntekst"/>
       <w:framePr w:wrap="none" w:vAnchor="text" w:hAnchor="margin" w:xAlign="right" w:y="1"/>
       <w:rPr>
-        <w:rStyle w:val="PageNumber"/>
+        <w:rStyle w:val="Sidetall"/>
       </w:rPr>
     </w:pPr>
     <w:r>
       <w:rPr>
-        <w:rStyle w:val="PageNumber"/>
+        <w:rStyle w:val="Sidetall"/>
       </w:rPr>
       <w:fldChar w:fldCharType="begin"/>
     </w:r>
     <w:r>
       <w:rPr>
-        <w:rStyle w:val="PageNumber"/>
+        <w:rStyle w:val="Sidetall"/>
       </w:rPr>
       <w:instrText xml:space="preserve">PAGE  </w:instrText>
     </w:r>
     <w:r>
       <w:rPr>
-        <w:rStyle w:val="PageNumber"/>
+        <w:rStyle w:val="Sidetall"/>
       </w:rPr>
       <w:fldChar w:fldCharType="end"/>
     </w:r>
   </w:p>
   <w:p>
     <w:pPr>
-      <w:pStyle w:val="Footer"/>
+      <w:pStyle w:val="Bunntekst"/>
       <w:ind w:right="360"/>
     </w:pPr>
   </w:p>
@@ -20517,13 +20685,13 @@
 </file>
 
 <file path=word/footer2.xml><?xml version="1.0" encoding="utf-8"?>
-<w:ftr xmlns:wpc="http://schemas.microsoft.com/office/word/2010/wordprocessingCanvas" xmlns:cx="http://schemas.microsoft.com/office/drawing/2014/chartex" xmlns:cx1="http://schemas.microsoft.com/office/drawing/2015/9/8/chartex" xmlns:cx2="http://schemas.microsoft.com/office/drawing/2015/10/21/chartex" xmlns:cx3="http://schemas.microsoft.com/office/drawing/2016/5/9/chartex" xmlns:cx4="http://schemas.microsoft.com/office/drawing/2016/5/10/chartex" xmlns:cx5="http://schemas.microsoft.com/office/drawing/2016/5/11/chartex" xmlns:cx6="http://schemas.microsoft.com/office/drawing/2016/5/12/chartex" xmlns:cx7="http://schemas.microsoft.com/office/drawing/2016/5/13/chartex" xmlns:cx8="http://schemas.microsoft.com/office/drawing/2016/5/14/chartex" xmlns:mc="http://schemas.openxmlformats.org/markup-compatibility/2006" xmlns:aink="http://schemas.microsoft.com/office/drawing/2016/ink" xmlns:am3d="http://schemas.microsoft.com/office/drawing/2017/model3d" xmlns:o="urn:schemas-microsoft-com:office:office" xmlns:r="http://schemas.openxmlformats.org/officeDocument/2006/relationships" xmlns:m="http://schemas.openxmlformats.org/officeDocument/2006/math" xmlns:v="urn:schemas-microsoft-com:vml" xmlns:wp14="http://schemas.microsoft.com/office/word/2010/wordprocessingDrawing" xmlns:wp="http://schemas.openxmlformats.org/drawingml/2006/wordprocessingDrawing" xmlns:w10="urn:schemas-microsoft-com:office:word" xmlns:w="http://schemas.openxmlformats.org/wordprocessingml/2006/main" xmlns:w14="http://schemas.microsoft.com/office/word/2010/wordml" xmlns:w15="http://schemas.microsoft.com/office/word/2012/wordml" xmlns:w16cex="http://schemas.microsoft.com/office/word/2018/wordml/cex" xmlns:w16cid="http://schemas.microsoft.com/office/word/2016/wordml/cid" xmlns:w16="http://schemas.microsoft.com/office/word/2018/wordml" xmlns:w16se="http://schemas.microsoft.com/office/word/2015/wordml/symex" xmlns:wpg="http://schemas.microsoft.com/office/word/2010/wordprocessingGroup" xmlns:wpi="http://schemas.microsoft.com/office/word/2010/wordprocessingInk" xmlns:wne="http://schemas.microsoft.com/office/word/2006/wordml" xmlns:wps="http://schemas.microsoft.com/office/word/2010/wordprocessingShape" mc:Ignorable="w14 w15 w16se w16cid w16 w16cex wp14">
+<w:ftr xmlns:wpc="http://schemas.microsoft.com/office/word/2010/wordprocessingCanvas" xmlns:cx="http://schemas.microsoft.com/office/drawing/2014/chartex" xmlns:cx1="http://schemas.microsoft.com/office/drawing/2015/9/8/chartex" xmlns:cx2="http://schemas.microsoft.com/office/drawing/2015/10/21/chartex" xmlns:cx3="http://schemas.microsoft.com/office/drawing/2016/5/9/chartex" xmlns:cx4="http://schemas.microsoft.com/office/drawing/2016/5/10/chartex" xmlns:cx5="http://schemas.microsoft.com/office/drawing/2016/5/11/chartex" xmlns:cx6="http://schemas.microsoft.com/office/drawing/2016/5/12/chartex" xmlns:cx7="http://schemas.microsoft.com/office/drawing/2016/5/13/chartex" xmlns:cx8="http://schemas.microsoft.com/office/drawing/2016/5/14/chartex" xmlns:mc="http://schemas.openxmlformats.org/markup-compatibility/2006" xmlns:aink="http://schemas.microsoft.com/office/drawing/2016/ink" xmlns:am3d="http://schemas.microsoft.com/office/drawing/2017/model3d" xmlns:o="urn:schemas-microsoft-com:office:office" xmlns:r="http://schemas.openxmlformats.org/officeDocument/2006/relationships" xmlns:m="http://schemas.openxmlformats.org/officeDocument/2006/math" xmlns:v="urn:schemas-microsoft-com:vml" xmlns:wp14="http://schemas.microsoft.com/office/word/2010/wordprocessingDrawing" xmlns:wp="http://schemas.openxmlformats.org/drawingml/2006/wordprocessingDrawing" xmlns:w10="urn:schemas-microsoft-com:office:word" xmlns:w="http://schemas.openxmlformats.org/wordprocessingml/2006/main" xmlns:w14="http://schemas.microsoft.com/office/word/2010/wordml" xmlns:w15="http://schemas.microsoft.com/office/word/2012/wordml" xmlns:w16cid="http://schemas.microsoft.com/office/word/2016/wordml/cid" xmlns:w16se="http://schemas.microsoft.com/office/word/2015/wordml/symex" xmlns:wpg="http://schemas.microsoft.com/office/word/2010/wordprocessingGroup" xmlns:wpi="http://schemas.microsoft.com/office/word/2010/wordprocessingInk" xmlns:wne="http://schemas.microsoft.com/office/word/2006/wordml" xmlns:wps="http://schemas.microsoft.com/office/word/2010/wordprocessingShape" mc:Ignorable="w14 w15 w16se w16cid wp14">
   <w:p>
     <w:pPr>
-      <w:pStyle w:val="Footer"/>
+      <w:pStyle w:val="Bunntekst"/>
       <w:framePr w:wrap="none" w:vAnchor="text" w:hAnchor="margin" w:xAlign="right" w:y="1"/>
       <w:rPr>
-        <w:rStyle w:val="PageNumber"/>
+        <w:rStyle w:val="Sidetall"/>
         <w:rFonts w:ascii="Helvetica" w:hAnsi="Helvetica" w:cs="Helvetica"/>
         <w:color w:val="1381C4"/>
         <w:sz w:val="14"/>
@@ -20531,7 +20699,7 @@
     </w:pPr>
     <w:r>
       <w:rPr>
-        <w:rStyle w:val="PageNumber"/>
+        <w:rStyle w:val="Sidetall"/>
         <w:rFonts w:ascii="Helvetica" w:hAnsi="Helvetica" w:cs="Helvetica"/>
         <w:color w:val="1381C4"/>
         <w:sz w:val="14"/>
@@ -20540,7 +20708,7 @@
     </w:r>
     <w:r>
       <w:rPr>
-        <w:rStyle w:val="PageNumber"/>
+        <w:rStyle w:val="Sidetall"/>
         <w:rFonts w:ascii="Helvetica" w:hAnsi="Helvetica" w:cs="Helvetica"/>
         <w:color w:val="1381C4"/>
         <w:sz w:val="14"/>
@@ -20549,7 +20717,7 @@
     </w:r>
     <w:r>
       <w:rPr>
-        <w:rStyle w:val="PageNumber"/>
+        <w:rStyle w:val="Sidetall"/>
         <w:rFonts w:ascii="Helvetica" w:hAnsi="Helvetica" w:cs="Helvetica"/>
         <w:color w:val="1381C4"/>
         <w:sz w:val="14"/>
@@ -20558,7 +20726,7 @@
     </w:r>
     <w:r>
       <w:rPr>
-        <w:rStyle w:val="PageNumber"/>
+        <w:rStyle w:val="Sidetall"/>
         <w:rFonts w:cs="Helvetica"/>
         <w:color w:val="1381C4"/>
         <w:sz w:val="14"/>
@@ -20567,7 +20735,7 @@
     </w:r>
     <w:r>
       <w:rPr>
-        <w:rStyle w:val="PageNumber"/>
+        <w:rStyle w:val="Sidetall"/>
         <w:rFonts w:ascii="Helvetica" w:hAnsi="Helvetica" w:cs="Helvetica"/>
         <w:color w:val="1381C4"/>
         <w:sz w:val="14"/>
@@ -20576,7 +20744,7 @@
     </w:r>
     <w:r>
       <w:rPr>
-        <w:rStyle w:val="PageNumber"/>
+        <w:rStyle w:val="Sidetall"/>
         <w:rFonts w:ascii="Helvetica" w:hAnsi="Helvetica" w:cs="Helvetica"/>
         <w:color w:val="1381C4"/>
         <w:sz w:val="14"/>
@@ -20585,7 +20753,7 @@
     </w:r>
     <w:r>
       <w:rPr>
-        <w:rStyle w:val="PageNumber"/>
+        <w:rStyle w:val="Sidetall"/>
         <w:rFonts w:ascii="Helvetica" w:hAnsi="Helvetica" w:cs="Helvetica"/>
         <w:color w:val="1381C4"/>
         <w:sz w:val="14"/>
@@ -20594,7 +20762,7 @@
     </w:r>
     <w:r>
       <w:rPr>
-        <w:rStyle w:val="PageNumber"/>
+        <w:rStyle w:val="Sidetall"/>
         <w:rFonts w:ascii="Helvetica" w:hAnsi="Helvetica" w:cs="Helvetica"/>
         <w:color w:val="1381C4"/>
         <w:sz w:val="14"/>
@@ -20603,7 +20771,7 @@
     </w:r>
     <w:r>
       <w:rPr>
-        <w:rStyle w:val="PageNumber"/>
+        <w:rStyle w:val="Sidetall"/>
         <w:rFonts w:ascii="Helvetica" w:hAnsi="Helvetica" w:cs="Helvetica"/>
         <w:color w:val="1381C4"/>
         <w:sz w:val="14"/>
@@ -20612,7 +20780,7 @@
     </w:r>
     <w:r>
       <w:rPr>
-        <w:rStyle w:val="PageNumber"/>
+        <w:rStyle w:val="Sidetall"/>
         <w:rFonts w:cs="Helvetica"/>
         <w:color w:val="1381C4"/>
         <w:sz w:val="14"/>
@@ -20621,7 +20789,7 @@
     </w:r>
     <w:r>
       <w:rPr>
-        <w:rStyle w:val="PageNumber"/>
+        <w:rStyle w:val="Sidetall"/>
         <w:rFonts w:ascii="Helvetica" w:hAnsi="Helvetica" w:cs="Helvetica"/>
         <w:color w:val="1381C4"/>
         <w:sz w:val="14"/>
@@ -20630,7 +20798,7 @@
     </w:r>
     <w:r>
       <w:rPr>
-        <w:rStyle w:val="PageNumber"/>
+        <w:rStyle w:val="Sidetall"/>
         <w:rFonts w:ascii="Helvetica" w:hAnsi="Helvetica" w:cs="Helvetica"/>
         <w:color w:val="1381C4"/>
         <w:sz w:val="14"/>
@@ -20666,7 +20834,7 @@
         </w:tcPr>
         <w:p>
           <w:pPr>
-            <w:pStyle w:val="Footer"/>
+            <w:pStyle w:val="Bunntekst"/>
             <w:tabs>
               <w:tab w:val="clear" w:pos="4153"/>
               <w:tab w:val="clear" w:pos="8306"/>
@@ -20728,7 +20896,7 @@
         </w:tcPr>
         <w:p>
           <w:pPr>
-            <w:pStyle w:val="Footer"/>
+            <w:pStyle w:val="Bunntekst"/>
             <w:tabs>
               <w:tab w:val="clear" w:pos="4153"/>
               <w:tab w:val="clear" w:pos="8306"/>
@@ -20795,7 +20963,7 @@
               <w:sz w:val="14"/>
               <w:lang w:val="en-US"/>
             </w:rPr>
-            <w:t>2020-04-22</w:t>
+            <w:t>2020-05-07</w:t>
           </w:r>
           <w:r>
             <w:rPr>
@@ -20815,7 +20983,7 @@
         </w:tcPr>
         <w:p>
           <w:pPr>
-            <w:pStyle w:val="Footer"/>
+            <w:pStyle w:val="Bunntekst"/>
             <w:tabs>
               <w:tab w:val="clear" w:pos="4153"/>
               <w:tab w:val="clear" w:pos="8306"/>
@@ -20849,7 +21017,7 @@
           </w:r>
           <w:r>
             <w:rPr>
-              <w:rStyle w:val="Hyperlink"/>
+              <w:rStyle w:val="Hyperkobling"/>
               <w:rFonts w:cs="Arial"/>
               <w:color w:val="1381C4"/>
               <w:sz w:val="14"/>
@@ -20866,7 +21034,7 @@
         </w:tcPr>
         <w:p>
           <w:pPr>
-            <w:pStyle w:val="Footer"/>
+            <w:pStyle w:val="Bunntekst"/>
             <w:tabs>
               <w:tab w:val="clear" w:pos="4153"/>
               <w:tab w:val="clear" w:pos="8306"/>
@@ -20886,7 +21054,7 @@
   </w:tbl>
   <w:p>
     <w:pPr>
-      <w:pStyle w:val="Footer"/>
+      <w:pStyle w:val="Bunntekst"/>
       <w:rPr>
         <w:lang w:val="sq-AL"/>
       </w:rPr>
@@ -20896,7 +21064,7 @@
 </file>
 
 <file path=word/footer3.xml><?xml version="1.0" encoding="utf-8"?>
-<w:ftr xmlns:wpc="http://schemas.microsoft.com/office/word/2010/wordprocessingCanvas" xmlns:cx="http://schemas.microsoft.com/office/drawing/2014/chartex" xmlns:cx1="http://schemas.microsoft.com/office/drawing/2015/9/8/chartex" xmlns:cx2="http://schemas.microsoft.com/office/drawing/2015/10/21/chartex" xmlns:cx3="http://schemas.microsoft.com/office/drawing/2016/5/9/chartex" xmlns:cx4="http://schemas.microsoft.com/office/drawing/2016/5/10/chartex" xmlns:cx5="http://schemas.microsoft.com/office/drawing/2016/5/11/chartex" xmlns:cx6="http://schemas.microsoft.com/office/drawing/2016/5/12/chartex" xmlns:cx7="http://schemas.microsoft.com/office/drawing/2016/5/13/chartex" xmlns:cx8="http://schemas.microsoft.com/office/drawing/2016/5/14/chartex" xmlns:mc="http://schemas.openxmlformats.org/markup-compatibility/2006" xmlns:aink="http://schemas.microsoft.com/office/drawing/2016/ink" xmlns:am3d="http://schemas.microsoft.com/office/drawing/2017/model3d" xmlns:o="urn:schemas-microsoft-com:office:office" xmlns:r="http://schemas.openxmlformats.org/officeDocument/2006/relationships" xmlns:m="http://schemas.openxmlformats.org/officeDocument/2006/math" xmlns:v="urn:schemas-microsoft-com:vml" xmlns:wp14="http://schemas.microsoft.com/office/word/2010/wordprocessingDrawing" xmlns:wp="http://schemas.openxmlformats.org/drawingml/2006/wordprocessingDrawing" xmlns:w10="urn:schemas-microsoft-com:office:word" xmlns:w="http://schemas.openxmlformats.org/wordprocessingml/2006/main" xmlns:w14="http://schemas.microsoft.com/office/word/2010/wordml" xmlns:w15="http://schemas.microsoft.com/office/word/2012/wordml" xmlns:w16cex="http://schemas.microsoft.com/office/word/2018/wordml/cex" xmlns:w16cid="http://schemas.microsoft.com/office/word/2016/wordml/cid" xmlns:w16="http://schemas.microsoft.com/office/word/2018/wordml" xmlns:w16se="http://schemas.microsoft.com/office/word/2015/wordml/symex" xmlns:wpg="http://schemas.microsoft.com/office/word/2010/wordprocessingGroup" xmlns:wpi="http://schemas.microsoft.com/office/word/2010/wordprocessingInk" xmlns:wne="http://schemas.microsoft.com/office/word/2006/wordml" xmlns:wps="http://schemas.microsoft.com/office/word/2010/wordprocessingShape" mc:Ignorable="w14 w15 w16se w16cid w16 w16cex wp14">
+<w:ftr xmlns:wpc="http://schemas.microsoft.com/office/word/2010/wordprocessingCanvas" xmlns:cx="http://schemas.microsoft.com/office/drawing/2014/chartex" xmlns:cx1="http://schemas.microsoft.com/office/drawing/2015/9/8/chartex" xmlns:cx2="http://schemas.microsoft.com/office/drawing/2015/10/21/chartex" xmlns:cx3="http://schemas.microsoft.com/office/drawing/2016/5/9/chartex" xmlns:cx4="http://schemas.microsoft.com/office/drawing/2016/5/10/chartex" xmlns:cx5="http://schemas.microsoft.com/office/drawing/2016/5/11/chartex" xmlns:cx6="http://schemas.microsoft.com/office/drawing/2016/5/12/chartex" xmlns:cx7="http://schemas.microsoft.com/office/drawing/2016/5/13/chartex" xmlns:cx8="http://schemas.microsoft.com/office/drawing/2016/5/14/chartex" xmlns:mc="http://schemas.openxmlformats.org/markup-compatibility/2006" xmlns:aink="http://schemas.microsoft.com/office/drawing/2016/ink" xmlns:am3d="http://schemas.microsoft.com/office/drawing/2017/model3d" xmlns:o="urn:schemas-microsoft-com:office:office" xmlns:r="http://schemas.openxmlformats.org/officeDocument/2006/relationships" xmlns:m="http://schemas.openxmlformats.org/officeDocument/2006/math" xmlns:v="urn:schemas-microsoft-com:vml" xmlns:wp14="http://schemas.microsoft.com/office/word/2010/wordprocessingDrawing" xmlns:wp="http://schemas.openxmlformats.org/drawingml/2006/wordprocessingDrawing" xmlns:w10="urn:schemas-microsoft-com:office:word" xmlns:w="http://schemas.openxmlformats.org/wordprocessingml/2006/main" xmlns:w14="http://schemas.microsoft.com/office/word/2010/wordml" xmlns:w15="http://schemas.microsoft.com/office/word/2012/wordml" xmlns:w16cid="http://schemas.microsoft.com/office/word/2016/wordml/cid" xmlns:w16se="http://schemas.microsoft.com/office/word/2015/wordml/symex" xmlns:wpg="http://schemas.microsoft.com/office/word/2010/wordprocessingGroup" xmlns:wpi="http://schemas.microsoft.com/office/word/2010/wordprocessingInk" xmlns:wne="http://schemas.microsoft.com/office/word/2006/wordml" xmlns:wps="http://schemas.microsoft.com/office/word/2010/wordprocessingShape" mc:Ignorable="w14 w15 w16se w16cid wp14">
   <w:p>
     <w:pPr>
       <w:rPr>
@@ -21010,7 +21178,7 @@
               <v:stroke joinstyle="miter"/>
               <v:path gradientshapeok="t" o:connecttype="rect"/>
             </v:shapetype>
-            <v:shape id="Tekstboks 1" o:spid="_x0000_s1039" type="#_x0000_t202" style="position:absolute;margin-left:640.8pt;margin-top:-5.5pt;width:149.35pt;height:24.8pt;z-index:251659264;visibility:visible;mso-wrap-style:square;mso-width-percent:0;mso-height-percent:0;mso-wrap-distance-left:9pt;mso-wrap-distance-top:0;mso-wrap-distance-right:9pt;mso-wrap-distance-bottom:0;mso-position-horizontal:absolute;mso-position-horizontal-relative:text;mso-position-vertical:absolute;mso-position-vertical-relative:text;mso-width-percent:0;mso-height-percent:0;mso-width-relative:margin;mso-height-relative:margin;v-text-anchor:top" o:gfxdata="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" filled="f" stroked="f">
+            <v:shape id="Tekstboks 1" o:spid="_x0000_s1039" type="#_x0000_t202" style="position:absolute;margin-left:640.8pt;margin-top:-5.5pt;width:149.35pt;height:24.8pt;z-index:251659264;visibility:visible;mso-wrap-style:square;mso-width-percent:0;mso-height-percent:0;mso-wrap-distance-left:9pt;mso-wrap-distance-top:0;mso-wrap-distance-right:9pt;mso-wrap-distance-bottom:0;mso-position-horizontal:absolute;mso-position-horizontal-relative:text;mso-position-vertical:absolute;mso-position-vertical-relative:text;mso-width-percent:0;mso-height-percent:0;mso-width-relative:margin;mso-height-relative:margin;v-text-anchor:top" o:gfxdata="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" filled="f" stroked="f">
               <v:textbox>
                 <w:txbxContent>
                   <w:p>
@@ -21091,14 +21259,14 @@
   </w:p>
   <w:p>
     <w:pPr>
-      <w:pStyle w:val="Footer"/>
+      <w:pStyle w:val="Bunntekst"/>
     </w:pPr>
   </w:p>
 </w:ftr>
 </file>
 
 <file path=word/footnotes.xml><?xml version="1.0" encoding="utf-8"?>
-<w:footnotes xmlns:wpc="http://schemas.microsoft.com/office/word/2010/wordprocessingCanvas" xmlns:cx="http://schemas.microsoft.com/office/drawing/2014/chartex" xmlns:cx1="http://schemas.microsoft.com/office/drawing/2015/9/8/chartex" xmlns:cx2="http://schemas.microsoft.com/office/drawing/2015/10/21/chartex" xmlns:cx3="http://schemas.microsoft.com/office/drawing/2016/5/9/chartex" xmlns:cx4="http://schemas.microsoft.com/office/drawing/2016/5/10/chartex" xmlns:cx5="http://schemas.microsoft.com/office/drawing/2016/5/11/chartex" xmlns:cx6="http://schemas.microsoft.com/office/drawing/2016/5/12/chartex" xmlns:cx7="http://schemas.microsoft.com/office/drawing/2016/5/13/chartex" xmlns:cx8="http://schemas.microsoft.com/office/drawing/2016/5/14/chartex" xmlns:mc="http://schemas.openxmlformats.org/markup-compatibility/2006" xmlns:aink="http://schemas.microsoft.com/office/drawing/2016/ink" xmlns:am3d="http://schemas.microsoft.com/office/drawing/2017/model3d" xmlns:o="urn:schemas-microsoft-com:office:office" xmlns:r="http://schemas.openxmlformats.org/officeDocument/2006/relationships" xmlns:m="http://schemas.openxmlformats.org/officeDocument/2006/math" xmlns:v="urn:schemas-microsoft-com:vml" xmlns:wp14="http://schemas.microsoft.com/office/word/2010/wordprocessingDrawing" xmlns:wp="http://schemas.openxmlformats.org/drawingml/2006/wordprocessingDrawing" xmlns:w10="urn:schemas-microsoft-com:office:word" xmlns:w="http://schemas.openxmlformats.org/wordprocessingml/2006/main" xmlns:w14="http://schemas.microsoft.com/office/word/2010/wordml" xmlns:w15="http://schemas.microsoft.com/office/word/2012/wordml" xmlns:w16cex="http://schemas.microsoft.com/office/word/2018/wordml/cex" xmlns:w16cid="http://schemas.microsoft.com/office/word/2016/wordml/cid" xmlns:w16="http://schemas.microsoft.com/office/word/2018/wordml" xmlns:w16se="http://schemas.microsoft.com/office/word/2015/wordml/symex" xmlns:wpg="http://schemas.microsoft.com/office/word/2010/wordprocessingGroup" xmlns:wpi="http://schemas.microsoft.com/office/word/2010/wordprocessingInk" xmlns:wne="http://schemas.microsoft.com/office/word/2006/wordml" xmlns:wps="http://schemas.microsoft.com/office/word/2010/wordprocessingShape" mc:Ignorable="w14 w15 w16se w16cid w16 w16cex wp14">
+<w:footnotes xmlns:wpc="http://schemas.microsoft.com/office/word/2010/wordprocessingCanvas" xmlns:cx="http://schemas.microsoft.com/office/drawing/2014/chartex" xmlns:cx1="http://schemas.microsoft.com/office/drawing/2015/9/8/chartex" xmlns:cx2="http://schemas.microsoft.com/office/drawing/2015/10/21/chartex" xmlns:cx3="http://schemas.microsoft.com/office/drawing/2016/5/9/chartex" xmlns:cx4="http://schemas.microsoft.com/office/drawing/2016/5/10/chartex" xmlns:cx5="http://schemas.microsoft.com/office/drawing/2016/5/11/chartex" xmlns:cx6="http://schemas.microsoft.com/office/drawing/2016/5/12/chartex" xmlns:cx7="http://schemas.microsoft.com/office/drawing/2016/5/13/chartex" xmlns:cx8="http://schemas.microsoft.com/office/drawing/2016/5/14/chartex" xmlns:mc="http://schemas.openxmlformats.org/markup-compatibility/2006" xmlns:aink="http://schemas.microsoft.com/office/drawing/2016/ink" xmlns:am3d="http://schemas.microsoft.com/office/drawing/2017/model3d" xmlns:o="urn:schemas-microsoft-com:office:office" xmlns:r="http://schemas.openxmlformats.org/officeDocument/2006/relationships" xmlns:m="http://schemas.openxmlformats.org/officeDocument/2006/math" xmlns:v="urn:schemas-microsoft-com:vml" xmlns:wp14="http://schemas.microsoft.com/office/word/2010/wordprocessingDrawing" xmlns:wp="http://schemas.openxmlformats.org/drawingml/2006/wordprocessingDrawing" xmlns:w10="urn:schemas-microsoft-com:office:word" xmlns:w="http://schemas.openxmlformats.org/wordprocessingml/2006/main" xmlns:w14="http://schemas.microsoft.com/office/word/2010/wordml" xmlns:w15="http://schemas.microsoft.com/office/word/2012/wordml" xmlns:w16cid="http://schemas.microsoft.com/office/word/2016/wordml/cid" xmlns:w16se="http://schemas.microsoft.com/office/word/2015/wordml/symex" xmlns:wpg="http://schemas.microsoft.com/office/word/2010/wordprocessingGroup" xmlns:wpi="http://schemas.microsoft.com/office/word/2010/wordprocessingInk" xmlns:wne="http://schemas.microsoft.com/office/word/2006/wordml" xmlns:wps="http://schemas.microsoft.com/office/word/2010/wordprocessingShape" mc:Ignorable="w14 w15 w16se w16cid wp14">
   <w:footnote w:type="separator" w:id="-1">
     <w:p>
       <w:pPr>
@@ -21140,16 +21308,16 @@
 </file>
 
 <file path=word/header1.xml><?xml version="1.0" encoding="utf-8"?>
-<w:hdr xmlns:wpc="http://schemas.microsoft.com/office/word/2010/wordprocessingCanvas" xmlns:cx="http://schemas.microsoft.com/office/drawing/2014/chartex" xmlns:cx1="http://schemas.microsoft.com/office/drawing/2015/9/8/chartex" xmlns:cx2="http://schemas.microsoft.com/office/drawing/2015/10/21/chartex" xmlns:cx3="http://schemas.microsoft.com/office/drawing/2016/5/9/chartex" xmlns:cx4="http://schemas.microsoft.com/office/drawing/2016/5/10/chartex" xmlns:cx5="http://schemas.microsoft.com/office/drawing/2016/5/11/chartex" xmlns:cx6="http://schemas.microsoft.com/office/drawing/2016/5/12/chartex" xmlns:cx7="http://schemas.microsoft.com/office/drawing/2016/5/13/chartex" xmlns:cx8="http://schemas.microsoft.com/office/drawing/2016/5/14/chartex" xmlns:mc="http://schemas.openxmlformats.org/markup-compatibility/2006" xmlns:aink="http://schemas.microsoft.com/office/drawing/2016/ink" xmlns:am3d="http://schemas.microsoft.com/office/drawing/2017/model3d" xmlns:o="urn:schemas-microsoft-com:office:office" xmlns:r="http://schemas.openxmlformats.org/officeDocument/2006/relationships" xmlns:m="http://schemas.openxmlformats.org/officeDocument/2006/math" xmlns:v="urn:schemas-microsoft-com:vml" xmlns:wp14="http://schemas.microsoft.com/office/word/2010/wordprocessingDrawing" xmlns:wp="http://schemas.openxmlformats.org/drawingml/2006/wordprocessingDrawing" xmlns:w10="urn:schemas-microsoft-com:office:word" xmlns:w="http://schemas.openxmlformats.org/wordprocessingml/2006/main" xmlns:w14="http://schemas.microsoft.com/office/word/2010/wordml" xmlns:w15="http://schemas.microsoft.com/office/word/2012/wordml" xmlns:w16cex="http://schemas.microsoft.com/office/word/2018/wordml/cex" xmlns:w16cid="http://schemas.microsoft.com/office/word/2016/wordml/cid" xmlns:w16="http://schemas.microsoft.com/office/word/2018/wordml" xmlns:w16se="http://schemas.microsoft.com/office/word/2015/wordml/symex" xmlns:wpg="http://schemas.microsoft.com/office/word/2010/wordprocessingGroup" xmlns:wpi="http://schemas.microsoft.com/office/word/2010/wordprocessingInk" xmlns:wne="http://schemas.microsoft.com/office/word/2006/wordml" xmlns:wps="http://schemas.microsoft.com/office/word/2010/wordprocessingShape" mc:Ignorable="w14 w15 w16se w16cid w16 w16cex wp14">
+<w:hdr xmlns:wpc="http://schemas.microsoft.com/office/word/2010/wordprocessingCanvas" xmlns:cx="http://schemas.microsoft.com/office/drawing/2014/chartex" xmlns:cx1="http://schemas.microsoft.com/office/drawing/2015/9/8/chartex" xmlns:cx2="http://schemas.microsoft.com/office/drawing/2015/10/21/chartex" xmlns:cx3="http://schemas.microsoft.com/office/drawing/2016/5/9/chartex" xmlns:cx4="http://schemas.microsoft.com/office/drawing/2016/5/10/chartex" xmlns:cx5="http://schemas.microsoft.com/office/drawing/2016/5/11/chartex" xmlns:cx6="http://schemas.microsoft.com/office/drawing/2016/5/12/chartex" xmlns:cx7="http://schemas.microsoft.com/office/drawing/2016/5/13/chartex" xmlns:cx8="http://schemas.microsoft.com/office/drawing/2016/5/14/chartex" xmlns:mc="http://schemas.openxmlformats.org/markup-compatibility/2006" xmlns:aink="http://schemas.microsoft.com/office/drawing/2016/ink" xmlns:am3d="http://schemas.microsoft.com/office/drawing/2017/model3d" xmlns:o="urn:schemas-microsoft-com:office:office" xmlns:r="http://schemas.openxmlformats.org/officeDocument/2006/relationships" xmlns:m="http://schemas.openxmlformats.org/officeDocument/2006/math" xmlns:v="urn:schemas-microsoft-com:vml" xmlns:wp14="http://schemas.microsoft.com/office/word/2010/wordprocessingDrawing" xmlns:wp="http://schemas.openxmlformats.org/drawingml/2006/wordprocessingDrawing" xmlns:w10="urn:schemas-microsoft-com:office:word" xmlns:w="http://schemas.openxmlformats.org/wordprocessingml/2006/main" xmlns:w14="http://schemas.microsoft.com/office/word/2010/wordml" xmlns:w15="http://schemas.microsoft.com/office/word/2012/wordml" xmlns:w16cid="http://schemas.microsoft.com/office/word/2016/wordml/cid" xmlns:w16se="http://schemas.microsoft.com/office/word/2015/wordml/symex" xmlns:wpg="http://schemas.microsoft.com/office/word/2010/wordprocessingGroup" xmlns:wpi="http://schemas.microsoft.com/office/word/2010/wordprocessingInk" xmlns:wne="http://schemas.microsoft.com/office/word/2006/wordml" xmlns:wps="http://schemas.microsoft.com/office/word/2010/wordprocessingShape" mc:Ignorable="w14 w15 w16se w16cid wp14">
   <w:p>
     <w:pPr>
-      <w:pStyle w:val="Header"/>
+      <w:pStyle w:val="Topptekst"/>
     </w:pPr>
     <w:r>
       <w:rPr>
         <w:noProof/>
       </w:rPr>
-      <w:pict w14:anchorId="08443954">
+      <w:pict w14:anchorId="65D704FD">
         <v:shapetype id="_x0000_t136" coordsize="21600,21600" o:spt="136" adj="10800" path="m@7,l@8,m@5,21600l@6,21600e">
           <v:formulas>
             <v:f eqn="sum #0 0 10800"/>
@@ -21185,17 +21353,17 @@
 </file>
 
 <file path=word/header2.xml><?xml version="1.0" encoding="utf-8"?>
-<w:hdr xmlns:wpc="http://schemas.microsoft.com/office/word/2010/wordprocessingCanvas" xmlns:cx="http://schemas.microsoft.com/office/drawing/2014/chartex" xmlns:cx1="http://schemas.microsoft.com/office/drawing/2015/9/8/chartex" xmlns:cx2="http://schemas.microsoft.com/office/drawing/2015/10/21/chartex" xmlns:cx3="http://schemas.microsoft.com/office/drawing/2016/5/9/chartex" xmlns:cx4="http://schemas.microsoft.com/office/drawing/2016/5/10/chartex" xmlns:cx5="http://schemas.microsoft.com/office/drawing/2016/5/11/chartex" xmlns:cx6="http://schemas.microsoft.com/office/drawing/2016/5/12/chartex" xmlns:cx7="http://schemas.microsoft.com/office/drawing/2016/5/13/chartex" xmlns:cx8="http://schemas.microsoft.com/office/drawing/2016/5/14/chartex" xmlns:mc="http://schemas.openxmlformats.org/markup-compatibility/2006" xmlns:aink="http://schemas.microsoft.com/office/drawing/2016/ink" xmlns:am3d="http://schemas.microsoft.com/office/drawing/2017/model3d" xmlns:o="urn:schemas-microsoft-com:office:office" xmlns:r="http://schemas.openxmlformats.org/officeDocument/2006/relationships" xmlns:m="http://schemas.openxmlformats.org/officeDocument/2006/math" xmlns:v="urn:schemas-microsoft-com:vml" xmlns:wp14="http://schemas.microsoft.com/office/word/2010/wordprocessingDrawing" xmlns:wp="http://schemas.openxmlformats.org/drawingml/2006/wordprocessingDrawing" xmlns:w10="urn:schemas-microsoft-com:office:word" xmlns:w="http://schemas.openxmlformats.org/wordprocessingml/2006/main" xmlns:w14="http://schemas.microsoft.com/office/word/2010/wordml" xmlns:w15="http://schemas.microsoft.com/office/word/2012/wordml" xmlns:w16cex="http://schemas.microsoft.com/office/word/2018/wordml/cex" xmlns:w16cid="http://schemas.microsoft.com/office/word/2016/wordml/cid" xmlns:w16="http://schemas.microsoft.com/office/word/2018/wordml" xmlns:w16se="http://schemas.microsoft.com/office/word/2015/wordml/symex" xmlns:wpg="http://schemas.microsoft.com/office/word/2010/wordprocessingGroup" xmlns:wpi="http://schemas.microsoft.com/office/word/2010/wordprocessingInk" xmlns:wne="http://schemas.microsoft.com/office/word/2006/wordml" xmlns:wps="http://schemas.microsoft.com/office/word/2010/wordprocessingShape" mc:Ignorable="w14 w15 w16se w16cid w16 w16cex wp14">
+<w:hdr xmlns:wpc="http://schemas.microsoft.com/office/word/2010/wordprocessingCanvas" xmlns:cx="http://schemas.microsoft.com/office/drawing/2014/chartex" xmlns:cx1="http://schemas.microsoft.com/office/drawing/2015/9/8/chartex" xmlns:cx2="http://schemas.microsoft.com/office/drawing/2015/10/21/chartex" xmlns:cx3="http://schemas.microsoft.com/office/drawing/2016/5/9/chartex" xmlns:cx4="http://schemas.microsoft.com/office/drawing/2016/5/10/chartex" xmlns:cx5="http://schemas.microsoft.com/office/drawing/2016/5/11/chartex" xmlns:cx6="http://schemas.microsoft.com/office/drawing/2016/5/12/chartex" xmlns:cx7="http://schemas.microsoft.com/office/drawing/2016/5/13/chartex" xmlns:cx8="http://schemas.microsoft.com/office/drawing/2016/5/14/chartex" xmlns:mc="http://schemas.openxmlformats.org/markup-compatibility/2006" xmlns:aink="http://schemas.microsoft.com/office/drawing/2016/ink" xmlns:am3d="http://schemas.microsoft.com/office/drawing/2017/model3d" xmlns:o="urn:schemas-microsoft-com:office:office" xmlns:r="http://schemas.openxmlformats.org/officeDocument/2006/relationships" xmlns:m="http://schemas.openxmlformats.org/officeDocument/2006/math" xmlns:v="urn:schemas-microsoft-com:vml" xmlns:wp14="http://schemas.microsoft.com/office/word/2010/wordprocessingDrawing" xmlns:wp="http://schemas.openxmlformats.org/drawingml/2006/wordprocessingDrawing" xmlns:w10="urn:schemas-microsoft-com:office:word" xmlns:w="http://schemas.openxmlformats.org/wordprocessingml/2006/main" xmlns:w14="http://schemas.microsoft.com/office/word/2010/wordml" xmlns:w15="http://schemas.microsoft.com/office/word/2012/wordml" xmlns:w16cid="http://schemas.microsoft.com/office/word/2016/wordml/cid" xmlns:w16se="http://schemas.microsoft.com/office/word/2015/wordml/symex" xmlns:wpg="http://schemas.microsoft.com/office/word/2010/wordprocessingGroup" xmlns:wpi="http://schemas.microsoft.com/office/word/2010/wordprocessingInk" xmlns:wne="http://schemas.microsoft.com/office/word/2006/wordml" xmlns:wps="http://schemas.microsoft.com/office/word/2010/wordprocessingShape" mc:Ignorable="w14 w15 w16se w16cid wp14">
   <w:p>
     <w:pPr>
-      <w:pStyle w:val="Header"/>
+      <w:pStyle w:val="Topptekst"/>
       <w:jc w:val="right"/>
     </w:pPr>
     <w:r>
       <w:rPr>
         <w:noProof/>
       </w:rPr>
-      <w:pict w14:anchorId="6B0A6F6B">
+      <w:pict w14:anchorId="743D25E9">
         <v:shapetype id="_x0000_t136" coordsize="21600,21600" o:spt="136" adj="10800" path="m@7,l@8,m@5,21600l@6,21600e">
           <v:formulas>
             <v:f eqn="sum #0 0 10800"/>
@@ -21287,17 +21455,17 @@
 </file>
 
 <file path=word/header3.xml><?xml version="1.0" encoding="utf-8"?>
-<w:hdr xmlns:wpc="http://schemas.microsoft.com/office/word/2010/wordprocessingCanvas" xmlns:cx="http://schemas.microsoft.com/office/drawing/2014/chartex" xmlns:cx1="http://schemas.microsoft.com/office/drawing/2015/9/8/chartex" xmlns:cx2="http://schemas.microsoft.com/office/drawing/2015/10/21/chartex" xmlns:cx3="http://schemas.microsoft.com/office/drawing/2016/5/9/chartex" xmlns:cx4="http://schemas.microsoft.com/office/drawing/2016/5/10/chartex" xmlns:cx5="http://schemas.microsoft.com/office/drawing/2016/5/11/chartex" xmlns:cx6="http://schemas.microsoft.com/office/drawing/2016/5/12/chartex" xmlns:cx7="http://schemas.microsoft.com/office/drawing/2016/5/13/chartex" xmlns:cx8="http://schemas.microsoft.com/office/drawing/2016/5/14/chartex" xmlns:mc="http://schemas.openxmlformats.org/markup-compatibility/2006" xmlns:aink="http://schemas.microsoft.com/office/drawing/2016/ink" xmlns:am3d="http://schemas.microsoft.com/office/drawing/2017/model3d" xmlns:o="urn:schemas-microsoft-com:office:office" xmlns:r="http://schemas.openxmlformats.org/officeDocument/2006/relationships" xmlns:m="http://schemas.openxmlformats.org/officeDocument/2006/math" xmlns:v="urn:schemas-microsoft-com:vml" xmlns:wp14="http://schemas.microsoft.com/office/word/2010/wordprocessingDrawing" xmlns:wp="http://schemas.openxmlformats.org/drawingml/2006/wordprocessingDrawing" xmlns:w10="urn:schemas-microsoft-com:office:word" xmlns:w="http://schemas.openxmlformats.org/wordprocessingml/2006/main" xmlns:w14="http://schemas.microsoft.com/office/word/2010/wordml" xmlns:w15="http://schemas.microsoft.com/office/word/2012/wordml" xmlns:w16cex="http://schemas.microsoft.com/office/word/2018/wordml/cex" xmlns:w16cid="http://schemas.microsoft.com/office/word/2016/wordml/cid" xmlns:w16="http://schemas.microsoft.com/office/word/2018/wordml" xmlns:w16se="http://schemas.microsoft.com/office/word/2015/wordml/symex" xmlns:wpg="http://schemas.microsoft.com/office/word/2010/wordprocessingGroup" xmlns:wpi="http://schemas.microsoft.com/office/word/2010/wordprocessingInk" xmlns:wne="http://schemas.microsoft.com/office/word/2006/wordml" xmlns:wps="http://schemas.microsoft.com/office/word/2010/wordprocessingShape" mc:Ignorable="w14 w15 w16se w16cid w16 w16cex wp14">
+<w:hdr xmlns:wpc="http://schemas.microsoft.com/office/word/2010/wordprocessingCanvas" xmlns:cx="http://schemas.microsoft.com/office/drawing/2014/chartex" xmlns:cx1="http://schemas.microsoft.com/office/drawing/2015/9/8/chartex" xmlns:cx2="http://schemas.microsoft.com/office/drawing/2015/10/21/chartex" xmlns:cx3="http://schemas.microsoft.com/office/drawing/2016/5/9/chartex" xmlns:cx4="http://schemas.microsoft.com/office/drawing/2016/5/10/chartex" xmlns:cx5="http://schemas.microsoft.com/office/drawing/2016/5/11/chartex" xmlns:cx6="http://schemas.microsoft.com/office/drawing/2016/5/12/chartex" xmlns:cx7="http://schemas.microsoft.com/office/drawing/2016/5/13/chartex" xmlns:cx8="http://schemas.microsoft.com/office/drawing/2016/5/14/chartex" xmlns:mc="http://schemas.openxmlformats.org/markup-compatibility/2006" xmlns:aink="http://schemas.microsoft.com/office/drawing/2016/ink" xmlns:am3d="http://schemas.microsoft.com/office/drawing/2017/model3d" xmlns:o="urn:schemas-microsoft-com:office:office" xmlns:r="http://schemas.openxmlformats.org/officeDocument/2006/relationships" xmlns:m="http://schemas.openxmlformats.org/officeDocument/2006/math" xmlns:v="urn:schemas-microsoft-com:vml" xmlns:wp14="http://schemas.microsoft.com/office/word/2010/wordprocessingDrawing" xmlns:wp="http://schemas.openxmlformats.org/drawingml/2006/wordprocessingDrawing" xmlns:w10="urn:schemas-microsoft-com:office:word" xmlns:w="http://schemas.openxmlformats.org/wordprocessingml/2006/main" xmlns:w14="http://schemas.microsoft.com/office/word/2010/wordml" xmlns:w15="http://schemas.microsoft.com/office/word/2012/wordml" xmlns:w16cid="http://schemas.microsoft.com/office/word/2016/wordml/cid" xmlns:w16se="http://schemas.microsoft.com/office/word/2015/wordml/symex" xmlns:wpg="http://schemas.microsoft.com/office/word/2010/wordprocessingGroup" xmlns:wpi="http://schemas.microsoft.com/office/word/2010/wordprocessingInk" xmlns:wne="http://schemas.microsoft.com/office/word/2006/wordml" xmlns:wps="http://schemas.microsoft.com/office/word/2010/wordprocessingShape" mc:Ignorable="w14 w15 w16se w16cid wp14">
   <w:p>
     <w:pPr>
-      <w:pStyle w:val="Header"/>
+      <w:pStyle w:val="Topptekst"/>
       <w:jc w:val="right"/>
     </w:pPr>
     <w:r>
       <w:rPr>
         <w:noProof/>
       </w:rPr>
-      <w:pict w14:anchorId="1E2C65F5">
+      <w:pict w14:anchorId="6A951BA4">
         <v:shapetype id="_x0000_t136" coordsize="21600,21600" o:spt="136" adj="10800" path="m@7,l@8,m@5,21600l@6,21600e">
           <v:formulas>
             <v:f eqn="sum #0 0 10800"/>
@@ -21390,7 +21558,7 @@
 </file>
 
 <file path=word/numbering.xml><?xml version="1.0" encoding="utf-8"?>
-<w:numbering xmlns:wpc="http://schemas.microsoft.com/office/word/2010/wordprocessingCanvas" xmlns:cx="http://schemas.microsoft.com/office/drawing/2014/chartex" xmlns:cx1="http://schemas.microsoft.com/office/drawing/2015/9/8/chartex" xmlns:cx2="http://schemas.microsoft.com/office/drawing/2015/10/21/chartex" xmlns:cx3="http://schemas.microsoft.com/office/drawing/2016/5/9/chartex" xmlns:cx4="http://schemas.microsoft.com/office/drawing/2016/5/10/chartex" xmlns:cx5="http://schemas.microsoft.com/office/drawing/2016/5/11/chartex" xmlns:cx6="http://schemas.microsoft.com/office/drawing/2016/5/12/chartex" xmlns:cx7="http://schemas.microsoft.com/office/drawing/2016/5/13/chartex" xmlns:cx8="http://schemas.microsoft.com/office/drawing/2016/5/14/chartex" xmlns:mc="http://schemas.openxmlformats.org/markup-compatibility/2006" xmlns:aink="http://schemas.microsoft.com/office/drawing/2016/ink" xmlns:am3d="http://schemas.microsoft.com/office/drawing/2017/model3d" xmlns:o="urn:schemas-microsoft-com:office:office" xmlns:r="http://schemas.openxmlformats.org/officeDocument/2006/relationships" xmlns:m="http://schemas.openxmlformats.org/officeDocument/2006/math" xmlns:v="urn:schemas-microsoft-com:vml" xmlns:wp14="http://schemas.microsoft.com/office/word/2010/wordprocessingDrawing" xmlns:wp="http://schemas.openxmlformats.org/drawingml/2006/wordprocessingDrawing" xmlns:w10="urn:schemas-microsoft-com:office:word" xmlns:w="http://schemas.openxmlformats.org/wordprocessingml/2006/main" xmlns:w14="http://schemas.microsoft.com/office/word/2010/wordml" xmlns:w15="http://schemas.microsoft.com/office/word/2012/wordml" xmlns:w16cex="http://schemas.microsoft.com/office/word/2018/wordml/cex" xmlns:w16cid="http://schemas.microsoft.com/office/word/2016/wordml/cid" xmlns:w16="http://schemas.microsoft.com/office/word/2018/wordml" xmlns:w16se="http://schemas.microsoft.com/office/word/2015/wordml/symex" xmlns:wpg="http://schemas.microsoft.com/office/word/2010/wordprocessingGroup" xmlns:wpi="http://schemas.microsoft.com/office/word/2010/wordprocessingInk" xmlns:wne="http://schemas.microsoft.com/office/word/2006/wordml" xmlns:wps="http://schemas.microsoft.com/office/word/2010/wordprocessingShape" mc:Ignorable="w14 w15 w16se w16cid w16 w16cex wp14">
+<w:numbering xmlns:wpc="http://schemas.microsoft.com/office/word/2010/wordprocessingCanvas" xmlns:cx="http://schemas.microsoft.com/office/drawing/2014/chartex" xmlns:cx1="http://schemas.microsoft.com/office/drawing/2015/9/8/chartex" xmlns:cx2="http://schemas.microsoft.com/office/drawing/2015/10/21/chartex" xmlns:cx3="http://schemas.microsoft.com/office/drawing/2016/5/9/chartex" xmlns:cx4="http://schemas.microsoft.com/office/drawing/2016/5/10/chartex" xmlns:cx5="http://schemas.microsoft.com/office/drawing/2016/5/11/chartex" xmlns:cx6="http://schemas.microsoft.com/office/drawing/2016/5/12/chartex" xmlns:cx7="http://schemas.microsoft.com/office/drawing/2016/5/13/chartex" xmlns:cx8="http://schemas.microsoft.com/office/drawing/2016/5/14/chartex" xmlns:mc="http://schemas.openxmlformats.org/markup-compatibility/2006" xmlns:aink="http://schemas.microsoft.com/office/drawing/2016/ink" xmlns:am3d="http://schemas.microsoft.com/office/drawing/2017/model3d" xmlns:o="urn:schemas-microsoft-com:office:office" xmlns:r="http://schemas.openxmlformats.org/officeDocument/2006/relationships" xmlns:m="http://schemas.openxmlformats.org/officeDocument/2006/math" xmlns:v="urn:schemas-microsoft-com:vml" xmlns:wp14="http://schemas.microsoft.com/office/word/2010/wordprocessingDrawing" xmlns:wp="http://schemas.openxmlformats.org/drawingml/2006/wordprocessingDrawing" xmlns:w10="urn:schemas-microsoft-com:office:word" xmlns:w="http://schemas.openxmlformats.org/wordprocessingml/2006/main" xmlns:w14="http://schemas.microsoft.com/office/word/2010/wordml" xmlns:w15="http://schemas.microsoft.com/office/word/2012/wordml" xmlns:w16cid="http://schemas.microsoft.com/office/word/2016/wordml/cid" xmlns:w16se="http://schemas.microsoft.com/office/word/2015/wordml/symex" xmlns:wpg="http://schemas.microsoft.com/office/word/2010/wordprocessingGroup" xmlns:wpi="http://schemas.microsoft.com/office/word/2010/wordprocessingInk" xmlns:wne="http://schemas.microsoft.com/office/word/2006/wordml" xmlns:wps="http://schemas.microsoft.com/office/word/2010/wordprocessingShape" mc:Ignorable="w14 w15 w16se w16cid wp14">
   <w:abstractNum w:abstractNumId="0" w15:restartNumberingAfterBreak="0">
     <w:nsid w:val="FFFFFF88"/>
     <w:multiLevelType w:val="singleLevel"/>
@@ -21398,7 +21566,7 @@
     <w:lvl w:ilvl="0">
       <w:start w:val="1"/>
       <w:numFmt w:val="decimal"/>
-      <w:pStyle w:val="ListNumber"/>
+      <w:pStyle w:val="Nummerertliste"/>
       <w:lvlText w:val="%1."/>
       <w:lvlJc w:val="left"/>
       <w:pPr>
@@ -22446,7 +22614,7 @@
     <w:lvl w:ilvl="0">
       <w:start w:val="1"/>
       <w:numFmt w:val="decimal"/>
-      <w:pStyle w:val="Heading1"/>
+      <w:pStyle w:val="Overskrift1"/>
       <w:lvlText w:val="%1"/>
       <w:lvlJc w:val="left"/>
       <w:pPr>
@@ -22459,7 +22627,7 @@
     <w:lvl w:ilvl="1">
       <w:start w:val="1"/>
       <w:numFmt w:val="decimal"/>
-      <w:pStyle w:val="Heading2"/>
+      <w:pStyle w:val="Overskrift2"/>
       <w:lvlText w:val="%1.%2"/>
       <w:lvlJc w:val="left"/>
       <w:pPr>
@@ -22472,7 +22640,7 @@
     <w:lvl w:ilvl="2">
       <w:start w:val="1"/>
       <w:numFmt w:val="decimal"/>
-      <w:pStyle w:val="Heading3"/>
+      <w:pStyle w:val="Overskrift3"/>
       <w:lvlText w:val="%1.%2.%3"/>
       <w:lvlJc w:val="left"/>
       <w:pPr>
@@ -22485,7 +22653,7 @@
     <w:lvl w:ilvl="3">
       <w:start w:val="1"/>
       <w:numFmt w:val="decimal"/>
-      <w:pStyle w:val="Heading4"/>
+      <w:pStyle w:val="Overskrift4"/>
       <w:lvlText w:val="%1.%2.%3.%4"/>
       <w:lvlJc w:val="left"/>
       <w:pPr>
@@ -22498,7 +22666,7 @@
     <w:lvl w:ilvl="4">
       <w:start w:val="1"/>
       <w:numFmt w:val="decimal"/>
-      <w:pStyle w:val="Heading5"/>
+      <w:pStyle w:val="Overskrift5"/>
       <w:lvlText w:val="%1.%2.%3.%4.%5"/>
       <w:lvlJc w:val="left"/>
       <w:pPr>
@@ -22511,7 +22679,7 @@
     <w:lvl w:ilvl="5">
       <w:start w:val="1"/>
       <w:numFmt w:val="decimal"/>
-      <w:pStyle w:val="Heading6"/>
+      <w:pStyle w:val="Overskrift6"/>
       <w:lvlText w:val="%1.%2.%3.%4.%5.%6"/>
       <w:lvlJc w:val="left"/>
       <w:pPr>
@@ -22524,7 +22692,7 @@
     <w:lvl w:ilvl="6">
       <w:start w:val="1"/>
       <w:numFmt w:val="decimal"/>
-      <w:pStyle w:val="Heading7"/>
+      <w:pStyle w:val="Overskrift7"/>
       <w:lvlText w:val="%1.%2.%3.%4.%5.%6.%7"/>
       <w:lvlJc w:val="left"/>
       <w:pPr>
@@ -22537,7 +22705,7 @@
     <w:lvl w:ilvl="7">
       <w:start w:val="1"/>
       <w:numFmt w:val="decimal"/>
-      <w:pStyle w:val="Heading8"/>
+      <w:pStyle w:val="Overskrift8"/>
       <w:lvlText w:val="%1.%2.%3.%4.%5.%6.%7.%8"/>
       <w:lvlJc w:val="left"/>
       <w:pPr>
@@ -22550,7 +22718,7 @@
     <w:lvl w:ilvl="8">
       <w:start w:val="1"/>
       <w:numFmt w:val="decimal"/>
-      <w:pStyle w:val="Heading9"/>
+      <w:pStyle w:val="Overskrift9"/>
       <w:lvlText w:val="%1.%2.%3.%4.%5.%6.%7.%8.%9"/>
       <w:lvlJc w:val="left"/>
       <w:pPr>
@@ -22811,7 +22979,7 @@
 </file>
 
 <file path=word/styles.xml><?xml version="1.0" encoding="utf-8"?>
-<w:styles xmlns:mc="http://schemas.openxmlformats.org/markup-compatibility/2006" xmlns:r="http://schemas.openxmlformats.org/officeDocument/2006/relationships" xmlns:w="http://schemas.openxmlformats.org/wordprocessingml/2006/main" xmlns:w14="http://schemas.microsoft.com/office/word/2010/wordml" xmlns:w15="http://schemas.microsoft.com/office/word/2012/wordml" xmlns:w16cex="http://schemas.microsoft.com/office/word/2018/wordml/cex" xmlns:w16cid="http://schemas.microsoft.com/office/word/2016/wordml/cid" xmlns:w16="http://schemas.microsoft.com/office/word/2018/wordml" xmlns:w16se="http://schemas.microsoft.com/office/word/2015/wordml/symex" mc:Ignorable="w14 w15 w16se w16cid w16 w16cex">
+<w:styles xmlns:mc="http://schemas.openxmlformats.org/markup-compatibility/2006" xmlns:r="http://schemas.openxmlformats.org/officeDocument/2006/relationships" xmlns:w="http://schemas.openxmlformats.org/wordprocessingml/2006/main" xmlns:w14="http://schemas.microsoft.com/office/word/2010/wordml" xmlns:w15="http://schemas.microsoft.com/office/word/2012/wordml" xmlns:w16cid="http://schemas.microsoft.com/office/word/2016/wordml/cid" xmlns:w16se="http://schemas.microsoft.com/office/word/2015/wordml/symex" mc:Ignorable="w14 w15 w16se w16cid">
   <w:docDefaults>
     <w:rPrDefault>
       <w:rPr>
@@ -23205,7 +23373,7 @@
       <w:lang w:val="en-GB" w:eastAsia="en-US"/>
     </w:rPr>
   </w:style>
-  <w:style w:type="paragraph" w:styleId="Heading1">
+  <w:style w:type="paragraph" w:styleId="Overskrift1">
     <w:name w:val="heading 1"/>
     <w:basedOn w:val="Normal"/>
     <w:next w:val="Normal"/>
@@ -23225,7 +23393,7 @@
       <w:sz w:val="24"/>
     </w:rPr>
   </w:style>
-  <w:style w:type="paragraph" w:styleId="Heading2">
+  <w:style w:type="paragraph" w:styleId="Overskrift2">
     <w:name w:val="heading 2"/>
     <w:basedOn w:val="Normal"/>
     <w:next w:val="Normal"/>
@@ -23246,7 +23414,7 @@
       <w:sz w:val="22"/>
     </w:rPr>
   </w:style>
-  <w:style w:type="paragraph" w:styleId="Heading3">
+  <w:style w:type="paragraph" w:styleId="Overskrift3">
     <w:name w:val="heading 3"/>
     <w:basedOn w:val="Normal"/>
     <w:next w:val="Normal"/>
@@ -23265,7 +23433,7 @@
       <w:b/>
     </w:rPr>
   </w:style>
-  <w:style w:type="paragraph" w:styleId="Heading4">
+  <w:style w:type="paragraph" w:styleId="Overskrift4">
     <w:name w:val="heading 4"/>
     <w:basedOn w:val="Normal"/>
     <w:next w:val="Normal"/>
@@ -23285,7 +23453,7 @@
       <w:lang w:val="sq-AL"/>
     </w:rPr>
   </w:style>
-  <w:style w:type="paragraph" w:styleId="Heading5">
+  <w:style w:type="paragraph" w:styleId="Overskrift5">
     <w:name w:val="heading 5"/>
     <w:basedOn w:val="Normal"/>
     <w:next w:val="Normal"/>
@@ -23305,7 +23473,7 @@
       <w:sz w:val="22"/>
     </w:rPr>
   </w:style>
-  <w:style w:type="paragraph" w:styleId="Heading6">
+  <w:style w:type="paragraph" w:styleId="Overskrift6">
     <w:name w:val="heading 6"/>
     <w:basedOn w:val="Normal"/>
     <w:next w:val="Normal"/>
@@ -23325,7 +23493,7 @@
       <w:sz w:val="22"/>
     </w:rPr>
   </w:style>
-  <w:style w:type="paragraph" w:styleId="Heading7">
+  <w:style w:type="paragraph" w:styleId="Overskrift7">
     <w:name w:val="heading 7"/>
     <w:basedOn w:val="Normal"/>
     <w:next w:val="Normal"/>
@@ -23343,7 +23511,7 @@
       <w:i/>
     </w:rPr>
   </w:style>
-  <w:style w:type="paragraph" w:styleId="Heading8">
+  <w:style w:type="paragraph" w:styleId="Overskrift8">
     <w:name w:val="heading 8"/>
     <w:basedOn w:val="Normal"/>
     <w:next w:val="Normal"/>
@@ -23361,7 +23529,7 @@
       <w:i/>
     </w:rPr>
   </w:style>
-  <w:style w:type="paragraph" w:styleId="Heading9">
+  <w:style w:type="paragraph" w:styleId="Overskrift9">
     <w:name w:val="heading 9"/>
     <w:basedOn w:val="Normal"/>
     <w:next w:val="Normal"/>
@@ -23379,13 +23547,13 @@
       <w:i/>
     </w:rPr>
   </w:style>
-  <w:style w:type="character" w:default="1" w:styleId="DefaultParagraphFont">
+  <w:style w:type="character" w:default="1" w:styleId="Standardskriftforavsnitt">
     <w:name w:val="Default Paragraph Font"/>
     <w:uiPriority w:val="1"/>
     <w:semiHidden/>
     <w:unhideWhenUsed/>
   </w:style>
-  <w:style w:type="table" w:default="1" w:styleId="TableNormal">
+  <w:style w:type="table" w:default="1" w:styleId="Vanligtabell">
     <w:name w:val="Normal Table"/>
     <w:uiPriority w:val="99"/>
     <w:semiHidden/>
@@ -23400,13 +23568,13 @@
       </w:tblCellMar>
     </w:tblPr>
   </w:style>
-  <w:style w:type="numbering" w:default="1" w:styleId="NoList">
+  <w:style w:type="numbering" w:default="1" w:styleId="Ingenliste">
     <w:name w:val="No List"/>
     <w:uiPriority w:val="99"/>
     <w:semiHidden/>
     <w:unhideWhenUsed/>
   </w:style>
-  <w:style w:type="paragraph" w:styleId="Header">
+  <w:style w:type="paragraph" w:styleId="Topptekst">
     <w:name w:val="header"/>
     <w:basedOn w:val="Normal"/>
     <w:pPr>
@@ -23416,10 +23584,10 @@
       </w:tabs>
     </w:pPr>
   </w:style>
-  <w:style w:type="paragraph" w:styleId="Footer">
+  <w:style w:type="paragraph" w:styleId="Bunntekst">
     <w:name w:val="footer"/>
     <w:basedOn w:val="Normal"/>
-    <w:link w:val="FooterChar"/>
+    <w:link w:val="BunntekstTegn"/>
     <w:uiPriority w:val="99"/>
     <w:pPr>
       <w:tabs>
@@ -23432,7 +23600,7 @@
       <w:sz w:val="16"/>
     </w:rPr>
   </w:style>
-  <w:style w:type="paragraph" w:styleId="TOC1">
+  <w:style w:type="paragraph" w:styleId="INNH1">
     <w:name w:val="toc 1"/>
     <w:basedOn w:val="Normal"/>
     <w:next w:val="Normal"/>
@@ -23449,7 +23617,7 @@
       <w:szCs w:val="20"/>
     </w:rPr>
   </w:style>
-  <w:style w:type="paragraph" w:styleId="TOC2">
+  <w:style w:type="paragraph" w:styleId="INNH2">
     <w:name w:val="toc 2"/>
     <w:basedOn w:val="Normal"/>
     <w:next w:val="Normal"/>
@@ -23464,7 +23632,7 @@
       <w:szCs w:val="20"/>
     </w:rPr>
   </w:style>
-  <w:style w:type="paragraph" w:styleId="TOC3">
+  <w:style w:type="paragraph" w:styleId="INNH3">
     <w:name w:val="toc 3"/>
     <w:basedOn w:val="Normal"/>
     <w:next w:val="Normal"/>
@@ -23480,7 +23648,7 @@
       <w:szCs w:val="20"/>
     </w:rPr>
   </w:style>
-  <w:style w:type="paragraph" w:styleId="TOC4">
+  <w:style w:type="paragraph" w:styleId="INNH4">
     <w:name w:val="toc 4"/>
     <w:basedOn w:val="Normal"/>
     <w:next w:val="Normal"/>
@@ -23493,7 +23661,7 @@
       <w:szCs w:val="18"/>
     </w:rPr>
   </w:style>
-  <w:style w:type="paragraph" w:styleId="TOC5">
+  <w:style w:type="paragraph" w:styleId="INNH5">
     <w:name w:val="toc 5"/>
     <w:basedOn w:val="Normal"/>
     <w:next w:val="Normal"/>
@@ -23506,7 +23674,7 @@
       <w:szCs w:val="18"/>
     </w:rPr>
   </w:style>
-  <w:style w:type="paragraph" w:styleId="TOC6">
+  <w:style w:type="paragraph" w:styleId="INNH6">
     <w:name w:val="toc 6"/>
     <w:basedOn w:val="Normal"/>
     <w:next w:val="Normal"/>
@@ -23519,7 +23687,7 @@
       <w:szCs w:val="18"/>
     </w:rPr>
   </w:style>
-  <w:style w:type="paragraph" w:styleId="TOC7">
+  <w:style w:type="paragraph" w:styleId="INNH7">
     <w:name w:val="toc 7"/>
     <w:basedOn w:val="Normal"/>
     <w:next w:val="Normal"/>
@@ -23532,7 +23700,7 @@
       <w:szCs w:val="18"/>
     </w:rPr>
   </w:style>
-  <w:style w:type="paragraph" w:styleId="TOC8">
+  <w:style w:type="paragraph" w:styleId="INNH8">
     <w:name w:val="toc 8"/>
     <w:basedOn w:val="Normal"/>
     <w:next w:val="Normal"/>
@@ -23545,7 +23713,7 @@
       <w:szCs w:val="18"/>
     </w:rPr>
   </w:style>
-  <w:style w:type="paragraph" w:styleId="TOC9">
+  <w:style w:type="paragraph" w:styleId="INNH9">
     <w:name w:val="toc 9"/>
     <w:basedOn w:val="Normal"/>
     <w:next w:val="Normal"/>
@@ -23558,7 +23726,7 @@
       <w:szCs w:val="18"/>
     </w:rPr>
   </w:style>
-  <w:style w:type="paragraph" w:styleId="Index1">
+  <w:style w:type="paragraph" w:styleId="Indeks1">
     <w:name w:val="index 1"/>
     <w:basedOn w:val="Normal"/>
     <w:next w:val="Normal"/>
@@ -23573,7 +23741,7 @@
       <w:b/>
     </w:rPr>
   </w:style>
-  <w:style w:type="paragraph" w:styleId="Index3">
+  <w:style w:type="paragraph" w:styleId="Indeks3">
     <w:name w:val="index 3"/>
     <w:basedOn w:val="Normal"/>
     <w:next w:val="Normal"/>
@@ -23585,7 +23753,7 @@
       <w:ind w:left="600" w:hanging="200"/>
     </w:pPr>
   </w:style>
-  <w:style w:type="paragraph" w:styleId="Caption">
+  <w:style w:type="paragraph" w:styleId="Bildetekst">
     <w:name w:val="caption"/>
     <w:basedOn w:val="Normal"/>
     <w:next w:val="Normal"/>
@@ -23597,14 +23765,14 @@
       <w:i/>
     </w:rPr>
   </w:style>
-  <w:style w:type="character" w:styleId="FootnoteReference">
+  <w:style w:type="character" w:styleId="Fotnotereferanse">
     <w:name w:val="footnote reference"/>
     <w:semiHidden/>
     <w:rPr>
       <w:vertAlign w:val="superscript"/>
     </w:rPr>
   </w:style>
-  <w:style w:type="paragraph" w:styleId="FootnoteText">
+  <w:style w:type="paragraph" w:styleId="Fotnotetekst">
     <w:name w:val="footnote text"/>
     <w:basedOn w:val="Normal"/>
     <w:semiHidden/>
@@ -23615,23 +23783,23 @@
       <w:sz w:val="20"/>
     </w:rPr>
   </w:style>
-  <w:style w:type="character" w:styleId="CommentReference">
+  <w:style w:type="character" w:styleId="Merknadsreferanse">
     <w:name w:val="annotation reference"/>
     <w:semiHidden/>
     <w:rPr>
       <w:sz w:val="16"/>
     </w:rPr>
   </w:style>
-  <w:style w:type="paragraph" w:styleId="CommentText">
+  <w:style w:type="paragraph" w:styleId="Merknadstekst">
     <w:name w:val="annotation text"/>
     <w:basedOn w:val="Normal"/>
-    <w:link w:val="CommentTextChar"/>
+    <w:link w:val="MerknadstekstTegn"/>
     <w:semiHidden/>
     <w:rPr>
       <w:sz w:val="20"/>
     </w:rPr>
   </w:style>
-  <w:style w:type="character" w:styleId="Hyperlink">
+  <w:style w:type="character" w:styleId="Hyperkobling">
     <w:name w:val="Hyperlink"/>
     <w:uiPriority w:val="99"/>
     <w:rsid w:val="007226D8"/>
@@ -23643,7 +23811,7 @@
       <w:u w:val="none"/>
     </w:rPr>
   </w:style>
-  <w:style w:type="character" w:styleId="FollowedHyperlink">
+  <w:style w:type="character" w:styleId="Fulgthyperkobling">
     <w:name w:val="FollowedHyperlink"/>
     <w:rsid w:val="007226D8"/>
     <w:rPr>
@@ -23665,7 +23833,7 @@
   </w:style>
   <w:style w:type="paragraph" w:customStyle="1" w:styleId="Appendix">
     <w:name w:val="Appendix"/>
-    <w:basedOn w:val="Heading1"/>
+    <w:basedOn w:val="Overskrift1"/>
     <w:pPr>
       <w:keepNext/>
       <w:numPr>
@@ -23691,7 +23859,7 @@
       <w:lang w:val="en-US"/>
     </w:rPr>
   </w:style>
-  <w:style w:type="paragraph" w:styleId="DocumentMap">
+  <w:style w:type="paragraph" w:styleId="Dokumentkart">
     <w:name w:val="Document Map"/>
     <w:basedOn w:val="Normal"/>
     <w:semiHidden/>
@@ -23714,9 +23882,9 @@
       <w:sz w:val="20"/>
     </w:rPr>
   </w:style>
-  <w:style w:type="table" w:styleId="TableGrid">
+  <w:style w:type="table" w:styleId="Tabellrutenett">
     <w:name w:val="Table Grid"/>
-    <w:basedOn w:val="TableNormal"/>
+    <w:basedOn w:val="Vanligtabell"/>
     <w:uiPriority w:val="59"/>
     <w:rsid w:val="00FB38FA"/>
     <w:tblPr>
@@ -23741,7 +23909,7 @@
       <w:sz w:val="20"/>
     </w:rPr>
   </w:style>
-  <w:style w:type="character" w:styleId="Emphasis">
+  <w:style w:type="character" w:styleId="Utheving">
     <w:name w:val="Emphasis"/>
     <w:qFormat/>
     <w:rsid w:val="00376949"/>
@@ -23752,7 +23920,7 @@
   </w:style>
   <w:style w:type="paragraph" w:customStyle="1" w:styleId="Style1">
     <w:name w:val="Style1"/>
-    <w:basedOn w:val="Heading4"/>
+    <w:basedOn w:val="Overskrift4"/>
     <w:autoRedefine/>
     <w:rsid w:val="0092522D"/>
     <w:rPr>
@@ -23761,16 +23929,16 @@
   </w:style>
   <w:style w:type="paragraph" w:customStyle="1" w:styleId="Ref">
     <w:name w:val="Ref"/>
-    <w:basedOn w:val="ListNumber"/>
+    <w:basedOn w:val="Nummerertliste"/>
     <w:rsid w:val="0015485B"/>
     <w:rPr>
       <w:rFonts w:cs="Arial"/>
       <w:lang w:val="sq-AL"/>
     </w:rPr>
   </w:style>
-  <w:style w:type="table" w:styleId="Table3Deffects3">
+  <w:style w:type="table" w:styleId="Tabell-3D-effekt3">
     <w:name w:val="Table 3D effects 3"/>
-    <w:basedOn w:val="TableNormal"/>
+    <w:basedOn w:val="Vanligtabell"/>
     <w:rsid w:val="00360D8E"/>
     <w:tblPr>
       <w:tblStyleRowBandSize w:val="1"/>
@@ -23854,7 +24022,7 @@
       </w:tcPr>
     </w:tblStylePr>
   </w:style>
-  <w:style w:type="paragraph" w:styleId="ListNumber">
+  <w:style w:type="paragraph" w:styleId="Nummerertliste">
     <w:name w:val="List Number"/>
     <w:basedOn w:val="Normal"/>
     <w:rsid w:val="00680AFE"/>
@@ -23864,7 +24032,7 @@
       </w:numPr>
     </w:pPr>
   </w:style>
-  <w:style w:type="paragraph" w:styleId="ListParagraph">
+  <w:style w:type="paragraph" w:styleId="Listeavsnitt">
     <w:name w:val="List Paragraph"/>
     <w:basedOn w:val="Normal"/>
     <w:uiPriority w:val="34"/>
@@ -23874,9 +24042,9 @@
       <w:ind w:left="708"/>
     </w:pPr>
   </w:style>
-  <w:style w:type="table" w:styleId="TableSimple3">
+  <w:style w:type="table" w:styleId="Enkelttabell3">
     <w:name w:val="Table Simple 3"/>
-    <w:basedOn w:val="TableNormal"/>
+    <w:basedOn w:val="Vanligtabell"/>
     <w:rsid w:val="00F56828"/>
     <w:tblPr>
       <w:tblBorders>
@@ -23907,7 +24075,7 @@
   </w:style>
   <w:style w:type="table" w:customStyle="1" w:styleId="BV-QR-SingleColumn">
     <w:name w:val="BV-QR-SingleColumn"/>
-    <w:basedOn w:val="TableNormal"/>
+    <w:basedOn w:val="Vanligtabell"/>
     <w:rsid w:val="001A0E53"/>
     <w:pPr>
       <w:spacing w:before="20" w:after="20" w:line="20" w:lineRule="atLeast"/>
@@ -23954,13 +24122,13 @@
   </w:style>
   <w:style w:type="table" w:customStyle="1" w:styleId="BV-QR-Nx3">
     <w:name w:val="BV-QR-Nx3"/>
-    <w:basedOn w:val="TableNormal"/>
+    <w:basedOn w:val="Vanligtabell"/>
     <w:rsid w:val="009C332E"/>
     <w:tblPr/>
   </w:style>
   <w:style w:type="table" w:customStyle="1" w:styleId="BV-Table-Nx1">
     <w:name w:val="BV-Table-Nx1"/>
-    <w:basedOn w:val="TableNormal"/>
+    <w:basedOn w:val="Vanligtabell"/>
     <w:rsid w:val="00E258C3"/>
     <w:pPr>
       <w:spacing w:before="20" w:after="20" w:line="20" w:lineRule="atLeast"/>
@@ -24012,29 +24180,29 @@
       </w:tcPr>
     </w:tblStylePr>
   </w:style>
-  <w:style w:type="paragraph" w:styleId="CommentSubject">
+  <w:style w:type="paragraph" w:styleId="Kommentaremne">
     <w:name w:val="annotation subject"/>
-    <w:basedOn w:val="CommentText"/>
-    <w:next w:val="CommentText"/>
-    <w:link w:val="CommentSubjectChar"/>
+    <w:basedOn w:val="Merknadstekst"/>
+    <w:next w:val="Merknadstekst"/>
+    <w:link w:val="KommentaremneTegn"/>
     <w:rsid w:val="0003573B"/>
     <w:rPr>
       <w:b/>
       <w:bCs/>
     </w:rPr>
   </w:style>
-  <w:style w:type="character" w:customStyle="1" w:styleId="CommentTextChar">
-    <w:name w:val="Comment Text Char"/>
-    <w:link w:val="CommentText"/>
+  <w:style w:type="character" w:customStyle="1" w:styleId="MerknadstekstTegn">
+    <w:name w:val="Merknadstekst Tegn"/>
+    <w:link w:val="Merknadstekst"/>
     <w:semiHidden/>
     <w:rsid w:val="0003573B"/>
     <w:rPr>
       <w:lang w:val="en-GB"/>
     </w:rPr>
   </w:style>
-  <w:style w:type="character" w:customStyle="1" w:styleId="CommentSubjectChar">
-    <w:name w:val="Comment Subject Char"/>
-    <w:link w:val="CommentSubject"/>
+  <w:style w:type="character" w:customStyle="1" w:styleId="KommentaremneTegn">
+    <w:name w:val="Kommentaremne Tegn"/>
+    <w:link w:val="Kommentaremne"/>
     <w:rsid w:val="0003573B"/>
     <w:rPr>
       <w:b/>
@@ -24042,10 +24210,10 @@
       <w:lang w:val="en-GB"/>
     </w:rPr>
   </w:style>
-  <w:style w:type="paragraph" w:styleId="BalloonText">
+  <w:style w:type="paragraph" w:styleId="Bobletekst">
     <w:name w:val="Balloon Text"/>
     <w:basedOn w:val="Normal"/>
-    <w:link w:val="BalloonTextChar"/>
+    <w:link w:val="BobletekstTegn"/>
     <w:rsid w:val="0003573B"/>
     <w:rPr>
       <w:rFonts w:ascii="Tahoma" w:hAnsi="Tahoma" w:cs="Tahoma"/>
@@ -24053,9 +24221,9 @@
       <w:szCs w:val="16"/>
     </w:rPr>
   </w:style>
-  <w:style w:type="character" w:customStyle="1" w:styleId="BalloonTextChar">
-    <w:name w:val="Balloon Text Char"/>
-    <w:link w:val="BalloonText"/>
+  <w:style w:type="character" w:customStyle="1" w:styleId="BobletekstTegn">
+    <w:name w:val="Bobletekst Tegn"/>
+    <w:link w:val="Bobletekst"/>
     <w:rsid w:val="0003573B"/>
     <w:rPr>
       <w:rFonts w:ascii="Tahoma" w:hAnsi="Tahoma" w:cs="Tahoma"/>
@@ -24064,18 +24232,18 @@
       <w:lang w:val="en-GB"/>
     </w:rPr>
   </w:style>
-  <w:style w:type="paragraph" w:styleId="BodyText">
+  <w:style w:type="paragraph" w:styleId="Brdtekst">
     <w:name w:val="Body Text"/>
     <w:basedOn w:val="Normal"/>
-    <w:link w:val="BodyTextChar"/>
+    <w:link w:val="BrdtekstTegn"/>
     <w:rsid w:val="00E2206C"/>
     <w:pPr>
       <w:spacing w:after="120"/>
     </w:pPr>
   </w:style>
-  <w:style w:type="character" w:customStyle="1" w:styleId="BodyTextChar">
-    <w:name w:val="Body Text Char"/>
-    <w:link w:val="BodyText"/>
+  <w:style w:type="character" w:customStyle="1" w:styleId="BrdtekstTegn">
+    <w:name w:val="Brødtekst Tegn"/>
+    <w:link w:val="Brdtekst"/>
     <w:rsid w:val="00E2206C"/>
     <w:rPr>
       <w:sz w:val="24"/>
@@ -24093,7 +24261,7 @@
   </w:style>
   <w:style w:type="table" w:customStyle="1" w:styleId="Rutenettabell1lys-uthevingsfarge11">
     <w:name w:val="Rutenettabell 1 lys - uthevingsfarge 11"/>
-    <w:basedOn w:val="TableNormal"/>
+    <w:basedOn w:val="Vanligtabell"/>
     <w:uiPriority w:val="46"/>
     <w:rsid w:val="005A2CB9"/>
     <w:rPr>
@@ -24165,11 +24333,11 @@
       <w:color w:val="000000"/>
     </w:rPr>
   </w:style>
-  <w:style w:type="paragraph" w:styleId="Title">
+  <w:style w:type="paragraph" w:styleId="Tittel">
     <w:name w:val="Title"/>
     <w:basedOn w:val="Normal"/>
     <w:next w:val="Normal"/>
-    <w:link w:val="TitleChar"/>
+    <w:link w:val="TittelTegn"/>
     <w:qFormat/>
     <w:rsid w:val="00F26B83"/>
     <w:pPr>
@@ -24185,10 +24353,10 @@
       <w:szCs w:val="56"/>
     </w:rPr>
   </w:style>
-  <w:style w:type="character" w:customStyle="1" w:styleId="TitleChar">
-    <w:name w:val="Title Char"/>
-    <w:basedOn w:val="DefaultParagraphFont"/>
-    <w:link w:val="Title"/>
+  <w:style w:type="character" w:customStyle="1" w:styleId="TittelTegn">
+    <w:name w:val="Tittel Tegn"/>
+    <w:basedOn w:val="Standardskriftforavsnitt"/>
+    <w:link w:val="Tittel"/>
     <w:rsid w:val="00F26B83"/>
     <w:rPr>
       <w:rFonts w:ascii="Helvetica Neue" w:eastAsiaTheme="majorEastAsia" w:hAnsi="Helvetica Neue" w:cstheme="majorBidi"/>
@@ -24201,11 +24369,11 @@
       <w:lang w:val="en-GB" w:eastAsia="en-US"/>
     </w:rPr>
   </w:style>
-  <w:style w:type="paragraph" w:styleId="Subtitle">
+  <w:style w:type="paragraph" w:styleId="Undertittel">
     <w:name w:val="Subtitle"/>
     <w:basedOn w:val="Normal"/>
     <w:next w:val="Normal"/>
-    <w:link w:val="SubtitleChar"/>
+    <w:link w:val="UndertittelTegn"/>
     <w:qFormat/>
     <w:rsid w:val="001D006A"/>
     <w:pPr>
@@ -24222,10 +24390,10 @@
       <w:szCs w:val="22"/>
     </w:rPr>
   </w:style>
-  <w:style w:type="character" w:customStyle="1" w:styleId="SubtitleChar">
-    <w:name w:val="Subtitle Char"/>
-    <w:basedOn w:val="DefaultParagraphFont"/>
-    <w:link w:val="Subtitle"/>
+  <w:style w:type="character" w:customStyle="1" w:styleId="UndertittelTegn">
+    <w:name w:val="Undertittel Tegn"/>
+    <w:basedOn w:val="Standardskriftforavsnitt"/>
+    <w:link w:val="Undertittel"/>
     <w:rsid w:val="001D006A"/>
     <w:rPr>
       <w:rFonts w:ascii="Helvetica Light" w:eastAsiaTheme="minorEastAsia" w:hAnsi="Helvetica Light" w:cstheme="minorBidi"/>
@@ -24235,14 +24403,14 @@
       <w:lang w:val="en-GB" w:eastAsia="en-US"/>
     </w:rPr>
   </w:style>
-  <w:style w:type="character" w:styleId="PageNumber">
+  <w:style w:type="character" w:styleId="Sidetall">
     <w:name w:val="page number"/>
-    <w:basedOn w:val="DefaultParagraphFont"/>
+    <w:basedOn w:val="Standardskriftforavsnitt"/>
     <w:rsid w:val="004D74A3"/>
   </w:style>
-  <w:style w:type="character" w:styleId="UnresolvedMention">
+  <w:style w:type="character" w:styleId="Ulstomtale">
     <w:name w:val="Unresolved Mention"/>
-    <w:basedOn w:val="DefaultParagraphFont"/>
+    <w:basedOn w:val="Standardskriftforavsnitt"/>
     <w:uiPriority w:val="99"/>
     <w:semiHidden/>
     <w:unhideWhenUsed/>
@@ -24252,9 +24420,9 @@
       <w:shd w:val="clear" w:color="auto" w:fill="E6E6E6"/>
     </w:rPr>
   </w:style>
-  <w:style w:type="paragraph" w:styleId="TOCHeading">
+  <w:style w:type="paragraph" w:styleId="Overskriftforinnholdsfortegnelse">
     <w:name w:val="TOC Heading"/>
-    <w:basedOn w:val="Heading1"/>
+    <w:basedOn w:val="Overskrift1"/>
     <w:next w:val="Normal"/>
     <w:uiPriority w:val="39"/>
     <w:unhideWhenUsed/>
@@ -24279,7 +24447,7 @@
       <w:lang w:val="nb-NO" w:eastAsia="nb-NO"/>
     </w:rPr>
   </w:style>
-  <w:style w:type="paragraph" w:styleId="NoSpacing">
+  <w:style w:type="paragraph" w:styleId="Ingenmellomrom">
     <w:name w:val="No Spacing"/>
     <w:uiPriority w:val="1"/>
     <w:qFormat/>
@@ -24290,10 +24458,10 @@
       <w:lang w:val="en-GB" w:eastAsia="en-US"/>
     </w:rPr>
   </w:style>
-  <w:style w:type="character" w:customStyle="1" w:styleId="FooterChar">
-    <w:name w:val="Footer Char"/>
-    <w:basedOn w:val="DefaultParagraphFont"/>
-    <w:link w:val="Footer"/>
+  <w:style w:type="character" w:customStyle="1" w:styleId="BunntekstTegn">
+    <w:name w:val="Bunntekst Tegn"/>
+    <w:basedOn w:val="Standardskriftforavsnitt"/>
+    <w:link w:val="Bunntekst"/>
     <w:uiPriority w:val="99"/>
     <w:rsid w:val="004A566E"/>
     <w:rPr>
@@ -24302,7 +24470,7 @@
       <w:lang w:val="en-GB" w:eastAsia="en-US"/>
     </w:rPr>
   </w:style>
-  <w:style w:type="paragraph" w:styleId="Revision">
+  <w:style w:type="paragraph" w:styleId="Revisjon">
     <w:name w:val="Revision"/>
     <w:hidden/>
     <w:uiPriority w:val="99"/>
@@ -24599,7 +24767,7 @@
 </file>
 
 <file path=customXml/itemProps1.xml><?xml version="1.0" encoding="utf-8"?>
-<ds:datastoreItem xmlns:ds="http://schemas.openxmlformats.org/officeDocument/2006/customXml" ds:itemID="{4ED79231-6174-465F-98E6-36DDB0730406}">
+<ds:datastoreItem xmlns:ds="http://schemas.openxmlformats.org/officeDocument/2006/customXml" ds:itemID="{B2C8C02D-D8D7-864A-A725-C1C7370F32D0}">
   <ds:schemaRefs>
     <ds:schemaRef ds:uri="http://schemas.openxmlformats.org/officeDocument/2006/bibliography"/>
   </ds:schemaRefs>

</xml_diff>

<commit_message>
BV_UVVM-911: updated Activity Watchdog section in EssMech with review suggestions from Erick
</commit_message>
<xml_diff>
--- a/uvvm_vvc_framework/doc/internal_UVVM_VVC_Framework_Essential_Mechanisms.docx
+++ b/uvvm_vvc_framework/doc/internal_UVVM_VVC_Framework_Essential_Mechanisms.docx
@@ -5749,7 +5749,19 @@
         <w:t xml:space="preserve">and </w:t>
       </w:r>
       <w:r>
-        <w:t xml:space="preserve">will during simulation update the </w:t>
+        <w:t>will</w:t>
+      </w:r>
+      <w:r>
+        <w:t>,</w:t>
+      </w:r>
+      <w:r>
+        <w:t xml:space="preserve"> during simulation</w:t>
+      </w:r>
+      <w:r>
+        <w:t>,</w:t>
+      </w:r>
+      <w:r>
+        <w:t xml:space="preserve"> update the </w:t>
       </w:r>
       <w:r>
         <w:t>VVC activity register</w:t>
@@ -5776,10 +5788,7 @@
         <w:t>INACTIVE</w:t>
       </w:r>
       <w:r>
-        <w:t xml:space="preserve">, which again is monitored by the </w:t>
-      </w:r>
-      <w:r>
-        <w:t>activity watchdog</w:t>
+        <w:t>, which again is monitored by the activity watchdog</w:t>
       </w:r>
       <w:r>
         <w:t xml:space="preserve">. A </w:t>
@@ -5794,255 +5803,241 @@
         <w:t xml:space="preserve">in the activity watchdog </w:t>
       </w:r>
       <w:r>
-        <w:t xml:space="preserve">will start </w:t>
-      </w:r>
-      <w:r>
-        <w:t>when no</w:t>
-      </w:r>
-      <w:r>
-        <w:t xml:space="preserve"> VVC activity is registered in the </w:t>
+        <w:t>will start after the last update has occurred in the VVC activity register, and t</w:t>
+      </w:r>
+      <w:r>
+        <w:t>he timeout counter</w:t>
+      </w:r>
+      <w:r>
+        <w:t xml:space="preserve"> </w:t>
+      </w:r>
+      <w:r>
+        <w:t xml:space="preserve">is </w:t>
+      </w:r>
+      <w:r>
+        <w:t>r</w:t>
+      </w:r>
+      <w:r>
+        <w:t xml:space="preserve">eset </w:t>
+      </w:r>
+      <w:r>
+        <w:t xml:space="preserve">on any </w:t>
+      </w:r>
+      <w:r>
+        <w:t>VVC activity. An alert will be raised if no</w:t>
+      </w:r>
+      <w:r>
+        <w:t>ne of the</w:t>
+      </w:r>
+      <w:r>
+        <w:t xml:space="preserve"> VVC</w:t>
+      </w:r>
+      <w:r>
+        <w:t>s</w:t>
+      </w:r>
+      <w:r>
+        <w:t xml:space="preserve"> ha</w:t>
+      </w:r>
+      <w:r>
+        <w:t>ve</w:t>
+      </w:r>
+      <w:r>
+        <w:t xml:space="preserve"> an activity prior to the timeout counter </w:t>
+      </w:r>
+      <w:r>
+        <w:t>reaching</w:t>
+      </w:r>
+      <w:r>
+        <w:t xml:space="preserve"> the specified timeout value.</w:t>
+      </w:r>
+      <w:r>
+        <w:t xml:space="preserve"> Note that the activity watchdog will continue to monitor VVC activity, even after </w:t>
+      </w:r>
+      <w:r>
+        <w:t xml:space="preserve">a </w:t>
+      </w:r>
+      <w:r>
+        <w:t>timeout</w:t>
+      </w:r>
+      <w:r>
+        <w:t>,</w:t>
+      </w:r>
+      <w:r>
+        <w:t xml:space="preserve"> until alert stop limit is reached.</w:t>
+      </w:r>
+    </w:p>
+    <w:p/>
+    <w:p>
+      <w:r>
+        <w:t>The activity watchdog has to be i</w:t>
+      </w:r>
+      <w:r>
+        <w:t>ncluded</w:t>
+      </w:r>
+      <w:r>
+        <w:t xml:space="preserve"> </w:t>
+      </w:r>
+      <w:r>
+        <w:t>a</w:t>
+      </w:r>
+      <w:r>
+        <w:t xml:space="preserve">s a concurrent procedure </w:t>
+      </w:r>
+      <w:r>
+        <w:t xml:space="preserve">parallel </w:t>
+      </w:r>
+      <w:r>
+        <w:t>to the testbench sequencer or in the</w:t>
+      </w:r>
+      <w:r>
+        <w:t xml:space="preserve"> test harness</w:t>
+      </w:r>
+      <w:r>
+        <w:t xml:space="preserve"> in order to be activated</w:t>
+      </w:r>
+      <w:r>
+        <w:t>.</w:t>
+      </w:r>
+      <w:r>
+        <w:t xml:space="preserve"> </w:t>
+      </w:r>
+      <w:r>
+        <w:br/>
+      </w:r>
+      <w:r>
+        <w:t>Note that the activity watchdog will raise a TB_WARNING if the number of expected VVCs do</w:t>
+      </w:r>
+      <w:r>
+        <w:t>es</w:t>
+      </w:r>
+      <w:r>
+        <w:t xml:space="preserve"> not match the number of registered VVCs in the </w:t>
       </w:r>
       <w:r>
         <w:t xml:space="preserve">VVC </w:t>
       </w:r>
       <w:r>
+        <w:t>activity register</w:t>
+      </w:r>
+      <w:r>
+        <w:t xml:space="preserve">, and that </w:t>
+      </w:r>
+      <w:r>
+        <w:t xml:space="preserve">leaf VVCs (e.g. </w:t>
+      </w:r>
+      <w:r>
+        <w:t>channels</w:t>
+      </w:r>
+      <w:r>
+        <w:t xml:space="preserve"> such as UART RX and TX</w:t>
+      </w:r>
+      <w:r>
+        <w:t>)</w:t>
+      </w:r>
+      <w:r>
+        <w:t xml:space="preserve"> are counted individually.</w:t>
+      </w:r>
+      <w:r>
+        <w:t xml:space="preserve"> This checking can be disabled by setting the number of expected VVCs to 0.</w:t>
+      </w:r>
+      <w:r>
+        <w:tab/>
+      </w:r>
+      <w:r>
+        <w:br/>
+      </w:r>
+      <w:r>
+        <w:t>Also n</w:t>
+      </w:r>
+      <w:r>
+        <w:t xml:space="preserve">ote that </w:t>
+      </w:r>
+      <w:r>
+        <w:t xml:space="preserve">the </w:t>
+      </w:r>
+      <w:r>
+        <w:t xml:space="preserve">total </w:t>
+      </w:r>
+      <w:r>
+        <w:t xml:space="preserve">number of VVCs </w:t>
+      </w:r>
+      <w:r>
+        <w:t xml:space="preserve">registered in the VVC activity register </w:t>
+      </w:r>
+      <w:r>
+        <w:t xml:space="preserve">cannot exceed the </w:t>
+      </w:r>
+      <w:r>
+        <w:rPr>
+          <w:rFonts w:ascii="Consolas" w:hAnsi="Consolas" w:cs="Consolas"/>
+        </w:rPr>
+        <w:t>C_MAX_TB_VVC_NUM</w:t>
+      </w:r>
+      <w:r>
+        <w:t xml:space="preserve"> count</w:t>
+      </w:r>
+      <w:r>
+        <w:t xml:space="preserve">, default set to 20 in the </w:t>
+      </w:r>
+      <w:r>
+        <w:rPr>
+          <w:rFonts w:ascii="Consolas" w:hAnsi="Consolas" w:cs="Consolas"/>
+        </w:rPr>
+        <w:t>adaptations_pkg.vhd</w:t>
+      </w:r>
+      <w:r>
+        <w:t>, and this will result in a TB_ERROR raised by the VVC activity register.</w:t>
+      </w:r>
+    </w:p>
+    <w:p/>
+    <w:p>
+      <w:r>
+        <w:t>Note that some VVC</w:t>
+      </w:r>
+      <w:r>
+        <w:t xml:space="preserve">s should not </w:t>
+      </w:r>
+      <w:r>
+        <w:t>be monitored by</w:t>
+      </w:r>
+      <w:r>
+        <w:t xml:space="preserve"> </w:t>
+      </w:r>
+      <w:r>
+        <w:t>the</w:t>
+      </w:r>
+      <w:r>
+        <w:t xml:space="preserve"> activity watchdog</w:t>
+      </w:r>
+      <w:r>
+        <w:t>. This currently applies to the clock generator VVC</w:t>
+      </w:r>
+      <w:r>
+        <w:t>, as this VVC may continue to be active even after all other testbench activity has stopped.</w:t>
+      </w:r>
+      <w:r>
+        <w:t xml:space="preserve"> T</w:t>
+      </w:r>
+      <w:r>
+        <w:t>his</w:t>
+      </w:r>
+      <w:r>
+        <w:t xml:space="preserve"> VVC will have to be included in the number of expected VVCs registered in the </w:t>
+      </w:r>
+      <w:r>
+        <w:t xml:space="preserve">VVC </w:t>
+      </w:r>
+      <w:r>
         <w:t xml:space="preserve">activity </w:t>
       </w:r>
       <w:r>
         <w:t>register</w:t>
       </w:r>
       <w:r>
-        <w:t>. The timeout counter</w:t>
-      </w:r>
-      <w:r>
-        <w:t xml:space="preserve"> </w:t>
-      </w:r>
-      <w:r>
-        <w:t xml:space="preserve">is </w:t>
-      </w:r>
-      <w:r>
-        <w:t>r</w:t>
-      </w:r>
-      <w:r>
-        <w:t xml:space="preserve">eset </w:t>
-      </w:r>
-      <w:r>
-        <w:t xml:space="preserve">on any </w:t>
-      </w:r>
-      <w:r>
-        <w:t>VVC activity. An alert will be raised if no VVC ha</w:t>
-      </w:r>
-      <w:r>
-        <w:t>s</w:t>
-      </w:r>
-      <w:r>
-        <w:t xml:space="preserve"> an activity prior to the timeout counter </w:t>
-      </w:r>
-      <w:r>
-        <w:t>reaching</w:t>
-      </w:r>
-      <w:r>
-        <w:t xml:space="preserve"> the specified timeout value.</w:t>
-      </w:r>
-      <w:r>
-        <w:t xml:space="preserve"> Note that the activity watchdog will continue to monitor VVC activity, even after </w:t>
-      </w:r>
-      <w:r>
-        <w:t xml:space="preserve">a </w:t>
-      </w:r>
-      <w:r>
-        <w:t>timeout</w:t>
-      </w:r>
-      <w:r>
-        <w:t>,</w:t>
-      </w:r>
-      <w:r>
-        <w:t xml:space="preserve"> until alert stop limit is reached.</w:t>
+        <w:t xml:space="preserve"> but will not have any effect on the activity watchdog timeout counter.</w:t>
       </w:r>
     </w:p>
     <w:p/>
-    <w:p>
-      <w:r>
-        <w:t>The activity watchdog has to be i</w:t>
-      </w:r>
-      <w:r>
-        <w:t>ncluded</w:t>
-      </w:r>
-      <w:r>
-        <w:t xml:space="preserve"> </w:t>
-      </w:r>
-      <w:r>
-        <w:t>a</w:t>
-      </w:r>
-      <w:r>
-        <w:t xml:space="preserve">s a concurrent procedure </w:t>
-      </w:r>
-      <w:r>
-        <w:t xml:space="preserve">parallel </w:t>
-      </w:r>
-      <w:r>
-        <w:t>to the testbench sequencer or in the</w:t>
-      </w:r>
-      <w:r>
-        <w:t xml:space="preserve"> test harness</w:t>
-      </w:r>
-      <w:r>
-        <w:t xml:space="preserve"> in order to be activated</w:t>
-      </w:r>
-      <w:r>
-        <w:t>.</w:t>
-      </w:r>
-      <w:r>
-        <w:t xml:space="preserve"> </w:t>
-      </w:r>
-      <w:r>
-        <w:br/>
-      </w:r>
-      <w:r>
-        <w:t>Note that the activity watchdog will raise a TB_WARNING if the number of expected VVCs do</w:t>
-      </w:r>
-      <w:r>
-        <w:t>es</w:t>
-      </w:r>
-      <w:r>
-        <w:t xml:space="preserve"> not match the number of registered VVCs in the </w:t>
-      </w:r>
-      <w:r>
-        <w:t xml:space="preserve">VVC </w:t>
-      </w:r>
-      <w:r>
-        <w:t>activity register</w:t>
-      </w:r>
-      <w:r>
-        <w:t xml:space="preserve">, and that </w:t>
-      </w:r>
-      <w:r>
-        <w:t xml:space="preserve">leaf VVCs (e.g. </w:t>
-      </w:r>
-      <w:r>
-        <w:t>channels</w:t>
-      </w:r>
-      <w:r>
-        <w:t>)</w:t>
-      </w:r>
-      <w:r>
-        <w:t xml:space="preserve"> are counted individually.</w:t>
-      </w:r>
-      <w:r>
-        <w:t xml:space="preserve"> This checking can be disabled by setting the number of expected VVCs to 0.</w:t>
-      </w:r>
-      <w:r>
-        <w:tab/>
-      </w:r>
-    </w:p>
-    <w:p/>
-    <w:p>
-      <w:r>
-        <w:t>Note that some VVC</w:t>
-      </w:r>
-      <w:r>
-        <w:t xml:space="preserve">s should not </w:t>
-      </w:r>
-      <w:r>
-        <w:t>be monitored by</w:t>
-      </w:r>
-      <w:r>
-        <w:t xml:space="preserve"> </w:t>
-      </w:r>
-      <w:r>
-        <w:t>the</w:t>
-      </w:r>
-      <w:r>
-        <w:t xml:space="preserve"> activity watchdog</w:t>
-      </w:r>
-      <w:r>
-        <w:t>. This currently applies to the clock generator VVC</w:t>
-      </w:r>
-      <w:r>
-        <w:t>, as this VVC may continue to be active even after all other testbench activity has stopped.</w:t>
-      </w:r>
-      <w:r>
-        <w:t xml:space="preserve"> T</w:t>
-      </w:r>
-      <w:r>
-        <w:t>his</w:t>
-      </w:r>
-      <w:r>
-        <w:t xml:space="preserve"> VVC will have to be included in the number of expected VVCs registered in the </w:t>
-      </w:r>
-      <w:r>
-        <w:t xml:space="preserve">VVC </w:t>
-      </w:r>
-      <w:r>
-        <w:t xml:space="preserve">activity </w:t>
-      </w:r>
-      <w:r>
-        <w:t>register</w:t>
-      </w:r>
-      <w:r>
-        <w:t xml:space="preserve"> but will not have any effect on the activity watchdog timeout counter.</w:t>
-      </w:r>
-      <w:r>
-        <w:t xml:space="preserve"> </w:t>
-      </w:r>
-      <w:r>
-        <w:t>Also note that i</w:t>
-      </w:r>
-      <w:r>
-        <w:t>f</w:t>
-      </w:r>
-      <w:r>
-        <w:t xml:space="preserve"> the number of </w:t>
-      </w:r>
-      <w:r>
-        <w:t xml:space="preserve">registered </w:t>
-      </w:r>
-      <w:r>
-        <w:t xml:space="preserve">VVCs exceed </w:t>
-      </w:r>
-      <w:r>
-        <w:rPr>
-          <w:rFonts w:ascii="Menlo" w:hAnsi="Menlo" w:cs="Menlo"/>
-          <w:color w:val="24292E"/>
-          <w:szCs w:val="18"/>
-          <w:lang w:val="en-US" w:eastAsia="nb-NO"/>
-        </w:rPr>
-        <w:t>C_MAX_TB_VVC_NUM</w:t>
-      </w:r>
-      <w:r>
-        <w:t>, d</w:t>
-      </w:r>
-      <w:r>
-        <w:t xml:space="preserve">efault set to 20 in the adaptations package, a TB_ERROR will be raised by the activity watchdog. </w:t>
-      </w:r>
-    </w:p>
-    <w:p/>
-    <w:p>
-      <w:r>
-        <w:t xml:space="preserve">Note that for VVCs with multiple channels, e.g. UART RX and TX, each channel is counted as </w:t>
-      </w:r>
-      <w:r>
-        <w:t>one</w:t>
-      </w:r>
-      <w:r>
-        <w:t xml:space="preserve"> VVC in the </w:t>
-      </w:r>
-      <w:r>
-        <w:t>VVC activity</w:t>
-      </w:r>
-      <w:r>
-        <w:t xml:space="preserve"> register and will have to be taken into account in regard to the </w:t>
-      </w:r>
-      <w:r>
-        <w:rPr>
-          <w:rFonts w:ascii="Consolas" w:hAnsi="Consolas" w:cs="Consolas"/>
-        </w:rPr>
-        <w:t>C_MAX_TB_VVC_NUM</w:t>
-      </w:r>
-      <w:r>
-        <w:t xml:space="preserve"> count. </w:t>
-      </w:r>
-    </w:p>
     <w:p>
       <w:r>
         <w:tab/>
@@ -6344,7 +6339,39 @@
                 <w:sz w:val="14"/>
                 <w:szCs w:val="14"/>
               </w:rPr>
-              <w:t xml:space="preserve"> each channel is counted in the number of registered VVCs in the activity watchdog register.</w:t>
+              <w:t xml:space="preserve"> each channel is counted</w:t>
+            </w:r>
+            <w:r>
+              <w:rPr>
+                <w:rFonts w:ascii="Verdana" w:hAnsi="Verdana"/>
+                <w:sz w:val="14"/>
+                <w:szCs w:val="14"/>
+              </w:rPr>
+              <w:t xml:space="preserve"> as an independent VVC expected to be</w:t>
+            </w:r>
+            <w:r>
+              <w:rPr>
+                <w:rFonts w:ascii="Verdana" w:hAnsi="Verdana"/>
+                <w:sz w:val="14"/>
+                <w:szCs w:val="14"/>
+              </w:rPr>
+              <w:t xml:space="preserve"> registered in the </w:t>
+            </w:r>
+            <w:r>
+              <w:rPr>
+                <w:rFonts w:ascii="Verdana" w:hAnsi="Verdana"/>
+                <w:sz w:val="14"/>
+                <w:szCs w:val="14"/>
+              </w:rPr>
+              <w:t xml:space="preserve">VVC </w:t>
+            </w:r>
+            <w:r>
+              <w:rPr>
+                <w:rFonts w:ascii="Verdana" w:hAnsi="Verdana"/>
+                <w:sz w:val="14"/>
+                <w:szCs w:val="14"/>
+              </w:rPr>
+              <w:t>activity register.</w:t>
             </w:r>
           </w:p>
           <w:p>
@@ -21317,7 +21344,7 @@
       <w:rPr>
         <w:noProof/>
       </w:rPr>
-      <w:pict w14:anchorId="65D704FD">
+      <w:pict w14:anchorId="4DED5CFE">
         <v:shapetype id="_x0000_t136" coordsize="21600,21600" o:spt="136" adj="10800" path="m@7,l@8,m@5,21600l@6,21600e">
           <v:formulas>
             <v:f eqn="sum #0 0 10800"/>
@@ -21363,7 +21390,7 @@
       <w:rPr>
         <w:noProof/>
       </w:rPr>
-      <w:pict w14:anchorId="743D25E9">
+      <w:pict w14:anchorId="47E9E216">
         <v:shapetype id="_x0000_t136" coordsize="21600,21600" o:spt="136" adj="10800" path="m@7,l@8,m@5,21600l@6,21600e">
           <v:formulas>
             <v:f eqn="sum #0 0 10800"/>
@@ -21465,7 +21492,7 @@
       <w:rPr>
         <w:noProof/>
       </w:rPr>
-      <w:pict w14:anchorId="6A951BA4">
+      <w:pict w14:anchorId="2B40B3B0">
         <v:shapetype id="_x0000_t136" coordsize="21600,21600" o:spt="136" adj="10800" path="m@7,l@8,m@5,21600l@6,21600e">
           <v:formulas>
             <v:f eqn="sum #0 0 10800"/>

</xml_diff>

<commit_message>
HVVC: Added the Hierarchical VVCs section to EssMech.
</commit_message>
<xml_diff>
--- a/uvvm_vvc_framework/doc/internal_UVVM_VVC_Framework_Essential_Mechanisms.docx
+++ b/uvvm_vvc_framework/doc/internal_UVVM_VVC_Framework_Essential_Mechanisms.docx
@@ -216,12 +216,12 @@
       <w:sdtContent>
         <w:p>
           <w:pPr>
-            <w:pStyle w:val="Overskriftforinnholdsfortegnelse"/>
+            <w:pStyle w:val="TOCHeading"/>
           </w:pPr>
         </w:p>
         <w:p>
           <w:pPr>
-            <w:pStyle w:val="INNH1"/>
+            <w:pStyle w:val="TOC1"/>
             <w:tabs>
               <w:tab w:val="left" w:pos="360"/>
               <w:tab w:val="right" w:leader="dot" w:pos="15129"/>
@@ -232,8 +232,8 @@
               <w:bCs w:val="0"/>
               <w:caps w:val="0"/>
               <w:noProof/>
-              <w:sz w:val="24"/>
-              <w:szCs w:val="24"/>
+              <w:sz w:val="22"/>
+              <w:szCs w:val="22"/>
               <w:lang w:val="nb-NO" w:eastAsia="nb-NO"/>
             </w:rPr>
           </w:pPr>
@@ -246,10 +246,10 @@
           <w:r>
             <w:fldChar w:fldCharType="separate"/>
           </w:r>
-          <w:hyperlink w:anchor="_Toc36743302" w:history="1">
-            <w:r>
-              <w:rPr>
-                <w:rStyle w:val="Hyperkobling"/>
+          <w:hyperlink w:anchor="_Toc42598157" w:history="1">
+            <w:r>
+              <w:rPr>
+                <w:rStyle w:val="Hyperlink"/>
                 <w:noProof/>
               </w:rPr>
               <w:t>1</w:t>
@@ -261,15 +261,15 @@
                 <w:bCs w:val="0"/>
                 <w:caps w:val="0"/>
                 <w:noProof/>
-                <w:sz w:val="24"/>
-                <w:szCs w:val="24"/>
+                <w:sz w:val="22"/>
+                <w:szCs w:val="22"/>
                 <w:lang w:val="nb-NO" w:eastAsia="nb-NO"/>
               </w:rPr>
               <w:tab/>
             </w:r>
             <w:r>
               <w:rPr>
-                <w:rStyle w:val="Hyperkobling"/>
+                <w:rStyle w:val="Hyperlink"/>
                 <w:noProof/>
               </w:rPr>
               <w:t>Libraries</w:t>
@@ -293,7 +293,7 @@
                 <w:noProof/>
                 <w:webHidden/>
               </w:rPr>
-              <w:instrText xml:space="preserve"> PAGEREF _Toc36743302 \h </w:instrText>
+              <w:instrText xml:space="preserve"> PAGEREF _Toc42598157 \h </w:instrText>
             </w:r>
             <w:r>
               <w:rPr>
@@ -326,7 +326,7 @@
         </w:p>
         <w:p>
           <w:pPr>
-            <w:pStyle w:val="INNH1"/>
+            <w:pStyle w:val="TOC1"/>
             <w:tabs>
               <w:tab w:val="left" w:pos="360"/>
               <w:tab w:val="right" w:leader="dot" w:pos="15129"/>
@@ -337,15 +337,15 @@
               <w:bCs w:val="0"/>
               <w:caps w:val="0"/>
               <w:noProof/>
-              <w:sz w:val="24"/>
-              <w:szCs w:val="24"/>
+              <w:sz w:val="22"/>
+              <w:szCs w:val="22"/>
               <w:lang w:val="nb-NO" w:eastAsia="nb-NO"/>
             </w:rPr>
           </w:pPr>
-          <w:hyperlink w:anchor="_Toc36743303" w:history="1">
-            <w:r>
-              <w:rPr>
-                <w:rStyle w:val="Hyperkobling"/>
+          <w:hyperlink w:anchor="_Toc42598158" w:history="1">
+            <w:r>
+              <w:rPr>
+                <w:rStyle w:val="Hyperlink"/>
                 <w:noProof/>
               </w:rPr>
               <w:t>2</w:t>
@@ -357,15 +357,15 @@
                 <w:bCs w:val="0"/>
                 <w:caps w:val="0"/>
                 <w:noProof/>
-                <w:sz w:val="24"/>
-                <w:szCs w:val="24"/>
+                <w:sz w:val="22"/>
+                <w:szCs w:val="22"/>
                 <w:lang w:val="nb-NO" w:eastAsia="nb-NO"/>
               </w:rPr>
               <w:tab/>
             </w:r>
             <w:r>
               <w:rPr>
-                <w:rStyle w:val="Hyperkobling"/>
+                <w:rStyle w:val="Hyperlink"/>
                 <w:noProof/>
               </w:rPr>
               <w:t>UVVM Initialization</w:t>
@@ -389,7 +389,7 @@
                 <w:noProof/>
                 <w:webHidden/>
               </w:rPr>
-              <w:instrText xml:space="preserve"> PAGEREF _Toc36743303 \h </w:instrText>
+              <w:instrText xml:space="preserve"> PAGEREF _Toc42598158 \h </w:instrText>
             </w:r>
             <w:r>
               <w:rPr>
@@ -422,7 +422,7 @@
         </w:p>
         <w:p>
           <w:pPr>
-            <w:pStyle w:val="INNH1"/>
+            <w:pStyle w:val="TOC1"/>
             <w:tabs>
               <w:tab w:val="left" w:pos="360"/>
               <w:tab w:val="right" w:leader="dot" w:pos="15129"/>
@@ -433,15 +433,15 @@
               <w:bCs w:val="0"/>
               <w:caps w:val="0"/>
               <w:noProof/>
-              <w:sz w:val="24"/>
-              <w:szCs w:val="24"/>
+              <w:sz w:val="22"/>
+              <w:szCs w:val="22"/>
               <w:lang w:val="nb-NO" w:eastAsia="nb-NO"/>
             </w:rPr>
           </w:pPr>
-          <w:hyperlink w:anchor="_Toc36743304" w:history="1">
-            <w:r>
-              <w:rPr>
-                <w:rStyle w:val="Hyperkobling"/>
+          <w:hyperlink w:anchor="_Toc42598159" w:history="1">
+            <w:r>
+              <w:rPr>
+                <w:rStyle w:val="Hyperlink"/>
                 <w:noProof/>
               </w:rPr>
               <w:t>3</w:t>
@@ -453,15 +453,15 @@
                 <w:bCs w:val="0"/>
                 <w:caps w:val="0"/>
                 <w:noProof/>
-                <w:sz w:val="24"/>
-                <w:szCs w:val="24"/>
+                <w:sz w:val="22"/>
+                <w:szCs w:val="22"/>
                 <w:lang w:val="nb-NO" w:eastAsia="nb-NO"/>
               </w:rPr>
               <w:tab/>
             </w:r>
             <w:r>
               <w:rPr>
-                <w:rStyle w:val="Hyperkobling"/>
+                <w:rStyle w:val="Hyperlink"/>
                 <w:noProof/>
               </w:rPr>
               <w:t>UVVM and VVC user accessible shared variables and global signals</w:t>
@@ -485,7 +485,7 @@
                 <w:noProof/>
                 <w:webHidden/>
               </w:rPr>
-              <w:instrText xml:space="preserve"> PAGEREF _Toc36743304 \h </w:instrText>
+              <w:instrText xml:space="preserve"> PAGEREF _Toc42598159 \h </w:instrText>
             </w:r>
             <w:r>
               <w:rPr>
@@ -518,7 +518,7 @@
         </w:p>
         <w:p>
           <w:pPr>
-            <w:pStyle w:val="INNH1"/>
+            <w:pStyle w:val="TOC1"/>
             <w:tabs>
               <w:tab w:val="left" w:pos="360"/>
               <w:tab w:val="right" w:leader="dot" w:pos="15129"/>
@@ -529,15 +529,15 @@
               <w:bCs w:val="0"/>
               <w:caps w:val="0"/>
               <w:noProof/>
-              <w:sz w:val="24"/>
-              <w:szCs w:val="24"/>
+              <w:sz w:val="22"/>
+              <w:szCs w:val="22"/>
               <w:lang w:val="nb-NO" w:eastAsia="nb-NO"/>
             </w:rPr>
           </w:pPr>
-          <w:hyperlink w:anchor="_Toc36743305" w:history="1">
-            <w:r>
-              <w:rPr>
-                <w:rStyle w:val="Hyperkobling"/>
+          <w:hyperlink w:anchor="_Toc42598160" w:history="1">
+            <w:r>
+              <w:rPr>
+                <w:rStyle w:val="Hyperlink"/>
                 <w:noProof/>
               </w:rPr>
               <w:t>4</w:t>
@@ -549,15 +549,15 @@
                 <w:bCs w:val="0"/>
                 <w:caps w:val="0"/>
                 <w:noProof/>
-                <w:sz w:val="24"/>
-                <w:szCs w:val="24"/>
+                <w:sz w:val="22"/>
+                <w:szCs w:val="22"/>
                 <w:lang w:val="nb-NO" w:eastAsia="nb-NO"/>
               </w:rPr>
               <w:tab/>
             </w:r>
             <w:r>
               <w:rPr>
-                <w:rStyle w:val="Hyperkobling"/>
+                <w:rStyle w:val="Hyperlink"/>
                 <w:noProof/>
               </w:rPr>
               <w:t>VVC Status, Configuration and Transaction information</w:t>
@@ -581,7 +581,7 @@
                 <w:noProof/>
                 <w:webHidden/>
               </w:rPr>
-              <w:instrText xml:space="preserve"> PAGEREF _Toc36743305 \h </w:instrText>
+              <w:instrText xml:space="preserve"> PAGEREF _Toc42598160 \h </w:instrText>
             </w:r>
             <w:r>
               <w:rPr>
@@ -614,7 +614,7 @@
         </w:p>
         <w:p>
           <w:pPr>
-            <w:pStyle w:val="INNH1"/>
+            <w:pStyle w:val="TOC1"/>
             <w:tabs>
               <w:tab w:val="left" w:pos="360"/>
               <w:tab w:val="right" w:leader="dot" w:pos="15129"/>
@@ -625,15 +625,15 @@
               <w:bCs w:val="0"/>
               <w:caps w:val="0"/>
               <w:noProof/>
-              <w:sz w:val="24"/>
-              <w:szCs w:val="24"/>
+              <w:sz w:val="22"/>
+              <w:szCs w:val="22"/>
               <w:lang w:val="nb-NO" w:eastAsia="nb-NO"/>
             </w:rPr>
           </w:pPr>
-          <w:hyperlink w:anchor="_Toc36743306" w:history="1">
-            <w:r>
-              <w:rPr>
-                <w:rStyle w:val="Hyperkobling"/>
+          <w:hyperlink w:anchor="_Toc42598161" w:history="1">
+            <w:r>
+              <w:rPr>
+                <w:rStyle w:val="Hyperlink"/>
                 <w:noProof/>
               </w:rPr>
               <w:t>5</w:t>
@@ -645,15 +645,15 @@
                 <w:bCs w:val="0"/>
                 <w:caps w:val="0"/>
                 <w:noProof/>
-                <w:sz w:val="24"/>
-                <w:szCs w:val="24"/>
+                <w:sz w:val="22"/>
+                <w:szCs w:val="22"/>
                 <w:lang w:val="nb-NO" w:eastAsia="nb-NO"/>
               </w:rPr>
               <w:tab/>
             </w:r>
             <w:r>
               <w:rPr>
-                <w:rStyle w:val="Hyperkobling"/>
+                <w:rStyle w:val="Hyperlink"/>
                 <w:noProof/>
               </w:rPr>
               <w:t>Activity Watchdog</w:t>
@@ -677,7 +677,7 @@
                 <w:noProof/>
                 <w:webHidden/>
               </w:rPr>
-              <w:instrText xml:space="preserve"> PAGEREF _Toc36743306 \h </w:instrText>
+              <w:instrText xml:space="preserve"> PAGEREF _Toc42598161 \h </w:instrText>
             </w:r>
             <w:r>
               <w:rPr>
@@ -710,7 +710,7 @@
         </w:p>
         <w:p>
           <w:pPr>
-            <w:pStyle w:val="INNH1"/>
+            <w:pStyle w:val="TOC1"/>
             <w:tabs>
               <w:tab w:val="left" w:pos="360"/>
               <w:tab w:val="right" w:leader="dot" w:pos="15129"/>
@@ -721,15 +721,15 @@
               <w:bCs w:val="0"/>
               <w:caps w:val="0"/>
               <w:noProof/>
-              <w:sz w:val="24"/>
-              <w:szCs w:val="24"/>
+              <w:sz w:val="22"/>
+              <w:szCs w:val="22"/>
               <w:lang w:val="nb-NO" w:eastAsia="nb-NO"/>
             </w:rPr>
           </w:pPr>
-          <w:hyperlink w:anchor="_Toc36743307" w:history="1">
-            <w:r>
-              <w:rPr>
-                <w:rStyle w:val="Hyperkobling"/>
+          <w:hyperlink w:anchor="_Toc42598162" w:history="1">
+            <w:r>
+              <w:rPr>
+                <w:rStyle w:val="Hyperlink"/>
                 <w:noProof/>
               </w:rPr>
               <w:t>6</w:t>
@@ -741,15 +741,15 @@
                 <w:bCs w:val="0"/>
                 <w:caps w:val="0"/>
                 <w:noProof/>
-                <w:sz w:val="24"/>
-                <w:szCs w:val="24"/>
+                <w:sz w:val="22"/>
+                <w:szCs w:val="22"/>
                 <w:lang w:val="nb-NO" w:eastAsia="nb-NO"/>
               </w:rPr>
               <w:tab/>
             </w:r>
             <w:r>
               <w:rPr>
-                <w:rStyle w:val="Hyperkobling"/>
+                <w:rStyle w:val="Hyperlink"/>
                 <w:noProof/>
               </w:rPr>
               <w:t>Distribution of Transaction Info – From VVCs and/or Monitors</w:t>
@@ -773,7 +773,7 @@
                 <w:noProof/>
                 <w:webHidden/>
               </w:rPr>
-              <w:instrText xml:space="preserve"> PAGEREF _Toc36743307 \h </w:instrText>
+              <w:instrText xml:space="preserve"> PAGEREF _Toc42598162 \h </w:instrText>
             </w:r>
             <w:r>
               <w:rPr>
@@ -806,75 +806,7 @@
         </w:p>
         <w:p>
           <w:pPr>
-            <w:pStyle w:val="INNH1"/>
-            <w:tabs>
-              <w:tab w:val="right" w:leader="dot" w:pos="15129"/>
-            </w:tabs>
-            <w:rPr>
-              <w:rFonts w:eastAsiaTheme="minorEastAsia" w:cstheme="minorBidi"/>
-              <w:b w:val="0"/>
-              <w:bCs w:val="0"/>
-              <w:caps w:val="0"/>
-              <w:noProof/>
-              <w:sz w:val="24"/>
-              <w:szCs w:val="24"/>
-              <w:lang w:val="nb-NO" w:eastAsia="nb-NO"/>
-            </w:rPr>
-          </w:pPr>
-          <w:hyperlink w:anchor="_Toc36743308" w:history="1">
-            <w:r>
-              <w:rPr>
-                <w:noProof/>
-                <w:webHidden/>
-              </w:rPr>
-              <w:tab/>
-            </w:r>
-            <w:r>
-              <w:rPr>
-                <w:noProof/>
-                <w:webHidden/>
-              </w:rPr>
-              <w:fldChar w:fldCharType="begin"/>
-            </w:r>
-            <w:r>
-              <w:rPr>
-                <w:noProof/>
-                <w:webHidden/>
-              </w:rPr>
-              <w:instrText xml:space="preserve"> PAGEREF _Toc36743308 \h </w:instrText>
-            </w:r>
-            <w:r>
-              <w:rPr>
-                <w:noProof/>
-                <w:webHidden/>
-              </w:rPr>
-            </w:r>
-            <w:r>
-              <w:rPr>
-                <w:noProof/>
-                <w:webHidden/>
-              </w:rPr>
-              <w:fldChar w:fldCharType="separate"/>
-            </w:r>
-            <w:r>
-              <w:rPr>
-                <w:noProof/>
-                <w:webHidden/>
-              </w:rPr>
-              <w:t>12</w:t>
-            </w:r>
-            <w:r>
-              <w:rPr>
-                <w:noProof/>
-                <w:webHidden/>
-              </w:rPr>
-              <w:fldChar w:fldCharType="end"/>
-            </w:r>
-          </w:hyperlink>
-        </w:p>
-        <w:p>
-          <w:pPr>
-            <w:pStyle w:val="INNH1"/>
+            <w:pStyle w:val="TOC1"/>
             <w:tabs>
               <w:tab w:val="left" w:pos="360"/>
               <w:tab w:val="right" w:leader="dot" w:pos="15129"/>
@@ -885,15 +817,15 @@
               <w:bCs w:val="0"/>
               <w:caps w:val="0"/>
               <w:noProof/>
-              <w:sz w:val="24"/>
-              <w:szCs w:val="24"/>
+              <w:sz w:val="22"/>
+              <w:szCs w:val="22"/>
               <w:lang w:val="nb-NO" w:eastAsia="nb-NO"/>
             </w:rPr>
           </w:pPr>
-          <w:hyperlink w:anchor="_Toc36743309" w:history="1">
-            <w:r>
-              <w:rPr>
-                <w:rStyle w:val="Hyperkobling"/>
+          <w:hyperlink w:anchor="_Toc42598164" w:history="1">
+            <w:r>
+              <w:rPr>
+                <w:rStyle w:val="Hyperlink"/>
                 <w:noProof/>
               </w:rPr>
               <w:t>7</w:t>
@@ -905,15 +837,15 @@
                 <w:bCs w:val="0"/>
                 <w:caps w:val="0"/>
                 <w:noProof/>
-                <w:sz w:val="24"/>
-                <w:szCs w:val="24"/>
+                <w:sz w:val="22"/>
+                <w:szCs w:val="22"/>
                 <w:lang w:val="nb-NO" w:eastAsia="nb-NO"/>
               </w:rPr>
               <w:tab/>
             </w:r>
             <w:r>
               <w:rPr>
-                <w:rStyle w:val="Hyperkobling"/>
+                <w:rStyle w:val="Hyperlink"/>
                 <w:noProof/>
               </w:rPr>
               <w:t>VVC local sequencers</w:t>
@@ -937,7 +869,7 @@
                 <w:noProof/>
                 <w:webHidden/>
               </w:rPr>
-              <w:instrText xml:space="preserve"> PAGEREF _Toc36743309 \h </w:instrText>
+              <w:instrText xml:space="preserve"> PAGEREF _Toc42598164 \h </w:instrText>
             </w:r>
             <w:r>
               <w:rPr>
@@ -970,7 +902,7 @@
         </w:p>
         <w:p>
           <w:pPr>
-            <w:pStyle w:val="INNH1"/>
+            <w:pStyle w:val="TOC1"/>
             <w:tabs>
               <w:tab w:val="left" w:pos="360"/>
               <w:tab w:val="right" w:leader="dot" w:pos="15129"/>
@@ -981,15 +913,15 @@
               <w:bCs w:val="0"/>
               <w:caps w:val="0"/>
               <w:noProof/>
-              <w:sz w:val="24"/>
-              <w:szCs w:val="24"/>
+              <w:sz w:val="22"/>
+              <w:szCs w:val="22"/>
               <w:lang w:val="nb-NO" w:eastAsia="nb-NO"/>
             </w:rPr>
           </w:pPr>
-          <w:hyperlink w:anchor="_Toc36743310" w:history="1">
-            <w:r>
-              <w:rPr>
-                <w:rStyle w:val="Hyperkobling"/>
+          <w:hyperlink w:anchor="_Toc42598165" w:history="1">
+            <w:r>
+              <w:rPr>
+                <w:rStyle w:val="Hyperlink"/>
                 <w:noProof/>
               </w:rPr>
               <w:t>8</w:t>
@@ -1001,15 +933,15 @@
                 <w:bCs w:val="0"/>
                 <w:caps w:val="0"/>
                 <w:noProof/>
-                <w:sz w:val="24"/>
-                <w:szCs w:val="24"/>
+                <w:sz w:val="22"/>
+                <w:szCs w:val="22"/>
                 <w:lang w:val="nb-NO" w:eastAsia="nb-NO"/>
               </w:rPr>
               <w:tab/>
             </w:r>
             <w:r>
               <w:rPr>
-                <w:rStyle w:val="Hyperkobling"/>
+                <w:rStyle w:val="Hyperlink"/>
                 <w:noProof/>
               </w:rPr>
               <w:t>Protocol aware Error Injection</w:t>
@@ -1033,7 +965,7 @@
                 <w:noProof/>
                 <w:webHidden/>
               </w:rPr>
-              <w:instrText xml:space="preserve"> PAGEREF _Toc36743310 \h </w:instrText>
+              <w:instrText xml:space="preserve"> PAGEREF _Toc42598165 \h </w:instrText>
             </w:r>
             <w:r>
               <w:rPr>
@@ -1066,7 +998,7 @@
         </w:p>
         <w:p>
           <w:pPr>
-            <w:pStyle w:val="INNH1"/>
+            <w:pStyle w:val="TOC1"/>
             <w:tabs>
               <w:tab w:val="left" w:pos="360"/>
               <w:tab w:val="right" w:leader="dot" w:pos="15129"/>
@@ -1077,15 +1009,15 @@
               <w:bCs w:val="0"/>
               <w:caps w:val="0"/>
               <w:noProof/>
-              <w:sz w:val="24"/>
-              <w:szCs w:val="24"/>
+              <w:sz w:val="22"/>
+              <w:szCs w:val="22"/>
               <w:lang w:val="nb-NO" w:eastAsia="nb-NO"/>
             </w:rPr>
           </w:pPr>
-          <w:hyperlink w:anchor="_Toc36743311" w:history="1">
-            <w:r>
-              <w:rPr>
-                <w:rStyle w:val="Hyperkobling"/>
+          <w:hyperlink w:anchor="_Toc42598166" w:history="1">
+            <w:r>
+              <w:rPr>
+                <w:rStyle w:val="Hyperlink"/>
                 <w:noProof/>
               </w:rPr>
               <w:t>9</w:t>
@@ -1097,15 +1029,15 @@
                 <w:bCs w:val="0"/>
                 <w:caps w:val="0"/>
                 <w:noProof/>
-                <w:sz w:val="24"/>
-                <w:szCs w:val="24"/>
+                <w:sz w:val="22"/>
+                <w:szCs w:val="22"/>
                 <w:lang w:val="nb-NO" w:eastAsia="nb-NO"/>
               </w:rPr>
               <w:tab/>
             </w:r>
             <w:r>
               <w:rPr>
-                <w:rStyle w:val="Hyperkobling"/>
+                <w:rStyle w:val="Hyperlink"/>
                 <w:noProof/>
               </w:rPr>
               <w:t>Randomisation</w:t>
@@ -1129,7 +1061,7 @@
                 <w:noProof/>
                 <w:webHidden/>
               </w:rPr>
-              <w:instrText xml:space="preserve"> PAGEREF _Toc36743311 \h </w:instrText>
+              <w:instrText xml:space="preserve"> PAGEREF _Toc42598166 \h </w:instrText>
             </w:r>
             <w:r>
               <w:rPr>
@@ -1162,7 +1094,7 @@
         </w:p>
         <w:p>
           <w:pPr>
-            <w:pStyle w:val="INNH1"/>
+            <w:pStyle w:val="TOC1"/>
             <w:tabs>
               <w:tab w:val="left" w:pos="540"/>
               <w:tab w:val="right" w:leader="dot" w:pos="15129"/>
@@ -1173,15 +1105,15 @@
               <w:bCs w:val="0"/>
               <w:caps w:val="0"/>
               <w:noProof/>
-              <w:sz w:val="24"/>
-              <w:szCs w:val="24"/>
+              <w:sz w:val="22"/>
+              <w:szCs w:val="22"/>
               <w:lang w:val="nb-NO" w:eastAsia="nb-NO"/>
             </w:rPr>
           </w:pPr>
-          <w:hyperlink w:anchor="_Toc36743312" w:history="1">
-            <w:r>
-              <w:rPr>
-                <w:rStyle w:val="Hyperkobling"/>
+          <w:hyperlink w:anchor="_Toc42598167" w:history="1">
+            <w:r>
+              <w:rPr>
+                <w:rStyle w:val="Hyperlink"/>
                 <w:noProof/>
               </w:rPr>
               <w:t>10</w:t>
@@ -1193,15 +1125,15 @@
                 <w:bCs w:val="0"/>
                 <w:caps w:val="0"/>
                 <w:noProof/>
-                <w:sz w:val="24"/>
-                <w:szCs w:val="24"/>
+                <w:sz w:val="22"/>
+                <w:szCs w:val="22"/>
                 <w:lang w:val="nb-NO" w:eastAsia="nb-NO"/>
               </w:rPr>
               <w:tab/>
             </w:r>
             <w:r>
               <w:rPr>
-                <w:rStyle w:val="Hyperkobling"/>
+                <w:rStyle w:val="Hyperlink"/>
                 <w:noProof/>
               </w:rPr>
               <w:t>Testbench Data routing</w:t>
@@ -1225,7 +1157,7 @@
                 <w:noProof/>
                 <w:webHidden/>
               </w:rPr>
-              <w:instrText xml:space="preserve"> PAGEREF _Toc36743312 \h </w:instrText>
+              <w:instrText xml:space="preserve"> PAGEREF _Toc42598167 \h </w:instrText>
             </w:r>
             <w:r>
               <w:rPr>
@@ -1258,7 +1190,7 @@
         </w:p>
         <w:p>
           <w:pPr>
-            <w:pStyle w:val="INNH1"/>
+            <w:pStyle w:val="TOC1"/>
             <w:tabs>
               <w:tab w:val="left" w:pos="540"/>
               <w:tab w:val="right" w:leader="dot" w:pos="15129"/>
@@ -1269,15 +1201,15 @@
               <w:bCs w:val="0"/>
               <w:caps w:val="0"/>
               <w:noProof/>
-              <w:sz w:val="24"/>
-              <w:szCs w:val="24"/>
+              <w:sz w:val="22"/>
+              <w:szCs w:val="22"/>
               <w:lang w:val="nb-NO" w:eastAsia="nb-NO"/>
             </w:rPr>
           </w:pPr>
-          <w:hyperlink w:anchor="_Toc36743313" w:history="1">
-            <w:r>
-              <w:rPr>
-                <w:rStyle w:val="Hyperkobling"/>
+          <w:hyperlink w:anchor="_Toc42598168" w:history="1">
+            <w:r>
+              <w:rPr>
+                <w:rStyle w:val="Hyperlink"/>
                 <w:noProof/>
               </w:rPr>
               <w:t>11</w:t>
@@ -1289,15 +1221,15 @@
                 <w:bCs w:val="0"/>
                 <w:caps w:val="0"/>
                 <w:noProof/>
-                <w:sz w:val="24"/>
-                <w:szCs w:val="24"/>
+                <w:sz w:val="22"/>
+                <w:szCs w:val="22"/>
                 <w:lang w:val="nb-NO" w:eastAsia="nb-NO"/>
               </w:rPr>
               <w:tab/>
             </w:r>
             <w:r>
               <w:rPr>
-                <w:rStyle w:val="Hyperkobling"/>
+                <w:rStyle w:val="Hyperlink"/>
                 <w:noProof/>
               </w:rPr>
               <w:t>Controlling property checkers</w:t>
@@ -1321,7 +1253,7 @@
                 <w:noProof/>
                 <w:webHidden/>
               </w:rPr>
-              <w:instrText xml:space="preserve"> PAGEREF _Toc36743313 \h </w:instrText>
+              <w:instrText xml:space="preserve"> PAGEREF _Toc42598168 \h </w:instrText>
             </w:r>
             <w:r>
               <w:rPr>
@@ -1354,7 +1286,7 @@
         </w:p>
         <w:p>
           <w:pPr>
-            <w:pStyle w:val="INNH1"/>
+            <w:pStyle w:val="TOC1"/>
             <w:tabs>
               <w:tab w:val="left" w:pos="540"/>
               <w:tab w:val="right" w:leader="dot" w:pos="15129"/>
@@ -1365,15 +1297,15 @@
               <w:bCs w:val="0"/>
               <w:caps w:val="0"/>
               <w:noProof/>
-              <w:sz w:val="24"/>
-              <w:szCs w:val="24"/>
+              <w:sz w:val="22"/>
+              <w:szCs w:val="22"/>
               <w:lang w:val="nb-NO" w:eastAsia="nb-NO"/>
             </w:rPr>
           </w:pPr>
-          <w:hyperlink w:anchor="_Toc36743314" w:history="1">
-            <w:r>
-              <w:rPr>
-                <w:rStyle w:val="Hyperkobling"/>
+          <w:hyperlink w:anchor="_Toc42598169" w:history="1">
+            <w:r>
+              <w:rPr>
+                <w:rStyle w:val="Hyperlink"/>
                 <w:noProof/>
               </w:rPr>
               <w:t>12</w:t>
@@ -1385,15 +1317,15 @@
                 <w:bCs w:val="0"/>
                 <w:caps w:val="0"/>
                 <w:noProof/>
-                <w:sz w:val="24"/>
-                <w:szCs w:val="24"/>
+                <w:sz w:val="22"/>
+                <w:szCs w:val="22"/>
                 <w:lang w:val="nb-NO" w:eastAsia="nb-NO"/>
               </w:rPr>
               <w:tab/>
             </w:r>
             <w:r>
               <w:rPr>
-                <w:rStyle w:val="Hyperkobling"/>
+                <w:rStyle w:val="Hyperlink"/>
                 <w:noProof/>
               </w:rPr>
               <w:t>VVC parameters and sequence for Randomisation, Sources and Destinations</w:t>
@@ -1417,7 +1349,7 @@
                 <w:noProof/>
                 <w:webHidden/>
               </w:rPr>
-              <w:instrText xml:space="preserve"> PAGEREF _Toc36743314 \h </w:instrText>
+              <w:instrText xml:space="preserve"> PAGEREF _Toc42598169 \h </w:instrText>
             </w:r>
             <w:r>
               <w:rPr>
@@ -1450,7 +1382,7 @@
         </w:p>
         <w:p>
           <w:pPr>
-            <w:pStyle w:val="INNH1"/>
+            <w:pStyle w:val="TOC1"/>
             <w:tabs>
               <w:tab w:val="left" w:pos="540"/>
               <w:tab w:val="right" w:leader="dot" w:pos="15129"/>
@@ -1461,15 +1393,15 @@
               <w:bCs w:val="0"/>
               <w:caps w:val="0"/>
               <w:noProof/>
-              <w:sz w:val="24"/>
-              <w:szCs w:val="24"/>
+              <w:sz w:val="22"/>
+              <w:szCs w:val="22"/>
               <w:lang w:val="nb-NO" w:eastAsia="nb-NO"/>
             </w:rPr>
           </w:pPr>
-          <w:hyperlink w:anchor="_Toc36743315" w:history="1">
-            <w:r>
-              <w:rPr>
-                <w:rStyle w:val="Hyperkobling"/>
+          <w:hyperlink w:anchor="_Toc42598170" w:history="1">
+            <w:r>
+              <w:rPr>
+                <w:rStyle w:val="Hyperlink"/>
                 <w:noProof/>
               </w:rPr>
               <w:t>13</w:t>
@@ -1481,15 +1413,15 @@
                 <w:bCs w:val="0"/>
                 <w:caps w:val="0"/>
                 <w:noProof/>
-                <w:sz w:val="24"/>
-                <w:szCs w:val="24"/>
+                <w:sz w:val="22"/>
+                <w:szCs w:val="22"/>
                 <w:lang w:val="nb-NO" w:eastAsia="nb-NO"/>
               </w:rPr>
               <w:tab/>
             </w:r>
             <w:r>
               <w:rPr>
-                <w:rStyle w:val="Hyperkobling"/>
+                <w:rStyle w:val="Hyperlink"/>
                 <w:noProof/>
               </w:rPr>
               <w:t>Multiple Central Sequencers</w:t>
@@ -1513,7 +1445,7 @@
                 <w:noProof/>
                 <w:webHidden/>
               </w:rPr>
-              <w:instrText xml:space="preserve"> PAGEREF _Toc36743315 \h </w:instrText>
+              <w:instrText xml:space="preserve"> PAGEREF _Toc42598170 \h </w:instrText>
             </w:r>
             <w:r>
               <w:rPr>
@@ -1546,7 +1478,7 @@
         </w:p>
         <w:p>
           <w:pPr>
-            <w:pStyle w:val="INNH1"/>
+            <w:pStyle w:val="TOC1"/>
             <w:tabs>
               <w:tab w:val="left" w:pos="540"/>
               <w:tab w:val="right" w:leader="dot" w:pos="15129"/>
@@ -1557,15 +1489,15 @@
               <w:bCs w:val="0"/>
               <w:caps w:val="0"/>
               <w:noProof/>
-              <w:sz w:val="24"/>
-              <w:szCs w:val="24"/>
+              <w:sz w:val="22"/>
+              <w:szCs w:val="22"/>
               <w:lang w:val="nb-NO" w:eastAsia="nb-NO"/>
             </w:rPr>
           </w:pPr>
-          <w:hyperlink w:anchor="_Toc36743316" w:history="1">
-            <w:r>
-              <w:rPr>
-                <w:rStyle w:val="Hyperkobling"/>
+          <w:hyperlink w:anchor="_Toc42598171" w:history="1">
+            <w:r>
+              <w:rPr>
+                <w:rStyle w:val="Hyperlink"/>
                 <w:noProof/>
               </w:rPr>
               <w:t>14</w:t>
@@ -1577,15 +1509,15 @@
                 <w:bCs w:val="0"/>
                 <w:caps w:val="0"/>
                 <w:noProof/>
-                <w:sz w:val="24"/>
-                <w:szCs w:val="24"/>
+                <w:sz w:val="22"/>
+                <w:szCs w:val="22"/>
                 <w:lang w:val="nb-NO" w:eastAsia="nb-NO"/>
               </w:rPr>
               <w:tab/>
             </w:r>
             <w:r>
               <w:rPr>
-                <w:rStyle w:val="Hyperkobling"/>
+                <w:rStyle w:val="Hyperlink"/>
                 <w:noProof/>
               </w:rPr>
               <w:t>Monitors</w:t>
@@ -1609,7 +1541,7 @@
                 <w:noProof/>
                 <w:webHidden/>
               </w:rPr>
-              <w:instrText xml:space="preserve"> PAGEREF _Toc36743316 \h </w:instrText>
+              <w:instrText xml:space="preserve"> PAGEREF _Toc42598171 \h </w:instrText>
             </w:r>
             <w:r>
               <w:rPr>
@@ -1642,7 +1574,7 @@
         </w:p>
         <w:p>
           <w:pPr>
-            <w:pStyle w:val="INNH1"/>
+            <w:pStyle w:val="TOC1"/>
             <w:tabs>
               <w:tab w:val="left" w:pos="540"/>
               <w:tab w:val="right" w:leader="dot" w:pos="15129"/>
@@ -1653,15 +1585,15 @@
               <w:bCs w:val="0"/>
               <w:caps w:val="0"/>
               <w:noProof/>
-              <w:sz w:val="24"/>
-              <w:szCs w:val="24"/>
+              <w:sz w:val="22"/>
+              <w:szCs w:val="22"/>
               <w:lang w:val="nb-NO" w:eastAsia="nb-NO"/>
             </w:rPr>
           </w:pPr>
-          <w:hyperlink w:anchor="_Toc36743317" w:history="1">
-            <w:r>
-              <w:rPr>
-                <w:rStyle w:val="Hyperkobling"/>
+          <w:hyperlink w:anchor="_Toc42598172" w:history="1">
+            <w:r>
+              <w:rPr>
+                <w:rStyle w:val="Hyperlink"/>
                 <w:noProof/>
               </w:rPr>
               <w:t>15</w:t>
@@ -1673,15 +1605,15 @@
                 <w:bCs w:val="0"/>
                 <w:caps w:val="0"/>
                 <w:noProof/>
-                <w:sz w:val="24"/>
-                <w:szCs w:val="24"/>
+                <w:sz w:val="22"/>
+                <w:szCs w:val="22"/>
                 <w:lang w:val="nb-NO" w:eastAsia="nb-NO"/>
               </w:rPr>
               <w:tab/>
             </w:r>
             <w:r>
               <w:rPr>
-                <w:rStyle w:val="Hyperkobling"/>
+                <w:rStyle w:val="Hyperlink"/>
                 <w:noProof/>
               </w:rPr>
               <w:t>Compile scripts</w:t>
@@ -1705,7 +1637,7 @@
                 <w:noProof/>
                 <w:webHidden/>
               </w:rPr>
-              <w:instrText xml:space="preserve"> PAGEREF _Toc36743317 \h </w:instrText>
+              <w:instrText xml:space="preserve"> PAGEREF _Toc42598172 \h </w:instrText>
             </w:r>
             <w:r>
               <w:rPr>
@@ -1738,7 +1670,7 @@
         </w:p>
         <w:p>
           <w:pPr>
-            <w:pStyle w:val="INNH1"/>
+            <w:pStyle w:val="TOC1"/>
             <w:tabs>
               <w:tab w:val="left" w:pos="540"/>
               <w:tab w:val="right" w:leader="dot" w:pos="15129"/>
@@ -1749,15 +1681,15 @@
               <w:bCs w:val="0"/>
               <w:caps w:val="0"/>
               <w:noProof/>
-              <w:sz w:val="24"/>
-              <w:szCs w:val="24"/>
+              <w:sz w:val="22"/>
+              <w:szCs w:val="22"/>
               <w:lang w:val="nb-NO" w:eastAsia="nb-NO"/>
             </w:rPr>
           </w:pPr>
-          <w:hyperlink w:anchor="_Toc36743318" w:history="1">
-            <w:r>
-              <w:rPr>
-                <w:rStyle w:val="Hyperkobling"/>
+          <w:hyperlink w:anchor="_Toc42598173" w:history="1">
+            <w:r>
+              <w:rPr>
+                <w:rStyle w:val="Hyperlink"/>
                 <w:noProof/>
                 <w:lang w:val="en-US"/>
               </w:rPr>
@@ -1770,15 +1702,15 @@
                 <w:bCs w:val="0"/>
                 <w:caps w:val="0"/>
                 <w:noProof/>
-                <w:sz w:val="24"/>
-                <w:szCs w:val="24"/>
+                <w:sz w:val="22"/>
+                <w:szCs w:val="22"/>
                 <w:lang w:val="nb-NO" w:eastAsia="nb-NO"/>
               </w:rPr>
               <w:tab/>
             </w:r>
             <w:r>
               <w:rPr>
-                <w:rStyle w:val="Hyperkobling"/>
+                <w:rStyle w:val="Hyperlink"/>
                 <w:noProof/>
                 <w:lang w:val="en-US"/>
               </w:rPr>
@@ -1803,7 +1735,7 @@
                 <w:noProof/>
                 <w:webHidden/>
               </w:rPr>
-              <w:instrText xml:space="preserve"> PAGEREF _Toc36743318 \h </w:instrText>
+              <w:instrText xml:space="preserve"> PAGEREF _Toc42598173 \h </w:instrText>
             </w:r>
             <w:r>
               <w:rPr>
@@ -1824,6 +1756,104 @@
                 <w:webHidden/>
               </w:rPr>
               <w:t>20</w:t>
+            </w:r>
+            <w:r>
+              <w:rPr>
+                <w:noProof/>
+                <w:webHidden/>
+              </w:rPr>
+              <w:fldChar w:fldCharType="end"/>
+            </w:r>
+          </w:hyperlink>
+        </w:p>
+        <w:p>
+          <w:pPr>
+            <w:pStyle w:val="TOC1"/>
+            <w:tabs>
+              <w:tab w:val="left" w:pos="540"/>
+              <w:tab w:val="right" w:leader="dot" w:pos="15129"/>
+            </w:tabs>
+            <w:rPr>
+              <w:rFonts w:eastAsiaTheme="minorEastAsia" w:cstheme="minorBidi"/>
+              <w:b w:val="0"/>
+              <w:bCs w:val="0"/>
+              <w:caps w:val="0"/>
+              <w:noProof/>
+              <w:sz w:val="22"/>
+              <w:szCs w:val="22"/>
+              <w:lang w:val="nb-NO" w:eastAsia="nb-NO"/>
+            </w:rPr>
+          </w:pPr>
+          <w:hyperlink w:anchor="_Toc42598174" w:history="1">
+            <w:r>
+              <w:rPr>
+                <w:rStyle w:val="Hyperlink"/>
+                <w:noProof/>
+                <w:lang w:val="en-US"/>
+              </w:rPr>
+              <w:t>17</w:t>
+            </w:r>
+            <w:r>
+              <w:rPr>
+                <w:rFonts w:eastAsiaTheme="minorEastAsia" w:cstheme="minorBidi"/>
+                <w:b w:val="0"/>
+                <w:bCs w:val="0"/>
+                <w:caps w:val="0"/>
+                <w:noProof/>
+                <w:sz w:val="22"/>
+                <w:szCs w:val="22"/>
+                <w:lang w:val="nb-NO" w:eastAsia="nb-NO"/>
+              </w:rPr>
+              <w:tab/>
+            </w:r>
+            <w:r>
+              <w:rPr>
+                <w:rStyle w:val="Hyperlink"/>
+                <w:noProof/>
+                <w:lang w:val="en-US"/>
+              </w:rPr>
+              <w:t>Hierarchical VVCs</w:t>
+            </w:r>
+            <w:r>
+              <w:rPr>
+                <w:noProof/>
+                <w:webHidden/>
+              </w:rPr>
+              <w:tab/>
+            </w:r>
+            <w:r>
+              <w:rPr>
+                <w:noProof/>
+                <w:webHidden/>
+              </w:rPr>
+              <w:fldChar w:fldCharType="begin"/>
+            </w:r>
+            <w:r>
+              <w:rPr>
+                <w:noProof/>
+                <w:webHidden/>
+              </w:rPr>
+              <w:instrText xml:space="preserve"> PAGEREF _Toc42598174 \h </w:instrText>
+            </w:r>
+            <w:r>
+              <w:rPr>
+                <w:noProof/>
+                <w:webHidden/>
+              </w:rPr>
+            </w:r>
+            <w:r>
+              <w:rPr>
+                <w:noProof/>
+                <w:webHidden/>
+              </w:rPr>
+              <w:fldChar w:fldCharType="separate"/>
+            </w:r>
+            <w:r>
+              <w:rPr>
+                <w:noProof/>
+                <w:webHidden/>
+              </w:rPr>
+              <w:t>21</w:t>
             </w:r>
             <w:r>
               <w:rPr>
@@ -1838,6 +1868,7 @@
           <w:pPr>
             <w:rPr>
               <w:b/>
+              <w:bCs/>
             </w:rPr>
           </w:pPr>
           <w:r>
@@ -1846,7 +1877,7 @@
         </w:p>
       </w:sdtContent>
     </w:sdt>
-    <w:p/>
+    <w:bookmarkStart w:id="0" w:name="_Toc17306310" w:displacedByCustomXml="prev"/>
     <w:p>
       <w:pPr>
         <w:rPr>
@@ -1856,13 +1887,22 @@
           <w:sz w:val="24"/>
         </w:rPr>
       </w:pPr>
-      <w:bookmarkStart w:id="0" w:name="_Toc17306310"/>
+      <w:bookmarkStart w:id="1" w:name="_Toc42598157"/>
+      <w:r>
+        <w:br w:type="page"/>
+      </w:r>
+    </w:p>
+    <w:p>
+      <w:pPr>
+        <w:pStyle w:val="Heading1"/>
+      </w:pPr>
       <w:r>
         <w:rPr>
           <w:noProof/>
           <w:color w:val="595959" w:themeColor="text1" w:themeTint="A6"/>
           <w:lang w:val="nb-NO" w:eastAsia="nb-NO"/>
         </w:rPr>
+        <w:lastRenderedPageBreak/>
         <w:drawing>
           <wp:anchor distT="0" distB="0" distL="114300" distR="114300" simplePos="0" relativeHeight="251650047" behindDoc="0" locked="0" layoutInCell="1" allowOverlap="1" wp14:anchorId="11CE29BF" wp14:editId="52215EC5">
             <wp:simplePos x="0" y="0"/>
@@ -1935,16 +1975,6 @@
         </w:drawing>
       </w:r>
       <w:r>
-        <w:br w:type="page"/>
-      </w:r>
-    </w:p>
-    <w:p>
-      <w:pPr>
-        <w:pStyle w:val="Overskrift1"/>
-      </w:pPr>
-      <w:bookmarkStart w:id="1" w:name="_Toc36743302"/>
-      <w:r>
-        <w:lastRenderedPageBreak/>
         <w:t>Libraries</w:t>
       </w:r>
       <w:bookmarkEnd w:id="0"/>
@@ -2327,10 +2357,10 @@
     </w:p>
     <w:p>
       <w:pPr>
-        <w:pStyle w:val="Overskrift1"/>
+        <w:pStyle w:val="Heading1"/>
       </w:pPr>
       <w:bookmarkStart w:id="2" w:name="_Toc17306311"/>
-      <w:bookmarkStart w:id="3" w:name="_Toc36743303"/>
+      <w:bookmarkStart w:id="3" w:name="_Toc42598158"/>
       <w:r>
         <w:t>UVVM Initialization</w:t>
       </w:r>
@@ -3185,10 +3215,10 @@
     </w:p>
     <w:p>
       <w:pPr>
-        <w:pStyle w:val="Overskrift1"/>
+        <w:pStyle w:val="Heading1"/>
       </w:pPr>
       <w:bookmarkStart w:id="4" w:name="_Toc17306312"/>
-      <w:bookmarkStart w:id="5" w:name="_Toc36743304"/>
+      <w:bookmarkStart w:id="5" w:name="_Toc42598159"/>
       <w:r>
         <w:lastRenderedPageBreak/>
         <w:t xml:space="preserve">UVVM </w:t>
@@ -3349,7 +3379,7 @@
     </w:p>
     <w:p>
       <w:pPr>
-        <w:pStyle w:val="Undertittel"/>
+        <w:pStyle w:val="Subtitle"/>
         <w:spacing w:before="200" w:after="40"/>
         <w:rPr>
           <w:rFonts w:ascii="Helvetica" w:hAnsi="Helvetica" w:cs="Helvetica"/>
@@ -4862,12 +4892,12 @@
     </w:p>
     <w:p>
       <w:pPr>
-        <w:pStyle w:val="Overskrift1"/>
+        <w:pStyle w:val="Heading1"/>
       </w:pPr>
       <w:bookmarkStart w:id="7" w:name="_Toc17306313"/>
       <w:bookmarkStart w:id="8" w:name="_Ref19025279"/>
       <w:bookmarkStart w:id="9" w:name="_Ref19194024"/>
-      <w:bookmarkStart w:id="10" w:name="_Toc36743305"/>
+      <w:bookmarkStart w:id="10" w:name="_Toc42598160"/>
       <w:r>
         <w:lastRenderedPageBreak/>
         <w:t xml:space="preserve">VVC </w:t>
@@ -4943,7 +4973,7 @@
     </w:p>
     <w:p>
       <w:pPr>
-        <w:pStyle w:val="Ingenmellomrom"/>
+        <w:pStyle w:val="NoSpacing"/>
         <w:rPr>
           <w:rFonts w:ascii="Helvetica Neue" w:hAnsi="Helvetica Neue"/>
           <w:b/>
@@ -5636,7 +5666,7 @@
     </w:p>
     <w:p>
       <w:pPr>
-        <w:pStyle w:val="Bildetekst"/>
+        <w:pStyle w:val="Caption"/>
         <w:jc w:val="center"/>
         <w:rPr>
           <w:rFonts w:ascii="Helvetica Neue Thin" w:hAnsi="Helvetica Neue Thin"/>
@@ -5689,18 +5719,18 @@
     </w:p>
     <w:p>
       <w:pPr>
-        <w:pStyle w:val="Overskrift1"/>
-      </w:pPr>
-      <w:bookmarkStart w:id="14" w:name="_Toc36743306"/>
-      <w:bookmarkStart w:id="15" w:name="_Ref19280432"/>
-      <w:bookmarkStart w:id="16" w:name="_Ref19280682"/>
-      <w:bookmarkStart w:id="17" w:name="_Ref19280684"/>
-      <w:bookmarkStart w:id="18" w:name="_Ref19281075"/>
+        <w:pStyle w:val="Heading1"/>
+      </w:pPr>
+      <w:bookmarkStart w:id="14" w:name="_Ref19280432"/>
+      <w:bookmarkStart w:id="15" w:name="_Ref19280682"/>
+      <w:bookmarkStart w:id="16" w:name="_Ref19280684"/>
+      <w:bookmarkStart w:id="17" w:name="_Ref19281075"/>
+      <w:bookmarkStart w:id="18" w:name="_Toc42598161"/>
       <w:r>
         <w:lastRenderedPageBreak/>
         <w:t>Activity Watchdog</w:t>
       </w:r>
-      <w:bookmarkEnd w:id="14"/>
+      <w:bookmarkEnd w:id="18"/>
     </w:p>
     <w:p>
       <w:r>
@@ -6814,13 +6844,13 @@
     </w:p>
     <w:p>
       <w:pPr>
-        <w:pStyle w:val="Overskrift1"/>
+        <w:pStyle w:val="Heading1"/>
       </w:pPr>
       <w:bookmarkStart w:id="19" w:name="_Ref26260991"/>
       <w:bookmarkStart w:id="20" w:name="_Ref30420376"/>
       <w:bookmarkStart w:id="21" w:name="_Ref36122253"/>
       <w:bookmarkStart w:id="22" w:name="_Ref36122268"/>
-      <w:bookmarkStart w:id="23" w:name="_Toc36743307"/>
+      <w:bookmarkStart w:id="23" w:name="_Toc42598162"/>
       <w:r>
         <w:lastRenderedPageBreak/>
         <w:t>Di</w:t>
@@ -6839,10 +6869,10 @@
         <w:t xml:space="preserve"> – From VVCs and/or Monitors</w:t>
       </w:r>
       <w:bookmarkEnd w:id="13"/>
+      <w:bookmarkEnd w:id="14"/>
       <w:bookmarkEnd w:id="15"/>
       <w:bookmarkEnd w:id="16"/>
       <w:bookmarkEnd w:id="17"/>
-      <w:bookmarkEnd w:id="18"/>
       <w:bookmarkEnd w:id="19"/>
       <w:bookmarkEnd w:id="20"/>
       <w:bookmarkEnd w:id="21"/>
@@ -6925,7 +6955,7 @@
     </w:p>
     <w:p>
       <w:pPr>
-        <w:pStyle w:val="Overskrift2"/>
+        <w:pStyle w:val="Heading2"/>
       </w:pPr>
       <w:bookmarkStart w:id="24" w:name="_Ref36710671"/>
       <w:r>
@@ -7003,7 +7033,7 @@
     </w:p>
     <w:p>
       <w:pPr>
-        <w:pStyle w:val="Listeavsnitt"/>
+        <w:pStyle w:val="ListParagraph"/>
         <w:numPr>
           <w:ilvl w:val="0"/>
           <w:numId w:val="5"/>
@@ -7076,7 +7106,7 @@
     </w:p>
     <w:p>
       <w:pPr>
-        <w:pStyle w:val="Listeavsnitt"/>
+        <w:pStyle w:val="ListParagraph"/>
         <w:numPr>
           <w:ilvl w:val="0"/>
           <w:numId w:val="5"/>
@@ -7122,7 +7152,7 @@
     </w:p>
     <w:p>
       <w:pPr>
-        <w:pStyle w:val="Listeavsnitt"/>
+        <w:pStyle w:val="ListParagraph"/>
         <w:numPr>
           <w:ilvl w:val="0"/>
           <w:numId w:val="5"/>
@@ -7218,7 +7248,7 @@
     <w:p/>
     <w:tbl>
       <w:tblPr>
-        <w:tblStyle w:val="Tabellrutenett"/>
+        <w:tblStyle w:val="TableGrid"/>
         <w:tblpPr w:leftFromText="141" w:rightFromText="141" w:vertAnchor="text" w:horzAnchor="margin" w:tblpY="50"/>
         <w:tblW w:w="0" w:type="auto"/>
         <w:tblBorders>
@@ -7298,7 +7328,7 @@
           </w:p>
           <w:p>
             <w:pPr>
-              <w:pStyle w:val="Bildetekst"/>
+              <w:pStyle w:val="Caption"/>
               <w:jc w:val="center"/>
             </w:pPr>
             <w:bookmarkStart w:id="26" w:name="_Ref30742925"/>
@@ -7405,7 +7435,7 @@
           </w:p>
           <w:p>
             <w:pPr>
-              <w:pStyle w:val="Bildetekst"/>
+              <w:pStyle w:val="Caption"/>
               <w:jc w:val="center"/>
             </w:pPr>
             <w:bookmarkStart w:id="27" w:name="_Ref30742961"/>
@@ -7503,7 +7533,7 @@
           </w:p>
           <w:p>
             <w:pPr>
-              <w:pStyle w:val="Bildetekst"/>
+              <w:pStyle w:val="Caption"/>
               <w:jc w:val="center"/>
             </w:pPr>
             <w:bookmarkStart w:id="28" w:name="_Ref30742998"/>
@@ -7547,7 +7577,7 @@
     </w:tbl>
     <w:p>
       <w:pPr>
-        <w:pStyle w:val="Overskrift2"/>
+        <w:pStyle w:val="Heading2"/>
       </w:pPr>
       <w:bookmarkStart w:id="29" w:name="_Ref17292099"/>
       <w:bookmarkStart w:id="30" w:name="_Toc17306315"/>
@@ -7582,7 +7612,7 @@
     </w:p>
     <w:p>
       <w:pPr>
-        <w:pStyle w:val="Listeavsnitt"/>
+        <w:pStyle w:val="ListParagraph"/>
         <w:numPr>
           <w:ilvl w:val="0"/>
           <w:numId w:val="4"/>
@@ -7621,7 +7651,7 @@
     </w:p>
     <w:p>
       <w:pPr>
-        <w:pStyle w:val="Listeavsnitt"/>
+        <w:pStyle w:val="ListParagraph"/>
         <w:numPr>
           <w:ilvl w:val="0"/>
           <w:numId w:val="4"/>
@@ -7681,7 +7711,7 @@
     </w:p>
     <w:p>
       <w:pPr>
-        <w:pStyle w:val="Listeavsnitt"/>
+        <w:pStyle w:val="ListParagraph"/>
         <w:numPr>
           <w:ilvl w:val="0"/>
           <w:numId w:val="4"/>
@@ -7755,7 +7785,7 @@
     </w:p>
     <w:p>
       <w:pPr>
-        <w:pStyle w:val="Listeavsnitt"/>
+        <w:pStyle w:val="ListParagraph"/>
         <w:numPr>
           <w:ilvl w:val="0"/>
           <w:numId w:val="4"/>
@@ -7791,7 +7821,7 @@
     </w:p>
     <w:p>
       <w:pPr>
-        <w:pStyle w:val="Overskrift2"/>
+        <w:pStyle w:val="Heading2"/>
       </w:pPr>
       <w:bookmarkStart w:id="31" w:name="_Toc17306316"/>
       <w:r>
@@ -7947,7 +7977,7 @@
     </w:p>
     <w:p>
       <w:pPr>
-        <w:pStyle w:val="Bildetekst"/>
+        <w:pStyle w:val="Caption"/>
         <w:keepNext/>
         <w:jc w:val="center"/>
       </w:pPr>
@@ -8884,11 +8914,12 @@
     <w:p/>
     <w:p>
       <w:pPr>
-        <w:pStyle w:val="Bildetekst"/>
+        <w:pStyle w:val="Caption"/>
         <w:keepNext/>
         <w:jc w:val="center"/>
       </w:pPr>
       <w:r>
+        <w:lastRenderedPageBreak/>
         <w:t xml:space="preserve">Table </w:t>
       </w:r>
       <w:r>
@@ -9478,7 +9509,7 @@
     <w:p/>
     <w:p>
       <w:pPr>
-        <w:pStyle w:val="Overskrift2"/>
+        <w:pStyle w:val="Heading2"/>
       </w:pPr>
       <w:r>
         <w:t>Transaction info transfer</w:t>
@@ -9738,7 +9769,7 @@
     </w:p>
     <w:p>
       <w:pPr>
-        <w:pStyle w:val="Bildetekst"/>
+        <w:pStyle w:val="Caption"/>
         <w:keepNext/>
         <w:jc w:val="center"/>
       </w:pPr>
@@ -10054,7 +10085,7 @@
     </w:p>
     <w:p>
       <w:pPr>
-        <w:pStyle w:val="Bildetekst"/>
+        <w:pStyle w:val="Caption"/>
         <w:keepNext/>
         <w:jc w:val="center"/>
       </w:pPr>
@@ -10288,7 +10319,6 @@
                 <w:rFonts w:ascii="Verdana" w:hAnsi="Verdana" w:cs="Helvetica"/>
                 <w:sz w:val="14"/>
               </w:rPr>
-              <w:lastRenderedPageBreak/>
               <w:t>st_response</w:t>
             </w:r>
           </w:p>
@@ -10513,10 +10543,11 @@
     </w:tbl>
     <w:p>
       <w:pPr>
-        <w:pStyle w:val="Overskrift2"/>
+        <w:pStyle w:val="Heading2"/>
       </w:pPr>
       <w:bookmarkStart w:id="37" w:name="_Ref36226854"/>
       <w:r>
+        <w:lastRenderedPageBreak/>
         <w:t xml:space="preserve">Transaction </w:t>
       </w:r>
       <w:r>
@@ -10663,7 +10694,7 @@
     <w:p/>
     <w:p>
       <w:pPr>
-        <w:pStyle w:val="Bildetekst"/>
+        <w:pStyle w:val="Caption"/>
         <w:keepNext/>
         <w:jc w:val="center"/>
       </w:pPr>
@@ -13362,7 +13393,7 @@
     <w:p/>
     <w:p>
       <w:pPr>
-        <w:pStyle w:val="Overskrift2"/>
+        <w:pStyle w:val="Heading2"/>
       </w:pPr>
       <w:r>
         <w:t>Transaction Info Signal and Shared Variable</w:t>
@@ -13430,11 +13461,7 @@
         <w:t xml:space="preserve">back </w:t>
       </w:r>
       <w:r>
-        <w:t xml:space="preserve">to default values </w:t>
-      </w:r>
-      <w:r>
-        <w:lastRenderedPageBreak/>
-        <w:t xml:space="preserve">immediately after </w:t>
+        <w:t xml:space="preserve">to default values immediately after </w:t>
       </w:r>
       <w:r>
         <w:t xml:space="preserve">the </w:t>
@@ -13476,9 +13503,10 @@
     </w:p>
     <w:p>
       <w:pPr>
-        <w:pStyle w:val="Overskrift2"/>
-      </w:pPr>
-      <w:r>
+        <w:pStyle w:val="Heading2"/>
+      </w:pPr>
+      <w:r>
+        <w:lastRenderedPageBreak/>
         <w:t>Example</w:t>
       </w:r>
       <w:r>
@@ -13559,7 +13587,7 @@
     <w:p/>
     <w:p>
       <w:pPr>
-        <w:pStyle w:val="Listeavsnitt"/>
+        <w:pStyle w:val="ListParagraph"/>
         <w:numPr>
           <w:ilvl w:val="0"/>
           <w:numId w:val="14"/>
@@ -13643,13 +13671,13 @@
     </w:p>
     <w:p>
       <w:pPr>
-        <w:pStyle w:val="Listeavsnitt"/>
+        <w:pStyle w:val="ListParagraph"/>
         <w:ind w:left="720"/>
       </w:pPr>
     </w:p>
     <w:p>
       <w:pPr>
-        <w:pStyle w:val="Listeavsnitt"/>
+        <w:pStyle w:val="ListParagraph"/>
         <w:numPr>
           <w:ilvl w:val="0"/>
           <w:numId w:val="14"/>
@@ -13787,7 +13815,7 @@
     </w:p>
     <w:p>
       <w:pPr>
-        <w:pStyle w:val="Overskrift3"/>
+        <w:pStyle w:val="Heading3"/>
       </w:pPr>
       <w:bookmarkStart w:id="39" w:name="_Ref36733519"/>
       <w:r>
@@ -13811,7 +13839,7 @@
     </w:p>
     <w:p>
       <w:pPr>
-        <w:pStyle w:val="Listeavsnitt"/>
+        <w:pStyle w:val="ListParagraph"/>
         <w:numPr>
           <w:ilvl w:val="0"/>
           <w:numId w:val="15"/>
@@ -13832,7 +13860,7 @@
     </w:p>
     <w:p>
       <w:pPr>
-        <w:pStyle w:val="Listeavsnitt"/>
+        <w:pStyle w:val="ListParagraph"/>
         <w:numPr>
           <w:ilvl w:val="0"/>
           <w:numId w:val="15"/>
@@ -13847,7 +13875,7 @@
     </w:p>
     <w:p>
       <w:pPr>
-        <w:pStyle w:val="Listeavsnitt"/>
+        <w:pStyle w:val="ListParagraph"/>
         <w:numPr>
           <w:ilvl w:val="0"/>
           <w:numId w:val="15"/>
@@ -14007,7 +14035,7 @@
     <w:p/>
     <w:p>
       <w:pPr>
-        <w:pStyle w:val="Overskrift3"/>
+        <w:pStyle w:val="Heading3"/>
       </w:pPr>
       <w:r>
         <w:t>Complex Protocols</w:t>
@@ -14431,7 +14459,7 @@
                           <w:txbxContent>
                             <w:p>
                               <w:pPr>
-                                <w:pStyle w:val="Bildetekst"/>
+                                <w:pStyle w:val="Caption"/>
                                 <w:jc w:val="center"/>
                                 <w:rPr>
                                   <w:noProof/>
@@ -14487,12 +14515,12 @@
           </mc:Choice>
           <mc:Fallback>
             <w:pict>
-              <v:group w14:anchorId="5BFA95C3" id="Gruppe 19" o:spid="_x0000_s1026" style="position:absolute;margin-left:-2.35pt;margin-top:5.6pt;width:676.4pt;height:350.3pt;z-index:251659264;mso-width-relative:margin;mso-height-relative:margin" coordsize="61106,35156" o:gfxdata="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">
+              <v:group w14:anchorId="5BFA95C3" id="Gruppe 19" o:spid="_x0000_s1026" style="position:absolute;margin-left:-2.35pt;margin-top:5.6pt;width:676.4pt;height:350.3pt;z-index:251659264;mso-width-relative:margin;mso-height-relative:margin" coordsize="61106,35156" o:gfxdata="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">
                 <v:shapetype id="_x0000_t202" coordsize="21600,21600" o:spt="202" path="m,l,21600r21600,l21600,xe">
                   <v:stroke joinstyle="miter"/>
                   <v:path gradientshapeok="t" o:connecttype="rect"/>
                 </v:shapetype>
-                <v:shape id="Tekstboks 15" o:spid="_x0000_s1027" type="#_x0000_t202" style="position:absolute;top:2723;width:61106;height:32433;visibility:visible;mso-wrap-style:square;v-text-anchor:top" o:gfxdata="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" filled="f" stroked="f" strokeweight=".5pt">
+                <v:shape id="Tekstboks 15" o:spid="_x0000_s1027" type="#_x0000_t202" style="position:absolute;top:2723;width:61106;height:32433;visibility:visible;mso-wrap-style:square;v-text-anchor:top" o:gfxdata="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" filled="f" stroked="f" strokeweight=".5pt">
                   <v:textbox>
                     <w:txbxContent>
                       <w:p>
@@ -14755,12 +14783,12 @@
                     </w:txbxContent>
                   </v:textbox>
                 </v:shape>
-                <v:shape id="Tekstboks 18" o:spid="_x0000_s1028" type="#_x0000_t202" style="position:absolute;left:12990;width:34157;height:2725;visibility:visible;mso-wrap-style:square;v-text-anchor:top" o:gfxdata="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" stroked="f">
+                <v:shape id="Tekstboks 18" o:spid="_x0000_s1028" type="#_x0000_t202" style="position:absolute;left:12990;width:34157;height:2725;visibility:visible;mso-wrap-style:square;v-text-anchor:top" o:gfxdata="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" stroked="f">
                   <v:textbox inset="0,0,0,0">
                     <w:txbxContent>
                       <w:p>
                         <w:pPr>
-                          <w:pStyle w:val="Bildetekst"/>
+                          <w:pStyle w:val="Caption"/>
                           <w:jc w:val="center"/>
                           <w:rPr>
                             <w:noProof/>
@@ -14958,7 +14986,7 @@
           </mc:Choice>
           <mc:Fallback>
             <w:pict>
-              <v:shape w14:anchorId="2F54628B" id="Tekstboks 34" o:spid="_x0000_s1029" type="#_x0000_t202" style="position:absolute;margin-left:-2.35pt;margin-top:372.5pt;width:603pt;height:55.4pt;z-index:251672576;visibility:visible;mso-wrap-style:square;mso-width-percent:0;mso-wrap-distance-left:9pt;mso-wrap-distance-top:0;mso-wrap-distance-right:9pt;mso-wrap-distance-bottom:0;mso-position-horizontal:absolute;mso-position-horizontal-relative:text;mso-position-vertical:absolute;mso-position-vertical-relative:text;mso-width-percent:0;mso-width-relative:margin;v-text-anchor:top" o:gfxdata="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" filled="f" stroked="f" strokeweight=".5pt">
+              <v:shape w14:anchorId="2F54628B" id="Tekstboks 34" o:spid="_x0000_s1029" type="#_x0000_t202" style="position:absolute;margin-left:-2.35pt;margin-top:372.5pt;width:603pt;height:55.4pt;z-index:251672576;visibility:visible;mso-wrap-style:square;mso-width-percent:0;mso-wrap-distance-left:9pt;mso-wrap-distance-top:0;mso-wrap-distance-right:9pt;mso-wrap-distance-bottom:0;mso-position-horizontal:absolute;mso-position-horizontal-relative:text;mso-position-vertical:absolute;mso-position-vertical-relative:text;mso-width-percent:0;mso-width-relative:margin;v-text-anchor:top" o:gfxdata="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" filled="f" stroked="f" strokeweight=".5pt">
                 <v:textbox>
                   <w:txbxContent>
                     <w:p>
@@ -15073,14 +15101,14 @@
     </w:p>
     <w:p>
       <w:pPr>
-        <w:pStyle w:val="Overskrift1"/>
+        <w:pStyle w:val="Heading1"/>
         <w:numPr>
           <w:ilvl w:val="0"/>
           <w:numId w:val="0"/>
         </w:numPr>
         <w:ind w:left="432"/>
       </w:pPr>
-      <w:bookmarkStart w:id="42" w:name="_Toc36743308"/>
+      <w:bookmarkStart w:id="42" w:name="_Toc42598163"/>
       <w:r>
         <w:rPr>
           <w:noProof/>
@@ -15341,7 +15369,7 @@
                           <w:txbxContent>
                             <w:p>
                               <w:pPr>
-                                <w:pStyle w:val="Bildetekst"/>
+                                <w:pStyle w:val="Caption"/>
                                 <w:jc w:val="center"/>
                                 <w:rPr>
                                   <w:noProof/>
@@ -15397,8 +15425,8 @@
           </mc:Choice>
           <mc:Fallback>
             <w:pict>
-              <v:group w14:anchorId="406836FE" id="Gruppe 24" o:spid="_x0000_s1030" style="position:absolute;left:0;text-align:left;margin-left:-.95pt;margin-top:-22.1pt;width:645.9pt;height:225pt;z-index:251665408;mso-width-relative:margin;mso-height-relative:margin" coordsize="93105,52832" o:gfxdata="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">
-                <v:shape id="Tekstboks 21" o:spid="_x0000_s1031" type="#_x0000_t202" style="position:absolute;top:4572;width:93105;height:48260;visibility:visible;mso-wrap-style:square;v-text-anchor:top" o:gfxdata="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" filled="f" stroked="f" strokeweight=".5pt">
+              <v:group w14:anchorId="406836FE" id="Gruppe 24" o:spid="_x0000_s1030" style="position:absolute;left:0;text-align:left;margin-left:-.95pt;margin-top:-22.1pt;width:645.9pt;height:225pt;z-index:251665408;mso-width-relative:margin;mso-height-relative:margin" coordsize="93105,52832" o:gfxdata="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">
+                <v:shape id="Tekstboks 21" o:spid="_x0000_s1031" type="#_x0000_t202" style="position:absolute;top:4572;width:93105;height:48260;visibility:visible;mso-wrap-style:square;v-text-anchor:top" o:gfxdata="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" filled="f" stroked="f" strokeweight=".5pt">
                   <v:textbox>
                     <w:txbxContent>
                       <w:p>
@@ -15582,12 +15610,12 @@
                     </w:txbxContent>
                   </v:textbox>
                 </v:shape>
-                <v:shape id="Tekstboks 23" o:spid="_x0000_s1032" type="#_x0000_t202" style="position:absolute;left:22477;width:44629;height:4572;visibility:visible;mso-wrap-style:square;v-text-anchor:top" o:gfxdata="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" stroked="f">
+                <v:shape id="Tekstboks 23" o:spid="_x0000_s1032" type="#_x0000_t202" style="position:absolute;left:22477;width:44629;height:4572;visibility:visible;mso-wrap-style:square;v-text-anchor:top" o:gfxdata="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" stroked="f">
                   <v:textbox inset="0,0,0,0">
                     <w:txbxContent>
                       <w:p>
                         <w:pPr>
-                          <w:pStyle w:val="Bildetekst"/>
+                          <w:pStyle w:val="Caption"/>
                           <w:jc w:val="center"/>
                           <w:rPr>
                             <w:noProof/>
@@ -15924,7 +15952,7 @@
           </mc:Choice>
           <mc:Fallback>
             <w:pict>
-              <v:shape w14:anchorId="6B660DD0" id="Tekstboks 35" o:spid="_x0000_s1033" type="#_x0000_t202" style="position:absolute;margin-left:-.95pt;margin-top:197.1pt;width:758.1pt;height:273.8pt;z-index:251674624;visibility:visible;mso-wrap-style:square;mso-width-percent:0;mso-height-percent:0;mso-wrap-distance-left:9pt;mso-wrap-distance-top:0;mso-wrap-distance-right:9pt;mso-wrap-distance-bottom:0;mso-position-horizontal:absolute;mso-position-horizontal-relative:text;mso-position-vertical:absolute;mso-position-vertical-relative:text;mso-width-percent:0;mso-height-percent:0;mso-width-relative:margin;mso-height-relative:margin;v-text-anchor:top" o:gfxdata="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" filled="f" stroked="f" strokeweight=".5pt">
+              <v:shape w14:anchorId="6B660DD0" id="Tekstboks 35" o:spid="_x0000_s1033" type="#_x0000_t202" style="position:absolute;margin-left:-.95pt;margin-top:197.1pt;width:758.1pt;height:273.8pt;z-index:251674624;visibility:visible;mso-wrap-style:square;mso-width-percent:0;mso-height-percent:0;mso-wrap-distance-left:9pt;mso-wrap-distance-top:0;mso-wrap-distance-right:9pt;mso-wrap-distance-bottom:0;mso-position-horizontal:absolute;mso-position-horizontal-relative:text;mso-position-vertical:absolute;mso-position-vertical-relative:text;mso-width-percent:0;mso-height-percent:0;mso-width-relative:margin;mso-height-relative:margin;v-text-anchor:top" o:gfxdata="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" filled="f" stroked="f" strokeweight=".5pt">
                 <v:textbox>
                   <w:txbxContent>
                     <w:p>
@@ -16660,7 +16688,7 @@
                           <w:txbxContent>
                             <w:p>
                               <w:pPr>
-                                <w:pStyle w:val="Bildetekst"/>
+                                <w:pStyle w:val="Caption"/>
                                 <w:jc w:val="center"/>
                                 <w:rPr>
                                   <w:noProof/>
@@ -16716,8 +16744,8 @@
           </mc:Choice>
           <mc:Fallback>
             <w:pict>
-              <v:group w14:anchorId="742BC373" id="Gruppe 29" o:spid="_x0000_s1034" style="position:absolute;margin-left:12.9pt;margin-top:-22.1pt;width:731.75pt;height:518.55pt;z-index:251671552;mso-width-relative:margin;mso-height-relative:margin" coordorigin=",2216" coordsize="78170,40034" o:gfxdata="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">
-                <v:shape id="Tekstboks 26" o:spid="_x0000_s1035" type="#_x0000_t202" style="position:absolute;top:3956;width:78170;height:38294;visibility:visible;mso-wrap-style:square;v-text-anchor:top" o:gfxdata="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" filled="f" stroked="f" strokeweight=".5pt">
+              <v:group w14:anchorId="742BC373" id="Gruppe 29" o:spid="_x0000_s1034" style="position:absolute;margin-left:12.9pt;margin-top:-22.1pt;width:731.75pt;height:518.55pt;z-index:251671552;mso-width-relative:margin;mso-height-relative:margin" coordorigin=",2216" coordsize="78170,40034" o:gfxdata="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">
+                <v:shape id="Tekstboks 26" o:spid="_x0000_s1035" type="#_x0000_t202" style="position:absolute;top:3956;width:78170;height:38294;visibility:visible;mso-wrap-style:square;v-text-anchor:top" o:gfxdata="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" filled="f" stroked="f" strokeweight=".5pt">
                   <v:textbox>
                     <w:txbxContent>
                       <w:p>
@@ -17130,12 +17158,12 @@
                     </w:txbxContent>
                   </v:textbox>
                 </v:shape>
-                <v:shape id="Tekstboks 28" o:spid="_x0000_s1036" type="#_x0000_t202" style="position:absolute;left:13873;top:2216;width:47478;height:1740;visibility:visible;mso-wrap-style:square;v-text-anchor:top" o:gfxdata="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" stroked="f">
+                <v:shape id="Tekstboks 28" o:spid="_x0000_s1036" type="#_x0000_t202" style="position:absolute;left:13873;top:2216;width:47478;height:1740;visibility:visible;mso-wrap-style:square;v-text-anchor:top" o:gfxdata="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" stroked="f">
                   <v:textbox inset="0,0,0,0">
                     <w:txbxContent>
                       <w:p>
                         <w:pPr>
-                          <w:pStyle w:val="Bildetekst"/>
+                          <w:pStyle w:val="Caption"/>
                           <w:jc w:val="center"/>
                           <w:rPr>
                             <w:noProof/>
@@ -17182,9 +17210,9 @@
     </w:p>
     <w:p>
       <w:pPr>
-        <w:pStyle w:val="Overskrift1"/>
-      </w:pPr>
-      <w:bookmarkStart w:id="47" w:name="_Toc36743309"/>
+        <w:pStyle w:val="Heading1"/>
+      </w:pPr>
+      <w:bookmarkStart w:id="47" w:name="_Toc42598164"/>
       <w:r>
         <w:lastRenderedPageBreak/>
         <w:t>VVC local sequencers</w:t>
@@ -17293,7 +17321,7 @@
     </w:p>
     <w:p>
       <w:pPr>
-        <w:pStyle w:val="Overskrift2"/>
+        <w:pStyle w:val="Heading2"/>
       </w:pPr>
       <w:r>
         <w:t>Local sequencer requirements</w:t>
@@ -17312,7 +17340,7 @@
     </w:p>
     <w:p>
       <w:pPr>
-        <w:pStyle w:val="Listeavsnitt"/>
+        <w:pStyle w:val="ListParagraph"/>
         <w:numPr>
           <w:ilvl w:val="0"/>
           <w:numId w:val="11"/>
@@ -17333,7 +17361,7 @@
     </w:p>
     <w:p>
       <w:pPr>
-        <w:pStyle w:val="Listeavsnitt"/>
+        <w:pStyle w:val="ListParagraph"/>
         <w:numPr>
           <w:ilvl w:val="0"/>
           <w:numId w:val="11"/>
@@ -17358,7 +17386,7 @@
     </w:p>
     <w:p>
       <w:pPr>
-        <w:pStyle w:val="Listeavsnitt"/>
+        <w:pStyle w:val="ListParagraph"/>
         <w:numPr>
           <w:ilvl w:val="0"/>
           <w:numId w:val="11"/>
@@ -17402,9 +17430,9 @@
     </w:p>
     <w:p>
       <w:pPr>
-        <w:pStyle w:val="Overskrift1"/>
-      </w:pPr>
-      <w:bookmarkStart w:id="48" w:name="_Toc36743310"/>
+        <w:pStyle w:val="Heading1"/>
+      </w:pPr>
+      <w:bookmarkStart w:id="48" w:name="_Toc42598165"/>
       <w:r>
         <w:lastRenderedPageBreak/>
         <w:t xml:space="preserve">Protocol aware </w:t>
@@ -17460,7 +17488,7 @@
     </w:p>
     <w:p>
       <w:pPr>
-        <w:pStyle w:val="Overskrift2"/>
+        <w:pStyle w:val="Heading2"/>
       </w:pPr>
       <w:r>
         <w:t xml:space="preserve">UVVM error injection principles </w:t>
@@ -17473,7 +17501,7 @@
     </w:p>
     <w:p>
       <w:pPr>
-        <w:pStyle w:val="Listeavsnitt"/>
+        <w:pStyle w:val="ListParagraph"/>
         <w:numPr>
           <w:ilvl w:val="0"/>
           <w:numId w:val="6"/>
@@ -17508,7 +17536,7 @@
     </w:p>
     <w:p>
       <w:pPr>
-        <w:pStyle w:val="Listeavsnitt"/>
+        <w:pStyle w:val="ListParagraph"/>
         <w:numPr>
           <w:ilvl w:val="0"/>
           <w:numId w:val="6"/>
@@ -17542,7 +17570,7 @@
     </w:p>
     <w:p>
       <w:pPr>
-        <w:pStyle w:val="Overskrift2"/>
+        <w:pStyle w:val="Heading2"/>
       </w:pPr>
       <w:r>
         <w:t>Error injection in BFMs</w:t>
@@ -17575,7 +17603,7 @@
     </w:p>
     <w:p>
       <w:pPr>
-        <w:pStyle w:val="Listeavsnitt"/>
+        <w:pStyle w:val="ListParagraph"/>
         <w:numPr>
           <w:ilvl w:val="0"/>
           <w:numId w:val="7"/>
@@ -17591,7 +17619,7 @@
     </w:p>
     <w:p>
       <w:pPr>
-        <w:pStyle w:val="Listeavsnitt"/>
+        <w:pStyle w:val="ListParagraph"/>
         <w:numPr>
           <w:ilvl w:val="2"/>
           <w:numId w:val="7"/>
@@ -17603,7 +17631,7 @@
     </w:p>
     <w:p>
       <w:pPr>
-        <w:pStyle w:val="Listeavsnitt"/>
+        <w:pStyle w:val="ListParagraph"/>
         <w:numPr>
           <w:ilvl w:val="2"/>
           <w:numId w:val="7"/>
@@ -17620,7 +17648,7 @@
     </w:p>
     <w:p>
       <w:pPr>
-        <w:pStyle w:val="Overskrift2"/>
+        <w:pStyle w:val="Heading2"/>
       </w:pPr>
       <w:r>
         <w:t>Error injection in VVCs</w:t>
@@ -17638,7 +17666,7 @@
     </w:p>
     <w:p>
       <w:pPr>
-        <w:pStyle w:val="Listeavsnitt"/>
+        <w:pStyle w:val="ListParagraph"/>
         <w:numPr>
           <w:ilvl w:val="0"/>
           <w:numId w:val="7"/>
@@ -17651,7 +17679,7 @@
     </w:p>
     <w:p>
       <w:pPr>
-        <w:pStyle w:val="Listeavsnitt"/>
+        <w:pStyle w:val="ListParagraph"/>
         <w:numPr>
           <w:ilvl w:val="2"/>
           <w:numId w:val="7"/>
@@ -17663,7 +17691,7 @@
     </w:p>
     <w:p>
       <w:pPr>
-        <w:pStyle w:val="Listeavsnitt"/>
+        <w:pStyle w:val="ListParagraph"/>
         <w:numPr>
           <w:ilvl w:val="2"/>
           <w:numId w:val="7"/>
@@ -17708,7 +17736,7 @@
     </w:p>
     <w:p>
       <w:pPr>
-        <w:pStyle w:val="Overskrift2"/>
+        <w:pStyle w:val="Heading2"/>
       </w:pPr>
       <w:r>
         <w:t>Naming and type usage</w:t>
@@ -17732,9 +17760,9 @@
     </w:p>
     <w:p>
       <w:pPr>
-        <w:pStyle w:val="Overskrift1"/>
-      </w:pPr>
-      <w:bookmarkStart w:id="49" w:name="_Toc36743311"/>
+        <w:pStyle w:val="Heading1"/>
+      </w:pPr>
+      <w:bookmarkStart w:id="49" w:name="_Toc42598166"/>
       <w:r>
         <w:lastRenderedPageBreak/>
         <w:t>Randomisation</w:t>
@@ -17815,7 +17843,7 @@
     </w:p>
     <w:p>
       <w:pPr>
-        <w:pStyle w:val="Overskrift2"/>
+        <w:pStyle w:val="Heading2"/>
       </w:pPr>
       <w:r>
         <w:t xml:space="preserve">UVVM VIP randomisation principles </w:t>
@@ -17831,7 +17859,7 @@
     </w:p>
     <w:p>
       <w:pPr>
-        <w:pStyle w:val="Listeavsnitt"/>
+        <w:pStyle w:val="ListParagraph"/>
         <w:numPr>
           <w:ilvl w:val="0"/>
           <w:numId w:val="8"/>
@@ -17877,7 +17905,7 @@
     </w:p>
     <w:p>
       <w:pPr>
-        <w:pStyle w:val="Listeavsnitt"/>
+        <w:pStyle w:val="ListParagraph"/>
         <w:numPr>
           <w:ilvl w:val="0"/>
           <w:numId w:val="8"/>
@@ -17931,7 +17959,7 @@
     </w:p>
     <w:p>
       <w:pPr>
-        <w:pStyle w:val="Overskrift2"/>
+        <w:pStyle w:val="Heading2"/>
       </w:pPr>
       <w:r>
         <w:t xml:space="preserve">Data randomisation </w:t>
@@ -17953,7 +17981,7 @@
     </w:p>
     <w:p>
       <w:pPr>
-        <w:pStyle w:val="Overskrift2"/>
+        <w:pStyle w:val="Heading2"/>
       </w:pPr>
       <w:bookmarkStart w:id="50" w:name="_Hlk19098868"/>
       <w:r>
@@ -17987,7 +18015,7 @@
     <w:p/>
     <w:tbl>
       <w:tblPr>
-        <w:tblStyle w:val="Tabellrutenett"/>
+        <w:tblStyle w:val="TableGrid"/>
         <w:tblW w:w="0" w:type="auto"/>
         <w:tblInd w:w="562" w:type="dxa"/>
         <w:tblLook w:val="04A0" w:firstRow="1" w:lastRow="0" w:firstColumn="1" w:lastColumn="0" w:noHBand="0" w:noVBand="1"/>
@@ -18089,7 +18117,7 @@
     <w:bookmarkEnd w:id="50"/>
     <w:p>
       <w:pPr>
-        <w:pStyle w:val="Overskrift2"/>
+        <w:pStyle w:val="Heading2"/>
       </w:pPr>
       <w:r>
         <w:t>VVC Command Syntax</w:t>
@@ -18124,9 +18152,9 @@
     </w:p>
     <w:p>
       <w:pPr>
-        <w:pStyle w:val="Overskrift1"/>
-      </w:pPr>
-      <w:bookmarkStart w:id="52" w:name="_Toc36743312"/>
+        <w:pStyle w:val="Heading1"/>
+      </w:pPr>
+      <w:bookmarkStart w:id="52" w:name="_Toc42598167"/>
       <w:r>
         <w:lastRenderedPageBreak/>
         <w:t>Testbench Data routing</w:t>
@@ -18175,7 +18203,7 @@
     </w:p>
     <w:p>
       <w:pPr>
-        <w:pStyle w:val="Overskrift2"/>
+        <w:pStyle w:val="Heading2"/>
       </w:pPr>
       <w:r>
         <w:t>To/from Buffer</w:t>
@@ -18210,7 +18238,7 @@
     </w:p>
     <w:p>
       <w:pPr>
-        <w:pStyle w:val="Overskrift2"/>
+        <w:pStyle w:val="Heading2"/>
       </w:pPr>
       <w:r>
         <w:t>To scoreboard</w:t>
@@ -18223,7 +18251,7 @@
     </w:p>
     <w:p>
       <w:pPr>
-        <w:pStyle w:val="Listeavsnitt"/>
+        <w:pStyle w:val="ListParagraph"/>
         <w:numPr>
           <w:ilvl w:val="0"/>
           <w:numId w:val="10"/>
@@ -18242,7 +18270,7 @@
     </w:p>
     <w:p>
       <w:pPr>
-        <w:pStyle w:val="Listeavsnitt"/>
+        <w:pStyle w:val="ListParagraph"/>
         <w:numPr>
           <w:ilvl w:val="0"/>
           <w:numId w:val="10"/>
@@ -18254,7 +18282,7 @@
     </w:p>
     <w:p>
       <w:pPr>
-        <w:pStyle w:val="Listeavsnitt"/>
+        <w:pStyle w:val="ListParagraph"/>
         <w:numPr>
           <w:ilvl w:val="0"/>
           <w:numId w:val="10"/>
@@ -18266,7 +18294,7 @@
     </w:p>
     <w:p>
       <w:pPr>
-        <w:pStyle w:val="Listeavsnitt"/>
+        <w:pStyle w:val="ListParagraph"/>
         <w:numPr>
           <w:ilvl w:val="0"/>
           <w:numId w:val="10"/>
@@ -18287,7 +18315,7 @@
     </w:p>
     <w:p>
       <w:pPr>
-        <w:pStyle w:val="Overskrift2"/>
+        <w:pStyle w:val="Heading2"/>
       </w:pPr>
       <w:r>
         <w:t>Data routing options</w:t>
@@ -18308,7 +18336,7 @@
     <w:p/>
     <w:tbl>
       <w:tblPr>
-        <w:tblStyle w:val="Tabellrutenett"/>
+        <w:tblStyle w:val="TableGrid"/>
         <w:tblW w:w="0" w:type="auto"/>
         <w:tblInd w:w="562" w:type="dxa"/>
         <w:tblLook w:val="04A0" w:firstRow="1" w:lastRow="0" w:firstColumn="1" w:lastColumn="0" w:noHBand="0" w:noVBand="1"/>
@@ -18486,7 +18514,7 @@
     <w:p/>
     <w:p>
       <w:pPr>
-        <w:pStyle w:val="Overskrift2"/>
+        <w:pStyle w:val="Heading2"/>
       </w:pPr>
       <w:r>
         <w:t>VVC Command Syntax</w:t>
@@ -18519,9 +18547,9 @@
     </w:p>
     <w:p>
       <w:pPr>
-        <w:pStyle w:val="Overskrift1"/>
-      </w:pPr>
-      <w:bookmarkStart w:id="53" w:name="_Toc36743313"/>
+        <w:pStyle w:val="Heading1"/>
+      </w:pPr>
+      <w:bookmarkStart w:id="53" w:name="_Toc42598168"/>
       <w:r>
         <w:lastRenderedPageBreak/>
         <w:t>Controlling property checkers</w:t>
@@ -18610,7 +18638,7 @@
     </w:p>
     <w:p>
       <w:pPr>
-        <w:pStyle w:val="Overskrift2"/>
+        <w:pStyle w:val="Heading2"/>
       </w:pPr>
       <w:r>
         <w:t>Property check configuration</w:t>
@@ -18746,7 +18774,7 @@
     </w:p>
     <w:p>
       <w:pPr>
-        <w:pStyle w:val="Overskrift2"/>
+        <w:pStyle w:val="Heading2"/>
       </w:pPr>
       <w:r>
         <w:t>Setting up the configuration</w:t>
@@ -18761,10 +18789,10 @@
     <w:p/>
     <w:p>
       <w:pPr>
-        <w:pStyle w:val="Overskrift1"/>
+        <w:pStyle w:val="Heading1"/>
       </w:pPr>
       <w:bookmarkStart w:id="54" w:name="_Ref19277311"/>
-      <w:bookmarkStart w:id="55" w:name="_Toc36743314"/>
+      <w:bookmarkStart w:id="55" w:name="_Toc42598169"/>
       <w:r>
         <w:t>VVC parameters and sequence for Randomisation, Sources and Destinations</w:t>
       </w:r>
@@ -18780,7 +18808,7 @@
     <w:p/>
     <w:tbl>
       <w:tblPr>
-        <w:tblStyle w:val="Tabellrutenett"/>
+        <w:tblStyle w:val="TableGrid"/>
         <w:tblW w:w="0" w:type="auto"/>
         <w:tblInd w:w="562" w:type="dxa"/>
         <w:tblLook w:val="04A0" w:firstRow="1" w:lastRow="0" w:firstColumn="1" w:lastColumn="0" w:noHBand="0" w:noVBand="1"/>
@@ -19066,9 +19094,9 @@
     <w:p/>
     <w:p>
       <w:pPr>
-        <w:pStyle w:val="Overskrift1"/>
-      </w:pPr>
-      <w:bookmarkStart w:id="56" w:name="_Toc36743315"/>
+        <w:pStyle w:val="Heading1"/>
+      </w:pPr>
+      <w:bookmarkStart w:id="56" w:name="_Toc42598170"/>
       <w:r>
         <w:lastRenderedPageBreak/>
         <w:t>Multiple Central Sequencers</w:t>
@@ -19149,14 +19177,14 @@
     <w:p/>
     <w:p>
       <w:pPr>
-        <w:pStyle w:val="Overskrift1"/>
-      </w:pPr>
-      <w:bookmarkStart w:id="57" w:name="_Toc36743316"/>
-      <w:bookmarkStart w:id="58" w:name="_Toc17306318"/>
+        <w:pStyle w:val="Heading1"/>
+      </w:pPr>
+      <w:bookmarkStart w:id="57" w:name="_Toc17306318"/>
+      <w:bookmarkStart w:id="58" w:name="_Toc42598171"/>
       <w:r>
         <w:t>Monitors</w:t>
       </w:r>
-      <w:bookmarkEnd w:id="57"/>
+      <w:bookmarkEnd w:id="58"/>
     </w:p>
     <w:p>
       <w:r>
@@ -19192,7 +19220,7 @@
     </w:p>
     <w:p>
       <w:pPr>
-        <w:pStyle w:val="Overskrift2"/>
+        <w:pStyle w:val="Heading2"/>
       </w:pPr>
       <w:r>
         <w:t>Transfer of Monitor information to the testbench</w:t>
@@ -19250,7 +19278,7 @@
     </w:p>
     <w:p>
       <w:pPr>
-        <w:pStyle w:val="Listeavsnitt"/>
+        <w:pStyle w:val="ListParagraph"/>
         <w:numPr>
           <w:ilvl w:val="0"/>
           <w:numId w:val="12"/>
@@ -19262,7 +19290,7 @@
     </w:p>
     <w:p>
       <w:pPr>
-        <w:pStyle w:val="Listeavsnitt"/>
+        <w:pStyle w:val="ListParagraph"/>
         <w:numPr>
           <w:ilvl w:val="0"/>
           <w:numId w:val="12"/>
@@ -19274,7 +19302,7 @@
     </w:p>
     <w:p>
       <w:pPr>
-        <w:pStyle w:val="Listeavsnitt"/>
+        <w:pStyle w:val="ListParagraph"/>
         <w:numPr>
           <w:ilvl w:val="0"/>
           <w:numId w:val="12"/>
@@ -19291,7 +19319,7 @@
     </w:p>
     <w:p>
       <w:pPr>
-        <w:pStyle w:val="Listeavsnitt"/>
+        <w:pStyle w:val="ListParagraph"/>
         <w:numPr>
           <w:ilvl w:val="0"/>
           <w:numId w:val="13"/>
@@ -19330,7 +19358,7 @@
     </w:p>
     <w:p>
       <w:pPr>
-        <w:pStyle w:val="Listeavsnitt"/>
+        <w:pStyle w:val="ListParagraph"/>
         <w:numPr>
           <w:ilvl w:val="0"/>
           <w:numId w:val="13"/>
@@ -19358,7 +19386,7 @@
     </w:p>
     <w:p>
       <w:pPr>
-        <w:pStyle w:val="Overskrift2"/>
+        <w:pStyle w:val="Heading2"/>
       </w:pPr>
       <w:r>
         <w:t>Transaction info transfer signals</w:t>
@@ -19492,17 +19520,17 @@
     </w:p>
     <w:p>
       <w:pPr>
-        <w:pStyle w:val="Overskrift1"/>
+        <w:pStyle w:val="Heading1"/>
       </w:pPr>
       <w:r>
         <w:br w:type="page"/>
       </w:r>
-      <w:bookmarkStart w:id="59" w:name="_Toc36743317"/>
+      <w:bookmarkStart w:id="59" w:name="_Toc42598172"/>
       <w:r>
         <w:lastRenderedPageBreak/>
         <w:t>Compile scripts</w:t>
       </w:r>
-      <w:bookmarkEnd w:id="58"/>
+      <w:bookmarkEnd w:id="57"/>
       <w:bookmarkEnd w:id="59"/>
     </w:p>
     <w:p>
@@ -19798,13 +19826,13 @@
     </w:p>
     <w:p>
       <w:pPr>
-        <w:pStyle w:val="Overskrift1"/>
+        <w:pStyle w:val="Heading1"/>
         <w:rPr>
           <w:lang w:val="en-US"/>
         </w:rPr>
       </w:pPr>
       <w:bookmarkStart w:id="60" w:name="_Toc17306319"/>
-      <w:bookmarkStart w:id="61" w:name="_Toc36743318"/>
+      <w:bookmarkStart w:id="61" w:name="_Toc42598173"/>
       <w:r>
         <w:rPr>
           <w:lang w:val="en-US"/>
@@ -19991,7 +20019,7 @@
           <w:szCs w:val="18"/>
           <w:lang w:val="en-US"/>
         </w:rPr>
-        <w:t xml:space="preserve"> </w:t>
+        <w:t xml:space="preserve"> See</w:t>
       </w:r>
       <w:r>
         <w:rPr>
@@ -19999,7 +20027,7 @@
           <w:szCs w:val="18"/>
           <w:lang w:val="en-US"/>
         </w:rPr>
-        <w:t xml:space="preserve">Refer to </w:t>
+        <w:t xml:space="preserve"> the</w:t>
       </w:r>
       <w:r>
         <w:rPr>
@@ -20007,7 +20035,31 @@
           <w:szCs w:val="18"/>
           <w:lang w:val="en-US"/>
         </w:rPr>
-        <w:t>bitvis_vip_hvvc_to_vvc_bridge/doc/HVVC_to_VVC_Bridge_Implementation_Guide.pdf Figure 1 for an example of the HVVC structure.</w:t>
+        <w:t xml:space="preserve"> Hierarchical VVCs </w:t>
+      </w:r>
+      <w:r>
+        <w:rPr>
+          <w:rFonts w:ascii="Helvetica Neue Thin" w:hAnsi="Helvetica Neue Thin"/>
+          <w:szCs w:val="18"/>
+          <w:lang w:val="en-US"/>
+        </w:rPr>
+        <w:t>section in</w:t>
+      </w:r>
+      <w:r>
+        <w:rPr>
+          <w:rFonts w:ascii="Helvetica Neue Thin" w:hAnsi="Helvetica Neue Thin"/>
+          <w:szCs w:val="18"/>
+          <w:lang w:val="en-US"/>
+        </w:rPr>
+        <w:t xml:space="preserve"> this document </w:t>
+      </w:r>
+      <w:r>
+        <w:rPr>
+          <w:rFonts w:ascii="Helvetica Neue Thin" w:hAnsi="Helvetica Neue Thin"/>
+          <w:szCs w:val="18"/>
+          <w:lang w:val="en-US"/>
+        </w:rPr>
+        <w:t>for an example of the HVVC structure.</w:t>
       </w:r>
     </w:p>
     <w:p>
@@ -20237,11 +20289,7 @@
     <w:p>
       <w:pPr>
         <w:rPr>
-          <w:rFonts w:ascii="Helvetica Neue Thin" w:hAnsi="Helvetica Neue Thin"/>
-          <w:i/>
-          <w:iCs/>
-          <w:sz w:val="14"/>
-          <w:szCs w:val="16"/>
+          <w:rFonts w:ascii="Helvetica Neue" w:hAnsi="Helvetica Neue"/>
           <w:lang w:val="en-US"/>
         </w:rPr>
       </w:pPr>
@@ -20249,60 +20297,896 @@
     <w:p>
       <w:pPr>
         <w:rPr>
-          <w:rFonts w:ascii="Helvetica Neue Thin" w:hAnsi="Helvetica Neue Thin"/>
-          <w:i/>
-          <w:iCs/>
-          <w:sz w:val="14"/>
-          <w:szCs w:val="16"/>
+          <w:rFonts w:ascii="Verdana" w:hAnsi="Verdana"/>
+          <w:b/>
+          <w:kern w:val="28"/>
+          <w:sz w:val="24"/>
           <w:lang w:val="en-US"/>
         </w:rPr>
       </w:pPr>
-    </w:p>
-    <w:p>
-      <w:pPr>
-        <w:rPr>
-          <w:rFonts w:ascii="Helvetica Neue Thin" w:hAnsi="Helvetica Neue Thin"/>
-          <w:i/>
-          <w:iCs/>
-          <w:sz w:val="14"/>
-          <w:szCs w:val="16"/>
+      <w:r>
+        <w:rPr>
           <w:lang w:val="en-US"/>
         </w:rPr>
-      </w:pPr>
-    </w:p>
-    <w:p>
-      <w:pPr>
-        <w:rPr>
-          <w:rFonts w:ascii="Helvetica Neue Thin" w:hAnsi="Helvetica Neue Thin"/>
-          <w:i/>
-          <w:iCs/>
-          <w:sz w:val="14"/>
-          <w:szCs w:val="16"/>
+        <w:br w:type="page"/>
+      </w:r>
+    </w:p>
+    <w:p>
+      <w:pPr>
+        <w:pStyle w:val="Heading1"/>
+        <w:rPr>
           <w:lang w:val="en-US"/>
         </w:rPr>
       </w:pPr>
-    </w:p>
-    <w:p>
-      <w:pPr>
-        <w:rPr>
-          <w:rFonts w:ascii="Helvetica Neue Thin" w:hAnsi="Helvetica Neue Thin"/>
-          <w:i/>
-          <w:iCs/>
-          <w:sz w:val="14"/>
-          <w:szCs w:val="16"/>
+      <w:bookmarkStart w:id="62" w:name="_Toc42598174"/>
+      <w:r>
+        <w:rPr>
           <w:lang w:val="en-US"/>
         </w:rPr>
-      </w:pPr>
-    </w:p>
-    <w:p>
-      <w:pPr>
-        <w:rPr>
-          <w:rFonts w:ascii="Helvetica Neue Thin" w:hAnsi="Helvetica Neue Thin"/>
-          <w:i/>
-          <w:iCs/>
-          <w:sz w:val="14"/>
-          <w:szCs w:val="16"/>
+        <w:lastRenderedPageBreak/>
+        <w:t>Hierarchical VVCs</w:t>
+      </w:r>
+      <w:bookmarkEnd w:id="62"/>
+    </w:p>
+    <w:p>
+      <w:pPr>
+        <w:rPr>
+          <w:rFonts w:ascii="Helvetica Neue" w:hAnsi="Helvetica Neue"/>
           <w:lang w:val="en-US"/>
+        </w:rPr>
+      </w:pPr>
+    </w:p>
+    <w:p>
+      <w:pPr>
+        <w:rPr>
+          <w:rFonts w:ascii="Helvetica Neue" w:hAnsi="Helvetica Neue"/>
+          <w:lang w:val="en-US"/>
+        </w:rPr>
+      </w:pPr>
+      <w:r>
+        <w:rPr>
+          <w:rFonts w:ascii="Helvetica Neue" w:hAnsi="Helvetica Neue"/>
+          <w:lang w:val="en-US"/>
+        </w:rPr>
+        <w:t>Many protocols and applications consist of several abstraction levels, e.g. physical layer, link layer, transaction layer, etc. When writing a test case for a higher level you most likely want</w:t>
+      </w:r>
+    </w:p>
+    <w:p>
+      <w:pPr>
+        <w:rPr>
+          <w:rFonts w:ascii="Helvetica Neue" w:hAnsi="Helvetica Neue"/>
+          <w:lang w:val="en-US"/>
+        </w:rPr>
+      </w:pPr>
+      <w:r>
+        <w:rPr>
+          <w:rFonts w:ascii="Helvetica Neue" w:hAnsi="Helvetica Neue"/>
+          <w:lang w:val="en-US"/>
+        </w:rPr>
+        <w:t>to ignore the underlaying levels and only deal with the scope of the relevant level. The test case will be less complex and easier to both write and read. A hierarchical VVC (HVVC) is a</w:t>
+      </w:r>
+    </w:p>
+    <w:p>
+      <w:pPr>
+        <w:rPr>
+          <w:rFonts w:ascii="Helvetica Neue" w:hAnsi="Helvetica Neue"/>
+          <w:lang w:val="en-US"/>
+        </w:rPr>
+      </w:pPr>
+      <w:r>
+        <w:rPr>
+          <w:rFonts w:ascii="Helvetica Neue" w:hAnsi="Helvetica Neue"/>
+          <w:lang w:val="en-US"/>
+        </w:rPr>
+        <w:t>VVC of a higher protocol level than the physical layer, i.e. it has no physical connections. The test case only communicates with the HVVC which communicate with the lower level. Data</w:t>
+      </w:r>
+    </w:p>
+    <w:p>
+      <w:pPr>
+        <w:rPr>
+          <w:rFonts w:ascii="Helvetica Neue" w:hAnsi="Helvetica Neue"/>
+          <w:lang w:val="en-US"/>
+        </w:rPr>
+      </w:pPr>
+      <w:r>
+        <w:rPr>
+          <w:rFonts w:ascii="Helvetica Neue" w:hAnsi="Helvetica Neue"/>
+          <w:lang w:val="en-US"/>
+        </w:rPr>
+        <w:t>is propagated upwards and downwards between the HVVC and DUT through a standard VVC connected to the DUT.</w:t>
+      </w:r>
+    </w:p>
+    <w:p>
+      <w:pPr>
+        <w:rPr>
+          <w:rFonts w:ascii="Helvetica Neue" w:hAnsi="Helvetica Neue"/>
+          <w:lang w:val="en-US"/>
+        </w:rPr>
+      </w:pPr>
+      <w:r>
+        <w:rPr>
+          <w:rFonts w:ascii="Helvetica Neue" w:hAnsi="Helvetica Neue"/>
+          <w:lang w:val="en-US"/>
+        </w:rPr>
+        <w:t>The HVVC-to-VVC Bridge is the connection between a hierarchical VVC (HVVC) and the VVC at a lower protocol level, in this context referred to only as the VVC. Communications</w:t>
+      </w:r>
+    </w:p>
+    <w:p>
+      <w:pPr>
+        <w:rPr>
+          <w:rFonts w:ascii="Helvetica Neue" w:hAnsi="Helvetica Neue"/>
+          <w:lang w:val="en-US"/>
+        </w:rPr>
+      </w:pPr>
+      <w:r>
+        <w:rPr>
+          <w:rFonts w:ascii="Helvetica Neue" w:hAnsi="Helvetica Neue"/>
+          <w:lang w:val="en-US"/>
+        </w:rPr>
+        <w:t>between the HVVC and VVC is handled by the HVVC-to-VVC Bridge. Data is transferred between the HVVC and HVVC-to-VVC Bridge on a common interface and converted in the</w:t>
+      </w:r>
+    </w:p>
+    <w:p>
+      <w:pPr>
+        <w:rPr>
+          <w:rFonts w:ascii="Helvetica Neue" w:hAnsi="Helvetica Neue"/>
+          <w:lang w:val="en-US"/>
+        </w:rPr>
+      </w:pPr>
+      <w:r>
+        <w:rPr>
+          <w:rFonts w:ascii="Helvetica Neue" w:hAnsi="Helvetica Neue"/>
+          <w:lang w:val="en-US"/>
+        </w:rPr>
+        <w:t xml:space="preserve">HVVC-to-VVC Bridge to/from the specific interface of the VVC used. An example of this concept used on Ethernet is seen in Figure </w:t>
+      </w:r>
+      <w:r>
+        <w:rPr>
+          <w:rFonts w:ascii="Helvetica Neue" w:hAnsi="Helvetica Neue"/>
+          <w:lang w:val="en-US"/>
+        </w:rPr>
+        <w:t>8</w:t>
+      </w:r>
+      <w:r>
+        <w:rPr>
+          <w:rFonts w:ascii="Helvetica Neue" w:hAnsi="Helvetica Neue"/>
+          <w:lang w:val="en-US"/>
+        </w:rPr>
+        <w:t>.</w:t>
+      </w:r>
+    </w:p>
+    <w:p>
+      <w:pPr>
+        <w:rPr>
+          <w:rFonts w:ascii="Helvetica Neue" w:hAnsi="Helvetica Neue"/>
+          <w:lang w:val="en-US"/>
+        </w:rPr>
+      </w:pPr>
+    </w:p>
+    <w:p>
+      <w:pPr>
+        <w:rPr>
+          <w:rFonts w:ascii="Helvetica Neue" w:hAnsi="Helvetica Neue"/>
+          <w:lang w:val="en-US"/>
+        </w:rPr>
+      </w:pPr>
+    </w:p>
+    <w:p>
+      <w:pPr>
+        <w:jc w:val="center"/>
+        <w:rPr>
+          <w:rFonts w:ascii="Helvetica Neue" w:hAnsi="Helvetica Neue"/>
+          <w:lang w:val="en-US"/>
+        </w:rPr>
+      </w:pPr>
+      <w:r>
+        <w:rPr>
+          <w:rFonts w:ascii="Helvetica Neue" w:hAnsi="Helvetica Neue"/>
+          <w:lang w:val="en-US"/>
+        </w:rPr>
+        <w:t xml:space="preserve">Figure </w:t>
+      </w:r>
+      <w:r>
+        <w:rPr>
+          <w:rFonts w:ascii="Helvetica Neue" w:hAnsi="Helvetica Neue"/>
+          <w:lang w:val="en-US"/>
+        </w:rPr>
+        <w:t>8</w:t>
+      </w:r>
+      <w:r>
+        <w:rPr>
+          <w:rFonts w:ascii="Helvetica Neue" w:hAnsi="Helvetica Neue"/>
+          <w:lang w:val="en-US"/>
+        </w:rPr>
+        <w:t xml:space="preserve"> </w:t>
+      </w:r>
+      <w:r>
+        <w:rPr>
+          <w:rFonts w:ascii="CIDFont+F4" w:hAnsi="CIDFont+F4" w:cs="CIDFont+F4"/>
+          <w:sz w:val="17"/>
+          <w:szCs w:val="17"/>
+          <w:lang w:val="en-US" w:eastAsia="nb-NO"/>
+        </w:rPr>
+        <w:t>Example of HVVC-to-VVC Bridge implemented in an Ethernet HVVC.</w:t>
+      </w:r>
+    </w:p>
+    <w:p>
+      <w:pPr>
+        <w:jc w:val="center"/>
+        <w:rPr>
+          <w:rFonts w:ascii="Helvetica Neue" w:hAnsi="Helvetica Neue"/>
+          <w:lang w:val="en-US"/>
+        </w:rPr>
+      </w:pPr>
+      <w:r>
+        <w:rPr>
+          <w:rFonts w:ascii="Helvetica Neue" w:hAnsi="Helvetica Neue"/>
+          <w:noProof/>
+          <w:lang w:val="en-US"/>
+        </w:rPr>
+        <w:drawing>
+          <wp:inline distT="0" distB="0" distL="0" distR="0" wp14:anchorId="31780AE4" wp14:editId="1B285064">
+            <wp:extent cx="5995856" cy="2743200"/>
+            <wp:effectExtent l="0" t="0" r="5080" b="0"/>
+            <wp:docPr id="31" name="Picture 31"/>
+            <wp:cNvGraphicFramePr>
+              <a:graphicFrameLocks xmlns:a="http://schemas.openxmlformats.org/drawingml/2006/main" noChangeAspect="1"/>
+            </wp:cNvGraphicFramePr>
+            <a:graphic xmlns:a="http://schemas.openxmlformats.org/drawingml/2006/main">
+              <a:graphicData uri="http://schemas.openxmlformats.org/drawingml/2006/picture">
+                <pic:pic xmlns:pic="http://schemas.openxmlformats.org/drawingml/2006/picture">
+                  <pic:nvPicPr>
+                    <pic:cNvPr id="0" name="Picture 2"/>
+                    <pic:cNvPicPr>
+                      <a:picLocks noChangeAspect="1" noChangeArrowheads="1"/>
+                    </pic:cNvPicPr>
+                  </pic:nvPicPr>
+                  <pic:blipFill>
+                    <a:blip r:embed="rId13" cstate="print">
+                      <a:extLst>
+                        <a:ext uri="{28A0092B-C50C-407E-A947-70E740481C1C}">
+                          <a14:useLocalDpi xmlns:a14="http://schemas.microsoft.com/office/drawing/2010/main" val="0"/>
+                        </a:ext>
+                      </a:extLst>
+                    </a:blip>
+                    <a:srcRect/>
+                    <a:stretch>
+                      <a:fillRect/>
+                    </a:stretch>
+                  </pic:blipFill>
+                  <pic:spPr bwMode="auto">
+                    <a:xfrm>
+                      <a:off x="0" y="0"/>
+                      <a:ext cx="6019576" cy="2754052"/>
+                    </a:xfrm>
+                    <a:prstGeom prst="rect">
+                      <a:avLst/>
+                    </a:prstGeom>
+                    <a:noFill/>
+                  </pic:spPr>
+                </pic:pic>
+              </a:graphicData>
+            </a:graphic>
+          </wp:inline>
+        </w:drawing>
+      </w:r>
+    </w:p>
+    <w:p>
+      <w:pPr>
+        <w:rPr>
+          <w:rFonts w:ascii="Helvetica Neue" w:hAnsi="Helvetica Neue"/>
+          <w:lang w:val="en-US"/>
+        </w:rPr>
+      </w:pPr>
+    </w:p>
+    <w:p>
+      <w:pPr>
+        <w:rPr>
+          <w:rFonts w:ascii="Helvetica Neue" w:hAnsi="Helvetica Neue"/>
+          <w:lang w:val="en-US"/>
+        </w:rPr>
+      </w:pPr>
+    </w:p>
+    <w:p>
+      <w:pPr>
+        <w:rPr>
+          <w:rFonts w:ascii="Helvetica Neue" w:hAnsi="Helvetica Neue"/>
+          <w:lang w:val="en-US"/>
+        </w:rPr>
+      </w:pPr>
+    </w:p>
+    <w:p>
+      <w:pPr>
+        <w:rPr>
+          <w:rFonts w:ascii="Helvetica Neue" w:hAnsi="Helvetica Neue"/>
+          <w:lang w:val="en-US"/>
+        </w:rPr>
+      </w:pPr>
+    </w:p>
+    <w:p>
+      <w:pPr>
+        <w:rPr>
+          <w:rFonts w:ascii="Helvetica Neue" w:hAnsi="Helvetica Neue"/>
+          <w:lang w:val="en-US"/>
+        </w:rPr>
+      </w:pPr>
+    </w:p>
+    <w:p>
+      <w:pPr>
+        <w:rPr>
+          <w:rFonts w:ascii="Helvetica Neue" w:hAnsi="Helvetica Neue"/>
+          <w:lang w:val="en-US"/>
+        </w:rPr>
+      </w:pPr>
+    </w:p>
+    <w:p>
+      <w:pPr>
+        <w:rPr>
+          <w:rFonts w:ascii="Helvetica Neue" w:hAnsi="Helvetica Neue"/>
+          <w:lang w:val="en-US"/>
+        </w:rPr>
+      </w:pPr>
+    </w:p>
+    <w:p>
+      <w:pPr>
+        <w:rPr>
+          <w:rFonts w:ascii="Helvetica Neue" w:hAnsi="Helvetica Neue"/>
+          <w:lang w:val="en-US"/>
+        </w:rPr>
+      </w:pPr>
+    </w:p>
+    <w:p>
+      <w:pPr>
+        <w:rPr>
+          <w:rFonts w:ascii="Helvetica Neue" w:hAnsi="Helvetica Neue"/>
+          <w:lang w:val="en-US"/>
+        </w:rPr>
+      </w:pPr>
+    </w:p>
+    <w:p>
+      <w:pPr>
+        <w:rPr>
+          <w:rFonts w:ascii="Helvetica Neue" w:hAnsi="Helvetica Neue"/>
+          <w:lang w:val="en-US"/>
+        </w:rPr>
+      </w:pPr>
+    </w:p>
+    <w:p>
+      <w:pPr>
+        <w:pStyle w:val="Heading2"/>
+        <w:rPr>
+          <w:lang w:val="en-US"/>
+        </w:rPr>
+      </w:pPr>
+      <w:r>
+        <w:rPr>
+          <w:lang w:val="en-US"/>
+        </w:rPr>
+        <w:lastRenderedPageBreak/>
+        <w:t>HVVC u</w:t>
+      </w:r>
+      <w:r>
+        <w:rPr>
+          <w:lang w:val="en-US"/>
+        </w:rPr>
+        <w:t>sage</w:t>
+      </w:r>
+    </w:p>
+    <w:p>
+      <w:pPr>
+        <w:rPr>
+          <w:rFonts w:ascii="Helvetica Neue" w:hAnsi="Helvetica Neue"/>
+          <w:lang w:val="en-US"/>
+        </w:rPr>
+      </w:pPr>
+      <w:r>
+        <w:rPr>
+          <w:rFonts w:ascii="Helvetica Neue" w:hAnsi="Helvetica Neue"/>
+          <w:lang w:val="en-US"/>
+        </w:rPr>
+        <w:t xml:space="preserve">To </w:t>
+      </w:r>
+      <w:r>
+        <w:rPr>
+          <w:rFonts w:ascii="Helvetica Neue" w:hAnsi="Helvetica Neue"/>
+          <w:lang w:val="en-US"/>
+        </w:rPr>
+        <w:t>simulate an</w:t>
+      </w:r>
+      <w:r>
+        <w:rPr>
+          <w:rFonts w:ascii="Helvetica Neue" w:hAnsi="Helvetica Neue"/>
+          <w:lang w:val="en-US"/>
+        </w:rPr>
+        <w:t xml:space="preserve"> HVVC you only need to do the following:</w:t>
+      </w:r>
+    </w:p>
+    <w:p>
+      <w:pPr>
+        <w:pStyle w:val="ListParagraph"/>
+        <w:numPr>
+          <w:ilvl w:val="0"/>
+          <w:numId w:val="16"/>
+        </w:numPr>
+        <w:rPr>
+          <w:rFonts w:ascii="Helvetica Neue" w:hAnsi="Helvetica Neue"/>
+          <w:lang w:val="en-US"/>
+        </w:rPr>
+      </w:pPr>
+      <w:r>
+        <w:rPr>
+          <w:rFonts w:ascii="Helvetica Neue" w:hAnsi="Helvetica Neue"/>
+          <w:lang w:val="en-US"/>
+        </w:rPr>
+        <w:t xml:space="preserve">Instantiate the HVVC in </w:t>
+      </w:r>
+      <w:r>
+        <w:rPr>
+          <w:rFonts w:ascii="Helvetica Neue" w:hAnsi="Helvetica Neue"/>
+          <w:lang w:val="en-US"/>
+        </w:rPr>
+        <w:t>the</w:t>
+      </w:r>
+      <w:r>
+        <w:rPr>
+          <w:rFonts w:ascii="Helvetica Neue" w:hAnsi="Helvetica Neue"/>
+          <w:lang w:val="en-US"/>
+        </w:rPr>
+        <w:t xml:space="preserve"> test harness</w:t>
+      </w:r>
+      <w:r>
+        <w:rPr>
+          <w:rFonts w:ascii="Helvetica Neue" w:hAnsi="Helvetica Neue"/>
+          <w:lang w:val="en-US"/>
+        </w:rPr>
+        <w:t xml:space="preserve"> and</w:t>
+      </w:r>
+      <w:r>
+        <w:rPr>
+          <w:rFonts w:ascii="Helvetica Neue" w:hAnsi="Helvetica Neue"/>
+          <w:lang w:val="en-US"/>
+        </w:rPr>
+        <w:t xml:space="preserve"> </w:t>
+      </w:r>
+      <w:r>
+        <w:rPr>
+          <w:rFonts w:ascii="Helvetica Neue" w:hAnsi="Helvetica Neue"/>
+          <w:lang w:val="en-US"/>
+        </w:rPr>
+        <w:t xml:space="preserve">set </w:t>
+      </w:r>
+      <w:r>
+        <w:rPr>
+          <w:rFonts w:ascii="Helvetica Neue" w:hAnsi="Helvetica Neue"/>
+          <w:lang w:val="en-US"/>
+        </w:rPr>
+        <w:t xml:space="preserve">the generic </w:t>
+      </w:r>
+      <w:r>
+        <w:rPr>
+          <w:rFonts w:ascii="Helvetica Neue" w:hAnsi="Helvetica Neue"/>
+          <w:lang w:val="en-US"/>
+        </w:rPr>
+        <w:t>GC_PHY_INTERFACE</w:t>
+      </w:r>
+      <w:r>
+        <w:rPr>
+          <w:rFonts w:ascii="Helvetica Neue" w:hAnsi="Helvetica Neue"/>
+          <w:lang w:val="en-US"/>
+        </w:rPr>
+        <w:t xml:space="preserve"> to the physical interface you want to use.</w:t>
+      </w:r>
+    </w:p>
+    <w:p>
+      <w:pPr>
+        <w:pStyle w:val="ListParagraph"/>
+        <w:numPr>
+          <w:ilvl w:val="0"/>
+          <w:numId w:val="16"/>
+        </w:numPr>
+        <w:rPr>
+          <w:rFonts w:ascii="Helvetica Neue" w:hAnsi="Helvetica Neue"/>
+          <w:lang w:val="en-US"/>
+        </w:rPr>
+      </w:pPr>
+      <w:r>
+        <w:rPr>
+          <w:rFonts w:ascii="Helvetica Neue" w:hAnsi="Helvetica Neue"/>
+          <w:lang w:val="en-US"/>
+        </w:rPr>
+        <w:t>Instantiate the VVC of the physical interface</w:t>
+      </w:r>
+      <w:r>
+        <w:rPr>
+          <w:rFonts w:ascii="Helvetica Neue" w:hAnsi="Helvetica Neue"/>
+          <w:lang w:val="en-US"/>
+        </w:rPr>
+        <w:t xml:space="preserve"> with the same instance index as </w:t>
+      </w:r>
+      <w:r>
+        <w:rPr>
+          <w:rFonts w:ascii="Helvetica Neue" w:hAnsi="Helvetica Neue"/>
+          <w:lang w:val="en-US"/>
+        </w:rPr>
+        <w:t>GC_PHY_VVC_INSTANCE_IDX</w:t>
+      </w:r>
+      <w:r>
+        <w:rPr>
+          <w:rFonts w:ascii="Helvetica Neue" w:hAnsi="Helvetica Neue"/>
+          <w:lang w:val="en-US"/>
+        </w:rPr>
+        <w:t>.</w:t>
+      </w:r>
+    </w:p>
+    <w:p>
+      <w:pPr>
+        <w:pStyle w:val="ListParagraph"/>
+        <w:numPr>
+          <w:ilvl w:val="0"/>
+          <w:numId w:val="16"/>
+        </w:numPr>
+        <w:rPr>
+          <w:rFonts w:ascii="Helvetica Neue" w:hAnsi="Helvetica Neue"/>
+          <w:lang w:val="en-US"/>
+        </w:rPr>
+      </w:pPr>
+      <w:r>
+        <w:rPr>
+          <w:rFonts w:ascii="Helvetica Neue" w:hAnsi="Helvetica Neue"/>
+          <w:lang w:val="en-US"/>
+        </w:rPr>
+        <w:t xml:space="preserve">Connect the VVC of the physical interface </w:t>
+      </w:r>
+      <w:r>
+        <w:rPr>
+          <w:rFonts w:ascii="Helvetica Neue" w:hAnsi="Helvetica Neue"/>
+          <w:lang w:val="en-US"/>
+        </w:rPr>
+        <w:t>to the DUT</w:t>
+      </w:r>
+      <w:r>
+        <w:rPr>
+          <w:rFonts w:ascii="Helvetica Neue" w:hAnsi="Helvetica Neue"/>
+          <w:lang w:val="en-US"/>
+        </w:rPr>
+        <w:t>.</w:t>
+      </w:r>
+    </w:p>
+    <w:p>
+      <w:pPr>
+        <w:rPr>
+          <w:rFonts w:ascii="Helvetica Neue" w:hAnsi="Helvetica Neue"/>
+          <w:lang w:val="en-US"/>
+        </w:rPr>
+      </w:pPr>
+    </w:p>
+    <w:p>
+      <w:pPr>
+        <w:rPr>
+          <w:rFonts w:ascii="Helvetica Neue" w:hAnsi="Helvetica Neue"/>
+          <w:lang w:val="en-US"/>
+        </w:rPr>
+      </w:pPr>
+      <w:r>
+        <w:rPr>
+          <w:rFonts w:ascii="Helvetica Neue" w:hAnsi="Helvetica Neue"/>
+          <w:lang w:val="en-US"/>
+        </w:rPr>
+        <w:t>E.g.</w:t>
+      </w:r>
+    </w:p>
+    <w:p>
+      <w:pPr>
+        <w:pStyle w:val="Code"/>
+        <w:framePr w:wrap="around"/>
+      </w:pPr>
+      <w:r>
+        <w:t>i</w:t>
+      </w:r>
+      <w:r>
+        <w:t>1</w:t>
+      </w:r>
+      <w:r>
+        <w:t>_ethernet_vvc : entity bitvis_vip_ethernet.ethernet_vvc</w:t>
+      </w:r>
+    </w:p>
+    <w:p>
+      <w:pPr>
+        <w:pStyle w:val="Code"/>
+        <w:framePr w:wrap="around"/>
+      </w:pPr>
+      <w:r>
+        <w:t xml:space="preserve">  generic map(</w:t>
+      </w:r>
+    </w:p>
+    <w:p>
+      <w:pPr>
+        <w:pStyle w:val="Code"/>
+        <w:framePr w:wrap="around"/>
+      </w:pPr>
+      <w:r>
+        <w:t xml:space="preserve">    GC_INSTANCE_IDX         =&gt; C_VVC_ETH,</w:t>
+      </w:r>
+    </w:p>
+    <w:p>
+      <w:pPr>
+        <w:pStyle w:val="Code"/>
+        <w:framePr w:wrap="around"/>
+      </w:pPr>
+      <w:r>
+        <w:t xml:space="preserve">    GC_PHY_INTERFACE        =&gt; GMII,</w:t>
+      </w:r>
+    </w:p>
+    <w:p>
+      <w:pPr>
+        <w:pStyle w:val="Code"/>
+        <w:framePr w:wrap="around"/>
+      </w:pPr>
+      <w:r>
+        <w:t xml:space="preserve">    GC_PHY_VVC_INSTANCE_IDX =&gt; C_VVC_GMII</w:t>
+      </w:r>
+    </w:p>
+    <w:p>
+      <w:pPr>
+        <w:pStyle w:val="Code"/>
+        <w:framePr w:wrap="around"/>
+      </w:pPr>
+      <w:r>
+        <w:t xml:space="preserve">  );</w:t>
+      </w:r>
+    </w:p>
+    <w:p>
+      <w:pPr>
+        <w:pStyle w:val="Code"/>
+        <w:framePr w:wrap="around"/>
+      </w:pPr>
+    </w:p>
+    <w:p>
+      <w:pPr>
+        <w:pStyle w:val="Code"/>
+        <w:framePr w:wrap="around"/>
+      </w:pPr>
+      <w:r>
+        <w:t>i</w:t>
+      </w:r>
+      <w:r>
+        <w:t>1</w:t>
+      </w:r>
+      <w:r>
+        <w:t>_gmii_vvc : entity bitvis_vip_gmii.gmii_vvc</w:t>
+      </w:r>
+    </w:p>
+    <w:p>
+      <w:pPr>
+        <w:pStyle w:val="Code"/>
+        <w:framePr w:wrap="around"/>
+      </w:pPr>
+      <w:r>
+        <w:t xml:space="preserve">  generic map (</w:t>
+      </w:r>
+    </w:p>
+    <w:p>
+      <w:pPr>
+        <w:pStyle w:val="Code"/>
+        <w:framePr w:wrap="around"/>
+      </w:pPr>
+      <w:r>
+        <w:t xml:space="preserve">    GC_INSTANCE_IDX =&gt; C_VVC_GMII</w:t>
+      </w:r>
+    </w:p>
+    <w:p>
+      <w:pPr>
+        <w:pStyle w:val="Code"/>
+        <w:framePr w:wrap="around"/>
+      </w:pPr>
+      <w:r>
+        <w:t xml:space="preserve">  )</w:t>
+      </w:r>
+    </w:p>
+    <w:p>
+      <w:pPr>
+        <w:pStyle w:val="Code"/>
+        <w:framePr w:wrap="around"/>
+      </w:pPr>
+      <w:r>
+        <w:t xml:space="preserve">  port map (</w:t>
+      </w:r>
+    </w:p>
+    <w:p>
+      <w:pPr>
+        <w:pStyle w:val="Code"/>
+        <w:framePr w:wrap="around"/>
+      </w:pPr>
+      <w:r>
+        <w:t xml:space="preserve">    gmii_vvc_tx_if =&gt; gmii_vvc_tx_if,</w:t>
+      </w:r>
+    </w:p>
+    <w:p>
+      <w:pPr>
+        <w:pStyle w:val="Code"/>
+        <w:framePr w:wrap="around"/>
+      </w:pPr>
+      <w:r>
+        <w:t xml:space="preserve">    gmii_vvc_rx_if =&gt; gmii_vvc_rx_if</w:t>
+      </w:r>
+    </w:p>
+    <w:p>
+      <w:pPr>
+        <w:pStyle w:val="Code"/>
+        <w:framePr w:wrap="around"/>
+      </w:pPr>
+      <w:r>
+        <w:t xml:space="preserve">  );</w:t>
+      </w:r>
+    </w:p>
+    <w:p>
+      <w:pPr>
+        <w:rPr>
+          <w:rFonts w:ascii="Helvetica Neue" w:hAnsi="Helvetica Neue"/>
+        </w:rPr>
+      </w:pPr>
+    </w:p>
+    <w:p>
+      <w:pPr>
+        <w:rPr>
+          <w:rFonts w:ascii="Helvetica Neue" w:hAnsi="Helvetica Neue"/>
+          <w:lang w:val="en-US"/>
+        </w:rPr>
+      </w:pPr>
+      <w:r>
+        <w:rPr>
+          <w:rFonts w:ascii="Helvetica Neue" w:hAnsi="Helvetica Neue"/>
+          <w:lang w:val="en-US"/>
+        </w:rPr>
+        <w:t>Any VVC can be used as a physical interface, however it needs to have an HVVC-to-VVC Bridge implementation. You can find the available implementations under bitvis_vip_hvvc_to_vvc_bridge/src.</w:t>
+      </w:r>
+    </w:p>
+    <w:p>
+      <w:pPr>
+        <w:rPr>
+          <w:rFonts w:ascii="Helvetica Neue" w:hAnsi="Helvetica Neue"/>
+          <w:lang w:val="en-US"/>
+        </w:rPr>
+      </w:pPr>
+      <w:r>
+        <w:rPr>
+          <w:rFonts w:ascii="Helvetica Neue" w:hAnsi="Helvetica Neue"/>
+          <w:lang w:val="en-US"/>
+        </w:rPr>
+        <w:t xml:space="preserve">For information on how to implement your own, see </w:t>
+      </w:r>
+      <w:r>
+        <w:rPr>
+          <w:rFonts w:ascii="Helvetica Neue" w:hAnsi="Helvetica Neue"/>
+          <w:lang w:val="en-US"/>
+        </w:rPr>
+        <w:t>HVVC_to_VVC_Bridge_Implementation_Guide located in bitvis_vip_hvvc_to_vvc_bridge/doc.</w:t>
+      </w:r>
+    </w:p>
+    <w:p>
+      <w:pPr>
+        <w:rPr>
+          <w:rFonts w:ascii="Helvetica Neue" w:hAnsi="Helvetica Neue"/>
+          <w:lang w:val="en-US"/>
+        </w:rPr>
+      </w:pPr>
+    </w:p>
+    <w:p>
+      <w:pPr>
+        <w:rPr>
+          <w:rFonts w:ascii="Helvetica Neue" w:hAnsi="Helvetica Neue"/>
+          <w:lang w:val="en-US"/>
+        </w:rPr>
+      </w:pPr>
+    </w:p>
+    <w:p>
+      <w:pPr>
+        <w:rPr>
+          <w:rFonts w:ascii="Helvetica Neue" w:hAnsi="Helvetica Neue"/>
+          <w:lang w:val="en-US"/>
+        </w:rPr>
+      </w:pPr>
+    </w:p>
+    <w:p>
+      <w:pPr>
+        <w:rPr>
+          <w:rFonts w:ascii="Helvetica Neue" w:hAnsi="Helvetica Neue"/>
+          <w:lang w:val="en-US"/>
+        </w:rPr>
+      </w:pPr>
+    </w:p>
+    <w:p>
+      <w:pPr>
+        <w:rPr>
+          <w:rFonts w:ascii="Helvetica Neue" w:hAnsi="Helvetica Neue"/>
+          <w:lang w:val="en-US"/>
+        </w:rPr>
+      </w:pPr>
+    </w:p>
+    <w:p>
+      <w:pPr>
+        <w:rPr>
+          <w:rFonts w:ascii="Helvetica Neue" w:hAnsi="Helvetica Neue"/>
+          <w:lang w:val="en-US"/>
+        </w:rPr>
+      </w:pPr>
+    </w:p>
+    <w:p>
+      <w:pPr>
+        <w:rPr>
+          <w:rFonts w:ascii="Helvetica Neue" w:hAnsi="Helvetica Neue"/>
+          <w:lang w:val="en-US"/>
+        </w:rPr>
+      </w:pPr>
+    </w:p>
+    <w:p>
+      <w:pPr>
+        <w:rPr>
+          <w:rFonts w:ascii="Helvetica Neue" w:hAnsi="Helvetica Neue"/>
+          <w:lang w:val="en-US"/>
+        </w:rPr>
+      </w:pPr>
+    </w:p>
+    <w:p>
+      <w:pPr>
+        <w:rPr>
+          <w:rFonts w:ascii="Helvetica Neue" w:hAnsi="Helvetica Neue"/>
+          <w:lang w:val="en-US"/>
+        </w:rPr>
+      </w:pPr>
+    </w:p>
+    <w:p>
+      <w:pPr>
+        <w:rPr>
+          <w:rFonts w:ascii="Helvetica Neue" w:hAnsi="Helvetica Neue"/>
+          <w:lang w:val="en-US"/>
+        </w:rPr>
+      </w:pPr>
+    </w:p>
+    <w:p>
+      <w:pPr>
+        <w:rPr>
+          <w:rFonts w:ascii="Helvetica Neue" w:hAnsi="Helvetica Neue"/>
+          <w:lang w:val="en-US"/>
+        </w:rPr>
+      </w:pPr>
+    </w:p>
+    <w:p>
+      <w:pPr>
+        <w:rPr>
+          <w:rFonts w:ascii="Helvetica Neue" w:hAnsi="Helvetica Neue"/>
+          <w:lang w:val="en-US"/>
+        </w:rPr>
+      </w:pPr>
+    </w:p>
+    <w:p>
+      <w:pPr>
+        <w:rPr>
+          <w:rFonts w:ascii="Helvetica Neue" w:hAnsi="Helvetica Neue"/>
+          <w:lang w:val="en-US"/>
+        </w:rPr>
+      </w:pPr>
+    </w:p>
+    <w:p>
+      <w:pPr>
+        <w:rPr>
+          <w:rFonts w:ascii="Helvetica Neue" w:hAnsi="Helvetica Neue"/>
+          <w:lang w:val="en-US"/>
+        </w:rPr>
+      </w:pPr>
+    </w:p>
+    <w:p>
+      <w:pPr>
+        <w:rPr>
+          <w:rFonts w:ascii="Helvetica Neue" w:hAnsi="Helvetica Neue"/>
+          <w:lang w:val="en-US"/>
+        </w:rPr>
+      </w:pPr>
+    </w:p>
+    <w:p>
+      <w:pPr>
+        <w:rPr>
+          <w:rFonts w:ascii="Helvetica Neue" w:hAnsi="Helvetica Neue"/>
         </w:rPr>
       </w:pPr>
     </w:p>
@@ -20428,7 +21312,7 @@
           </mc:Choice>
           <mc:Fallback>
             <w:pict>
-              <v:shape w14:anchorId="199BDFDD" id="Tekstboks 4" o:spid="_x0000_s1037" type="#_x0000_t202" style="position:absolute;margin-left:70.45pt;margin-top:8.85pt;width:663.85pt;height:31.05pt;z-index:251651072;visibility:visible;mso-wrap-style:square;mso-width-percent:0;mso-height-percent:0;mso-wrap-distance-left:9pt;mso-wrap-distance-top:0;mso-wrap-distance-right:9pt;mso-wrap-distance-bottom:0;mso-position-horizontal:absolute;mso-position-horizontal-relative:text;mso-position-vertical:absolute;mso-position-vertical-relative:text;mso-width-percent:0;mso-height-percent:0;mso-width-relative:margin;mso-height-relative:margin;v-text-anchor:top" o:gfxdata="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" filled="f" stroked="f">
+              <v:shape w14:anchorId="199BDFDD" id="Tekstboks 4" o:spid="_x0000_s1037" type="#_x0000_t202" style="position:absolute;margin-left:70.45pt;margin-top:8.85pt;width:663.85pt;height:31.05pt;z-index:251651072;visibility:visible;mso-wrap-style:square;mso-width-percent:0;mso-height-percent:0;mso-wrap-distance-left:9pt;mso-wrap-distance-top:0;mso-wrap-distance-right:9pt;mso-wrap-distance-bottom:0;mso-position-horizontal:absolute;mso-position-horizontal-relative:text;mso-position-vertical:absolute;mso-position-vertical-relative:text;mso-width-percent:0;mso-height-percent:0;mso-width-relative:margin;mso-height-relative:margin;v-text-anchor:top" o:gfxdata="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" filled="f" stroked="f">
                 <v:textbox>
                   <w:txbxContent>
                     <w:p>
@@ -20570,7 +21454,7 @@
           </mc:Choice>
           <mc:Fallback>
             <w:pict>
-              <v:shape w14:anchorId="6B7D54B5" id="Tekstboks 5" o:spid="_x0000_s1038" type="#_x0000_t202" style="position:absolute;margin-left:-6.85pt;margin-top:7.5pt;width:77.3pt;height:34.45pt;z-index:251653120;visibility:visible;mso-wrap-style:square;mso-width-percent:0;mso-height-percent:0;mso-wrap-distance-left:9pt;mso-wrap-distance-top:0;mso-wrap-distance-right:9pt;mso-wrap-distance-bottom:0;mso-position-horizontal:absolute;mso-position-horizontal-relative:text;mso-position-vertical:absolute;mso-position-vertical-relative:text;mso-width-percent:0;mso-height-percent:0;mso-width-relative:margin;mso-height-relative:margin;v-text-anchor:top" o:gfxdata="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" filled="f" stroked="f">
+              <v:shape w14:anchorId="6B7D54B5" id="Tekstboks 5" o:spid="_x0000_s1038" type="#_x0000_t202" style="position:absolute;margin-left:-6.85pt;margin-top:7.5pt;width:77.3pt;height:34.45pt;z-index:251653120;visibility:visible;mso-wrap-style:square;mso-width-percent:0;mso-height-percent:0;mso-wrap-distance-left:9pt;mso-wrap-distance-top:0;mso-wrap-distance-right:9pt;mso-wrap-distance-bottom:0;mso-position-horizontal:absolute;mso-position-horizontal-relative:text;mso-position-vertical:absolute;mso-position-vertical-relative:text;mso-width-percent:0;mso-height-percent:0;mso-width-relative:margin;mso-height-relative:margin;v-text-anchor:top" o:gfxdata="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" filled="f" stroked="f">
                 <v:textbox>
                   <w:txbxContent>
                     <w:p>
@@ -20614,12 +21498,12 @@
       </w:r>
     </w:p>
     <w:sectPr>
-      <w:headerReference w:type="even" r:id="rId13"/>
-      <w:headerReference w:type="default" r:id="rId14"/>
-      <w:footerReference w:type="even" r:id="rId15"/>
-      <w:footerReference w:type="default" r:id="rId16"/>
-      <w:headerReference w:type="first" r:id="rId17"/>
-      <w:footerReference w:type="first" r:id="rId18"/>
+      <w:headerReference w:type="even" r:id="rId14"/>
+      <w:headerReference w:type="default" r:id="rId15"/>
+      <w:footerReference w:type="even" r:id="rId16"/>
+      <w:footerReference w:type="default" r:id="rId17"/>
+      <w:headerReference w:type="first" r:id="rId18"/>
+      <w:footerReference w:type="first" r:id="rId19"/>
       <w:pgSz w:w="16840" w:h="11907" w:orient="landscape" w:code="9"/>
       <w:pgMar w:top="1134" w:right="851" w:bottom="851" w:left="850" w:header="567" w:footer="284" w:gutter="0"/>
       <w:cols w:space="720"/>
@@ -20677,34 +21561,34 @@
 <w:ftr xmlns:wpc="http://schemas.microsoft.com/office/word/2010/wordprocessingCanvas" xmlns:cx="http://schemas.microsoft.com/office/drawing/2014/chartex" xmlns:cx1="http://schemas.microsoft.com/office/drawing/2015/9/8/chartex" xmlns:cx2="http://schemas.microsoft.com/office/drawing/2015/10/21/chartex" xmlns:cx3="http://schemas.microsoft.com/office/drawing/2016/5/9/chartex" xmlns:cx4="http://schemas.microsoft.com/office/drawing/2016/5/10/chartex" xmlns:cx5="http://schemas.microsoft.com/office/drawing/2016/5/11/chartex" xmlns:cx6="http://schemas.microsoft.com/office/drawing/2016/5/12/chartex" xmlns:cx7="http://schemas.microsoft.com/office/drawing/2016/5/13/chartex" xmlns:cx8="http://schemas.microsoft.com/office/drawing/2016/5/14/chartex" xmlns:mc="http://schemas.openxmlformats.org/markup-compatibility/2006" xmlns:aink="http://schemas.microsoft.com/office/drawing/2016/ink" xmlns:am3d="http://schemas.microsoft.com/office/drawing/2017/model3d" xmlns:o="urn:schemas-microsoft-com:office:office" xmlns:r="http://schemas.openxmlformats.org/officeDocument/2006/relationships" xmlns:m="http://schemas.openxmlformats.org/officeDocument/2006/math" xmlns:v="urn:schemas-microsoft-com:vml" xmlns:wp14="http://schemas.microsoft.com/office/word/2010/wordprocessingDrawing" xmlns:wp="http://schemas.openxmlformats.org/drawingml/2006/wordprocessingDrawing" xmlns:w10="urn:schemas-microsoft-com:office:word" xmlns:w="http://schemas.openxmlformats.org/wordprocessingml/2006/main" xmlns:w14="http://schemas.microsoft.com/office/word/2010/wordml" xmlns:w15="http://schemas.microsoft.com/office/word/2012/wordml" xmlns:w16cex="http://schemas.microsoft.com/office/word/2018/wordml/cex" xmlns:w16cid="http://schemas.microsoft.com/office/word/2016/wordml/cid" xmlns:w16="http://schemas.microsoft.com/office/word/2018/wordml" xmlns:w16se="http://schemas.microsoft.com/office/word/2015/wordml/symex" xmlns:wpg="http://schemas.microsoft.com/office/word/2010/wordprocessingGroup" xmlns:wpi="http://schemas.microsoft.com/office/word/2010/wordprocessingInk" xmlns:wne="http://schemas.microsoft.com/office/word/2006/wordml" xmlns:wps="http://schemas.microsoft.com/office/word/2010/wordprocessingShape" mc:Ignorable="w14 w15 w16se w16cid w16 w16cex wp14">
   <w:p>
     <w:pPr>
-      <w:pStyle w:val="Bunntekst"/>
+      <w:pStyle w:val="Footer"/>
       <w:framePr w:wrap="none" w:vAnchor="text" w:hAnchor="margin" w:xAlign="right" w:y="1"/>
       <w:rPr>
-        <w:rStyle w:val="Sidetall"/>
+        <w:rStyle w:val="PageNumber"/>
       </w:rPr>
     </w:pPr>
     <w:r>
       <w:rPr>
-        <w:rStyle w:val="Sidetall"/>
+        <w:rStyle w:val="PageNumber"/>
       </w:rPr>
       <w:fldChar w:fldCharType="begin"/>
     </w:r>
     <w:r>
       <w:rPr>
-        <w:rStyle w:val="Sidetall"/>
+        <w:rStyle w:val="PageNumber"/>
       </w:rPr>
       <w:instrText xml:space="preserve">PAGE  </w:instrText>
     </w:r>
     <w:r>
       <w:rPr>
-        <w:rStyle w:val="Sidetall"/>
+        <w:rStyle w:val="PageNumber"/>
       </w:rPr>
       <w:fldChar w:fldCharType="end"/>
     </w:r>
   </w:p>
   <w:p>
     <w:pPr>
-      <w:pStyle w:val="Bunntekst"/>
+      <w:pStyle w:val="Footer"/>
       <w:ind w:right="360"/>
     </w:pPr>
   </w:p>
@@ -20715,10 +21599,10 @@
 <w:ftr xmlns:wpc="http://schemas.microsoft.com/office/word/2010/wordprocessingCanvas" xmlns:cx="http://schemas.microsoft.com/office/drawing/2014/chartex" xmlns:cx1="http://schemas.microsoft.com/office/drawing/2015/9/8/chartex" xmlns:cx2="http://schemas.microsoft.com/office/drawing/2015/10/21/chartex" xmlns:cx3="http://schemas.microsoft.com/office/drawing/2016/5/9/chartex" xmlns:cx4="http://schemas.microsoft.com/office/drawing/2016/5/10/chartex" xmlns:cx5="http://schemas.microsoft.com/office/drawing/2016/5/11/chartex" xmlns:cx6="http://schemas.microsoft.com/office/drawing/2016/5/12/chartex" xmlns:cx7="http://schemas.microsoft.com/office/drawing/2016/5/13/chartex" xmlns:cx8="http://schemas.microsoft.com/office/drawing/2016/5/14/chartex" xmlns:mc="http://schemas.openxmlformats.org/markup-compatibility/2006" xmlns:aink="http://schemas.microsoft.com/office/drawing/2016/ink" xmlns:am3d="http://schemas.microsoft.com/office/drawing/2017/model3d" xmlns:o="urn:schemas-microsoft-com:office:office" xmlns:r="http://schemas.openxmlformats.org/officeDocument/2006/relationships" xmlns:m="http://schemas.openxmlformats.org/officeDocument/2006/math" xmlns:v="urn:schemas-microsoft-com:vml" xmlns:wp14="http://schemas.microsoft.com/office/word/2010/wordprocessingDrawing" xmlns:wp="http://schemas.openxmlformats.org/drawingml/2006/wordprocessingDrawing" xmlns:w10="urn:schemas-microsoft-com:office:word" xmlns:w="http://schemas.openxmlformats.org/wordprocessingml/2006/main" xmlns:w14="http://schemas.microsoft.com/office/word/2010/wordml" xmlns:w15="http://schemas.microsoft.com/office/word/2012/wordml" xmlns:w16cex="http://schemas.microsoft.com/office/word/2018/wordml/cex" xmlns:w16cid="http://schemas.microsoft.com/office/word/2016/wordml/cid" xmlns:w16="http://schemas.microsoft.com/office/word/2018/wordml" xmlns:w16se="http://schemas.microsoft.com/office/word/2015/wordml/symex" xmlns:wpg="http://schemas.microsoft.com/office/word/2010/wordprocessingGroup" xmlns:wpi="http://schemas.microsoft.com/office/word/2010/wordprocessingInk" xmlns:wne="http://schemas.microsoft.com/office/word/2006/wordml" xmlns:wps="http://schemas.microsoft.com/office/word/2010/wordprocessingShape" mc:Ignorable="w14 w15 w16se w16cid w16 w16cex wp14">
   <w:p>
     <w:pPr>
-      <w:pStyle w:val="Bunntekst"/>
+      <w:pStyle w:val="Footer"/>
       <w:framePr w:wrap="none" w:vAnchor="text" w:hAnchor="margin" w:xAlign="right" w:y="1"/>
       <w:rPr>
-        <w:rStyle w:val="Sidetall"/>
+        <w:rStyle w:val="PageNumber"/>
         <w:rFonts w:ascii="Helvetica" w:hAnsi="Helvetica" w:cs="Helvetica"/>
         <w:color w:val="1381C4"/>
         <w:sz w:val="14"/>
@@ -20726,7 +21610,7 @@
     </w:pPr>
     <w:r>
       <w:rPr>
-        <w:rStyle w:val="Sidetall"/>
+        <w:rStyle w:val="PageNumber"/>
         <w:rFonts w:ascii="Helvetica" w:hAnsi="Helvetica" w:cs="Helvetica"/>
         <w:color w:val="1381C4"/>
         <w:sz w:val="14"/>
@@ -20735,7 +21619,7 @@
     </w:r>
     <w:r>
       <w:rPr>
-        <w:rStyle w:val="Sidetall"/>
+        <w:rStyle w:val="PageNumber"/>
         <w:rFonts w:ascii="Helvetica" w:hAnsi="Helvetica" w:cs="Helvetica"/>
         <w:color w:val="1381C4"/>
         <w:sz w:val="14"/>
@@ -20744,7 +21628,7 @@
     </w:r>
     <w:r>
       <w:rPr>
-        <w:rStyle w:val="Sidetall"/>
+        <w:rStyle w:val="PageNumber"/>
         <w:rFonts w:ascii="Helvetica" w:hAnsi="Helvetica" w:cs="Helvetica"/>
         <w:color w:val="1381C4"/>
         <w:sz w:val="14"/>
@@ -20753,7 +21637,7 @@
     </w:r>
     <w:r>
       <w:rPr>
-        <w:rStyle w:val="Sidetall"/>
+        <w:rStyle w:val="PageNumber"/>
         <w:rFonts w:cs="Helvetica"/>
         <w:color w:val="1381C4"/>
         <w:sz w:val="14"/>
@@ -20762,7 +21646,7 @@
     </w:r>
     <w:r>
       <w:rPr>
-        <w:rStyle w:val="Sidetall"/>
+        <w:rStyle w:val="PageNumber"/>
         <w:rFonts w:ascii="Helvetica" w:hAnsi="Helvetica" w:cs="Helvetica"/>
         <w:color w:val="1381C4"/>
         <w:sz w:val="14"/>
@@ -20771,7 +21655,7 @@
     </w:r>
     <w:r>
       <w:rPr>
-        <w:rStyle w:val="Sidetall"/>
+        <w:rStyle w:val="PageNumber"/>
         <w:rFonts w:ascii="Helvetica" w:hAnsi="Helvetica" w:cs="Helvetica"/>
         <w:color w:val="1381C4"/>
         <w:sz w:val="14"/>
@@ -20780,7 +21664,7 @@
     </w:r>
     <w:r>
       <w:rPr>
-        <w:rStyle w:val="Sidetall"/>
+        <w:rStyle w:val="PageNumber"/>
         <w:rFonts w:ascii="Helvetica" w:hAnsi="Helvetica" w:cs="Helvetica"/>
         <w:color w:val="1381C4"/>
         <w:sz w:val="14"/>
@@ -20789,7 +21673,7 @@
     </w:r>
     <w:r>
       <w:rPr>
-        <w:rStyle w:val="Sidetall"/>
+        <w:rStyle w:val="PageNumber"/>
         <w:rFonts w:ascii="Helvetica" w:hAnsi="Helvetica" w:cs="Helvetica"/>
         <w:color w:val="1381C4"/>
         <w:sz w:val="14"/>
@@ -20798,7 +21682,7 @@
     </w:r>
     <w:r>
       <w:rPr>
-        <w:rStyle w:val="Sidetall"/>
+        <w:rStyle w:val="PageNumber"/>
         <w:rFonts w:ascii="Helvetica" w:hAnsi="Helvetica" w:cs="Helvetica"/>
         <w:color w:val="1381C4"/>
         <w:sz w:val="14"/>
@@ -20807,7 +21691,7 @@
     </w:r>
     <w:r>
       <w:rPr>
-        <w:rStyle w:val="Sidetall"/>
+        <w:rStyle w:val="PageNumber"/>
         <w:rFonts w:cs="Helvetica"/>
         <w:color w:val="1381C4"/>
         <w:sz w:val="14"/>
@@ -20816,7 +21700,7 @@
     </w:r>
     <w:r>
       <w:rPr>
-        <w:rStyle w:val="Sidetall"/>
+        <w:rStyle w:val="PageNumber"/>
         <w:rFonts w:ascii="Helvetica" w:hAnsi="Helvetica" w:cs="Helvetica"/>
         <w:color w:val="1381C4"/>
         <w:sz w:val="14"/>
@@ -20825,7 +21709,7 @@
     </w:r>
     <w:r>
       <w:rPr>
-        <w:rStyle w:val="Sidetall"/>
+        <w:rStyle w:val="PageNumber"/>
         <w:rFonts w:ascii="Helvetica" w:hAnsi="Helvetica" w:cs="Helvetica"/>
         <w:color w:val="1381C4"/>
         <w:sz w:val="14"/>
@@ -20861,7 +21745,7 @@
         </w:tcPr>
         <w:p>
           <w:pPr>
-            <w:pStyle w:val="Bunntekst"/>
+            <w:pStyle w:val="Footer"/>
             <w:tabs>
               <w:tab w:val="clear" w:pos="4153"/>
               <w:tab w:val="clear" w:pos="8306"/>
@@ -20923,7 +21807,7 @@
         </w:tcPr>
         <w:p>
           <w:pPr>
-            <w:pStyle w:val="Bunntekst"/>
+            <w:pStyle w:val="Footer"/>
             <w:tabs>
               <w:tab w:val="clear" w:pos="4153"/>
               <w:tab w:val="clear" w:pos="8306"/>
@@ -20944,27 +21828,7 @@
               <w:sz w:val="14"/>
               <w:lang w:val="sq-AL"/>
             </w:rPr>
-            <w:t>Version 2.</w:t>
-          </w:r>
-          <w:r>
-            <w:rPr>
-              <w:rFonts w:ascii="Helvetica" w:hAnsi="Helvetica" w:cs="Arial"/>
-              <w:b/>
-              <w:color w:val="1381C4"/>
-              <w:sz w:val="14"/>
-              <w:lang w:val="sq-AL"/>
-            </w:rPr>
-            <w:t>10</w:t>
-          </w:r>
-          <w:r>
-            <w:rPr>
-              <w:rFonts w:ascii="Helvetica" w:hAnsi="Helvetica" w:cs="Arial"/>
-              <w:b/>
-              <w:color w:val="1381C4"/>
-              <w:sz w:val="14"/>
-              <w:lang w:val="sq-AL"/>
-            </w:rPr>
-            <w:t>.x</w:t>
+            <w:t>Version 2.10.x</w:t>
           </w:r>
           <w:r>
             <w:rPr>
@@ -21010,7 +21874,7 @@
               <w:sz w:val="14"/>
               <w:lang w:val="en-US"/>
             </w:rPr>
-            <w:t>2020-05-19</w:t>
+            <w:t>2020-06-09</w:t>
           </w:r>
           <w:r>
             <w:rPr>
@@ -21030,7 +21894,7 @@
         </w:tcPr>
         <w:p>
           <w:pPr>
-            <w:pStyle w:val="Bunntekst"/>
+            <w:pStyle w:val="Footer"/>
             <w:tabs>
               <w:tab w:val="clear" w:pos="4153"/>
               <w:tab w:val="clear" w:pos="8306"/>
@@ -21064,7 +21928,7 @@
           </w:r>
           <w:r>
             <w:rPr>
-              <w:rStyle w:val="Hyperkobling"/>
+              <w:rStyle w:val="Hyperlink"/>
               <w:rFonts w:cs="Arial"/>
               <w:color w:val="1381C4"/>
               <w:sz w:val="14"/>
@@ -21081,7 +21945,7 @@
         </w:tcPr>
         <w:p>
           <w:pPr>
-            <w:pStyle w:val="Bunntekst"/>
+            <w:pStyle w:val="Footer"/>
             <w:tabs>
               <w:tab w:val="clear" w:pos="4153"/>
               <w:tab w:val="clear" w:pos="8306"/>
@@ -21101,7 +21965,7 @@
   </w:tbl>
   <w:p>
     <w:pPr>
-      <w:pStyle w:val="Bunntekst"/>
+      <w:pStyle w:val="Footer"/>
       <w:rPr>
         <w:lang w:val="sq-AL"/>
       </w:rPr>
@@ -21225,7 +22089,7 @@
               <v:stroke joinstyle="miter"/>
               <v:path gradientshapeok="t" o:connecttype="rect"/>
             </v:shapetype>
-            <v:shape id="Tekstboks 1" o:spid="_x0000_s1039" type="#_x0000_t202" style="position:absolute;margin-left:640.8pt;margin-top:-5.5pt;width:149.35pt;height:24.8pt;z-index:251659264;visibility:visible;mso-wrap-style:square;mso-width-percent:0;mso-height-percent:0;mso-wrap-distance-left:9pt;mso-wrap-distance-top:0;mso-wrap-distance-right:9pt;mso-wrap-distance-bottom:0;mso-position-horizontal:absolute;mso-position-horizontal-relative:text;mso-position-vertical:absolute;mso-position-vertical-relative:text;mso-width-percent:0;mso-height-percent:0;mso-width-relative:margin;mso-height-relative:margin;v-text-anchor:top" o:gfxdata="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" filled="f" stroked="f">
+            <v:shape id="Tekstboks 1" o:spid="_x0000_s1039" type="#_x0000_t202" style="position:absolute;margin-left:640.8pt;margin-top:-5.5pt;width:149.35pt;height:24.8pt;z-index:251659264;visibility:visible;mso-wrap-style:square;mso-width-percent:0;mso-height-percent:0;mso-wrap-distance-left:9pt;mso-wrap-distance-top:0;mso-wrap-distance-right:9pt;mso-wrap-distance-bottom:0;mso-position-horizontal:absolute;mso-position-horizontal-relative:text;mso-position-vertical:absolute;mso-position-vertical-relative:text;mso-width-percent:0;mso-height-percent:0;mso-width-relative:margin;mso-height-relative:margin;v-text-anchor:top" o:gfxdata="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" filled="f" stroked="f">
               <v:textbox>
                 <w:txbxContent>
                   <w:p>
@@ -21292,7 +22156,7 @@
         <w:sz w:val="14"/>
         <w:szCs w:val="16"/>
       </w:rPr>
-      <w:t xml:space="preserve">2019 by Bitvis AS. </w:t>
+      <w:t xml:space="preserve">2020 by Bitvis AS. </w:t>
     </w:r>
     <w:r>
       <w:rPr>
@@ -21306,7 +22170,7 @@
   </w:p>
   <w:p>
     <w:pPr>
-      <w:pStyle w:val="Bunntekst"/>
+      <w:pStyle w:val="Footer"/>
     </w:pPr>
   </w:p>
 </w:ftr>
@@ -21358,7 +22222,7 @@
 <w:hdr xmlns:wpc="http://schemas.microsoft.com/office/word/2010/wordprocessingCanvas" xmlns:cx="http://schemas.microsoft.com/office/drawing/2014/chartex" xmlns:cx1="http://schemas.microsoft.com/office/drawing/2015/9/8/chartex" xmlns:cx2="http://schemas.microsoft.com/office/drawing/2015/10/21/chartex" xmlns:cx3="http://schemas.microsoft.com/office/drawing/2016/5/9/chartex" xmlns:cx4="http://schemas.microsoft.com/office/drawing/2016/5/10/chartex" xmlns:cx5="http://schemas.microsoft.com/office/drawing/2016/5/11/chartex" xmlns:cx6="http://schemas.microsoft.com/office/drawing/2016/5/12/chartex" xmlns:cx7="http://schemas.microsoft.com/office/drawing/2016/5/13/chartex" xmlns:cx8="http://schemas.microsoft.com/office/drawing/2016/5/14/chartex" xmlns:mc="http://schemas.openxmlformats.org/markup-compatibility/2006" xmlns:aink="http://schemas.microsoft.com/office/drawing/2016/ink" xmlns:am3d="http://schemas.microsoft.com/office/drawing/2017/model3d" xmlns:o="urn:schemas-microsoft-com:office:office" xmlns:r="http://schemas.openxmlformats.org/officeDocument/2006/relationships" xmlns:m="http://schemas.openxmlformats.org/officeDocument/2006/math" xmlns:v="urn:schemas-microsoft-com:vml" xmlns:wp14="http://schemas.microsoft.com/office/word/2010/wordprocessingDrawing" xmlns:wp="http://schemas.openxmlformats.org/drawingml/2006/wordprocessingDrawing" xmlns:w10="urn:schemas-microsoft-com:office:word" xmlns:w="http://schemas.openxmlformats.org/wordprocessingml/2006/main" xmlns:w14="http://schemas.microsoft.com/office/word/2010/wordml" xmlns:w15="http://schemas.microsoft.com/office/word/2012/wordml" xmlns:w16cex="http://schemas.microsoft.com/office/word/2018/wordml/cex" xmlns:w16cid="http://schemas.microsoft.com/office/word/2016/wordml/cid" xmlns:w16="http://schemas.microsoft.com/office/word/2018/wordml" xmlns:w16se="http://schemas.microsoft.com/office/word/2015/wordml/symex" xmlns:wpg="http://schemas.microsoft.com/office/word/2010/wordprocessingGroup" xmlns:wpi="http://schemas.microsoft.com/office/word/2010/wordprocessingInk" xmlns:wne="http://schemas.microsoft.com/office/word/2006/wordml" xmlns:wps="http://schemas.microsoft.com/office/word/2010/wordprocessingShape" mc:Ignorable="w14 w15 w16se w16cid w16 w16cex wp14">
   <w:p>
     <w:pPr>
-      <w:pStyle w:val="Topptekst"/>
+      <w:pStyle w:val="Header"/>
     </w:pPr>
     <w:r>
       <w:rPr>
@@ -21403,7 +22267,7 @@
 <w:hdr xmlns:wpc="http://schemas.microsoft.com/office/word/2010/wordprocessingCanvas" xmlns:cx="http://schemas.microsoft.com/office/drawing/2014/chartex" xmlns:cx1="http://schemas.microsoft.com/office/drawing/2015/9/8/chartex" xmlns:cx2="http://schemas.microsoft.com/office/drawing/2015/10/21/chartex" xmlns:cx3="http://schemas.microsoft.com/office/drawing/2016/5/9/chartex" xmlns:cx4="http://schemas.microsoft.com/office/drawing/2016/5/10/chartex" xmlns:cx5="http://schemas.microsoft.com/office/drawing/2016/5/11/chartex" xmlns:cx6="http://schemas.microsoft.com/office/drawing/2016/5/12/chartex" xmlns:cx7="http://schemas.microsoft.com/office/drawing/2016/5/13/chartex" xmlns:cx8="http://schemas.microsoft.com/office/drawing/2016/5/14/chartex" xmlns:mc="http://schemas.openxmlformats.org/markup-compatibility/2006" xmlns:aink="http://schemas.microsoft.com/office/drawing/2016/ink" xmlns:am3d="http://schemas.microsoft.com/office/drawing/2017/model3d" xmlns:o="urn:schemas-microsoft-com:office:office" xmlns:r="http://schemas.openxmlformats.org/officeDocument/2006/relationships" xmlns:m="http://schemas.openxmlformats.org/officeDocument/2006/math" xmlns:v="urn:schemas-microsoft-com:vml" xmlns:wp14="http://schemas.microsoft.com/office/word/2010/wordprocessingDrawing" xmlns:wp="http://schemas.openxmlformats.org/drawingml/2006/wordprocessingDrawing" xmlns:w10="urn:schemas-microsoft-com:office:word" xmlns:w="http://schemas.openxmlformats.org/wordprocessingml/2006/main" xmlns:w14="http://schemas.microsoft.com/office/word/2010/wordml" xmlns:w15="http://schemas.microsoft.com/office/word/2012/wordml" xmlns:w16cex="http://schemas.microsoft.com/office/word/2018/wordml/cex" xmlns:w16cid="http://schemas.microsoft.com/office/word/2016/wordml/cid" xmlns:w16="http://schemas.microsoft.com/office/word/2018/wordml" xmlns:w16se="http://schemas.microsoft.com/office/word/2015/wordml/symex" xmlns:wpg="http://schemas.microsoft.com/office/word/2010/wordprocessingGroup" xmlns:wpi="http://schemas.microsoft.com/office/word/2010/wordprocessingInk" xmlns:wne="http://schemas.microsoft.com/office/word/2006/wordml" xmlns:wps="http://schemas.microsoft.com/office/word/2010/wordprocessingShape" mc:Ignorable="w14 w15 w16se w16cid w16 w16cex wp14">
   <w:p>
     <w:pPr>
-      <w:pStyle w:val="Topptekst"/>
+      <w:pStyle w:val="Header"/>
       <w:jc w:val="right"/>
     </w:pPr>
     <w:r>
@@ -21505,7 +22369,7 @@
 <w:hdr xmlns:wpc="http://schemas.microsoft.com/office/word/2010/wordprocessingCanvas" xmlns:cx="http://schemas.microsoft.com/office/drawing/2014/chartex" xmlns:cx1="http://schemas.microsoft.com/office/drawing/2015/9/8/chartex" xmlns:cx2="http://schemas.microsoft.com/office/drawing/2015/10/21/chartex" xmlns:cx3="http://schemas.microsoft.com/office/drawing/2016/5/9/chartex" xmlns:cx4="http://schemas.microsoft.com/office/drawing/2016/5/10/chartex" xmlns:cx5="http://schemas.microsoft.com/office/drawing/2016/5/11/chartex" xmlns:cx6="http://schemas.microsoft.com/office/drawing/2016/5/12/chartex" xmlns:cx7="http://schemas.microsoft.com/office/drawing/2016/5/13/chartex" xmlns:cx8="http://schemas.microsoft.com/office/drawing/2016/5/14/chartex" xmlns:mc="http://schemas.openxmlformats.org/markup-compatibility/2006" xmlns:aink="http://schemas.microsoft.com/office/drawing/2016/ink" xmlns:am3d="http://schemas.microsoft.com/office/drawing/2017/model3d" xmlns:o="urn:schemas-microsoft-com:office:office" xmlns:r="http://schemas.openxmlformats.org/officeDocument/2006/relationships" xmlns:m="http://schemas.openxmlformats.org/officeDocument/2006/math" xmlns:v="urn:schemas-microsoft-com:vml" xmlns:wp14="http://schemas.microsoft.com/office/word/2010/wordprocessingDrawing" xmlns:wp="http://schemas.openxmlformats.org/drawingml/2006/wordprocessingDrawing" xmlns:w10="urn:schemas-microsoft-com:office:word" xmlns:w="http://schemas.openxmlformats.org/wordprocessingml/2006/main" xmlns:w14="http://schemas.microsoft.com/office/word/2010/wordml" xmlns:w15="http://schemas.microsoft.com/office/word/2012/wordml" xmlns:w16cex="http://schemas.microsoft.com/office/word/2018/wordml/cex" xmlns:w16cid="http://schemas.microsoft.com/office/word/2016/wordml/cid" xmlns:w16="http://schemas.microsoft.com/office/word/2018/wordml" xmlns:w16se="http://schemas.microsoft.com/office/word/2015/wordml/symex" xmlns:wpg="http://schemas.microsoft.com/office/word/2010/wordprocessingGroup" xmlns:wpi="http://schemas.microsoft.com/office/word/2010/wordprocessingInk" xmlns:wne="http://schemas.microsoft.com/office/word/2006/wordml" xmlns:wps="http://schemas.microsoft.com/office/word/2010/wordprocessingShape" mc:Ignorable="w14 w15 w16se w16cid w16 w16cex wp14">
   <w:p>
     <w:pPr>
-      <w:pStyle w:val="Topptekst"/>
+      <w:pStyle w:val="Header"/>
       <w:jc w:val="right"/>
     </w:pPr>
     <w:r>
@@ -21613,7 +22477,7 @@
     <w:lvl w:ilvl="0">
       <w:start w:val="1"/>
       <w:numFmt w:val="decimal"/>
-      <w:pStyle w:val="Nummerertliste"/>
+      <w:pStyle w:val="ListNumber"/>
       <w:lvlText w:val="%1."/>
       <w:lvlJc w:val="left"/>
       <w:pPr>
@@ -22281,6 +23145,95 @@
     </w:lvl>
   </w:abstractNum>
   <w:abstractNum w:abstractNumId="8" w15:restartNumberingAfterBreak="0">
+    <w:nsid w:val="4B745E9F"/>
+    <w:multiLevelType w:val="hybridMultilevel"/>
+    <w:tmpl w:val="A1E0A808"/>
+    <w:lvl w:ilvl="0" w:tplc="0414000F">
+      <w:start w:val="1"/>
+      <w:numFmt w:val="decimal"/>
+      <w:lvlText w:val="%1."/>
+      <w:lvlJc w:val="left"/>
+      <w:pPr>
+        <w:ind w:left="720" w:hanging="360"/>
+      </w:pPr>
+      <w:rPr>
+        <w:rFonts w:hint="default"/>
+      </w:rPr>
+    </w:lvl>
+    <w:lvl w:ilvl="1" w:tplc="04140019" w:tentative="1">
+      <w:start w:val="1"/>
+      <w:numFmt w:val="lowerLetter"/>
+      <w:lvlText w:val="%2."/>
+      <w:lvlJc w:val="left"/>
+      <w:pPr>
+        <w:ind w:left="1440" w:hanging="360"/>
+      </w:pPr>
+    </w:lvl>
+    <w:lvl w:ilvl="2" w:tplc="0414001B" w:tentative="1">
+      <w:start w:val="1"/>
+      <w:numFmt w:val="lowerRoman"/>
+      <w:lvlText w:val="%3."/>
+      <w:lvlJc w:val="right"/>
+      <w:pPr>
+        <w:ind w:left="2160" w:hanging="180"/>
+      </w:pPr>
+    </w:lvl>
+    <w:lvl w:ilvl="3" w:tplc="0414000F" w:tentative="1">
+      <w:start w:val="1"/>
+      <w:numFmt w:val="decimal"/>
+      <w:lvlText w:val="%4."/>
+      <w:lvlJc w:val="left"/>
+      <w:pPr>
+        <w:ind w:left="2880" w:hanging="360"/>
+      </w:pPr>
+    </w:lvl>
+    <w:lvl w:ilvl="4" w:tplc="04140019" w:tentative="1">
+      <w:start w:val="1"/>
+      <w:numFmt w:val="lowerLetter"/>
+      <w:lvlText w:val="%5."/>
+      <w:lvlJc w:val="left"/>
+      <w:pPr>
+        <w:ind w:left="3600" w:hanging="360"/>
+      </w:pPr>
+    </w:lvl>
+    <w:lvl w:ilvl="5" w:tplc="0414001B" w:tentative="1">
+      <w:start w:val="1"/>
+      <w:numFmt w:val="lowerRoman"/>
+      <w:lvlText w:val="%6."/>
+      <w:lvlJc w:val="right"/>
+      <w:pPr>
+        <w:ind w:left="4320" w:hanging="180"/>
+      </w:pPr>
+    </w:lvl>
+    <w:lvl w:ilvl="6" w:tplc="0414000F" w:tentative="1">
+      <w:start w:val="1"/>
+      <w:numFmt w:val="decimal"/>
+      <w:lvlText w:val="%7."/>
+      <w:lvlJc w:val="left"/>
+      <w:pPr>
+        <w:ind w:left="5040" w:hanging="360"/>
+      </w:pPr>
+    </w:lvl>
+    <w:lvl w:ilvl="7" w:tplc="04140019" w:tentative="1">
+      <w:start w:val="1"/>
+      <w:numFmt w:val="lowerLetter"/>
+      <w:lvlText w:val="%8."/>
+      <w:lvlJc w:val="left"/>
+      <w:pPr>
+        <w:ind w:left="5760" w:hanging="360"/>
+      </w:pPr>
+    </w:lvl>
+    <w:lvl w:ilvl="8" w:tplc="0414001B" w:tentative="1">
+      <w:start w:val="1"/>
+      <w:numFmt w:val="lowerRoman"/>
+      <w:lvlText w:val="%9."/>
+      <w:lvlJc w:val="right"/>
+      <w:pPr>
+        <w:ind w:left="6480" w:hanging="180"/>
+      </w:pPr>
+    </w:lvl>
+  </w:abstractNum>
+  <w:abstractNum w:abstractNumId="9" w15:restartNumberingAfterBreak="0">
     <w:nsid w:val="4B802839"/>
     <w:multiLevelType w:val="hybridMultilevel"/>
     <w:tmpl w:val="8610AC8A"/>
@@ -22393,7 +23346,7 @@
       </w:rPr>
     </w:lvl>
   </w:abstractNum>
-  <w:abstractNum w:abstractNumId="9" w15:restartNumberingAfterBreak="0">
+  <w:abstractNum w:abstractNumId="10" w15:restartNumberingAfterBreak="0">
     <w:nsid w:val="50CD7F8A"/>
     <w:multiLevelType w:val="hybridMultilevel"/>
     <w:tmpl w:val="C77A22C8"/>
@@ -22482,7 +23435,7 @@
       </w:pPr>
     </w:lvl>
   </w:abstractNum>
-  <w:abstractNum w:abstractNumId="10" w15:restartNumberingAfterBreak="0">
+  <w:abstractNum w:abstractNumId="11" w15:restartNumberingAfterBreak="0">
     <w:nsid w:val="5D444136"/>
     <w:multiLevelType w:val="hybridMultilevel"/>
     <w:tmpl w:val="FD66E086"/>
@@ -22568,7 +23521,7 @@
       </w:pPr>
     </w:lvl>
   </w:abstractNum>
-  <w:abstractNum w:abstractNumId="11" w15:restartNumberingAfterBreak="0">
+  <w:abstractNum w:abstractNumId="12" w15:restartNumberingAfterBreak="0">
     <w:nsid w:val="62256B55"/>
     <w:multiLevelType w:val="hybridMultilevel"/>
     <w:tmpl w:val="D4382A08"/>
@@ -22654,14 +23607,14 @@
       </w:pPr>
     </w:lvl>
   </w:abstractNum>
-  <w:abstractNum w:abstractNumId="12" w15:restartNumberingAfterBreak="0">
+  <w:abstractNum w:abstractNumId="13" w15:restartNumberingAfterBreak="0">
     <w:nsid w:val="73B37740"/>
     <w:multiLevelType w:val="multilevel"/>
     <w:tmpl w:val="F98E7778"/>
     <w:lvl w:ilvl="0">
       <w:start w:val="1"/>
       <w:numFmt w:val="decimal"/>
-      <w:pStyle w:val="Overskrift1"/>
+      <w:pStyle w:val="Heading1"/>
       <w:lvlText w:val="%1"/>
       <w:lvlJc w:val="left"/>
       <w:pPr>
@@ -22674,7 +23627,7 @@
     <w:lvl w:ilvl="1">
       <w:start w:val="1"/>
       <w:numFmt w:val="decimal"/>
-      <w:pStyle w:val="Overskrift2"/>
+      <w:pStyle w:val="Heading2"/>
       <w:lvlText w:val="%1.%2"/>
       <w:lvlJc w:val="left"/>
       <w:pPr>
@@ -22687,7 +23640,7 @@
     <w:lvl w:ilvl="2">
       <w:start w:val="1"/>
       <w:numFmt w:val="decimal"/>
-      <w:pStyle w:val="Overskrift3"/>
+      <w:pStyle w:val="Heading3"/>
       <w:lvlText w:val="%1.%2.%3"/>
       <w:lvlJc w:val="left"/>
       <w:pPr>
@@ -22700,7 +23653,7 @@
     <w:lvl w:ilvl="3">
       <w:start w:val="1"/>
       <w:numFmt w:val="decimal"/>
-      <w:pStyle w:val="Overskrift4"/>
+      <w:pStyle w:val="Heading4"/>
       <w:lvlText w:val="%1.%2.%3.%4"/>
       <w:lvlJc w:val="left"/>
       <w:pPr>
@@ -22713,7 +23666,7 @@
     <w:lvl w:ilvl="4">
       <w:start w:val="1"/>
       <w:numFmt w:val="decimal"/>
-      <w:pStyle w:val="Overskrift5"/>
+      <w:pStyle w:val="Heading5"/>
       <w:lvlText w:val="%1.%2.%3.%4.%5"/>
       <w:lvlJc w:val="left"/>
       <w:pPr>
@@ -22726,7 +23679,7 @@
     <w:lvl w:ilvl="5">
       <w:start w:val="1"/>
       <w:numFmt w:val="decimal"/>
-      <w:pStyle w:val="Overskrift6"/>
+      <w:pStyle w:val="Heading6"/>
       <w:lvlText w:val="%1.%2.%3.%4.%5.%6"/>
       <w:lvlJc w:val="left"/>
       <w:pPr>
@@ -22739,7 +23692,7 @@
     <w:lvl w:ilvl="6">
       <w:start w:val="1"/>
       <w:numFmt w:val="decimal"/>
-      <w:pStyle w:val="Overskrift7"/>
+      <w:pStyle w:val="Heading7"/>
       <w:lvlText w:val="%1.%2.%3.%4.%5.%6.%7"/>
       <w:lvlJc w:val="left"/>
       <w:pPr>
@@ -22752,7 +23705,7 @@
     <w:lvl w:ilvl="7">
       <w:start w:val="1"/>
       <w:numFmt w:val="decimal"/>
-      <w:pStyle w:val="Overskrift8"/>
+      <w:pStyle w:val="Heading8"/>
       <w:lvlText w:val="%1.%2.%3.%4.%5.%6.%7.%8"/>
       <w:lvlJc w:val="left"/>
       <w:pPr>
@@ -22765,7 +23718,7 @@
     <w:lvl w:ilvl="8">
       <w:start w:val="1"/>
       <w:numFmt w:val="decimal"/>
-      <w:pStyle w:val="Overskrift9"/>
+      <w:pStyle w:val="Heading9"/>
       <w:lvlText w:val="%1.%2.%3.%4.%5.%6.%7.%8.%9"/>
       <w:lvlJc w:val="left"/>
       <w:pPr>
@@ -22776,7 +23729,7 @@
       </w:pPr>
     </w:lvl>
   </w:abstractNum>
-  <w:abstractNum w:abstractNumId="13" w15:restartNumberingAfterBreak="0">
+  <w:abstractNum w:abstractNumId="14" w15:restartNumberingAfterBreak="0">
     <w:nsid w:val="74327AE1"/>
     <w:multiLevelType w:val="multilevel"/>
     <w:tmpl w:val="C38445A6"/>
@@ -22863,7 +23816,7 @@
       </w:pPr>
     </w:lvl>
   </w:abstractNum>
-  <w:abstractNum w:abstractNumId="14" w15:restartNumberingAfterBreak="0">
+  <w:abstractNum w:abstractNumId="15" w15:restartNumberingAfterBreak="0">
     <w:nsid w:val="78B464CC"/>
     <w:multiLevelType w:val="hybridMultilevel"/>
     <w:tmpl w:val="7AFC959E"/>
@@ -22977,22 +23930,22 @@
     </w:lvl>
   </w:abstractNum>
   <w:num w:numId="1">
-    <w:abstractNumId w:val="12"/>
+    <w:abstractNumId w:val="13"/>
   </w:num>
   <w:num w:numId="2">
     <w:abstractNumId w:val="0"/>
   </w:num>
   <w:num w:numId="3">
-    <w:abstractNumId w:val="13"/>
+    <w:abstractNumId w:val="14"/>
   </w:num>
   <w:num w:numId="4">
     <w:abstractNumId w:val="4"/>
   </w:num>
   <w:num w:numId="5">
-    <w:abstractNumId w:val="9"/>
+    <w:abstractNumId w:val="10"/>
   </w:num>
   <w:num w:numId="6">
-    <w:abstractNumId w:val="10"/>
+    <w:abstractNumId w:val="11"/>
   </w:num>
   <w:num w:numId="7">
     <w:abstractNumId w:val="5"/>
@@ -23010,16 +23963,19 @@
     <w:abstractNumId w:val="1"/>
   </w:num>
   <w:num w:numId="12">
-    <w:abstractNumId w:val="8"/>
+    <w:abstractNumId w:val="9"/>
   </w:num>
   <w:num w:numId="13">
-    <w:abstractNumId w:val="14"/>
+    <w:abstractNumId w:val="15"/>
   </w:num>
   <w:num w:numId="14">
-    <w:abstractNumId w:val="11"/>
+    <w:abstractNumId w:val="12"/>
   </w:num>
   <w:num w:numId="15">
     <w:abstractNumId w:val="3"/>
+  </w:num>
+  <w:num w:numId="16">
+    <w:abstractNumId w:val="8"/>
   </w:num>
   <w:numIdMacAtCleanup w:val="5"/>
 </w:numbering>
@@ -23420,7 +24376,7 @@
       <w:lang w:val="en-GB" w:eastAsia="en-US"/>
     </w:rPr>
   </w:style>
-  <w:style w:type="paragraph" w:styleId="Overskrift1">
+  <w:style w:type="paragraph" w:styleId="Heading1">
     <w:name w:val="heading 1"/>
     <w:basedOn w:val="Normal"/>
     <w:next w:val="Normal"/>
@@ -23440,7 +24396,7 @@
       <w:sz w:val="24"/>
     </w:rPr>
   </w:style>
-  <w:style w:type="paragraph" w:styleId="Overskrift2">
+  <w:style w:type="paragraph" w:styleId="Heading2">
     <w:name w:val="heading 2"/>
     <w:basedOn w:val="Normal"/>
     <w:next w:val="Normal"/>
@@ -23461,7 +24417,7 @@
       <w:sz w:val="22"/>
     </w:rPr>
   </w:style>
-  <w:style w:type="paragraph" w:styleId="Overskrift3">
+  <w:style w:type="paragraph" w:styleId="Heading3">
     <w:name w:val="heading 3"/>
     <w:basedOn w:val="Normal"/>
     <w:next w:val="Normal"/>
@@ -23480,7 +24436,7 @@
       <w:b/>
     </w:rPr>
   </w:style>
-  <w:style w:type="paragraph" w:styleId="Overskrift4">
+  <w:style w:type="paragraph" w:styleId="Heading4">
     <w:name w:val="heading 4"/>
     <w:basedOn w:val="Normal"/>
     <w:next w:val="Normal"/>
@@ -23500,7 +24456,7 @@
       <w:lang w:val="sq-AL"/>
     </w:rPr>
   </w:style>
-  <w:style w:type="paragraph" w:styleId="Overskrift5">
+  <w:style w:type="paragraph" w:styleId="Heading5">
     <w:name w:val="heading 5"/>
     <w:basedOn w:val="Normal"/>
     <w:next w:val="Normal"/>
@@ -23520,7 +24476,7 @@
       <w:sz w:val="22"/>
     </w:rPr>
   </w:style>
-  <w:style w:type="paragraph" w:styleId="Overskrift6">
+  <w:style w:type="paragraph" w:styleId="Heading6">
     <w:name w:val="heading 6"/>
     <w:basedOn w:val="Normal"/>
     <w:next w:val="Normal"/>
@@ -23540,7 +24496,7 @@
       <w:sz w:val="22"/>
     </w:rPr>
   </w:style>
-  <w:style w:type="paragraph" w:styleId="Overskrift7">
+  <w:style w:type="paragraph" w:styleId="Heading7">
     <w:name w:val="heading 7"/>
     <w:basedOn w:val="Normal"/>
     <w:next w:val="Normal"/>
@@ -23558,7 +24514,7 @@
       <w:i/>
     </w:rPr>
   </w:style>
-  <w:style w:type="paragraph" w:styleId="Overskrift8">
+  <w:style w:type="paragraph" w:styleId="Heading8">
     <w:name w:val="heading 8"/>
     <w:basedOn w:val="Normal"/>
     <w:next w:val="Normal"/>
@@ -23576,7 +24532,7 @@
       <w:i/>
     </w:rPr>
   </w:style>
-  <w:style w:type="paragraph" w:styleId="Overskrift9">
+  <w:style w:type="paragraph" w:styleId="Heading9">
     <w:name w:val="heading 9"/>
     <w:basedOn w:val="Normal"/>
     <w:next w:val="Normal"/>
@@ -23594,13 +24550,12 @@
       <w:i/>
     </w:rPr>
   </w:style>
-  <w:style w:type="character" w:default="1" w:styleId="Standardskriftforavsnitt">
+  <w:style w:type="character" w:default="1" w:styleId="DefaultParagraphFont">
     <w:name w:val="Default Paragraph Font"/>
     <w:uiPriority w:val="1"/>
-    <w:semiHidden/>
     <w:unhideWhenUsed/>
   </w:style>
-  <w:style w:type="table" w:default="1" w:styleId="Vanligtabell">
+  <w:style w:type="table" w:default="1" w:styleId="TableNormal">
     <w:name w:val="Normal Table"/>
     <w:uiPriority w:val="99"/>
     <w:semiHidden/>
@@ -23615,13 +24570,13 @@
       </w:tblCellMar>
     </w:tblPr>
   </w:style>
-  <w:style w:type="numbering" w:default="1" w:styleId="Ingenliste">
+  <w:style w:type="numbering" w:default="1" w:styleId="NoList">
     <w:name w:val="No List"/>
     <w:uiPriority w:val="99"/>
     <w:semiHidden/>
     <w:unhideWhenUsed/>
   </w:style>
-  <w:style w:type="paragraph" w:styleId="Topptekst">
+  <w:style w:type="paragraph" w:styleId="Header">
     <w:name w:val="header"/>
     <w:basedOn w:val="Normal"/>
     <w:pPr>
@@ -23631,10 +24586,10 @@
       </w:tabs>
     </w:pPr>
   </w:style>
-  <w:style w:type="paragraph" w:styleId="Bunntekst">
+  <w:style w:type="paragraph" w:styleId="Footer">
     <w:name w:val="footer"/>
     <w:basedOn w:val="Normal"/>
-    <w:link w:val="BunntekstTegn"/>
+    <w:link w:val="FooterChar"/>
     <w:uiPriority w:val="99"/>
     <w:pPr>
       <w:tabs>
@@ -23647,7 +24602,7 @@
       <w:sz w:val="16"/>
     </w:rPr>
   </w:style>
-  <w:style w:type="paragraph" w:styleId="INNH1">
+  <w:style w:type="paragraph" w:styleId="TOC1">
     <w:name w:val="toc 1"/>
     <w:basedOn w:val="Normal"/>
     <w:next w:val="Normal"/>
@@ -23664,7 +24619,7 @@
       <w:szCs w:val="20"/>
     </w:rPr>
   </w:style>
-  <w:style w:type="paragraph" w:styleId="INNH2">
+  <w:style w:type="paragraph" w:styleId="TOC2">
     <w:name w:val="toc 2"/>
     <w:basedOn w:val="Normal"/>
     <w:next w:val="Normal"/>
@@ -23679,7 +24634,7 @@
       <w:szCs w:val="20"/>
     </w:rPr>
   </w:style>
-  <w:style w:type="paragraph" w:styleId="INNH3">
+  <w:style w:type="paragraph" w:styleId="TOC3">
     <w:name w:val="toc 3"/>
     <w:basedOn w:val="Normal"/>
     <w:next w:val="Normal"/>
@@ -23695,7 +24650,7 @@
       <w:szCs w:val="20"/>
     </w:rPr>
   </w:style>
-  <w:style w:type="paragraph" w:styleId="INNH4">
+  <w:style w:type="paragraph" w:styleId="TOC4">
     <w:name w:val="toc 4"/>
     <w:basedOn w:val="Normal"/>
     <w:next w:val="Normal"/>
@@ -23708,7 +24663,7 @@
       <w:szCs w:val="18"/>
     </w:rPr>
   </w:style>
-  <w:style w:type="paragraph" w:styleId="INNH5">
+  <w:style w:type="paragraph" w:styleId="TOC5">
     <w:name w:val="toc 5"/>
     <w:basedOn w:val="Normal"/>
     <w:next w:val="Normal"/>
@@ -23721,7 +24676,7 @@
       <w:szCs w:val="18"/>
     </w:rPr>
   </w:style>
-  <w:style w:type="paragraph" w:styleId="INNH6">
+  <w:style w:type="paragraph" w:styleId="TOC6">
     <w:name w:val="toc 6"/>
     <w:basedOn w:val="Normal"/>
     <w:next w:val="Normal"/>
@@ -23734,7 +24689,7 @@
       <w:szCs w:val="18"/>
     </w:rPr>
   </w:style>
-  <w:style w:type="paragraph" w:styleId="INNH7">
+  <w:style w:type="paragraph" w:styleId="TOC7">
     <w:name w:val="toc 7"/>
     <w:basedOn w:val="Normal"/>
     <w:next w:val="Normal"/>
@@ -23747,7 +24702,7 @@
       <w:szCs w:val="18"/>
     </w:rPr>
   </w:style>
-  <w:style w:type="paragraph" w:styleId="INNH8">
+  <w:style w:type="paragraph" w:styleId="TOC8">
     <w:name w:val="toc 8"/>
     <w:basedOn w:val="Normal"/>
     <w:next w:val="Normal"/>
@@ -23760,7 +24715,7 @@
       <w:szCs w:val="18"/>
     </w:rPr>
   </w:style>
-  <w:style w:type="paragraph" w:styleId="INNH9">
+  <w:style w:type="paragraph" w:styleId="TOC9">
     <w:name w:val="toc 9"/>
     <w:basedOn w:val="Normal"/>
     <w:next w:val="Normal"/>
@@ -23773,7 +24728,7 @@
       <w:szCs w:val="18"/>
     </w:rPr>
   </w:style>
-  <w:style w:type="paragraph" w:styleId="Indeks1">
+  <w:style w:type="paragraph" w:styleId="Index1">
     <w:name w:val="index 1"/>
     <w:basedOn w:val="Normal"/>
     <w:next w:val="Normal"/>
@@ -23788,7 +24743,7 @@
       <w:b/>
     </w:rPr>
   </w:style>
-  <w:style w:type="paragraph" w:styleId="Indeks3">
+  <w:style w:type="paragraph" w:styleId="Index3">
     <w:name w:val="index 3"/>
     <w:basedOn w:val="Normal"/>
     <w:next w:val="Normal"/>
@@ -23800,7 +24755,7 @@
       <w:ind w:left="600" w:hanging="200"/>
     </w:pPr>
   </w:style>
-  <w:style w:type="paragraph" w:styleId="Bildetekst">
+  <w:style w:type="paragraph" w:styleId="Caption">
     <w:name w:val="caption"/>
     <w:basedOn w:val="Normal"/>
     <w:next w:val="Normal"/>
@@ -23812,14 +24767,14 @@
       <w:i/>
     </w:rPr>
   </w:style>
-  <w:style w:type="character" w:styleId="Fotnotereferanse">
+  <w:style w:type="character" w:styleId="FootnoteReference">
     <w:name w:val="footnote reference"/>
     <w:semiHidden/>
     <w:rPr>
       <w:vertAlign w:val="superscript"/>
     </w:rPr>
   </w:style>
-  <w:style w:type="paragraph" w:styleId="Fotnotetekst">
+  <w:style w:type="paragraph" w:styleId="FootnoteText">
     <w:name w:val="footnote text"/>
     <w:basedOn w:val="Normal"/>
     <w:semiHidden/>
@@ -23830,23 +24785,23 @@
       <w:sz w:val="20"/>
     </w:rPr>
   </w:style>
-  <w:style w:type="character" w:styleId="Merknadsreferanse">
+  <w:style w:type="character" w:styleId="CommentReference">
     <w:name w:val="annotation reference"/>
     <w:semiHidden/>
     <w:rPr>
       <w:sz w:val="16"/>
     </w:rPr>
   </w:style>
-  <w:style w:type="paragraph" w:styleId="Merknadstekst">
+  <w:style w:type="paragraph" w:styleId="CommentText">
     <w:name w:val="annotation text"/>
     <w:basedOn w:val="Normal"/>
-    <w:link w:val="MerknadstekstTegn"/>
+    <w:link w:val="CommentTextChar"/>
     <w:semiHidden/>
     <w:rPr>
       <w:sz w:val="20"/>
     </w:rPr>
   </w:style>
-  <w:style w:type="character" w:styleId="Hyperkobling">
+  <w:style w:type="character" w:styleId="Hyperlink">
     <w:name w:val="Hyperlink"/>
     <w:uiPriority w:val="99"/>
     <w:rsid w:val="007226D8"/>
@@ -23858,7 +24813,7 @@
       <w:u w:val="none"/>
     </w:rPr>
   </w:style>
-  <w:style w:type="character" w:styleId="Fulgthyperkobling">
+  <w:style w:type="character" w:styleId="FollowedHyperlink">
     <w:name w:val="FollowedHyperlink"/>
     <w:rsid w:val="007226D8"/>
     <w:rPr>
@@ -23880,7 +24835,7 @@
   </w:style>
   <w:style w:type="paragraph" w:customStyle="1" w:styleId="Appendix">
     <w:name w:val="Appendix"/>
-    <w:basedOn w:val="Overskrift1"/>
+    <w:basedOn w:val="Heading1"/>
     <w:pPr>
       <w:keepNext/>
       <w:numPr>
@@ -23906,7 +24861,7 @@
       <w:lang w:val="en-US"/>
     </w:rPr>
   </w:style>
-  <w:style w:type="paragraph" w:styleId="Dokumentkart">
+  <w:style w:type="paragraph" w:styleId="DocumentMap">
     <w:name w:val="Document Map"/>
     <w:basedOn w:val="Normal"/>
     <w:semiHidden/>
@@ -23929,9 +24884,9 @@
       <w:sz w:val="20"/>
     </w:rPr>
   </w:style>
-  <w:style w:type="table" w:styleId="Tabellrutenett">
+  <w:style w:type="table" w:styleId="TableGrid">
     <w:name w:val="Table Grid"/>
-    <w:basedOn w:val="Vanligtabell"/>
+    <w:basedOn w:val="TableNormal"/>
     <w:uiPriority w:val="59"/>
     <w:rsid w:val="00FB38FA"/>
     <w:tblPr>
@@ -23956,7 +24911,7 @@
       <w:sz w:val="20"/>
     </w:rPr>
   </w:style>
-  <w:style w:type="character" w:styleId="Utheving">
+  <w:style w:type="character" w:styleId="Emphasis">
     <w:name w:val="Emphasis"/>
     <w:qFormat/>
     <w:rsid w:val="00376949"/>
@@ -23967,7 +24922,7 @@
   </w:style>
   <w:style w:type="paragraph" w:customStyle="1" w:styleId="Style1">
     <w:name w:val="Style1"/>
-    <w:basedOn w:val="Overskrift4"/>
+    <w:basedOn w:val="Heading4"/>
     <w:autoRedefine/>
     <w:rsid w:val="0092522D"/>
     <w:rPr>
@@ -23976,16 +24931,16 @@
   </w:style>
   <w:style w:type="paragraph" w:customStyle="1" w:styleId="Ref">
     <w:name w:val="Ref"/>
-    <w:basedOn w:val="Nummerertliste"/>
+    <w:basedOn w:val="ListNumber"/>
     <w:rsid w:val="0015485B"/>
     <w:rPr>
       <w:rFonts w:cs="Arial"/>
       <w:lang w:val="sq-AL"/>
     </w:rPr>
   </w:style>
-  <w:style w:type="table" w:styleId="Tabell-3D-effekt3">
+  <w:style w:type="table" w:styleId="Table3Deffects3">
     <w:name w:val="Table 3D effects 3"/>
-    <w:basedOn w:val="Vanligtabell"/>
+    <w:basedOn w:val="TableNormal"/>
     <w:rsid w:val="00360D8E"/>
     <w:tblPr>
       <w:tblStyleRowBandSize w:val="1"/>
@@ -24069,7 +25024,7 @@
       </w:tcPr>
     </w:tblStylePr>
   </w:style>
-  <w:style w:type="paragraph" w:styleId="Nummerertliste">
+  <w:style w:type="paragraph" w:styleId="ListNumber">
     <w:name w:val="List Number"/>
     <w:basedOn w:val="Normal"/>
     <w:rsid w:val="00680AFE"/>
@@ -24079,7 +25034,7 @@
       </w:numPr>
     </w:pPr>
   </w:style>
-  <w:style w:type="paragraph" w:styleId="Listeavsnitt">
+  <w:style w:type="paragraph" w:styleId="ListParagraph">
     <w:name w:val="List Paragraph"/>
     <w:basedOn w:val="Normal"/>
     <w:uiPriority w:val="34"/>
@@ -24089,9 +25044,9 @@
       <w:ind w:left="708"/>
     </w:pPr>
   </w:style>
-  <w:style w:type="table" w:styleId="Enkelttabell3">
+  <w:style w:type="table" w:styleId="TableSimple3">
     <w:name w:val="Table Simple 3"/>
-    <w:basedOn w:val="Vanligtabell"/>
+    <w:basedOn w:val="TableNormal"/>
     <w:rsid w:val="00F56828"/>
     <w:tblPr>
       <w:tblBorders>
@@ -24122,7 +25077,7 @@
   </w:style>
   <w:style w:type="table" w:customStyle="1" w:styleId="BV-QR-SingleColumn">
     <w:name w:val="BV-QR-SingleColumn"/>
-    <w:basedOn w:val="Vanligtabell"/>
+    <w:basedOn w:val="TableNormal"/>
     <w:rsid w:val="001A0E53"/>
     <w:pPr>
       <w:spacing w:before="20" w:after="20" w:line="20" w:lineRule="atLeast"/>
@@ -24169,13 +25124,13 @@
   </w:style>
   <w:style w:type="table" w:customStyle="1" w:styleId="BV-QR-Nx3">
     <w:name w:val="BV-QR-Nx3"/>
-    <w:basedOn w:val="Vanligtabell"/>
+    <w:basedOn w:val="TableNormal"/>
     <w:rsid w:val="009C332E"/>
     <w:tblPr/>
   </w:style>
   <w:style w:type="table" w:customStyle="1" w:styleId="BV-Table-Nx1">
     <w:name w:val="BV-Table-Nx1"/>
-    <w:basedOn w:val="Vanligtabell"/>
+    <w:basedOn w:val="TableNormal"/>
     <w:rsid w:val="00E258C3"/>
     <w:pPr>
       <w:spacing w:before="20" w:after="20" w:line="20" w:lineRule="atLeast"/>
@@ -24227,29 +25182,29 @@
       </w:tcPr>
     </w:tblStylePr>
   </w:style>
-  <w:style w:type="paragraph" w:styleId="Kommentaremne">
+  <w:style w:type="paragraph" w:styleId="CommentSubject">
     <w:name w:val="annotation subject"/>
-    <w:basedOn w:val="Merknadstekst"/>
-    <w:next w:val="Merknadstekst"/>
-    <w:link w:val="KommentaremneTegn"/>
+    <w:basedOn w:val="CommentText"/>
+    <w:next w:val="CommentText"/>
+    <w:link w:val="CommentSubjectChar"/>
     <w:rsid w:val="0003573B"/>
     <w:rPr>
       <w:b/>
       <w:bCs/>
     </w:rPr>
   </w:style>
-  <w:style w:type="character" w:customStyle="1" w:styleId="MerknadstekstTegn">
-    <w:name w:val="Merknadstekst Tegn"/>
-    <w:link w:val="Merknadstekst"/>
+  <w:style w:type="character" w:customStyle="1" w:styleId="CommentTextChar">
+    <w:name w:val="Comment Text Char"/>
+    <w:link w:val="CommentText"/>
     <w:semiHidden/>
     <w:rsid w:val="0003573B"/>
     <w:rPr>
       <w:lang w:val="en-GB"/>
     </w:rPr>
   </w:style>
-  <w:style w:type="character" w:customStyle="1" w:styleId="KommentaremneTegn">
-    <w:name w:val="Kommentaremne Tegn"/>
-    <w:link w:val="Kommentaremne"/>
+  <w:style w:type="character" w:customStyle="1" w:styleId="CommentSubjectChar">
+    <w:name w:val="Comment Subject Char"/>
+    <w:link w:val="CommentSubject"/>
     <w:rsid w:val="0003573B"/>
     <w:rPr>
       <w:b/>
@@ -24257,10 +25212,10 @@
       <w:lang w:val="en-GB"/>
     </w:rPr>
   </w:style>
-  <w:style w:type="paragraph" w:styleId="Bobletekst">
+  <w:style w:type="paragraph" w:styleId="BalloonText">
     <w:name w:val="Balloon Text"/>
     <w:basedOn w:val="Normal"/>
-    <w:link w:val="BobletekstTegn"/>
+    <w:link w:val="BalloonTextChar"/>
     <w:rsid w:val="0003573B"/>
     <w:rPr>
       <w:rFonts w:ascii="Tahoma" w:hAnsi="Tahoma" w:cs="Tahoma"/>
@@ -24268,9 +25223,9 @@
       <w:szCs w:val="16"/>
     </w:rPr>
   </w:style>
-  <w:style w:type="character" w:customStyle="1" w:styleId="BobletekstTegn">
-    <w:name w:val="Bobletekst Tegn"/>
-    <w:link w:val="Bobletekst"/>
+  <w:style w:type="character" w:customStyle="1" w:styleId="BalloonTextChar">
+    <w:name w:val="Balloon Text Char"/>
+    <w:link w:val="BalloonText"/>
     <w:rsid w:val="0003573B"/>
     <w:rPr>
       <w:rFonts w:ascii="Tahoma" w:hAnsi="Tahoma" w:cs="Tahoma"/>
@@ -24279,18 +25234,18 @@
       <w:lang w:val="en-GB"/>
     </w:rPr>
   </w:style>
-  <w:style w:type="paragraph" w:styleId="Brdtekst">
+  <w:style w:type="paragraph" w:styleId="BodyText">
     <w:name w:val="Body Text"/>
     <w:basedOn w:val="Normal"/>
-    <w:link w:val="BrdtekstTegn"/>
+    <w:link w:val="BodyTextChar"/>
     <w:rsid w:val="00E2206C"/>
     <w:pPr>
       <w:spacing w:after="120"/>
     </w:pPr>
   </w:style>
-  <w:style w:type="character" w:customStyle="1" w:styleId="BrdtekstTegn">
-    <w:name w:val="Brødtekst Tegn"/>
-    <w:link w:val="Brdtekst"/>
+  <w:style w:type="character" w:customStyle="1" w:styleId="BodyTextChar">
+    <w:name w:val="Body Text Char"/>
+    <w:link w:val="BodyText"/>
     <w:rsid w:val="00E2206C"/>
     <w:rPr>
       <w:sz w:val="24"/>
@@ -24308,7 +25263,7 @@
   </w:style>
   <w:style w:type="table" w:customStyle="1" w:styleId="Rutenettabell1lys-uthevingsfarge11">
     <w:name w:val="Rutenettabell 1 lys - uthevingsfarge 11"/>
-    <w:basedOn w:val="Vanligtabell"/>
+    <w:basedOn w:val="TableNormal"/>
     <w:uiPriority w:val="46"/>
     <w:rsid w:val="005A2CB9"/>
     <w:rPr>
@@ -24380,11 +25335,11 @@
       <w:color w:val="000000"/>
     </w:rPr>
   </w:style>
-  <w:style w:type="paragraph" w:styleId="Tittel">
+  <w:style w:type="paragraph" w:styleId="Title">
     <w:name w:val="Title"/>
     <w:basedOn w:val="Normal"/>
     <w:next w:val="Normal"/>
-    <w:link w:val="TittelTegn"/>
+    <w:link w:val="TitleChar"/>
     <w:qFormat/>
     <w:rsid w:val="00F26B83"/>
     <w:pPr>
@@ -24400,10 +25355,10 @@
       <w:szCs w:val="56"/>
     </w:rPr>
   </w:style>
-  <w:style w:type="character" w:customStyle="1" w:styleId="TittelTegn">
-    <w:name w:val="Tittel Tegn"/>
-    <w:basedOn w:val="Standardskriftforavsnitt"/>
-    <w:link w:val="Tittel"/>
+  <w:style w:type="character" w:customStyle="1" w:styleId="TitleChar">
+    <w:name w:val="Title Char"/>
+    <w:basedOn w:val="DefaultParagraphFont"/>
+    <w:link w:val="Title"/>
     <w:rsid w:val="00F26B83"/>
     <w:rPr>
       <w:rFonts w:ascii="Helvetica Neue" w:eastAsiaTheme="majorEastAsia" w:hAnsi="Helvetica Neue" w:cstheme="majorBidi"/>
@@ -24416,11 +25371,11 @@
       <w:lang w:val="en-GB" w:eastAsia="en-US"/>
     </w:rPr>
   </w:style>
-  <w:style w:type="paragraph" w:styleId="Undertittel">
+  <w:style w:type="paragraph" w:styleId="Subtitle">
     <w:name w:val="Subtitle"/>
     <w:basedOn w:val="Normal"/>
     <w:next w:val="Normal"/>
-    <w:link w:val="UndertittelTegn"/>
+    <w:link w:val="SubtitleChar"/>
     <w:qFormat/>
     <w:rsid w:val="001D006A"/>
     <w:pPr>
@@ -24437,10 +25392,10 @@
       <w:szCs w:val="22"/>
     </w:rPr>
   </w:style>
-  <w:style w:type="character" w:customStyle="1" w:styleId="UndertittelTegn">
-    <w:name w:val="Undertittel Tegn"/>
-    <w:basedOn w:val="Standardskriftforavsnitt"/>
-    <w:link w:val="Undertittel"/>
+  <w:style w:type="character" w:customStyle="1" w:styleId="SubtitleChar">
+    <w:name w:val="Subtitle Char"/>
+    <w:basedOn w:val="DefaultParagraphFont"/>
+    <w:link w:val="Subtitle"/>
     <w:rsid w:val="001D006A"/>
     <w:rPr>
       <w:rFonts w:ascii="Helvetica Light" w:eastAsiaTheme="minorEastAsia" w:hAnsi="Helvetica Light" w:cstheme="minorBidi"/>
@@ -24450,14 +25405,14 @@
       <w:lang w:val="en-GB" w:eastAsia="en-US"/>
     </w:rPr>
   </w:style>
-  <w:style w:type="character" w:styleId="Sidetall">
+  <w:style w:type="character" w:styleId="PageNumber">
     <w:name w:val="page number"/>
-    <w:basedOn w:val="Standardskriftforavsnitt"/>
+    <w:basedOn w:val="DefaultParagraphFont"/>
     <w:rsid w:val="004D74A3"/>
   </w:style>
-  <w:style w:type="character" w:styleId="Ulstomtale">
+  <w:style w:type="character" w:styleId="UnresolvedMention">
     <w:name w:val="Unresolved Mention"/>
-    <w:basedOn w:val="Standardskriftforavsnitt"/>
+    <w:basedOn w:val="DefaultParagraphFont"/>
     <w:uiPriority w:val="99"/>
     <w:semiHidden/>
     <w:unhideWhenUsed/>
@@ -24467,9 +25422,9 @@
       <w:shd w:val="clear" w:color="auto" w:fill="E6E6E6"/>
     </w:rPr>
   </w:style>
-  <w:style w:type="paragraph" w:styleId="Overskriftforinnholdsfortegnelse">
+  <w:style w:type="paragraph" w:styleId="TOCHeading">
     <w:name w:val="TOC Heading"/>
-    <w:basedOn w:val="Overskrift1"/>
+    <w:basedOn w:val="Heading1"/>
     <w:next w:val="Normal"/>
     <w:uiPriority w:val="39"/>
     <w:unhideWhenUsed/>
@@ -24494,7 +25449,7 @@
       <w:lang w:val="nb-NO" w:eastAsia="nb-NO"/>
     </w:rPr>
   </w:style>
-  <w:style w:type="paragraph" w:styleId="Ingenmellomrom">
+  <w:style w:type="paragraph" w:styleId="NoSpacing">
     <w:name w:val="No Spacing"/>
     <w:uiPriority w:val="1"/>
     <w:qFormat/>
@@ -24505,10 +25460,10 @@
       <w:lang w:val="en-GB" w:eastAsia="en-US"/>
     </w:rPr>
   </w:style>
-  <w:style w:type="character" w:customStyle="1" w:styleId="BunntekstTegn">
-    <w:name w:val="Bunntekst Tegn"/>
-    <w:basedOn w:val="Standardskriftforavsnitt"/>
-    <w:link w:val="Bunntekst"/>
+  <w:style w:type="character" w:customStyle="1" w:styleId="FooterChar">
+    <w:name w:val="Footer Char"/>
+    <w:basedOn w:val="DefaultParagraphFont"/>
+    <w:link w:val="Footer"/>
     <w:uiPriority w:val="99"/>
     <w:rsid w:val="004A566E"/>
     <w:rPr>
@@ -24517,7 +25472,7 @@
       <w:lang w:val="en-GB" w:eastAsia="en-US"/>
     </w:rPr>
   </w:style>
-  <w:style w:type="paragraph" w:styleId="Revisjon">
+  <w:style w:type="paragraph" w:styleId="Revision">
     <w:name w:val="Revision"/>
     <w:hidden/>
     <w:uiPriority w:val="99"/>
@@ -24814,7 +25769,7 @@
 </file>
 
 <file path=customXml/itemProps1.xml><?xml version="1.0" encoding="utf-8"?>
-<ds:datastoreItem xmlns:ds="http://schemas.openxmlformats.org/officeDocument/2006/customXml" ds:itemID="{B2C8C02D-D8D7-864A-A725-C1C7370F32D0}">
+<ds:datastoreItem xmlns:ds="http://schemas.openxmlformats.org/officeDocument/2006/customXml" ds:itemID="{9013A5F5-F68F-489E-B969-79BA4682635D}">
   <ds:schemaRefs>
     <ds:schemaRef ds:uri="http://schemas.openxmlformats.org/officeDocument/2006/bibliography"/>
   </ds:schemaRefs>

</xml_diff>